<commit_message>
added PDF of talks to files
</commit_message>
<xml_diff>
--- a/files/CV_GrantRoberts.docx
+++ b/files/CV_GrantRoberts.docx
@@ -8881,7 +8881,7 @@
           <w:szCs w:val="22"/>
           <w:shd w:val="clear" w:color="auto" w:fill="FFFFFF"/>
         </w:rPr>
-        <w:t>4D flow MRI Characterization of High-Risk Dural Arteriovenous Fistula Features. </w:t>
+        <w:t>Venous Mapping of Vascular Malformations using Cranial 4D Flow MRI with Improved ‘Virtual Injections’. </w:t>
       </w:r>
       <w:r>
         <w:rPr>
@@ -8892,7 +8892,7 @@
           <w:szCs w:val="22"/>
           <w:shd w:val="clear" w:color="auto" w:fill="FFFFFF"/>
         </w:rPr>
-        <w:t>ASNR 58th Annual Meeting</w:t>
+        <w:t>2020 ISMRM &amp; SMRT Virtual Conference &amp; Exhibition</w:t>
       </w:r>
       <w:r>
         <w:rPr>
@@ -8903,17 +8903,6 @@
           <w:szCs w:val="22"/>
           <w:shd w:val="clear" w:color="auto" w:fill="FFFFFF"/>
         </w:rPr>
-        <w:t xml:space="preserve"> of the American Society of Neuroradiology</w:t>
-      </w:r>
-      <w:r>
-        <w:rPr>
-          <w:rStyle w:val="conferencetitle"/>
-          <w:rFonts w:ascii="Arial" w:hAnsi="Arial" w:cs="Arial"/>
-          <w:color w:val="212121"/>
-          <w:sz w:val="22"/>
-          <w:szCs w:val="22"/>
-          <w:shd w:val="clear" w:color="auto" w:fill="FFFFFF"/>
-        </w:rPr>
         <w:t>; </w:t>
       </w:r>
       <w:r>
@@ -8925,7 +8914,40 @@
           <w:szCs w:val="22"/>
           <w:shd w:val="clear" w:color="auto" w:fill="FFFFFF"/>
         </w:rPr>
-        <w:t>2020 May 30</w:t>
+        <w:t>2020 A</w:t>
+      </w:r>
+      <w:r>
+        <w:rPr>
+          <w:rStyle w:val="conferencedate"/>
+          <w:rFonts w:ascii="Arial" w:hAnsi="Arial" w:cs="Arial"/>
+          <w:color w:val="212121"/>
+          <w:sz w:val="22"/>
+          <w:szCs w:val="22"/>
+          <w:shd w:val="clear" w:color="auto" w:fill="FFFFFF"/>
+        </w:rPr>
+        <w:t>ugust</w:t>
+      </w:r>
+      <w:r>
+        <w:rPr>
+          <w:rStyle w:val="conferencedate"/>
+          <w:rFonts w:ascii="Arial" w:hAnsi="Arial" w:cs="Arial"/>
+          <w:color w:val="212121"/>
+          <w:sz w:val="22"/>
+          <w:szCs w:val="22"/>
+          <w:shd w:val="clear" w:color="auto" w:fill="FFFFFF"/>
+        </w:rPr>
+        <w:t xml:space="preserve"> </w:t>
+      </w:r>
+      <w:r>
+        <w:rPr>
+          <w:rStyle w:val="conferencedate"/>
+          <w:rFonts w:ascii="Arial" w:hAnsi="Arial" w:cs="Arial"/>
+          <w:color w:val="212121"/>
+          <w:sz w:val="22"/>
+          <w:szCs w:val="22"/>
+          <w:shd w:val="clear" w:color="auto" w:fill="FFFFFF"/>
+        </w:rPr>
+        <w:t>08</w:t>
       </w:r>
       <w:r>
         <w:rPr>
@@ -8936,7 +8958,7 @@
           <w:szCs w:val="22"/>
           <w:shd w:val="clear" w:color="auto" w:fill="FFFFFF"/>
         </w:rPr>
-        <w:t>; Las Vegas, NV, USA.</w:t>
+        <w:t>.</w:t>
       </w:r>
     </w:p>
     <w:p>
@@ -8978,7 +9000,7 @@
           <w:szCs w:val="22"/>
           <w:shd w:val="clear" w:color="auto" w:fill="FFFFFF"/>
         </w:rPr>
-        <w:t>, Loecher</w:t>
+        <w:t>, Johnson</w:t>
       </w:r>
       <w:r>
         <w:rPr>
@@ -9000,7 +9022,7 @@
           <w:szCs w:val="22"/>
           <w:shd w:val="clear" w:color="auto" w:fill="FFFFFF"/>
         </w:rPr>
-        <w:t xml:space="preserve"> M</w:t>
+        <w:t xml:space="preserve"> K</w:t>
       </w:r>
       <w:r>
         <w:rPr>
@@ -9022,7 +9044,7 @@
           <w:szCs w:val="22"/>
           <w:shd w:val="clear" w:color="auto" w:fill="FFFFFF"/>
         </w:rPr>
-        <w:t>W</w:t>
+        <w:t>M</w:t>
       </w:r>
       <w:r>
         <w:rPr>
@@ -9044,7 +9066,7 @@
           <w:szCs w:val="22"/>
           <w:shd w:val="clear" w:color="auto" w:fill="FFFFFF"/>
         </w:rPr>
-        <w:t>, Rivera-Rivera</w:t>
+        <w:t>, Kecskemeti</w:t>
       </w:r>
       <w:r>
         <w:rPr>
@@ -9066,6 +9088,160 @@
           <w:szCs w:val="22"/>
           <w:shd w:val="clear" w:color="auto" w:fill="FFFFFF"/>
         </w:rPr>
+        <w:t xml:space="preserve"> S</w:t>
+      </w:r>
+      <w:r>
+        <w:rPr>
+          <w:rStyle w:val="authors"/>
+          <w:rFonts w:ascii="Arial" w:hAnsi="Arial" w:cs="Arial"/>
+          <w:color w:val="212121"/>
+          <w:sz w:val="22"/>
+          <w:szCs w:val="22"/>
+          <w:shd w:val="clear" w:color="auto" w:fill="FFFFFF"/>
+        </w:rPr>
+        <w:t xml:space="preserve">. </w:t>
+      </w:r>
+      <w:r>
+        <w:rPr>
+          <w:rStyle w:val="authors"/>
+          <w:rFonts w:ascii="Arial" w:hAnsi="Arial" w:cs="Arial"/>
+          <w:color w:val="212121"/>
+          <w:sz w:val="22"/>
+          <w:szCs w:val="22"/>
+          <w:shd w:val="clear" w:color="auto" w:fill="FFFFFF"/>
+        </w:rPr>
+        <w:t>R</w:t>
+      </w:r>
+      <w:r>
+        <w:rPr>
+          <w:rStyle w:val="authors"/>
+          <w:rFonts w:ascii="Arial" w:hAnsi="Arial" w:cs="Arial"/>
+          <w:color w:val="212121"/>
+          <w:sz w:val="22"/>
+          <w:szCs w:val="22"/>
+          <w:shd w:val="clear" w:color="auto" w:fill="FFFFFF"/>
+        </w:rPr>
+        <w:t>.</w:t>
+      </w:r>
+      <w:r>
+        <w:rPr>
+          <w:rStyle w:val="authors"/>
+          <w:rFonts w:ascii="Arial" w:hAnsi="Arial" w:cs="Arial"/>
+          <w:color w:val="212121"/>
+          <w:sz w:val="22"/>
+          <w:szCs w:val="22"/>
+          <w:shd w:val="clear" w:color="auto" w:fill="FFFFFF"/>
+        </w:rPr>
+        <w:t>, Okonkwo</w:t>
+      </w:r>
+      <w:r>
+        <w:rPr>
+          <w:rStyle w:val="authors"/>
+          <w:rFonts w:ascii="Arial" w:hAnsi="Arial" w:cs="Arial"/>
+          <w:color w:val="212121"/>
+          <w:sz w:val="22"/>
+          <w:szCs w:val="22"/>
+          <w:shd w:val="clear" w:color="auto" w:fill="FFFFFF"/>
+        </w:rPr>
+        <w:t>,</w:t>
+      </w:r>
+      <w:r>
+        <w:rPr>
+          <w:rStyle w:val="authors"/>
+          <w:rFonts w:ascii="Arial" w:hAnsi="Arial" w:cs="Arial"/>
+          <w:color w:val="212121"/>
+          <w:sz w:val="22"/>
+          <w:szCs w:val="22"/>
+          <w:shd w:val="clear" w:color="auto" w:fill="FFFFFF"/>
+        </w:rPr>
+        <w:t xml:space="preserve"> O</w:t>
+      </w:r>
+      <w:r>
+        <w:rPr>
+          <w:rStyle w:val="authors"/>
+          <w:rFonts w:ascii="Arial" w:hAnsi="Arial" w:cs="Arial"/>
+          <w:color w:val="212121"/>
+          <w:sz w:val="22"/>
+          <w:szCs w:val="22"/>
+          <w:shd w:val="clear" w:color="auto" w:fill="FFFFFF"/>
+        </w:rPr>
+        <w:t>.</w:t>
+      </w:r>
+      <w:r>
+        <w:rPr>
+          <w:rStyle w:val="authors"/>
+          <w:rFonts w:ascii="Arial" w:hAnsi="Arial" w:cs="Arial"/>
+          <w:color w:val="212121"/>
+          <w:sz w:val="22"/>
+          <w:szCs w:val="22"/>
+          <w:shd w:val="clear" w:color="auto" w:fill="FFFFFF"/>
+        </w:rPr>
+        <w:t>, Lose</w:t>
+      </w:r>
+      <w:r>
+        <w:rPr>
+          <w:rStyle w:val="authors"/>
+          <w:rFonts w:ascii="Arial" w:hAnsi="Arial" w:cs="Arial"/>
+          <w:color w:val="212121"/>
+          <w:sz w:val="22"/>
+          <w:szCs w:val="22"/>
+          <w:shd w:val="clear" w:color="auto" w:fill="FFFFFF"/>
+        </w:rPr>
+        <w:t>,</w:t>
+      </w:r>
+      <w:r>
+        <w:rPr>
+          <w:rStyle w:val="authors"/>
+          <w:rFonts w:ascii="Arial" w:hAnsi="Arial" w:cs="Arial"/>
+          <w:color w:val="212121"/>
+          <w:sz w:val="22"/>
+          <w:szCs w:val="22"/>
+          <w:shd w:val="clear" w:color="auto" w:fill="FFFFFF"/>
+        </w:rPr>
+        <w:t xml:space="preserve"> S</w:t>
+      </w:r>
+      <w:r>
+        <w:rPr>
+          <w:rStyle w:val="authors"/>
+          <w:rFonts w:ascii="Arial" w:hAnsi="Arial" w:cs="Arial"/>
+          <w:color w:val="212121"/>
+          <w:sz w:val="22"/>
+          <w:szCs w:val="22"/>
+          <w:shd w:val="clear" w:color="auto" w:fill="FFFFFF"/>
+        </w:rPr>
+        <w:t>.</w:t>
+      </w:r>
+      <w:r>
+        <w:rPr>
+          <w:rStyle w:val="authors"/>
+          <w:rFonts w:ascii="Arial" w:hAnsi="Arial" w:cs="Arial"/>
+          <w:color w:val="212121"/>
+          <w:sz w:val="22"/>
+          <w:szCs w:val="22"/>
+          <w:shd w:val="clear" w:color="auto" w:fill="FFFFFF"/>
+        </w:rPr>
+        <w:t>, Eisenmenger</w:t>
+      </w:r>
+      <w:r>
+        <w:rPr>
+          <w:rStyle w:val="authors"/>
+          <w:rFonts w:ascii="Arial" w:hAnsi="Arial" w:cs="Arial"/>
+          <w:color w:val="212121"/>
+          <w:sz w:val="22"/>
+          <w:szCs w:val="22"/>
+          <w:shd w:val="clear" w:color="auto" w:fill="FFFFFF"/>
+        </w:rPr>
+        <w:t>,</w:t>
+      </w:r>
+      <w:r>
+        <w:rPr>
+          <w:rStyle w:val="authors"/>
+          <w:rFonts w:ascii="Arial" w:hAnsi="Arial" w:cs="Arial"/>
+          <w:color w:val="212121"/>
+          <w:sz w:val="22"/>
+          <w:szCs w:val="22"/>
+          <w:shd w:val="clear" w:color="auto" w:fill="FFFFFF"/>
+        </w:rPr>
         <w:t xml:space="preserve"> L</w:t>
       </w:r>
       <w:r>
@@ -9088,7 +9264,7 @@
           <w:szCs w:val="22"/>
           <w:shd w:val="clear" w:color="auto" w:fill="FFFFFF"/>
         </w:rPr>
-        <w:t>A</w:t>
+        <w:t>B</w:t>
       </w:r>
       <w:r>
         <w:rPr>
@@ -9110,17 +9286,6 @@
           <w:szCs w:val="22"/>
           <w:shd w:val="clear" w:color="auto" w:fill="FFFFFF"/>
         </w:rPr>
-        <w:t>, Turski</w:t>
-      </w:r>
-      <w:r>
-        <w:rPr>
-          <w:rStyle w:val="authors"/>
-          <w:rFonts w:ascii="Arial" w:hAnsi="Arial" w:cs="Arial"/>
-          <w:color w:val="212121"/>
-          <w:sz w:val="22"/>
-          <w:szCs w:val="22"/>
-          <w:shd w:val="clear" w:color="auto" w:fill="FFFFFF"/>
-        </w:rPr>
         <w:t>,</w:t>
       </w:r>
       <w:r>
@@ -9132,33 +9297,121 @@
           <w:szCs w:val="22"/>
           <w:shd w:val="clear" w:color="auto" w:fill="FFFFFF"/>
         </w:rPr>
-        <w:t xml:space="preserve"> P</w:t>
-      </w:r>
-      <w:r>
-        <w:rPr>
-          <w:rStyle w:val="authors"/>
-          <w:rFonts w:ascii="Arial" w:hAnsi="Arial" w:cs="Arial"/>
-          <w:color w:val="212121"/>
-          <w:sz w:val="22"/>
-          <w:szCs w:val="22"/>
-          <w:shd w:val="clear" w:color="auto" w:fill="FFFFFF"/>
-        </w:rPr>
-        <w:t xml:space="preserve">. </w:t>
-      </w:r>
-      <w:r>
-        <w:rPr>
-          <w:rStyle w:val="authors"/>
-          <w:rFonts w:ascii="Arial" w:hAnsi="Arial" w:cs="Arial"/>
-          <w:color w:val="212121"/>
-          <w:sz w:val="22"/>
-          <w:szCs w:val="22"/>
-          <w:shd w:val="clear" w:color="auto" w:fill="FFFFFF"/>
-        </w:rPr>
-        <w:t>A</w:t>
-      </w:r>
-      <w:r>
-        <w:rPr>
-          <w:rStyle w:val="authors"/>
+        <w:t xml:space="preserve"> &amp;</w:t>
+      </w:r>
+      <w:r>
+        <w:rPr>
+          <w:rStyle w:val="authors"/>
+          <w:rFonts w:ascii="Arial" w:hAnsi="Arial" w:cs="Arial"/>
+          <w:color w:val="212121"/>
+          <w:sz w:val="22"/>
+          <w:szCs w:val="22"/>
+          <w:shd w:val="clear" w:color="auto" w:fill="FFFFFF"/>
+        </w:rPr>
+        <w:t xml:space="preserve"> Wieben</w:t>
+      </w:r>
+      <w:r>
+        <w:rPr>
+          <w:rStyle w:val="authors"/>
+          <w:rFonts w:ascii="Arial" w:hAnsi="Arial" w:cs="Arial"/>
+          <w:color w:val="212121"/>
+          <w:sz w:val="22"/>
+          <w:szCs w:val="22"/>
+          <w:shd w:val="clear" w:color="auto" w:fill="FFFFFF"/>
+        </w:rPr>
+        <w:t>,</w:t>
+      </w:r>
+      <w:r>
+        <w:rPr>
+          <w:rStyle w:val="authors"/>
+          <w:rFonts w:ascii="Arial" w:hAnsi="Arial" w:cs="Arial"/>
+          <w:color w:val="212121"/>
+          <w:sz w:val="22"/>
+          <w:szCs w:val="22"/>
+          <w:shd w:val="clear" w:color="auto" w:fill="FFFFFF"/>
+        </w:rPr>
+        <w:t xml:space="preserve"> O. </w:t>
+      </w:r>
+      <w:r>
+        <w:rPr>
+          <w:rStyle w:val="Title1"/>
+          <w:rFonts w:ascii="Arial" w:hAnsi="Arial" w:cs="Arial"/>
+          <w:color w:val="212121"/>
+          <w:sz w:val="22"/>
+          <w:szCs w:val="22"/>
+          <w:shd w:val="clear" w:color="auto" w:fill="FFFFFF"/>
+        </w:rPr>
+        <w:t>Feasibility of a Free-Breathing 2D Phase Contrast MRI for Aortic Pulse Wave Velocity Measurements. </w:t>
+      </w:r>
+      <w:r>
+        <w:rPr>
+          <w:rStyle w:val="conferencetitle"/>
+          <w:rFonts w:ascii="Arial" w:hAnsi="Arial" w:cs="Arial"/>
+          <w:color w:val="212121"/>
+          <w:sz w:val="22"/>
+          <w:szCs w:val="22"/>
+          <w:shd w:val="clear" w:color="auto" w:fill="FFFFFF"/>
+        </w:rPr>
+        <w:t>2020 ISMRM &amp; SMRT Virtual Conference &amp; Exhibition</w:t>
+      </w:r>
+      <w:r>
+        <w:rPr>
+          <w:rStyle w:val="conferencetitle"/>
+          <w:rFonts w:ascii="Arial" w:hAnsi="Arial" w:cs="Arial"/>
+          <w:color w:val="212121"/>
+          <w:sz w:val="22"/>
+          <w:szCs w:val="22"/>
+          <w:shd w:val="clear" w:color="auto" w:fill="FFFFFF"/>
+        </w:rPr>
+        <w:t>; </w:t>
+      </w:r>
+      <w:r>
+        <w:rPr>
+          <w:rStyle w:val="conferencedate"/>
+          <w:rFonts w:ascii="Arial" w:hAnsi="Arial" w:cs="Arial"/>
+          <w:color w:val="212121"/>
+          <w:sz w:val="22"/>
+          <w:szCs w:val="22"/>
+          <w:shd w:val="clear" w:color="auto" w:fill="FFFFFF"/>
+        </w:rPr>
+        <w:t>2020 A</w:t>
+      </w:r>
+      <w:r>
+        <w:rPr>
+          <w:rStyle w:val="conferencedate"/>
+          <w:rFonts w:ascii="Arial" w:hAnsi="Arial" w:cs="Arial"/>
+          <w:color w:val="212121"/>
+          <w:sz w:val="22"/>
+          <w:szCs w:val="22"/>
+          <w:shd w:val="clear" w:color="auto" w:fill="FFFFFF"/>
+        </w:rPr>
+        <w:t>ugust</w:t>
+      </w:r>
+      <w:r>
+        <w:rPr>
+          <w:rStyle w:val="conferencedate"/>
+          <w:rFonts w:ascii="Arial" w:hAnsi="Arial" w:cs="Arial"/>
+          <w:color w:val="212121"/>
+          <w:sz w:val="22"/>
+          <w:szCs w:val="22"/>
+          <w:shd w:val="clear" w:color="auto" w:fill="FFFFFF"/>
+        </w:rPr>
+        <w:t xml:space="preserve"> </w:t>
+      </w:r>
+      <w:r>
+        <w:rPr>
+          <w:rStyle w:val="conferencedate"/>
+          <w:rFonts w:ascii="Arial" w:hAnsi="Arial" w:cs="Arial"/>
+          <w:color w:val="212121"/>
+          <w:sz w:val="22"/>
+          <w:szCs w:val="22"/>
+          <w:shd w:val="clear" w:color="auto" w:fill="FFFFFF"/>
+        </w:rPr>
+        <w:t>08</w:t>
+      </w:r>
+      <w:r>
+        <w:rPr>
+          <w:rStyle w:val="confloc"/>
           <w:rFonts w:ascii="Arial" w:hAnsi="Arial" w:cs="Arial"/>
           <w:color w:val="212121"/>
           <w:sz w:val="22"/>
@@ -9166,259 +9419,6 @@
           <w:shd w:val="clear" w:color="auto" w:fill="FFFFFF"/>
         </w:rPr>
         <w:t>.</w:t>
-      </w:r>
-      <w:r>
-        <w:rPr>
-          <w:rStyle w:val="authors"/>
-          <w:rFonts w:ascii="Arial" w:hAnsi="Arial" w:cs="Arial"/>
-          <w:color w:val="212121"/>
-          <w:sz w:val="22"/>
-          <w:szCs w:val="22"/>
-          <w:shd w:val="clear" w:color="auto" w:fill="FFFFFF"/>
-        </w:rPr>
-        <w:t>, Johnson</w:t>
-      </w:r>
-      <w:r>
-        <w:rPr>
-          <w:rStyle w:val="authors"/>
-          <w:rFonts w:ascii="Arial" w:hAnsi="Arial" w:cs="Arial"/>
-          <w:color w:val="212121"/>
-          <w:sz w:val="22"/>
-          <w:szCs w:val="22"/>
-          <w:shd w:val="clear" w:color="auto" w:fill="FFFFFF"/>
-        </w:rPr>
-        <w:t>,</w:t>
-      </w:r>
-      <w:r>
-        <w:rPr>
-          <w:rStyle w:val="authors"/>
-          <w:rFonts w:ascii="Arial" w:hAnsi="Arial" w:cs="Arial"/>
-          <w:color w:val="212121"/>
-          <w:sz w:val="22"/>
-          <w:szCs w:val="22"/>
-          <w:shd w:val="clear" w:color="auto" w:fill="FFFFFF"/>
-        </w:rPr>
-        <w:t xml:space="preserve"> K</w:t>
-      </w:r>
-      <w:r>
-        <w:rPr>
-          <w:rStyle w:val="authors"/>
-          <w:rFonts w:ascii="Arial" w:hAnsi="Arial" w:cs="Arial"/>
-          <w:color w:val="212121"/>
-          <w:sz w:val="22"/>
-          <w:szCs w:val="22"/>
-          <w:shd w:val="clear" w:color="auto" w:fill="FFFFFF"/>
-        </w:rPr>
-        <w:t xml:space="preserve">. </w:t>
-      </w:r>
-      <w:r>
-        <w:rPr>
-          <w:rStyle w:val="authors"/>
-          <w:rFonts w:ascii="Arial" w:hAnsi="Arial" w:cs="Arial"/>
-          <w:color w:val="212121"/>
-          <w:sz w:val="22"/>
-          <w:szCs w:val="22"/>
-          <w:shd w:val="clear" w:color="auto" w:fill="FFFFFF"/>
-        </w:rPr>
-        <w:t>M</w:t>
-      </w:r>
-      <w:r>
-        <w:rPr>
-          <w:rStyle w:val="authors"/>
-          <w:rFonts w:ascii="Arial" w:hAnsi="Arial" w:cs="Arial"/>
-          <w:color w:val="212121"/>
-          <w:sz w:val="22"/>
-          <w:szCs w:val="22"/>
-          <w:shd w:val="clear" w:color="auto" w:fill="FFFFFF"/>
-        </w:rPr>
-        <w:t>.</w:t>
-      </w:r>
-      <w:r>
-        <w:rPr>
-          <w:rStyle w:val="authors"/>
-          <w:rFonts w:ascii="Arial" w:hAnsi="Arial" w:cs="Arial"/>
-          <w:color w:val="212121"/>
-          <w:sz w:val="22"/>
-          <w:szCs w:val="22"/>
-          <w:shd w:val="clear" w:color="auto" w:fill="FFFFFF"/>
-        </w:rPr>
-        <w:t>, Wieben</w:t>
-      </w:r>
-      <w:r>
-        <w:rPr>
-          <w:rStyle w:val="authors"/>
-          <w:rFonts w:ascii="Arial" w:hAnsi="Arial" w:cs="Arial"/>
-          <w:color w:val="212121"/>
-          <w:sz w:val="22"/>
-          <w:szCs w:val="22"/>
-          <w:shd w:val="clear" w:color="auto" w:fill="FFFFFF"/>
-        </w:rPr>
-        <w:t>,</w:t>
-      </w:r>
-      <w:r>
-        <w:rPr>
-          <w:rStyle w:val="authors"/>
-          <w:rFonts w:ascii="Arial" w:hAnsi="Arial" w:cs="Arial"/>
-          <w:color w:val="212121"/>
-          <w:sz w:val="22"/>
-          <w:szCs w:val="22"/>
-          <w:shd w:val="clear" w:color="auto" w:fill="FFFFFF"/>
-        </w:rPr>
-        <w:t xml:space="preserve"> O</w:t>
-      </w:r>
-      <w:r>
-        <w:rPr>
-          <w:rStyle w:val="authors"/>
-          <w:rFonts w:ascii="Arial" w:hAnsi="Arial" w:cs="Arial"/>
-          <w:color w:val="212121"/>
-          <w:sz w:val="22"/>
-          <w:szCs w:val="22"/>
-          <w:shd w:val="clear" w:color="auto" w:fill="FFFFFF"/>
-        </w:rPr>
-        <w:t>.</w:t>
-      </w:r>
-      <w:r>
-        <w:rPr>
-          <w:rStyle w:val="authors"/>
-          <w:rFonts w:ascii="Arial" w:hAnsi="Arial" w:cs="Arial"/>
-          <w:color w:val="212121"/>
-          <w:sz w:val="22"/>
-          <w:szCs w:val="22"/>
-          <w:shd w:val="clear" w:color="auto" w:fill="FFFFFF"/>
-        </w:rPr>
-        <w:t xml:space="preserve">, </w:t>
-      </w:r>
-      <w:r>
-        <w:rPr>
-          <w:rStyle w:val="authors"/>
-          <w:rFonts w:ascii="Arial" w:hAnsi="Arial" w:cs="Arial"/>
-          <w:color w:val="212121"/>
-          <w:sz w:val="22"/>
-          <w:szCs w:val="22"/>
-          <w:shd w:val="clear" w:color="auto" w:fill="FFFFFF"/>
-        </w:rPr>
-        <w:t xml:space="preserve">&amp; </w:t>
-      </w:r>
-      <w:r>
-        <w:rPr>
-          <w:rStyle w:val="authors"/>
-          <w:rFonts w:ascii="Arial" w:hAnsi="Arial" w:cs="Arial"/>
-          <w:color w:val="212121"/>
-          <w:sz w:val="22"/>
-          <w:szCs w:val="22"/>
-          <w:shd w:val="clear" w:color="auto" w:fill="FFFFFF"/>
-        </w:rPr>
-        <w:t>Eisenmenger</w:t>
-      </w:r>
-      <w:r>
-        <w:rPr>
-          <w:rStyle w:val="authors"/>
-          <w:rFonts w:ascii="Arial" w:hAnsi="Arial" w:cs="Arial"/>
-          <w:color w:val="212121"/>
-          <w:sz w:val="22"/>
-          <w:szCs w:val="22"/>
-          <w:shd w:val="clear" w:color="auto" w:fill="FFFFFF"/>
-        </w:rPr>
-        <w:t>,</w:t>
-      </w:r>
-      <w:r>
-        <w:rPr>
-          <w:rStyle w:val="authors"/>
-          <w:rFonts w:ascii="Arial" w:hAnsi="Arial" w:cs="Arial"/>
-          <w:color w:val="212121"/>
-          <w:sz w:val="22"/>
-          <w:szCs w:val="22"/>
-          <w:shd w:val="clear" w:color="auto" w:fill="FFFFFF"/>
-        </w:rPr>
-        <w:t xml:space="preserve"> L</w:t>
-      </w:r>
-      <w:r>
-        <w:rPr>
-          <w:rStyle w:val="authors"/>
-          <w:rFonts w:ascii="Arial" w:hAnsi="Arial" w:cs="Arial"/>
-          <w:color w:val="212121"/>
-          <w:sz w:val="22"/>
-          <w:szCs w:val="22"/>
-          <w:shd w:val="clear" w:color="auto" w:fill="FFFFFF"/>
-        </w:rPr>
-        <w:t xml:space="preserve">. </w:t>
-      </w:r>
-      <w:r>
-        <w:rPr>
-          <w:rStyle w:val="authors"/>
-          <w:rFonts w:ascii="Arial" w:hAnsi="Arial" w:cs="Arial"/>
-          <w:color w:val="212121"/>
-          <w:sz w:val="22"/>
-          <w:szCs w:val="22"/>
-          <w:shd w:val="clear" w:color="auto" w:fill="FFFFFF"/>
-        </w:rPr>
-        <w:t>B. </w:t>
-      </w:r>
-      <w:r>
-        <w:rPr>
-          <w:rStyle w:val="Title1"/>
-          <w:rFonts w:ascii="Arial" w:hAnsi="Arial" w:cs="Arial"/>
-          <w:color w:val="212121"/>
-          <w:sz w:val="22"/>
-          <w:szCs w:val="22"/>
-          <w:shd w:val="clear" w:color="auto" w:fill="FFFFFF"/>
-        </w:rPr>
-        <w:t>Venous Mapping of Vascular Malformations using Cranial 4D Flow MRI. </w:t>
-      </w:r>
-      <w:r>
-        <w:rPr>
-          <w:rStyle w:val="conferencetitle"/>
-          <w:rFonts w:ascii="Arial" w:hAnsi="Arial" w:cs="Arial"/>
-          <w:color w:val="212121"/>
-          <w:sz w:val="22"/>
-          <w:szCs w:val="22"/>
-          <w:shd w:val="clear" w:color="auto" w:fill="FFFFFF"/>
-        </w:rPr>
-        <w:t>ASNR 58th Annual Meeting</w:t>
-      </w:r>
-      <w:r>
-        <w:rPr>
-          <w:rStyle w:val="conferencetitle"/>
-          <w:rFonts w:ascii="Arial" w:hAnsi="Arial" w:cs="Arial"/>
-          <w:color w:val="212121"/>
-          <w:sz w:val="22"/>
-          <w:szCs w:val="22"/>
-          <w:shd w:val="clear" w:color="auto" w:fill="FFFFFF"/>
-        </w:rPr>
-        <w:t xml:space="preserve"> of the American Society of Neuroradiology</w:t>
-      </w:r>
-      <w:r>
-        <w:rPr>
-          <w:rStyle w:val="conferencetitle"/>
-          <w:rFonts w:ascii="Arial" w:hAnsi="Arial" w:cs="Arial"/>
-          <w:color w:val="212121"/>
-          <w:sz w:val="22"/>
-          <w:szCs w:val="22"/>
-          <w:shd w:val="clear" w:color="auto" w:fill="FFFFFF"/>
-        </w:rPr>
-        <w:t>; </w:t>
-      </w:r>
-      <w:r>
-        <w:rPr>
-          <w:rStyle w:val="conferencedate"/>
-          <w:rFonts w:ascii="Arial" w:hAnsi="Arial" w:cs="Arial"/>
-          <w:color w:val="212121"/>
-          <w:sz w:val="22"/>
-          <w:szCs w:val="22"/>
-          <w:shd w:val="clear" w:color="auto" w:fill="FFFFFF"/>
-        </w:rPr>
-        <w:t>2020 May 30</w:t>
-      </w:r>
-      <w:r>
-        <w:rPr>
-          <w:rStyle w:val="confloc"/>
-          <w:rFonts w:ascii="Arial" w:hAnsi="Arial" w:cs="Arial"/>
-          <w:color w:val="212121"/>
-          <w:sz w:val="22"/>
-          <w:szCs w:val="22"/>
-          <w:shd w:val="clear" w:color="auto" w:fill="FFFFFF"/>
-        </w:rPr>
-        <w:t>; Las Vegas, NV, USA.</w:t>
       </w:r>
     </w:p>
     <w:p>
@@ -9856,7 +9856,7 @@
           <w:szCs w:val="22"/>
           <w:shd w:val="clear" w:color="auto" w:fill="FFFFFF"/>
         </w:rPr>
-        <w:t>Venous Mapping of Vascular Malformations using Cranial 4D Flow MRI with Improved ‘Virtual Injections’. </w:t>
+        <w:t>4D flow MRI Characterization of High-Risk Dural Arteriovenous Fistula Features. </w:t>
       </w:r>
       <w:r>
         <w:rPr>
@@ -9867,7 +9867,29 @@
           <w:szCs w:val="22"/>
           <w:shd w:val="clear" w:color="auto" w:fill="FFFFFF"/>
         </w:rPr>
-        <w:t>ISMRM 28th Annual Meeting &amp; Exhibition; </w:t>
+        <w:t>ASNR 58th Annual Meeting</w:t>
+      </w:r>
+      <w:r>
+        <w:rPr>
+          <w:rStyle w:val="conferencetitle"/>
+          <w:rFonts w:ascii="Arial" w:hAnsi="Arial" w:cs="Arial"/>
+          <w:color w:val="212121"/>
+          <w:sz w:val="22"/>
+          <w:szCs w:val="22"/>
+          <w:shd w:val="clear" w:color="auto" w:fill="FFFFFF"/>
+        </w:rPr>
+        <w:t xml:space="preserve"> of the American Society of Neuroradiology</w:t>
+      </w:r>
+      <w:r>
+        <w:rPr>
+          <w:rStyle w:val="conferencetitle"/>
+          <w:rFonts w:ascii="Arial" w:hAnsi="Arial" w:cs="Arial"/>
+          <w:color w:val="212121"/>
+          <w:sz w:val="22"/>
+          <w:szCs w:val="22"/>
+          <w:shd w:val="clear" w:color="auto" w:fill="FFFFFF"/>
+        </w:rPr>
+        <w:t>; </w:t>
       </w:r>
       <w:r>
         <w:rPr>
@@ -9878,40 +9900,7 @@
           <w:szCs w:val="22"/>
           <w:shd w:val="clear" w:color="auto" w:fill="FFFFFF"/>
         </w:rPr>
-        <w:t>2020 A</w:t>
-      </w:r>
-      <w:r>
-        <w:rPr>
-          <w:rStyle w:val="conferencedate"/>
-          <w:rFonts w:ascii="Arial" w:hAnsi="Arial" w:cs="Arial"/>
-          <w:color w:val="212121"/>
-          <w:sz w:val="22"/>
-          <w:szCs w:val="22"/>
-          <w:shd w:val="clear" w:color="auto" w:fill="FFFFFF"/>
-        </w:rPr>
-        <w:t>pril</w:t>
-      </w:r>
-      <w:r>
-        <w:rPr>
-          <w:rStyle w:val="conferencedate"/>
-          <w:rFonts w:ascii="Arial" w:hAnsi="Arial" w:cs="Arial"/>
-          <w:color w:val="212121"/>
-          <w:sz w:val="22"/>
-          <w:szCs w:val="22"/>
-          <w:shd w:val="clear" w:color="auto" w:fill="FFFFFF"/>
-        </w:rPr>
-        <w:t xml:space="preserve"> 1</w:t>
-      </w:r>
-      <w:r>
-        <w:rPr>
-          <w:rStyle w:val="conferencedate"/>
-          <w:rFonts w:ascii="Arial" w:hAnsi="Arial" w:cs="Arial"/>
-          <w:color w:val="212121"/>
-          <w:sz w:val="22"/>
-          <w:szCs w:val="22"/>
-          <w:shd w:val="clear" w:color="auto" w:fill="FFFFFF"/>
-        </w:rPr>
-        <w:t>6</w:t>
+        <w:t>2020 May 30</w:t>
       </w:r>
       <w:r>
         <w:rPr>
@@ -9922,7 +9911,7 @@
           <w:szCs w:val="22"/>
           <w:shd w:val="clear" w:color="auto" w:fill="FFFFFF"/>
         </w:rPr>
-        <w:t>; Sydney, Australia.</w:t>
+        <w:t>; Las Vegas, NV, USA.</w:t>
       </w:r>
     </w:p>
     <w:p>
@@ -9964,6 +9953,204 @@
           <w:szCs w:val="22"/>
           <w:shd w:val="clear" w:color="auto" w:fill="FFFFFF"/>
         </w:rPr>
+        <w:t>, Loecher</w:t>
+      </w:r>
+      <w:r>
+        <w:rPr>
+          <w:rStyle w:val="authors"/>
+          <w:rFonts w:ascii="Arial" w:hAnsi="Arial" w:cs="Arial"/>
+          <w:color w:val="212121"/>
+          <w:sz w:val="22"/>
+          <w:szCs w:val="22"/>
+          <w:shd w:val="clear" w:color="auto" w:fill="FFFFFF"/>
+        </w:rPr>
+        <w:t>,</w:t>
+      </w:r>
+      <w:r>
+        <w:rPr>
+          <w:rStyle w:val="authors"/>
+          <w:rFonts w:ascii="Arial" w:hAnsi="Arial" w:cs="Arial"/>
+          <w:color w:val="212121"/>
+          <w:sz w:val="22"/>
+          <w:szCs w:val="22"/>
+          <w:shd w:val="clear" w:color="auto" w:fill="FFFFFF"/>
+        </w:rPr>
+        <w:t xml:space="preserve"> M</w:t>
+      </w:r>
+      <w:r>
+        <w:rPr>
+          <w:rStyle w:val="authors"/>
+          <w:rFonts w:ascii="Arial" w:hAnsi="Arial" w:cs="Arial"/>
+          <w:color w:val="212121"/>
+          <w:sz w:val="22"/>
+          <w:szCs w:val="22"/>
+          <w:shd w:val="clear" w:color="auto" w:fill="FFFFFF"/>
+        </w:rPr>
+        <w:t xml:space="preserve">. </w:t>
+      </w:r>
+      <w:r>
+        <w:rPr>
+          <w:rStyle w:val="authors"/>
+          <w:rFonts w:ascii="Arial" w:hAnsi="Arial" w:cs="Arial"/>
+          <w:color w:val="212121"/>
+          <w:sz w:val="22"/>
+          <w:szCs w:val="22"/>
+          <w:shd w:val="clear" w:color="auto" w:fill="FFFFFF"/>
+        </w:rPr>
+        <w:t>W</w:t>
+      </w:r>
+      <w:r>
+        <w:rPr>
+          <w:rStyle w:val="authors"/>
+          <w:rFonts w:ascii="Arial" w:hAnsi="Arial" w:cs="Arial"/>
+          <w:color w:val="212121"/>
+          <w:sz w:val="22"/>
+          <w:szCs w:val="22"/>
+          <w:shd w:val="clear" w:color="auto" w:fill="FFFFFF"/>
+        </w:rPr>
+        <w:t>.</w:t>
+      </w:r>
+      <w:r>
+        <w:rPr>
+          <w:rStyle w:val="authors"/>
+          <w:rFonts w:ascii="Arial" w:hAnsi="Arial" w:cs="Arial"/>
+          <w:color w:val="212121"/>
+          <w:sz w:val="22"/>
+          <w:szCs w:val="22"/>
+          <w:shd w:val="clear" w:color="auto" w:fill="FFFFFF"/>
+        </w:rPr>
+        <w:t>, Rivera-Rivera</w:t>
+      </w:r>
+      <w:r>
+        <w:rPr>
+          <w:rStyle w:val="authors"/>
+          <w:rFonts w:ascii="Arial" w:hAnsi="Arial" w:cs="Arial"/>
+          <w:color w:val="212121"/>
+          <w:sz w:val="22"/>
+          <w:szCs w:val="22"/>
+          <w:shd w:val="clear" w:color="auto" w:fill="FFFFFF"/>
+        </w:rPr>
+        <w:t>,</w:t>
+      </w:r>
+      <w:r>
+        <w:rPr>
+          <w:rStyle w:val="authors"/>
+          <w:rFonts w:ascii="Arial" w:hAnsi="Arial" w:cs="Arial"/>
+          <w:color w:val="212121"/>
+          <w:sz w:val="22"/>
+          <w:szCs w:val="22"/>
+          <w:shd w:val="clear" w:color="auto" w:fill="FFFFFF"/>
+        </w:rPr>
+        <w:t xml:space="preserve"> L</w:t>
+      </w:r>
+      <w:r>
+        <w:rPr>
+          <w:rStyle w:val="authors"/>
+          <w:rFonts w:ascii="Arial" w:hAnsi="Arial" w:cs="Arial"/>
+          <w:color w:val="212121"/>
+          <w:sz w:val="22"/>
+          <w:szCs w:val="22"/>
+          <w:shd w:val="clear" w:color="auto" w:fill="FFFFFF"/>
+        </w:rPr>
+        <w:t xml:space="preserve">. </w:t>
+      </w:r>
+      <w:r>
+        <w:rPr>
+          <w:rStyle w:val="authors"/>
+          <w:rFonts w:ascii="Arial" w:hAnsi="Arial" w:cs="Arial"/>
+          <w:color w:val="212121"/>
+          <w:sz w:val="22"/>
+          <w:szCs w:val="22"/>
+          <w:shd w:val="clear" w:color="auto" w:fill="FFFFFF"/>
+        </w:rPr>
+        <w:t>A</w:t>
+      </w:r>
+      <w:r>
+        <w:rPr>
+          <w:rStyle w:val="authors"/>
+          <w:rFonts w:ascii="Arial" w:hAnsi="Arial" w:cs="Arial"/>
+          <w:color w:val="212121"/>
+          <w:sz w:val="22"/>
+          <w:szCs w:val="22"/>
+          <w:shd w:val="clear" w:color="auto" w:fill="FFFFFF"/>
+        </w:rPr>
+        <w:t>.</w:t>
+      </w:r>
+      <w:r>
+        <w:rPr>
+          <w:rStyle w:val="authors"/>
+          <w:rFonts w:ascii="Arial" w:hAnsi="Arial" w:cs="Arial"/>
+          <w:color w:val="212121"/>
+          <w:sz w:val="22"/>
+          <w:szCs w:val="22"/>
+          <w:shd w:val="clear" w:color="auto" w:fill="FFFFFF"/>
+        </w:rPr>
+        <w:t>, Turski</w:t>
+      </w:r>
+      <w:r>
+        <w:rPr>
+          <w:rStyle w:val="authors"/>
+          <w:rFonts w:ascii="Arial" w:hAnsi="Arial" w:cs="Arial"/>
+          <w:color w:val="212121"/>
+          <w:sz w:val="22"/>
+          <w:szCs w:val="22"/>
+          <w:shd w:val="clear" w:color="auto" w:fill="FFFFFF"/>
+        </w:rPr>
+        <w:t>,</w:t>
+      </w:r>
+      <w:r>
+        <w:rPr>
+          <w:rStyle w:val="authors"/>
+          <w:rFonts w:ascii="Arial" w:hAnsi="Arial" w:cs="Arial"/>
+          <w:color w:val="212121"/>
+          <w:sz w:val="22"/>
+          <w:szCs w:val="22"/>
+          <w:shd w:val="clear" w:color="auto" w:fill="FFFFFF"/>
+        </w:rPr>
+        <w:t xml:space="preserve"> P</w:t>
+      </w:r>
+      <w:r>
+        <w:rPr>
+          <w:rStyle w:val="authors"/>
+          <w:rFonts w:ascii="Arial" w:hAnsi="Arial" w:cs="Arial"/>
+          <w:color w:val="212121"/>
+          <w:sz w:val="22"/>
+          <w:szCs w:val="22"/>
+          <w:shd w:val="clear" w:color="auto" w:fill="FFFFFF"/>
+        </w:rPr>
+        <w:t xml:space="preserve">. </w:t>
+      </w:r>
+      <w:r>
+        <w:rPr>
+          <w:rStyle w:val="authors"/>
+          <w:rFonts w:ascii="Arial" w:hAnsi="Arial" w:cs="Arial"/>
+          <w:color w:val="212121"/>
+          <w:sz w:val="22"/>
+          <w:szCs w:val="22"/>
+          <w:shd w:val="clear" w:color="auto" w:fill="FFFFFF"/>
+        </w:rPr>
+        <w:t>A</w:t>
+      </w:r>
+      <w:r>
+        <w:rPr>
+          <w:rStyle w:val="authors"/>
+          <w:rFonts w:ascii="Arial" w:hAnsi="Arial" w:cs="Arial"/>
+          <w:color w:val="212121"/>
+          <w:sz w:val="22"/>
+          <w:szCs w:val="22"/>
+          <w:shd w:val="clear" w:color="auto" w:fill="FFFFFF"/>
+        </w:rPr>
+        <w:t>.</w:t>
+      </w:r>
+      <w:r>
+        <w:rPr>
+          <w:rStyle w:val="authors"/>
+          <w:rFonts w:ascii="Arial" w:hAnsi="Arial" w:cs="Arial"/>
+          <w:color w:val="212121"/>
+          <w:sz w:val="22"/>
+          <w:szCs w:val="22"/>
+          <w:shd w:val="clear" w:color="auto" w:fill="FFFFFF"/>
+        </w:rPr>
         <w:t>, Johnson</w:t>
       </w:r>
       <w:r>
@@ -10030,7 +10217,7 @@
           <w:szCs w:val="22"/>
           <w:shd w:val="clear" w:color="auto" w:fill="FFFFFF"/>
         </w:rPr>
-        <w:t>, Kecskemeti</w:t>
+        <w:t>, Wieben</w:t>
       </w:r>
       <w:r>
         <w:rPr>
@@ -10052,7 +10239,73 @@
           <w:szCs w:val="22"/>
           <w:shd w:val="clear" w:color="auto" w:fill="FFFFFF"/>
         </w:rPr>
-        <w:t xml:space="preserve"> S</w:t>
+        <w:t xml:space="preserve"> O</w:t>
+      </w:r>
+      <w:r>
+        <w:rPr>
+          <w:rStyle w:val="authors"/>
+          <w:rFonts w:ascii="Arial" w:hAnsi="Arial" w:cs="Arial"/>
+          <w:color w:val="212121"/>
+          <w:sz w:val="22"/>
+          <w:szCs w:val="22"/>
+          <w:shd w:val="clear" w:color="auto" w:fill="FFFFFF"/>
+        </w:rPr>
+        <w:t>.</w:t>
+      </w:r>
+      <w:r>
+        <w:rPr>
+          <w:rStyle w:val="authors"/>
+          <w:rFonts w:ascii="Arial" w:hAnsi="Arial" w:cs="Arial"/>
+          <w:color w:val="212121"/>
+          <w:sz w:val="22"/>
+          <w:szCs w:val="22"/>
+          <w:shd w:val="clear" w:color="auto" w:fill="FFFFFF"/>
+        </w:rPr>
+        <w:t xml:space="preserve">, </w:t>
+      </w:r>
+      <w:r>
+        <w:rPr>
+          <w:rStyle w:val="authors"/>
+          <w:rFonts w:ascii="Arial" w:hAnsi="Arial" w:cs="Arial"/>
+          <w:color w:val="212121"/>
+          <w:sz w:val="22"/>
+          <w:szCs w:val="22"/>
+          <w:shd w:val="clear" w:color="auto" w:fill="FFFFFF"/>
+        </w:rPr>
+        <w:t xml:space="preserve">&amp; </w:t>
+      </w:r>
+      <w:r>
+        <w:rPr>
+          <w:rStyle w:val="authors"/>
+          <w:rFonts w:ascii="Arial" w:hAnsi="Arial" w:cs="Arial"/>
+          <w:color w:val="212121"/>
+          <w:sz w:val="22"/>
+          <w:szCs w:val="22"/>
+          <w:shd w:val="clear" w:color="auto" w:fill="FFFFFF"/>
+        </w:rPr>
+        <w:t>Eisenmenger</w:t>
+      </w:r>
+      <w:r>
+        <w:rPr>
+          <w:rStyle w:val="authors"/>
+          <w:rFonts w:ascii="Arial" w:hAnsi="Arial" w:cs="Arial"/>
+          <w:color w:val="212121"/>
+          <w:sz w:val="22"/>
+          <w:szCs w:val="22"/>
+          <w:shd w:val="clear" w:color="auto" w:fill="FFFFFF"/>
+        </w:rPr>
+        <w:t>,</w:t>
+      </w:r>
+      <w:r>
+        <w:rPr>
+          <w:rStyle w:val="authors"/>
+          <w:rFonts w:ascii="Arial" w:hAnsi="Arial" w:cs="Arial"/>
+          <w:color w:val="212121"/>
+          <w:sz w:val="22"/>
+          <w:szCs w:val="22"/>
+          <w:shd w:val="clear" w:color="auto" w:fill="FFFFFF"/>
+        </w:rPr>
+        <w:t xml:space="preserve"> L</w:t>
       </w:r>
       <w:r>
         <w:rPr>
@@ -10074,227 +10327,7 @@
           <w:szCs w:val="22"/>
           <w:shd w:val="clear" w:color="auto" w:fill="FFFFFF"/>
         </w:rPr>
-        <w:t>R</w:t>
-      </w:r>
-      <w:r>
-        <w:rPr>
-          <w:rStyle w:val="authors"/>
-          <w:rFonts w:ascii="Arial" w:hAnsi="Arial" w:cs="Arial"/>
-          <w:color w:val="212121"/>
-          <w:sz w:val="22"/>
-          <w:szCs w:val="22"/>
-          <w:shd w:val="clear" w:color="auto" w:fill="FFFFFF"/>
-        </w:rPr>
-        <w:t>.</w:t>
-      </w:r>
-      <w:r>
-        <w:rPr>
-          <w:rStyle w:val="authors"/>
-          <w:rFonts w:ascii="Arial" w:hAnsi="Arial" w:cs="Arial"/>
-          <w:color w:val="212121"/>
-          <w:sz w:val="22"/>
-          <w:szCs w:val="22"/>
-          <w:shd w:val="clear" w:color="auto" w:fill="FFFFFF"/>
-        </w:rPr>
-        <w:t>, Okonkwo</w:t>
-      </w:r>
-      <w:r>
-        <w:rPr>
-          <w:rStyle w:val="authors"/>
-          <w:rFonts w:ascii="Arial" w:hAnsi="Arial" w:cs="Arial"/>
-          <w:color w:val="212121"/>
-          <w:sz w:val="22"/>
-          <w:szCs w:val="22"/>
-          <w:shd w:val="clear" w:color="auto" w:fill="FFFFFF"/>
-        </w:rPr>
-        <w:t>,</w:t>
-      </w:r>
-      <w:r>
-        <w:rPr>
-          <w:rStyle w:val="authors"/>
-          <w:rFonts w:ascii="Arial" w:hAnsi="Arial" w:cs="Arial"/>
-          <w:color w:val="212121"/>
-          <w:sz w:val="22"/>
-          <w:szCs w:val="22"/>
-          <w:shd w:val="clear" w:color="auto" w:fill="FFFFFF"/>
-        </w:rPr>
-        <w:t xml:space="preserve"> O</w:t>
-      </w:r>
-      <w:r>
-        <w:rPr>
-          <w:rStyle w:val="authors"/>
-          <w:rFonts w:ascii="Arial" w:hAnsi="Arial" w:cs="Arial"/>
-          <w:color w:val="212121"/>
-          <w:sz w:val="22"/>
-          <w:szCs w:val="22"/>
-          <w:shd w:val="clear" w:color="auto" w:fill="FFFFFF"/>
-        </w:rPr>
-        <w:t>.</w:t>
-      </w:r>
-      <w:r>
-        <w:rPr>
-          <w:rStyle w:val="authors"/>
-          <w:rFonts w:ascii="Arial" w:hAnsi="Arial" w:cs="Arial"/>
-          <w:color w:val="212121"/>
-          <w:sz w:val="22"/>
-          <w:szCs w:val="22"/>
-          <w:shd w:val="clear" w:color="auto" w:fill="FFFFFF"/>
-        </w:rPr>
-        <w:t>, Lose</w:t>
-      </w:r>
-      <w:r>
-        <w:rPr>
-          <w:rStyle w:val="authors"/>
-          <w:rFonts w:ascii="Arial" w:hAnsi="Arial" w:cs="Arial"/>
-          <w:color w:val="212121"/>
-          <w:sz w:val="22"/>
-          <w:szCs w:val="22"/>
-          <w:shd w:val="clear" w:color="auto" w:fill="FFFFFF"/>
-        </w:rPr>
-        <w:t>,</w:t>
-      </w:r>
-      <w:r>
-        <w:rPr>
-          <w:rStyle w:val="authors"/>
-          <w:rFonts w:ascii="Arial" w:hAnsi="Arial" w:cs="Arial"/>
-          <w:color w:val="212121"/>
-          <w:sz w:val="22"/>
-          <w:szCs w:val="22"/>
-          <w:shd w:val="clear" w:color="auto" w:fill="FFFFFF"/>
-        </w:rPr>
-        <w:t xml:space="preserve"> S</w:t>
-      </w:r>
-      <w:r>
-        <w:rPr>
-          <w:rStyle w:val="authors"/>
-          <w:rFonts w:ascii="Arial" w:hAnsi="Arial" w:cs="Arial"/>
-          <w:color w:val="212121"/>
-          <w:sz w:val="22"/>
-          <w:szCs w:val="22"/>
-          <w:shd w:val="clear" w:color="auto" w:fill="FFFFFF"/>
-        </w:rPr>
-        <w:t>.</w:t>
-      </w:r>
-      <w:r>
-        <w:rPr>
-          <w:rStyle w:val="authors"/>
-          <w:rFonts w:ascii="Arial" w:hAnsi="Arial" w:cs="Arial"/>
-          <w:color w:val="212121"/>
-          <w:sz w:val="22"/>
-          <w:szCs w:val="22"/>
-          <w:shd w:val="clear" w:color="auto" w:fill="FFFFFF"/>
-        </w:rPr>
-        <w:t>, Eisenmenger</w:t>
-      </w:r>
-      <w:r>
-        <w:rPr>
-          <w:rStyle w:val="authors"/>
-          <w:rFonts w:ascii="Arial" w:hAnsi="Arial" w:cs="Arial"/>
-          <w:color w:val="212121"/>
-          <w:sz w:val="22"/>
-          <w:szCs w:val="22"/>
-          <w:shd w:val="clear" w:color="auto" w:fill="FFFFFF"/>
-        </w:rPr>
-        <w:t>,</w:t>
-      </w:r>
-      <w:r>
-        <w:rPr>
-          <w:rStyle w:val="authors"/>
-          <w:rFonts w:ascii="Arial" w:hAnsi="Arial" w:cs="Arial"/>
-          <w:color w:val="212121"/>
-          <w:sz w:val="22"/>
-          <w:szCs w:val="22"/>
-          <w:shd w:val="clear" w:color="auto" w:fill="FFFFFF"/>
-        </w:rPr>
-        <w:t xml:space="preserve"> L</w:t>
-      </w:r>
-      <w:r>
-        <w:rPr>
-          <w:rStyle w:val="authors"/>
-          <w:rFonts w:ascii="Arial" w:hAnsi="Arial" w:cs="Arial"/>
-          <w:color w:val="212121"/>
-          <w:sz w:val="22"/>
-          <w:szCs w:val="22"/>
-          <w:shd w:val="clear" w:color="auto" w:fill="FFFFFF"/>
-        </w:rPr>
-        <w:t xml:space="preserve">. </w:t>
-      </w:r>
-      <w:r>
-        <w:rPr>
-          <w:rStyle w:val="authors"/>
-          <w:rFonts w:ascii="Arial" w:hAnsi="Arial" w:cs="Arial"/>
-          <w:color w:val="212121"/>
-          <w:sz w:val="22"/>
-          <w:szCs w:val="22"/>
-          <w:shd w:val="clear" w:color="auto" w:fill="FFFFFF"/>
-        </w:rPr>
-        <w:t>B</w:t>
-      </w:r>
-      <w:r>
-        <w:rPr>
-          <w:rStyle w:val="authors"/>
-          <w:rFonts w:ascii="Arial" w:hAnsi="Arial" w:cs="Arial"/>
-          <w:color w:val="212121"/>
-          <w:sz w:val="22"/>
-          <w:szCs w:val="22"/>
-          <w:shd w:val="clear" w:color="auto" w:fill="FFFFFF"/>
-        </w:rPr>
-        <w:t>.</w:t>
-      </w:r>
-      <w:r>
-        <w:rPr>
-          <w:rStyle w:val="authors"/>
-          <w:rFonts w:ascii="Arial" w:hAnsi="Arial" w:cs="Arial"/>
-          <w:color w:val="212121"/>
-          <w:sz w:val="22"/>
-          <w:szCs w:val="22"/>
-          <w:shd w:val="clear" w:color="auto" w:fill="FFFFFF"/>
-        </w:rPr>
-        <w:t>,</w:t>
-      </w:r>
-      <w:r>
-        <w:rPr>
-          <w:rStyle w:val="authors"/>
-          <w:rFonts w:ascii="Arial" w:hAnsi="Arial" w:cs="Arial"/>
-          <w:color w:val="212121"/>
-          <w:sz w:val="22"/>
-          <w:szCs w:val="22"/>
-          <w:shd w:val="clear" w:color="auto" w:fill="FFFFFF"/>
-        </w:rPr>
-        <w:t xml:space="preserve"> &amp;</w:t>
-      </w:r>
-      <w:r>
-        <w:rPr>
-          <w:rStyle w:val="authors"/>
-          <w:rFonts w:ascii="Arial" w:hAnsi="Arial" w:cs="Arial"/>
-          <w:color w:val="212121"/>
-          <w:sz w:val="22"/>
-          <w:szCs w:val="22"/>
-          <w:shd w:val="clear" w:color="auto" w:fill="FFFFFF"/>
-        </w:rPr>
-        <w:t xml:space="preserve"> Wieben</w:t>
-      </w:r>
-      <w:r>
-        <w:rPr>
-          <w:rStyle w:val="authors"/>
-          <w:rFonts w:ascii="Arial" w:hAnsi="Arial" w:cs="Arial"/>
-          <w:color w:val="212121"/>
-          <w:sz w:val="22"/>
-          <w:szCs w:val="22"/>
-          <w:shd w:val="clear" w:color="auto" w:fill="FFFFFF"/>
-        </w:rPr>
-        <w:t>,</w:t>
-      </w:r>
-      <w:r>
-        <w:rPr>
-          <w:rStyle w:val="authors"/>
-          <w:rFonts w:ascii="Arial" w:hAnsi="Arial" w:cs="Arial"/>
-          <w:color w:val="212121"/>
-          <w:sz w:val="22"/>
-          <w:szCs w:val="22"/>
-          <w:shd w:val="clear" w:color="auto" w:fill="FFFFFF"/>
-        </w:rPr>
-        <w:t xml:space="preserve"> O. </w:t>
+        <w:t>B. </w:t>
       </w:r>
       <w:r>
         <w:rPr>
@@ -10305,7 +10338,7 @@
           <w:szCs w:val="22"/>
           <w:shd w:val="clear" w:color="auto" w:fill="FFFFFF"/>
         </w:rPr>
-        <w:t>Feasibility of a Free-Breathing 2D Phase Contrast MRI for Aortic Pulse Wave Velocity Measurements. </w:t>
+        <w:t>Venous Mapping of Vascular Malformations using Cranial 4D Flow MRI. </w:t>
       </w:r>
       <w:r>
         <w:rPr>
@@ -10316,7 +10349,29 @@
           <w:szCs w:val="22"/>
           <w:shd w:val="clear" w:color="auto" w:fill="FFFFFF"/>
         </w:rPr>
-        <w:t>ISMRM 28th Annual Meeting &amp; Exhibition; </w:t>
+        <w:t>ASNR 58th Annual Meeting</w:t>
+      </w:r>
+      <w:r>
+        <w:rPr>
+          <w:rStyle w:val="conferencetitle"/>
+          <w:rFonts w:ascii="Arial" w:hAnsi="Arial" w:cs="Arial"/>
+          <w:color w:val="212121"/>
+          <w:sz w:val="22"/>
+          <w:szCs w:val="22"/>
+          <w:shd w:val="clear" w:color="auto" w:fill="FFFFFF"/>
+        </w:rPr>
+        <w:t xml:space="preserve"> of the American Society of Neuroradiology</w:t>
+      </w:r>
+      <w:r>
+        <w:rPr>
+          <w:rStyle w:val="conferencetitle"/>
+          <w:rFonts w:ascii="Arial" w:hAnsi="Arial" w:cs="Arial"/>
+          <w:color w:val="212121"/>
+          <w:sz w:val="22"/>
+          <w:szCs w:val="22"/>
+          <w:shd w:val="clear" w:color="auto" w:fill="FFFFFF"/>
+        </w:rPr>
+        <w:t>; </w:t>
       </w:r>
       <w:r>
         <w:rPr>
@@ -10327,7 +10382,7 @@
           <w:szCs w:val="22"/>
           <w:shd w:val="clear" w:color="auto" w:fill="FFFFFF"/>
         </w:rPr>
-        <w:t>2020 April 16</w:t>
+        <w:t>2020 May 30</w:t>
       </w:r>
       <w:r>
         <w:rPr>
@@ -10338,7 +10393,7 @@
           <w:szCs w:val="22"/>
           <w:shd w:val="clear" w:color="auto" w:fill="FFFFFF"/>
         </w:rPr>
-        <w:t>; Sydney, Australia.</w:t>
+        <w:t>; Las Vegas, NV, USA.</w:t>
       </w:r>
     </w:p>
     <w:p>

</xml_diff>

<commit_message>
first blog post, watermark virtual injection talk, change headings
</commit_message>
<xml_diff>
--- a/files/CV_GrantRoberts.docx
+++ b/files/CV_GrantRoberts.docx
@@ -230,6 +230,31 @@
         </w:rPr>
         <w:t>XXXXX-XX</w:t>
       </w:r>
+      <w:r>
+        <w:rPr>
+          <w:rFonts w:ascii="Arial" w:hAnsi="Arial" w:cs="Arial"/>
+          <w:sz w:val="22"/>
+          <w:szCs w:val="22"/>
+        </w:rPr>
+        <w:tab/>
+      </w:r>
+      <w:r>
+        <w:rPr>
+          <w:rFonts w:ascii="Arial" w:hAnsi="Arial" w:cs="Arial"/>
+          <w:sz w:val="22"/>
+          <w:szCs w:val="22"/>
+        </w:rPr>
+        <w:tab/>
+        <w:t xml:space="preserve">Website: </w:t>
+      </w:r>
+      <w:r>
+        <w:rPr>
+          <w:rFonts w:ascii="Arial" w:hAnsi="Arial" w:cs="Arial"/>
+          <w:sz w:val="22"/>
+          <w:szCs w:val="22"/>
+        </w:rPr>
+        <w:t>gsroberts1.github.io</w:t>
+      </w:r>
     </w:p>
     <w:p>
       <w:pPr>
@@ -827,6 +852,90 @@
           <w:szCs w:val="22"/>
         </w:rPr>
         <w:t>, Summa Cum Laude</w:t>
+      </w:r>
+    </w:p>
+    <w:p>
+      <w:pPr>
+        <w:tabs>
+          <w:tab w:val="left" w:pos="0"/>
+          <w:tab w:val="left" w:pos="720"/>
+          <w:tab w:val="left" w:pos="1440"/>
+          <w:tab w:val="left" w:pos="2160"/>
+          <w:tab w:val="left" w:pos="5760"/>
+        </w:tabs>
+        <w:suppressAutoHyphens/>
+        <w:rPr>
+          <w:rFonts w:ascii="Arial" w:hAnsi="Arial" w:cs="Arial"/>
+          <w:sz w:val="22"/>
+          <w:szCs w:val="22"/>
+        </w:rPr>
+      </w:pPr>
+      <w:r>
+        <w:rPr>
+          <w:rFonts w:ascii="Arial" w:hAnsi="Arial" w:cs="Arial"/>
+          <w:sz w:val="22"/>
+          <w:szCs w:val="22"/>
+        </w:rPr>
+        <w:tab/>
+      </w:r>
+      <w:r>
+        <w:rPr>
+          <w:rFonts w:ascii="Arial" w:hAnsi="Arial" w:cs="Arial"/>
+          <w:sz w:val="22"/>
+          <w:szCs w:val="22"/>
+        </w:rPr>
+        <w:tab/>
+      </w:r>
+      <w:r>
+        <w:rPr>
+          <w:rFonts w:ascii="Arial" w:hAnsi="Arial" w:cs="Arial"/>
+          <w:sz w:val="22"/>
+          <w:szCs w:val="22"/>
+        </w:rPr>
+        <w:tab/>
+        <w:t>Advisor: Anthony Caruso, PhD</w:t>
+      </w:r>
+    </w:p>
+    <w:p>
+      <w:pPr>
+        <w:tabs>
+          <w:tab w:val="left" w:pos="0"/>
+          <w:tab w:val="left" w:pos="720"/>
+          <w:tab w:val="left" w:pos="1440"/>
+          <w:tab w:val="left" w:pos="2160"/>
+          <w:tab w:val="left" w:pos="5760"/>
+        </w:tabs>
+        <w:suppressAutoHyphens/>
+        <w:rPr>
+          <w:rFonts w:ascii="Arial" w:hAnsi="Arial" w:cs="Arial"/>
+          <w:sz w:val="22"/>
+          <w:szCs w:val="22"/>
+        </w:rPr>
+      </w:pPr>
+      <w:r>
+        <w:rPr>
+          <w:rFonts w:ascii="Arial" w:hAnsi="Arial" w:cs="Arial"/>
+          <w:sz w:val="22"/>
+          <w:szCs w:val="22"/>
+        </w:rPr>
+        <w:tab/>
+      </w:r>
+      <w:r>
+        <w:rPr>
+          <w:rFonts w:ascii="Arial" w:hAnsi="Arial" w:cs="Arial"/>
+          <w:sz w:val="22"/>
+          <w:szCs w:val="22"/>
+        </w:rPr>
+        <w:tab/>
+      </w:r>
+      <w:r>
+        <w:rPr>
+          <w:rFonts w:ascii="Arial" w:hAnsi="Arial" w:cs="Arial"/>
+          <w:sz w:val="22"/>
+          <w:szCs w:val="22"/>
+        </w:rPr>
+        <w:tab/>
+        <w:t>Co-advisor: Fred Leibsle, PhD</w:t>
       </w:r>
     </w:p>
     <w:p>
@@ -2481,7 +2590,17 @@
           <w:sz w:val="22"/>
           <w:szCs w:val="22"/>
         </w:rPr>
-        <w:t>Venous Mapping of Vascular Malformations using Cranial 4D Flow MRI</w:t>
+        <w:t xml:space="preserve">Venous Mapping of Vascular Malformations using </w:t>
+      </w:r>
+      <w:r>
+        <w:rPr>
+          <w:rFonts w:ascii="Arial" w:hAnsi="Arial" w:cs="Arial"/>
+          <w:i/>
+          <w:sz w:val="22"/>
+          <w:szCs w:val="22"/>
+        </w:rPr>
+        <w:lastRenderedPageBreak/>
+        <w:t>Cranial 4D Flow MRI</w:t>
       </w:r>
       <w:r>
         <w:rPr>
@@ -2588,21 +2707,7 @@
           <w:szCs w:val="22"/>
           <w:shd w:val="clear" w:color="auto" w:fill="FFFFFF"/>
         </w:rPr>
-        <w:t xml:space="preserve">MR Alphabet Soup: Understanding the Principles of </w:t>
-      </w:r>
-      <w:r>
-        <w:rPr>
-          <w:rStyle w:val="Title1"/>
-          <w:rFonts w:ascii="Arial" w:hAnsi="Arial" w:cs="Arial"/>
-          <w:i/>
-          <w:iCs/>
-          <w:color w:val="212121"/>
-          <w:sz w:val="22"/>
-          <w:szCs w:val="22"/>
-          <w:shd w:val="clear" w:color="auto" w:fill="FFFFFF"/>
-        </w:rPr>
-        <w:lastRenderedPageBreak/>
-        <w:t>Common Magnetic Resonance Abbreviations</w:t>
+        <w:t>MR Alphabet Soup: Understanding the Principles of Common Magnetic Resonance Abbreviations</w:t>
       </w:r>
       <w:r>
         <w:rPr>
@@ -4689,7 +4794,16 @@
           <w:sz w:val="22"/>
           <w:szCs w:val="22"/>
         </w:rPr>
-        <w:t>Johnson, K. M., &amp; Eisenmenger, L. B</w:t>
+        <w:t xml:space="preserve">Johnson, K. M., &amp; Eisenmenger, L. </w:t>
+      </w:r>
+      <w:r>
+        <w:rPr>
+          <w:rFonts w:ascii="Arial" w:hAnsi="Arial" w:cs="Arial"/>
+          <w:sz w:val="22"/>
+          <w:szCs w:val="22"/>
+        </w:rPr>
+        <w:lastRenderedPageBreak/>
+        <w:t>B</w:t>
       </w:r>
       <w:r>
         <w:rPr>
@@ -4739,7 +4853,6 @@
           <w:sz w:val="22"/>
           <w:szCs w:val="22"/>
         </w:rPr>
-        <w:lastRenderedPageBreak/>
         <w:t>Roberts, G. S.</w:t>
       </w:r>
       <w:r>
@@ -6594,7 +6707,19 @@
           <w:szCs w:val="22"/>
           <w:shd w:val="clear" w:color="auto" w:fill="FFFFFF"/>
         </w:rPr>
-        <w:t>th Annual Meeting; </w:t>
+        <w:t xml:space="preserve">th </w:t>
+      </w:r>
+      <w:r>
+        <w:rPr>
+          <w:rStyle w:val="conferencetitle"/>
+          <w:rFonts w:ascii="Arial" w:hAnsi="Arial" w:cs="Arial"/>
+          <w:color w:val="212121"/>
+          <w:sz w:val="22"/>
+          <w:szCs w:val="22"/>
+          <w:shd w:val="clear" w:color="auto" w:fill="FFFFFF"/>
+        </w:rPr>
+        <w:lastRenderedPageBreak/>
+        <w:t>Annual Meeting; </w:t>
       </w:r>
       <w:r>
         <w:rPr>
@@ -7025,7 +7150,6 @@
           <w:szCs w:val="22"/>
           <w:shd w:val="clear" w:color="auto" w:fill="FFFFFF"/>
         </w:rPr>
-        <w:lastRenderedPageBreak/>
         <w:t>M</w:t>
       </w:r>
       <w:r>
@@ -11991,6 +12115,7 @@
           <w:szCs w:val="22"/>
           <w:shd w:val="clear" w:color="auto" w:fill="FFFFFF"/>
         </w:rPr>
+        <w:lastRenderedPageBreak/>
         <w:t>Hoffman</w:t>
       </w:r>
       <w:r>
@@ -12283,19 +12408,7 @@
           <w:szCs w:val="22"/>
           <w:shd w:val="clear" w:color="auto" w:fill="FFFFFF"/>
         </w:rPr>
-        <w:t xml:space="preserve">Society for Magnetic Resonance Angiography </w:t>
-      </w:r>
-      <w:r>
-        <w:rPr>
-          <w:rStyle w:val="conferencetitle"/>
-          <w:rFonts w:ascii="Arial" w:hAnsi="Arial" w:cs="Arial"/>
-          <w:color w:val="212121"/>
-          <w:sz w:val="22"/>
-          <w:szCs w:val="22"/>
-          <w:shd w:val="clear" w:color="auto" w:fill="FFFFFF"/>
-        </w:rPr>
-        <w:lastRenderedPageBreak/>
-        <w:t>(SMRA) 31st Annual International Conference; </w:t>
+        <w:t>Society for Magnetic Resonance Angiography (SMRA) 31st Annual International Conference; </w:t>
       </w:r>
       <w:r>
         <w:rPr>

</xml_diff>

<commit_message>
Sun Sep 18 09:52:34 CDT 2022
</commit_message>
<xml_diff>
--- a/files/CV_GrantRoberts.docx
+++ b/files/CV_GrantRoberts.docx
@@ -137,23 +137,7 @@
           <w:sz w:val="22"/>
           <w:szCs w:val="22"/>
         </w:rPr>
-        <w:t>XXX</w:t>
-      </w:r>
-      <w:r>
-        <w:rPr>
-          <w:rFonts w:ascii="Arial" w:hAnsi="Arial" w:cs="Arial"/>
-          <w:sz w:val="22"/>
-          <w:szCs w:val="22"/>
-        </w:rPr>
-        <w:t>)-</w:t>
-      </w:r>
-      <w:r>
-        <w:rPr>
-          <w:rFonts w:ascii="Arial" w:hAnsi="Arial" w:cs="Arial"/>
-          <w:sz w:val="22"/>
-          <w:szCs w:val="22"/>
-        </w:rPr>
-        <w:t>XXX-XXXX</w:t>
+        <w:t>816)-863-8282</w:t>
       </w:r>
     </w:p>
     <w:p>
@@ -220,15 +204,15 @@
           <w:sz w:val="22"/>
           <w:szCs w:val="22"/>
         </w:rPr>
-        <w:t xml:space="preserve">1111 Highland Ave., </w:t>
-      </w:r>
-      <w:r>
-        <w:rPr>
-          <w:rFonts w:ascii="Arial" w:hAnsi="Arial" w:cs="Arial"/>
-          <w:sz w:val="22"/>
-          <w:szCs w:val="22"/>
-        </w:rPr>
-        <w:t>XXXXX-XX</w:t>
+        <w:t>1111 Highland Ave.</w:t>
+      </w:r>
+      <w:r>
+        <w:rPr>
+          <w:rFonts w:ascii="Arial" w:hAnsi="Arial" w:cs="Arial"/>
+          <w:sz w:val="22"/>
+          <w:szCs w:val="22"/>
+        </w:rPr>
+        <w:t xml:space="preserve"> #1005</w:t>
       </w:r>
       <w:r>
         <w:rPr>
@@ -494,7 +478,25 @@
           <w:szCs w:val="22"/>
         </w:rPr>
         <w:tab/>
-        <w:t xml:space="preserve">Advisor: Oliver Wieben, PhD </w:t>
+        <w:t xml:space="preserve">Advisor: Oliver </w:t>
+      </w:r>
+      <w:proofErr w:type="spellStart"/>
+      <w:r>
+        <w:rPr>
+          <w:rFonts w:ascii="Arial" w:hAnsi="Arial" w:cs="Arial"/>
+          <w:sz w:val="22"/>
+          <w:szCs w:val="22"/>
+        </w:rPr>
+        <w:t>Wieben</w:t>
+      </w:r>
+      <w:proofErr w:type="spellEnd"/>
+      <w:r>
+        <w:rPr>
+          <w:rFonts w:ascii="Arial" w:hAnsi="Arial" w:cs="Arial"/>
+          <w:sz w:val="22"/>
+          <w:szCs w:val="22"/>
+        </w:rPr>
+        <w:t xml:space="preserve">, PhD </w:t>
       </w:r>
     </w:p>
     <w:p>
@@ -713,7 +715,25 @@
           <w:szCs w:val="22"/>
         </w:rPr>
         <w:tab/>
-        <w:t>Advisor: Oliver Wieben, PhD</w:t>
+        <w:t xml:space="preserve">Advisor: Oliver </w:t>
+      </w:r>
+      <w:proofErr w:type="spellStart"/>
+      <w:r>
+        <w:rPr>
+          <w:rFonts w:ascii="Arial" w:hAnsi="Arial" w:cs="Arial"/>
+          <w:sz w:val="22"/>
+          <w:szCs w:val="22"/>
+        </w:rPr>
+        <w:t>Wieben</w:t>
+      </w:r>
+      <w:proofErr w:type="spellEnd"/>
+      <w:r>
+        <w:rPr>
+          <w:rFonts w:ascii="Arial" w:hAnsi="Arial" w:cs="Arial"/>
+          <w:sz w:val="22"/>
+          <w:szCs w:val="22"/>
+        </w:rPr>
+        <w:t>, PhD</w:t>
       </w:r>
     </w:p>
     <w:p>
@@ -1366,7 +1386,15 @@
           <w:szCs w:val="22"/>
         </w:rPr>
         <w:tab/>
-        <w:t>Focus: Advanced vascular imaging, post-processing, Alzheimer’s disease</w:t>
+        <w:t xml:space="preserve">Focus: Advanced vascular imaging, post-processing, </w:t>
+      </w:r>
+      <w:r>
+        <w:rPr>
+          <w:rFonts w:ascii="Arial" w:hAnsi="Arial" w:cs="Arial"/>
+          <w:sz w:val="22"/>
+          <w:szCs w:val="22"/>
+        </w:rPr>
+        <w:t>vascular aging</w:t>
       </w:r>
     </w:p>
     <w:p>
@@ -3297,7 +3325,27 @@
           <w:sz w:val="22"/>
           <w:szCs w:val="22"/>
         </w:rPr>
-        <w:t>, N., Wieben, O., Reeder, S.B., &amp; Roldan-</w:t>
+        <w:t xml:space="preserve">, N., </w:t>
+      </w:r>
+      <w:proofErr w:type="spellStart"/>
+      <w:r>
+        <w:rPr>
+          <w:rFonts w:ascii="Arial" w:hAnsi="Arial" w:cs="Arial"/>
+          <w:iCs/>
+          <w:sz w:val="22"/>
+          <w:szCs w:val="22"/>
+        </w:rPr>
+        <w:t>Wieben</w:t>
+      </w:r>
+      <w:proofErr w:type="spellEnd"/>
+      <w:r>
+        <w:rPr>
+          <w:rFonts w:ascii="Arial" w:hAnsi="Arial" w:cs="Arial"/>
+          <w:iCs/>
+          <w:sz w:val="22"/>
+          <w:szCs w:val="22"/>
+        </w:rPr>
+        <w:t>, O., Reeder, S.B., &amp; Roldan-</w:t>
       </w:r>
       <w:proofErr w:type="spellStart"/>
       <w:r>
@@ -3431,7 +3479,25 @@
           <w:sz w:val="22"/>
           <w:szCs w:val="22"/>
         </w:rPr>
-        <w:t>, P. A., Eisenmenger, L. B., &amp; Wieben, O. (</w:t>
+        <w:t xml:space="preserve">, P. A., Eisenmenger, L. B., &amp; </w:t>
+      </w:r>
+      <w:proofErr w:type="spellStart"/>
+      <w:r>
+        <w:rPr>
+          <w:rFonts w:ascii="Arial" w:hAnsi="Arial" w:cs="Arial"/>
+          <w:sz w:val="22"/>
+          <w:szCs w:val="22"/>
+        </w:rPr>
+        <w:t>Wieben</w:t>
+      </w:r>
+      <w:proofErr w:type="spellEnd"/>
+      <w:r>
+        <w:rPr>
+          <w:rFonts w:ascii="Arial" w:hAnsi="Arial" w:cs="Arial"/>
+          <w:sz w:val="22"/>
+          <w:szCs w:val="22"/>
+        </w:rPr>
+        <w:t>, O. (</w:t>
       </w:r>
       <w:r>
         <w:rPr>
@@ -3567,7 +3633,27 @@
           <w:sz w:val="22"/>
           <w:szCs w:val="22"/>
         </w:rPr>
-        <w:t>, N., Wieben, O., Roldan-</w:t>
+        <w:t xml:space="preserve">, N., </w:t>
+      </w:r>
+      <w:proofErr w:type="spellStart"/>
+      <w:r>
+        <w:rPr>
+          <w:rFonts w:ascii="Arial" w:hAnsi="Arial" w:cs="Arial"/>
+          <w:iCs/>
+          <w:sz w:val="22"/>
+          <w:szCs w:val="22"/>
+        </w:rPr>
+        <w:t>Wieben</w:t>
+      </w:r>
+      <w:proofErr w:type="spellEnd"/>
+      <w:r>
+        <w:rPr>
+          <w:rFonts w:ascii="Arial" w:hAnsi="Arial" w:cs="Arial"/>
+          <w:iCs/>
+          <w:sz w:val="22"/>
+          <w:szCs w:val="22"/>
+        </w:rPr>
+        <w:t>, O., Roldan-</w:t>
       </w:r>
       <w:proofErr w:type="spellStart"/>
       <w:r>
@@ -3815,6 +3901,7 @@
         </w:rPr>
         <w:t xml:space="preserve">&amp; </w:t>
       </w:r>
+      <w:proofErr w:type="spellStart"/>
       <w:r>
         <w:rPr>
           <w:sz w:val="22"/>
@@ -3822,6 +3909,7 @@
         </w:rPr>
         <w:t>Wieben</w:t>
       </w:r>
+      <w:proofErr w:type="spellEnd"/>
       <w:r>
         <w:rPr>
           <w:sz w:val="22"/>
@@ -3972,7 +4060,27 @@
           <w:szCs w:val="22"/>
           <w:shd w:val="clear" w:color="auto" w:fill="FFFFFF"/>
         </w:rPr>
-        <w:t>, A., &amp; Wieben, O. (2021). Non-invasive assessment of mesenteric hemodynamics in patients with suspected chronic mesenteric ischemia using 4D flow MRI. </w:t>
+        <w:t xml:space="preserve">, A., &amp; </w:t>
+      </w:r>
+      <w:proofErr w:type="spellStart"/>
+      <w:r>
+        <w:rPr>
+          <w:rFonts w:ascii="Arial" w:hAnsi="Arial" w:cs="Arial"/>
+          <w:sz w:val="22"/>
+          <w:szCs w:val="22"/>
+          <w:shd w:val="clear" w:color="auto" w:fill="FFFFFF"/>
+        </w:rPr>
+        <w:t>Wieben</w:t>
+      </w:r>
+      <w:proofErr w:type="spellEnd"/>
+      <w:r>
+        <w:rPr>
+          <w:rFonts w:ascii="Arial" w:hAnsi="Arial" w:cs="Arial"/>
+          <w:sz w:val="22"/>
+          <w:szCs w:val="22"/>
+          <w:shd w:val="clear" w:color="auto" w:fill="FFFFFF"/>
+        </w:rPr>
+        <w:t>, O. (2021). Non-invasive assessment of mesenteric hemodynamics in patients with suspected chronic mesenteric ischemia using 4D flow MRI. </w:t>
       </w:r>
       <w:r>
         <w:rPr>
@@ -4051,6 +4159,132 @@
     </w:p>
     <w:p>
       <w:pPr>
+        <w:numPr>
+          <w:ilvl w:val="0"/>
+          <w:numId w:val="39"/>
+        </w:numPr>
+        <w:spacing w:after="90"/>
+        <w:rPr>
+          <w:rFonts w:ascii="Arial" w:hAnsi="Arial" w:cs="Arial"/>
+          <w:sz w:val="22"/>
+          <w:szCs w:val="22"/>
+        </w:rPr>
+      </w:pPr>
+      <w:r>
+        <w:rPr>
+          <w:rFonts w:ascii="Arial" w:hAnsi="Arial" w:cs="Arial"/>
+          <w:b/>
+          <w:bCs/>
+          <w:sz w:val="22"/>
+          <w:szCs w:val="22"/>
+        </w:rPr>
+        <w:t>Roberts, G. S.</w:t>
+      </w:r>
+      <w:r>
+        <w:rPr>
+          <w:rFonts w:ascii="Arial" w:hAnsi="Arial" w:cs="Arial"/>
+          <w:sz w:val="22"/>
+          <w:szCs w:val="22"/>
+        </w:rPr>
+        <w:t xml:space="preserve">, Hoffman, C. A., Rivera-Rivera, L. A., Berman, S. E., Eisenmenger, L. B., &amp; </w:t>
+      </w:r>
+      <w:proofErr w:type="spellStart"/>
+      <w:r>
+        <w:rPr>
+          <w:rFonts w:ascii="Arial" w:hAnsi="Arial" w:cs="Arial"/>
+          <w:sz w:val="22"/>
+          <w:szCs w:val="22"/>
+        </w:rPr>
+        <w:t>Wieben</w:t>
+      </w:r>
+      <w:proofErr w:type="spellEnd"/>
+      <w:r>
+        <w:rPr>
+          <w:rFonts w:ascii="Arial" w:hAnsi="Arial" w:cs="Arial"/>
+          <w:sz w:val="22"/>
+          <w:szCs w:val="22"/>
+        </w:rPr>
+        <w:t xml:space="preserve">, O. Automated Hemodynamic Assessment for Cranial 4D Flow MRI. </w:t>
+      </w:r>
+      <w:r>
+        <w:rPr>
+          <w:rFonts w:ascii="Arial" w:hAnsi="Arial" w:cs="Arial"/>
+          <w:i/>
+          <w:iCs/>
+          <w:sz w:val="22"/>
+          <w:szCs w:val="22"/>
+        </w:rPr>
+        <w:t xml:space="preserve">Submitted to </w:t>
+      </w:r>
+      <w:proofErr w:type="spellStart"/>
+      <w:r>
+        <w:rPr>
+          <w:rFonts w:ascii="Arial" w:hAnsi="Arial" w:cs="Arial"/>
+          <w:i/>
+          <w:iCs/>
+          <w:sz w:val="22"/>
+          <w:szCs w:val="22"/>
+        </w:rPr>
+        <w:t>Magn</w:t>
+      </w:r>
+      <w:proofErr w:type="spellEnd"/>
+      <w:r>
+        <w:rPr>
+          <w:rFonts w:ascii="Arial" w:hAnsi="Arial" w:cs="Arial"/>
+          <w:i/>
+          <w:iCs/>
+          <w:sz w:val="22"/>
+          <w:szCs w:val="22"/>
+        </w:rPr>
+        <w:t xml:space="preserve"> </w:t>
+      </w:r>
+      <w:proofErr w:type="spellStart"/>
+      <w:r>
+        <w:rPr>
+          <w:rFonts w:ascii="Arial" w:hAnsi="Arial" w:cs="Arial"/>
+          <w:i/>
+          <w:iCs/>
+          <w:sz w:val="22"/>
+          <w:szCs w:val="22"/>
+        </w:rPr>
+        <w:t>Reson</w:t>
+      </w:r>
+      <w:proofErr w:type="spellEnd"/>
+      <w:r>
+        <w:rPr>
+          <w:rFonts w:ascii="Arial" w:hAnsi="Arial" w:cs="Arial"/>
+          <w:i/>
+          <w:iCs/>
+          <w:sz w:val="22"/>
+          <w:szCs w:val="22"/>
+        </w:rPr>
+        <w:t xml:space="preserve"> </w:t>
+      </w:r>
+      <w:proofErr w:type="spellStart"/>
+      <w:r>
+        <w:rPr>
+          <w:rFonts w:ascii="Arial" w:hAnsi="Arial" w:cs="Arial"/>
+          <w:i/>
+          <w:iCs/>
+          <w:sz w:val="22"/>
+          <w:szCs w:val="22"/>
+        </w:rPr>
+        <w:t>Imag</w:t>
+      </w:r>
+      <w:proofErr w:type="spellEnd"/>
+      <w:r>
+        <w:rPr>
+          <w:rFonts w:ascii="Arial" w:hAnsi="Arial" w:cs="Arial"/>
+          <w:i/>
+          <w:iCs/>
+          <w:sz w:val="22"/>
+          <w:szCs w:val="22"/>
+        </w:rPr>
+        <w:t>.</w:t>
+      </w:r>
+    </w:p>
+    <w:p>
+      <w:pPr>
         <w:pStyle w:val="ListParagraph"/>
         <w:numPr>
           <w:ilvl w:val="0"/>
@@ -4142,7 +4376,25 @@
           <w:sz w:val="22"/>
           <w:szCs w:val="22"/>
         </w:rPr>
-        <w:t xml:space="preserve">, R. C., Eldridge, M., Wieben, O., &amp; Schrage, W. G. Reduced Resting Macrovascular and Microvascular Cerebral Blood Flow in Young Adults with Metabolic Syndrome: Exploring Mechanisms. </w:t>
+        <w:t xml:space="preserve">, R. C., Eldridge, M., </w:t>
+      </w:r>
+      <w:proofErr w:type="spellStart"/>
+      <w:r>
+        <w:rPr>
+          <w:rFonts w:ascii="Arial" w:hAnsi="Arial" w:cs="Arial"/>
+          <w:sz w:val="22"/>
+          <w:szCs w:val="22"/>
+        </w:rPr>
+        <w:t>Wieben</w:t>
+      </w:r>
+      <w:proofErr w:type="spellEnd"/>
+      <w:r>
+        <w:rPr>
+          <w:rFonts w:ascii="Arial" w:hAnsi="Arial" w:cs="Arial"/>
+          <w:sz w:val="22"/>
+          <w:szCs w:val="22"/>
+        </w:rPr>
+        <w:t xml:space="preserve">, O., &amp; Schrage, W. G. Reduced Resting Macrovascular and Microvascular Cerebral Blood Flow in Young Adults with Metabolic Syndrome: Exploring Mechanisms. </w:t>
       </w:r>
       <w:r>
         <w:rPr>
@@ -4491,8 +4743,18 @@
           <w:sz w:val="22"/>
           <w:szCs w:val="22"/>
         </w:rPr>
-        <w:t>, Wieben</w:t>
-      </w:r>
+        <w:t xml:space="preserve">, </w:t>
+      </w:r>
+      <w:proofErr w:type="spellStart"/>
+      <w:r>
+        <w:rPr>
+          <w:rFonts w:ascii="Arial" w:hAnsi="Arial" w:cs="Arial"/>
+          <w:sz w:val="22"/>
+          <w:szCs w:val="22"/>
+        </w:rPr>
+        <w:t>Wieben</w:t>
+      </w:r>
+      <w:proofErr w:type="spellEnd"/>
       <w:r>
         <w:rPr>
           <w:rFonts w:ascii="Arial" w:hAnsi="Arial" w:cs="Arial"/>
@@ -4701,6 +4963,7 @@
           <w:sz w:val="22"/>
           <w:szCs w:val="22"/>
         </w:rPr>
+        <w:lastRenderedPageBreak/>
         <w:t>Eisenmenger</w:t>
       </w:r>
       <w:r>
@@ -4817,33 +5080,95 @@
           <w:sz w:val="22"/>
           <w:szCs w:val="22"/>
         </w:rPr>
+        <w:t>, Grayev</w:t>
+      </w:r>
+      <w:r>
+        <w:rPr>
+          <w:rFonts w:ascii="Arial" w:hAnsi="Arial" w:cs="Arial"/>
+          <w:sz w:val="22"/>
+          <w:szCs w:val="22"/>
+        </w:rPr>
+        <w:t>, A.</w:t>
+      </w:r>
+      <w:r>
+        <w:rPr>
+          <w:rFonts w:ascii="Arial" w:hAnsi="Arial" w:cs="Arial"/>
+          <w:sz w:val="22"/>
+          <w:szCs w:val="22"/>
+        </w:rPr>
+        <w:t>,</w:t>
+      </w:r>
+      <w:r>
+        <w:rPr>
+          <w:rFonts w:ascii="Arial" w:hAnsi="Arial" w:cs="Arial"/>
+          <w:sz w:val="22"/>
+          <w:szCs w:val="22"/>
+        </w:rPr>
+        <w:t xml:space="preserve"> </w:t>
+      </w:r>
+      <w:r>
+        <w:rPr>
+          <w:rFonts w:ascii="Arial" w:hAnsi="Arial" w:cs="Arial"/>
+          <w:sz w:val="22"/>
+          <w:szCs w:val="22"/>
+        </w:rPr>
+        <w:t>Field</w:t>
+      </w:r>
+      <w:r>
+        <w:rPr>
+          <w:rFonts w:ascii="Arial" w:hAnsi="Arial" w:cs="Arial"/>
+          <w:sz w:val="22"/>
+          <w:szCs w:val="22"/>
+        </w:rPr>
+        <w:t>, A.</w:t>
+      </w:r>
+      <w:r>
+        <w:rPr>
+          <w:rFonts w:ascii="Arial" w:hAnsi="Arial" w:cs="Arial"/>
+          <w:sz w:val="22"/>
+          <w:szCs w:val="22"/>
+        </w:rPr>
+        <w:t>, Rowley</w:t>
+      </w:r>
+      <w:r>
+        <w:rPr>
+          <w:rFonts w:ascii="Arial" w:hAnsi="Arial" w:cs="Arial"/>
+          <w:sz w:val="22"/>
+          <w:szCs w:val="22"/>
+        </w:rPr>
+        <w:t>, H. A.</w:t>
+      </w:r>
+      <w:r>
+        <w:rPr>
+          <w:rFonts w:ascii="Arial" w:hAnsi="Arial" w:cs="Arial"/>
+          <w:sz w:val="22"/>
+          <w:szCs w:val="22"/>
+        </w:rPr>
         <w:t xml:space="preserve">, </w:t>
       </w:r>
-      <w:proofErr w:type="spellStart"/>
-      <w:r>
-        <w:rPr>
-          <w:rFonts w:ascii="Arial" w:hAnsi="Arial" w:cs="Arial"/>
-          <w:sz w:val="22"/>
-          <w:szCs w:val="22"/>
-        </w:rPr>
-        <w:t>Grayev</w:t>
-      </w:r>
-      <w:proofErr w:type="spellEnd"/>
-      <w:r>
-        <w:rPr>
-          <w:rFonts w:ascii="Arial" w:hAnsi="Arial" w:cs="Arial"/>
-          <w:sz w:val="22"/>
-          <w:szCs w:val="22"/>
-        </w:rPr>
-        <w:t>, A.</w:t>
-      </w:r>
-      <w:r>
-        <w:rPr>
-          <w:rFonts w:ascii="Arial" w:hAnsi="Arial" w:cs="Arial"/>
-          <w:sz w:val="22"/>
-          <w:szCs w:val="22"/>
-        </w:rPr>
-        <w:t>,</w:t>
+      <w:r>
+        <w:rPr>
+          <w:rFonts w:ascii="Arial" w:hAnsi="Arial" w:cs="Arial"/>
+          <w:sz w:val="22"/>
+          <w:szCs w:val="22"/>
+        </w:rPr>
+        <w:t xml:space="preserve">&amp; </w:t>
+      </w:r>
+      <w:r>
+        <w:rPr>
+          <w:rFonts w:ascii="Arial" w:hAnsi="Arial" w:cs="Arial"/>
+          <w:sz w:val="22"/>
+          <w:szCs w:val="22"/>
+        </w:rPr>
+        <w:t>Kennedy</w:t>
+      </w:r>
+      <w:r>
+        <w:rPr>
+          <w:rFonts w:ascii="Arial" w:hAnsi="Arial" w:cs="Arial"/>
+          <w:sz w:val="22"/>
+          <w:szCs w:val="22"/>
+        </w:rPr>
+        <w:t>, T.</w:t>
       </w:r>
       <w:r>
         <w:rPr>
@@ -4859,79 +5184,15 @@
           <w:sz w:val="22"/>
           <w:szCs w:val="22"/>
         </w:rPr>
-        <w:t>Field</w:t>
-      </w:r>
-      <w:r>
-        <w:rPr>
-          <w:rFonts w:ascii="Arial" w:hAnsi="Arial" w:cs="Arial"/>
-          <w:sz w:val="22"/>
-          <w:szCs w:val="22"/>
-        </w:rPr>
-        <w:t>, A.</w:t>
-      </w:r>
-      <w:r>
-        <w:rPr>
-          <w:rFonts w:ascii="Arial" w:hAnsi="Arial" w:cs="Arial"/>
-          <w:sz w:val="22"/>
-          <w:szCs w:val="22"/>
-        </w:rPr>
-        <w:t>, Rowley</w:t>
-      </w:r>
-      <w:r>
-        <w:rPr>
-          <w:rFonts w:ascii="Arial" w:hAnsi="Arial" w:cs="Arial"/>
-          <w:sz w:val="22"/>
-          <w:szCs w:val="22"/>
-        </w:rPr>
-        <w:t>, H. A.</w:t>
-      </w:r>
-      <w:r>
-        <w:rPr>
-          <w:rFonts w:ascii="Arial" w:hAnsi="Arial" w:cs="Arial"/>
-          <w:sz w:val="22"/>
-          <w:szCs w:val="22"/>
-        </w:rPr>
-        <w:t xml:space="preserve">, </w:t>
-      </w:r>
-      <w:r>
-        <w:rPr>
-          <w:rFonts w:ascii="Arial" w:hAnsi="Arial" w:cs="Arial"/>
-          <w:sz w:val="22"/>
-          <w:szCs w:val="22"/>
-        </w:rPr>
-        <w:t xml:space="preserve">&amp; </w:t>
-      </w:r>
-      <w:r>
-        <w:rPr>
-          <w:rFonts w:ascii="Arial" w:hAnsi="Arial" w:cs="Arial"/>
-          <w:sz w:val="22"/>
-          <w:szCs w:val="22"/>
-        </w:rPr>
-        <w:t>Kennedy</w:t>
-      </w:r>
-      <w:r>
-        <w:rPr>
-          <w:rFonts w:ascii="Arial" w:hAnsi="Arial" w:cs="Arial"/>
-          <w:sz w:val="22"/>
-          <w:szCs w:val="22"/>
-        </w:rPr>
-        <w:t>, T.</w:t>
-      </w:r>
-      <w:r>
-        <w:rPr>
-          <w:rFonts w:ascii="Arial" w:hAnsi="Arial" w:cs="Arial"/>
-          <w:sz w:val="22"/>
-          <w:szCs w:val="22"/>
-        </w:rPr>
-        <w:t xml:space="preserve"> </w:t>
-      </w:r>
-      <w:r>
-        <w:rPr>
-          <w:rFonts w:ascii="Arial" w:hAnsi="Arial" w:cs="Arial"/>
-          <w:sz w:val="22"/>
-          <w:szCs w:val="22"/>
-        </w:rPr>
-        <w:t xml:space="preserve">Tertiary Center Experience in Fast Neuroradiology Protocol Development and Implementation. </w:t>
+        <w:t>When Less is More: FAST MR Protocols for Neuroradiology</w:t>
+      </w:r>
+      <w:r>
+        <w:rPr>
+          <w:rFonts w:ascii="Arial" w:hAnsi="Arial" w:cs="Arial"/>
+          <w:sz w:val="22"/>
+          <w:szCs w:val="22"/>
+        </w:rPr>
+        <w:t xml:space="preserve">. </w:t>
       </w:r>
       <w:r>
         <w:rPr>
@@ -4963,23 +5224,6 @@
         </w:rPr>
         <w:t xml:space="preserve">. </w:t>
       </w:r>
-    </w:p>
-    <w:p>
-      <w:pPr>
-        <w:widowControl/>
-        <w:spacing w:after="90"/>
-        <w:ind w:left="360"/>
-        <w:jc w:val="both"/>
-        <w:rPr>
-          <w:rFonts w:ascii="Arial" w:hAnsi="Arial" w:cs="Arial"/>
-          <w:i/>
-          <w:iCs/>
-          <w:snapToGrid/>
-          <w:color w:val="000000"/>
-          <w:sz w:val="22"/>
-          <w:szCs w:val="22"/>
-        </w:rPr>
-      </w:pPr>
     </w:p>
     <w:p>
       <w:pPr>
@@ -5133,7 +5377,25 @@
           <w:sz w:val="22"/>
           <w:szCs w:val="22"/>
         </w:rPr>
-        <w:t>Johnson, S. C., Wieben, O.,</w:t>
+        <w:t xml:space="preserve">Johnson, S. C., </w:t>
+      </w:r>
+      <w:proofErr w:type="spellStart"/>
+      <w:r>
+        <w:rPr>
+          <w:rFonts w:ascii="Arial" w:hAnsi="Arial" w:cs="Arial"/>
+          <w:sz w:val="22"/>
+          <w:szCs w:val="22"/>
+        </w:rPr>
+        <w:t>Wieben</w:t>
+      </w:r>
+      <w:proofErr w:type="spellEnd"/>
+      <w:r>
+        <w:rPr>
+          <w:rFonts w:ascii="Arial" w:hAnsi="Arial" w:cs="Arial"/>
+          <w:sz w:val="22"/>
+          <w:szCs w:val="22"/>
+        </w:rPr>
+        <w:t>, O.,</w:t>
       </w:r>
       <w:r>
         <w:rPr>
@@ -5207,7 +5469,25 @@
           <w:sz w:val="22"/>
           <w:szCs w:val="22"/>
         </w:rPr>
-        <w:t>, Peret, A., Rivera-Rivera, L. A., Moody, J. F., Dean III, D. C., Alexander, A. L., Johnson, K. M., Johnson, S. C., Wieben, O., &amp; Eisenmenger, L. B.</w:t>
+        <w:t xml:space="preserve">, Peret, A., Rivera-Rivera, L. A., Moody, J. F., Dean III, D. C., Alexander, A. L., Johnson, K. M., Johnson, S. C., </w:t>
+      </w:r>
+      <w:proofErr w:type="spellStart"/>
+      <w:r>
+        <w:rPr>
+          <w:rFonts w:ascii="Arial" w:hAnsi="Arial" w:cs="Arial"/>
+          <w:sz w:val="22"/>
+          <w:szCs w:val="22"/>
+        </w:rPr>
+        <w:t>Wieben</w:t>
+      </w:r>
+      <w:proofErr w:type="spellEnd"/>
+      <w:r>
+        <w:rPr>
+          <w:rFonts w:ascii="Arial" w:hAnsi="Arial" w:cs="Arial"/>
+          <w:sz w:val="22"/>
+          <w:szCs w:val="22"/>
+        </w:rPr>
+        <w:t>, O., &amp; Eisenmenger, L. B.</w:t>
       </w:r>
       <w:r>
         <w:rPr>
@@ -5314,7 +5594,25 @@
           <w:sz w:val="22"/>
           <w:szCs w:val="22"/>
         </w:rPr>
-        <w:t>Johnson, S. C., Wieben, O.,</w:t>
+        <w:t xml:space="preserve">Johnson, S. C., </w:t>
+      </w:r>
+      <w:proofErr w:type="spellStart"/>
+      <w:r>
+        <w:rPr>
+          <w:rFonts w:ascii="Arial" w:hAnsi="Arial" w:cs="Arial"/>
+          <w:sz w:val="22"/>
+          <w:szCs w:val="22"/>
+        </w:rPr>
+        <w:t>Wieben</w:t>
+      </w:r>
+      <w:proofErr w:type="spellEnd"/>
+      <w:r>
+        <w:rPr>
+          <w:rFonts w:ascii="Arial" w:hAnsi="Arial" w:cs="Arial"/>
+          <w:sz w:val="22"/>
+          <w:szCs w:val="22"/>
+        </w:rPr>
+        <w:t>, O.,</w:t>
       </w:r>
       <w:r>
         <w:rPr>
@@ -5357,76 +5655,6 @@
           <w:szCs w:val="22"/>
         </w:rPr>
         <w:t>.</w:t>
-      </w:r>
-    </w:p>
-    <w:p>
-      <w:pPr>
-        <w:numPr>
-          <w:ilvl w:val="0"/>
-          <w:numId w:val="38"/>
-        </w:numPr>
-        <w:spacing w:after="90"/>
-        <w:rPr>
-          <w:rFonts w:ascii="Arial" w:hAnsi="Arial" w:cs="Arial"/>
-          <w:sz w:val="22"/>
-          <w:szCs w:val="22"/>
-        </w:rPr>
-      </w:pPr>
-      <w:r>
-        <w:rPr>
-          <w:rFonts w:ascii="Arial" w:hAnsi="Arial" w:cs="Arial"/>
-          <w:sz w:val="22"/>
-          <w:szCs w:val="22"/>
-        </w:rPr>
-        <w:t xml:space="preserve">Hoffman, C. A., </w:t>
-      </w:r>
-      <w:r>
-        <w:rPr>
-          <w:rFonts w:ascii="Arial" w:hAnsi="Arial" w:cs="Arial"/>
-          <w:b/>
-          <w:bCs/>
-          <w:sz w:val="22"/>
-          <w:szCs w:val="22"/>
-        </w:rPr>
-        <w:t>Roberts, G. S.</w:t>
-      </w:r>
-      <w:r>
-        <w:rPr>
-          <w:rFonts w:ascii="Arial" w:hAnsi="Arial" w:cs="Arial"/>
-          <w:sz w:val="22"/>
-          <w:szCs w:val="22"/>
-        </w:rPr>
-        <w:t xml:space="preserve">, Berman, S. E., Eisenmenger, L. B., &amp; Wieben, O. Automated Post-Processing of Cranial 4D Flow MRI. </w:t>
-      </w:r>
-      <w:r>
-        <w:rPr>
-          <w:rFonts w:ascii="Arial" w:hAnsi="Arial" w:cs="Arial"/>
-          <w:i/>
-          <w:iCs/>
-          <w:sz w:val="22"/>
-          <w:szCs w:val="22"/>
-        </w:rPr>
-        <w:t xml:space="preserve">To </w:t>
-      </w:r>
-      <w:r>
-        <w:rPr>
-          <w:rFonts w:ascii="Arial" w:hAnsi="Arial" w:cs="Arial"/>
-          <w:i/>
-          <w:iCs/>
-          <w:sz w:val="22"/>
-          <w:szCs w:val="22"/>
-        </w:rPr>
-        <w:t>Res</w:t>
-      </w:r>
-      <w:r>
-        <w:rPr>
-          <w:rFonts w:ascii="Arial" w:hAnsi="Arial" w:cs="Arial"/>
-          <w:i/>
-          <w:iCs/>
-          <w:sz w:val="22"/>
-          <w:szCs w:val="22"/>
-        </w:rPr>
-        <w:t>ubmit to MRM.</w:t>
       </w:r>
     </w:p>
     <w:p>
@@ -5703,16 +5931,29 @@
         </w:rPr>
         <w:t xml:space="preserve"> </w:t>
       </w:r>
-      <w:r>
-        <w:rPr>
-          <w:rStyle w:val="authors"/>
-          <w:rFonts w:ascii="Arial" w:hAnsi="Arial" w:cs="Arial"/>
-          <w:color w:val="212121"/>
-          <w:sz w:val="22"/>
-          <w:szCs w:val="22"/>
-          <w:shd w:val="clear" w:color="auto" w:fill="FFFFFF"/>
-        </w:rPr>
-        <w:t>Wieben, O.,</w:t>
+      <w:proofErr w:type="spellStart"/>
+      <w:r>
+        <w:rPr>
+          <w:rStyle w:val="authors"/>
+          <w:rFonts w:ascii="Arial" w:hAnsi="Arial" w:cs="Arial"/>
+          <w:color w:val="212121"/>
+          <w:sz w:val="22"/>
+          <w:szCs w:val="22"/>
+          <w:shd w:val="clear" w:color="auto" w:fill="FFFFFF"/>
+        </w:rPr>
+        <w:t>Wieben</w:t>
+      </w:r>
+      <w:proofErr w:type="spellEnd"/>
+      <w:r>
+        <w:rPr>
+          <w:rStyle w:val="authors"/>
+          <w:rFonts w:ascii="Arial" w:hAnsi="Arial" w:cs="Arial"/>
+          <w:color w:val="212121"/>
+          <w:sz w:val="22"/>
+          <w:szCs w:val="22"/>
+          <w:shd w:val="clear" w:color="auto" w:fill="FFFFFF"/>
+        </w:rPr>
+        <w:t>, O.,</w:t>
       </w:r>
       <w:r>
         <w:rPr>
@@ -5767,18 +6008,7 @@
           <w:szCs w:val="22"/>
           <w:shd w:val="clear" w:color="auto" w:fill="FFFFFF"/>
         </w:rPr>
-        <w:t xml:space="preserve">. Diurnal Changes in Cerebrovascular Dynamics Measured from 4D-Flow. </w:t>
-      </w:r>
-      <w:r>
-        <w:rPr>
-          <w:rStyle w:val="authors"/>
-          <w:rFonts w:ascii="Arial" w:hAnsi="Arial" w:cs="Arial"/>
-          <w:color w:val="212121"/>
-          <w:sz w:val="22"/>
-          <w:szCs w:val="22"/>
-          <w:shd w:val="clear" w:color="auto" w:fill="FFFFFF"/>
-        </w:rPr>
-        <w:t xml:space="preserve">ISMRM Workshop on </w:t>
+        <w:t xml:space="preserve">. Diurnal Changes in Cerebrovascular Dynamics Measured from 4D-Flow. ISMRM Workshop on </w:t>
       </w:r>
       <w:proofErr w:type="spellStart"/>
       <w:r>
@@ -5802,18 +6032,7 @@
           <w:szCs w:val="22"/>
           <w:shd w:val="clear" w:color="auto" w:fill="FFFFFF"/>
         </w:rPr>
-        <w:t>: Anatomy, Physiology &amp; Imaging. 2022 September 21.</w:t>
-      </w:r>
-      <w:r>
-        <w:rPr>
-          <w:rStyle w:val="authors"/>
-          <w:rFonts w:ascii="Arial" w:hAnsi="Arial" w:cs="Arial"/>
-          <w:color w:val="212121"/>
-          <w:sz w:val="22"/>
-          <w:szCs w:val="22"/>
-          <w:shd w:val="clear" w:color="auto" w:fill="FFFFFF"/>
-        </w:rPr>
-        <w:t xml:space="preserve">  </w:t>
+        <w:t xml:space="preserve">: Anatomy, Physiology &amp; Imaging. 2022 September 21.  </w:t>
       </w:r>
     </w:p>
     <w:p>
@@ -5888,7 +6107,31 @@
           <w:szCs w:val="22"/>
           <w:shd w:val="clear" w:color="auto" w:fill="FFFFFF"/>
         </w:rPr>
-        <w:t>Rivera-Rivera, L. A., Cody, K. A., Rowley, H. A., Wieben, O., Johnson, S. C., Johnson, K. M., &amp; Eisenmenger, L. B.</w:t>
+        <w:t xml:space="preserve">Rivera-Rivera, L. A., Cody, K. A., Rowley, H. A., </w:t>
+      </w:r>
+      <w:proofErr w:type="spellStart"/>
+      <w:r>
+        <w:rPr>
+          <w:rStyle w:val="authors"/>
+          <w:rFonts w:ascii="Arial" w:hAnsi="Arial" w:cs="Arial"/>
+          <w:color w:val="212121"/>
+          <w:sz w:val="22"/>
+          <w:szCs w:val="22"/>
+          <w:shd w:val="clear" w:color="auto" w:fill="FFFFFF"/>
+        </w:rPr>
+        <w:t>Wieben</w:t>
+      </w:r>
+      <w:proofErr w:type="spellEnd"/>
+      <w:r>
+        <w:rPr>
+          <w:rStyle w:val="authors"/>
+          <w:rFonts w:ascii="Arial" w:hAnsi="Arial" w:cs="Arial"/>
+          <w:color w:val="212121"/>
+          <w:sz w:val="22"/>
+          <w:szCs w:val="22"/>
+          <w:shd w:val="clear" w:color="auto" w:fill="FFFFFF"/>
+        </w:rPr>
+        <w:t>, O., Johnson, S. C., Johnson, K. M., &amp; Eisenmenger, L. B.</w:t>
       </w:r>
       <w:r>
         <w:rPr>
@@ -6009,7 +6252,31 @@
           <w:szCs w:val="22"/>
           <w:shd w:val="clear" w:color="auto" w:fill="FFFFFF"/>
         </w:rPr>
-        <w:t xml:space="preserve">Rivera-Rivera, L. A., Cody, K. A., Rowley, H. A., Wieben, O., Johnson, S. C., Johnson, K. M., &amp; Eisenmenger, L. B. </w:t>
+        <w:t xml:space="preserve">Rivera-Rivera, L. A., Cody, K. A., Rowley, H. A., </w:t>
+      </w:r>
+      <w:proofErr w:type="spellStart"/>
+      <w:r>
+        <w:rPr>
+          <w:rStyle w:val="authors"/>
+          <w:rFonts w:ascii="Arial" w:hAnsi="Arial" w:cs="Arial"/>
+          <w:color w:val="212121"/>
+          <w:sz w:val="22"/>
+          <w:szCs w:val="22"/>
+          <w:shd w:val="clear" w:color="auto" w:fill="FFFFFF"/>
+        </w:rPr>
+        <w:t>Wieben</w:t>
+      </w:r>
+      <w:proofErr w:type="spellEnd"/>
+      <w:r>
+        <w:rPr>
+          <w:rStyle w:val="authors"/>
+          <w:rFonts w:ascii="Arial" w:hAnsi="Arial" w:cs="Arial"/>
+          <w:color w:val="212121"/>
+          <w:sz w:val="22"/>
+          <w:szCs w:val="22"/>
+          <w:shd w:val="clear" w:color="auto" w:fill="FFFFFF"/>
+        </w:rPr>
+        <w:t xml:space="preserve">, O., Johnson, S. C., Johnson, K. M., &amp; Eisenmenger, L. B. </w:t>
       </w:r>
       <w:r>
         <w:rPr>
@@ -6176,7 +6443,31 @@
           <w:szCs w:val="22"/>
           <w:shd w:val="clear" w:color="auto" w:fill="FFFFFF"/>
         </w:rPr>
-        <w:t xml:space="preserve">Rivera-Rivera, L. A., Cody, K. A., Rowley, H. A., Wieben, O., Johnson, S. C., Johnson, K. M., &amp; Eisenmenger, L. B. Defining Normative Cerebral Hemodynamics in Cognitively Healthy Older Adults with 4D Flow MRI. </w:t>
+        <w:t xml:space="preserve">Rivera-Rivera, L. A., Cody, K. A., Rowley, H. A., </w:t>
+      </w:r>
+      <w:proofErr w:type="spellStart"/>
+      <w:r>
+        <w:rPr>
+          <w:rStyle w:val="authors"/>
+          <w:rFonts w:ascii="Arial" w:hAnsi="Arial" w:cs="Arial"/>
+          <w:color w:val="212121"/>
+          <w:sz w:val="22"/>
+          <w:szCs w:val="22"/>
+          <w:shd w:val="clear" w:color="auto" w:fill="FFFFFF"/>
+        </w:rPr>
+        <w:t>Wieben</w:t>
+      </w:r>
+      <w:proofErr w:type="spellEnd"/>
+      <w:r>
+        <w:rPr>
+          <w:rStyle w:val="authors"/>
+          <w:rFonts w:ascii="Arial" w:hAnsi="Arial" w:cs="Arial"/>
+          <w:color w:val="212121"/>
+          <w:sz w:val="22"/>
+          <w:szCs w:val="22"/>
+          <w:shd w:val="clear" w:color="auto" w:fill="FFFFFF"/>
+        </w:rPr>
+        <w:t xml:space="preserve">, O., Johnson, S. C., Johnson, K. M., &amp; Eisenmenger, L. B. Defining Normative Cerebral Hemodynamics in Cognitively Healthy Older Adults with 4D Flow MRI. </w:t>
       </w:r>
       <w:r>
         <w:rPr>
@@ -6252,7 +6543,31 @@
           <w:szCs w:val="22"/>
           <w:shd w:val="clear" w:color="auto" w:fill="FFFFFF"/>
         </w:rPr>
-        <w:t xml:space="preserve">, A., Johnson, K. M., Eisenmenger, L. B., Okonkwo, O., &amp; Wieben, O. Effects of Respiration on Aortic Pulse Wave Velocity using Retrospective Respiratory Gated Radial 2D Phase Contrast MRI. </w:t>
+        <w:t xml:space="preserve">, A., Johnson, K. M., Eisenmenger, L. B., Okonkwo, O., &amp; </w:t>
+      </w:r>
+      <w:proofErr w:type="spellStart"/>
+      <w:r>
+        <w:rPr>
+          <w:rStyle w:val="authors"/>
+          <w:rFonts w:ascii="Arial" w:hAnsi="Arial" w:cs="Arial"/>
+          <w:color w:val="212121"/>
+          <w:sz w:val="22"/>
+          <w:szCs w:val="22"/>
+          <w:shd w:val="clear" w:color="auto" w:fill="FFFFFF"/>
+        </w:rPr>
+        <w:t>Wieben</w:t>
+      </w:r>
+      <w:proofErr w:type="spellEnd"/>
+      <w:r>
+        <w:rPr>
+          <w:rStyle w:val="authors"/>
+          <w:rFonts w:ascii="Arial" w:hAnsi="Arial" w:cs="Arial"/>
+          <w:color w:val="212121"/>
+          <w:sz w:val="22"/>
+          <w:szCs w:val="22"/>
+          <w:shd w:val="clear" w:color="auto" w:fill="FFFFFF"/>
+        </w:rPr>
+        <w:t xml:space="preserve">, O. Effects of Respiration on Aortic Pulse Wave Velocity using Retrospective Respiratory Gated Radial 2D Phase Contrast MRI. </w:t>
       </w:r>
       <w:r>
         <w:rPr>
@@ -6328,7 +6643,31 @@
           <w:szCs w:val="22"/>
           <w:shd w:val="clear" w:color="auto" w:fill="FFFFFF"/>
         </w:rPr>
-        <w:t xml:space="preserve">, &amp; Wieben, O. Effect of Temporal Resolution on Flow-Area Aortic Pulse Wave Velocity Measures Using Phase Contrast and Balanced SSFP MRI: A Preliminary Study. </w:t>
+        <w:t xml:space="preserve">, &amp; </w:t>
+      </w:r>
+      <w:proofErr w:type="spellStart"/>
+      <w:r>
+        <w:rPr>
+          <w:rStyle w:val="authors"/>
+          <w:rFonts w:ascii="Arial" w:hAnsi="Arial" w:cs="Arial"/>
+          <w:color w:val="212121"/>
+          <w:sz w:val="22"/>
+          <w:szCs w:val="22"/>
+          <w:shd w:val="clear" w:color="auto" w:fill="FFFFFF"/>
+        </w:rPr>
+        <w:t>Wieben</w:t>
+      </w:r>
+      <w:proofErr w:type="spellEnd"/>
+      <w:r>
+        <w:rPr>
+          <w:rStyle w:val="authors"/>
+          <w:rFonts w:ascii="Arial" w:hAnsi="Arial" w:cs="Arial"/>
+          <w:color w:val="212121"/>
+          <w:sz w:val="22"/>
+          <w:szCs w:val="22"/>
+          <w:shd w:val="clear" w:color="auto" w:fill="FFFFFF"/>
+        </w:rPr>
+        <w:t xml:space="preserve">, O. Effect of Temporal Resolution on Flow-Area Aortic Pulse Wave Velocity Measures Using Phase Contrast and Balanced SSFP MRI: A Preliminary Study. </w:t>
       </w:r>
       <w:r>
         <w:rPr>
@@ -6452,7 +6791,19 @@
           <w:szCs w:val="22"/>
           <w:shd w:val="clear" w:color="auto" w:fill="FFFFFF"/>
         </w:rPr>
-        <w:t xml:space="preserve">, A., Johnson, K. M., Wieben, O., Sirlin, C. B., Reeder, S. B., &amp; </w:t>
+        <w:t xml:space="preserve">, A., </w:t>
+      </w:r>
+      <w:r>
+        <w:rPr>
+          <w:rStyle w:val="authors"/>
+          <w:rFonts w:ascii="Arial" w:hAnsi="Arial" w:cs="Arial"/>
+          <w:color w:val="212121"/>
+          <w:sz w:val="22"/>
+          <w:szCs w:val="22"/>
+          <w:shd w:val="clear" w:color="auto" w:fill="FFFFFF"/>
+        </w:rPr>
+        <w:lastRenderedPageBreak/>
+        <w:t xml:space="preserve">Johnson, K. M., </w:t>
       </w:r>
       <w:proofErr w:type="spellStart"/>
       <w:r>
@@ -6464,6 +6815,30 @@
           <w:szCs w:val="22"/>
           <w:shd w:val="clear" w:color="auto" w:fill="FFFFFF"/>
         </w:rPr>
+        <w:t>Wieben</w:t>
+      </w:r>
+      <w:proofErr w:type="spellEnd"/>
+      <w:r>
+        <w:rPr>
+          <w:rStyle w:val="authors"/>
+          <w:rFonts w:ascii="Arial" w:hAnsi="Arial" w:cs="Arial"/>
+          <w:color w:val="212121"/>
+          <w:sz w:val="22"/>
+          <w:szCs w:val="22"/>
+          <w:shd w:val="clear" w:color="auto" w:fill="FFFFFF"/>
+        </w:rPr>
+        <w:t xml:space="preserve">, O., Sirlin, C. B., Reeder, S. B., &amp; </w:t>
+      </w:r>
+      <w:proofErr w:type="spellStart"/>
+      <w:r>
+        <w:rPr>
+          <w:rStyle w:val="authors"/>
+          <w:rFonts w:ascii="Arial" w:hAnsi="Arial" w:cs="Arial"/>
+          <w:color w:val="212121"/>
+          <w:sz w:val="22"/>
+          <w:szCs w:val="22"/>
+          <w:shd w:val="clear" w:color="auto" w:fill="FFFFFF"/>
+        </w:rPr>
         <w:t>Oechtering</w:t>
       </w:r>
       <w:proofErr w:type="spellEnd"/>
@@ -6476,19 +6851,7 @@
           <w:szCs w:val="22"/>
           <w:shd w:val="clear" w:color="auto" w:fill="FFFFFF"/>
         </w:rPr>
-        <w:t xml:space="preserve">, T. H. Portal Venous </w:t>
-      </w:r>
-      <w:r>
-        <w:rPr>
-          <w:rStyle w:val="authors"/>
-          <w:rFonts w:ascii="Arial" w:hAnsi="Arial" w:cs="Arial"/>
-          <w:color w:val="212121"/>
-          <w:sz w:val="22"/>
-          <w:szCs w:val="22"/>
-          <w:shd w:val="clear" w:color="auto" w:fill="FFFFFF"/>
-        </w:rPr>
-        <w:lastRenderedPageBreak/>
-        <w:t xml:space="preserve">4D Flow MRI in Obese Patients Without Known Liver Disease Undergoing Weight Loss Surgery. </w:t>
+        <w:t xml:space="preserve">, T. H. Portal Venous 4D Flow MRI in Obese Patients Without Known Liver Disease Undergoing Weight Loss Surgery. </w:t>
       </w:r>
       <w:r>
         <w:rPr>
@@ -6799,8 +7162,21 @@
           <w:szCs w:val="22"/>
           <w:shd w:val="clear" w:color="auto" w:fill="FFFFFF"/>
         </w:rPr>
-        <w:t>, Wieben</w:t>
-      </w:r>
+        <w:t xml:space="preserve">, </w:t>
+      </w:r>
+      <w:proofErr w:type="spellStart"/>
+      <w:r>
+        <w:rPr>
+          <w:rStyle w:val="authors"/>
+          <w:rFonts w:ascii="Arial" w:hAnsi="Arial" w:cs="Arial"/>
+          <w:color w:val="212121"/>
+          <w:sz w:val="22"/>
+          <w:szCs w:val="22"/>
+          <w:shd w:val="clear" w:color="auto" w:fill="FFFFFF"/>
+        </w:rPr>
+        <w:t>Wieben</w:t>
+      </w:r>
+      <w:proofErr w:type="spellEnd"/>
       <w:r>
         <w:rPr>
           <w:rStyle w:val="authors"/>
@@ -6931,7 +7307,29 @@
           <w:szCs w:val="22"/>
           <w:shd w:val="clear" w:color="auto" w:fill="FFFFFF"/>
         </w:rPr>
-        <w:t>Society for Magnetic Resonance Angiography (SMRA) 33nd Annual International Conference. </w:t>
+        <w:t>Society for Magnetic Resonance Angiography (SMRA) 33</w:t>
+      </w:r>
+      <w:r>
+        <w:rPr>
+          <w:rStyle w:val="journalname"/>
+          <w:rFonts w:ascii="Arial" w:hAnsi="Arial" w:cs="Arial"/>
+          <w:color w:val="212121"/>
+          <w:sz w:val="22"/>
+          <w:szCs w:val="22"/>
+          <w:shd w:val="clear" w:color="auto" w:fill="FFFFFF"/>
+        </w:rPr>
+        <w:t>r</w:t>
+      </w:r>
+      <w:r>
+        <w:rPr>
+          <w:rStyle w:val="journalname"/>
+          <w:rFonts w:ascii="Arial" w:hAnsi="Arial" w:cs="Arial"/>
+          <w:color w:val="212121"/>
+          <w:sz w:val="22"/>
+          <w:szCs w:val="22"/>
+          <w:shd w:val="clear" w:color="auto" w:fill="FFFFFF"/>
+        </w:rPr>
+        <w:t>d Annual International Conference. </w:t>
       </w:r>
       <w:r>
         <w:rPr>
@@ -8171,8 +8569,21 @@
           <w:szCs w:val="22"/>
           <w:shd w:val="clear" w:color="auto" w:fill="FFFFFF"/>
         </w:rPr>
-        <w:t>, Wieben</w:t>
-      </w:r>
+        <w:t xml:space="preserve">, </w:t>
+      </w:r>
+      <w:proofErr w:type="spellStart"/>
+      <w:r>
+        <w:rPr>
+          <w:rStyle w:val="authors"/>
+          <w:rFonts w:ascii="Arial" w:hAnsi="Arial" w:cs="Arial"/>
+          <w:color w:val="212121"/>
+          <w:sz w:val="22"/>
+          <w:szCs w:val="22"/>
+          <w:shd w:val="clear" w:color="auto" w:fill="FFFFFF"/>
+        </w:rPr>
+        <w:t>Wieben</w:t>
+      </w:r>
+      <w:proofErr w:type="spellEnd"/>
       <w:r>
         <w:rPr>
           <w:rStyle w:val="authors"/>
@@ -8833,8 +9244,21 @@
           <w:szCs w:val="22"/>
           <w:shd w:val="clear" w:color="auto" w:fill="FFFFFF"/>
         </w:rPr>
-        <w:t>, Wieben</w:t>
-      </w:r>
+        <w:t xml:space="preserve">, </w:t>
+      </w:r>
+      <w:proofErr w:type="spellStart"/>
+      <w:r>
+        <w:rPr>
+          <w:rStyle w:val="authors"/>
+          <w:rFonts w:ascii="Arial" w:hAnsi="Arial" w:cs="Arial"/>
+          <w:color w:val="212121"/>
+          <w:sz w:val="22"/>
+          <w:szCs w:val="22"/>
+          <w:shd w:val="clear" w:color="auto" w:fill="FFFFFF"/>
+        </w:rPr>
+        <w:t>Wieben</w:t>
+      </w:r>
+      <w:proofErr w:type="spellEnd"/>
       <w:r>
         <w:rPr>
           <w:rStyle w:val="authors"/>
@@ -9176,16 +9600,29 @@
         </w:rPr>
         <w:t xml:space="preserve">&amp; </w:t>
       </w:r>
-      <w:r>
-        <w:rPr>
-          <w:rStyle w:val="authors"/>
-          <w:rFonts w:ascii="Arial" w:hAnsi="Arial" w:cs="Arial"/>
-          <w:color w:val="212121"/>
-          <w:sz w:val="22"/>
-          <w:szCs w:val="22"/>
-          <w:shd w:val="clear" w:color="auto" w:fill="FFFFFF"/>
-        </w:rPr>
-        <w:t>Wieben, O. </w:t>
+      <w:proofErr w:type="spellStart"/>
+      <w:r>
+        <w:rPr>
+          <w:rStyle w:val="authors"/>
+          <w:rFonts w:ascii="Arial" w:hAnsi="Arial" w:cs="Arial"/>
+          <w:color w:val="212121"/>
+          <w:sz w:val="22"/>
+          <w:szCs w:val="22"/>
+          <w:shd w:val="clear" w:color="auto" w:fill="FFFFFF"/>
+        </w:rPr>
+        <w:t>Wieben</w:t>
+      </w:r>
+      <w:proofErr w:type="spellEnd"/>
+      <w:r>
+        <w:rPr>
+          <w:rStyle w:val="authors"/>
+          <w:rFonts w:ascii="Arial" w:hAnsi="Arial" w:cs="Arial"/>
+          <w:color w:val="212121"/>
+          <w:sz w:val="22"/>
+          <w:szCs w:val="22"/>
+          <w:shd w:val="clear" w:color="auto" w:fill="FFFFFF"/>
+        </w:rPr>
+        <w:t>, O. </w:t>
       </w:r>
       <w:r>
         <w:rPr>
@@ -9638,6 +10075,7 @@
         </w:rPr>
         <w:t xml:space="preserve">&amp; </w:t>
       </w:r>
+      <w:proofErr w:type="spellStart"/>
       <w:r>
         <w:rPr>
           <w:rStyle w:val="authors"/>
@@ -9649,6 +10087,7 @@
         </w:rPr>
         <w:t>Wieben</w:t>
       </w:r>
+      <w:proofErr w:type="spellEnd"/>
       <w:r>
         <w:rPr>
           <w:rStyle w:val="authors"/>
@@ -10120,8 +10559,21 @@
           <w:szCs w:val="22"/>
           <w:shd w:val="clear" w:color="auto" w:fill="FFFFFF"/>
         </w:rPr>
-        <w:t xml:space="preserve"> Wieben</w:t>
-      </w:r>
+        <w:t xml:space="preserve"> </w:t>
+      </w:r>
+      <w:proofErr w:type="spellStart"/>
+      <w:r>
+        <w:rPr>
+          <w:rStyle w:val="authors"/>
+          <w:rFonts w:ascii="Arial" w:hAnsi="Arial" w:cs="Arial"/>
+          <w:color w:val="212121"/>
+          <w:sz w:val="22"/>
+          <w:szCs w:val="22"/>
+          <w:shd w:val="clear" w:color="auto" w:fill="FFFFFF"/>
+        </w:rPr>
+        <w:t>Wieben</w:t>
+      </w:r>
+      <w:proofErr w:type="spellEnd"/>
       <w:r>
         <w:rPr>
           <w:rStyle w:val="authors"/>
@@ -10153,7 +10605,31 @@
           <w:szCs w:val="22"/>
           <w:shd w:val="clear" w:color="auto" w:fill="FFFFFF"/>
         </w:rPr>
-        <w:t>Feasibility of a Free-Breathing 2D Phase Contrast MRI for Aortic Pulse Wave Velocity Measurements. </w:t>
+        <w:t xml:space="preserve">Feasibility of a </w:t>
+      </w:r>
+      <w:proofErr w:type="gramStart"/>
+      <w:r>
+        <w:rPr>
+          <w:rStyle w:val="Title1"/>
+          <w:rFonts w:ascii="Arial" w:hAnsi="Arial" w:cs="Arial"/>
+          <w:color w:val="212121"/>
+          <w:sz w:val="22"/>
+          <w:szCs w:val="22"/>
+          <w:shd w:val="clear" w:color="auto" w:fill="FFFFFF"/>
+        </w:rPr>
+        <w:t>Free-Breathing</w:t>
+      </w:r>
+      <w:proofErr w:type="gramEnd"/>
+      <w:r>
+        <w:rPr>
+          <w:rStyle w:val="Title1"/>
+          <w:rFonts w:ascii="Arial" w:hAnsi="Arial" w:cs="Arial"/>
+          <w:color w:val="212121"/>
+          <w:sz w:val="22"/>
+          <w:szCs w:val="22"/>
+          <w:shd w:val="clear" w:color="auto" w:fill="FFFFFF"/>
+        </w:rPr>
+        <w:t xml:space="preserve"> 2D Phase Contrast MRI for Aortic Pulse Wave Velocity Measurements. </w:t>
       </w:r>
       <w:r>
         <w:rPr>
@@ -10639,6 +11115,7 @@
         </w:rPr>
         <w:t xml:space="preserve">&amp; </w:t>
       </w:r>
+      <w:proofErr w:type="spellStart"/>
       <w:r>
         <w:rPr>
           <w:rStyle w:val="authors"/>
@@ -10650,6 +11127,7 @@
         </w:rPr>
         <w:t>Wieben</w:t>
       </w:r>
+      <w:proofErr w:type="spellEnd"/>
       <w:r>
         <w:rPr>
           <w:rStyle w:val="authors"/>
@@ -11055,8 +11533,21 @@
           <w:szCs w:val="22"/>
           <w:shd w:val="clear" w:color="auto" w:fill="FFFFFF"/>
         </w:rPr>
-        <w:t>, Wieben</w:t>
-      </w:r>
+        <w:t xml:space="preserve">, </w:t>
+      </w:r>
+      <w:proofErr w:type="spellStart"/>
+      <w:r>
+        <w:rPr>
+          <w:rStyle w:val="authors"/>
+          <w:rFonts w:ascii="Arial" w:hAnsi="Arial" w:cs="Arial"/>
+          <w:color w:val="212121"/>
+          <w:sz w:val="22"/>
+          <w:szCs w:val="22"/>
+          <w:shd w:val="clear" w:color="auto" w:fill="FFFFFF"/>
+        </w:rPr>
+        <w:t>Wieben</w:t>
+      </w:r>
+      <w:proofErr w:type="spellEnd"/>
       <w:r>
         <w:rPr>
           <w:rStyle w:val="authors"/>
@@ -11416,8 +11907,21 @@
           <w:szCs w:val="22"/>
           <w:shd w:val="clear" w:color="auto" w:fill="FFFFFF"/>
         </w:rPr>
-        <w:t>, Wieben</w:t>
-      </w:r>
+        <w:t xml:space="preserve">, </w:t>
+      </w:r>
+      <w:proofErr w:type="spellStart"/>
+      <w:r>
+        <w:rPr>
+          <w:rStyle w:val="authors"/>
+          <w:rFonts w:ascii="Arial" w:hAnsi="Arial" w:cs="Arial"/>
+          <w:color w:val="212121"/>
+          <w:sz w:val="22"/>
+          <w:szCs w:val="22"/>
+          <w:shd w:val="clear" w:color="auto" w:fill="FFFFFF"/>
+        </w:rPr>
+        <w:t>Wieben</w:t>
+      </w:r>
+      <w:proofErr w:type="spellEnd"/>
       <w:r>
         <w:rPr>
           <w:rStyle w:val="authors"/>
@@ -11665,6 +12169,7 @@
           <w:szCs w:val="22"/>
           <w:shd w:val="clear" w:color="auto" w:fill="FFFFFF"/>
         </w:rPr>
+        <w:lastRenderedPageBreak/>
         <w:t>Hoffman</w:t>
       </w:r>
       <w:r>
@@ -11878,6 +12383,7 @@
         </w:rPr>
         <w:t xml:space="preserve">&amp; </w:t>
       </w:r>
+      <w:proofErr w:type="spellStart"/>
       <w:r>
         <w:rPr>
           <w:rStyle w:val="authors"/>
@@ -11889,6 +12395,7 @@
         </w:rPr>
         <w:t>Wieben</w:t>
       </w:r>
+      <w:proofErr w:type="spellEnd"/>
       <w:r>
         <w:rPr>
           <w:rStyle w:val="authors"/>
@@ -11920,19 +12427,7 @@
           <w:szCs w:val="22"/>
           <w:shd w:val="clear" w:color="auto" w:fill="FFFFFF"/>
         </w:rPr>
-        <w:t xml:space="preserve">Automated </w:t>
-      </w:r>
-      <w:r>
-        <w:rPr>
-          <w:rStyle w:val="Title1"/>
-          <w:rFonts w:ascii="Arial" w:hAnsi="Arial" w:cs="Arial"/>
-          <w:color w:val="212121"/>
-          <w:sz w:val="22"/>
-          <w:szCs w:val="22"/>
-          <w:shd w:val="clear" w:color="auto" w:fill="FFFFFF"/>
-        </w:rPr>
-        <w:lastRenderedPageBreak/>
-        <w:t>Cranial 4D Flow MRI Analysis. </w:t>
+        <w:t>Automated Cranial 4D Flow MRI Analysis. </w:t>
       </w:r>
       <w:r>
         <w:rPr>
@@ -12422,6 +12917,7 @@
         </w:rPr>
         <w:t xml:space="preserve">&amp; </w:t>
       </w:r>
+      <w:proofErr w:type="spellStart"/>
       <w:r>
         <w:rPr>
           <w:rStyle w:val="authors"/>
@@ -12433,6 +12929,7 @@
         </w:rPr>
         <w:t>Wieben</w:t>
       </w:r>
+      <w:proofErr w:type="spellEnd"/>
       <w:r>
         <w:rPr>
           <w:rStyle w:val="authors"/>
@@ -12776,6 +13273,7 @@
         </w:rPr>
         <w:t xml:space="preserve">&amp; </w:t>
       </w:r>
+      <w:proofErr w:type="spellStart"/>
       <w:r>
         <w:rPr>
           <w:rStyle w:val="authors"/>
@@ -12787,6 +13285,7 @@
         </w:rPr>
         <w:t>Wieben</w:t>
       </w:r>
+      <w:proofErr w:type="spellEnd"/>
       <w:r>
         <w:rPr>
           <w:rStyle w:val="authors"/>
@@ -13119,6 +13618,7 @@
         </w:rPr>
         <w:t xml:space="preserve">&amp; </w:t>
       </w:r>
+      <w:proofErr w:type="spellStart"/>
       <w:r>
         <w:rPr>
           <w:rStyle w:val="authors"/>
@@ -13130,6 +13630,7 @@
         </w:rPr>
         <w:t>Wieben</w:t>
       </w:r>
+      <w:proofErr w:type="spellEnd"/>
       <w:r>
         <w:rPr>
           <w:rStyle w:val="authors"/>
@@ -13398,6 +13899,7 @@
         </w:rPr>
         <w:t xml:space="preserve">&amp; </w:t>
       </w:r>
+      <w:proofErr w:type="spellStart"/>
       <w:r>
         <w:rPr>
           <w:rStyle w:val="authors"/>
@@ -13409,6 +13911,7 @@
         </w:rPr>
         <w:t>Wieben</w:t>
       </w:r>
+      <w:proofErr w:type="spellEnd"/>
       <w:r>
         <w:rPr>
           <w:rStyle w:val="authors"/>
@@ -13651,6 +14154,7 @@
         </w:rPr>
         <w:t xml:space="preserve">&amp; </w:t>
       </w:r>
+      <w:proofErr w:type="spellStart"/>
       <w:r>
         <w:rPr>
           <w:rStyle w:val="authors"/>
@@ -13662,6 +14166,7 @@
         </w:rPr>
         <w:t>Wieben</w:t>
       </w:r>
+      <w:proofErr w:type="spellEnd"/>
       <w:r>
         <w:rPr>
           <w:rStyle w:val="authors"/>
@@ -13884,6 +14389,7 @@
         </w:rPr>
         <w:t xml:space="preserve">&amp; </w:t>
       </w:r>
+      <w:proofErr w:type="spellStart"/>
       <w:r>
         <w:rPr>
           <w:rStyle w:val="authors"/>
@@ -13895,6 +14401,7 @@
         </w:rPr>
         <w:t>Wieben</w:t>
       </w:r>
+      <w:proofErr w:type="spellEnd"/>
       <w:r>
         <w:rPr>
           <w:rStyle w:val="authors"/>
@@ -13959,8 +14466,32 @@
           <w:szCs w:val="22"/>
           <w:shd w:val="clear" w:color="auto" w:fill="FFFFFF"/>
         </w:rPr>
-        <w:t>; Paris, France.</w:t>
-      </w:r>
+        <w:t xml:space="preserve">; Paris, </w:t>
+      </w:r>
+      <w:proofErr w:type="spellStart"/>
+      <w:r>
+        <w:rPr>
+          <w:rStyle w:val="confloc"/>
+          <w:rFonts w:ascii="Arial" w:hAnsi="Arial" w:cs="Arial"/>
+          <w:color w:val="212121"/>
+          <w:sz w:val="22"/>
+          <w:szCs w:val="22"/>
+          <w:shd w:val="clear" w:color="auto" w:fill="FFFFFF"/>
+        </w:rPr>
+        <w:t>France.</w:t>
+      </w:r>
+      <w:r>
+        <w:rPr>
+          <w:rStyle w:val="confloc"/>
+          <w:rFonts w:ascii="Arial" w:hAnsi="Arial" w:cs="Arial"/>
+          <w:color w:val="212121"/>
+          <w:sz w:val="22"/>
+          <w:szCs w:val="22"/>
+          <w:shd w:val="clear" w:color="auto" w:fill="FFFFFF"/>
+        </w:rPr>
+        <w:t>s</w:t>
+      </w:r>
+      <w:proofErr w:type="spellEnd"/>
     </w:p>
     <w:p>
       <w:pPr>
@@ -14136,6 +14667,7 @@
         </w:rPr>
         <w:t xml:space="preserve">&amp; </w:t>
       </w:r>
+      <w:proofErr w:type="spellStart"/>
       <w:r>
         <w:rPr>
           <w:rStyle w:val="authors"/>
@@ -14147,6 +14679,7 @@
         </w:rPr>
         <w:t>Wieben</w:t>
       </w:r>
+      <w:proofErr w:type="spellEnd"/>
       <w:r>
         <w:rPr>
           <w:rStyle w:val="authors"/>
@@ -14613,7 +15146,25 @@
           <w:sz w:val="22"/>
           <w:szCs w:val="22"/>
         </w:rPr>
-        <w:t xml:space="preserve">I served as a secondary research mentor after Dr. Oliver Wieben </w:t>
+        <w:t xml:space="preserve">I served as a secondary research mentor after Dr. Oliver </w:t>
+      </w:r>
+      <w:proofErr w:type="spellStart"/>
+      <w:r>
+        <w:rPr>
+          <w:rFonts w:ascii="Arial" w:hAnsi="Arial" w:cs="Arial"/>
+          <w:sz w:val="22"/>
+          <w:szCs w:val="22"/>
+        </w:rPr>
+        <w:t>Wieben</w:t>
+      </w:r>
+      <w:proofErr w:type="spellEnd"/>
+      <w:r>
+        <w:rPr>
+          <w:rFonts w:ascii="Arial" w:hAnsi="Arial" w:cs="Arial"/>
+          <w:sz w:val="22"/>
+          <w:szCs w:val="22"/>
+        </w:rPr>
+        <w:t xml:space="preserve"> </w:t>
       </w:r>
       <w:r>
         <w:rPr>
@@ -14629,6 +15180,7 @@
           <w:sz w:val="22"/>
           <w:szCs w:val="22"/>
         </w:rPr>
+        <w:lastRenderedPageBreak/>
         <w:t>for the following students:</w:t>
       </w:r>
     </w:p>
@@ -14650,7 +15202,6 @@
           <w:sz w:val="22"/>
           <w:szCs w:val="22"/>
         </w:rPr>
-        <w:lastRenderedPageBreak/>
         <w:t>Zachary Bernhardt – Undergraduate Student in Biology</w:t>
       </w:r>
       <w:r>

</xml_diff>

<commit_message>
Wed Nov  9 17:59:52 CST 2022
</commit_message>
<xml_diff>
--- a/files/CV_GrantRoberts.docx
+++ b/files/CV_GrantRoberts.docx
@@ -3290,7 +3290,6 @@
           <w:szCs w:val="22"/>
         </w:rPr>
       </w:pPr>
-      <w:proofErr w:type="spellStart"/>
       <w:r>
         <w:rPr>
           <w:rFonts w:ascii="Arial" w:hAnsi="Arial" w:cs="Arial"/>
@@ -3298,17 +3297,7 @@
           <w:sz w:val="22"/>
           <w:szCs w:val="22"/>
         </w:rPr>
-        <w:t>Oechtering</w:t>
-      </w:r>
-      <w:proofErr w:type="spellEnd"/>
-      <w:r>
-        <w:rPr>
-          <w:rFonts w:ascii="Arial" w:hAnsi="Arial" w:cs="Arial"/>
-          <w:iCs/>
-          <w:sz w:val="22"/>
-          <w:szCs w:val="22"/>
-        </w:rPr>
-        <w:t xml:space="preserve">, T. H., </w:t>
+        <w:t xml:space="preserve">Oechtering, T. H., </w:t>
       </w:r>
       <w:r>
         <w:rPr>
@@ -3328,47 +3317,7 @@
           <w:sz w:val="22"/>
           <w:szCs w:val="22"/>
         </w:rPr>
-        <w:t xml:space="preserve">, </w:t>
-      </w:r>
-      <w:proofErr w:type="spellStart"/>
-      <w:r>
-        <w:rPr>
-          <w:rFonts w:ascii="Arial" w:hAnsi="Arial" w:cs="Arial"/>
-          <w:iCs/>
-          <w:sz w:val="22"/>
-          <w:szCs w:val="22"/>
-        </w:rPr>
-        <w:t>Panagiotopoulos</w:t>
-      </w:r>
-      <w:proofErr w:type="spellEnd"/>
-      <w:r>
-        <w:rPr>
-          <w:rFonts w:ascii="Arial" w:hAnsi="Arial" w:cs="Arial"/>
-          <w:iCs/>
-          <w:sz w:val="22"/>
-          <w:szCs w:val="22"/>
-        </w:rPr>
-        <w:t>, N., Wieben, O., Reeder, S.B., &amp; Roldan-</w:t>
-      </w:r>
-      <w:proofErr w:type="spellStart"/>
-      <w:r>
-        <w:rPr>
-          <w:rFonts w:ascii="Arial" w:hAnsi="Arial" w:cs="Arial"/>
-          <w:iCs/>
-          <w:sz w:val="22"/>
-          <w:szCs w:val="22"/>
-        </w:rPr>
-        <w:t>Alzate</w:t>
-      </w:r>
-      <w:proofErr w:type="spellEnd"/>
-      <w:r>
-        <w:rPr>
-          <w:rFonts w:ascii="Arial" w:hAnsi="Arial" w:cs="Arial"/>
-          <w:iCs/>
-          <w:sz w:val="22"/>
-          <w:szCs w:val="22"/>
-        </w:rPr>
-        <w:t>, A. (</w:t>
+        <w:t>, Panagiotopoulos, N., Wieben, O., Reeder, S.B., &amp; Roldan-Alzate, A. (</w:t>
       </w:r>
       <w:r>
         <w:rPr>
@@ -3472,43 +3421,7 @@
           <w:sz w:val="22"/>
           <w:szCs w:val="22"/>
         </w:rPr>
-        <w:t xml:space="preserve">, Johnson, K. M., </w:t>
-      </w:r>
-      <w:proofErr w:type="spellStart"/>
-      <w:r>
-        <w:rPr>
-          <w:rFonts w:ascii="Arial" w:hAnsi="Arial" w:cs="Arial"/>
-          <w:sz w:val="22"/>
-          <w:szCs w:val="22"/>
-        </w:rPr>
-        <w:t>Spahic</w:t>
-      </w:r>
-      <w:proofErr w:type="spellEnd"/>
-      <w:r>
-        <w:rPr>
-          <w:rFonts w:ascii="Arial" w:hAnsi="Arial" w:cs="Arial"/>
-          <w:sz w:val="22"/>
-          <w:szCs w:val="22"/>
-        </w:rPr>
-        <w:t xml:space="preserve">, A., </w:t>
-      </w:r>
-      <w:proofErr w:type="spellStart"/>
-      <w:r>
-        <w:rPr>
-          <w:rFonts w:ascii="Arial" w:hAnsi="Arial" w:cs="Arial"/>
-          <w:sz w:val="22"/>
-          <w:szCs w:val="22"/>
-        </w:rPr>
-        <w:t>Turski</w:t>
-      </w:r>
-      <w:proofErr w:type="spellEnd"/>
-      <w:r>
-        <w:rPr>
-          <w:rFonts w:ascii="Arial" w:hAnsi="Arial" w:cs="Arial"/>
-          <w:sz w:val="22"/>
-          <w:szCs w:val="22"/>
-        </w:rPr>
-        <w:t>, P. A., Eisenmenger, L. B., &amp; Wieben, O. (</w:t>
+        <w:t>, Johnson, K. M., Spahic, A., Turski, P. A., Eisenmenger, L. B., &amp; Wieben, O. (</w:t>
       </w:r>
       <w:r>
         <w:rPr>
@@ -3603,7 +3516,6 @@
           <w:szCs w:val="22"/>
         </w:rPr>
       </w:pPr>
-      <w:proofErr w:type="spellStart"/>
       <w:r>
         <w:rPr>
           <w:rFonts w:ascii="Arial" w:hAnsi="Arial" w:cs="Arial"/>
@@ -3611,17 +3523,7 @@
           <w:sz w:val="22"/>
           <w:szCs w:val="22"/>
         </w:rPr>
-        <w:t>Oechtering</w:t>
-      </w:r>
-      <w:proofErr w:type="spellEnd"/>
-      <w:r>
-        <w:rPr>
-          <w:rFonts w:ascii="Arial" w:hAnsi="Arial" w:cs="Arial"/>
-          <w:iCs/>
-          <w:sz w:val="22"/>
-          <w:szCs w:val="22"/>
-        </w:rPr>
-        <w:t xml:space="preserve">, T. H., </w:t>
+        <w:t xml:space="preserve">Oechtering, T. H., </w:t>
       </w:r>
       <w:r>
         <w:rPr>
@@ -3641,47 +3543,7 @@
           <w:sz w:val="22"/>
           <w:szCs w:val="22"/>
         </w:rPr>
-        <w:t xml:space="preserve">, </w:t>
-      </w:r>
-      <w:proofErr w:type="spellStart"/>
-      <w:r>
-        <w:rPr>
-          <w:rFonts w:ascii="Arial" w:hAnsi="Arial" w:cs="Arial"/>
-          <w:iCs/>
-          <w:sz w:val="22"/>
-          <w:szCs w:val="22"/>
-        </w:rPr>
-        <w:t>Panagiotopoulos</w:t>
-      </w:r>
-      <w:proofErr w:type="spellEnd"/>
-      <w:r>
-        <w:rPr>
-          <w:rFonts w:ascii="Arial" w:hAnsi="Arial" w:cs="Arial"/>
-          <w:iCs/>
-          <w:sz w:val="22"/>
-          <w:szCs w:val="22"/>
-        </w:rPr>
-        <w:t>, N., Wieben, O., Roldan-</w:t>
-      </w:r>
-      <w:proofErr w:type="spellStart"/>
-      <w:r>
-        <w:rPr>
-          <w:rFonts w:ascii="Arial" w:hAnsi="Arial" w:cs="Arial"/>
-          <w:iCs/>
-          <w:sz w:val="22"/>
-          <w:szCs w:val="22"/>
-        </w:rPr>
-        <w:t>Alzate</w:t>
-      </w:r>
-      <w:proofErr w:type="spellEnd"/>
-      <w:r>
-        <w:rPr>
-          <w:rFonts w:ascii="Arial" w:hAnsi="Arial" w:cs="Arial"/>
-          <w:iCs/>
-          <w:sz w:val="22"/>
-          <w:szCs w:val="22"/>
-        </w:rPr>
-        <w:t>, A., &amp; Reeder, S. B. (</w:t>
+        <w:t>, Panagiotopoulos, N., Wieben, O., Roldan-Alzate, A., &amp; Reeder, S. B. (</w:t>
       </w:r>
       <w:r>
         <w:rPr>
@@ -3807,17 +3669,8 @@
           <w:sz w:val="22"/>
           <w:szCs w:val="22"/>
         </w:rPr>
-        <w:t xml:space="preserve">, </w:t>
-      </w:r>
-      <w:proofErr w:type="spellStart"/>
-      <w:r>
-        <w:rPr>
-          <w:sz w:val="22"/>
-          <w:szCs w:val="22"/>
-        </w:rPr>
-        <w:t>Corrado</w:t>
-      </w:r>
-      <w:proofErr w:type="spellEnd"/>
+        <w:t>, Corrado</w:t>
+      </w:r>
       <w:r>
         <w:rPr>
           <w:sz w:val="22"/>
@@ -4026,47 +3879,7 @@
           <w:szCs w:val="22"/>
           <w:shd w:val="clear" w:color="auto" w:fill="FFFFFF"/>
         </w:rPr>
-        <w:t xml:space="preserve"> François, C. J., </w:t>
-      </w:r>
-      <w:proofErr w:type="spellStart"/>
-      <w:r>
-        <w:rPr>
-          <w:rFonts w:ascii="Arial" w:hAnsi="Arial" w:cs="Arial"/>
-          <w:sz w:val="22"/>
-          <w:szCs w:val="22"/>
-          <w:shd w:val="clear" w:color="auto" w:fill="FFFFFF"/>
-        </w:rPr>
-        <w:t>Starekova</w:t>
-      </w:r>
-      <w:proofErr w:type="spellEnd"/>
-      <w:r>
-        <w:rPr>
-          <w:rFonts w:ascii="Arial" w:hAnsi="Arial" w:cs="Arial"/>
-          <w:sz w:val="22"/>
-          <w:szCs w:val="22"/>
-          <w:shd w:val="clear" w:color="auto" w:fill="FFFFFF"/>
-        </w:rPr>
-        <w:t xml:space="preserve">, J., </w:t>
-      </w:r>
-      <w:proofErr w:type="spellStart"/>
-      <w:r>
-        <w:rPr>
-          <w:rFonts w:ascii="Arial" w:hAnsi="Arial" w:cs="Arial"/>
-          <w:sz w:val="22"/>
-          <w:szCs w:val="22"/>
-          <w:shd w:val="clear" w:color="auto" w:fill="FFFFFF"/>
-        </w:rPr>
-        <w:t>Roldán-Alzate</w:t>
-      </w:r>
-      <w:proofErr w:type="spellEnd"/>
-      <w:r>
-        <w:rPr>
-          <w:rFonts w:ascii="Arial" w:hAnsi="Arial" w:cs="Arial"/>
-          <w:sz w:val="22"/>
-          <w:szCs w:val="22"/>
-          <w:shd w:val="clear" w:color="auto" w:fill="FFFFFF"/>
-        </w:rPr>
-        <w:t>, A., &amp; Wieben, O. (2021). Non-invasive assessment of mesenteric hemodynamics in patients with suspected chronic mesenteric ischemia using 4D flow MRI. </w:t>
+        <w:t xml:space="preserve"> François, C. J., Starekova, J., Roldán-Alzate, A., &amp; Wieben, O. (2021). Non-invasive assessment of mesenteric hemodynamics in patients with suspected chronic mesenteric ischemia using 4D flow MRI. </w:t>
       </w:r>
       <w:r>
         <w:rPr>
@@ -4184,18 +3997,8 @@
           <w:sz w:val="22"/>
           <w:szCs w:val="22"/>
         </w:rPr>
-        <w:t xml:space="preserve">, </w:t>
-      </w:r>
-      <w:proofErr w:type="spellStart"/>
-      <w:r>
-        <w:rPr>
-          <w:rFonts w:ascii="Arial" w:hAnsi="Arial" w:cs="Arial"/>
-          <w:sz w:val="22"/>
-          <w:szCs w:val="22"/>
-        </w:rPr>
-        <w:t>Spahic</w:t>
-      </w:r>
-      <w:proofErr w:type="spellEnd"/>
+        <w:t>, Spahic</w:t>
+      </w:r>
       <w:r>
         <w:rPr>
           <w:rFonts w:ascii="Arial" w:hAnsi="Arial" w:cs="Arial"/>
@@ -4494,73 +4297,7 @@
           <w:sz w:val="22"/>
           <w:szCs w:val="22"/>
         </w:rPr>
-        <w:t xml:space="preserve">Submitted to </w:t>
-      </w:r>
-      <w:proofErr w:type="spellStart"/>
-      <w:r>
-        <w:rPr>
-          <w:rFonts w:ascii="Arial" w:hAnsi="Arial" w:cs="Arial"/>
-          <w:i/>
-          <w:iCs/>
-          <w:sz w:val="22"/>
-          <w:szCs w:val="22"/>
-        </w:rPr>
-        <w:t>Magn</w:t>
-      </w:r>
-      <w:proofErr w:type="spellEnd"/>
-      <w:r>
-        <w:rPr>
-          <w:rFonts w:ascii="Arial" w:hAnsi="Arial" w:cs="Arial"/>
-          <w:i/>
-          <w:iCs/>
-          <w:sz w:val="22"/>
-          <w:szCs w:val="22"/>
-        </w:rPr>
-        <w:t xml:space="preserve"> </w:t>
-      </w:r>
-      <w:proofErr w:type="spellStart"/>
-      <w:r>
-        <w:rPr>
-          <w:rFonts w:ascii="Arial" w:hAnsi="Arial" w:cs="Arial"/>
-          <w:i/>
-          <w:iCs/>
-          <w:sz w:val="22"/>
-          <w:szCs w:val="22"/>
-        </w:rPr>
-        <w:t>Reson</w:t>
-      </w:r>
-      <w:proofErr w:type="spellEnd"/>
-      <w:r>
-        <w:rPr>
-          <w:rFonts w:ascii="Arial" w:hAnsi="Arial" w:cs="Arial"/>
-          <w:i/>
-          <w:iCs/>
-          <w:sz w:val="22"/>
-          <w:szCs w:val="22"/>
-        </w:rPr>
-        <w:t xml:space="preserve"> </w:t>
-      </w:r>
-      <w:proofErr w:type="spellStart"/>
-      <w:r>
-        <w:rPr>
-          <w:rFonts w:ascii="Arial" w:hAnsi="Arial" w:cs="Arial"/>
-          <w:i/>
-          <w:iCs/>
-          <w:sz w:val="22"/>
-          <w:szCs w:val="22"/>
-        </w:rPr>
-        <w:t>Imag</w:t>
-      </w:r>
-      <w:proofErr w:type="spellEnd"/>
-      <w:r>
-        <w:rPr>
-          <w:rFonts w:ascii="Arial" w:hAnsi="Arial" w:cs="Arial"/>
-          <w:i/>
-          <w:iCs/>
-          <w:sz w:val="22"/>
-          <w:szCs w:val="22"/>
-        </w:rPr>
-        <w:t>.</w:t>
+        <w:t>Submitted to Magn Reson Imag.</w:t>
       </w:r>
       <w:r>
         <w:rPr>
@@ -4761,25 +4498,7 @@
           <w:sz w:val="22"/>
           <w:szCs w:val="22"/>
         </w:rPr>
-        <w:t xml:space="preserve">, Reeder, S. B., &amp; </w:t>
-      </w:r>
-      <w:proofErr w:type="spellStart"/>
-      <w:r>
-        <w:rPr>
-          <w:rFonts w:ascii="Arial" w:hAnsi="Arial" w:cs="Arial"/>
-          <w:sz w:val="22"/>
-          <w:szCs w:val="22"/>
-        </w:rPr>
-        <w:t>Oechtering</w:t>
-      </w:r>
-      <w:proofErr w:type="spellEnd"/>
-      <w:r>
-        <w:rPr>
-          <w:rFonts w:ascii="Arial" w:hAnsi="Arial" w:cs="Arial"/>
-          <w:sz w:val="22"/>
-          <w:szCs w:val="22"/>
-        </w:rPr>
-        <w:t xml:space="preserve">, T. H. Reference Values for 4D Flow Magnetic Resonance Imaging of the Portal Venous System. </w:t>
+        <w:t xml:space="preserve">, Reeder, S. B., &amp; Oechtering, T. H. Reference Values for 4D Flow Magnetic Resonance Imaging of the Portal Venous System. </w:t>
       </w:r>
       <w:r>
         <w:rPr>
@@ -4813,25 +4532,7 @@
           <w:sz w:val="22"/>
           <w:szCs w:val="22"/>
         </w:rPr>
-        <w:t xml:space="preserve">Carter, K. J., Ward, A. T., </w:t>
-      </w:r>
-      <w:proofErr w:type="spellStart"/>
-      <w:r>
-        <w:rPr>
-          <w:rFonts w:ascii="Arial" w:hAnsi="Arial" w:cs="Arial"/>
-          <w:sz w:val="22"/>
-          <w:szCs w:val="22"/>
-        </w:rPr>
-        <w:t>Kellawan</w:t>
-      </w:r>
-      <w:proofErr w:type="spellEnd"/>
-      <w:r>
-        <w:rPr>
-          <w:rFonts w:ascii="Arial" w:hAnsi="Arial" w:cs="Arial"/>
-          <w:sz w:val="22"/>
-          <w:szCs w:val="22"/>
-        </w:rPr>
-        <w:t xml:space="preserve">, J. M., Harrell, J. W., Peltonen, G. L., </w:t>
+        <w:t xml:space="preserve">Carter, K. J., Ward, A. T., Kellawan, J. M., Harrell, J. W., Peltonen, G. L., </w:t>
       </w:r>
       <w:r>
         <w:rPr>
@@ -4849,43 +4550,7 @@
           <w:sz w:val="22"/>
           <w:szCs w:val="22"/>
         </w:rPr>
-        <w:t>, Al-</w:t>
-      </w:r>
-      <w:proofErr w:type="spellStart"/>
-      <w:r>
-        <w:rPr>
-          <w:rFonts w:ascii="Arial" w:hAnsi="Arial" w:cs="Arial"/>
-          <w:sz w:val="22"/>
-          <w:szCs w:val="22"/>
-        </w:rPr>
-        <w:t>Subu</w:t>
-      </w:r>
-      <w:proofErr w:type="spellEnd"/>
-      <w:r>
-        <w:rPr>
-          <w:rFonts w:ascii="Arial" w:hAnsi="Arial" w:cs="Arial"/>
-          <w:sz w:val="22"/>
-          <w:szCs w:val="22"/>
-        </w:rPr>
-        <w:t xml:space="preserve">, A., Hagen, S. A., </w:t>
-      </w:r>
-      <w:proofErr w:type="spellStart"/>
-      <w:r>
-        <w:rPr>
-          <w:rFonts w:ascii="Arial" w:hAnsi="Arial" w:cs="Arial"/>
-          <w:sz w:val="22"/>
-          <w:szCs w:val="22"/>
-        </w:rPr>
-        <w:t>Serlin</w:t>
-      </w:r>
-      <w:proofErr w:type="spellEnd"/>
-      <w:r>
-        <w:rPr>
-          <w:rFonts w:ascii="Arial" w:hAnsi="Arial" w:cs="Arial"/>
-          <w:sz w:val="22"/>
-          <w:szCs w:val="22"/>
-        </w:rPr>
-        <w:t xml:space="preserve">, R. C., Eldridge, M., Wieben, O., &amp; Schrage, W. G. Reduced Resting Macrovascular and Microvascular Cerebral Blood Flow in Young Adults with Metabolic Syndrome: Exploring Mechanisms. </w:t>
+        <w:t xml:space="preserve">, Al-Subu, A., Hagen, S. A., Serlin, R. C., Eldridge, M., Wieben, O., &amp; Schrage, W. G. Reduced Resting Macrovascular and Microvascular Cerebral Blood Flow in Young Adults with Metabolic Syndrome: Exploring Mechanisms. </w:t>
       </w:r>
       <w:r>
         <w:rPr>
@@ -5160,18 +4825,8 @@
           <w:sz w:val="22"/>
           <w:szCs w:val="22"/>
         </w:rPr>
-        <w:t xml:space="preserve">, </w:t>
-      </w:r>
-      <w:proofErr w:type="spellStart"/>
-      <w:r>
-        <w:rPr>
-          <w:rFonts w:ascii="Arial" w:hAnsi="Arial" w:cs="Arial"/>
-          <w:sz w:val="22"/>
-          <w:szCs w:val="22"/>
-        </w:rPr>
-        <w:t>Spahic</w:t>
-      </w:r>
-      <w:proofErr w:type="spellEnd"/>
+        <w:t>, Spahic</w:t>
+      </w:r>
       <w:r>
         <w:rPr>
           <w:rFonts w:ascii="Arial" w:hAnsi="Arial" w:cs="Arial"/>
@@ -5394,22 +5049,8 @@
           <w:sz w:val="22"/>
           <w:szCs w:val="22"/>
         </w:rPr>
-        <w:t xml:space="preserve">Submitted to </w:t>
-      </w:r>
-      <w:proofErr w:type="spellStart"/>
-      <w:r>
-        <w:rPr>
-          <w:rFonts w:ascii="Arial" w:hAnsi="Arial" w:cs="Arial"/>
-          <w:i/>
-          <w:iCs/>
-          <w:snapToGrid/>
-          <w:color w:val="000000"/>
-          <w:sz w:val="22"/>
-          <w:szCs w:val="22"/>
-        </w:rPr>
-        <w:t>Neurographics</w:t>
-      </w:r>
-      <w:proofErr w:type="spellEnd"/>
+        <w:t>Submitted to Neurographics</w:t>
+      </w:r>
       <w:r>
         <w:rPr>
           <w:rFonts w:ascii="Arial" w:hAnsi="Arial" w:cs="Arial"/>
@@ -5762,59 +5403,7 @@
           <w:highlight w:val="yellow"/>
           <w:shd w:val="clear" w:color="auto" w:fill="FFFFFF"/>
         </w:rPr>
-        <w:t xml:space="preserve"> Roldan-</w:t>
-      </w:r>
-      <w:proofErr w:type="spellStart"/>
-      <w:r>
-        <w:rPr>
-          <w:rStyle w:val="authors"/>
-          <w:rFonts w:ascii="Arial" w:hAnsi="Arial" w:cs="Arial"/>
-          <w:color w:val="212121"/>
-          <w:sz w:val="22"/>
-          <w:szCs w:val="22"/>
-          <w:highlight w:val="yellow"/>
-          <w:shd w:val="clear" w:color="auto" w:fill="FFFFFF"/>
-        </w:rPr>
-        <w:t>Alzate</w:t>
-      </w:r>
-      <w:proofErr w:type="spellEnd"/>
-      <w:r>
-        <w:rPr>
-          <w:rStyle w:val="authors"/>
-          <w:rFonts w:ascii="Arial" w:hAnsi="Arial" w:cs="Arial"/>
-          <w:color w:val="212121"/>
-          <w:sz w:val="22"/>
-          <w:szCs w:val="22"/>
-          <w:highlight w:val="yellow"/>
-          <w:shd w:val="clear" w:color="auto" w:fill="FFFFFF"/>
-        </w:rPr>
-        <w:t xml:space="preserve">, A., Wieben, O., Reeder, S. B., &amp; </w:t>
-      </w:r>
-      <w:proofErr w:type="spellStart"/>
-      <w:r>
-        <w:rPr>
-          <w:rStyle w:val="authors"/>
-          <w:rFonts w:ascii="Arial" w:hAnsi="Arial" w:cs="Arial"/>
-          <w:color w:val="212121"/>
-          <w:sz w:val="22"/>
-          <w:szCs w:val="22"/>
-          <w:highlight w:val="yellow"/>
-          <w:shd w:val="clear" w:color="auto" w:fill="FFFFFF"/>
-        </w:rPr>
-        <w:t>Oechtering</w:t>
-      </w:r>
-      <w:proofErr w:type="spellEnd"/>
-      <w:r>
-        <w:rPr>
-          <w:rStyle w:val="authors"/>
-          <w:rFonts w:ascii="Arial" w:hAnsi="Arial" w:cs="Arial"/>
-          <w:color w:val="212121"/>
-          <w:sz w:val="22"/>
-          <w:szCs w:val="22"/>
-          <w:highlight w:val="yellow"/>
-          <w:shd w:val="clear" w:color="auto" w:fill="FFFFFF"/>
-        </w:rPr>
-        <w:t>, T. 4D Flow MRI Reference Values of the Portal Venous System. 2023 ISMRM and ISMRT Annual Meeting &amp; Exhibition; 2023 June 3; Toronto, ON, Canada.</w:t>
+        <w:t xml:space="preserve"> Roldan-Alzate, A., Wieben, O., Reeder, S. B., &amp; Oechtering, T. 4D Flow MRI Reference Values of the Portal Venous System. 2023 ISMRM and ISMRT Annual Meeting &amp; Exhibition; 2023 June 3; Toronto, ON, Canada.</w:t>
       </w:r>
     </w:p>
     <w:p>
@@ -5835,7 +5424,6 @@
           <w:shd w:val="clear" w:color="auto" w:fill="FFFFFF"/>
         </w:rPr>
       </w:pPr>
-      <w:proofErr w:type="spellStart"/>
       <w:r>
         <w:rPr>
           <w:rStyle w:val="authors"/>
@@ -5846,20 +5434,7 @@
           <w:highlight w:val="yellow"/>
           <w:shd w:val="clear" w:color="auto" w:fill="FFFFFF"/>
         </w:rPr>
-        <w:t>Spahic</w:t>
-      </w:r>
-      <w:proofErr w:type="spellEnd"/>
-      <w:r>
-        <w:rPr>
-          <w:rStyle w:val="authors"/>
-          <w:rFonts w:ascii="Arial" w:hAnsi="Arial" w:cs="Arial"/>
-          <w:color w:val="212121"/>
-          <w:sz w:val="22"/>
-          <w:szCs w:val="22"/>
-          <w:highlight w:val="yellow"/>
-          <w:shd w:val="clear" w:color="auto" w:fill="FFFFFF"/>
-        </w:rPr>
-        <w:t xml:space="preserve">, A., </w:t>
+        <w:t xml:space="preserve">Spahic, A., </w:t>
       </w:r>
       <w:r>
         <w:rPr>
@@ -5963,7 +5538,6 @@
           <w:shd w:val="clear" w:color="auto" w:fill="FFFFFF"/>
         </w:rPr>
       </w:pPr>
-      <w:proofErr w:type="spellStart"/>
       <w:r>
         <w:rPr>
           <w:rStyle w:val="authors"/>
@@ -5974,20 +5548,7 @@
           <w:highlight w:val="yellow"/>
           <w:shd w:val="clear" w:color="auto" w:fill="FFFFFF"/>
         </w:rPr>
-        <w:t>Jolicoeur</w:t>
-      </w:r>
-      <w:proofErr w:type="spellEnd"/>
-      <w:r>
-        <w:rPr>
-          <w:rStyle w:val="authors"/>
-          <w:rFonts w:ascii="Arial" w:hAnsi="Arial" w:cs="Arial"/>
-          <w:color w:val="212121"/>
-          <w:sz w:val="22"/>
-          <w:szCs w:val="22"/>
-          <w:highlight w:val="yellow"/>
-          <w:shd w:val="clear" w:color="auto" w:fill="FFFFFF"/>
-        </w:rPr>
-        <w:t xml:space="preserve">, B. W., Rivera-Rivera, L. A., </w:t>
+        <w:t xml:space="preserve">Jolicoeur, B. W., Rivera-Rivera, L. A., </w:t>
       </w:r>
       <w:r>
         <w:rPr>
@@ -6013,7 +5574,31 @@
           <w:highlight w:val="yellow"/>
           <w:shd w:val="clear" w:color="auto" w:fill="FFFFFF"/>
         </w:rPr>
-        <w:t xml:space="preserve">, Eisenmenger, L. B., &amp; Johnson, K. M. Improvement in Test-Retest Reproducibility from 4D Flow using Self-Supervised Deep Learning. </w:t>
+        <w:t xml:space="preserve">, Eisenmenger, L. B., &amp; Johnson, K. M. </w:t>
+      </w:r>
+      <w:r>
+        <w:rPr>
+          <w:rStyle w:val="authors"/>
+          <w:rFonts w:ascii="Arial" w:hAnsi="Arial" w:cs="Arial"/>
+          <w:color w:val="212121"/>
+          <w:sz w:val="22"/>
+          <w:szCs w:val="22"/>
+          <w:highlight w:val="yellow"/>
+          <w:shd w:val="clear" w:color="auto" w:fill="FFFFFF"/>
+        </w:rPr>
+        <w:t>Denoising 4D-Flow using Self-Supervised Deep Learning and Its Effect on Test-Retest Reproducibility</w:t>
+      </w:r>
+      <w:r>
+        <w:rPr>
+          <w:rStyle w:val="authors"/>
+          <w:rFonts w:ascii="Arial" w:hAnsi="Arial" w:cs="Arial"/>
+          <w:color w:val="212121"/>
+          <w:sz w:val="22"/>
+          <w:szCs w:val="22"/>
+          <w:highlight w:val="yellow"/>
+          <w:shd w:val="clear" w:color="auto" w:fill="FFFFFF"/>
+        </w:rPr>
+        <w:t xml:space="preserve">. </w:t>
       </w:r>
       <w:r>
         <w:rPr>
@@ -6212,31 +5797,7 @@
           <w:szCs w:val="22"/>
           <w:shd w:val="clear" w:color="auto" w:fill="FFFFFF"/>
         </w:rPr>
-        <w:t xml:space="preserve">. Diurnal Changes in Cerebrovascular Dynamics Measured from 4D-Flow. ISMRM Workshop on </w:t>
-      </w:r>
-      <w:proofErr w:type="spellStart"/>
-      <w:r>
-        <w:rPr>
-          <w:rStyle w:val="authors"/>
-          <w:rFonts w:ascii="Arial" w:hAnsi="Arial" w:cs="Arial"/>
-          <w:color w:val="212121"/>
-          <w:sz w:val="22"/>
-          <w:szCs w:val="22"/>
-          <w:shd w:val="clear" w:color="auto" w:fill="FFFFFF"/>
-        </w:rPr>
-        <w:t>Neurofluids</w:t>
-      </w:r>
-      <w:proofErr w:type="spellEnd"/>
-      <w:r>
-        <w:rPr>
-          <w:rStyle w:val="authors"/>
-          <w:rFonts w:ascii="Arial" w:hAnsi="Arial" w:cs="Arial"/>
-          <w:color w:val="212121"/>
-          <w:sz w:val="22"/>
-          <w:szCs w:val="22"/>
-          <w:shd w:val="clear" w:color="auto" w:fill="FFFFFF"/>
-        </w:rPr>
-        <w:t xml:space="preserve">: Anatomy, Physiology &amp; Imaging. 2022 September 21.  </w:t>
+        <w:t xml:space="preserve">. Diurnal Changes in Cerebrovascular Dynamics Measured from 4D-Flow. ISMRM Workshop on Neurofluids: Anatomy, Physiology &amp; Imaging. 2022 September 21.  </w:t>
       </w:r>
     </w:p>
     <w:p>
@@ -6333,31 +5894,7 @@
           <w:szCs w:val="22"/>
           <w:shd w:val="clear" w:color="auto" w:fill="FFFFFF"/>
         </w:rPr>
-        <w:t xml:space="preserve">ISMRM Workshop on </w:t>
-      </w:r>
-      <w:proofErr w:type="spellStart"/>
-      <w:r>
-        <w:rPr>
-          <w:rStyle w:val="authors"/>
-          <w:rFonts w:ascii="Arial" w:hAnsi="Arial" w:cs="Arial"/>
-          <w:color w:val="212121"/>
-          <w:sz w:val="22"/>
-          <w:szCs w:val="22"/>
-          <w:shd w:val="clear" w:color="auto" w:fill="FFFFFF"/>
-        </w:rPr>
-        <w:t>Neurofluids</w:t>
-      </w:r>
-      <w:proofErr w:type="spellEnd"/>
-      <w:r>
-        <w:rPr>
-          <w:rStyle w:val="authors"/>
-          <w:rFonts w:ascii="Arial" w:hAnsi="Arial" w:cs="Arial"/>
-          <w:color w:val="212121"/>
-          <w:sz w:val="22"/>
-          <w:szCs w:val="22"/>
-          <w:shd w:val="clear" w:color="auto" w:fill="FFFFFF"/>
-        </w:rPr>
-        <w:t>: Anatomy, Physiology &amp; Imaging. 2022 September 21.</w:t>
+        <w:t>ISMRM Workshop on Neurofluids: Anatomy, Physiology &amp; Imaging. 2022 September 21.</w:t>
       </w:r>
     </w:p>
     <w:p>
@@ -6663,31 +6200,7 @@
           <w:szCs w:val="22"/>
           <w:shd w:val="clear" w:color="auto" w:fill="FFFFFF"/>
         </w:rPr>
-        <w:t xml:space="preserve">, Bernhardt, Z. S., Lose, S., </w:t>
-      </w:r>
-      <w:proofErr w:type="spellStart"/>
-      <w:r>
-        <w:rPr>
-          <w:rStyle w:val="authors"/>
-          <w:rFonts w:ascii="Arial" w:hAnsi="Arial" w:cs="Arial"/>
-          <w:color w:val="212121"/>
-          <w:sz w:val="22"/>
-          <w:szCs w:val="22"/>
-          <w:shd w:val="clear" w:color="auto" w:fill="FFFFFF"/>
-        </w:rPr>
-        <w:t>Pandos</w:t>
-      </w:r>
-      <w:proofErr w:type="spellEnd"/>
-      <w:r>
-        <w:rPr>
-          <w:rStyle w:val="authors"/>
-          <w:rFonts w:ascii="Arial" w:hAnsi="Arial" w:cs="Arial"/>
-          <w:color w:val="212121"/>
-          <w:sz w:val="22"/>
-          <w:szCs w:val="22"/>
-          <w:shd w:val="clear" w:color="auto" w:fill="FFFFFF"/>
-        </w:rPr>
-        <w:t xml:space="preserve">, A., Johnson, K. M., Eisenmenger, L. B., Okonkwo, O., &amp; Wieben, O. Effects of Respiration on Aortic Pulse Wave Velocity using Retrospective Respiratory Gated Radial 2D Phase Contrast MRI. </w:t>
+        <w:t xml:space="preserve">, Bernhardt, Z. S., Lose, S., Pandos, A., Johnson, K. M., Eisenmenger, L. B., Okonkwo, O., &amp; Wieben, O. Effects of Respiration on Aortic Pulse Wave Velocity using Retrospective Respiratory Gated Radial 2D Phase Contrast MRI. </w:t>
       </w:r>
       <w:r>
         <w:rPr>
@@ -6717,29 +6230,16 @@
           <w:shd w:val="clear" w:color="auto" w:fill="FFFFFF"/>
         </w:rPr>
       </w:pPr>
-      <w:proofErr w:type="spellStart"/>
-      <w:r>
-        <w:rPr>
-          <w:rStyle w:val="authors"/>
-          <w:rFonts w:ascii="Arial" w:hAnsi="Arial" w:cs="Arial"/>
-          <w:color w:val="212121"/>
-          <w:sz w:val="22"/>
-          <w:szCs w:val="22"/>
-          <w:shd w:val="clear" w:color="auto" w:fill="FFFFFF"/>
-        </w:rPr>
-        <w:t>Naren</w:t>
-      </w:r>
-      <w:proofErr w:type="spellEnd"/>
-      <w:r>
-        <w:rPr>
-          <w:rStyle w:val="authors"/>
-          <w:rFonts w:ascii="Arial" w:hAnsi="Arial" w:cs="Arial"/>
-          <w:color w:val="212121"/>
-          <w:sz w:val="22"/>
-          <w:szCs w:val="22"/>
-          <w:shd w:val="clear" w:color="auto" w:fill="FFFFFF"/>
-        </w:rPr>
-        <w:t xml:space="preserve">, T., </w:t>
+      <w:r>
+        <w:rPr>
+          <w:rStyle w:val="authors"/>
+          <w:rFonts w:ascii="Arial" w:hAnsi="Arial" w:cs="Arial"/>
+          <w:color w:val="212121"/>
+          <w:sz w:val="22"/>
+          <w:szCs w:val="22"/>
+          <w:shd w:val="clear" w:color="auto" w:fill="FFFFFF"/>
+        </w:rPr>
+        <w:t xml:space="preserve">Naren, T., </w:t>
       </w:r>
       <w:r>
         <w:rPr>
@@ -6793,29 +6293,16 @@
           <w:shd w:val="clear" w:color="auto" w:fill="FFFFFF"/>
         </w:rPr>
       </w:pPr>
-      <w:proofErr w:type="spellStart"/>
-      <w:r>
-        <w:rPr>
-          <w:rStyle w:val="authors"/>
-          <w:rFonts w:ascii="Arial" w:hAnsi="Arial" w:cs="Arial"/>
-          <w:color w:val="212121"/>
-          <w:sz w:val="22"/>
-          <w:szCs w:val="22"/>
-          <w:shd w:val="clear" w:color="auto" w:fill="FFFFFF"/>
-        </w:rPr>
-        <w:t>Spahic</w:t>
-      </w:r>
-      <w:proofErr w:type="spellEnd"/>
-      <w:r>
-        <w:rPr>
-          <w:rStyle w:val="authors"/>
-          <w:rFonts w:ascii="Arial" w:hAnsi="Arial" w:cs="Arial"/>
-          <w:color w:val="212121"/>
-          <w:sz w:val="22"/>
-          <w:szCs w:val="22"/>
-          <w:shd w:val="clear" w:color="auto" w:fill="FFFFFF"/>
-        </w:rPr>
-        <w:t xml:space="preserve">, A., </w:t>
+      <w:r>
+        <w:rPr>
+          <w:rStyle w:val="authors"/>
+          <w:rFonts w:ascii="Arial" w:hAnsi="Arial" w:cs="Arial"/>
+          <w:color w:val="212121"/>
+          <w:sz w:val="22"/>
+          <w:szCs w:val="22"/>
+          <w:shd w:val="clear" w:color="auto" w:fill="FFFFFF"/>
+        </w:rPr>
+        <w:t xml:space="preserve">Spahic, A., </w:t>
       </w:r>
       <w:r>
         <w:rPr>
@@ -6839,79 +6326,7 @@
           <w:szCs w:val="22"/>
           <w:shd w:val="clear" w:color="auto" w:fill="FFFFFF"/>
         </w:rPr>
-        <w:t xml:space="preserve">, Wolfson, T., Harris, D., </w:t>
-      </w:r>
-      <w:proofErr w:type="spellStart"/>
-      <w:r>
-        <w:rPr>
-          <w:rStyle w:val="authors"/>
-          <w:rFonts w:ascii="Arial" w:hAnsi="Arial" w:cs="Arial"/>
-          <w:color w:val="212121"/>
-          <w:sz w:val="22"/>
-          <w:szCs w:val="22"/>
-          <w:shd w:val="clear" w:color="auto" w:fill="FFFFFF"/>
-        </w:rPr>
-        <w:t>Panagiotopoulos</w:t>
-      </w:r>
-      <w:proofErr w:type="spellEnd"/>
-      <w:r>
-        <w:rPr>
-          <w:rStyle w:val="authors"/>
-          <w:rFonts w:ascii="Arial" w:hAnsi="Arial" w:cs="Arial"/>
-          <w:color w:val="212121"/>
-          <w:sz w:val="22"/>
-          <w:szCs w:val="22"/>
-          <w:shd w:val="clear" w:color="auto" w:fill="FFFFFF"/>
-        </w:rPr>
-        <w:t>, N., Roldan-</w:t>
-      </w:r>
-      <w:proofErr w:type="spellStart"/>
-      <w:r>
-        <w:rPr>
-          <w:rStyle w:val="authors"/>
-          <w:rFonts w:ascii="Arial" w:hAnsi="Arial" w:cs="Arial"/>
-          <w:color w:val="212121"/>
-          <w:sz w:val="22"/>
-          <w:szCs w:val="22"/>
-          <w:shd w:val="clear" w:color="auto" w:fill="FFFFFF"/>
-        </w:rPr>
-        <w:t>Alzate</w:t>
-      </w:r>
-      <w:proofErr w:type="spellEnd"/>
-      <w:r>
-        <w:rPr>
-          <w:rStyle w:val="authors"/>
-          <w:rFonts w:ascii="Arial" w:hAnsi="Arial" w:cs="Arial"/>
-          <w:color w:val="212121"/>
-          <w:sz w:val="22"/>
-          <w:szCs w:val="22"/>
-          <w:shd w:val="clear" w:color="auto" w:fill="FFFFFF"/>
-        </w:rPr>
-        <w:t xml:space="preserve">, A., Johnson, K. M., Wieben, O., Sirlin, C. B., Reeder, S. B., &amp; </w:t>
-      </w:r>
-      <w:proofErr w:type="spellStart"/>
-      <w:r>
-        <w:rPr>
-          <w:rStyle w:val="authors"/>
-          <w:rFonts w:ascii="Arial" w:hAnsi="Arial" w:cs="Arial"/>
-          <w:color w:val="212121"/>
-          <w:sz w:val="22"/>
-          <w:szCs w:val="22"/>
-          <w:shd w:val="clear" w:color="auto" w:fill="FFFFFF"/>
-        </w:rPr>
-        <w:t>Oechtering</w:t>
-      </w:r>
-      <w:proofErr w:type="spellEnd"/>
-      <w:r>
-        <w:rPr>
-          <w:rStyle w:val="authors"/>
-          <w:rFonts w:ascii="Arial" w:hAnsi="Arial" w:cs="Arial"/>
-          <w:color w:val="212121"/>
-          <w:sz w:val="22"/>
-          <w:szCs w:val="22"/>
-          <w:shd w:val="clear" w:color="auto" w:fill="FFFFFF"/>
-        </w:rPr>
-        <w:t xml:space="preserve">, T. H. Portal Venous 4D Flow MRI in Obese Patients Without Known Liver Disease Undergoing Weight Loss Surgery. </w:t>
+        <w:t xml:space="preserve">, Wolfson, T., Harris, D., Panagiotopoulos, N., Roldan-Alzate, A., Johnson, K. M., Wieben, O., Sirlin, C. B., Reeder, S. B., &amp; Oechtering, T. H. Portal Venous 4D Flow MRI in Obese Patients Without Known Liver Disease Undergoing Weight Loss Surgery. </w:t>
       </w:r>
       <w:r>
         <w:rPr>
@@ -6941,7 +6356,6 @@
           <w:shd w:val="clear" w:color="auto" w:fill="FFFFFF"/>
         </w:rPr>
       </w:pPr>
-      <w:proofErr w:type="spellStart"/>
       <w:r>
         <w:rPr>
           <w:rStyle w:val="authors"/>
@@ -6953,7 +6367,6 @@
         </w:rPr>
         <w:t>Spahic</w:t>
       </w:r>
-      <w:proofErr w:type="spellEnd"/>
       <w:r>
         <w:rPr>
           <w:rStyle w:val="authors"/>
@@ -6996,21 +6409,8 @@
           <w:szCs w:val="22"/>
           <w:shd w:val="clear" w:color="auto" w:fill="FFFFFF"/>
         </w:rPr>
-        <w:t xml:space="preserve">, </w:t>
-      </w:r>
-      <w:proofErr w:type="spellStart"/>
-      <w:r>
-        <w:rPr>
-          <w:rStyle w:val="authors"/>
-          <w:rFonts w:ascii="Arial" w:hAnsi="Arial" w:cs="Arial"/>
-          <w:color w:val="212121"/>
-          <w:sz w:val="22"/>
-          <w:szCs w:val="22"/>
-          <w:shd w:val="clear" w:color="auto" w:fill="FFFFFF"/>
-        </w:rPr>
-        <w:t>Oechtering</w:t>
-      </w:r>
-      <w:proofErr w:type="spellEnd"/>
+        <w:t>, Oechtering</w:t>
+      </w:r>
       <w:r>
         <w:rPr>
           <w:rStyle w:val="authors"/>
@@ -7099,21 +6499,8 @@
           <w:szCs w:val="22"/>
           <w:shd w:val="clear" w:color="auto" w:fill="FFFFFF"/>
         </w:rPr>
-        <w:t>, Roldan-</w:t>
-      </w:r>
-      <w:proofErr w:type="spellStart"/>
-      <w:r>
-        <w:rPr>
-          <w:rStyle w:val="authors"/>
-          <w:rFonts w:ascii="Arial" w:hAnsi="Arial" w:cs="Arial"/>
-          <w:color w:val="212121"/>
-          <w:sz w:val="22"/>
-          <w:szCs w:val="22"/>
-          <w:shd w:val="clear" w:color="auto" w:fill="FFFFFF"/>
-        </w:rPr>
-        <w:t>Alzate</w:t>
-      </w:r>
-      <w:proofErr w:type="spellEnd"/>
+        <w:t>, Roldan-Alzate</w:t>
+      </w:r>
       <w:r>
         <w:rPr>
           <w:rStyle w:val="authors"/>
@@ -9518,31 +8905,7 @@
           <w:szCs w:val="22"/>
           <w:shd w:val="clear" w:color="auto" w:fill="FFFFFF"/>
         </w:rPr>
-        <w:t xml:space="preserve">A., </w:t>
-      </w:r>
-      <w:proofErr w:type="spellStart"/>
-      <w:r>
-        <w:rPr>
-          <w:rStyle w:val="authors"/>
-          <w:rFonts w:ascii="Arial" w:hAnsi="Arial" w:cs="Arial"/>
-          <w:color w:val="212121"/>
-          <w:sz w:val="22"/>
-          <w:szCs w:val="22"/>
-          <w:shd w:val="clear" w:color="auto" w:fill="FFFFFF"/>
-        </w:rPr>
-        <w:t>Kecskemeti</w:t>
-      </w:r>
-      <w:proofErr w:type="spellEnd"/>
-      <w:r>
-        <w:rPr>
-          <w:rStyle w:val="authors"/>
-          <w:rFonts w:ascii="Arial" w:hAnsi="Arial" w:cs="Arial"/>
-          <w:color w:val="212121"/>
-          <w:sz w:val="22"/>
-          <w:szCs w:val="22"/>
-          <w:shd w:val="clear" w:color="auto" w:fill="FFFFFF"/>
-        </w:rPr>
-        <w:t>, S.</w:t>
+        <w:t>A., Kecskemeti, S.</w:t>
       </w:r>
       <w:r>
         <w:rPr>
@@ -9925,21 +9288,8 @@
           <w:szCs w:val="22"/>
           <w:shd w:val="clear" w:color="auto" w:fill="FFFFFF"/>
         </w:rPr>
-        <w:t xml:space="preserve">, </w:t>
-      </w:r>
-      <w:proofErr w:type="spellStart"/>
-      <w:r>
-        <w:rPr>
-          <w:rStyle w:val="authors"/>
-          <w:rFonts w:ascii="Arial" w:hAnsi="Arial" w:cs="Arial"/>
-          <w:color w:val="212121"/>
-          <w:sz w:val="22"/>
-          <w:szCs w:val="22"/>
-          <w:shd w:val="clear" w:color="auto" w:fill="FFFFFF"/>
-        </w:rPr>
-        <w:t>Turski</w:t>
-      </w:r>
-      <w:proofErr w:type="spellEnd"/>
+        <w:t>, Turski</w:t>
+      </w:r>
       <w:r>
         <w:rPr>
           <w:rStyle w:val="authors"/>
@@ -10310,21 +9660,8 @@
           <w:szCs w:val="22"/>
           <w:shd w:val="clear" w:color="auto" w:fill="FFFFFF"/>
         </w:rPr>
-        <w:t xml:space="preserve">, </w:t>
-      </w:r>
-      <w:proofErr w:type="spellStart"/>
-      <w:r>
-        <w:rPr>
-          <w:rStyle w:val="authors"/>
-          <w:rFonts w:ascii="Arial" w:hAnsi="Arial" w:cs="Arial"/>
-          <w:color w:val="212121"/>
-          <w:sz w:val="22"/>
-          <w:szCs w:val="22"/>
-          <w:shd w:val="clear" w:color="auto" w:fill="FFFFFF"/>
-        </w:rPr>
-        <w:t>Kecskemeti</w:t>
-      </w:r>
-      <w:proofErr w:type="spellEnd"/>
+        <w:t>, Kecskemeti</w:t>
+      </w:r>
       <w:r>
         <w:rPr>
           <w:rStyle w:val="authors"/>
@@ -10599,31 +9936,7 @@
           <w:szCs w:val="22"/>
           <w:shd w:val="clear" w:color="auto" w:fill="FFFFFF"/>
         </w:rPr>
-        <w:t xml:space="preserve">Feasibility of a </w:t>
-      </w:r>
-      <w:proofErr w:type="gramStart"/>
-      <w:r>
-        <w:rPr>
-          <w:rStyle w:val="Title1"/>
-          <w:rFonts w:ascii="Arial" w:hAnsi="Arial" w:cs="Arial"/>
-          <w:color w:val="212121"/>
-          <w:sz w:val="22"/>
-          <w:szCs w:val="22"/>
-          <w:shd w:val="clear" w:color="auto" w:fill="FFFFFF"/>
-        </w:rPr>
-        <w:t>Free-Breathing</w:t>
-      </w:r>
-      <w:proofErr w:type="gramEnd"/>
-      <w:r>
-        <w:rPr>
-          <w:rStyle w:val="Title1"/>
-          <w:rFonts w:ascii="Arial" w:hAnsi="Arial" w:cs="Arial"/>
-          <w:color w:val="212121"/>
-          <w:sz w:val="22"/>
-          <w:szCs w:val="22"/>
-          <w:shd w:val="clear" w:color="auto" w:fill="FFFFFF"/>
-        </w:rPr>
-        <w:t xml:space="preserve"> 2D Phase Contrast MRI for Aortic Pulse Wave Velocity Measurements. </w:t>
+        <w:t>Feasibility of a Free-Breathing 2D Phase Contrast MRI for Aortic Pulse Wave Velocity Measurements. </w:t>
       </w:r>
       <w:r>
         <w:rPr>
@@ -10951,21 +10264,8 @@
           <w:szCs w:val="22"/>
           <w:shd w:val="clear" w:color="auto" w:fill="FFFFFF"/>
         </w:rPr>
-        <w:t xml:space="preserve">, </w:t>
-      </w:r>
-      <w:proofErr w:type="spellStart"/>
-      <w:r>
-        <w:rPr>
-          <w:rStyle w:val="authors"/>
-          <w:rFonts w:ascii="Arial" w:hAnsi="Arial" w:cs="Arial"/>
-          <w:color w:val="212121"/>
-          <w:sz w:val="22"/>
-          <w:szCs w:val="22"/>
-          <w:shd w:val="clear" w:color="auto" w:fill="FFFFFF"/>
-        </w:rPr>
-        <w:t>Turski</w:t>
-      </w:r>
-      <w:proofErr w:type="spellEnd"/>
+        <w:t>, Turski</w:t>
+      </w:r>
       <w:r>
         <w:rPr>
           <w:rStyle w:val="authors"/>
@@ -11380,21 +10680,8 @@
           <w:szCs w:val="22"/>
           <w:shd w:val="clear" w:color="auto" w:fill="FFFFFF"/>
         </w:rPr>
-        <w:t xml:space="preserve">, </w:t>
-      </w:r>
-      <w:proofErr w:type="spellStart"/>
-      <w:r>
-        <w:rPr>
-          <w:rStyle w:val="authors"/>
-          <w:rFonts w:ascii="Arial" w:hAnsi="Arial" w:cs="Arial"/>
-          <w:color w:val="212121"/>
-          <w:sz w:val="22"/>
-          <w:szCs w:val="22"/>
-          <w:shd w:val="clear" w:color="auto" w:fill="FFFFFF"/>
-        </w:rPr>
-        <w:t>Turski</w:t>
-      </w:r>
-      <w:proofErr w:type="spellEnd"/>
+        <w:t>, Turski</w:t>
+      </w:r>
       <w:r>
         <w:rPr>
           <w:rStyle w:val="authors"/>
@@ -12542,21 +11829,8 @@
           <w:szCs w:val="22"/>
           <w:shd w:val="clear" w:color="auto" w:fill="FFFFFF"/>
         </w:rPr>
-        <w:t xml:space="preserve">, </w:t>
-      </w:r>
-      <w:proofErr w:type="spellStart"/>
-      <w:r>
-        <w:rPr>
-          <w:rStyle w:val="authors"/>
-          <w:rFonts w:ascii="Arial" w:hAnsi="Arial" w:cs="Arial"/>
-          <w:color w:val="212121"/>
-          <w:sz w:val="22"/>
-          <w:szCs w:val="22"/>
-          <w:shd w:val="clear" w:color="auto" w:fill="FFFFFF"/>
-        </w:rPr>
-        <w:t>Meram</w:t>
-      </w:r>
-      <w:proofErr w:type="spellEnd"/>
+        <w:t>, Meram</w:t>
+      </w:r>
       <w:r>
         <w:rPr>
           <w:rStyle w:val="authors"/>
@@ -12599,21 +11873,8 @@
           <w:szCs w:val="22"/>
           <w:shd w:val="clear" w:color="auto" w:fill="FFFFFF"/>
         </w:rPr>
-        <w:t xml:space="preserve">, </w:t>
-      </w:r>
-      <w:proofErr w:type="spellStart"/>
-      <w:r>
-        <w:rPr>
-          <w:rStyle w:val="authors"/>
-          <w:rFonts w:ascii="Arial" w:hAnsi="Arial" w:cs="Arial"/>
-          <w:color w:val="212121"/>
-          <w:sz w:val="22"/>
-          <w:szCs w:val="22"/>
-          <w:shd w:val="clear" w:color="auto" w:fill="FFFFFF"/>
-        </w:rPr>
-        <w:t>Medero</w:t>
-      </w:r>
-      <w:proofErr w:type="spellEnd"/>
+        <w:t>, Medero</w:t>
+      </w:r>
       <w:r>
         <w:rPr>
           <w:rStyle w:val="authors"/>
@@ -12722,21 +11983,8 @@
           <w:szCs w:val="22"/>
           <w:shd w:val="clear" w:color="auto" w:fill="FFFFFF"/>
         </w:rPr>
-        <w:t xml:space="preserve">, </w:t>
-      </w:r>
-      <w:proofErr w:type="spellStart"/>
-      <w:r>
-        <w:rPr>
-          <w:rStyle w:val="authors"/>
-          <w:rFonts w:ascii="Arial" w:hAnsi="Arial" w:cs="Arial"/>
-          <w:color w:val="212121"/>
-          <w:sz w:val="22"/>
-          <w:szCs w:val="22"/>
-          <w:shd w:val="clear" w:color="auto" w:fill="FFFFFF"/>
-        </w:rPr>
-        <w:t>Laeseke</w:t>
-      </w:r>
-      <w:proofErr w:type="spellEnd"/>
+        <w:t>, Laeseke</w:t>
+      </w:r>
       <w:r>
         <w:rPr>
           <w:rStyle w:val="authors"/>
@@ -13786,21 +13034,8 @@
           <w:szCs w:val="22"/>
           <w:shd w:val="clear" w:color="auto" w:fill="FFFFFF"/>
         </w:rPr>
-        <w:t>, Roldan-</w:t>
-      </w:r>
-      <w:proofErr w:type="spellStart"/>
-      <w:r>
-        <w:rPr>
-          <w:rStyle w:val="authors"/>
-          <w:rFonts w:ascii="Arial" w:hAnsi="Arial" w:cs="Arial"/>
-          <w:color w:val="212121"/>
-          <w:sz w:val="22"/>
-          <w:szCs w:val="22"/>
-          <w:shd w:val="clear" w:color="auto" w:fill="FFFFFF"/>
-        </w:rPr>
-        <w:t>Alzate</w:t>
-      </w:r>
-      <w:proofErr w:type="spellEnd"/>
+        <w:t>, Roldan-Alzate</w:t>
+      </w:r>
       <w:r>
         <w:rPr>
           <w:rStyle w:val="authors"/>
@@ -14039,21 +13274,8 @@
           <w:szCs w:val="22"/>
           <w:shd w:val="clear" w:color="auto" w:fill="FFFFFF"/>
         </w:rPr>
-        <w:t>, Roldan-</w:t>
-      </w:r>
-      <w:proofErr w:type="spellStart"/>
-      <w:r>
-        <w:rPr>
-          <w:rStyle w:val="authors"/>
-          <w:rFonts w:ascii="Arial" w:hAnsi="Arial" w:cs="Arial"/>
-          <w:color w:val="212121"/>
-          <w:sz w:val="22"/>
-          <w:szCs w:val="22"/>
-          <w:shd w:val="clear" w:color="auto" w:fill="FFFFFF"/>
-        </w:rPr>
-        <w:t>Alzate</w:t>
-      </w:r>
-      <w:proofErr w:type="spellEnd"/>
+        <w:t>, Roldan-Alzate</w:t>
+      </w:r>
       <w:r>
         <w:rPr>
           <w:rStyle w:val="authors"/>
@@ -14417,9 +13639,8 @@
           <w:szCs w:val="22"/>
           <w:shd w:val="clear" w:color="auto" w:fill="FFFFFF"/>
         </w:rPr>
-        <w:t xml:space="preserve">; Paris, </w:t>
-      </w:r>
-      <w:proofErr w:type="spellStart"/>
+        <w:t>; Paris, France.</w:t>
+      </w:r>
       <w:r>
         <w:rPr>
           <w:rStyle w:val="confloc"/>
@@ -14429,20 +13650,8 @@
           <w:szCs w:val="22"/>
           <w:shd w:val="clear" w:color="auto" w:fill="FFFFFF"/>
         </w:rPr>
-        <w:t>France.</w:t>
-      </w:r>
-      <w:r>
-        <w:rPr>
-          <w:rStyle w:val="confloc"/>
-          <w:rFonts w:ascii="Arial" w:hAnsi="Arial" w:cs="Arial"/>
-          <w:color w:val="212121"/>
-          <w:sz w:val="22"/>
-          <w:szCs w:val="22"/>
-          <w:shd w:val="clear" w:color="auto" w:fill="FFFFFF"/>
-        </w:rPr>
         <w:t>s</w:t>
       </w:r>
-      <w:proofErr w:type="spellEnd"/>
     </w:p>
     <w:p>
       <w:pPr>
@@ -14482,21 +13691,8 @@
           <w:szCs w:val="22"/>
           <w:shd w:val="clear" w:color="auto" w:fill="FFFFFF"/>
         </w:rPr>
-        <w:t>, Roldan-</w:t>
-      </w:r>
-      <w:proofErr w:type="spellStart"/>
-      <w:r>
-        <w:rPr>
-          <w:rStyle w:val="authors"/>
-          <w:rFonts w:ascii="Arial" w:hAnsi="Arial" w:cs="Arial"/>
-          <w:color w:val="212121"/>
-          <w:sz w:val="22"/>
-          <w:szCs w:val="22"/>
-          <w:shd w:val="clear" w:color="auto" w:fill="FFFFFF"/>
-        </w:rPr>
-        <w:t>Alzate</w:t>
-      </w:r>
-      <w:proofErr w:type="spellEnd"/>
+        <w:t>, Roldan-Alzate</w:t>
+      </w:r>
       <w:r>
         <w:rPr>
           <w:rStyle w:val="authors"/>
@@ -15172,25 +14368,7 @@
           <w:sz w:val="22"/>
           <w:szCs w:val="22"/>
         </w:rPr>
-        <w:t xml:space="preserve">Jennifer </w:t>
-      </w:r>
-      <w:proofErr w:type="spellStart"/>
-      <w:r>
-        <w:rPr>
-          <w:rFonts w:ascii="Arial" w:hAnsi="Arial" w:cs="Arial"/>
-          <w:sz w:val="22"/>
-          <w:szCs w:val="22"/>
-        </w:rPr>
-        <w:t>Fondakowski</w:t>
-      </w:r>
-      <w:proofErr w:type="spellEnd"/>
-      <w:r>
-        <w:rPr>
-          <w:rFonts w:ascii="Arial" w:hAnsi="Arial" w:cs="Arial"/>
-          <w:sz w:val="22"/>
-          <w:szCs w:val="22"/>
-        </w:rPr>
-        <w:t xml:space="preserve"> – Undergraduate Student in Biology (Okonkwo Lab)</w:t>
+        <w:t>Jennifer Fondakowski – Undergraduate Student in Biology (Okonkwo Lab)</w:t>
       </w:r>
     </w:p>
     <w:p>
@@ -15211,25 +14389,7 @@
           <w:sz w:val="22"/>
           <w:szCs w:val="22"/>
         </w:rPr>
-        <w:t xml:space="preserve">Mackenzie </w:t>
-      </w:r>
-      <w:proofErr w:type="spellStart"/>
-      <w:r>
-        <w:rPr>
-          <w:rFonts w:ascii="Arial" w:hAnsi="Arial" w:cs="Arial"/>
-          <w:sz w:val="22"/>
-          <w:szCs w:val="22"/>
-        </w:rPr>
-        <w:t>Jarchow</w:t>
-      </w:r>
-      <w:proofErr w:type="spellEnd"/>
-      <w:r>
-        <w:rPr>
-          <w:rFonts w:ascii="Arial" w:hAnsi="Arial" w:cs="Arial"/>
-          <w:sz w:val="22"/>
-          <w:szCs w:val="22"/>
-        </w:rPr>
-        <w:t xml:space="preserve"> - Undergraduate Student in Neurobiology (Okonkwo Lab)</w:t>
+        <w:t>Mackenzie Jarchow - Undergraduate Student in Neurobiology (Okonkwo Lab)</w:t>
       </w:r>
     </w:p>
     <w:p>
@@ -15244,41 +14404,13 @@
           <w:szCs w:val="22"/>
         </w:rPr>
       </w:pPr>
-      <w:proofErr w:type="spellStart"/>
-      <w:r>
-        <w:rPr>
-          <w:rFonts w:ascii="Arial" w:hAnsi="Arial" w:cs="Arial"/>
-          <w:sz w:val="22"/>
-          <w:szCs w:val="22"/>
-        </w:rPr>
-        <w:t>Tarun</w:t>
-      </w:r>
-      <w:proofErr w:type="spellEnd"/>
-      <w:r>
-        <w:rPr>
-          <w:rFonts w:ascii="Arial" w:hAnsi="Arial" w:cs="Arial"/>
-          <w:sz w:val="22"/>
-          <w:szCs w:val="22"/>
-        </w:rPr>
-        <w:t xml:space="preserve"> </w:t>
-      </w:r>
-      <w:proofErr w:type="spellStart"/>
-      <w:r>
-        <w:rPr>
-          <w:rFonts w:ascii="Arial" w:hAnsi="Arial" w:cs="Arial"/>
-          <w:sz w:val="22"/>
-          <w:szCs w:val="22"/>
-        </w:rPr>
-        <w:t>Naren</w:t>
-      </w:r>
-      <w:proofErr w:type="spellEnd"/>
-      <w:r>
-        <w:rPr>
-          <w:rFonts w:ascii="Arial" w:hAnsi="Arial" w:cs="Arial"/>
-          <w:sz w:val="22"/>
-          <w:szCs w:val="22"/>
-        </w:rPr>
-        <w:t xml:space="preserve"> – Graduate student in Medical Physics</w:t>
+      <w:r>
+        <w:rPr>
+          <w:rFonts w:ascii="Arial" w:hAnsi="Arial" w:cs="Arial"/>
+          <w:sz w:val="22"/>
+          <w:szCs w:val="22"/>
+        </w:rPr>
+        <w:t>Tarun Naren – Graduate student in Medical Physics</w:t>
       </w:r>
     </w:p>
     <w:p>
@@ -15299,25 +14431,7 @@
           <w:sz w:val="22"/>
           <w:szCs w:val="22"/>
         </w:rPr>
-        <w:t xml:space="preserve">Alma </w:t>
-      </w:r>
-      <w:proofErr w:type="spellStart"/>
-      <w:r>
-        <w:rPr>
-          <w:rFonts w:ascii="Arial" w:hAnsi="Arial" w:cs="Arial"/>
-          <w:sz w:val="22"/>
-          <w:szCs w:val="22"/>
-        </w:rPr>
-        <w:t>Spahic</w:t>
-      </w:r>
-      <w:proofErr w:type="spellEnd"/>
-      <w:r>
-        <w:rPr>
-          <w:rFonts w:ascii="Arial" w:hAnsi="Arial" w:cs="Arial"/>
-          <w:sz w:val="22"/>
-          <w:szCs w:val="22"/>
-        </w:rPr>
-        <w:t xml:space="preserve"> – Graduate student in Medical Physics</w:t>
+        <w:t>Alma Spahic – Graduate student in Medical Physics</w:t>
       </w:r>
     </w:p>
     <w:p>

</xml_diff>

<commit_message>
Wed Dec 14 11:39:29 CST 2022
</commit_message>
<xml_diff>
--- a/files/CV_GrantRoberts.docx
+++ b/files/CV_GrantRoberts.docx
@@ -4713,6 +4713,90 @@
     </w:p>
     <w:p>
       <w:pPr>
+        <w:widowControl/>
+        <w:numPr>
+          <w:ilvl w:val="0"/>
+          <w:numId w:val="41"/>
+        </w:numPr>
+        <w:spacing w:after="90"/>
+        <w:jc w:val="both"/>
+        <w:rPr>
+          <w:rFonts w:ascii="Arial" w:hAnsi="Arial" w:cs="Arial"/>
+          <w:i/>
+          <w:iCs/>
+          <w:snapToGrid/>
+          <w:color w:val="000000"/>
+          <w:sz w:val="22"/>
+          <w:szCs w:val="22"/>
+        </w:rPr>
+      </w:pPr>
+      <w:r>
+        <w:rPr>
+          <w:rFonts w:ascii="Arial" w:hAnsi="Arial" w:cs="Arial"/>
+          <w:sz w:val="22"/>
+          <w:szCs w:val="22"/>
+        </w:rPr>
+        <w:t>Eisenmenger, L.</w:t>
+      </w:r>
+      <w:r>
+        <w:rPr>
+          <w:rFonts w:ascii="Arial" w:hAnsi="Arial" w:cs="Arial"/>
+          <w:i/>
+          <w:iCs/>
+          <w:snapToGrid/>
+          <w:color w:val="000000"/>
+          <w:sz w:val="22"/>
+          <w:szCs w:val="22"/>
+        </w:rPr>
+        <w:t xml:space="preserve"> </w:t>
+      </w:r>
+      <w:r>
+        <w:rPr>
+          <w:rFonts w:ascii="Arial" w:hAnsi="Arial" w:cs="Arial"/>
+          <w:snapToGrid/>
+          <w:color w:val="000000"/>
+          <w:sz w:val="22"/>
+          <w:szCs w:val="22"/>
+        </w:rPr>
+        <w:t xml:space="preserve">B.*, Peret, A.*, Famakin, B. M., Spahic, A., </w:t>
+      </w:r>
+      <w:r>
+        <w:rPr>
+          <w:rFonts w:ascii="Arial" w:hAnsi="Arial" w:cs="Arial"/>
+          <w:b/>
+          <w:bCs/>
+          <w:snapToGrid/>
+          <w:color w:val="000000"/>
+          <w:sz w:val="22"/>
+          <w:szCs w:val="22"/>
+        </w:rPr>
+        <w:t>Roberts, G. S.</w:t>
+      </w:r>
+      <w:r>
+        <w:rPr>
+          <w:rFonts w:ascii="Arial" w:hAnsi="Arial" w:cs="Arial"/>
+          <w:snapToGrid/>
+          <w:color w:val="000000"/>
+          <w:sz w:val="22"/>
+          <w:szCs w:val="22"/>
+        </w:rPr>
+        <w:t xml:space="preserve">, Bockholt, H. J., Johnson, K. M., &amp; Paulsen, J. S. Vascular Contributions to Alzheimer’s Disease. </w:t>
+      </w:r>
+      <w:r>
+        <w:rPr>
+          <w:rFonts w:ascii="Arial" w:hAnsi="Arial" w:cs="Arial"/>
+          <w:i/>
+          <w:iCs/>
+          <w:snapToGrid/>
+          <w:color w:val="000000"/>
+          <w:sz w:val="22"/>
+          <w:szCs w:val="22"/>
+        </w:rPr>
+        <w:t>Accepted to Translation Research.</w:t>
+      </w:r>
+    </w:p>
+    <w:p>
+      <w:pPr>
         <w:ind w:left="360"/>
         <w:rPr>
           <w:rFonts w:ascii="Arial" w:hAnsi="Arial" w:cs="Arial"/>
@@ -4786,6 +4870,7 @@
           <w:sz w:val="22"/>
           <w:szCs w:val="22"/>
         </w:rPr>
+        <w:lastRenderedPageBreak/>
         <w:t>Roberts, G. S.</w:t>
       </w:r>
       <w:r>
@@ -4872,7 +4957,6 @@
           <w:sz w:val="22"/>
           <w:szCs w:val="22"/>
         </w:rPr>
-        <w:lastRenderedPageBreak/>
         <w:t>Roberts, G. S.</w:t>
       </w:r>
       <w:r>
@@ -5041,7 +5125,17 @@
           <w:sz w:val="22"/>
           <w:szCs w:val="22"/>
         </w:rPr>
-        <w:t>Submitted to JMRI.</w:t>
+        <w:t>Abdominal Radiology</w:t>
+      </w:r>
+      <w:r>
+        <w:rPr>
+          <w:rFonts w:ascii="Arial" w:hAnsi="Arial" w:cs="Arial"/>
+          <w:i/>
+          <w:iCs/>
+          <w:sz w:val="22"/>
+          <w:szCs w:val="22"/>
+        </w:rPr>
+        <w:t>.</w:t>
       </w:r>
     </w:p>
     <w:p>
@@ -5865,7 +5959,19 @@
           <w:szCs w:val="22"/>
           <w:shd w:val="clear" w:color="auto" w:fill="FFFFFF"/>
         </w:rPr>
-        <w:t>Eisenmenger, L. B</w:t>
+        <w:t xml:space="preserve">Eisenmenger, L. </w:t>
+      </w:r>
+      <w:r>
+        <w:rPr>
+          <w:rStyle w:val="authors"/>
+          <w:rFonts w:ascii="Arial" w:hAnsi="Arial" w:cs="Arial"/>
+          <w:color w:val="212121"/>
+          <w:sz w:val="22"/>
+          <w:szCs w:val="22"/>
+          <w:shd w:val="clear" w:color="auto" w:fill="FFFFFF"/>
+        </w:rPr>
+        <w:lastRenderedPageBreak/>
+        <w:t>B</w:t>
       </w:r>
       <w:r>
         <w:rPr>
@@ -5973,19 +6079,7 @@
           <w:szCs w:val="22"/>
           <w:shd w:val="clear" w:color="auto" w:fill="FFFFFF"/>
         </w:rPr>
-        <w:t xml:space="preserve">Rivera-Rivera, L. A., Cody, K. A., Rowley, H. A., </w:t>
-      </w:r>
-      <w:r>
-        <w:rPr>
-          <w:rStyle w:val="authors"/>
-          <w:rFonts w:ascii="Arial" w:hAnsi="Arial" w:cs="Arial"/>
-          <w:color w:val="212121"/>
-          <w:sz w:val="22"/>
-          <w:szCs w:val="22"/>
-          <w:shd w:val="clear" w:color="auto" w:fill="FFFFFF"/>
-        </w:rPr>
-        <w:lastRenderedPageBreak/>
-        <w:t>Wieben, O., Johnson, S. C., Johnson, K. M., &amp; Eisenmenger, L. B.</w:t>
+        <w:t>Rivera-Rivera, L. A., Cody, K. A., Rowley, H. A., Wieben, O., Johnson, S. C., Johnson, K. M., &amp; Eisenmenger, L. B.</w:t>
       </w:r>
       <w:r>
         <w:rPr>
@@ -9050,7 +9144,19 @@
           <w:szCs w:val="22"/>
           <w:shd w:val="clear" w:color="auto" w:fill="FFFFFF"/>
         </w:rPr>
-        <w:t>C., Eisenmenger, L.</w:t>
+        <w:t xml:space="preserve">C., </w:t>
+      </w:r>
+      <w:r>
+        <w:rPr>
+          <w:rStyle w:val="authors"/>
+          <w:rFonts w:ascii="Arial" w:hAnsi="Arial" w:cs="Arial"/>
+          <w:color w:val="212121"/>
+          <w:sz w:val="22"/>
+          <w:szCs w:val="22"/>
+          <w:shd w:val="clear" w:color="auto" w:fill="FFFFFF"/>
+        </w:rPr>
+        <w:lastRenderedPageBreak/>
+        <w:t>Eisenmenger, L.</w:t>
       </w:r>
       <w:r>
         <w:rPr>
@@ -9167,7 +9273,6 @@
           <w:szCs w:val="22"/>
           <w:shd w:val="clear" w:color="auto" w:fill="FFFFFF"/>
         </w:rPr>
-        <w:lastRenderedPageBreak/>
         <w:t>Eisenmenger</w:t>
       </w:r>
       <w:r>
@@ -13740,7 +13845,19 @@
           <w:szCs w:val="22"/>
           <w:shd w:val="clear" w:color="auto" w:fill="FFFFFF"/>
         </w:rPr>
-        <w:t>; Paris, France.</w:t>
+        <w:t xml:space="preserve">; Paris, </w:t>
+      </w:r>
+      <w:r>
+        <w:rPr>
+          <w:rStyle w:val="confloc"/>
+          <w:rFonts w:ascii="Arial" w:hAnsi="Arial" w:cs="Arial"/>
+          <w:color w:val="212121"/>
+          <w:sz w:val="22"/>
+          <w:szCs w:val="22"/>
+          <w:shd w:val="clear" w:color="auto" w:fill="FFFFFF"/>
+        </w:rPr>
+        <w:lastRenderedPageBreak/>
+        <w:t>France.</w:t>
       </w:r>
       <w:r>
         <w:rPr>
@@ -13968,19 +14085,7 @@
           <w:szCs w:val="22"/>
           <w:shd w:val="clear" w:color="auto" w:fill="FFFFFF"/>
         </w:rPr>
-        <w:t>Joint Annual Meeting ISMRM-</w:t>
-      </w:r>
-      <w:r>
-        <w:rPr>
-          <w:rStyle w:val="conferencetitle"/>
-          <w:rFonts w:ascii="Arial" w:hAnsi="Arial" w:cs="Arial"/>
-          <w:color w:val="212121"/>
-          <w:sz w:val="22"/>
-          <w:szCs w:val="22"/>
-          <w:shd w:val="clear" w:color="auto" w:fill="FFFFFF"/>
-        </w:rPr>
-        <w:lastRenderedPageBreak/>
-        <w:t>ESMRMB; </w:t>
+        <w:t>Joint Annual Meeting ISMRM-ESMRMB; </w:t>
       </w:r>
       <w:r>
         <w:rPr>
@@ -17422,6 +17527,27 @@
       <w:contextualSpacing/>
     </w:pPr>
   </w:style>
+  <w:style w:type="paragraph" w:styleId="NoSpacing">
+    <w:name w:val="No Spacing"/>
+    <w:basedOn w:val="Normal"/>
+    <w:uiPriority w:val="1"/>
+    <w:qFormat/>
+    <w:rsid w:val="00D4774A"/>
+    <w:pPr>
+      <w:widowControl/>
+      <w:spacing w:before="120" w:after="120" w:line="276" w:lineRule="auto"/>
+      <w:ind w:firstLine="432"/>
+      <w:jc w:val="right"/>
+    </w:pPr>
+    <w:rPr>
+      <w:rFonts w:asciiTheme="majorHAnsi" w:eastAsiaTheme="minorHAnsi" w:hAnsiTheme="majorHAnsi" w:cstheme="majorHAnsi"/>
+      <w:i/>
+      <w:iCs/>
+      <w:snapToGrid/>
+      <w:sz w:val="22"/>
+      <w:szCs w:val="22"/>
+    </w:rPr>
+  </w:style>
 </w:styles>
 </file>
 

</xml_diff>

<commit_message>
Mon Dec 19 13:39:43 CST 2022
</commit_message>
<xml_diff>
--- a/files/CV_GrantRoberts.docx
+++ b/files/CV_GrantRoberts.docx
@@ -3290,6 +3290,7 @@
           <w:szCs w:val="22"/>
         </w:rPr>
       </w:pPr>
+      <w:proofErr w:type="spellStart"/>
       <w:r>
         <w:rPr>
           <w:rFonts w:ascii="Arial" w:hAnsi="Arial" w:cs="Arial"/>
@@ -3297,7 +3298,17 @@
           <w:sz w:val="22"/>
           <w:szCs w:val="22"/>
         </w:rPr>
-        <w:t xml:space="preserve">Oechtering, T. H., </w:t>
+        <w:t>Oechtering</w:t>
+      </w:r>
+      <w:proofErr w:type="spellEnd"/>
+      <w:r>
+        <w:rPr>
+          <w:rFonts w:ascii="Arial" w:hAnsi="Arial" w:cs="Arial"/>
+          <w:iCs/>
+          <w:sz w:val="22"/>
+          <w:szCs w:val="22"/>
+        </w:rPr>
+        <w:t xml:space="preserve">, T. H., </w:t>
       </w:r>
       <w:r>
         <w:rPr>
@@ -3317,7 +3328,47 @@
           <w:sz w:val="22"/>
           <w:szCs w:val="22"/>
         </w:rPr>
-        <w:t>, Panagiotopoulos, N., Wieben, O., Reeder, S.B., &amp; Roldan-Alzate, A. (</w:t>
+        <w:t xml:space="preserve">, </w:t>
+      </w:r>
+      <w:proofErr w:type="spellStart"/>
+      <w:r>
+        <w:rPr>
+          <w:rFonts w:ascii="Arial" w:hAnsi="Arial" w:cs="Arial"/>
+          <w:iCs/>
+          <w:sz w:val="22"/>
+          <w:szCs w:val="22"/>
+        </w:rPr>
+        <w:t>Panagiotopoulos</w:t>
+      </w:r>
+      <w:proofErr w:type="spellEnd"/>
+      <w:r>
+        <w:rPr>
+          <w:rFonts w:ascii="Arial" w:hAnsi="Arial" w:cs="Arial"/>
+          <w:iCs/>
+          <w:sz w:val="22"/>
+          <w:szCs w:val="22"/>
+        </w:rPr>
+        <w:t>, N., Wieben, O., Reeder, S.B., &amp; Roldan-</w:t>
+      </w:r>
+      <w:proofErr w:type="spellStart"/>
+      <w:r>
+        <w:rPr>
+          <w:rFonts w:ascii="Arial" w:hAnsi="Arial" w:cs="Arial"/>
+          <w:iCs/>
+          <w:sz w:val="22"/>
+          <w:szCs w:val="22"/>
+        </w:rPr>
+        <w:t>Alzate</w:t>
+      </w:r>
+      <w:proofErr w:type="spellEnd"/>
+      <w:r>
+        <w:rPr>
+          <w:rFonts w:ascii="Arial" w:hAnsi="Arial" w:cs="Arial"/>
+          <w:iCs/>
+          <w:sz w:val="22"/>
+          <w:szCs w:val="22"/>
+        </w:rPr>
+        <w:t>, A. (</w:t>
       </w:r>
       <w:r>
         <w:rPr>
@@ -3421,7 +3472,43 @@
           <w:sz w:val="22"/>
           <w:szCs w:val="22"/>
         </w:rPr>
-        <w:t>, Johnson, K. M., Spahic, A., Turski, P. A., Eisenmenger, L. B., &amp; Wieben, O. (</w:t>
+        <w:t xml:space="preserve">, Johnson, K. M., </w:t>
+      </w:r>
+      <w:proofErr w:type="spellStart"/>
+      <w:r>
+        <w:rPr>
+          <w:rFonts w:ascii="Arial" w:hAnsi="Arial" w:cs="Arial"/>
+          <w:sz w:val="22"/>
+          <w:szCs w:val="22"/>
+        </w:rPr>
+        <w:t>Spahic</w:t>
+      </w:r>
+      <w:proofErr w:type="spellEnd"/>
+      <w:r>
+        <w:rPr>
+          <w:rFonts w:ascii="Arial" w:hAnsi="Arial" w:cs="Arial"/>
+          <w:sz w:val="22"/>
+          <w:szCs w:val="22"/>
+        </w:rPr>
+        <w:t xml:space="preserve">, A., </w:t>
+      </w:r>
+      <w:proofErr w:type="spellStart"/>
+      <w:r>
+        <w:rPr>
+          <w:rFonts w:ascii="Arial" w:hAnsi="Arial" w:cs="Arial"/>
+          <w:sz w:val="22"/>
+          <w:szCs w:val="22"/>
+        </w:rPr>
+        <w:t>Turski</w:t>
+      </w:r>
+      <w:proofErr w:type="spellEnd"/>
+      <w:r>
+        <w:rPr>
+          <w:rFonts w:ascii="Arial" w:hAnsi="Arial" w:cs="Arial"/>
+          <w:sz w:val="22"/>
+          <w:szCs w:val="22"/>
+        </w:rPr>
+        <w:t>, P. A., Eisenmenger, L. B., &amp; Wieben, O. (</w:t>
       </w:r>
       <w:r>
         <w:rPr>
@@ -3516,6 +3603,7 @@
           <w:szCs w:val="22"/>
         </w:rPr>
       </w:pPr>
+      <w:proofErr w:type="spellStart"/>
       <w:r>
         <w:rPr>
           <w:rFonts w:ascii="Arial" w:hAnsi="Arial" w:cs="Arial"/>
@@ -3523,7 +3611,17 @@
           <w:sz w:val="22"/>
           <w:szCs w:val="22"/>
         </w:rPr>
-        <w:t xml:space="preserve">Oechtering, T. H., </w:t>
+        <w:t>Oechtering</w:t>
+      </w:r>
+      <w:proofErr w:type="spellEnd"/>
+      <w:r>
+        <w:rPr>
+          <w:rFonts w:ascii="Arial" w:hAnsi="Arial" w:cs="Arial"/>
+          <w:iCs/>
+          <w:sz w:val="22"/>
+          <w:szCs w:val="22"/>
+        </w:rPr>
+        <w:t xml:space="preserve">, T. H., </w:t>
       </w:r>
       <w:r>
         <w:rPr>
@@ -3543,7 +3641,47 @@
           <w:sz w:val="22"/>
           <w:szCs w:val="22"/>
         </w:rPr>
-        <w:t>, Panagiotopoulos, N., Wieben, O., Roldan-Alzate, A., &amp; Reeder, S. B. (</w:t>
+        <w:t xml:space="preserve">, </w:t>
+      </w:r>
+      <w:proofErr w:type="spellStart"/>
+      <w:r>
+        <w:rPr>
+          <w:rFonts w:ascii="Arial" w:hAnsi="Arial" w:cs="Arial"/>
+          <w:iCs/>
+          <w:sz w:val="22"/>
+          <w:szCs w:val="22"/>
+        </w:rPr>
+        <w:t>Panagiotopoulos</w:t>
+      </w:r>
+      <w:proofErr w:type="spellEnd"/>
+      <w:r>
+        <w:rPr>
+          <w:rFonts w:ascii="Arial" w:hAnsi="Arial" w:cs="Arial"/>
+          <w:iCs/>
+          <w:sz w:val="22"/>
+          <w:szCs w:val="22"/>
+        </w:rPr>
+        <w:t>, N., Wieben, O., Roldan-</w:t>
+      </w:r>
+      <w:proofErr w:type="spellStart"/>
+      <w:r>
+        <w:rPr>
+          <w:rFonts w:ascii="Arial" w:hAnsi="Arial" w:cs="Arial"/>
+          <w:iCs/>
+          <w:sz w:val="22"/>
+          <w:szCs w:val="22"/>
+        </w:rPr>
+        <w:t>Alzate</w:t>
+      </w:r>
+      <w:proofErr w:type="spellEnd"/>
+      <w:r>
+        <w:rPr>
+          <w:rFonts w:ascii="Arial" w:hAnsi="Arial" w:cs="Arial"/>
+          <w:iCs/>
+          <w:sz w:val="22"/>
+          <w:szCs w:val="22"/>
+        </w:rPr>
+        <w:t>, A., &amp; Reeder, S. B. (</w:t>
       </w:r>
       <w:r>
         <w:rPr>
@@ -3669,8 +3807,17 @@
           <w:sz w:val="22"/>
           <w:szCs w:val="22"/>
         </w:rPr>
-        <w:t>, Corrado</w:t>
-      </w:r>
+        <w:t xml:space="preserve">, </w:t>
+      </w:r>
+      <w:proofErr w:type="spellStart"/>
+      <w:r>
+        <w:rPr>
+          <w:sz w:val="22"/>
+          <w:szCs w:val="22"/>
+        </w:rPr>
+        <w:t>Corrado</w:t>
+      </w:r>
+      <w:proofErr w:type="spellEnd"/>
       <w:r>
         <w:rPr>
           <w:sz w:val="22"/>
@@ -3879,7 +4026,47 @@
           <w:szCs w:val="22"/>
           <w:shd w:val="clear" w:color="auto" w:fill="FFFFFF"/>
         </w:rPr>
-        <w:t xml:space="preserve"> François, C. J., Starekova, J., Roldán-Alzate, A., &amp; Wieben, O. (2021). Non-invasive assessment of mesenteric hemodynamics in patients with suspected chronic mesenteric ischemia using 4D flow MRI. </w:t>
+        <w:t xml:space="preserve"> François, C. J., </w:t>
+      </w:r>
+      <w:proofErr w:type="spellStart"/>
+      <w:r>
+        <w:rPr>
+          <w:rFonts w:ascii="Arial" w:hAnsi="Arial" w:cs="Arial"/>
+          <w:sz w:val="22"/>
+          <w:szCs w:val="22"/>
+          <w:shd w:val="clear" w:color="auto" w:fill="FFFFFF"/>
+        </w:rPr>
+        <w:t>Starekova</w:t>
+      </w:r>
+      <w:proofErr w:type="spellEnd"/>
+      <w:r>
+        <w:rPr>
+          <w:rFonts w:ascii="Arial" w:hAnsi="Arial" w:cs="Arial"/>
+          <w:sz w:val="22"/>
+          <w:szCs w:val="22"/>
+          <w:shd w:val="clear" w:color="auto" w:fill="FFFFFF"/>
+        </w:rPr>
+        <w:t xml:space="preserve">, J., </w:t>
+      </w:r>
+      <w:proofErr w:type="spellStart"/>
+      <w:r>
+        <w:rPr>
+          <w:rFonts w:ascii="Arial" w:hAnsi="Arial" w:cs="Arial"/>
+          <w:sz w:val="22"/>
+          <w:szCs w:val="22"/>
+          <w:shd w:val="clear" w:color="auto" w:fill="FFFFFF"/>
+        </w:rPr>
+        <w:t>Roldán-Alzate</w:t>
+      </w:r>
+      <w:proofErr w:type="spellEnd"/>
+      <w:r>
+        <w:rPr>
+          <w:rFonts w:ascii="Arial" w:hAnsi="Arial" w:cs="Arial"/>
+          <w:sz w:val="22"/>
+          <w:szCs w:val="22"/>
+          <w:shd w:val="clear" w:color="auto" w:fill="FFFFFF"/>
+        </w:rPr>
+        <w:t>, A., &amp; Wieben, O. (2021). Non-invasive assessment of mesenteric hemodynamics in patients with suspected chronic mesenteric ischemia using 4D flow MRI. </w:t>
       </w:r>
       <w:r>
         <w:rPr>
@@ -3900,6 +4087,202 @@
           <w:shd w:val="clear" w:color="auto" w:fill="FFFFFF"/>
         </w:rPr>
         <w:t>, 10.1007/s00261-020-02900-0.</w:t>
+      </w:r>
+    </w:p>
+    <w:p>
+      <w:pPr>
+        <w:widowControl/>
+        <w:numPr>
+          <w:ilvl w:val="0"/>
+          <w:numId w:val="41"/>
+        </w:numPr>
+        <w:spacing w:after="90"/>
+        <w:jc w:val="both"/>
+        <w:rPr>
+          <w:rFonts w:ascii="Arial" w:hAnsi="Arial" w:cs="Arial"/>
+          <w:i/>
+          <w:iCs/>
+          <w:snapToGrid/>
+          <w:color w:val="000000"/>
+          <w:sz w:val="22"/>
+          <w:szCs w:val="22"/>
+        </w:rPr>
+      </w:pPr>
+      <w:r>
+        <w:rPr>
+          <w:rFonts w:ascii="Arial" w:hAnsi="Arial" w:cs="Arial"/>
+          <w:sz w:val="22"/>
+          <w:szCs w:val="22"/>
+        </w:rPr>
+        <w:t>Eisenmenger, L.</w:t>
+      </w:r>
+      <w:r>
+        <w:rPr>
+          <w:rFonts w:ascii="Arial" w:hAnsi="Arial" w:cs="Arial"/>
+          <w:i/>
+          <w:iCs/>
+          <w:snapToGrid/>
+          <w:color w:val="000000"/>
+          <w:sz w:val="22"/>
+          <w:szCs w:val="22"/>
+        </w:rPr>
+        <w:t xml:space="preserve"> </w:t>
+      </w:r>
+      <w:r>
+        <w:rPr>
+          <w:rFonts w:ascii="Arial" w:hAnsi="Arial" w:cs="Arial"/>
+          <w:snapToGrid/>
+          <w:color w:val="000000"/>
+          <w:sz w:val="22"/>
+          <w:szCs w:val="22"/>
+        </w:rPr>
+        <w:t xml:space="preserve">B.*, Peret, A.*, </w:t>
+      </w:r>
+      <w:proofErr w:type="spellStart"/>
+      <w:r>
+        <w:rPr>
+          <w:rFonts w:ascii="Arial" w:hAnsi="Arial" w:cs="Arial"/>
+          <w:snapToGrid/>
+          <w:color w:val="000000"/>
+          <w:sz w:val="22"/>
+          <w:szCs w:val="22"/>
+        </w:rPr>
+        <w:t>Famakin</w:t>
+      </w:r>
+      <w:proofErr w:type="spellEnd"/>
+      <w:r>
+        <w:rPr>
+          <w:rFonts w:ascii="Arial" w:hAnsi="Arial" w:cs="Arial"/>
+          <w:snapToGrid/>
+          <w:color w:val="000000"/>
+          <w:sz w:val="22"/>
+          <w:szCs w:val="22"/>
+        </w:rPr>
+        <w:t xml:space="preserve">, B. M., </w:t>
+      </w:r>
+      <w:proofErr w:type="spellStart"/>
+      <w:r>
+        <w:rPr>
+          <w:rFonts w:ascii="Arial" w:hAnsi="Arial" w:cs="Arial"/>
+          <w:snapToGrid/>
+          <w:color w:val="000000"/>
+          <w:sz w:val="22"/>
+          <w:szCs w:val="22"/>
+        </w:rPr>
+        <w:t>Spahic</w:t>
+      </w:r>
+      <w:proofErr w:type="spellEnd"/>
+      <w:r>
+        <w:rPr>
+          <w:rFonts w:ascii="Arial" w:hAnsi="Arial" w:cs="Arial"/>
+          <w:snapToGrid/>
+          <w:color w:val="000000"/>
+          <w:sz w:val="22"/>
+          <w:szCs w:val="22"/>
+        </w:rPr>
+        <w:t xml:space="preserve">, A., </w:t>
+      </w:r>
+      <w:r>
+        <w:rPr>
+          <w:rFonts w:ascii="Arial" w:hAnsi="Arial" w:cs="Arial"/>
+          <w:b/>
+          <w:bCs/>
+          <w:snapToGrid/>
+          <w:color w:val="000000"/>
+          <w:sz w:val="22"/>
+          <w:szCs w:val="22"/>
+        </w:rPr>
+        <w:t>Roberts, G. S.</w:t>
+      </w:r>
+      <w:r>
+        <w:rPr>
+          <w:rFonts w:ascii="Arial" w:hAnsi="Arial" w:cs="Arial"/>
+          <w:snapToGrid/>
+          <w:color w:val="000000"/>
+          <w:sz w:val="22"/>
+          <w:szCs w:val="22"/>
+        </w:rPr>
+        <w:t>, Bockholt, H. J., John</w:t>
+      </w:r>
+      <w:r>
+        <w:rPr>
+          <w:rFonts w:ascii="Arial" w:hAnsi="Arial" w:cs="Arial"/>
+          <w:snapToGrid/>
+          <w:color w:val="000000"/>
+          <w:sz w:val="22"/>
+          <w:szCs w:val="22"/>
+        </w:rPr>
+        <w:t xml:space="preserve">son, K. M., &amp; Paulsen, J. S. </w:t>
+      </w:r>
+      <w:r>
+        <w:rPr>
+          <w:rFonts w:ascii="Arial" w:hAnsi="Arial" w:cs="Arial"/>
+          <w:snapToGrid/>
+          <w:color w:val="000000"/>
+          <w:sz w:val="22"/>
+          <w:szCs w:val="22"/>
+        </w:rPr>
+        <w:t xml:space="preserve">(2022). </w:t>
+      </w:r>
+      <w:r>
+        <w:rPr>
+          <w:rFonts w:ascii="Arial" w:hAnsi="Arial" w:cs="Arial"/>
+          <w:snapToGrid/>
+          <w:color w:val="000000"/>
+          <w:sz w:val="22"/>
+          <w:szCs w:val="22"/>
+        </w:rPr>
+        <w:t>Vascular Contributions to Alzheimer’s Disease.</w:t>
+      </w:r>
+      <w:r>
+        <w:rPr>
+          <w:rFonts w:ascii="Arial" w:hAnsi="Arial" w:cs="Arial"/>
+          <w:snapToGrid/>
+          <w:color w:val="000000"/>
+          <w:sz w:val="22"/>
+          <w:szCs w:val="22"/>
+        </w:rPr>
+        <w:t xml:space="preserve"> </w:t>
+      </w:r>
+      <w:r>
+        <w:rPr>
+          <w:rFonts w:ascii="Arial" w:hAnsi="Arial" w:cs="Arial"/>
+          <w:i/>
+          <w:iCs/>
+          <w:snapToGrid/>
+          <w:color w:val="000000"/>
+          <w:sz w:val="22"/>
+          <w:szCs w:val="22"/>
+        </w:rPr>
+        <w:t>Translation Research</w:t>
+      </w:r>
+      <w:r>
+        <w:rPr>
+          <w:rFonts w:ascii="Arial" w:hAnsi="Arial" w:cs="Arial"/>
+          <w:i/>
+          <w:iCs/>
+          <w:snapToGrid/>
+          <w:color w:val="000000"/>
+          <w:sz w:val="22"/>
+          <w:szCs w:val="22"/>
+        </w:rPr>
+        <w:t xml:space="preserve">, </w:t>
+      </w:r>
+      <w:r>
+        <w:rPr>
+          <w:rFonts w:ascii="Arial" w:hAnsi="Arial" w:cs="Arial"/>
+          <w:sz w:val="22"/>
+          <w:szCs w:val="22"/>
+        </w:rPr>
+        <w:t>10.1016/j.trsl.2022.12.003</w:t>
+      </w:r>
+      <w:r>
+        <w:rPr>
+          <w:rFonts w:ascii="Arial" w:hAnsi="Arial" w:cs="Arial"/>
+          <w:sz w:val="22"/>
+          <w:szCs w:val="22"/>
+        </w:rPr>
+        <w:t xml:space="preserve">. </w:t>
       </w:r>
     </w:p>
     <w:p>
@@ -3997,8 +4380,18 @@
           <w:sz w:val="22"/>
           <w:szCs w:val="22"/>
         </w:rPr>
-        <w:t>, Spahic</w:t>
-      </w:r>
+        <w:t xml:space="preserve">, </w:t>
+      </w:r>
+      <w:proofErr w:type="spellStart"/>
+      <w:r>
+        <w:rPr>
+          <w:rFonts w:ascii="Arial" w:hAnsi="Arial" w:cs="Arial"/>
+          <w:sz w:val="22"/>
+          <w:szCs w:val="22"/>
+        </w:rPr>
+        <w:t>Spahic</w:t>
+      </w:r>
+      <w:proofErr w:type="spellEnd"/>
       <w:r>
         <w:rPr>
           <w:rFonts w:ascii="Arial" w:hAnsi="Arial" w:cs="Arial"/>
@@ -4169,8 +4562,20 @@
           <w:sz w:val="22"/>
           <w:szCs w:val="22"/>
         </w:rPr>
-        <w:t xml:space="preserve"> in Radiographics</w:t>
-      </w:r>
+        <w:t xml:space="preserve"> in </w:t>
+      </w:r>
+      <w:proofErr w:type="spellStart"/>
+      <w:r>
+        <w:rPr>
+          <w:rFonts w:ascii="Arial" w:hAnsi="Arial" w:cs="Arial"/>
+          <w:i/>
+          <w:iCs/>
+          <w:sz w:val="22"/>
+          <w:szCs w:val="22"/>
+        </w:rPr>
+        <w:t>Radiographics</w:t>
+      </w:r>
+      <w:proofErr w:type="spellEnd"/>
       <w:r>
         <w:rPr>
           <w:rFonts w:ascii="Arial" w:hAnsi="Arial" w:cs="Arial"/>
@@ -4460,8 +4865,18 @@
           <w:sz w:val="22"/>
           <w:szCs w:val="22"/>
         </w:rPr>
-        <w:t>, Spahic</w:t>
-      </w:r>
+        <w:t xml:space="preserve">, </w:t>
+      </w:r>
+      <w:proofErr w:type="spellStart"/>
+      <w:r>
+        <w:rPr>
+          <w:rFonts w:ascii="Arial" w:hAnsi="Arial" w:cs="Arial"/>
+          <w:sz w:val="22"/>
+          <w:szCs w:val="22"/>
+        </w:rPr>
+        <w:t>Spahic</w:t>
+      </w:r>
+      <w:proofErr w:type="spellEnd"/>
       <w:r>
         <w:rPr>
           <w:rFonts w:ascii="Arial" w:hAnsi="Arial" w:cs="Arial"/>
@@ -4696,8 +5111,9 @@
           <w:sz w:val="22"/>
           <w:szCs w:val="22"/>
         </w:rPr>
-        <w:t xml:space="preserve"> Neurographics</w:t>
-      </w:r>
+        <w:t xml:space="preserve"> </w:t>
+      </w:r>
+      <w:proofErr w:type="spellStart"/>
       <w:r>
         <w:rPr>
           <w:rFonts w:ascii="Arial" w:hAnsi="Arial" w:cs="Arial"/>
@@ -4708,18 +5124,10 @@
           <w:sz w:val="22"/>
           <w:szCs w:val="22"/>
         </w:rPr>
-        <w:t>.</w:t>
-      </w:r>
-    </w:p>
-    <w:p>
-      <w:pPr>
-        <w:widowControl/>
-        <w:numPr>
-          <w:ilvl w:val="0"/>
-          <w:numId w:val="41"/>
-        </w:numPr>
-        <w:spacing w:after="90"/>
-        <w:jc w:val="both"/>
+        <w:t>Neurographics</w:t>
+      </w:r>
+      <w:proofErr w:type="spellEnd"/>
+      <w:r>
         <w:rPr>
           <w:rFonts w:ascii="Arial" w:hAnsi="Arial" w:cs="Arial"/>
           <w:i/>
@@ -4729,70 +5137,7 @@
           <w:sz w:val="22"/>
           <w:szCs w:val="22"/>
         </w:rPr>
-      </w:pPr>
-      <w:r>
-        <w:rPr>
-          <w:rFonts w:ascii="Arial" w:hAnsi="Arial" w:cs="Arial"/>
-          <w:sz w:val="22"/>
-          <w:szCs w:val="22"/>
-        </w:rPr>
-        <w:t>Eisenmenger, L.</w:t>
-      </w:r>
-      <w:r>
-        <w:rPr>
-          <w:rFonts w:ascii="Arial" w:hAnsi="Arial" w:cs="Arial"/>
-          <w:i/>
-          <w:iCs/>
-          <w:snapToGrid/>
-          <w:color w:val="000000"/>
-          <w:sz w:val="22"/>
-          <w:szCs w:val="22"/>
-        </w:rPr>
-        <w:t xml:space="preserve"> </w:t>
-      </w:r>
-      <w:r>
-        <w:rPr>
-          <w:rFonts w:ascii="Arial" w:hAnsi="Arial" w:cs="Arial"/>
-          <w:snapToGrid/>
-          <w:color w:val="000000"/>
-          <w:sz w:val="22"/>
-          <w:szCs w:val="22"/>
-        </w:rPr>
-        <w:t xml:space="preserve">B.*, Peret, A.*, Famakin, B. M., Spahic, A., </w:t>
-      </w:r>
-      <w:r>
-        <w:rPr>
-          <w:rFonts w:ascii="Arial" w:hAnsi="Arial" w:cs="Arial"/>
-          <w:b/>
-          <w:bCs/>
-          <w:snapToGrid/>
-          <w:color w:val="000000"/>
-          <w:sz w:val="22"/>
-          <w:szCs w:val="22"/>
-        </w:rPr>
-        <w:t>Roberts, G. S.</w:t>
-      </w:r>
-      <w:r>
-        <w:rPr>
-          <w:rFonts w:ascii="Arial" w:hAnsi="Arial" w:cs="Arial"/>
-          <w:snapToGrid/>
-          <w:color w:val="000000"/>
-          <w:sz w:val="22"/>
-          <w:szCs w:val="22"/>
-        </w:rPr>
-        <w:t xml:space="preserve">, Bockholt, H. J., Johnson, K. M., &amp; Paulsen, J. S. Vascular Contributions to Alzheimer’s Disease. </w:t>
-      </w:r>
-      <w:r>
-        <w:rPr>
-          <w:rFonts w:ascii="Arial" w:hAnsi="Arial" w:cs="Arial"/>
-          <w:i/>
-          <w:iCs/>
-          <w:snapToGrid/>
-          <w:color w:val="000000"/>
-          <w:sz w:val="22"/>
-          <w:szCs w:val="22"/>
-        </w:rPr>
-        <w:t>Accepted to Translation Research.</w:t>
+        <w:t>.</w:t>
       </w:r>
     </w:p>
     <w:p>
@@ -4915,7 +5260,73 @@
           <w:sz w:val="22"/>
           <w:szCs w:val="22"/>
         </w:rPr>
-        <w:t>Submitted to Magn Reson Imag.</w:t>
+        <w:t xml:space="preserve">Submitted to </w:t>
+      </w:r>
+      <w:proofErr w:type="spellStart"/>
+      <w:r>
+        <w:rPr>
+          <w:rFonts w:ascii="Arial" w:hAnsi="Arial" w:cs="Arial"/>
+          <w:i/>
+          <w:iCs/>
+          <w:sz w:val="22"/>
+          <w:szCs w:val="22"/>
+        </w:rPr>
+        <w:t>Magn</w:t>
+      </w:r>
+      <w:proofErr w:type="spellEnd"/>
+      <w:r>
+        <w:rPr>
+          <w:rFonts w:ascii="Arial" w:hAnsi="Arial" w:cs="Arial"/>
+          <w:i/>
+          <w:iCs/>
+          <w:sz w:val="22"/>
+          <w:szCs w:val="22"/>
+        </w:rPr>
+        <w:t xml:space="preserve"> </w:t>
+      </w:r>
+      <w:proofErr w:type="spellStart"/>
+      <w:r>
+        <w:rPr>
+          <w:rFonts w:ascii="Arial" w:hAnsi="Arial" w:cs="Arial"/>
+          <w:i/>
+          <w:iCs/>
+          <w:sz w:val="22"/>
+          <w:szCs w:val="22"/>
+        </w:rPr>
+        <w:t>Reson</w:t>
+      </w:r>
+      <w:proofErr w:type="spellEnd"/>
+      <w:r>
+        <w:rPr>
+          <w:rFonts w:ascii="Arial" w:hAnsi="Arial" w:cs="Arial"/>
+          <w:i/>
+          <w:iCs/>
+          <w:sz w:val="22"/>
+          <w:szCs w:val="22"/>
+        </w:rPr>
+        <w:t xml:space="preserve"> </w:t>
+      </w:r>
+      <w:proofErr w:type="spellStart"/>
+      <w:r>
+        <w:rPr>
+          <w:rFonts w:ascii="Arial" w:hAnsi="Arial" w:cs="Arial"/>
+          <w:i/>
+          <w:iCs/>
+          <w:sz w:val="22"/>
+          <w:szCs w:val="22"/>
+        </w:rPr>
+        <w:t>Imag</w:t>
+      </w:r>
+      <w:proofErr w:type="spellEnd"/>
+      <w:r>
+        <w:rPr>
+          <w:rFonts w:ascii="Arial" w:hAnsi="Arial" w:cs="Arial"/>
+          <w:i/>
+          <w:iCs/>
+          <w:sz w:val="22"/>
+          <w:szCs w:val="22"/>
+        </w:rPr>
+        <w:t>.</w:t>
       </w:r>
       <w:r>
         <w:rPr>
@@ -5115,7 +5526,25 @@
           <w:sz w:val="22"/>
           <w:szCs w:val="22"/>
         </w:rPr>
-        <w:t xml:space="preserve">, Reeder, S. B., &amp; Oechtering, T. H. Reference Values for 4D Flow Magnetic Resonance Imaging of the Portal Venous System. </w:t>
+        <w:t xml:space="preserve">, Reeder, S. B., &amp; </w:t>
+      </w:r>
+      <w:proofErr w:type="spellStart"/>
+      <w:r>
+        <w:rPr>
+          <w:rFonts w:ascii="Arial" w:hAnsi="Arial" w:cs="Arial"/>
+          <w:sz w:val="22"/>
+          <w:szCs w:val="22"/>
+        </w:rPr>
+        <w:t>Oechtering</w:t>
+      </w:r>
+      <w:proofErr w:type="spellEnd"/>
+      <w:r>
+        <w:rPr>
+          <w:rFonts w:ascii="Arial" w:hAnsi="Arial" w:cs="Arial"/>
+          <w:sz w:val="22"/>
+          <w:szCs w:val="22"/>
+        </w:rPr>
+        <w:t xml:space="preserve">, T. H. Reference Values for 4D Flow Magnetic Resonance Imaging of the Portal Venous System. </w:t>
       </w:r>
       <w:r>
         <w:rPr>
@@ -5159,7 +5588,25 @@
           <w:sz w:val="22"/>
           <w:szCs w:val="22"/>
         </w:rPr>
-        <w:t xml:space="preserve">Carter, K. J., Ward, A. T., Kellawan, J. M., Harrell, J. W., Peltonen, G. L., </w:t>
+        <w:t xml:space="preserve">Carter, K. J., Ward, A. T., </w:t>
+      </w:r>
+      <w:proofErr w:type="spellStart"/>
+      <w:r>
+        <w:rPr>
+          <w:rFonts w:ascii="Arial" w:hAnsi="Arial" w:cs="Arial"/>
+          <w:sz w:val="22"/>
+          <w:szCs w:val="22"/>
+        </w:rPr>
+        <w:t>Kellawan</w:t>
+      </w:r>
+      <w:proofErr w:type="spellEnd"/>
+      <w:r>
+        <w:rPr>
+          <w:rFonts w:ascii="Arial" w:hAnsi="Arial" w:cs="Arial"/>
+          <w:sz w:val="22"/>
+          <w:szCs w:val="22"/>
+        </w:rPr>
+        <w:t xml:space="preserve">, J. M., Harrell, J. W., Peltonen, G. L., </w:t>
       </w:r>
       <w:r>
         <w:rPr>
@@ -5177,7 +5624,43 @@
           <w:sz w:val="22"/>
           <w:szCs w:val="22"/>
         </w:rPr>
-        <w:t xml:space="preserve">, Al-Subu, A., Hagen, S. A., Serlin, R. C., Eldridge, M., Wieben, O., &amp; Schrage, W. G. Reduced Resting Macrovascular and Microvascular Cerebral Blood Flow in Young Adults with Metabolic Syndrome: Exploring Mechanisms. </w:t>
+        <w:t>, Al-</w:t>
+      </w:r>
+      <w:proofErr w:type="spellStart"/>
+      <w:r>
+        <w:rPr>
+          <w:rFonts w:ascii="Arial" w:hAnsi="Arial" w:cs="Arial"/>
+          <w:sz w:val="22"/>
+          <w:szCs w:val="22"/>
+        </w:rPr>
+        <w:t>Subu</w:t>
+      </w:r>
+      <w:proofErr w:type="spellEnd"/>
+      <w:r>
+        <w:rPr>
+          <w:rFonts w:ascii="Arial" w:hAnsi="Arial" w:cs="Arial"/>
+          <w:sz w:val="22"/>
+          <w:szCs w:val="22"/>
+        </w:rPr>
+        <w:t xml:space="preserve">, A., Hagen, S. A., </w:t>
+      </w:r>
+      <w:proofErr w:type="spellStart"/>
+      <w:r>
+        <w:rPr>
+          <w:rFonts w:ascii="Arial" w:hAnsi="Arial" w:cs="Arial"/>
+          <w:sz w:val="22"/>
+          <w:szCs w:val="22"/>
+        </w:rPr>
+        <w:t>Serlin</w:t>
+      </w:r>
+      <w:proofErr w:type="spellEnd"/>
+      <w:r>
+        <w:rPr>
+          <w:rFonts w:ascii="Arial" w:hAnsi="Arial" w:cs="Arial"/>
+          <w:sz w:val="22"/>
+          <w:szCs w:val="22"/>
+        </w:rPr>
+        <w:t xml:space="preserve">, R. C., Eldridge, M., Wieben, O., &amp; Schrage, W. G. Reduced Resting Macrovascular and Microvascular Cerebral Blood Flow in Young Adults with Metabolic Syndrome: Exploring Mechanisms. </w:t>
       </w:r>
       <w:r>
         <w:rPr>
@@ -5529,7 +6012,59 @@
           <w:highlight w:val="yellow"/>
           <w:shd w:val="clear" w:color="auto" w:fill="FFFFFF"/>
         </w:rPr>
-        <w:t xml:space="preserve"> Roldan-Alzate, A., Wieben, O., Reeder, S. B., &amp; Oechtering, T. 4D Flow MRI Reference Values of the Portal Venous System. 2023 ISMRM and ISMRT Annual Meeting &amp; Exhibition; 2023 June 3; Toronto, ON, Canada.</w:t>
+        <w:t xml:space="preserve"> Roldan-</w:t>
+      </w:r>
+      <w:proofErr w:type="spellStart"/>
+      <w:r>
+        <w:rPr>
+          <w:rStyle w:val="authors"/>
+          <w:rFonts w:ascii="Arial" w:hAnsi="Arial" w:cs="Arial"/>
+          <w:color w:val="212121"/>
+          <w:sz w:val="22"/>
+          <w:szCs w:val="22"/>
+          <w:highlight w:val="yellow"/>
+          <w:shd w:val="clear" w:color="auto" w:fill="FFFFFF"/>
+        </w:rPr>
+        <w:t>Alzate</w:t>
+      </w:r>
+      <w:proofErr w:type="spellEnd"/>
+      <w:r>
+        <w:rPr>
+          <w:rStyle w:val="authors"/>
+          <w:rFonts w:ascii="Arial" w:hAnsi="Arial" w:cs="Arial"/>
+          <w:color w:val="212121"/>
+          <w:sz w:val="22"/>
+          <w:szCs w:val="22"/>
+          <w:highlight w:val="yellow"/>
+          <w:shd w:val="clear" w:color="auto" w:fill="FFFFFF"/>
+        </w:rPr>
+        <w:t xml:space="preserve">, A., Wieben, O., Reeder, S. B., &amp; </w:t>
+      </w:r>
+      <w:proofErr w:type="spellStart"/>
+      <w:r>
+        <w:rPr>
+          <w:rStyle w:val="authors"/>
+          <w:rFonts w:ascii="Arial" w:hAnsi="Arial" w:cs="Arial"/>
+          <w:color w:val="212121"/>
+          <w:sz w:val="22"/>
+          <w:szCs w:val="22"/>
+          <w:highlight w:val="yellow"/>
+          <w:shd w:val="clear" w:color="auto" w:fill="FFFFFF"/>
+        </w:rPr>
+        <w:t>Oechtering</w:t>
+      </w:r>
+      <w:proofErr w:type="spellEnd"/>
+      <w:r>
+        <w:rPr>
+          <w:rStyle w:val="authors"/>
+          <w:rFonts w:ascii="Arial" w:hAnsi="Arial" w:cs="Arial"/>
+          <w:color w:val="212121"/>
+          <w:sz w:val="22"/>
+          <w:szCs w:val="22"/>
+          <w:highlight w:val="yellow"/>
+          <w:shd w:val="clear" w:color="auto" w:fill="FFFFFF"/>
+        </w:rPr>
+        <w:t>, T. 4D Flow MRI Reference Values of the Portal Venous System. 2023 ISMRM and ISMRT Annual Meeting &amp; Exhibition; 2023 June 3; Toronto, ON, Canada.</w:t>
       </w:r>
     </w:p>
     <w:p>
@@ -5550,6 +6085,7 @@
           <w:shd w:val="clear" w:color="auto" w:fill="FFFFFF"/>
         </w:rPr>
       </w:pPr>
+      <w:proofErr w:type="spellStart"/>
       <w:r>
         <w:rPr>
           <w:rStyle w:val="authors"/>
@@ -5560,7 +6096,20 @@
           <w:highlight w:val="yellow"/>
           <w:shd w:val="clear" w:color="auto" w:fill="FFFFFF"/>
         </w:rPr>
-        <w:t xml:space="preserve">Spahic, A., </w:t>
+        <w:t>Spahic</w:t>
+      </w:r>
+      <w:proofErr w:type="spellEnd"/>
+      <w:r>
+        <w:rPr>
+          <w:rStyle w:val="authors"/>
+          <w:rFonts w:ascii="Arial" w:hAnsi="Arial" w:cs="Arial"/>
+          <w:color w:val="212121"/>
+          <w:sz w:val="22"/>
+          <w:szCs w:val="22"/>
+          <w:highlight w:val="yellow"/>
+          <w:shd w:val="clear" w:color="auto" w:fill="FFFFFF"/>
+        </w:rPr>
+        <w:t xml:space="preserve">, A., </w:t>
       </w:r>
       <w:r>
         <w:rPr>
@@ -5664,6 +6213,7 @@
           <w:shd w:val="clear" w:color="auto" w:fill="FFFFFF"/>
         </w:rPr>
       </w:pPr>
+      <w:proofErr w:type="spellStart"/>
       <w:r>
         <w:rPr>
           <w:rStyle w:val="authors"/>
@@ -5674,7 +6224,20 @@
           <w:highlight w:val="yellow"/>
           <w:shd w:val="clear" w:color="auto" w:fill="FFFFFF"/>
         </w:rPr>
-        <w:t xml:space="preserve">Jolicoeur, B. W., Rivera-Rivera, L. A., </w:t>
+        <w:t>Jolicoeur</w:t>
+      </w:r>
+      <w:proofErr w:type="spellEnd"/>
+      <w:r>
+        <w:rPr>
+          <w:rStyle w:val="authors"/>
+          <w:rFonts w:ascii="Arial" w:hAnsi="Arial" w:cs="Arial"/>
+          <w:color w:val="212121"/>
+          <w:sz w:val="22"/>
+          <w:szCs w:val="22"/>
+          <w:highlight w:val="yellow"/>
+          <w:shd w:val="clear" w:color="auto" w:fill="FFFFFF"/>
+        </w:rPr>
+        <w:t xml:space="preserve">, B. W., Rivera-Rivera, L. A., </w:t>
       </w:r>
       <w:r>
         <w:rPr>
@@ -5793,7 +6356,33 @@
           <w:highlight w:val="yellow"/>
           <w:shd w:val="clear" w:color="auto" w:fill="FFFFFF"/>
         </w:rPr>
-        <w:t xml:space="preserve">, Laluzerne, M., Frank, J., Williams, J., Ludwig, K., &amp; Johnson, K. M. Evaluation of Relationship Between Trigeminal Nerve Stimulation and Hemodynamics using 4D-Flow MRI: A Pilot Study in Swine Model. </w:t>
+        <w:t xml:space="preserve">, </w:t>
+      </w:r>
+      <w:proofErr w:type="spellStart"/>
+      <w:r>
+        <w:rPr>
+          <w:rStyle w:val="authors"/>
+          <w:rFonts w:ascii="Arial" w:hAnsi="Arial" w:cs="Arial"/>
+          <w:color w:val="212121"/>
+          <w:sz w:val="22"/>
+          <w:szCs w:val="22"/>
+          <w:highlight w:val="yellow"/>
+          <w:shd w:val="clear" w:color="auto" w:fill="FFFFFF"/>
+        </w:rPr>
+        <w:t>Laluzerne</w:t>
+      </w:r>
+      <w:proofErr w:type="spellEnd"/>
+      <w:r>
+        <w:rPr>
+          <w:rStyle w:val="authors"/>
+          <w:rFonts w:ascii="Arial" w:hAnsi="Arial" w:cs="Arial"/>
+          <w:color w:val="212121"/>
+          <w:sz w:val="22"/>
+          <w:szCs w:val="22"/>
+          <w:highlight w:val="yellow"/>
+          <w:shd w:val="clear" w:color="auto" w:fill="FFFFFF"/>
+        </w:rPr>
+        <w:t xml:space="preserve">, M., Frank, J., Williams, J., Ludwig, K., &amp; Johnson, K. M. Evaluation of Relationship Between Trigeminal Nerve Stimulation and Hemodynamics using 4D-Flow MRI: A Pilot Study in Swine Model. </w:t>
       </w:r>
       <w:r>
         <w:rPr>
@@ -6004,7 +6593,31 @@
           <w:szCs w:val="22"/>
           <w:shd w:val="clear" w:color="auto" w:fill="FFFFFF"/>
         </w:rPr>
-        <w:t xml:space="preserve">. Diurnal Changes in Cerebrovascular Dynamics Measured from 4D-Flow. ISMRM Workshop on Neurofluids: Anatomy, Physiology &amp; Imaging. 2022 September 21.  </w:t>
+        <w:t xml:space="preserve">. Diurnal Changes in Cerebrovascular Dynamics Measured from 4D-Flow. ISMRM Workshop on </w:t>
+      </w:r>
+      <w:proofErr w:type="spellStart"/>
+      <w:r>
+        <w:rPr>
+          <w:rStyle w:val="authors"/>
+          <w:rFonts w:ascii="Arial" w:hAnsi="Arial" w:cs="Arial"/>
+          <w:color w:val="212121"/>
+          <w:sz w:val="22"/>
+          <w:szCs w:val="22"/>
+          <w:shd w:val="clear" w:color="auto" w:fill="FFFFFF"/>
+        </w:rPr>
+        <w:t>Neurofluids</w:t>
+      </w:r>
+      <w:proofErr w:type="spellEnd"/>
+      <w:r>
+        <w:rPr>
+          <w:rStyle w:val="authors"/>
+          <w:rFonts w:ascii="Arial" w:hAnsi="Arial" w:cs="Arial"/>
+          <w:color w:val="212121"/>
+          <w:sz w:val="22"/>
+          <w:szCs w:val="22"/>
+          <w:shd w:val="clear" w:color="auto" w:fill="FFFFFF"/>
+        </w:rPr>
+        <w:t xml:space="preserve">: Anatomy, Physiology &amp; Imaging. 2022 September 21.  </w:t>
       </w:r>
     </w:p>
     <w:p>
@@ -6101,7 +6714,31 @@
           <w:szCs w:val="22"/>
           <w:shd w:val="clear" w:color="auto" w:fill="FFFFFF"/>
         </w:rPr>
-        <w:t>ISMRM Workshop on Neurofluids: Anatomy, Physiology &amp; Imaging. 2022 September 21.</w:t>
+        <w:t xml:space="preserve">ISMRM Workshop on </w:t>
+      </w:r>
+      <w:proofErr w:type="spellStart"/>
+      <w:r>
+        <w:rPr>
+          <w:rStyle w:val="authors"/>
+          <w:rFonts w:ascii="Arial" w:hAnsi="Arial" w:cs="Arial"/>
+          <w:color w:val="212121"/>
+          <w:sz w:val="22"/>
+          <w:szCs w:val="22"/>
+          <w:shd w:val="clear" w:color="auto" w:fill="FFFFFF"/>
+        </w:rPr>
+        <w:t>Neurofluids</w:t>
+      </w:r>
+      <w:proofErr w:type="spellEnd"/>
+      <w:r>
+        <w:rPr>
+          <w:rStyle w:val="authors"/>
+          <w:rFonts w:ascii="Arial" w:hAnsi="Arial" w:cs="Arial"/>
+          <w:color w:val="212121"/>
+          <w:sz w:val="22"/>
+          <w:szCs w:val="22"/>
+          <w:shd w:val="clear" w:color="auto" w:fill="FFFFFF"/>
+        </w:rPr>
+        <w:t>: Anatomy, Physiology &amp; Imaging. 2022 September 21.</w:t>
       </w:r>
     </w:p>
     <w:p>
@@ -6395,7 +7032,31 @@
           <w:szCs w:val="22"/>
           <w:shd w:val="clear" w:color="auto" w:fill="FFFFFF"/>
         </w:rPr>
-        <w:t xml:space="preserve">, Bernhardt, Z. S., Lose, S., Pandos, A., Johnson, K. M., Eisenmenger, L. B., Okonkwo, O., &amp; Wieben, O. Effects of Respiration on Aortic Pulse Wave Velocity using Retrospective Respiratory Gated Radial 2D Phase Contrast MRI. </w:t>
+        <w:t xml:space="preserve">, Bernhardt, Z. S., Lose, S., </w:t>
+      </w:r>
+      <w:proofErr w:type="spellStart"/>
+      <w:r>
+        <w:rPr>
+          <w:rStyle w:val="authors"/>
+          <w:rFonts w:ascii="Arial" w:hAnsi="Arial" w:cs="Arial"/>
+          <w:color w:val="212121"/>
+          <w:sz w:val="22"/>
+          <w:szCs w:val="22"/>
+          <w:shd w:val="clear" w:color="auto" w:fill="FFFFFF"/>
+        </w:rPr>
+        <w:t>Pandos</w:t>
+      </w:r>
+      <w:proofErr w:type="spellEnd"/>
+      <w:r>
+        <w:rPr>
+          <w:rStyle w:val="authors"/>
+          <w:rFonts w:ascii="Arial" w:hAnsi="Arial" w:cs="Arial"/>
+          <w:color w:val="212121"/>
+          <w:sz w:val="22"/>
+          <w:szCs w:val="22"/>
+          <w:shd w:val="clear" w:color="auto" w:fill="FFFFFF"/>
+        </w:rPr>
+        <w:t xml:space="preserve">, A., Johnson, K. M., Eisenmenger, L. B., Okonkwo, O., &amp; Wieben, O. Effects of Respiration on Aortic Pulse Wave Velocity using Retrospective Respiratory Gated Radial 2D Phase Contrast MRI. </w:t>
       </w:r>
       <w:r>
         <w:rPr>
@@ -6425,16 +7086,29 @@
           <w:shd w:val="clear" w:color="auto" w:fill="FFFFFF"/>
         </w:rPr>
       </w:pPr>
-      <w:r>
-        <w:rPr>
-          <w:rStyle w:val="authors"/>
-          <w:rFonts w:ascii="Arial" w:hAnsi="Arial" w:cs="Arial"/>
-          <w:color w:val="212121"/>
-          <w:sz w:val="22"/>
-          <w:szCs w:val="22"/>
-          <w:shd w:val="clear" w:color="auto" w:fill="FFFFFF"/>
-        </w:rPr>
-        <w:t xml:space="preserve">Naren, T., </w:t>
+      <w:proofErr w:type="spellStart"/>
+      <w:r>
+        <w:rPr>
+          <w:rStyle w:val="authors"/>
+          <w:rFonts w:ascii="Arial" w:hAnsi="Arial" w:cs="Arial"/>
+          <w:color w:val="212121"/>
+          <w:sz w:val="22"/>
+          <w:szCs w:val="22"/>
+          <w:shd w:val="clear" w:color="auto" w:fill="FFFFFF"/>
+        </w:rPr>
+        <w:t>Naren</w:t>
+      </w:r>
+      <w:proofErr w:type="spellEnd"/>
+      <w:r>
+        <w:rPr>
+          <w:rStyle w:val="authors"/>
+          <w:rFonts w:ascii="Arial" w:hAnsi="Arial" w:cs="Arial"/>
+          <w:color w:val="212121"/>
+          <w:sz w:val="22"/>
+          <w:szCs w:val="22"/>
+          <w:shd w:val="clear" w:color="auto" w:fill="FFFFFF"/>
+        </w:rPr>
+        <w:t xml:space="preserve">, T., </w:t>
       </w:r>
       <w:r>
         <w:rPr>
@@ -6488,16 +7162,29 @@
           <w:shd w:val="clear" w:color="auto" w:fill="FFFFFF"/>
         </w:rPr>
       </w:pPr>
-      <w:r>
-        <w:rPr>
-          <w:rStyle w:val="authors"/>
-          <w:rFonts w:ascii="Arial" w:hAnsi="Arial" w:cs="Arial"/>
-          <w:color w:val="212121"/>
-          <w:sz w:val="22"/>
-          <w:szCs w:val="22"/>
-          <w:shd w:val="clear" w:color="auto" w:fill="FFFFFF"/>
-        </w:rPr>
-        <w:t xml:space="preserve">Spahic, A., </w:t>
+      <w:proofErr w:type="spellStart"/>
+      <w:r>
+        <w:rPr>
+          <w:rStyle w:val="authors"/>
+          <w:rFonts w:ascii="Arial" w:hAnsi="Arial" w:cs="Arial"/>
+          <w:color w:val="212121"/>
+          <w:sz w:val="22"/>
+          <w:szCs w:val="22"/>
+          <w:shd w:val="clear" w:color="auto" w:fill="FFFFFF"/>
+        </w:rPr>
+        <w:t>Spahic</w:t>
+      </w:r>
+      <w:proofErr w:type="spellEnd"/>
+      <w:r>
+        <w:rPr>
+          <w:rStyle w:val="authors"/>
+          <w:rFonts w:ascii="Arial" w:hAnsi="Arial" w:cs="Arial"/>
+          <w:color w:val="212121"/>
+          <w:sz w:val="22"/>
+          <w:szCs w:val="22"/>
+          <w:shd w:val="clear" w:color="auto" w:fill="FFFFFF"/>
+        </w:rPr>
+        <w:t xml:space="preserve">, A., </w:t>
       </w:r>
       <w:r>
         <w:rPr>
@@ -6521,7 +7208,79 @@
           <w:szCs w:val="22"/>
           <w:shd w:val="clear" w:color="auto" w:fill="FFFFFF"/>
         </w:rPr>
-        <w:t xml:space="preserve">, Wolfson, T., Harris, D., Panagiotopoulos, N., Roldan-Alzate, A., Johnson, K. M., Wieben, O., Sirlin, C. B., Reeder, S. B., &amp; Oechtering, T. H. Portal Venous 4D Flow MRI in Obese Patients Without Known Liver Disease Undergoing Weight Loss Surgery. </w:t>
+        <w:t xml:space="preserve">, Wolfson, T., Harris, D., </w:t>
+      </w:r>
+      <w:proofErr w:type="spellStart"/>
+      <w:r>
+        <w:rPr>
+          <w:rStyle w:val="authors"/>
+          <w:rFonts w:ascii="Arial" w:hAnsi="Arial" w:cs="Arial"/>
+          <w:color w:val="212121"/>
+          <w:sz w:val="22"/>
+          <w:szCs w:val="22"/>
+          <w:shd w:val="clear" w:color="auto" w:fill="FFFFFF"/>
+        </w:rPr>
+        <w:t>Panagiotopoulos</w:t>
+      </w:r>
+      <w:proofErr w:type="spellEnd"/>
+      <w:r>
+        <w:rPr>
+          <w:rStyle w:val="authors"/>
+          <w:rFonts w:ascii="Arial" w:hAnsi="Arial" w:cs="Arial"/>
+          <w:color w:val="212121"/>
+          <w:sz w:val="22"/>
+          <w:szCs w:val="22"/>
+          <w:shd w:val="clear" w:color="auto" w:fill="FFFFFF"/>
+        </w:rPr>
+        <w:t>, N., Roldan-</w:t>
+      </w:r>
+      <w:proofErr w:type="spellStart"/>
+      <w:r>
+        <w:rPr>
+          <w:rStyle w:val="authors"/>
+          <w:rFonts w:ascii="Arial" w:hAnsi="Arial" w:cs="Arial"/>
+          <w:color w:val="212121"/>
+          <w:sz w:val="22"/>
+          <w:szCs w:val="22"/>
+          <w:shd w:val="clear" w:color="auto" w:fill="FFFFFF"/>
+        </w:rPr>
+        <w:t>Alzate</w:t>
+      </w:r>
+      <w:proofErr w:type="spellEnd"/>
+      <w:r>
+        <w:rPr>
+          <w:rStyle w:val="authors"/>
+          <w:rFonts w:ascii="Arial" w:hAnsi="Arial" w:cs="Arial"/>
+          <w:color w:val="212121"/>
+          <w:sz w:val="22"/>
+          <w:szCs w:val="22"/>
+          <w:shd w:val="clear" w:color="auto" w:fill="FFFFFF"/>
+        </w:rPr>
+        <w:t xml:space="preserve">, A., Johnson, K. M., Wieben, O., Sirlin, C. B., Reeder, S. B., &amp; </w:t>
+      </w:r>
+      <w:proofErr w:type="spellStart"/>
+      <w:r>
+        <w:rPr>
+          <w:rStyle w:val="authors"/>
+          <w:rFonts w:ascii="Arial" w:hAnsi="Arial" w:cs="Arial"/>
+          <w:color w:val="212121"/>
+          <w:sz w:val="22"/>
+          <w:szCs w:val="22"/>
+          <w:shd w:val="clear" w:color="auto" w:fill="FFFFFF"/>
+        </w:rPr>
+        <w:t>Oechtering</w:t>
+      </w:r>
+      <w:proofErr w:type="spellEnd"/>
+      <w:r>
+        <w:rPr>
+          <w:rStyle w:val="authors"/>
+          <w:rFonts w:ascii="Arial" w:hAnsi="Arial" w:cs="Arial"/>
+          <w:color w:val="212121"/>
+          <w:sz w:val="22"/>
+          <w:szCs w:val="22"/>
+          <w:shd w:val="clear" w:color="auto" w:fill="FFFFFF"/>
+        </w:rPr>
+        <w:t xml:space="preserve">, T. H. Portal Venous 4D Flow MRI in Obese Patients Without Known Liver Disease Undergoing Weight Loss Surgery. </w:t>
       </w:r>
       <w:r>
         <w:rPr>
@@ -6551,6 +7310,7 @@
           <w:shd w:val="clear" w:color="auto" w:fill="FFFFFF"/>
         </w:rPr>
       </w:pPr>
+      <w:proofErr w:type="spellStart"/>
       <w:r>
         <w:rPr>
           <w:rStyle w:val="authors"/>
@@ -6562,6 +7322,7 @@
         </w:rPr>
         <w:t>Spahic</w:t>
       </w:r>
+      <w:proofErr w:type="spellEnd"/>
       <w:r>
         <w:rPr>
           <w:rStyle w:val="authors"/>
@@ -6604,8 +7365,21 @@
           <w:szCs w:val="22"/>
           <w:shd w:val="clear" w:color="auto" w:fill="FFFFFF"/>
         </w:rPr>
-        <w:t>, Oechtering</w:t>
-      </w:r>
+        <w:t xml:space="preserve">, </w:t>
+      </w:r>
+      <w:proofErr w:type="spellStart"/>
+      <w:r>
+        <w:rPr>
+          <w:rStyle w:val="authors"/>
+          <w:rFonts w:ascii="Arial" w:hAnsi="Arial" w:cs="Arial"/>
+          <w:color w:val="212121"/>
+          <w:sz w:val="22"/>
+          <w:szCs w:val="22"/>
+          <w:shd w:val="clear" w:color="auto" w:fill="FFFFFF"/>
+        </w:rPr>
+        <w:t>Oechtering</w:t>
+      </w:r>
+      <w:proofErr w:type="spellEnd"/>
       <w:r>
         <w:rPr>
           <w:rStyle w:val="authors"/>
@@ -6694,8 +7468,21 @@
           <w:szCs w:val="22"/>
           <w:shd w:val="clear" w:color="auto" w:fill="FFFFFF"/>
         </w:rPr>
-        <w:t>, Roldan-Alzate</w:t>
-      </w:r>
+        <w:t>, Roldan-</w:t>
+      </w:r>
+      <w:proofErr w:type="spellStart"/>
+      <w:r>
+        <w:rPr>
+          <w:rStyle w:val="authors"/>
+          <w:rFonts w:ascii="Arial" w:hAnsi="Arial" w:cs="Arial"/>
+          <w:color w:val="212121"/>
+          <w:sz w:val="22"/>
+          <w:szCs w:val="22"/>
+          <w:shd w:val="clear" w:color="auto" w:fill="FFFFFF"/>
+        </w:rPr>
+        <w:t>Alzate</w:t>
+      </w:r>
+      <w:proofErr w:type="spellEnd"/>
       <w:r>
         <w:rPr>
           <w:rStyle w:val="authors"/>
@@ -9100,7 +9887,31 @@
           <w:szCs w:val="22"/>
           <w:shd w:val="clear" w:color="auto" w:fill="FFFFFF"/>
         </w:rPr>
-        <w:t>A., Kecskemeti, S.</w:t>
+        <w:t xml:space="preserve">A., </w:t>
+      </w:r>
+      <w:proofErr w:type="spellStart"/>
+      <w:r>
+        <w:rPr>
+          <w:rStyle w:val="authors"/>
+          <w:rFonts w:ascii="Arial" w:hAnsi="Arial" w:cs="Arial"/>
+          <w:color w:val="212121"/>
+          <w:sz w:val="22"/>
+          <w:szCs w:val="22"/>
+          <w:shd w:val="clear" w:color="auto" w:fill="FFFFFF"/>
+        </w:rPr>
+        <w:t>Kecskemeti</w:t>
+      </w:r>
+      <w:proofErr w:type="spellEnd"/>
+      <w:r>
+        <w:rPr>
+          <w:rStyle w:val="authors"/>
+          <w:rFonts w:ascii="Arial" w:hAnsi="Arial" w:cs="Arial"/>
+          <w:color w:val="212121"/>
+          <w:sz w:val="22"/>
+          <w:szCs w:val="22"/>
+          <w:shd w:val="clear" w:color="auto" w:fill="FFFFFF"/>
+        </w:rPr>
+        <w:t>, S.</w:t>
       </w:r>
       <w:r>
         <w:rPr>
@@ -9495,8 +10306,21 @@
           <w:szCs w:val="22"/>
           <w:shd w:val="clear" w:color="auto" w:fill="FFFFFF"/>
         </w:rPr>
-        <w:t>, Turski</w:t>
-      </w:r>
+        <w:t xml:space="preserve">, </w:t>
+      </w:r>
+      <w:proofErr w:type="spellStart"/>
+      <w:r>
+        <w:rPr>
+          <w:rStyle w:val="authors"/>
+          <w:rFonts w:ascii="Arial" w:hAnsi="Arial" w:cs="Arial"/>
+          <w:color w:val="212121"/>
+          <w:sz w:val="22"/>
+          <w:szCs w:val="22"/>
+          <w:shd w:val="clear" w:color="auto" w:fill="FFFFFF"/>
+        </w:rPr>
+        <w:t>Turski</w:t>
+      </w:r>
+      <w:proofErr w:type="spellEnd"/>
       <w:r>
         <w:rPr>
           <w:rStyle w:val="authors"/>
@@ -9867,8 +10691,21 @@
           <w:szCs w:val="22"/>
           <w:shd w:val="clear" w:color="auto" w:fill="FFFFFF"/>
         </w:rPr>
-        <w:t>, Kecskemeti</w:t>
-      </w:r>
+        <w:t xml:space="preserve">, </w:t>
+      </w:r>
+      <w:proofErr w:type="spellStart"/>
+      <w:r>
+        <w:rPr>
+          <w:rStyle w:val="authors"/>
+          <w:rFonts w:ascii="Arial" w:hAnsi="Arial" w:cs="Arial"/>
+          <w:color w:val="212121"/>
+          <w:sz w:val="22"/>
+          <w:szCs w:val="22"/>
+          <w:shd w:val="clear" w:color="auto" w:fill="FFFFFF"/>
+        </w:rPr>
+        <w:t>Kecskemeti</w:t>
+      </w:r>
+      <w:proofErr w:type="spellEnd"/>
       <w:r>
         <w:rPr>
           <w:rStyle w:val="authors"/>
@@ -10470,8 +11307,21 @@
           <w:szCs w:val="22"/>
           <w:shd w:val="clear" w:color="auto" w:fill="FFFFFF"/>
         </w:rPr>
-        <w:t>, Turski</w:t>
-      </w:r>
+        <w:t xml:space="preserve">, </w:t>
+      </w:r>
+      <w:proofErr w:type="spellStart"/>
+      <w:r>
+        <w:rPr>
+          <w:rStyle w:val="authors"/>
+          <w:rFonts w:ascii="Arial" w:hAnsi="Arial" w:cs="Arial"/>
+          <w:color w:val="212121"/>
+          <w:sz w:val="22"/>
+          <w:szCs w:val="22"/>
+          <w:shd w:val="clear" w:color="auto" w:fill="FFFFFF"/>
+        </w:rPr>
+        <w:t>Turski</w:t>
+      </w:r>
+      <w:proofErr w:type="spellEnd"/>
       <w:r>
         <w:rPr>
           <w:rStyle w:val="authors"/>
@@ -10886,8 +11736,21 @@
           <w:szCs w:val="22"/>
           <w:shd w:val="clear" w:color="auto" w:fill="FFFFFF"/>
         </w:rPr>
-        <w:t>, Turski</w:t>
-      </w:r>
+        <w:t xml:space="preserve">, </w:t>
+      </w:r>
+      <w:proofErr w:type="spellStart"/>
+      <w:r>
+        <w:rPr>
+          <w:rStyle w:val="authors"/>
+          <w:rFonts w:ascii="Arial" w:hAnsi="Arial" w:cs="Arial"/>
+          <w:color w:val="212121"/>
+          <w:sz w:val="22"/>
+          <w:szCs w:val="22"/>
+          <w:shd w:val="clear" w:color="auto" w:fill="FFFFFF"/>
+        </w:rPr>
+        <w:t>Turski</w:t>
+      </w:r>
+      <w:proofErr w:type="spellEnd"/>
       <w:r>
         <w:rPr>
           <w:rStyle w:val="authors"/>
@@ -12035,8 +12898,21 @@
           <w:szCs w:val="22"/>
           <w:shd w:val="clear" w:color="auto" w:fill="FFFFFF"/>
         </w:rPr>
-        <w:t>, Meram</w:t>
-      </w:r>
+        <w:t xml:space="preserve">, </w:t>
+      </w:r>
+      <w:proofErr w:type="spellStart"/>
+      <w:r>
+        <w:rPr>
+          <w:rStyle w:val="authors"/>
+          <w:rFonts w:ascii="Arial" w:hAnsi="Arial" w:cs="Arial"/>
+          <w:color w:val="212121"/>
+          <w:sz w:val="22"/>
+          <w:szCs w:val="22"/>
+          <w:shd w:val="clear" w:color="auto" w:fill="FFFFFF"/>
+        </w:rPr>
+        <w:t>Meram</w:t>
+      </w:r>
+      <w:proofErr w:type="spellEnd"/>
       <w:r>
         <w:rPr>
           <w:rStyle w:val="authors"/>
@@ -12079,8 +12955,21 @@
           <w:szCs w:val="22"/>
           <w:shd w:val="clear" w:color="auto" w:fill="FFFFFF"/>
         </w:rPr>
-        <w:t>, Medero</w:t>
-      </w:r>
+        <w:t xml:space="preserve">, </w:t>
+      </w:r>
+      <w:proofErr w:type="spellStart"/>
+      <w:r>
+        <w:rPr>
+          <w:rStyle w:val="authors"/>
+          <w:rFonts w:ascii="Arial" w:hAnsi="Arial" w:cs="Arial"/>
+          <w:color w:val="212121"/>
+          <w:sz w:val="22"/>
+          <w:szCs w:val="22"/>
+          <w:shd w:val="clear" w:color="auto" w:fill="FFFFFF"/>
+        </w:rPr>
+        <w:t>Medero</w:t>
+      </w:r>
+      <w:proofErr w:type="spellEnd"/>
       <w:r>
         <w:rPr>
           <w:rStyle w:val="authors"/>
@@ -12189,8 +13078,21 @@
           <w:szCs w:val="22"/>
           <w:shd w:val="clear" w:color="auto" w:fill="FFFFFF"/>
         </w:rPr>
-        <w:t>, Laeseke</w:t>
-      </w:r>
+        <w:t xml:space="preserve">, </w:t>
+      </w:r>
+      <w:proofErr w:type="spellStart"/>
+      <w:r>
+        <w:rPr>
+          <w:rStyle w:val="authors"/>
+          <w:rFonts w:ascii="Arial" w:hAnsi="Arial" w:cs="Arial"/>
+          <w:color w:val="212121"/>
+          <w:sz w:val="22"/>
+          <w:szCs w:val="22"/>
+          <w:shd w:val="clear" w:color="auto" w:fill="FFFFFF"/>
+        </w:rPr>
+        <w:t>Laeseke</w:t>
+      </w:r>
+      <w:proofErr w:type="spellEnd"/>
       <w:r>
         <w:rPr>
           <w:rStyle w:val="authors"/>
@@ -13240,8 +14142,21 @@
           <w:szCs w:val="22"/>
           <w:shd w:val="clear" w:color="auto" w:fill="FFFFFF"/>
         </w:rPr>
-        <w:t>, Roldan-Alzate</w:t>
-      </w:r>
+        <w:t>, Roldan-</w:t>
+      </w:r>
+      <w:proofErr w:type="spellStart"/>
+      <w:r>
+        <w:rPr>
+          <w:rStyle w:val="authors"/>
+          <w:rFonts w:ascii="Arial" w:hAnsi="Arial" w:cs="Arial"/>
+          <w:color w:val="212121"/>
+          <w:sz w:val="22"/>
+          <w:szCs w:val="22"/>
+          <w:shd w:val="clear" w:color="auto" w:fill="FFFFFF"/>
+        </w:rPr>
+        <w:t>Alzate</w:t>
+      </w:r>
+      <w:proofErr w:type="spellEnd"/>
       <w:r>
         <w:rPr>
           <w:rStyle w:val="authors"/>
@@ -13480,8 +14395,21 @@
           <w:szCs w:val="22"/>
           <w:shd w:val="clear" w:color="auto" w:fill="FFFFFF"/>
         </w:rPr>
-        <w:t>, Roldan-Alzate</w:t>
-      </w:r>
+        <w:t>, Roldan-</w:t>
+      </w:r>
+      <w:proofErr w:type="spellStart"/>
+      <w:r>
+        <w:rPr>
+          <w:rStyle w:val="authors"/>
+          <w:rFonts w:ascii="Arial" w:hAnsi="Arial" w:cs="Arial"/>
+          <w:color w:val="212121"/>
+          <w:sz w:val="22"/>
+          <w:szCs w:val="22"/>
+          <w:shd w:val="clear" w:color="auto" w:fill="FFFFFF"/>
+        </w:rPr>
+        <w:t>Alzate</w:t>
+      </w:r>
+      <w:proofErr w:type="spellEnd"/>
       <w:r>
         <w:rPr>
           <w:rStyle w:val="authors"/>
@@ -13847,6 +14775,7 @@
         </w:rPr>
         <w:t xml:space="preserve">; Paris, </w:t>
       </w:r>
+      <w:proofErr w:type="spellStart"/>
       <w:r>
         <w:rPr>
           <w:rStyle w:val="confloc"/>
@@ -13870,6 +14799,7 @@
         </w:rPr>
         <w:t>s</w:t>
       </w:r>
+      <w:proofErr w:type="spellEnd"/>
     </w:p>
     <w:p>
       <w:pPr>
@@ -13909,8 +14839,21 @@
           <w:szCs w:val="22"/>
           <w:shd w:val="clear" w:color="auto" w:fill="FFFFFF"/>
         </w:rPr>
-        <w:t>, Roldan-Alzate</w:t>
-      </w:r>
+        <w:t>, Roldan-</w:t>
+      </w:r>
+      <w:proofErr w:type="spellStart"/>
+      <w:r>
+        <w:rPr>
+          <w:rStyle w:val="authors"/>
+          <w:rFonts w:ascii="Arial" w:hAnsi="Arial" w:cs="Arial"/>
+          <w:color w:val="212121"/>
+          <w:sz w:val="22"/>
+          <w:szCs w:val="22"/>
+          <w:shd w:val="clear" w:color="auto" w:fill="FFFFFF"/>
+        </w:rPr>
+        <w:t>Alzate</w:t>
+      </w:r>
+      <w:proofErr w:type="spellEnd"/>
       <w:r>
         <w:rPr>
           <w:rStyle w:val="authors"/>
@@ -14575,7 +15518,25 @@
           <w:sz w:val="22"/>
           <w:szCs w:val="22"/>
         </w:rPr>
-        <w:t>Jennifer Fondakowski – Undergraduate Student in Biology (Okonkwo Lab)</w:t>
+        <w:t xml:space="preserve">Jennifer </w:t>
+      </w:r>
+      <w:proofErr w:type="spellStart"/>
+      <w:r>
+        <w:rPr>
+          <w:rFonts w:ascii="Arial" w:hAnsi="Arial" w:cs="Arial"/>
+          <w:sz w:val="22"/>
+          <w:szCs w:val="22"/>
+        </w:rPr>
+        <w:t>Fondakowski</w:t>
+      </w:r>
+      <w:proofErr w:type="spellEnd"/>
+      <w:r>
+        <w:rPr>
+          <w:rFonts w:ascii="Arial" w:hAnsi="Arial" w:cs="Arial"/>
+          <w:sz w:val="22"/>
+          <w:szCs w:val="22"/>
+        </w:rPr>
+        <w:t xml:space="preserve"> – Undergraduate Student in Biology (Okonkwo Lab)</w:t>
       </w:r>
     </w:p>
     <w:p>
@@ -14596,7 +15557,25 @@
           <w:sz w:val="22"/>
           <w:szCs w:val="22"/>
         </w:rPr>
-        <w:t>Mackenzie Jarchow - Undergraduate Student in Neurobiology (Okonkwo Lab)</w:t>
+        <w:t xml:space="preserve">Mackenzie </w:t>
+      </w:r>
+      <w:proofErr w:type="spellStart"/>
+      <w:r>
+        <w:rPr>
+          <w:rFonts w:ascii="Arial" w:hAnsi="Arial" w:cs="Arial"/>
+          <w:sz w:val="22"/>
+          <w:szCs w:val="22"/>
+        </w:rPr>
+        <w:t>Jarchow</w:t>
+      </w:r>
+      <w:proofErr w:type="spellEnd"/>
+      <w:r>
+        <w:rPr>
+          <w:rFonts w:ascii="Arial" w:hAnsi="Arial" w:cs="Arial"/>
+          <w:sz w:val="22"/>
+          <w:szCs w:val="22"/>
+        </w:rPr>
+        <w:t xml:space="preserve"> - Undergraduate Student in Neurobiology (Okonkwo Lab)</w:t>
       </w:r>
     </w:p>
     <w:p>
@@ -14611,13 +15590,41 @@
           <w:szCs w:val="22"/>
         </w:rPr>
       </w:pPr>
-      <w:r>
-        <w:rPr>
-          <w:rFonts w:ascii="Arial" w:hAnsi="Arial" w:cs="Arial"/>
-          <w:sz w:val="22"/>
-          <w:szCs w:val="22"/>
-        </w:rPr>
-        <w:t>Tarun Naren – Graduate student in Medical Physics</w:t>
+      <w:proofErr w:type="spellStart"/>
+      <w:r>
+        <w:rPr>
+          <w:rFonts w:ascii="Arial" w:hAnsi="Arial" w:cs="Arial"/>
+          <w:sz w:val="22"/>
+          <w:szCs w:val="22"/>
+        </w:rPr>
+        <w:t>Tarun</w:t>
+      </w:r>
+      <w:proofErr w:type="spellEnd"/>
+      <w:r>
+        <w:rPr>
+          <w:rFonts w:ascii="Arial" w:hAnsi="Arial" w:cs="Arial"/>
+          <w:sz w:val="22"/>
+          <w:szCs w:val="22"/>
+        </w:rPr>
+        <w:t xml:space="preserve"> </w:t>
+      </w:r>
+      <w:proofErr w:type="spellStart"/>
+      <w:r>
+        <w:rPr>
+          <w:rFonts w:ascii="Arial" w:hAnsi="Arial" w:cs="Arial"/>
+          <w:sz w:val="22"/>
+          <w:szCs w:val="22"/>
+        </w:rPr>
+        <w:t>Naren</w:t>
+      </w:r>
+      <w:proofErr w:type="spellEnd"/>
+      <w:r>
+        <w:rPr>
+          <w:rFonts w:ascii="Arial" w:hAnsi="Arial" w:cs="Arial"/>
+          <w:sz w:val="22"/>
+          <w:szCs w:val="22"/>
+        </w:rPr>
+        <w:t xml:space="preserve"> – Graduate student in Medical Physics</w:t>
       </w:r>
     </w:p>
     <w:p>
@@ -14638,7 +15645,25 @@
           <w:sz w:val="22"/>
           <w:szCs w:val="22"/>
         </w:rPr>
-        <w:t>Alma Spahic – Graduate student in Medical Physics</w:t>
+        <w:t xml:space="preserve">Alma </w:t>
+      </w:r>
+      <w:proofErr w:type="spellStart"/>
+      <w:r>
+        <w:rPr>
+          <w:rFonts w:ascii="Arial" w:hAnsi="Arial" w:cs="Arial"/>
+          <w:sz w:val="22"/>
+          <w:szCs w:val="22"/>
+        </w:rPr>
+        <w:t>Spahic</w:t>
+      </w:r>
+      <w:proofErr w:type="spellEnd"/>
+      <w:r>
+        <w:rPr>
+          <w:rFonts w:ascii="Arial" w:hAnsi="Arial" w:cs="Arial"/>
+          <w:sz w:val="22"/>
+          <w:szCs w:val="22"/>
+        </w:rPr>
+        <w:t xml:space="preserve"> – Graduate student in Medical Physics</w:t>
       </w:r>
     </w:p>
     <w:p>

</xml_diff>

<commit_message>
Wed Jan  4 11:49:00 CST 2023
</commit_message>
<xml_diff>
--- a/files/CV_GrantRoberts.docx
+++ b/files/CV_GrantRoberts.docx
@@ -3285,6 +3285,618 @@
         <w:spacing w:after="90"/>
         <w:rPr>
           <w:rFonts w:ascii="Arial" w:hAnsi="Arial" w:cs="Arial"/>
+          <w:sz w:val="22"/>
+          <w:szCs w:val="22"/>
+          <w:highlight w:val="yellow"/>
+        </w:rPr>
+      </w:pPr>
+      <w:r>
+        <w:rPr>
+          <w:rFonts w:ascii="Arial" w:hAnsi="Arial" w:cs="Arial"/>
+          <w:b/>
+          <w:bCs/>
+          <w:sz w:val="22"/>
+          <w:szCs w:val="22"/>
+          <w:highlight w:val="yellow"/>
+        </w:rPr>
+        <w:t>Roberts, G. S.</w:t>
+      </w:r>
+      <w:r>
+        <w:rPr>
+          <w:rFonts w:ascii="Arial" w:hAnsi="Arial" w:cs="Arial"/>
+          <w:sz w:val="22"/>
+          <w:szCs w:val="22"/>
+          <w:highlight w:val="yellow"/>
+        </w:rPr>
+        <w:t xml:space="preserve">, Peret, A., Hoffman, C. A., Koscik, R. L., Jonaitis, E. M., Rivera-Rivera, L. A., Cody, K. A., Rowley, H. A., Johnson, S. C., Wieben, O., Johnson, K. M., &amp; Eisenmenger, L. B. Normative Cerebral Blood Flow and Pulsatility in Cognitively Unimpaired Older Adults using 4D Flow MRI. </w:t>
+      </w:r>
+      <w:r>
+        <w:rPr>
+          <w:rFonts w:ascii="Arial" w:hAnsi="Arial" w:cs="Arial"/>
+          <w:i/>
+          <w:iCs/>
+          <w:sz w:val="22"/>
+          <w:szCs w:val="22"/>
+          <w:highlight w:val="yellow"/>
+        </w:rPr>
+        <w:t>Accepte</w:t>
+      </w:r>
+      <w:r>
+        <w:rPr>
+          <w:rFonts w:ascii="Arial" w:hAnsi="Arial" w:cs="Arial"/>
+          <w:i/>
+          <w:iCs/>
+          <w:sz w:val="22"/>
+          <w:szCs w:val="22"/>
+          <w:highlight w:val="yellow"/>
+        </w:rPr>
+        <w:t>d to Radiology</w:t>
+      </w:r>
+      <w:r>
+        <w:rPr>
+          <w:rFonts w:ascii="Arial" w:hAnsi="Arial" w:cs="Arial"/>
+          <w:sz w:val="22"/>
+          <w:szCs w:val="22"/>
+          <w:highlight w:val="yellow"/>
+        </w:rPr>
+        <w:t xml:space="preserve">. </w:t>
+      </w:r>
+    </w:p>
+    <w:p>
+      <w:pPr>
+        <w:numPr>
+          <w:ilvl w:val="0"/>
+          <w:numId w:val="41"/>
+        </w:numPr>
+        <w:spacing w:after="90"/>
+        <w:rPr>
+          <w:rFonts w:ascii="Arial" w:hAnsi="Arial" w:cs="Arial"/>
+          <w:sz w:val="22"/>
+          <w:szCs w:val="22"/>
+        </w:rPr>
+      </w:pPr>
+      <w:r>
+        <w:rPr>
+          <w:rFonts w:ascii="Arial" w:hAnsi="Arial" w:cs="Arial"/>
+          <w:b/>
+          <w:bCs/>
+          <w:sz w:val="22"/>
+          <w:szCs w:val="22"/>
+        </w:rPr>
+        <w:t>Roberts, G. S.</w:t>
+      </w:r>
+      <w:r>
+        <w:rPr>
+          <w:rFonts w:ascii="Arial" w:hAnsi="Arial" w:cs="Arial"/>
+          <w:b/>
+          <w:bCs/>
+          <w:sz w:val="22"/>
+          <w:szCs w:val="22"/>
+        </w:rPr>
+        <w:t>*</w:t>
+      </w:r>
+      <w:r>
+        <w:rPr>
+          <w:rFonts w:ascii="Arial" w:hAnsi="Arial" w:cs="Arial"/>
+          <w:sz w:val="22"/>
+          <w:szCs w:val="22"/>
+        </w:rPr>
+        <w:t>, Hoffman, C. A.*, Rivera-Rivera, L. A., Berman, S. E., Eisenmenger, L. B., &amp; Wieben, O</w:t>
+      </w:r>
+      <w:r>
+        <w:rPr>
+          <w:rFonts w:ascii="Arial" w:hAnsi="Arial" w:cs="Arial"/>
+          <w:sz w:val="22"/>
+          <w:szCs w:val="22"/>
+        </w:rPr>
+        <w:t xml:space="preserve"> (2023)</w:t>
+      </w:r>
+      <w:r>
+        <w:rPr>
+          <w:rFonts w:ascii="Arial" w:hAnsi="Arial" w:cs="Arial"/>
+          <w:sz w:val="22"/>
+          <w:szCs w:val="22"/>
+        </w:rPr>
+        <w:t>. Automated Hemodynamic Assessment for Cranial 4D Flow MRI.</w:t>
+      </w:r>
+      <w:r>
+        <w:rPr>
+          <w:rFonts w:ascii="Arial" w:hAnsi="Arial" w:cs="Arial"/>
+          <w:i/>
+          <w:iCs/>
+          <w:sz w:val="22"/>
+          <w:szCs w:val="22"/>
+        </w:rPr>
+        <w:t xml:space="preserve"> Magnetic Resonance </w:t>
+      </w:r>
+      <w:r>
+        <w:rPr>
+          <w:rFonts w:ascii="Arial" w:hAnsi="Arial" w:cs="Arial"/>
+          <w:i/>
+          <w:iCs/>
+          <w:sz w:val="22"/>
+          <w:szCs w:val="22"/>
+        </w:rPr>
+        <w:t>Imaging</w:t>
+      </w:r>
+      <w:r>
+        <w:rPr>
+          <w:rFonts w:ascii="Arial" w:hAnsi="Arial" w:cs="Arial"/>
+          <w:sz w:val="22"/>
+          <w:szCs w:val="22"/>
+        </w:rPr>
+        <w:t xml:space="preserve">. </w:t>
+      </w:r>
+      <w:r>
+        <w:rPr>
+          <w:rFonts w:ascii="Arial" w:hAnsi="Arial" w:cs="Arial"/>
+          <w:noProof/>
+          <w:sz w:val="22"/>
+          <w:szCs w:val="22"/>
+        </w:rPr>
+        <w:t>10.1016/j.mri.2022.12.016.</w:t>
+      </w:r>
+      <w:r>
+        <w:rPr>
+          <w:rFonts w:ascii="Arial" w:hAnsi="Arial" w:cs="Arial"/>
+          <w:noProof/>
+          <w:sz w:val="22"/>
+          <w:szCs w:val="22"/>
+        </w:rPr>
+        <w:t xml:space="preserve"> </w:t>
+      </w:r>
+      <w:r>
+        <w:rPr>
+          <w:rFonts w:ascii="Arial" w:hAnsi="Arial" w:cs="Arial"/>
+          <w:sz w:val="22"/>
+          <w:szCs w:val="22"/>
+        </w:rPr>
+        <w:t xml:space="preserve">*Authors </w:t>
+      </w:r>
+      <w:r>
+        <w:rPr>
+          <w:rFonts w:ascii="Arial" w:hAnsi="Arial" w:cs="Arial"/>
+          <w:sz w:val="22"/>
+          <w:szCs w:val="22"/>
+        </w:rPr>
+        <w:t>contributed equally to this work.</w:t>
+      </w:r>
+      <w:r>
+        <w:rPr>
+          <w:rFonts w:ascii="Arial" w:hAnsi="Arial" w:cs="Arial"/>
+          <w:sz w:val="22"/>
+          <w:szCs w:val="22"/>
+        </w:rPr>
+        <w:t xml:space="preserve"> </w:t>
+      </w:r>
+    </w:p>
+    <w:p>
+      <w:pPr>
+        <w:widowControl/>
+        <w:numPr>
+          <w:ilvl w:val="0"/>
+          <w:numId w:val="41"/>
+        </w:numPr>
+        <w:spacing w:after="90"/>
+        <w:jc w:val="both"/>
+        <w:rPr>
+          <w:rFonts w:ascii="Arial" w:hAnsi="Arial" w:cs="Arial"/>
+          <w:i/>
+          <w:iCs/>
+          <w:snapToGrid/>
+          <w:color w:val="000000"/>
+          <w:sz w:val="22"/>
+          <w:szCs w:val="22"/>
+        </w:rPr>
+      </w:pPr>
+      <w:r>
+        <w:rPr>
+          <w:rFonts w:ascii="Arial" w:hAnsi="Arial" w:cs="Arial"/>
+          <w:sz w:val="22"/>
+          <w:szCs w:val="22"/>
+        </w:rPr>
+        <w:t>Eisenmenger, L.</w:t>
+      </w:r>
+      <w:r>
+        <w:rPr>
+          <w:rFonts w:ascii="Arial" w:hAnsi="Arial" w:cs="Arial"/>
+          <w:i/>
+          <w:iCs/>
+          <w:snapToGrid/>
+          <w:color w:val="000000"/>
+          <w:sz w:val="22"/>
+          <w:szCs w:val="22"/>
+        </w:rPr>
+        <w:t xml:space="preserve"> </w:t>
+      </w:r>
+      <w:r>
+        <w:rPr>
+          <w:rFonts w:ascii="Arial" w:hAnsi="Arial" w:cs="Arial"/>
+          <w:snapToGrid/>
+          <w:color w:val="000000"/>
+          <w:sz w:val="22"/>
+          <w:szCs w:val="22"/>
+        </w:rPr>
+        <w:t xml:space="preserve">B.*, Peret, A.*, </w:t>
+      </w:r>
+      <w:proofErr w:type="spellStart"/>
+      <w:r>
+        <w:rPr>
+          <w:rFonts w:ascii="Arial" w:hAnsi="Arial" w:cs="Arial"/>
+          <w:snapToGrid/>
+          <w:color w:val="000000"/>
+          <w:sz w:val="22"/>
+          <w:szCs w:val="22"/>
+        </w:rPr>
+        <w:t>Famakin</w:t>
+      </w:r>
+      <w:proofErr w:type="spellEnd"/>
+      <w:r>
+        <w:rPr>
+          <w:rFonts w:ascii="Arial" w:hAnsi="Arial" w:cs="Arial"/>
+          <w:snapToGrid/>
+          <w:color w:val="000000"/>
+          <w:sz w:val="22"/>
+          <w:szCs w:val="22"/>
+        </w:rPr>
+        <w:t xml:space="preserve">, B. M., </w:t>
+      </w:r>
+      <w:proofErr w:type="spellStart"/>
+      <w:r>
+        <w:rPr>
+          <w:rFonts w:ascii="Arial" w:hAnsi="Arial" w:cs="Arial"/>
+          <w:snapToGrid/>
+          <w:color w:val="000000"/>
+          <w:sz w:val="22"/>
+          <w:szCs w:val="22"/>
+        </w:rPr>
+        <w:t>Spahic</w:t>
+      </w:r>
+      <w:proofErr w:type="spellEnd"/>
+      <w:r>
+        <w:rPr>
+          <w:rFonts w:ascii="Arial" w:hAnsi="Arial" w:cs="Arial"/>
+          <w:snapToGrid/>
+          <w:color w:val="000000"/>
+          <w:sz w:val="22"/>
+          <w:szCs w:val="22"/>
+        </w:rPr>
+        <w:t xml:space="preserve">, A., </w:t>
+      </w:r>
+      <w:r>
+        <w:rPr>
+          <w:rFonts w:ascii="Arial" w:hAnsi="Arial" w:cs="Arial"/>
+          <w:b/>
+          <w:bCs/>
+          <w:snapToGrid/>
+          <w:color w:val="000000"/>
+          <w:sz w:val="22"/>
+          <w:szCs w:val="22"/>
+        </w:rPr>
+        <w:t>Roberts, G. S.</w:t>
+      </w:r>
+      <w:r>
+        <w:rPr>
+          <w:rFonts w:ascii="Arial" w:hAnsi="Arial" w:cs="Arial"/>
+          <w:snapToGrid/>
+          <w:color w:val="000000"/>
+          <w:sz w:val="22"/>
+          <w:szCs w:val="22"/>
+        </w:rPr>
+        <w:t xml:space="preserve">, </w:t>
+      </w:r>
+      <w:proofErr w:type="spellStart"/>
+      <w:r>
+        <w:rPr>
+          <w:rFonts w:ascii="Arial" w:hAnsi="Arial" w:cs="Arial"/>
+          <w:snapToGrid/>
+          <w:color w:val="000000"/>
+          <w:sz w:val="22"/>
+          <w:szCs w:val="22"/>
+        </w:rPr>
+        <w:t>Bockholt</w:t>
+      </w:r>
+      <w:proofErr w:type="spellEnd"/>
+      <w:r>
+        <w:rPr>
+          <w:rFonts w:ascii="Arial" w:hAnsi="Arial" w:cs="Arial"/>
+          <w:snapToGrid/>
+          <w:color w:val="000000"/>
+          <w:sz w:val="22"/>
+          <w:szCs w:val="22"/>
+        </w:rPr>
+        <w:t>, H. J., John</w:t>
+      </w:r>
+      <w:r>
+        <w:rPr>
+          <w:rFonts w:ascii="Arial" w:hAnsi="Arial" w:cs="Arial"/>
+          <w:snapToGrid/>
+          <w:color w:val="000000"/>
+          <w:sz w:val="22"/>
+          <w:szCs w:val="22"/>
+        </w:rPr>
+        <w:t xml:space="preserve">son, K. M., &amp; Paulsen, J. S. (2022). Vascular Contributions to Alzheimer’s Disease. </w:t>
+      </w:r>
+      <w:r>
+        <w:rPr>
+          <w:rFonts w:ascii="Arial" w:hAnsi="Arial" w:cs="Arial"/>
+          <w:i/>
+          <w:iCs/>
+          <w:snapToGrid/>
+          <w:color w:val="000000"/>
+          <w:sz w:val="22"/>
+          <w:szCs w:val="22"/>
+        </w:rPr>
+        <w:t xml:space="preserve">Translation Research, </w:t>
+      </w:r>
+      <w:r>
+        <w:rPr>
+          <w:rFonts w:ascii="Arial" w:hAnsi="Arial" w:cs="Arial"/>
+          <w:sz w:val="22"/>
+          <w:szCs w:val="22"/>
+        </w:rPr>
+        <w:t>10.1016/j.trsl.2022.12.003</w:t>
+      </w:r>
+      <w:r>
+        <w:rPr>
+          <w:rFonts w:ascii="Arial" w:hAnsi="Arial" w:cs="Arial"/>
+          <w:sz w:val="22"/>
+          <w:szCs w:val="22"/>
+        </w:rPr>
+        <w:t xml:space="preserve">. </w:t>
+      </w:r>
+    </w:p>
+    <w:p>
+      <w:pPr>
+        <w:widowControl/>
+        <w:numPr>
+          <w:ilvl w:val="0"/>
+          <w:numId w:val="41"/>
+        </w:numPr>
+        <w:spacing w:after="90"/>
+        <w:jc w:val="both"/>
+        <w:rPr>
+          <w:rFonts w:ascii="Arial" w:hAnsi="Arial" w:cs="Arial"/>
+          <w:i/>
+          <w:iCs/>
+          <w:snapToGrid/>
+          <w:color w:val="000000"/>
+          <w:sz w:val="22"/>
+          <w:szCs w:val="22"/>
+          <w:highlight w:val="yellow"/>
+        </w:rPr>
+      </w:pPr>
+      <w:r>
+        <w:rPr>
+          <w:rFonts w:ascii="Arial" w:hAnsi="Arial" w:cs="Arial"/>
+          <w:sz w:val="22"/>
+          <w:szCs w:val="22"/>
+          <w:highlight w:val="yellow"/>
+        </w:rPr>
+        <w:t>Capel, K. W.,</w:t>
+      </w:r>
+      <w:r>
+        <w:rPr>
+          <w:rFonts w:ascii="Arial" w:hAnsi="Arial" w:cs="Arial"/>
+          <w:sz w:val="22"/>
+          <w:szCs w:val="22"/>
+          <w:highlight w:val="yellow"/>
+          <w:vertAlign w:val="superscript"/>
+        </w:rPr>
+        <w:t xml:space="preserve"> </w:t>
+      </w:r>
+      <w:r>
+        <w:rPr>
+          <w:rFonts w:ascii="Arial" w:hAnsi="Arial" w:cs="Arial"/>
+          <w:b/>
+          <w:bCs/>
+          <w:sz w:val="22"/>
+          <w:szCs w:val="22"/>
+          <w:highlight w:val="yellow"/>
+        </w:rPr>
+        <w:t>Roberts, G. S.</w:t>
+      </w:r>
+      <w:r>
+        <w:rPr>
+          <w:rFonts w:ascii="Arial" w:hAnsi="Arial" w:cs="Arial"/>
+          <w:sz w:val="22"/>
+          <w:szCs w:val="22"/>
+          <w:highlight w:val="yellow"/>
+        </w:rPr>
+        <w:t xml:space="preserve">, Kuner, A. D., Manunga, J., Chang, W., </w:t>
+      </w:r>
+      <w:proofErr w:type="spellStart"/>
+      <w:r>
+        <w:rPr>
+          <w:rFonts w:ascii="Arial" w:hAnsi="Arial" w:cs="Arial"/>
+          <w:sz w:val="22"/>
+          <w:szCs w:val="22"/>
+          <w:highlight w:val="yellow"/>
+        </w:rPr>
+        <w:t>Spahic</w:t>
+      </w:r>
+      <w:proofErr w:type="spellEnd"/>
+      <w:r>
+        <w:rPr>
+          <w:rFonts w:ascii="Arial" w:hAnsi="Arial" w:cs="Arial"/>
+          <w:sz w:val="22"/>
+          <w:szCs w:val="22"/>
+          <w:highlight w:val="yellow"/>
+        </w:rPr>
+        <w:t xml:space="preserve">, A., Peret, A., Wieben, O., Johnson, K. M., &amp; Eisenmenger, L. B. </w:t>
+      </w:r>
+      <w:r>
+        <w:rPr>
+          <w:rFonts w:ascii="Arial" w:hAnsi="Arial" w:cs="Arial"/>
+          <w:snapToGrid/>
+          <w:color w:val="000000"/>
+          <w:sz w:val="22"/>
+          <w:szCs w:val="22"/>
+          <w:highlight w:val="yellow"/>
+        </w:rPr>
+        <w:t xml:space="preserve">Beyond Time-of-Flight MRA: Review of Flow Imaging Techniques. </w:t>
+      </w:r>
+      <w:r>
+        <w:rPr>
+          <w:rFonts w:ascii="Arial" w:hAnsi="Arial" w:cs="Arial"/>
+          <w:i/>
+          <w:iCs/>
+          <w:snapToGrid/>
+          <w:color w:val="000000"/>
+          <w:sz w:val="22"/>
+          <w:szCs w:val="22"/>
+          <w:highlight w:val="yellow"/>
+        </w:rPr>
+        <w:t xml:space="preserve">Accepted to </w:t>
+      </w:r>
+      <w:proofErr w:type="spellStart"/>
+      <w:r>
+        <w:rPr>
+          <w:rFonts w:ascii="Arial" w:hAnsi="Arial" w:cs="Arial"/>
+          <w:i/>
+          <w:iCs/>
+          <w:snapToGrid/>
+          <w:color w:val="000000"/>
+          <w:sz w:val="22"/>
+          <w:szCs w:val="22"/>
+          <w:highlight w:val="yellow"/>
+        </w:rPr>
+        <w:t>Neurographics</w:t>
+      </w:r>
+      <w:proofErr w:type="spellEnd"/>
+      <w:r>
+        <w:rPr>
+          <w:rFonts w:ascii="Arial" w:hAnsi="Arial" w:cs="Arial"/>
+          <w:i/>
+          <w:iCs/>
+          <w:snapToGrid/>
+          <w:color w:val="000000"/>
+          <w:sz w:val="22"/>
+          <w:szCs w:val="22"/>
+          <w:highlight w:val="yellow"/>
+        </w:rPr>
+        <w:t>.</w:t>
+      </w:r>
+    </w:p>
+    <w:p>
+      <w:pPr>
+        <w:pStyle w:val="ListParagraph"/>
+        <w:numPr>
+          <w:ilvl w:val="0"/>
+          <w:numId w:val="41"/>
+        </w:numPr>
+        <w:spacing w:after="90"/>
+        <w:contextualSpacing w:val="0"/>
+        <w:rPr>
+          <w:rFonts w:ascii="Arial" w:hAnsi="Arial" w:cs="Arial"/>
+          <w:sz w:val="22"/>
+          <w:szCs w:val="22"/>
+          <w:highlight w:val="yellow"/>
+        </w:rPr>
+      </w:pPr>
+      <w:r>
+        <w:rPr>
+          <w:rFonts w:ascii="Arial" w:hAnsi="Arial" w:cs="Arial"/>
+          <w:sz w:val="22"/>
+          <w:szCs w:val="22"/>
+          <w:highlight w:val="yellow"/>
+        </w:rPr>
+        <w:t xml:space="preserve">Eisenmenger, L. B.*, Peret, A.*, </w:t>
+      </w:r>
+      <w:r>
+        <w:rPr>
+          <w:rFonts w:ascii="Arial" w:hAnsi="Arial" w:cs="Arial"/>
+          <w:b/>
+          <w:bCs/>
+          <w:sz w:val="22"/>
+          <w:szCs w:val="22"/>
+          <w:highlight w:val="yellow"/>
+        </w:rPr>
+        <w:t>Roberts, G. S.</w:t>
+      </w:r>
+      <w:r>
+        <w:rPr>
+          <w:rFonts w:ascii="Arial" w:hAnsi="Arial" w:cs="Arial"/>
+          <w:sz w:val="22"/>
+          <w:szCs w:val="22"/>
+          <w:highlight w:val="yellow"/>
+        </w:rPr>
+        <w:t xml:space="preserve">, </w:t>
+      </w:r>
+      <w:proofErr w:type="spellStart"/>
+      <w:r>
+        <w:rPr>
+          <w:rFonts w:ascii="Arial" w:hAnsi="Arial" w:cs="Arial"/>
+          <w:sz w:val="22"/>
+          <w:szCs w:val="22"/>
+          <w:highlight w:val="yellow"/>
+        </w:rPr>
+        <w:t>Spahic</w:t>
+      </w:r>
+      <w:proofErr w:type="spellEnd"/>
+      <w:r>
+        <w:rPr>
+          <w:rFonts w:ascii="Arial" w:hAnsi="Arial" w:cs="Arial"/>
+          <w:sz w:val="22"/>
+          <w:szCs w:val="22"/>
+          <w:highlight w:val="yellow"/>
+        </w:rPr>
+        <w:t xml:space="preserve">, A., Tang, C., Kuner, A., Grayev, A., Field, A., Rowley, H. A., &amp; Kennedy, T. When Less is More: FAST MR Protocols for Neuroradiology. </w:t>
+      </w:r>
+      <w:r>
+        <w:rPr>
+          <w:rFonts w:ascii="Arial" w:hAnsi="Arial" w:cs="Arial"/>
+          <w:i/>
+          <w:iCs/>
+          <w:sz w:val="22"/>
+          <w:szCs w:val="22"/>
+          <w:highlight w:val="yellow"/>
+        </w:rPr>
+        <w:t xml:space="preserve">Accepted in </w:t>
+      </w:r>
+      <w:proofErr w:type="spellStart"/>
+      <w:r>
+        <w:rPr>
+          <w:rFonts w:ascii="Arial" w:hAnsi="Arial" w:cs="Arial"/>
+          <w:i/>
+          <w:iCs/>
+          <w:sz w:val="22"/>
+          <w:szCs w:val="22"/>
+          <w:highlight w:val="yellow"/>
+        </w:rPr>
+        <w:t>Radiographics</w:t>
+      </w:r>
+      <w:proofErr w:type="spellEnd"/>
+      <w:r>
+        <w:rPr>
+          <w:rFonts w:ascii="Arial" w:hAnsi="Arial" w:cs="Arial"/>
+          <w:i/>
+          <w:iCs/>
+          <w:sz w:val="22"/>
+          <w:szCs w:val="22"/>
+          <w:highlight w:val="yellow"/>
+        </w:rPr>
+        <w:t>.</w:t>
+      </w:r>
+      <w:r>
+        <w:rPr>
+          <w:rFonts w:ascii="Arial" w:hAnsi="Arial" w:cs="Arial"/>
+          <w:sz w:val="22"/>
+          <w:szCs w:val="22"/>
+          <w:highlight w:val="yellow"/>
+        </w:rPr>
+        <w:t xml:space="preserve"> *Authors contributed equally to this work.</w:t>
+      </w:r>
+    </w:p>
+    <w:p>
+      <w:pPr>
+        <w:numPr>
+          <w:ilvl w:val="0"/>
+          <w:numId w:val="41"/>
+        </w:numPr>
+        <w:spacing w:after="90"/>
+        <w:rPr>
+          <w:rFonts w:ascii="Arial" w:hAnsi="Arial" w:cs="Arial"/>
           <w:i/>
           <w:sz w:val="22"/>
           <w:szCs w:val="22"/>
@@ -3807,101 +4419,92 @@
           <w:sz w:val="22"/>
           <w:szCs w:val="22"/>
         </w:rPr>
+        <w:t>, Corrado</w:t>
+      </w:r>
+      <w:r>
+        <w:rPr>
+          <w:sz w:val="22"/>
+          <w:szCs w:val="22"/>
+        </w:rPr>
+        <w:t>, P. A.</w:t>
+      </w:r>
+      <w:r>
+        <w:rPr>
+          <w:sz w:val="22"/>
+          <w:szCs w:val="22"/>
+        </w:rPr>
+        <w:t>, Beshish</w:t>
+      </w:r>
+      <w:r>
+        <w:rPr>
+          <w:sz w:val="22"/>
+          <w:szCs w:val="22"/>
+        </w:rPr>
+        <w:t>, A. G.</w:t>
+      </w:r>
+      <w:r>
+        <w:rPr>
+          <w:sz w:val="22"/>
+          <w:szCs w:val="22"/>
+        </w:rPr>
+        <w:t>, Barton</w:t>
+      </w:r>
+      <w:r>
+        <w:rPr>
+          <w:sz w:val="22"/>
+          <w:szCs w:val="22"/>
+        </w:rPr>
+        <w:t>, G. P.</w:t>
+      </w:r>
+      <w:r>
+        <w:rPr>
+          <w:sz w:val="22"/>
+          <w:szCs w:val="22"/>
+        </w:rPr>
+        <w:t>, Goss</w:t>
+      </w:r>
+      <w:r>
+        <w:rPr>
+          <w:sz w:val="22"/>
+          <w:szCs w:val="22"/>
+        </w:rPr>
+        <w:t>, K. N.</w:t>
+      </w:r>
+      <w:r>
+        <w:rPr>
+          <w:sz w:val="22"/>
+          <w:szCs w:val="22"/>
+        </w:rPr>
+        <w:t>, Eldridge</w:t>
+      </w:r>
+      <w:r>
+        <w:rPr>
+          <w:sz w:val="22"/>
+          <w:szCs w:val="22"/>
+        </w:rPr>
+        <w:t>, M. W.,</w:t>
+      </w:r>
+      <w:r>
+        <w:rPr>
+          <w:sz w:val="22"/>
+          <w:szCs w:val="22"/>
+        </w:rPr>
+        <w:t xml:space="preserve"> Francois</w:t>
+      </w:r>
+      <w:r>
+        <w:rPr>
+          <w:sz w:val="22"/>
+          <w:szCs w:val="22"/>
+        </w:rPr>
+        <w:t>, C. J.</w:t>
+      </w:r>
+      <w:r>
+        <w:rPr>
+          <w:sz w:val="22"/>
+          <w:szCs w:val="22"/>
+        </w:rPr>
         <w:t xml:space="preserve">, </w:t>
       </w:r>
-      <w:proofErr w:type="spellStart"/>
-      <w:r>
-        <w:rPr>
-          <w:sz w:val="22"/>
-          <w:szCs w:val="22"/>
-        </w:rPr>
-        <w:t>Corrado</w:t>
-      </w:r>
-      <w:proofErr w:type="spellEnd"/>
-      <w:r>
-        <w:rPr>
-          <w:sz w:val="22"/>
-          <w:szCs w:val="22"/>
-        </w:rPr>
-        <w:t>, P. A.</w:t>
-      </w:r>
-      <w:r>
-        <w:rPr>
-          <w:sz w:val="22"/>
-          <w:szCs w:val="22"/>
-        </w:rPr>
-        <w:t>, Beshish</w:t>
-      </w:r>
-      <w:r>
-        <w:rPr>
-          <w:sz w:val="22"/>
-          <w:szCs w:val="22"/>
-        </w:rPr>
-        <w:t>, A. G.</w:t>
-      </w:r>
-      <w:r>
-        <w:rPr>
-          <w:sz w:val="22"/>
-          <w:szCs w:val="22"/>
-        </w:rPr>
-        <w:t>, Barton</w:t>
-      </w:r>
-      <w:r>
-        <w:rPr>
-          <w:sz w:val="22"/>
-          <w:szCs w:val="22"/>
-        </w:rPr>
-        <w:t>, G. P.</w:t>
-      </w:r>
-      <w:r>
-        <w:rPr>
-          <w:sz w:val="22"/>
-          <w:szCs w:val="22"/>
-        </w:rPr>
-        <w:t>, Goss</w:t>
-      </w:r>
-      <w:r>
-        <w:rPr>
-          <w:sz w:val="22"/>
-          <w:szCs w:val="22"/>
-        </w:rPr>
-        <w:t>, K. N.</w:t>
-      </w:r>
-      <w:r>
-        <w:rPr>
-          <w:sz w:val="22"/>
-          <w:szCs w:val="22"/>
-        </w:rPr>
-        <w:t>, Eldridge</w:t>
-      </w:r>
-      <w:r>
-        <w:rPr>
-          <w:sz w:val="22"/>
-          <w:szCs w:val="22"/>
-        </w:rPr>
-        <w:t>, M. W.,</w:t>
-      </w:r>
-      <w:r>
-        <w:rPr>
-          <w:sz w:val="22"/>
-          <w:szCs w:val="22"/>
-        </w:rPr>
-        <w:t xml:space="preserve"> Francois</w:t>
-      </w:r>
-      <w:r>
-        <w:rPr>
-          <w:sz w:val="22"/>
-          <w:szCs w:val="22"/>
-        </w:rPr>
-        <w:t>, C. J.</w:t>
-      </w:r>
-      <w:r>
-        <w:rPr>
-          <w:sz w:val="22"/>
-          <w:szCs w:val="22"/>
-        </w:rPr>
-        <w:t xml:space="preserve">, </w:t>
-      </w:r>
       <w:r>
         <w:rPr>
           <w:sz w:val="22"/>
@@ -3942,7 +4545,15 @@
           <w:sz w:val="22"/>
           <w:szCs w:val="22"/>
         </w:rPr>
-        <w:t>Irregular Right Heart Flow Dynamics in Children and Young Adults Born Preterm</w:t>
+        <w:t xml:space="preserve">Irregular Right Heart Flow Dynamics in </w:t>
+      </w:r>
+      <w:r>
+        <w:rPr>
+          <w:sz w:val="22"/>
+          <w:szCs w:val="22"/>
+        </w:rPr>
+        <w:lastRenderedPageBreak/>
+        <w:t>Children and Young Adults Born Preterm</w:t>
       </w:r>
       <w:r>
         <w:rPr>
@@ -4087,1057 +4698,6 @@
           <w:shd w:val="clear" w:color="auto" w:fill="FFFFFF"/>
         </w:rPr>
         <w:t>, 10.1007/s00261-020-02900-0.</w:t>
-      </w:r>
-    </w:p>
-    <w:p>
-      <w:pPr>
-        <w:widowControl/>
-        <w:numPr>
-          <w:ilvl w:val="0"/>
-          <w:numId w:val="41"/>
-        </w:numPr>
-        <w:spacing w:after="90"/>
-        <w:jc w:val="both"/>
-        <w:rPr>
-          <w:rFonts w:ascii="Arial" w:hAnsi="Arial" w:cs="Arial"/>
-          <w:i/>
-          <w:iCs/>
-          <w:snapToGrid/>
-          <w:color w:val="000000"/>
-          <w:sz w:val="22"/>
-          <w:szCs w:val="22"/>
-        </w:rPr>
-      </w:pPr>
-      <w:r>
-        <w:rPr>
-          <w:rFonts w:ascii="Arial" w:hAnsi="Arial" w:cs="Arial"/>
-          <w:sz w:val="22"/>
-          <w:szCs w:val="22"/>
-        </w:rPr>
-        <w:t>Eisenmenger, L.</w:t>
-      </w:r>
-      <w:r>
-        <w:rPr>
-          <w:rFonts w:ascii="Arial" w:hAnsi="Arial" w:cs="Arial"/>
-          <w:i/>
-          <w:iCs/>
-          <w:snapToGrid/>
-          <w:color w:val="000000"/>
-          <w:sz w:val="22"/>
-          <w:szCs w:val="22"/>
-        </w:rPr>
-        <w:t xml:space="preserve"> </w:t>
-      </w:r>
-      <w:r>
-        <w:rPr>
-          <w:rFonts w:ascii="Arial" w:hAnsi="Arial" w:cs="Arial"/>
-          <w:snapToGrid/>
-          <w:color w:val="000000"/>
-          <w:sz w:val="22"/>
-          <w:szCs w:val="22"/>
-        </w:rPr>
-        <w:t xml:space="preserve">B.*, Peret, A.*, </w:t>
-      </w:r>
-      <w:proofErr w:type="spellStart"/>
-      <w:r>
-        <w:rPr>
-          <w:rFonts w:ascii="Arial" w:hAnsi="Arial" w:cs="Arial"/>
-          <w:snapToGrid/>
-          <w:color w:val="000000"/>
-          <w:sz w:val="22"/>
-          <w:szCs w:val="22"/>
-        </w:rPr>
-        <w:t>Famakin</w:t>
-      </w:r>
-      <w:proofErr w:type="spellEnd"/>
-      <w:r>
-        <w:rPr>
-          <w:rFonts w:ascii="Arial" w:hAnsi="Arial" w:cs="Arial"/>
-          <w:snapToGrid/>
-          <w:color w:val="000000"/>
-          <w:sz w:val="22"/>
-          <w:szCs w:val="22"/>
-        </w:rPr>
-        <w:t xml:space="preserve">, B. M., </w:t>
-      </w:r>
-      <w:proofErr w:type="spellStart"/>
-      <w:r>
-        <w:rPr>
-          <w:rFonts w:ascii="Arial" w:hAnsi="Arial" w:cs="Arial"/>
-          <w:snapToGrid/>
-          <w:color w:val="000000"/>
-          <w:sz w:val="22"/>
-          <w:szCs w:val="22"/>
-        </w:rPr>
-        <w:t>Spahic</w:t>
-      </w:r>
-      <w:proofErr w:type="spellEnd"/>
-      <w:r>
-        <w:rPr>
-          <w:rFonts w:ascii="Arial" w:hAnsi="Arial" w:cs="Arial"/>
-          <w:snapToGrid/>
-          <w:color w:val="000000"/>
-          <w:sz w:val="22"/>
-          <w:szCs w:val="22"/>
-        </w:rPr>
-        <w:t xml:space="preserve">, A., </w:t>
-      </w:r>
-      <w:r>
-        <w:rPr>
-          <w:rFonts w:ascii="Arial" w:hAnsi="Arial" w:cs="Arial"/>
-          <w:b/>
-          <w:bCs/>
-          <w:snapToGrid/>
-          <w:color w:val="000000"/>
-          <w:sz w:val="22"/>
-          <w:szCs w:val="22"/>
-        </w:rPr>
-        <w:t>Roberts, G. S.</w:t>
-      </w:r>
-      <w:r>
-        <w:rPr>
-          <w:rFonts w:ascii="Arial" w:hAnsi="Arial" w:cs="Arial"/>
-          <w:snapToGrid/>
-          <w:color w:val="000000"/>
-          <w:sz w:val="22"/>
-          <w:szCs w:val="22"/>
-        </w:rPr>
-        <w:t>, Bockholt, H. J., John</w:t>
-      </w:r>
-      <w:r>
-        <w:rPr>
-          <w:rFonts w:ascii="Arial" w:hAnsi="Arial" w:cs="Arial"/>
-          <w:snapToGrid/>
-          <w:color w:val="000000"/>
-          <w:sz w:val="22"/>
-          <w:szCs w:val="22"/>
-        </w:rPr>
-        <w:t xml:space="preserve">son, K. M., &amp; Paulsen, J. S. </w:t>
-      </w:r>
-      <w:r>
-        <w:rPr>
-          <w:rFonts w:ascii="Arial" w:hAnsi="Arial" w:cs="Arial"/>
-          <w:snapToGrid/>
-          <w:color w:val="000000"/>
-          <w:sz w:val="22"/>
-          <w:szCs w:val="22"/>
-        </w:rPr>
-        <w:t xml:space="preserve">(2022). </w:t>
-      </w:r>
-      <w:r>
-        <w:rPr>
-          <w:rFonts w:ascii="Arial" w:hAnsi="Arial" w:cs="Arial"/>
-          <w:snapToGrid/>
-          <w:color w:val="000000"/>
-          <w:sz w:val="22"/>
-          <w:szCs w:val="22"/>
-        </w:rPr>
-        <w:t>Vascular Contributions to Alzheimer’s Disease.</w:t>
-      </w:r>
-      <w:r>
-        <w:rPr>
-          <w:rFonts w:ascii="Arial" w:hAnsi="Arial" w:cs="Arial"/>
-          <w:snapToGrid/>
-          <w:color w:val="000000"/>
-          <w:sz w:val="22"/>
-          <w:szCs w:val="22"/>
-        </w:rPr>
-        <w:t xml:space="preserve"> </w:t>
-      </w:r>
-      <w:r>
-        <w:rPr>
-          <w:rFonts w:ascii="Arial" w:hAnsi="Arial" w:cs="Arial"/>
-          <w:i/>
-          <w:iCs/>
-          <w:snapToGrid/>
-          <w:color w:val="000000"/>
-          <w:sz w:val="22"/>
-          <w:szCs w:val="22"/>
-        </w:rPr>
-        <w:t>Translation Research</w:t>
-      </w:r>
-      <w:r>
-        <w:rPr>
-          <w:rFonts w:ascii="Arial" w:hAnsi="Arial" w:cs="Arial"/>
-          <w:i/>
-          <w:iCs/>
-          <w:snapToGrid/>
-          <w:color w:val="000000"/>
-          <w:sz w:val="22"/>
-          <w:szCs w:val="22"/>
-        </w:rPr>
-        <w:t xml:space="preserve">, </w:t>
-      </w:r>
-      <w:r>
-        <w:rPr>
-          <w:rFonts w:ascii="Arial" w:hAnsi="Arial" w:cs="Arial"/>
-          <w:sz w:val="22"/>
-          <w:szCs w:val="22"/>
-        </w:rPr>
-        <w:t>10.1016/j.trsl.2022.12.003</w:t>
-      </w:r>
-      <w:r>
-        <w:rPr>
-          <w:rFonts w:ascii="Arial" w:hAnsi="Arial" w:cs="Arial"/>
-          <w:sz w:val="22"/>
-          <w:szCs w:val="22"/>
-        </w:rPr>
-        <w:t xml:space="preserve">. </w:t>
-      </w:r>
-    </w:p>
-    <w:p>
-      <w:pPr>
-        <w:pStyle w:val="ListParagraph"/>
-        <w:numPr>
-          <w:ilvl w:val="0"/>
-          <w:numId w:val="41"/>
-        </w:numPr>
-        <w:spacing w:after="90"/>
-        <w:contextualSpacing w:val="0"/>
-        <w:rPr>
-          <w:rFonts w:ascii="Arial" w:hAnsi="Arial" w:cs="Arial"/>
-          <w:sz w:val="22"/>
-          <w:szCs w:val="22"/>
-        </w:rPr>
-      </w:pPr>
-      <w:r>
-        <w:rPr>
-          <w:rFonts w:ascii="Arial" w:hAnsi="Arial" w:cs="Arial"/>
-          <w:sz w:val="22"/>
-          <w:szCs w:val="22"/>
-        </w:rPr>
-        <w:t>Eisenmenger</w:t>
-      </w:r>
-      <w:r>
-        <w:rPr>
-          <w:rFonts w:ascii="Arial" w:hAnsi="Arial" w:cs="Arial"/>
-          <w:sz w:val="22"/>
-          <w:szCs w:val="22"/>
-        </w:rPr>
-        <w:t>, L. B.</w:t>
-      </w:r>
-      <w:r>
-        <w:rPr>
-          <w:rFonts w:ascii="Arial" w:hAnsi="Arial" w:cs="Arial"/>
-          <w:sz w:val="22"/>
-          <w:szCs w:val="22"/>
-        </w:rPr>
-        <w:t>*</w:t>
-      </w:r>
-      <w:r>
-        <w:rPr>
-          <w:rFonts w:ascii="Arial" w:hAnsi="Arial" w:cs="Arial"/>
-          <w:sz w:val="22"/>
-          <w:szCs w:val="22"/>
-        </w:rPr>
-        <w:t>, Peret</w:t>
-      </w:r>
-      <w:r>
-        <w:rPr>
-          <w:rFonts w:ascii="Arial" w:hAnsi="Arial" w:cs="Arial"/>
-          <w:sz w:val="22"/>
-          <w:szCs w:val="22"/>
-        </w:rPr>
-        <w:t>, A.</w:t>
-      </w:r>
-      <w:r>
-        <w:rPr>
-          <w:rFonts w:ascii="Arial" w:hAnsi="Arial" w:cs="Arial"/>
-          <w:sz w:val="22"/>
-          <w:szCs w:val="22"/>
-        </w:rPr>
-        <w:t>*</w:t>
-      </w:r>
-      <w:r>
-        <w:rPr>
-          <w:rFonts w:ascii="Arial" w:hAnsi="Arial" w:cs="Arial"/>
-          <w:sz w:val="22"/>
-          <w:szCs w:val="22"/>
-        </w:rPr>
-        <w:t>,</w:t>
-      </w:r>
-      <w:r>
-        <w:rPr>
-          <w:rFonts w:ascii="Arial" w:hAnsi="Arial" w:cs="Arial"/>
-          <w:sz w:val="22"/>
-          <w:szCs w:val="22"/>
-        </w:rPr>
-        <w:t xml:space="preserve"> </w:t>
-      </w:r>
-      <w:r>
-        <w:rPr>
-          <w:rFonts w:ascii="Arial" w:hAnsi="Arial" w:cs="Arial"/>
-          <w:b/>
-          <w:bCs/>
-          <w:sz w:val="22"/>
-          <w:szCs w:val="22"/>
-        </w:rPr>
-        <w:t>Roberts, G. S.</w:t>
-      </w:r>
-      <w:r>
-        <w:rPr>
-          <w:rFonts w:ascii="Arial" w:hAnsi="Arial" w:cs="Arial"/>
-          <w:sz w:val="22"/>
-          <w:szCs w:val="22"/>
-        </w:rPr>
-        <w:t xml:space="preserve">, </w:t>
-      </w:r>
-      <w:proofErr w:type="spellStart"/>
-      <w:r>
-        <w:rPr>
-          <w:rFonts w:ascii="Arial" w:hAnsi="Arial" w:cs="Arial"/>
-          <w:sz w:val="22"/>
-          <w:szCs w:val="22"/>
-        </w:rPr>
-        <w:t>Spahic</w:t>
-      </w:r>
-      <w:proofErr w:type="spellEnd"/>
-      <w:r>
-        <w:rPr>
-          <w:rFonts w:ascii="Arial" w:hAnsi="Arial" w:cs="Arial"/>
-          <w:sz w:val="22"/>
-          <w:szCs w:val="22"/>
-        </w:rPr>
-        <w:t>, A.</w:t>
-      </w:r>
-      <w:r>
-        <w:rPr>
-          <w:rFonts w:ascii="Arial" w:hAnsi="Arial" w:cs="Arial"/>
-          <w:sz w:val="22"/>
-          <w:szCs w:val="22"/>
-        </w:rPr>
-        <w:t>, Tang</w:t>
-      </w:r>
-      <w:r>
-        <w:rPr>
-          <w:rFonts w:ascii="Arial" w:hAnsi="Arial" w:cs="Arial"/>
-          <w:sz w:val="22"/>
-          <w:szCs w:val="22"/>
-        </w:rPr>
-        <w:t>, C.</w:t>
-      </w:r>
-      <w:r>
-        <w:rPr>
-          <w:rFonts w:ascii="Arial" w:hAnsi="Arial" w:cs="Arial"/>
-          <w:sz w:val="22"/>
-          <w:szCs w:val="22"/>
-        </w:rPr>
-        <w:t>, Kuner</w:t>
-      </w:r>
-      <w:r>
-        <w:rPr>
-          <w:rFonts w:ascii="Arial" w:hAnsi="Arial" w:cs="Arial"/>
-          <w:sz w:val="22"/>
-          <w:szCs w:val="22"/>
-        </w:rPr>
-        <w:t>, A.</w:t>
-      </w:r>
-      <w:r>
-        <w:rPr>
-          <w:rFonts w:ascii="Arial" w:hAnsi="Arial" w:cs="Arial"/>
-          <w:sz w:val="22"/>
-          <w:szCs w:val="22"/>
-        </w:rPr>
-        <w:t>, Grayev</w:t>
-      </w:r>
-      <w:r>
-        <w:rPr>
-          <w:rFonts w:ascii="Arial" w:hAnsi="Arial" w:cs="Arial"/>
-          <w:sz w:val="22"/>
-          <w:szCs w:val="22"/>
-        </w:rPr>
-        <w:t>, A.</w:t>
-      </w:r>
-      <w:r>
-        <w:rPr>
-          <w:rFonts w:ascii="Arial" w:hAnsi="Arial" w:cs="Arial"/>
-          <w:sz w:val="22"/>
-          <w:szCs w:val="22"/>
-        </w:rPr>
-        <w:t>,</w:t>
-      </w:r>
-      <w:r>
-        <w:rPr>
-          <w:rFonts w:ascii="Arial" w:hAnsi="Arial" w:cs="Arial"/>
-          <w:sz w:val="22"/>
-          <w:szCs w:val="22"/>
-        </w:rPr>
-        <w:t xml:space="preserve"> </w:t>
-      </w:r>
-      <w:r>
-        <w:rPr>
-          <w:rFonts w:ascii="Arial" w:hAnsi="Arial" w:cs="Arial"/>
-          <w:sz w:val="22"/>
-          <w:szCs w:val="22"/>
-        </w:rPr>
-        <w:t>Field</w:t>
-      </w:r>
-      <w:r>
-        <w:rPr>
-          <w:rFonts w:ascii="Arial" w:hAnsi="Arial" w:cs="Arial"/>
-          <w:sz w:val="22"/>
-          <w:szCs w:val="22"/>
-        </w:rPr>
-        <w:t>, A.</w:t>
-      </w:r>
-      <w:r>
-        <w:rPr>
-          <w:rFonts w:ascii="Arial" w:hAnsi="Arial" w:cs="Arial"/>
-          <w:sz w:val="22"/>
-          <w:szCs w:val="22"/>
-        </w:rPr>
-        <w:t>, Rowley</w:t>
-      </w:r>
-      <w:r>
-        <w:rPr>
-          <w:rFonts w:ascii="Arial" w:hAnsi="Arial" w:cs="Arial"/>
-          <w:sz w:val="22"/>
-          <w:szCs w:val="22"/>
-        </w:rPr>
-        <w:t>, H. A.</w:t>
-      </w:r>
-      <w:r>
-        <w:rPr>
-          <w:rFonts w:ascii="Arial" w:hAnsi="Arial" w:cs="Arial"/>
-          <w:sz w:val="22"/>
-          <w:szCs w:val="22"/>
-        </w:rPr>
-        <w:t xml:space="preserve">, </w:t>
-      </w:r>
-      <w:r>
-        <w:rPr>
-          <w:rFonts w:ascii="Arial" w:hAnsi="Arial" w:cs="Arial"/>
-          <w:sz w:val="22"/>
-          <w:szCs w:val="22"/>
-        </w:rPr>
-        <w:t xml:space="preserve">&amp; </w:t>
-      </w:r>
-      <w:r>
-        <w:rPr>
-          <w:rFonts w:ascii="Arial" w:hAnsi="Arial" w:cs="Arial"/>
-          <w:sz w:val="22"/>
-          <w:szCs w:val="22"/>
-        </w:rPr>
-        <w:t>Kennedy</w:t>
-      </w:r>
-      <w:r>
-        <w:rPr>
-          <w:rFonts w:ascii="Arial" w:hAnsi="Arial" w:cs="Arial"/>
-          <w:sz w:val="22"/>
-          <w:szCs w:val="22"/>
-        </w:rPr>
-        <w:t>, T.</w:t>
-      </w:r>
-      <w:r>
-        <w:rPr>
-          <w:rFonts w:ascii="Arial" w:hAnsi="Arial" w:cs="Arial"/>
-          <w:sz w:val="22"/>
-          <w:szCs w:val="22"/>
-        </w:rPr>
-        <w:t xml:space="preserve"> </w:t>
-      </w:r>
-      <w:r>
-        <w:rPr>
-          <w:rFonts w:ascii="Arial" w:hAnsi="Arial" w:cs="Arial"/>
-          <w:sz w:val="22"/>
-          <w:szCs w:val="22"/>
-        </w:rPr>
-        <w:t xml:space="preserve">When Less is More: FAST MR Protocols for Neuroradiology. </w:t>
-      </w:r>
-      <w:r>
-        <w:rPr>
-          <w:rFonts w:ascii="Arial" w:hAnsi="Arial" w:cs="Arial"/>
-          <w:i/>
-          <w:iCs/>
-          <w:sz w:val="22"/>
-          <w:szCs w:val="22"/>
-        </w:rPr>
-        <w:t>Accepted</w:t>
-      </w:r>
-      <w:r>
-        <w:rPr>
-          <w:rFonts w:ascii="Arial" w:hAnsi="Arial" w:cs="Arial"/>
-          <w:i/>
-          <w:iCs/>
-          <w:sz w:val="22"/>
-          <w:szCs w:val="22"/>
-        </w:rPr>
-        <w:t xml:space="preserve"> in </w:t>
-      </w:r>
-      <w:proofErr w:type="spellStart"/>
-      <w:r>
-        <w:rPr>
-          <w:rFonts w:ascii="Arial" w:hAnsi="Arial" w:cs="Arial"/>
-          <w:i/>
-          <w:iCs/>
-          <w:sz w:val="22"/>
-          <w:szCs w:val="22"/>
-        </w:rPr>
-        <w:t>Radiographics</w:t>
-      </w:r>
-      <w:proofErr w:type="spellEnd"/>
-      <w:r>
-        <w:rPr>
-          <w:rFonts w:ascii="Arial" w:hAnsi="Arial" w:cs="Arial"/>
-          <w:i/>
-          <w:iCs/>
-          <w:sz w:val="22"/>
-          <w:szCs w:val="22"/>
-        </w:rPr>
-        <w:t>.</w:t>
-      </w:r>
-      <w:r>
-        <w:rPr>
-          <w:rFonts w:ascii="Arial" w:hAnsi="Arial" w:cs="Arial"/>
-          <w:sz w:val="22"/>
-          <w:szCs w:val="22"/>
-        </w:rPr>
-        <w:t xml:space="preserve"> </w:t>
-      </w:r>
-      <w:r>
-        <w:rPr>
-          <w:rFonts w:ascii="Arial" w:hAnsi="Arial" w:cs="Arial"/>
-          <w:sz w:val="22"/>
-          <w:szCs w:val="22"/>
-        </w:rPr>
-        <w:t>*Authors contributed equally to this work.</w:t>
-      </w:r>
-    </w:p>
-    <w:p>
-      <w:pPr>
-        <w:widowControl/>
-        <w:numPr>
-          <w:ilvl w:val="0"/>
-          <w:numId w:val="41"/>
-        </w:numPr>
-        <w:spacing w:after="90"/>
-        <w:jc w:val="both"/>
-        <w:rPr>
-          <w:rFonts w:ascii="Arial" w:hAnsi="Arial" w:cs="Arial"/>
-          <w:i/>
-          <w:iCs/>
-          <w:snapToGrid/>
-          <w:color w:val="000000"/>
-          <w:sz w:val="22"/>
-          <w:szCs w:val="22"/>
-        </w:rPr>
-      </w:pPr>
-      <w:r>
-        <w:rPr>
-          <w:rFonts w:ascii="Arial" w:hAnsi="Arial" w:cs="Arial"/>
-          <w:sz w:val="22"/>
-          <w:szCs w:val="22"/>
-        </w:rPr>
-        <w:t>Capel</w:t>
-      </w:r>
-      <w:r>
-        <w:rPr>
-          <w:rFonts w:ascii="Arial" w:hAnsi="Arial" w:cs="Arial"/>
-          <w:sz w:val="22"/>
-          <w:szCs w:val="22"/>
-        </w:rPr>
-        <w:t>,</w:t>
-      </w:r>
-      <w:r>
-        <w:rPr>
-          <w:rFonts w:ascii="Arial" w:hAnsi="Arial" w:cs="Arial"/>
-          <w:sz w:val="22"/>
-          <w:szCs w:val="22"/>
-        </w:rPr>
-        <w:t xml:space="preserve"> K</w:t>
-      </w:r>
-      <w:r>
-        <w:rPr>
-          <w:rFonts w:ascii="Arial" w:hAnsi="Arial" w:cs="Arial"/>
-          <w:sz w:val="22"/>
-          <w:szCs w:val="22"/>
-        </w:rPr>
-        <w:t xml:space="preserve">. </w:t>
-      </w:r>
-      <w:r>
-        <w:rPr>
-          <w:rFonts w:ascii="Arial" w:hAnsi="Arial" w:cs="Arial"/>
-          <w:sz w:val="22"/>
-          <w:szCs w:val="22"/>
-        </w:rPr>
-        <w:t>W</w:t>
-      </w:r>
-      <w:r>
-        <w:rPr>
-          <w:rFonts w:ascii="Arial" w:hAnsi="Arial" w:cs="Arial"/>
-          <w:sz w:val="22"/>
-          <w:szCs w:val="22"/>
-        </w:rPr>
-        <w:t>.</w:t>
-      </w:r>
-      <w:r>
-        <w:rPr>
-          <w:rFonts w:ascii="Arial" w:hAnsi="Arial" w:cs="Arial"/>
-          <w:sz w:val="22"/>
-          <w:szCs w:val="22"/>
-        </w:rPr>
-        <w:t>,</w:t>
-      </w:r>
-      <w:r>
-        <w:rPr>
-          <w:rFonts w:ascii="Arial" w:hAnsi="Arial" w:cs="Arial"/>
-          <w:sz w:val="22"/>
-          <w:szCs w:val="22"/>
-          <w:vertAlign w:val="superscript"/>
-        </w:rPr>
-        <w:t xml:space="preserve"> </w:t>
-      </w:r>
-      <w:r>
-        <w:rPr>
-          <w:rFonts w:ascii="Arial" w:hAnsi="Arial" w:cs="Arial"/>
-          <w:b/>
-          <w:bCs/>
-          <w:sz w:val="22"/>
-          <w:szCs w:val="22"/>
-        </w:rPr>
-        <w:t>Roberts</w:t>
-      </w:r>
-      <w:r>
-        <w:rPr>
-          <w:rFonts w:ascii="Arial" w:hAnsi="Arial" w:cs="Arial"/>
-          <w:b/>
-          <w:bCs/>
-          <w:sz w:val="22"/>
-          <w:szCs w:val="22"/>
-        </w:rPr>
-        <w:t>,</w:t>
-      </w:r>
-      <w:r>
-        <w:rPr>
-          <w:rFonts w:ascii="Arial" w:hAnsi="Arial" w:cs="Arial"/>
-          <w:b/>
-          <w:bCs/>
-          <w:sz w:val="22"/>
-          <w:szCs w:val="22"/>
-        </w:rPr>
-        <w:t xml:space="preserve"> G</w:t>
-      </w:r>
-      <w:r>
-        <w:rPr>
-          <w:rFonts w:ascii="Arial" w:hAnsi="Arial" w:cs="Arial"/>
-          <w:b/>
-          <w:bCs/>
-          <w:sz w:val="22"/>
-          <w:szCs w:val="22"/>
-        </w:rPr>
-        <w:t xml:space="preserve">. </w:t>
-      </w:r>
-      <w:r>
-        <w:rPr>
-          <w:rFonts w:ascii="Arial" w:hAnsi="Arial" w:cs="Arial"/>
-          <w:b/>
-          <w:bCs/>
-          <w:sz w:val="22"/>
-          <w:szCs w:val="22"/>
-        </w:rPr>
-        <w:t>S</w:t>
-      </w:r>
-      <w:r>
-        <w:rPr>
-          <w:rFonts w:ascii="Arial" w:hAnsi="Arial" w:cs="Arial"/>
-          <w:b/>
-          <w:bCs/>
-          <w:sz w:val="22"/>
-          <w:szCs w:val="22"/>
-        </w:rPr>
-        <w:t>.</w:t>
-      </w:r>
-      <w:r>
-        <w:rPr>
-          <w:rFonts w:ascii="Arial" w:hAnsi="Arial" w:cs="Arial"/>
-          <w:sz w:val="22"/>
-          <w:szCs w:val="22"/>
-        </w:rPr>
-        <w:t>, Kuner</w:t>
-      </w:r>
-      <w:r>
-        <w:rPr>
-          <w:rFonts w:ascii="Arial" w:hAnsi="Arial" w:cs="Arial"/>
-          <w:sz w:val="22"/>
-          <w:szCs w:val="22"/>
-        </w:rPr>
-        <w:t>,</w:t>
-      </w:r>
-      <w:r>
-        <w:rPr>
-          <w:rFonts w:ascii="Arial" w:hAnsi="Arial" w:cs="Arial"/>
-          <w:sz w:val="22"/>
-          <w:szCs w:val="22"/>
-        </w:rPr>
-        <w:t xml:space="preserve"> A</w:t>
-      </w:r>
-      <w:r>
-        <w:rPr>
-          <w:rFonts w:ascii="Arial" w:hAnsi="Arial" w:cs="Arial"/>
-          <w:sz w:val="22"/>
-          <w:szCs w:val="22"/>
-        </w:rPr>
-        <w:t xml:space="preserve">. </w:t>
-      </w:r>
-      <w:r>
-        <w:rPr>
-          <w:rFonts w:ascii="Arial" w:hAnsi="Arial" w:cs="Arial"/>
-          <w:sz w:val="22"/>
-          <w:szCs w:val="22"/>
-        </w:rPr>
-        <w:t>D</w:t>
-      </w:r>
-      <w:r>
-        <w:rPr>
-          <w:rFonts w:ascii="Arial" w:hAnsi="Arial" w:cs="Arial"/>
-          <w:sz w:val="22"/>
-          <w:szCs w:val="22"/>
-        </w:rPr>
-        <w:t>.</w:t>
-      </w:r>
-      <w:r>
-        <w:rPr>
-          <w:rFonts w:ascii="Arial" w:hAnsi="Arial" w:cs="Arial"/>
-          <w:sz w:val="22"/>
-          <w:szCs w:val="22"/>
-        </w:rPr>
-        <w:t>, Manunga</w:t>
-      </w:r>
-      <w:r>
-        <w:rPr>
-          <w:rFonts w:ascii="Arial" w:hAnsi="Arial" w:cs="Arial"/>
-          <w:sz w:val="22"/>
-          <w:szCs w:val="22"/>
-        </w:rPr>
-        <w:t>,</w:t>
-      </w:r>
-      <w:r>
-        <w:rPr>
-          <w:rFonts w:ascii="Arial" w:hAnsi="Arial" w:cs="Arial"/>
-          <w:sz w:val="22"/>
-          <w:szCs w:val="22"/>
-        </w:rPr>
-        <w:t xml:space="preserve"> J</w:t>
-      </w:r>
-      <w:r>
-        <w:rPr>
-          <w:rFonts w:ascii="Arial" w:hAnsi="Arial" w:cs="Arial"/>
-          <w:sz w:val="22"/>
-          <w:szCs w:val="22"/>
-        </w:rPr>
-        <w:t>.</w:t>
-      </w:r>
-      <w:r>
-        <w:rPr>
-          <w:rFonts w:ascii="Arial" w:hAnsi="Arial" w:cs="Arial"/>
-          <w:sz w:val="22"/>
-          <w:szCs w:val="22"/>
-        </w:rPr>
-        <w:t>, Chang</w:t>
-      </w:r>
-      <w:r>
-        <w:rPr>
-          <w:rFonts w:ascii="Arial" w:hAnsi="Arial" w:cs="Arial"/>
-          <w:sz w:val="22"/>
-          <w:szCs w:val="22"/>
-        </w:rPr>
-        <w:t>,</w:t>
-      </w:r>
-      <w:r>
-        <w:rPr>
-          <w:rFonts w:ascii="Arial" w:hAnsi="Arial" w:cs="Arial"/>
-          <w:sz w:val="22"/>
-          <w:szCs w:val="22"/>
-        </w:rPr>
-        <w:t xml:space="preserve"> W</w:t>
-      </w:r>
-      <w:r>
-        <w:rPr>
-          <w:rFonts w:ascii="Arial" w:hAnsi="Arial" w:cs="Arial"/>
-          <w:sz w:val="22"/>
-          <w:szCs w:val="22"/>
-        </w:rPr>
-        <w:t>.</w:t>
-      </w:r>
-      <w:r>
-        <w:rPr>
-          <w:rFonts w:ascii="Arial" w:hAnsi="Arial" w:cs="Arial"/>
-          <w:sz w:val="22"/>
-          <w:szCs w:val="22"/>
-        </w:rPr>
-        <w:t xml:space="preserve">, </w:t>
-      </w:r>
-      <w:proofErr w:type="spellStart"/>
-      <w:r>
-        <w:rPr>
-          <w:rFonts w:ascii="Arial" w:hAnsi="Arial" w:cs="Arial"/>
-          <w:sz w:val="22"/>
-          <w:szCs w:val="22"/>
-        </w:rPr>
-        <w:t>Spahic</w:t>
-      </w:r>
-      <w:proofErr w:type="spellEnd"/>
-      <w:r>
-        <w:rPr>
-          <w:rFonts w:ascii="Arial" w:hAnsi="Arial" w:cs="Arial"/>
-          <w:sz w:val="22"/>
-          <w:szCs w:val="22"/>
-        </w:rPr>
-        <w:t>,</w:t>
-      </w:r>
-      <w:r>
-        <w:rPr>
-          <w:rFonts w:ascii="Arial" w:hAnsi="Arial" w:cs="Arial"/>
-          <w:sz w:val="22"/>
-          <w:szCs w:val="22"/>
-        </w:rPr>
-        <w:t xml:space="preserve"> A</w:t>
-      </w:r>
-      <w:r>
-        <w:rPr>
-          <w:rFonts w:ascii="Arial" w:hAnsi="Arial" w:cs="Arial"/>
-          <w:sz w:val="22"/>
-          <w:szCs w:val="22"/>
-        </w:rPr>
-        <w:t>.</w:t>
-      </w:r>
-      <w:r>
-        <w:rPr>
-          <w:rFonts w:ascii="Arial" w:hAnsi="Arial" w:cs="Arial"/>
-          <w:sz w:val="22"/>
-          <w:szCs w:val="22"/>
-        </w:rPr>
-        <w:t>, Peret</w:t>
-      </w:r>
-      <w:r>
-        <w:rPr>
-          <w:rFonts w:ascii="Arial" w:hAnsi="Arial" w:cs="Arial"/>
-          <w:sz w:val="22"/>
-          <w:szCs w:val="22"/>
-        </w:rPr>
-        <w:t>,</w:t>
-      </w:r>
-      <w:r>
-        <w:rPr>
-          <w:rFonts w:ascii="Arial" w:hAnsi="Arial" w:cs="Arial"/>
-          <w:sz w:val="22"/>
-          <w:szCs w:val="22"/>
-        </w:rPr>
-        <w:t xml:space="preserve"> A</w:t>
-      </w:r>
-      <w:r>
-        <w:rPr>
-          <w:rFonts w:ascii="Arial" w:hAnsi="Arial" w:cs="Arial"/>
-          <w:sz w:val="22"/>
-          <w:szCs w:val="22"/>
-        </w:rPr>
-        <w:t>.</w:t>
-      </w:r>
-      <w:r>
-        <w:rPr>
-          <w:rFonts w:ascii="Arial" w:hAnsi="Arial" w:cs="Arial"/>
-          <w:sz w:val="22"/>
-          <w:szCs w:val="22"/>
-        </w:rPr>
-        <w:t>, Wieben</w:t>
-      </w:r>
-      <w:r>
-        <w:rPr>
-          <w:rFonts w:ascii="Arial" w:hAnsi="Arial" w:cs="Arial"/>
-          <w:sz w:val="22"/>
-          <w:szCs w:val="22"/>
-        </w:rPr>
-        <w:t>,</w:t>
-      </w:r>
-      <w:r>
-        <w:rPr>
-          <w:rFonts w:ascii="Arial" w:hAnsi="Arial" w:cs="Arial"/>
-          <w:sz w:val="22"/>
-          <w:szCs w:val="22"/>
-        </w:rPr>
-        <w:t xml:space="preserve"> O</w:t>
-      </w:r>
-      <w:r>
-        <w:rPr>
-          <w:rFonts w:ascii="Arial" w:hAnsi="Arial" w:cs="Arial"/>
-          <w:sz w:val="22"/>
-          <w:szCs w:val="22"/>
-        </w:rPr>
-        <w:t>.</w:t>
-      </w:r>
-      <w:r>
-        <w:rPr>
-          <w:rFonts w:ascii="Arial" w:hAnsi="Arial" w:cs="Arial"/>
-          <w:sz w:val="22"/>
-          <w:szCs w:val="22"/>
-        </w:rPr>
-        <w:t>, Johnson</w:t>
-      </w:r>
-      <w:r>
-        <w:rPr>
-          <w:rFonts w:ascii="Arial" w:hAnsi="Arial" w:cs="Arial"/>
-          <w:sz w:val="22"/>
-          <w:szCs w:val="22"/>
-        </w:rPr>
-        <w:t>,</w:t>
-      </w:r>
-      <w:r>
-        <w:rPr>
-          <w:rFonts w:ascii="Arial" w:hAnsi="Arial" w:cs="Arial"/>
-          <w:sz w:val="22"/>
-          <w:szCs w:val="22"/>
-        </w:rPr>
-        <w:t xml:space="preserve"> K</w:t>
-      </w:r>
-      <w:r>
-        <w:rPr>
-          <w:rFonts w:ascii="Arial" w:hAnsi="Arial" w:cs="Arial"/>
-          <w:sz w:val="22"/>
-          <w:szCs w:val="22"/>
-        </w:rPr>
-        <w:t xml:space="preserve">. </w:t>
-      </w:r>
-      <w:r>
-        <w:rPr>
-          <w:rFonts w:ascii="Arial" w:hAnsi="Arial" w:cs="Arial"/>
-          <w:sz w:val="22"/>
-          <w:szCs w:val="22"/>
-        </w:rPr>
-        <w:t>M</w:t>
-      </w:r>
-      <w:r>
-        <w:rPr>
-          <w:rFonts w:ascii="Arial" w:hAnsi="Arial" w:cs="Arial"/>
-          <w:sz w:val="22"/>
-          <w:szCs w:val="22"/>
-        </w:rPr>
-        <w:t>.</w:t>
-      </w:r>
-      <w:r>
-        <w:rPr>
-          <w:rFonts w:ascii="Arial" w:hAnsi="Arial" w:cs="Arial"/>
-          <w:sz w:val="22"/>
-          <w:szCs w:val="22"/>
-        </w:rPr>
-        <w:t>,</w:t>
-      </w:r>
-      <w:r>
-        <w:rPr>
-          <w:rFonts w:ascii="Arial" w:hAnsi="Arial" w:cs="Arial"/>
-          <w:sz w:val="22"/>
-          <w:szCs w:val="22"/>
-        </w:rPr>
-        <w:t xml:space="preserve"> &amp; </w:t>
-      </w:r>
-      <w:r>
-        <w:rPr>
-          <w:rFonts w:ascii="Arial" w:hAnsi="Arial" w:cs="Arial"/>
-          <w:sz w:val="22"/>
-          <w:szCs w:val="22"/>
-        </w:rPr>
-        <w:t>Eisenmenger</w:t>
-      </w:r>
-      <w:r>
-        <w:rPr>
-          <w:rFonts w:ascii="Arial" w:hAnsi="Arial" w:cs="Arial"/>
-          <w:sz w:val="22"/>
-          <w:szCs w:val="22"/>
-        </w:rPr>
-        <w:t>,</w:t>
-      </w:r>
-      <w:r>
-        <w:rPr>
-          <w:rFonts w:ascii="Arial" w:hAnsi="Arial" w:cs="Arial"/>
-          <w:sz w:val="22"/>
-          <w:szCs w:val="22"/>
-        </w:rPr>
-        <w:t xml:space="preserve"> L</w:t>
-      </w:r>
-      <w:r>
-        <w:rPr>
-          <w:rFonts w:ascii="Arial" w:hAnsi="Arial" w:cs="Arial"/>
-          <w:sz w:val="22"/>
-          <w:szCs w:val="22"/>
-        </w:rPr>
-        <w:t xml:space="preserve">. </w:t>
-      </w:r>
-      <w:r>
-        <w:rPr>
-          <w:rFonts w:ascii="Arial" w:hAnsi="Arial" w:cs="Arial"/>
-          <w:sz w:val="22"/>
-          <w:szCs w:val="22"/>
-        </w:rPr>
-        <w:t xml:space="preserve">B. </w:t>
-      </w:r>
-      <w:r>
-        <w:rPr>
-          <w:rFonts w:ascii="Arial" w:hAnsi="Arial" w:cs="Arial"/>
-          <w:snapToGrid/>
-          <w:color w:val="000000"/>
-          <w:sz w:val="22"/>
-          <w:szCs w:val="22"/>
-        </w:rPr>
-        <w:t>Beyond Time-of-Flight MRA: Review of Flow Imaging Techniques</w:t>
-      </w:r>
-      <w:r>
-        <w:rPr>
-          <w:rFonts w:ascii="Arial" w:hAnsi="Arial" w:cs="Arial"/>
-          <w:snapToGrid/>
-          <w:color w:val="000000"/>
-          <w:sz w:val="22"/>
-          <w:szCs w:val="22"/>
-        </w:rPr>
-        <w:t xml:space="preserve">. </w:t>
-      </w:r>
-      <w:r>
-        <w:rPr>
-          <w:rFonts w:ascii="Arial" w:hAnsi="Arial" w:cs="Arial"/>
-          <w:i/>
-          <w:iCs/>
-          <w:snapToGrid/>
-          <w:color w:val="000000"/>
-          <w:sz w:val="22"/>
-          <w:szCs w:val="22"/>
-        </w:rPr>
-        <w:t>Accepted to</w:t>
-      </w:r>
-      <w:r>
-        <w:rPr>
-          <w:rFonts w:ascii="Arial" w:hAnsi="Arial" w:cs="Arial"/>
-          <w:i/>
-          <w:iCs/>
-          <w:snapToGrid/>
-          <w:color w:val="000000"/>
-          <w:sz w:val="22"/>
-          <w:szCs w:val="22"/>
-        </w:rPr>
-        <w:t xml:space="preserve"> </w:t>
-      </w:r>
-      <w:proofErr w:type="spellStart"/>
-      <w:r>
-        <w:rPr>
-          <w:rFonts w:ascii="Arial" w:hAnsi="Arial" w:cs="Arial"/>
-          <w:i/>
-          <w:iCs/>
-          <w:snapToGrid/>
-          <w:color w:val="000000"/>
-          <w:sz w:val="22"/>
-          <w:szCs w:val="22"/>
-        </w:rPr>
-        <w:t>Neurographics</w:t>
-      </w:r>
-      <w:proofErr w:type="spellEnd"/>
-      <w:r>
-        <w:rPr>
-          <w:rFonts w:ascii="Arial" w:hAnsi="Arial" w:cs="Arial"/>
-          <w:i/>
-          <w:iCs/>
-          <w:snapToGrid/>
-          <w:color w:val="000000"/>
-          <w:sz w:val="22"/>
-          <w:szCs w:val="22"/>
-        </w:rPr>
-        <w:t>.</w:t>
       </w:r>
     </w:p>
     <w:p>
@@ -5210,301 +4770,6 @@
       <w:r>
         <w:rPr>
           <w:rFonts w:ascii="Arial" w:hAnsi="Arial" w:cs="Arial"/>
-          <w:b/>
-          <w:bCs/>
-          <w:sz w:val="22"/>
-          <w:szCs w:val="22"/>
-        </w:rPr>
-        <w:lastRenderedPageBreak/>
-        <w:t>Roberts, G. S.</w:t>
-      </w:r>
-      <w:r>
-        <w:rPr>
-          <w:rFonts w:ascii="Arial" w:hAnsi="Arial" w:cs="Arial"/>
-          <w:b/>
-          <w:bCs/>
-          <w:sz w:val="22"/>
-          <w:szCs w:val="22"/>
-        </w:rPr>
-        <w:t>*</w:t>
-      </w:r>
-      <w:r>
-        <w:rPr>
-          <w:rFonts w:ascii="Arial" w:hAnsi="Arial" w:cs="Arial"/>
-          <w:sz w:val="22"/>
-          <w:szCs w:val="22"/>
-        </w:rPr>
-        <w:t>, Hoffman, C. A.</w:t>
-      </w:r>
-      <w:r>
-        <w:rPr>
-          <w:rFonts w:ascii="Arial" w:hAnsi="Arial" w:cs="Arial"/>
-          <w:sz w:val="22"/>
-          <w:szCs w:val="22"/>
-        </w:rPr>
-        <w:t>*</w:t>
-      </w:r>
-      <w:r>
-        <w:rPr>
-          <w:rFonts w:ascii="Arial" w:hAnsi="Arial" w:cs="Arial"/>
-          <w:sz w:val="22"/>
-          <w:szCs w:val="22"/>
-        </w:rPr>
-        <w:t xml:space="preserve">, Rivera-Rivera, L. A., Berman, S. E., Eisenmenger, L. B., &amp; Wieben, O. Automated Hemodynamic Assessment for Cranial 4D Flow MRI. </w:t>
-      </w:r>
-      <w:r>
-        <w:rPr>
-          <w:rFonts w:ascii="Arial" w:hAnsi="Arial" w:cs="Arial"/>
-          <w:i/>
-          <w:iCs/>
-          <w:sz w:val="22"/>
-          <w:szCs w:val="22"/>
-        </w:rPr>
-        <w:t xml:space="preserve">Submitted to </w:t>
-      </w:r>
-      <w:proofErr w:type="spellStart"/>
-      <w:r>
-        <w:rPr>
-          <w:rFonts w:ascii="Arial" w:hAnsi="Arial" w:cs="Arial"/>
-          <w:i/>
-          <w:iCs/>
-          <w:sz w:val="22"/>
-          <w:szCs w:val="22"/>
-        </w:rPr>
-        <w:t>Magn</w:t>
-      </w:r>
-      <w:proofErr w:type="spellEnd"/>
-      <w:r>
-        <w:rPr>
-          <w:rFonts w:ascii="Arial" w:hAnsi="Arial" w:cs="Arial"/>
-          <w:i/>
-          <w:iCs/>
-          <w:sz w:val="22"/>
-          <w:szCs w:val="22"/>
-        </w:rPr>
-        <w:t xml:space="preserve"> </w:t>
-      </w:r>
-      <w:proofErr w:type="spellStart"/>
-      <w:r>
-        <w:rPr>
-          <w:rFonts w:ascii="Arial" w:hAnsi="Arial" w:cs="Arial"/>
-          <w:i/>
-          <w:iCs/>
-          <w:sz w:val="22"/>
-          <w:szCs w:val="22"/>
-        </w:rPr>
-        <w:t>Reson</w:t>
-      </w:r>
-      <w:proofErr w:type="spellEnd"/>
-      <w:r>
-        <w:rPr>
-          <w:rFonts w:ascii="Arial" w:hAnsi="Arial" w:cs="Arial"/>
-          <w:i/>
-          <w:iCs/>
-          <w:sz w:val="22"/>
-          <w:szCs w:val="22"/>
-        </w:rPr>
-        <w:t xml:space="preserve"> </w:t>
-      </w:r>
-      <w:proofErr w:type="spellStart"/>
-      <w:r>
-        <w:rPr>
-          <w:rFonts w:ascii="Arial" w:hAnsi="Arial" w:cs="Arial"/>
-          <w:i/>
-          <w:iCs/>
-          <w:sz w:val="22"/>
-          <w:szCs w:val="22"/>
-        </w:rPr>
-        <w:t>Imag</w:t>
-      </w:r>
-      <w:proofErr w:type="spellEnd"/>
-      <w:r>
-        <w:rPr>
-          <w:rFonts w:ascii="Arial" w:hAnsi="Arial" w:cs="Arial"/>
-          <w:i/>
-          <w:iCs/>
-          <w:sz w:val="22"/>
-          <w:szCs w:val="22"/>
-        </w:rPr>
-        <w:t>.</w:t>
-      </w:r>
-      <w:r>
-        <w:rPr>
-          <w:rFonts w:ascii="Arial" w:hAnsi="Arial" w:cs="Arial"/>
-          <w:i/>
-          <w:iCs/>
-          <w:sz w:val="22"/>
-          <w:szCs w:val="22"/>
-        </w:rPr>
-        <w:t xml:space="preserve"> </w:t>
-      </w:r>
-      <w:r>
-        <w:rPr>
-          <w:rFonts w:ascii="Arial" w:hAnsi="Arial" w:cs="Arial"/>
-          <w:sz w:val="22"/>
-          <w:szCs w:val="22"/>
-        </w:rPr>
-        <w:t>*Authors contributed equally to this work.</w:t>
-      </w:r>
-    </w:p>
-    <w:p>
-      <w:pPr>
-        <w:numPr>
-          <w:ilvl w:val="0"/>
-          <w:numId w:val="39"/>
-        </w:numPr>
-        <w:spacing w:after="90"/>
-        <w:rPr>
-          <w:rFonts w:ascii="Arial" w:hAnsi="Arial" w:cs="Arial"/>
-          <w:sz w:val="22"/>
-          <w:szCs w:val="22"/>
-        </w:rPr>
-      </w:pPr>
-      <w:r>
-        <w:rPr>
-          <w:rFonts w:ascii="Arial" w:hAnsi="Arial" w:cs="Arial"/>
-          <w:b/>
-          <w:bCs/>
-          <w:sz w:val="22"/>
-          <w:szCs w:val="22"/>
-        </w:rPr>
-        <w:t>Roberts, G. S.</w:t>
-      </w:r>
-      <w:r>
-        <w:rPr>
-          <w:rFonts w:ascii="Arial" w:hAnsi="Arial" w:cs="Arial"/>
-          <w:sz w:val="22"/>
-          <w:szCs w:val="22"/>
-        </w:rPr>
-        <w:t xml:space="preserve">, Peret, A., </w:t>
-      </w:r>
-      <w:r>
-        <w:rPr>
-          <w:rFonts w:ascii="Arial" w:hAnsi="Arial" w:cs="Arial"/>
-          <w:sz w:val="22"/>
-          <w:szCs w:val="22"/>
-        </w:rPr>
-        <w:t xml:space="preserve">Hoffman, C. A., Koscik, R. L., Jonaitis, E. M., </w:t>
-      </w:r>
-      <w:r>
-        <w:rPr>
-          <w:rFonts w:ascii="Arial" w:hAnsi="Arial" w:cs="Arial"/>
-          <w:sz w:val="22"/>
-          <w:szCs w:val="22"/>
-        </w:rPr>
-        <w:t xml:space="preserve">Rivera-Rivera, L. A., </w:t>
-      </w:r>
-      <w:r>
-        <w:rPr>
-          <w:rFonts w:ascii="Arial" w:hAnsi="Arial" w:cs="Arial"/>
-          <w:sz w:val="22"/>
-          <w:szCs w:val="22"/>
-        </w:rPr>
-        <w:t>Cody, K. A.,</w:t>
-      </w:r>
-      <w:r>
-        <w:rPr>
-          <w:rFonts w:ascii="Arial" w:hAnsi="Arial" w:cs="Arial"/>
-          <w:sz w:val="22"/>
-          <w:szCs w:val="22"/>
-        </w:rPr>
-        <w:t xml:space="preserve"> </w:t>
-      </w:r>
-      <w:r>
-        <w:rPr>
-          <w:rFonts w:ascii="Arial" w:hAnsi="Arial" w:cs="Arial"/>
-          <w:sz w:val="22"/>
-          <w:szCs w:val="22"/>
-        </w:rPr>
-        <w:t xml:space="preserve">Rowley, H. A., </w:t>
-      </w:r>
-      <w:r>
-        <w:rPr>
-          <w:rFonts w:ascii="Arial" w:hAnsi="Arial" w:cs="Arial"/>
-          <w:sz w:val="22"/>
-          <w:szCs w:val="22"/>
-        </w:rPr>
-        <w:t>Johnson, S. C., Wieben, O.,</w:t>
-      </w:r>
-      <w:r>
-        <w:rPr>
-          <w:rFonts w:ascii="Arial" w:hAnsi="Arial" w:cs="Arial"/>
-          <w:sz w:val="22"/>
-          <w:szCs w:val="22"/>
-        </w:rPr>
-        <w:t xml:space="preserve"> </w:t>
-      </w:r>
-      <w:r>
-        <w:rPr>
-          <w:rFonts w:ascii="Arial" w:hAnsi="Arial" w:cs="Arial"/>
-          <w:sz w:val="22"/>
-          <w:szCs w:val="22"/>
-        </w:rPr>
-        <w:t>Johnson, K. M., &amp; Eisenmenger, L. B</w:t>
-      </w:r>
-      <w:r>
-        <w:rPr>
-          <w:rFonts w:ascii="Arial" w:hAnsi="Arial" w:cs="Arial"/>
-          <w:sz w:val="22"/>
-          <w:szCs w:val="22"/>
-        </w:rPr>
-        <w:t xml:space="preserve">. Normative Cerebral Blood Flow and Pulsatility in Cognitively Unimpaired Older Adults using 4D Flow MRI. </w:t>
-      </w:r>
-      <w:r>
-        <w:rPr>
-          <w:rFonts w:ascii="Arial" w:hAnsi="Arial" w:cs="Arial"/>
-          <w:i/>
-          <w:iCs/>
-          <w:sz w:val="22"/>
-          <w:szCs w:val="22"/>
-        </w:rPr>
-        <w:t>Submit</w:t>
-      </w:r>
-      <w:r>
-        <w:rPr>
-          <w:rFonts w:ascii="Arial" w:hAnsi="Arial" w:cs="Arial"/>
-          <w:i/>
-          <w:iCs/>
-          <w:sz w:val="22"/>
-          <w:szCs w:val="22"/>
-        </w:rPr>
-        <w:t>ted</w:t>
-      </w:r>
-      <w:r>
-        <w:rPr>
-          <w:rFonts w:ascii="Arial" w:hAnsi="Arial" w:cs="Arial"/>
-          <w:i/>
-          <w:iCs/>
-          <w:sz w:val="22"/>
-          <w:szCs w:val="22"/>
-        </w:rPr>
-        <w:t xml:space="preserve"> to Radiology</w:t>
-      </w:r>
-      <w:r>
-        <w:rPr>
-          <w:rFonts w:ascii="Arial" w:hAnsi="Arial" w:cs="Arial"/>
-          <w:sz w:val="22"/>
-          <w:szCs w:val="22"/>
-        </w:rPr>
-        <w:t xml:space="preserve">. </w:t>
-      </w:r>
-    </w:p>
-    <w:p>
-      <w:pPr>
-        <w:numPr>
-          <w:ilvl w:val="0"/>
-          <w:numId w:val="39"/>
-        </w:numPr>
-        <w:spacing w:after="90"/>
-        <w:rPr>
-          <w:rFonts w:ascii="Arial" w:hAnsi="Arial" w:cs="Arial"/>
-          <w:sz w:val="22"/>
-          <w:szCs w:val="22"/>
-        </w:rPr>
-      </w:pPr>
-      <w:r>
-        <w:rPr>
-          <w:rFonts w:ascii="Arial" w:hAnsi="Arial" w:cs="Arial"/>
           <w:sz w:val="22"/>
           <w:szCs w:val="22"/>
         </w:rPr>
@@ -5769,6 +5034,190 @@
           <w:sz w:val="22"/>
           <w:szCs w:val="22"/>
         </w:rPr>
+        <w:t>Roberts, G. S.,</w:t>
+      </w:r>
+      <w:r>
+        <w:rPr>
+          <w:rFonts w:ascii="Arial" w:hAnsi="Arial" w:cs="Arial"/>
+          <w:sz w:val="22"/>
+          <w:szCs w:val="22"/>
+        </w:rPr>
+        <w:t xml:space="preserve"> </w:t>
+      </w:r>
+      <w:r>
+        <w:rPr>
+          <w:rFonts w:ascii="Arial" w:hAnsi="Arial" w:cs="Arial"/>
+          <w:sz w:val="22"/>
+          <w:szCs w:val="22"/>
+        </w:rPr>
+        <w:t xml:space="preserve">Breidenbach, B. M., </w:t>
+      </w:r>
+      <w:r>
+        <w:rPr>
+          <w:rFonts w:ascii="Arial" w:hAnsi="Arial" w:cs="Arial"/>
+          <w:sz w:val="22"/>
+          <w:szCs w:val="22"/>
+        </w:rPr>
+        <w:t>Rice, J.</w:t>
+      </w:r>
+      <w:r>
+        <w:rPr>
+          <w:rFonts w:ascii="Arial" w:hAnsi="Arial" w:cs="Arial"/>
+          <w:sz w:val="22"/>
+          <w:szCs w:val="22"/>
+        </w:rPr>
+        <w:t xml:space="preserve">, </w:t>
+      </w:r>
+      <w:proofErr w:type="spellStart"/>
+      <w:r>
+        <w:rPr>
+          <w:rFonts w:ascii="Arial" w:hAnsi="Arial" w:cs="Arial"/>
+          <w:sz w:val="22"/>
+          <w:szCs w:val="22"/>
+        </w:rPr>
+        <w:t>Naren</w:t>
+      </w:r>
+      <w:proofErr w:type="spellEnd"/>
+      <w:r>
+        <w:rPr>
+          <w:rFonts w:ascii="Arial" w:hAnsi="Arial" w:cs="Arial"/>
+          <w:sz w:val="22"/>
+          <w:szCs w:val="22"/>
+        </w:rPr>
+        <w:t xml:space="preserve">, T., Bernhardt, Z. S., </w:t>
+      </w:r>
+      <w:proofErr w:type="spellStart"/>
+      <w:r>
+        <w:rPr>
+          <w:rFonts w:ascii="Arial" w:hAnsi="Arial" w:cs="Arial"/>
+          <w:sz w:val="22"/>
+          <w:szCs w:val="22"/>
+        </w:rPr>
+        <w:t>Fondakowski</w:t>
+      </w:r>
+      <w:proofErr w:type="spellEnd"/>
+      <w:r>
+        <w:rPr>
+          <w:rFonts w:ascii="Arial" w:hAnsi="Arial" w:cs="Arial"/>
+          <w:sz w:val="22"/>
+          <w:szCs w:val="22"/>
+        </w:rPr>
+        <w:t xml:space="preserve">, J. F., </w:t>
+      </w:r>
+      <w:proofErr w:type="spellStart"/>
+      <w:r>
+        <w:rPr>
+          <w:rFonts w:ascii="Arial" w:hAnsi="Arial" w:cs="Arial"/>
+          <w:sz w:val="22"/>
+          <w:szCs w:val="22"/>
+        </w:rPr>
+        <w:t>Jarchow</w:t>
+      </w:r>
+      <w:proofErr w:type="spellEnd"/>
+      <w:r>
+        <w:rPr>
+          <w:rFonts w:ascii="Arial" w:hAnsi="Arial" w:cs="Arial"/>
+          <w:sz w:val="22"/>
+          <w:szCs w:val="22"/>
+        </w:rPr>
+        <w:t xml:space="preserve">, M., Lose, S., </w:t>
+      </w:r>
+      <w:proofErr w:type="spellStart"/>
+      <w:r>
+        <w:rPr>
+          <w:rFonts w:ascii="Arial" w:hAnsi="Arial" w:cs="Arial"/>
+          <w:sz w:val="22"/>
+          <w:szCs w:val="22"/>
+        </w:rPr>
+        <w:t>Pandos</w:t>
+      </w:r>
+      <w:proofErr w:type="spellEnd"/>
+      <w:r>
+        <w:rPr>
+          <w:rFonts w:ascii="Arial" w:hAnsi="Arial" w:cs="Arial"/>
+          <w:sz w:val="22"/>
+          <w:szCs w:val="22"/>
+        </w:rPr>
+        <w:t xml:space="preserve">, A., </w:t>
+      </w:r>
+      <w:proofErr w:type="spellStart"/>
+      <w:r>
+        <w:rPr>
+          <w:rFonts w:ascii="Arial" w:hAnsi="Arial" w:cs="Arial"/>
+          <w:sz w:val="22"/>
+          <w:szCs w:val="22"/>
+        </w:rPr>
+        <w:t>Kecskemeti</w:t>
+      </w:r>
+      <w:proofErr w:type="spellEnd"/>
+      <w:r>
+        <w:rPr>
+          <w:rFonts w:ascii="Arial" w:hAnsi="Arial" w:cs="Arial"/>
+          <w:sz w:val="22"/>
+          <w:szCs w:val="22"/>
+        </w:rPr>
+        <w:t xml:space="preserve">, S., Eisenmenger, L. B., Johnson, K. M., Okonkwo, O., &amp; Wieben, O. Feasibility of Free-Breathing 2D Phase Contrast MRI for Aortic Pulse Wave Velocity Measurements. </w:t>
+      </w:r>
+      <w:r>
+        <w:rPr>
+          <w:rFonts w:ascii="Arial" w:hAnsi="Arial" w:cs="Arial"/>
+          <w:i/>
+          <w:iCs/>
+          <w:sz w:val="22"/>
+          <w:szCs w:val="22"/>
+        </w:rPr>
+        <w:t>To Submit to JCMR.</w:t>
+      </w:r>
+    </w:p>
+    <w:p>
+      <w:pPr>
+        <w:numPr>
+          <w:ilvl w:val="0"/>
+          <w:numId w:val="38"/>
+        </w:numPr>
+        <w:spacing w:after="90"/>
+        <w:rPr>
+          <w:rFonts w:ascii="Arial" w:hAnsi="Arial" w:cs="Arial"/>
+          <w:sz w:val="22"/>
+          <w:szCs w:val="22"/>
+        </w:rPr>
+      </w:pPr>
+      <w:proofErr w:type="spellStart"/>
+      <w:r>
+        <w:rPr>
+          <w:rFonts w:ascii="Arial" w:hAnsi="Arial" w:cs="Arial"/>
+          <w:sz w:val="22"/>
+          <w:szCs w:val="22"/>
+        </w:rPr>
+        <w:t>Spahic</w:t>
+      </w:r>
+      <w:proofErr w:type="spellEnd"/>
+      <w:r>
+        <w:rPr>
+          <w:rFonts w:ascii="Arial" w:hAnsi="Arial" w:cs="Arial"/>
+          <w:sz w:val="22"/>
+          <w:szCs w:val="22"/>
+        </w:rPr>
+        <w:t>, A.,</w:t>
+      </w:r>
+      <w:r>
+        <w:rPr>
+          <w:rFonts w:ascii="Arial" w:hAnsi="Arial" w:cs="Arial"/>
+          <w:b/>
+          <w:bCs/>
+          <w:sz w:val="22"/>
+          <w:szCs w:val="22"/>
+        </w:rPr>
+        <w:t xml:space="preserve"> </w:t>
+      </w:r>
+      <w:r>
+        <w:rPr>
+          <w:rFonts w:ascii="Arial" w:hAnsi="Arial" w:cs="Arial"/>
+          <w:b/>
+          <w:bCs/>
+          <w:sz w:val="22"/>
+          <w:szCs w:val="22"/>
+        </w:rPr>
         <w:t>Roberts, G. S.</w:t>
       </w:r>
       <w:r>
@@ -6330,6 +5779,7 @@
           <w:highlight w:val="yellow"/>
           <w:shd w:val="clear" w:color="auto" w:fill="FFFFFF"/>
         </w:rPr>
+        <w:lastRenderedPageBreak/>
         <w:t xml:space="preserve">Jen, M., Nishant, V., Cheng, K. P., </w:t>
       </w:r>
       <w:r>
@@ -6548,19 +5998,7 @@
           <w:szCs w:val="22"/>
           <w:shd w:val="clear" w:color="auto" w:fill="FFFFFF"/>
         </w:rPr>
-        <w:t xml:space="preserve">Eisenmenger, L. </w:t>
-      </w:r>
-      <w:r>
-        <w:rPr>
-          <w:rStyle w:val="authors"/>
-          <w:rFonts w:ascii="Arial" w:hAnsi="Arial" w:cs="Arial"/>
-          <w:color w:val="212121"/>
-          <w:sz w:val="22"/>
-          <w:szCs w:val="22"/>
-          <w:shd w:val="clear" w:color="auto" w:fill="FFFFFF"/>
-        </w:rPr>
-        <w:lastRenderedPageBreak/>
-        <w:t>B</w:t>
+        <w:t>Eisenmenger, L. B</w:t>
       </w:r>
       <w:r>
         <w:rPr>
@@ -9280,6 +8718,7 @@
           <w:szCs w:val="22"/>
           <w:shd w:val="clear" w:color="auto" w:fill="FFFFFF"/>
         </w:rPr>
+        <w:lastRenderedPageBreak/>
         <w:t>Roberts, G.</w:t>
       </w:r>
       <w:r>
@@ -9955,19 +9394,7 @@
           <w:szCs w:val="22"/>
           <w:shd w:val="clear" w:color="auto" w:fill="FFFFFF"/>
         </w:rPr>
-        <w:t xml:space="preserve">C., </w:t>
-      </w:r>
-      <w:r>
-        <w:rPr>
-          <w:rStyle w:val="authors"/>
-          <w:rFonts w:ascii="Arial" w:hAnsi="Arial" w:cs="Arial"/>
-          <w:color w:val="212121"/>
-          <w:sz w:val="22"/>
-          <w:szCs w:val="22"/>
-          <w:shd w:val="clear" w:color="auto" w:fill="FFFFFF"/>
-        </w:rPr>
-        <w:lastRenderedPageBreak/>
-        <w:t>Eisenmenger, L.</w:t>
+        <w:t>C., Eisenmenger, L.</w:t>
       </w:r>
       <w:r>
         <w:rPr>
@@ -14507,7 +13934,19 @@
           <w:szCs w:val="22"/>
           <w:shd w:val="clear" w:color="auto" w:fill="FFFFFF"/>
         </w:rPr>
-        <w:t>Pulsatility and Resistivity Indices in Mesenteric Vasculature in Patients Suspected of Chronic Mesenteric Ischemia using 4D Flow MRI. </w:t>
+        <w:t xml:space="preserve">Pulsatility and Resistivity </w:t>
+      </w:r>
+      <w:r>
+        <w:rPr>
+          <w:rStyle w:val="Title1"/>
+          <w:rFonts w:ascii="Arial" w:hAnsi="Arial" w:cs="Arial"/>
+          <w:color w:val="212121"/>
+          <w:sz w:val="22"/>
+          <w:szCs w:val="22"/>
+          <w:shd w:val="clear" w:color="auto" w:fill="FFFFFF"/>
+        </w:rPr>
+        <w:lastRenderedPageBreak/>
+        <w:t>Indices in Mesenteric Vasculature in Patients Suspected of Chronic Mesenteric Ischemia using 4D Flow MRI. </w:t>
       </w:r>
       <w:r>
         <w:rPr>
@@ -14785,7 +14224,6 @@
           <w:szCs w:val="22"/>
           <w:shd w:val="clear" w:color="auto" w:fill="FFFFFF"/>
         </w:rPr>
-        <w:lastRenderedPageBreak/>
         <w:t>France.</w:t>
       </w:r>
       <w:r>

</xml_diff>

<commit_message>
Sun Jan  8 21:09:16 CST 2023
</commit_message>
<xml_diff>
--- a/files/CV_GrantRoberts.docx
+++ b/files/CV_GrantRoberts.docx
@@ -3319,18 +3319,7 @@
           <w:szCs w:val="22"/>
           <w:highlight w:val="yellow"/>
         </w:rPr>
-        <w:t>Accepte</w:t>
-      </w:r>
-      <w:r>
-        <w:rPr>
-          <w:rFonts w:ascii="Arial" w:hAnsi="Arial" w:cs="Arial"/>
-          <w:i/>
-          <w:iCs/>
-          <w:sz w:val="22"/>
-          <w:szCs w:val="22"/>
-          <w:highlight w:val="yellow"/>
-        </w:rPr>
-        <w:t>d to Radiology</w:t>
+        <w:t>Accepted to Radiology</w:t>
       </w:r>
       <w:r>
         <w:rPr>
@@ -3381,23 +3370,7 @@
           <w:sz w:val="22"/>
           <w:szCs w:val="22"/>
         </w:rPr>
-        <w:t>, Hoffman, C. A.*, Rivera-Rivera, L. A., Berman, S. E., Eisenmenger, L. B., &amp; Wieben, O</w:t>
-      </w:r>
-      <w:r>
-        <w:rPr>
-          <w:rFonts w:ascii="Arial" w:hAnsi="Arial" w:cs="Arial"/>
-          <w:sz w:val="22"/>
-          <w:szCs w:val="22"/>
-        </w:rPr>
-        <w:t xml:space="preserve"> (2023)</w:t>
-      </w:r>
-      <w:r>
-        <w:rPr>
-          <w:rFonts w:ascii="Arial" w:hAnsi="Arial" w:cs="Arial"/>
-          <w:sz w:val="22"/>
-          <w:szCs w:val="22"/>
-        </w:rPr>
-        <w:t>. Automated Hemodynamic Assessment for Cranial 4D Flow MRI.</w:t>
+        <w:t>, Hoffman, C. A.*, Rivera-Rivera, L. A., Berman, S. E., Eisenmenger, L. B., &amp; Wieben, O (2023). Automated Hemodynamic Assessment for Cranial 4D Flow MRI.</w:t>
       </w:r>
       <w:r>
         <w:rPr>
@@ -3459,15 +3432,7 @@
           <w:sz w:val="22"/>
           <w:szCs w:val="22"/>
         </w:rPr>
-        <w:t>contributed equally to this work.</w:t>
-      </w:r>
-      <w:r>
-        <w:rPr>
-          <w:rFonts w:ascii="Arial" w:hAnsi="Arial" w:cs="Arial"/>
-          <w:sz w:val="22"/>
-          <w:szCs w:val="22"/>
-        </w:rPr>
-        <w:t xml:space="preserve"> </w:t>
+        <w:t xml:space="preserve">contributed equally to this work. </w:t>
       </w:r>
     </w:p>
     <w:p>
@@ -3517,51 +3482,7 @@
           <w:sz w:val="22"/>
           <w:szCs w:val="22"/>
         </w:rPr>
-        <w:t xml:space="preserve">B.*, Peret, A.*, </w:t>
-      </w:r>
-      <w:proofErr w:type="spellStart"/>
-      <w:r>
-        <w:rPr>
-          <w:rFonts w:ascii="Arial" w:hAnsi="Arial" w:cs="Arial"/>
-          <w:snapToGrid/>
-          <w:color w:val="000000"/>
-          <w:sz w:val="22"/>
-          <w:szCs w:val="22"/>
-        </w:rPr>
-        <w:t>Famakin</w:t>
-      </w:r>
-      <w:proofErr w:type="spellEnd"/>
-      <w:r>
-        <w:rPr>
-          <w:rFonts w:ascii="Arial" w:hAnsi="Arial" w:cs="Arial"/>
-          <w:snapToGrid/>
-          <w:color w:val="000000"/>
-          <w:sz w:val="22"/>
-          <w:szCs w:val="22"/>
-        </w:rPr>
-        <w:t xml:space="preserve">, B. M., </w:t>
-      </w:r>
-      <w:proofErr w:type="spellStart"/>
-      <w:r>
-        <w:rPr>
-          <w:rFonts w:ascii="Arial" w:hAnsi="Arial" w:cs="Arial"/>
-          <w:snapToGrid/>
-          <w:color w:val="000000"/>
-          <w:sz w:val="22"/>
-          <w:szCs w:val="22"/>
-        </w:rPr>
-        <w:t>Spahic</w:t>
-      </w:r>
-      <w:proofErr w:type="spellEnd"/>
-      <w:r>
-        <w:rPr>
-          <w:rFonts w:ascii="Arial" w:hAnsi="Arial" w:cs="Arial"/>
-          <w:snapToGrid/>
-          <w:color w:val="000000"/>
-          <w:sz w:val="22"/>
-          <w:szCs w:val="22"/>
-        </w:rPr>
-        <w:t xml:space="preserve">, A., </w:t>
+        <w:t xml:space="preserve">B.*, Peret, A.*, Famakin, B. M., Spahic, A., </w:t>
       </w:r>
       <w:r>
         <w:rPr>
@@ -3583,29 +3504,7 @@
           <w:sz w:val="22"/>
           <w:szCs w:val="22"/>
         </w:rPr>
-        <w:t xml:space="preserve">, </w:t>
-      </w:r>
-      <w:proofErr w:type="spellStart"/>
-      <w:r>
-        <w:rPr>
-          <w:rFonts w:ascii="Arial" w:hAnsi="Arial" w:cs="Arial"/>
-          <w:snapToGrid/>
-          <w:color w:val="000000"/>
-          <w:sz w:val="22"/>
-          <w:szCs w:val="22"/>
-        </w:rPr>
-        <w:t>Bockholt</w:t>
-      </w:r>
-      <w:proofErr w:type="spellEnd"/>
-      <w:r>
-        <w:rPr>
-          <w:rFonts w:ascii="Arial" w:hAnsi="Arial" w:cs="Arial"/>
-          <w:snapToGrid/>
-          <w:color w:val="000000"/>
-          <w:sz w:val="22"/>
-          <w:szCs w:val="22"/>
-        </w:rPr>
-        <w:t>, H. J., John</w:t>
+        <w:t>, Bockholt, H. J., John</w:t>
       </w:r>
       <w:r>
         <w:rPr>
@@ -3703,27 +3602,7 @@
           <w:szCs w:val="22"/>
           <w:highlight w:val="yellow"/>
         </w:rPr>
-        <w:t xml:space="preserve">, Kuner, A. D., Manunga, J., Chang, W., </w:t>
-      </w:r>
-      <w:proofErr w:type="spellStart"/>
-      <w:r>
-        <w:rPr>
-          <w:rFonts w:ascii="Arial" w:hAnsi="Arial" w:cs="Arial"/>
-          <w:sz w:val="22"/>
-          <w:szCs w:val="22"/>
-          <w:highlight w:val="yellow"/>
-        </w:rPr>
-        <w:t>Spahic</w:t>
-      </w:r>
-      <w:proofErr w:type="spellEnd"/>
-      <w:r>
-        <w:rPr>
-          <w:rFonts w:ascii="Arial" w:hAnsi="Arial" w:cs="Arial"/>
-          <w:sz w:val="22"/>
-          <w:szCs w:val="22"/>
-          <w:highlight w:val="yellow"/>
-        </w:rPr>
-        <w:t xml:space="preserve">, A., Peret, A., Wieben, O., Johnson, K. M., &amp; Eisenmenger, L. B. </w:t>
+        <w:t xml:space="preserve">, Kuner, A. D., Manunga, J., Chang, W., Spahic, A., Peret, A., Wieben, O., Johnson, K. M., &amp; Eisenmenger, L. B. </w:t>
       </w:r>
       <w:r>
         <w:rPr>
@@ -3747,35 +3626,7 @@
           <w:szCs w:val="22"/>
           <w:highlight w:val="yellow"/>
         </w:rPr>
-        <w:t xml:space="preserve">Accepted to </w:t>
-      </w:r>
-      <w:proofErr w:type="spellStart"/>
-      <w:r>
-        <w:rPr>
-          <w:rFonts w:ascii="Arial" w:hAnsi="Arial" w:cs="Arial"/>
-          <w:i/>
-          <w:iCs/>
-          <w:snapToGrid/>
-          <w:color w:val="000000"/>
-          <w:sz w:val="22"/>
-          <w:szCs w:val="22"/>
-          <w:highlight w:val="yellow"/>
-        </w:rPr>
-        <w:t>Neurographics</w:t>
-      </w:r>
-      <w:proofErr w:type="spellEnd"/>
-      <w:r>
-        <w:rPr>
-          <w:rFonts w:ascii="Arial" w:hAnsi="Arial" w:cs="Arial"/>
-          <w:i/>
-          <w:iCs/>
-          <w:snapToGrid/>
-          <w:color w:val="000000"/>
-          <w:sz w:val="22"/>
-          <w:szCs w:val="22"/>
-          <w:highlight w:val="yellow"/>
-        </w:rPr>
-        <w:t>.</w:t>
+        <w:t>Accepted to Neurographics.</w:t>
       </w:r>
     </w:p>
     <w:p>
@@ -3821,27 +3672,7 @@
           <w:szCs w:val="22"/>
           <w:highlight w:val="yellow"/>
         </w:rPr>
-        <w:t xml:space="preserve">, </w:t>
-      </w:r>
-      <w:proofErr w:type="spellStart"/>
-      <w:r>
-        <w:rPr>
-          <w:rFonts w:ascii="Arial" w:hAnsi="Arial" w:cs="Arial"/>
-          <w:sz w:val="22"/>
-          <w:szCs w:val="22"/>
-          <w:highlight w:val="yellow"/>
-        </w:rPr>
-        <w:t>Spahic</w:t>
-      </w:r>
-      <w:proofErr w:type="spellEnd"/>
-      <w:r>
-        <w:rPr>
-          <w:rFonts w:ascii="Arial" w:hAnsi="Arial" w:cs="Arial"/>
-          <w:sz w:val="22"/>
-          <w:szCs w:val="22"/>
-          <w:highlight w:val="yellow"/>
-        </w:rPr>
-        <w:t xml:space="preserve">, A., Tang, C., Kuner, A., Grayev, A., Field, A., Rowley, H. A., &amp; Kennedy, T. When Less is More: FAST MR Protocols for Neuroradiology. </w:t>
+        <w:t xml:space="preserve">, Spahic, A., Tang, C., Kuner, A., Grayev, A., Field, A., Rowley, H. A., &amp; Kennedy, T. When Less is More: FAST MR Protocols for Neuroradiology. </w:t>
       </w:r>
       <w:r>
         <w:rPr>
@@ -3852,31 +3683,7 @@
           <w:szCs w:val="22"/>
           <w:highlight w:val="yellow"/>
         </w:rPr>
-        <w:t xml:space="preserve">Accepted in </w:t>
-      </w:r>
-      <w:proofErr w:type="spellStart"/>
-      <w:r>
-        <w:rPr>
-          <w:rFonts w:ascii="Arial" w:hAnsi="Arial" w:cs="Arial"/>
-          <w:i/>
-          <w:iCs/>
-          <w:sz w:val="22"/>
-          <w:szCs w:val="22"/>
-          <w:highlight w:val="yellow"/>
-        </w:rPr>
-        <w:t>Radiographics</w:t>
-      </w:r>
-      <w:proofErr w:type="spellEnd"/>
-      <w:r>
-        <w:rPr>
-          <w:rFonts w:ascii="Arial" w:hAnsi="Arial" w:cs="Arial"/>
-          <w:i/>
-          <w:iCs/>
-          <w:sz w:val="22"/>
-          <w:szCs w:val="22"/>
-          <w:highlight w:val="yellow"/>
-        </w:rPr>
-        <w:t>.</w:t>
+        <w:t>Accepted in Radiographics.</w:t>
       </w:r>
       <w:r>
         <w:rPr>
@@ -3902,7 +3709,6 @@
           <w:szCs w:val="22"/>
         </w:rPr>
       </w:pPr>
-      <w:proofErr w:type="spellStart"/>
       <w:r>
         <w:rPr>
           <w:rFonts w:ascii="Arial" w:hAnsi="Arial" w:cs="Arial"/>
@@ -3910,17 +3716,7 @@
           <w:sz w:val="22"/>
           <w:szCs w:val="22"/>
         </w:rPr>
-        <w:t>Oechtering</w:t>
-      </w:r>
-      <w:proofErr w:type="spellEnd"/>
-      <w:r>
-        <w:rPr>
-          <w:rFonts w:ascii="Arial" w:hAnsi="Arial" w:cs="Arial"/>
-          <w:iCs/>
-          <w:sz w:val="22"/>
-          <w:szCs w:val="22"/>
-        </w:rPr>
-        <w:t xml:space="preserve">, T. H., </w:t>
+        <w:t xml:space="preserve">Oechtering, T. H., </w:t>
       </w:r>
       <w:r>
         <w:rPr>
@@ -3940,47 +3736,7 @@
           <w:sz w:val="22"/>
           <w:szCs w:val="22"/>
         </w:rPr>
-        <w:t xml:space="preserve">, </w:t>
-      </w:r>
-      <w:proofErr w:type="spellStart"/>
-      <w:r>
-        <w:rPr>
-          <w:rFonts w:ascii="Arial" w:hAnsi="Arial" w:cs="Arial"/>
-          <w:iCs/>
-          <w:sz w:val="22"/>
-          <w:szCs w:val="22"/>
-        </w:rPr>
-        <w:t>Panagiotopoulos</w:t>
-      </w:r>
-      <w:proofErr w:type="spellEnd"/>
-      <w:r>
-        <w:rPr>
-          <w:rFonts w:ascii="Arial" w:hAnsi="Arial" w:cs="Arial"/>
-          <w:iCs/>
-          <w:sz w:val="22"/>
-          <w:szCs w:val="22"/>
-        </w:rPr>
-        <w:t>, N., Wieben, O., Reeder, S.B., &amp; Roldan-</w:t>
-      </w:r>
-      <w:proofErr w:type="spellStart"/>
-      <w:r>
-        <w:rPr>
-          <w:rFonts w:ascii="Arial" w:hAnsi="Arial" w:cs="Arial"/>
-          <w:iCs/>
-          <w:sz w:val="22"/>
-          <w:szCs w:val="22"/>
-        </w:rPr>
-        <w:t>Alzate</w:t>
-      </w:r>
-      <w:proofErr w:type="spellEnd"/>
-      <w:r>
-        <w:rPr>
-          <w:rFonts w:ascii="Arial" w:hAnsi="Arial" w:cs="Arial"/>
-          <w:iCs/>
-          <w:sz w:val="22"/>
-          <w:szCs w:val="22"/>
-        </w:rPr>
-        <w:t>, A. (</w:t>
+        <w:t>, Panagiotopoulos, N., Wieben, O., Reeder, S.B., &amp; Roldan-Alzate, A. (</w:t>
       </w:r>
       <w:r>
         <w:rPr>
@@ -4084,43 +3840,7 @@
           <w:sz w:val="22"/>
           <w:szCs w:val="22"/>
         </w:rPr>
-        <w:t xml:space="preserve">, Johnson, K. M., </w:t>
-      </w:r>
-      <w:proofErr w:type="spellStart"/>
-      <w:r>
-        <w:rPr>
-          <w:rFonts w:ascii="Arial" w:hAnsi="Arial" w:cs="Arial"/>
-          <w:sz w:val="22"/>
-          <w:szCs w:val="22"/>
-        </w:rPr>
-        <w:t>Spahic</w:t>
-      </w:r>
-      <w:proofErr w:type="spellEnd"/>
-      <w:r>
-        <w:rPr>
-          <w:rFonts w:ascii="Arial" w:hAnsi="Arial" w:cs="Arial"/>
-          <w:sz w:val="22"/>
-          <w:szCs w:val="22"/>
-        </w:rPr>
-        <w:t xml:space="preserve">, A., </w:t>
-      </w:r>
-      <w:proofErr w:type="spellStart"/>
-      <w:r>
-        <w:rPr>
-          <w:rFonts w:ascii="Arial" w:hAnsi="Arial" w:cs="Arial"/>
-          <w:sz w:val="22"/>
-          <w:szCs w:val="22"/>
-        </w:rPr>
-        <w:t>Turski</w:t>
-      </w:r>
-      <w:proofErr w:type="spellEnd"/>
-      <w:r>
-        <w:rPr>
-          <w:rFonts w:ascii="Arial" w:hAnsi="Arial" w:cs="Arial"/>
-          <w:sz w:val="22"/>
-          <w:szCs w:val="22"/>
-        </w:rPr>
-        <w:t>, P. A., Eisenmenger, L. B., &amp; Wieben, O. (</w:t>
+        <w:t>, Johnson, K. M., Spahic, A., Turski, P. A., Eisenmenger, L. B., &amp; Wieben, O. (</w:t>
       </w:r>
       <w:r>
         <w:rPr>
@@ -4215,7 +3935,6 @@
           <w:szCs w:val="22"/>
         </w:rPr>
       </w:pPr>
-      <w:proofErr w:type="spellStart"/>
       <w:r>
         <w:rPr>
           <w:rFonts w:ascii="Arial" w:hAnsi="Arial" w:cs="Arial"/>
@@ -4223,17 +3942,7 @@
           <w:sz w:val="22"/>
           <w:szCs w:val="22"/>
         </w:rPr>
-        <w:t>Oechtering</w:t>
-      </w:r>
-      <w:proofErr w:type="spellEnd"/>
-      <w:r>
-        <w:rPr>
-          <w:rFonts w:ascii="Arial" w:hAnsi="Arial" w:cs="Arial"/>
-          <w:iCs/>
-          <w:sz w:val="22"/>
-          <w:szCs w:val="22"/>
-        </w:rPr>
-        <w:t xml:space="preserve">, T. H., </w:t>
+        <w:t xml:space="preserve">Oechtering, T. H., </w:t>
       </w:r>
       <w:r>
         <w:rPr>
@@ -4253,47 +3962,7 @@
           <w:sz w:val="22"/>
           <w:szCs w:val="22"/>
         </w:rPr>
-        <w:t xml:space="preserve">, </w:t>
-      </w:r>
-      <w:proofErr w:type="spellStart"/>
-      <w:r>
-        <w:rPr>
-          <w:rFonts w:ascii="Arial" w:hAnsi="Arial" w:cs="Arial"/>
-          <w:iCs/>
-          <w:sz w:val="22"/>
-          <w:szCs w:val="22"/>
-        </w:rPr>
-        <w:t>Panagiotopoulos</w:t>
-      </w:r>
-      <w:proofErr w:type="spellEnd"/>
-      <w:r>
-        <w:rPr>
-          <w:rFonts w:ascii="Arial" w:hAnsi="Arial" w:cs="Arial"/>
-          <w:iCs/>
-          <w:sz w:val="22"/>
-          <w:szCs w:val="22"/>
-        </w:rPr>
-        <w:t>, N., Wieben, O., Roldan-</w:t>
-      </w:r>
-      <w:proofErr w:type="spellStart"/>
-      <w:r>
-        <w:rPr>
-          <w:rFonts w:ascii="Arial" w:hAnsi="Arial" w:cs="Arial"/>
-          <w:iCs/>
-          <w:sz w:val="22"/>
-          <w:szCs w:val="22"/>
-        </w:rPr>
-        <w:t>Alzate</w:t>
-      </w:r>
-      <w:proofErr w:type="spellEnd"/>
-      <w:r>
-        <w:rPr>
-          <w:rFonts w:ascii="Arial" w:hAnsi="Arial" w:cs="Arial"/>
-          <w:iCs/>
-          <w:sz w:val="22"/>
-          <w:szCs w:val="22"/>
-        </w:rPr>
-        <w:t>, A., &amp; Reeder, S. B. (</w:t>
+        <w:t>, Panagiotopoulos, N., Wieben, O., Roldan-Alzate, A., &amp; Reeder, S. B. (</w:t>
       </w:r>
       <w:r>
         <w:rPr>
@@ -4637,47 +4306,7 @@
           <w:szCs w:val="22"/>
           <w:shd w:val="clear" w:color="auto" w:fill="FFFFFF"/>
         </w:rPr>
-        <w:t xml:space="preserve"> François, C. J., </w:t>
-      </w:r>
-      <w:proofErr w:type="spellStart"/>
-      <w:r>
-        <w:rPr>
-          <w:rFonts w:ascii="Arial" w:hAnsi="Arial" w:cs="Arial"/>
-          <w:sz w:val="22"/>
-          <w:szCs w:val="22"/>
-          <w:shd w:val="clear" w:color="auto" w:fill="FFFFFF"/>
-        </w:rPr>
-        <w:t>Starekova</w:t>
-      </w:r>
-      <w:proofErr w:type="spellEnd"/>
-      <w:r>
-        <w:rPr>
-          <w:rFonts w:ascii="Arial" w:hAnsi="Arial" w:cs="Arial"/>
-          <w:sz w:val="22"/>
-          <w:szCs w:val="22"/>
-          <w:shd w:val="clear" w:color="auto" w:fill="FFFFFF"/>
-        </w:rPr>
-        <w:t xml:space="preserve">, J., </w:t>
-      </w:r>
-      <w:proofErr w:type="spellStart"/>
-      <w:r>
-        <w:rPr>
-          <w:rFonts w:ascii="Arial" w:hAnsi="Arial" w:cs="Arial"/>
-          <w:sz w:val="22"/>
-          <w:szCs w:val="22"/>
-          <w:shd w:val="clear" w:color="auto" w:fill="FFFFFF"/>
-        </w:rPr>
-        <w:t>Roldán-Alzate</w:t>
-      </w:r>
-      <w:proofErr w:type="spellEnd"/>
-      <w:r>
-        <w:rPr>
-          <w:rFonts w:ascii="Arial" w:hAnsi="Arial" w:cs="Arial"/>
-          <w:sz w:val="22"/>
-          <w:szCs w:val="22"/>
-          <w:shd w:val="clear" w:color="auto" w:fill="FFFFFF"/>
-        </w:rPr>
-        <w:t>, A., &amp; Wieben, O. (2021). Non-invasive assessment of mesenteric hemodynamics in patients with suspected chronic mesenteric ischemia using 4D flow MRI. </w:t>
+        <w:t xml:space="preserve"> François, C. J., Starekova, J., Roldán-Alzate, A., &amp; Wieben, O. (2021). Non-invasive assessment of mesenteric hemodynamics in patients with suspected chronic mesenteric ischemia using 4D flow MRI. </w:t>
       </w:r>
       <w:r>
         <w:rPr>
@@ -4791,25 +4420,7 @@
           <w:sz w:val="22"/>
           <w:szCs w:val="22"/>
         </w:rPr>
-        <w:t xml:space="preserve">, Reeder, S. B., &amp; </w:t>
-      </w:r>
-      <w:proofErr w:type="spellStart"/>
-      <w:r>
-        <w:rPr>
-          <w:rFonts w:ascii="Arial" w:hAnsi="Arial" w:cs="Arial"/>
-          <w:sz w:val="22"/>
-          <w:szCs w:val="22"/>
-        </w:rPr>
-        <w:t>Oechtering</w:t>
-      </w:r>
-      <w:proofErr w:type="spellEnd"/>
-      <w:r>
-        <w:rPr>
-          <w:rFonts w:ascii="Arial" w:hAnsi="Arial" w:cs="Arial"/>
-          <w:sz w:val="22"/>
-          <w:szCs w:val="22"/>
-        </w:rPr>
-        <w:t xml:space="preserve">, T. H. Reference Values for 4D Flow Magnetic Resonance Imaging of the Portal Venous System. </w:t>
+        <w:t xml:space="preserve">, Reeder, S. B., &amp; Oechtering, T. H. Reference Values for 4D Flow Magnetic Resonance Imaging of the Portal Venous System. </w:t>
       </w:r>
       <w:r>
         <w:rPr>
@@ -4853,25 +4464,7 @@
           <w:sz w:val="22"/>
           <w:szCs w:val="22"/>
         </w:rPr>
-        <w:t xml:space="preserve">Carter, K. J., Ward, A. T., </w:t>
-      </w:r>
-      <w:proofErr w:type="spellStart"/>
-      <w:r>
-        <w:rPr>
-          <w:rFonts w:ascii="Arial" w:hAnsi="Arial" w:cs="Arial"/>
-          <w:sz w:val="22"/>
-          <w:szCs w:val="22"/>
-        </w:rPr>
-        <w:t>Kellawan</w:t>
-      </w:r>
-      <w:proofErr w:type="spellEnd"/>
-      <w:r>
-        <w:rPr>
-          <w:rFonts w:ascii="Arial" w:hAnsi="Arial" w:cs="Arial"/>
-          <w:sz w:val="22"/>
-          <w:szCs w:val="22"/>
-        </w:rPr>
-        <w:t xml:space="preserve">, J. M., Harrell, J. W., Peltonen, G. L., </w:t>
+        <w:t xml:space="preserve">Carter, K. J., Ward, A. T., Kellawan, J. M., Harrell, J. W., Peltonen, G. L., </w:t>
       </w:r>
       <w:r>
         <w:rPr>
@@ -4889,43 +4482,7 @@
           <w:sz w:val="22"/>
           <w:szCs w:val="22"/>
         </w:rPr>
-        <w:t>, Al-</w:t>
-      </w:r>
-      <w:proofErr w:type="spellStart"/>
-      <w:r>
-        <w:rPr>
-          <w:rFonts w:ascii="Arial" w:hAnsi="Arial" w:cs="Arial"/>
-          <w:sz w:val="22"/>
-          <w:szCs w:val="22"/>
-        </w:rPr>
-        <w:t>Subu</w:t>
-      </w:r>
-      <w:proofErr w:type="spellEnd"/>
-      <w:r>
-        <w:rPr>
-          <w:rFonts w:ascii="Arial" w:hAnsi="Arial" w:cs="Arial"/>
-          <w:sz w:val="22"/>
-          <w:szCs w:val="22"/>
-        </w:rPr>
-        <w:t xml:space="preserve">, A., Hagen, S. A., </w:t>
-      </w:r>
-      <w:proofErr w:type="spellStart"/>
-      <w:r>
-        <w:rPr>
-          <w:rFonts w:ascii="Arial" w:hAnsi="Arial" w:cs="Arial"/>
-          <w:sz w:val="22"/>
-          <w:szCs w:val="22"/>
-        </w:rPr>
-        <w:t>Serlin</w:t>
-      </w:r>
-      <w:proofErr w:type="spellEnd"/>
-      <w:r>
-        <w:rPr>
-          <w:rFonts w:ascii="Arial" w:hAnsi="Arial" w:cs="Arial"/>
-          <w:sz w:val="22"/>
-          <w:szCs w:val="22"/>
-        </w:rPr>
-        <w:t xml:space="preserve">, R. C., Eldridge, M., Wieben, O., &amp; Schrage, W. G. Reduced Resting Macrovascular and Microvascular Cerebral Blood Flow in Young Adults with Metabolic Syndrome: Exploring Mechanisms. </w:t>
+        <w:t xml:space="preserve">, Al-Subu, A., Hagen, S. A., Serlin, R. C., Eldridge, M., Wieben, O., &amp; Schrage, W. G. Reduced Resting Macrovascular and Microvascular Cerebral Blood Flow in Young Adults with Metabolic Syndrome: Exploring Mechanisms. </w:t>
       </w:r>
       <w:r>
         <w:rPr>
@@ -5066,97 +4623,7 @@
           <w:sz w:val="22"/>
           <w:szCs w:val="22"/>
         </w:rPr>
-        <w:t xml:space="preserve">, </w:t>
-      </w:r>
-      <w:proofErr w:type="spellStart"/>
-      <w:r>
-        <w:rPr>
-          <w:rFonts w:ascii="Arial" w:hAnsi="Arial" w:cs="Arial"/>
-          <w:sz w:val="22"/>
-          <w:szCs w:val="22"/>
-        </w:rPr>
-        <w:t>Naren</w:t>
-      </w:r>
-      <w:proofErr w:type="spellEnd"/>
-      <w:r>
-        <w:rPr>
-          <w:rFonts w:ascii="Arial" w:hAnsi="Arial" w:cs="Arial"/>
-          <w:sz w:val="22"/>
-          <w:szCs w:val="22"/>
-        </w:rPr>
-        <w:t xml:space="preserve">, T., Bernhardt, Z. S., </w:t>
-      </w:r>
-      <w:proofErr w:type="spellStart"/>
-      <w:r>
-        <w:rPr>
-          <w:rFonts w:ascii="Arial" w:hAnsi="Arial" w:cs="Arial"/>
-          <w:sz w:val="22"/>
-          <w:szCs w:val="22"/>
-        </w:rPr>
-        <w:t>Fondakowski</w:t>
-      </w:r>
-      <w:proofErr w:type="spellEnd"/>
-      <w:r>
-        <w:rPr>
-          <w:rFonts w:ascii="Arial" w:hAnsi="Arial" w:cs="Arial"/>
-          <w:sz w:val="22"/>
-          <w:szCs w:val="22"/>
-        </w:rPr>
-        <w:t xml:space="preserve">, J. F., </w:t>
-      </w:r>
-      <w:proofErr w:type="spellStart"/>
-      <w:r>
-        <w:rPr>
-          <w:rFonts w:ascii="Arial" w:hAnsi="Arial" w:cs="Arial"/>
-          <w:sz w:val="22"/>
-          <w:szCs w:val="22"/>
-        </w:rPr>
-        <w:t>Jarchow</w:t>
-      </w:r>
-      <w:proofErr w:type="spellEnd"/>
-      <w:r>
-        <w:rPr>
-          <w:rFonts w:ascii="Arial" w:hAnsi="Arial" w:cs="Arial"/>
-          <w:sz w:val="22"/>
-          <w:szCs w:val="22"/>
-        </w:rPr>
-        <w:t xml:space="preserve">, M., Lose, S., </w:t>
-      </w:r>
-      <w:proofErr w:type="spellStart"/>
-      <w:r>
-        <w:rPr>
-          <w:rFonts w:ascii="Arial" w:hAnsi="Arial" w:cs="Arial"/>
-          <w:sz w:val="22"/>
-          <w:szCs w:val="22"/>
-        </w:rPr>
-        <w:t>Pandos</w:t>
-      </w:r>
-      <w:proofErr w:type="spellEnd"/>
-      <w:r>
-        <w:rPr>
-          <w:rFonts w:ascii="Arial" w:hAnsi="Arial" w:cs="Arial"/>
-          <w:sz w:val="22"/>
-          <w:szCs w:val="22"/>
-        </w:rPr>
-        <w:t xml:space="preserve">, A., </w:t>
-      </w:r>
-      <w:proofErr w:type="spellStart"/>
-      <w:r>
-        <w:rPr>
-          <w:rFonts w:ascii="Arial" w:hAnsi="Arial" w:cs="Arial"/>
-          <w:sz w:val="22"/>
-          <w:szCs w:val="22"/>
-        </w:rPr>
-        <w:t>Kecskemeti</w:t>
-      </w:r>
-      <w:proofErr w:type="spellEnd"/>
-      <w:r>
-        <w:rPr>
-          <w:rFonts w:ascii="Arial" w:hAnsi="Arial" w:cs="Arial"/>
-          <w:sz w:val="22"/>
-          <w:szCs w:val="22"/>
-        </w:rPr>
-        <w:t xml:space="preserve">, S., Eisenmenger, L. B., Johnson, K. M., Okonkwo, O., &amp; Wieben, O. Feasibility of Free-Breathing 2D Phase Contrast MRI for Aortic Pulse Wave Velocity Measurements. </w:t>
+        <w:t xml:space="preserve">, Naren, T., Bernhardt, Z. S., Fondakowski, J. F., Jarchow, M., Lose, S., Pandos, A., Kecskemeti, S., Eisenmenger, L. B., Johnson, K. M., Okonkwo, O., &amp; Wieben, O. Feasibility of Free-Breathing 2D Phase Contrast MRI for Aortic Pulse Wave Velocity Measurements. </w:t>
       </w:r>
       <w:r>
         <w:rPr>
@@ -5182,23 +4649,13 @@
           <w:szCs w:val="22"/>
         </w:rPr>
       </w:pPr>
-      <w:proofErr w:type="spellStart"/>
-      <w:r>
-        <w:rPr>
-          <w:rFonts w:ascii="Arial" w:hAnsi="Arial" w:cs="Arial"/>
-          <w:sz w:val="22"/>
-          <w:szCs w:val="22"/>
-        </w:rPr>
-        <w:t>Spahic</w:t>
-      </w:r>
-      <w:proofErr w:type="spellEnd"/>
-      <w:r>
-        <w:rPr>
-          <w:rFonts w:ascii="Arial" w:hAnsi="Arial" w:cs="Arial"/>
-          <w:sz w:val="22"/>
-          <w:szCs w:val="22"/>
-        </w:rPr>
-        <w:t>, A.,</w:t>
+      <w:r>
+        <w:rPr>
+          <w:rFonts w:ascii="Arial" w:hAnsi="Arial" w:cs="Arial"/>
+          <w:sz w:val="22"/>
+          <w:szCs w:val="22"/>
+        </w:rPr>
+        <w:t>Spahic, A.,</w:t>
       </w:r>
       <w:r>
         <w:rPr>
@@ -5461,59 +4918,7 @@
           <w:highlight w:val="yellow"/>
           <w:shd w:val="clear" w:color="auto" w:fill="FFFFFF"/>
         </w:rPr>
-        <w:t xml:space="preserve"> Roldan-</w:t>
-      </w:r>
-      <w:proofErr w:type="spellStart"/>
-      <w:r>
-        <w:rPr>
-          <w:rStyle w:val="authors"/>
-          <w:rFonts w:ascii="Arial" w:hAnsi="Arial" w:cs="Arial"/>
-          <w:color w:val="212121"/>
-          <w:sz w:val="22"/>
-          <w:szCs w:val="22"/>
-          <w:highlight w:val="yellow"/>
-          <w:shd w:val="clear" w:color="auto" w:fill="FFFFFF"/>
-        </w:rPr>
-        <w:t>Alzate</w:t>
-      </w:r>
-      <w:proofErr w:type="spellEnd"/>
-      <w:r>
-        <w:rPr>
-          <w:rStyle w:val="authors"/>
-          <w:rFonts w:ascii="Arial" w:hAnsi="Arial" w:cs="Arial"/>
-          <w:color w:val="212121"/>
-          <w:sz w:val="22"/>
-          <w:szCs w:val="22"/>
-          <w:highlight w:val="yellow"/>
-          <w:shd w:val="clear" w:color="auto" w:fill="FFFFFF"/>
-        </w:rPr>
-        <w:t xml:space="preserve">, A., Wieben, O., Reeder, S. B., &amp; </w:t>
-      </w:r>
-      <w:proofErr w:type="spellStart"/>
-      <w:r>
-        <w:rPr>
-          <w:rStyle w:val="authors"/>
-          <w:rFonts w:ascii="Arial" w:hAnsi="Arial" w:cs="Arial"/>
-          <w:color w:val="212121"/>
-          <w:sz w:val="22"/>
-          <w:szCs w:val="22"/>
-          <w:highlight w:val="yellow"/>
-          <w:shd w:val="clear" w:color="auto" w:fill="FFFFFF"/>
-        </w:rPr>
-        <w:t>Oechtering</w:t>
-      </w:r>
-      <w:proofErr w:type="spellEnd"/>
-      <w:r>
-        <w:rPr>
-          <w:rStyle w:val="authors"/>
-          <w:rFonts w:ascii="Arial" w:hAnsi="Arial" w:cs="Arial"/>
-          <w:color w:val="212121"/>
-          <w:sz w:val="22"/>
-          <w:szCs w:val="22"/>
-          <w:highlight w:val="yellow"/>
-          <w:shd w:val="clear" w:color="auto" w:fill="FFFFFF"/>
-        </w:rPr>
-        <w:t>, T. 4D Flow MRI Reference Values of the Portal Venous System. 2023 ISMRM and ISMRT Annual Meeting &amp; Exhibition; 2023 June 3; Toronto, ON, Canada.</w:t>
+        <w:t xml:space="preserve"> Roldan-Alzate, A., Wieben, O., Reeder, S. B., &amp; Oechtering, T. 4D Flow MRI Reference Values of the Portal Venous System. 2023 ISMRM and ISMRT Annual Meeting &amp; Exhibition; 2023 June 3; Toronto, ON, Canada.</w:t>
       </w:r>
     </w:p>
     <w:p>
@@ -5534,7 +4939,6 @@
           <w:shd w:val="clear" w:color="auto" w:fill="FFFFFF"/>
         </w:rPr>
       </w:pPr>
-      <w:proofErr w:type="spellStart"/>
       <w:r>
         <w:rPr>
           <w:rStyle w:val="authors"/>
@@ -5545,20 +4949,7 @@
           <w:highlight w:val="yellow"/>
           <w:shd w:val="clear" w:color="auto" w:fill="FFFFFF"/>
         </w:rPr>
-        <w:t>Spahic</w:t>
-      </w:r>
-      <w:proofErr w:type="spellEnd"/>
-      <w:r>
-        <w:rPr>
-          <w:rStyle w:val="authors"/>
-          <w:rFonts w:ascii="Arial" w:hAnsi="Arial" w:cs="Arial"/>
-          <w:color w:val="212121"/>
-          <w:sz w:val="22"/>
-          <w:szCs w:val="22"/>
-          <w:highlight w:val="yellow"/>
-          <w:shd w:val="clear" w:color="auto" w:fill="FFFFFF"/>
-        </w:rPr>
-        <w:t xml:space="preserve">, A., </w:t>
+        <w:t xml:space="preserve">Spahic, A., </w:t>
       </w:r>
       <w:r>
         <w:rPr>
@@ -5662,7 +5053,6 @@
           <w:shd w:val="clear" w:color="auto" w:fill="FFFFFF"/>
         </w:rPr>
       </w:pPr>
-      <w:proofErr w:type="spellStart"/>
       <w:r>
         <w:rPr>
           <w:rStyle w:val="authors"/>
@@ -5673,20 +5063,7 @@
           <w:highlight w:val="yellow"/>
           <w:shd w:val="clear" w:color="auto" w:fill="FFFFFF"/>
         </w:rPr>
-        <w:t>Jolicoeur</w:t>
-      </w:r>
-      <w:proofErr w:type="spellEnd"/>
-      <w:r>
-        <w:rPr>
-          <w:rStyle w:val="authors"/>
-          <w:rFonts w:ascii="Arial" w:hAnsi="Arial" w:cs="Arial"/>
-          <w:color w:val="212121"/>
-          <w:sz w:val="22"/>
-          <w:szCs w:val="22"/>
-          <w:highlight w:val="yellow"/>
-          <w:shd w:val="clear" w:color="auto" w:fill="FFFFFF"/>
-        </w:rPr>
-        <w:t xml:space="preserve">, B. W., Rivera-Rivera, L. A., </w:t>
+        <w:t xml:space="preserve">Jolicoeur, B. W., Rivera-Rivera, L. A., </w:t>
       </w:r>
       <w:r>
         <w:rPr>
@@ -5806,33 +5183,7 @@
           <w:highlight w:val="yellow"/>
           <w:shd w:val="clear" w:color="auto" w:fill="FFFFFF"/>
         </w:rPr>
-        <w:t xml:space="preserve">, </w:t>
-      </w:r>
-      <w:proofErr w:type="spellStart"/>
-      <w:r>
-        <w:rPr>
-          <w:rStyle w:val="authors"/>
-          <w:rFonts w:ascii="Arial" w:hAnsi="Arial" w:cs="Arial"/>
-          <w:color w:val="212121"/>
-          <w:sz w:val="22"/>
-          <w:szCs w:val="22"/>
-          <w:highlight w:val="yellow"/>
-          <w:shd w:val="clear" w:color="auto" w:fill="FFFFFF"/>
-        </w:rPr>
-        <w:t>Laluzerne</w:t>
-      </w:r>
-      <w:proofErr w:type="spellEnd"/>
-      <w:r>
-        <w:rPr>
-          <w:rStyle w:val="authors"/>
-          <w:rFonts w:ascii="Arial" w:hAnsi="Arial" w:cs="Arial"/>
-          <w:color w:val="212121"/>
-          <w:sz w:val="22"/>
-          <w:szCs w:val="22"/>
-          <w:highlight w:val="yellow"/>
-          <w:shd w:val="clear" w:color="auto" w:fill="FFFFFF"/>
-        </w:rPr>
-        <w:t xml:space="preserve">, M., Frank, J., Williams, J., Ludwig, K., &amp; Johnson, K. M. Evaluation of Relationship Between Trigeminal Nerve Stimulation and Hemodynamics using 4D-Flow MRI: A Pilot Study in Swine Model. </w:t>
+        <w:t xml:space="preserve">, Laluzerne, M., Frank, J., Williams, J., Ludwig, K., &amp; Johnson, K. M. Evaluation of Relationship Between Trigeminal Nerve Stimulation and Hemodynamics using 4D-Flow MRI: A Pilot Study in Swine Model. </w:t>
       </w:r>
       <w:r>
         <w:rPr>
@@ -6031,31 +5382,7 @@
           <w:szCs w:val="22"/>
           <w:shd w:val="clear" w:color="auto" w:fill="FFFFFF"/>
         </w:rPr>
-        <w:t xml:space="preserve">. Diurnal Changes in Cerebrovascular Dynamics Measured from 4D-Flow. ISMRM Workshop on </w:t>
-      </w:r>
-      <w:proofErr w:type="spellStart"/>
-      <w:r>
-        <w:rPr>
-          <w:rStyle w:val="authors"/>
-          <w:rFonts w:ascii="Arial" w:hAnsi="Arial" w:cs="Arial"/>
-          <w:color w:val="212121"/>
-          <w:sz w:val="22"/>
-          <w:szCs w:val="22"/>
-          <w:shd w:val="clear" w:color="auto" w:fill="FFFFFF"/>
-        </w:rPr>
-        <w:t>Neurofluids</w:t>
-      </w:r>
-      <w:proofErr w:type="spellEnd"/>
-      <w:r>
-        <w:rPr>
-          <w:rStyle w:val="authors"/>
-          <w:rFonts w:ascii="Arial" w:hAnsi="Arial" w:cs="Arial"/>
-          <w:color w:val="212121"/>
-          <w:sz w:val="22"/>
-          <w:szCs w:val="22"/>
-          <w:shd w:val="clear" w:color="auto" w:fill="FFFFFF"/>
-        </w:rPr>
-        <w:t xml:space="preserve">: Anatomy, Physiology &amp; Imaging. 2022 September 21.  </w:t>
+        <w:t xml:space="preserve">. Diurnal Changes in Cerebrovascular Dynamics Measured from 4D-Flow. ISMRM Workshop on Neurofluids: Anatomy, Physiology &amp; Imaging. 2022 September 21.  </w:t>
       </w:r>
     </w:p>
     <w:p>
@@ -6152,31 +5479,7 @@
           <w:szCs w:val="22"/>
           <w:shd w:val="clear" w:color="auto" w:fill="FFFFFF"/>
         </w:rPr>
-        <w:t xml:space="preserve">ISMRM Workshop on </w:t>
-      </w:r>
-      <w:proofErr w:type="spellStart"/>
-      <w:r>
-        <w:rPr>
-          <w:rStyle w:val="authors"/>
-          <w:rFonts w:ascii="Arial" w:hAnsi="Arial" w:cs="Arial"/>
-          <w:color w:val="212121"/>
-          <w:sz w:val="22"/>
-          <w:szCs w:val="22"/>
-          <w:shd w:val="clear" w:color="auto" w:fill="FFFFFF"/>
-        </w:rPr>
-        <w:t>Neurofluids</w:t>
-      </w:r>
-      <w:proofErr w:type="spellEnd"/>
-      <w:r>
-        <w:rPr>
-          <w:rStyle w:val="authors"/>
-          <w:rFonts w:ascii="Arial" w:hAnsi="Arial" w:cs="Arial"/>
-          <w:color w:val="212121"/>
-          <w:sz w:val="22"/>
-          <w:szCs w:val="22"/>
-          <w:shd w:val="clear" w:color="auto" w:fill="FFFFFF"/>
-        </w:rPr>
-        <w:t>: Anatomy, Physiology &amp; Imaging. 2022 September 21.</w:t>
+        <w:t>ISMRM Workshop on Neurofluids: Anatomy, Physiology &amp; Imaging. 2022 September 21.</w:t>
       </w:r>
     </w:p>
     <w:p>
@@ -6470,31 +5773,7 @@
           <w:szCs w:val="22"/>
           <w:shd w:val="clear" w:color="auto" w:fill="FFFFFF"/>
         </w:rPr>
-        <w:t xml:space="preserve">, Bernhardt, Z. S., Lose, S., </w:t>
-      </w:r>
-      <w:proofErr w:type="spellStart"/>
-      <w:r>
-        <w:rPr>
-          <w:rStyle w:val="authors"/>
-          <w:rFonts w:ascii="Arial" w:hAnsi="Arial" w:cs="Arial"/>
-          <w:color w:val="212121"/>
-          <w:sz w:val="22"/>
-          <w:szCs w:val="22"/>
-          <w:shd w:val="clear" w:color="auto" w:fill="FFFFFF"/>
-        </w:rPr>
-        <w:t>Pandos</w:t>
-      </w:r>
-      <w:proofErr w:type="spellEnd"/>
-      <w:r>
-        <w:rPr>
-          <w:rStyle w:val="authors"/>
-          <w:rFonts w:ascii="Arial" w:hAnsi="Arial" w:cs="Arial"/>
-          <w:color w:val="212121"/>
-          <w:sz w:val="22"/>
-          <w:szCs w:val="22"/>
-          <w:shd w:val="clear" w:color="auto" w:fill="FFFFFF"/>
-        </w:rPr>
-        <w:t xml:space="preserve">, A., Johnson, K. M., Eisenmenger, L. B., Okonkwo, O., &amp; Wieben, O. Effects of Respiration on Aortic Pulse Wave Velocity using Retrospective Respiratory Gated Radial 2D Phase Contrast MRI. </w:t>
+        <w:t xml:space="preserve">, Bernhardt, Z. S., Lose, S., Pandos, A., Johnson, K. M., Eisenmenger, L. B., Okonkwo, O., &amp; Wieben, O. Effects of Respiration on Aortic Pulse Wave Velocity using Retrospective Respiratory Gated Radial 2D Phase Contrast MRI. </w:t>
       </w:r>
       <w:r>
         <w:rPr>
@@ -6524,29 +5803,16 @@
           <w:shd w:val="clear" w:color="auto" w:fill="FFFFFF"/>
         </w:rPr>
       </w:pPr>
-      <w:proofErr w:type="spellStart"/>
-      <w:r>
-        <w:rPr>
-          <w:rStyle w:val="authors"/>
-          <w:rFonts w:ascii="Arial" w:hAnsi="Arial" w:cs="Arial"/>
-          <w:color w:val="212121"/>
-          <w:sz w:val="22"/>
-          <w:szCs w:val="22"/>
-          <w:shd w:val="clear" w:color="auto" w:fill="FFFFFF"/>
-        </w:rPr>
-        <w:t>Naren</w:t>
-      </w:r>
-      <w:proofErr w:type="spellEnd"/>
-      <w:r>
-        <w:rPr>
-          <w:rStyle w:val="authors"/>
-          <w:rFonts w:ascii="Arial" w:hAnsi="Arial" w:cs="Arial"/>
-          <w:color w:val="212121"/>
-          <w:sz w:val="22"/>
-          <w:szCs w:val="22"/>
-          <w:shd w:val="clear" w:color="auto" w:fill="FFFFFF"/>
-        </w:rPr>
-        <w:t xml:space="preserve">, T., </w:t>
+      <w:r>
+        <w:rPr>
+          <w:rStyle w:val="authors"/>
+          <w:rFonts w:ascii="Arial" w:hAnsi="Arial" w:cs="Arial"/>
+          <w:color w:val="212121"/>
+          <w:sz w:val="22"/>
+          <w:szCs w:val="22"/>
+          <w:shd w:val="clear" w:color="auto" w:fill="FFFFFF"/>
+        </w:rPr>
+        <w:t xml:space="preserve">Naren, T., </w:t>
       </w:r>
       <w:r>
         <w:rPr>
@@ -6600,29 +5866,16 @@
           <w:shd w:val="clear" w:color="auto" w:fill="FFFFFF"/>
         </w:rPr>
       </w:pPr>
-      <w:proofErr w:type="spellStart"/>
-      <w:r>
-        <w:rPr>
-          <w:rStyle w:val="authors"/>
-          <w:rFonts w:ascii="Arial" w:hAnsi="Arial" w:cs="Arial"/>
-          <w:color w:val="212121"/>
-          <w:sz w:val="22"/>
-          <w:szCs w:val="22"/>
-          <w:shd w:val="clear" w:color="auto" w:fill="FFFFFF"/>
-        </w:rPr>
-        <w:t>Spahic</w:t>
-      </w:r>
-      <w:proofErr w:type="spellEnd"/>
-      <w:r>
-        <w:rPr>
-          <w:rStyle w:val="authors"/>
-          <w:rFonts w:ascii="Arial" w:hAnsi="Arial" w:cs="Arial"/>
-          <w:color w:val="212121"/>
-          <w:sz w:val="22"/>
-          <w:szCs w:val="22"/>
-          <w:shd w:val="clear" w:color="auto" w:fill="FFFFFF"/>
-        </w:rPr>
-        <w:t xml:space="preserve">, A., </w:t>
+      <w:r>
+        <w:rPr>
+          <w:rStyle w:val="authors"/>
+          <w:rFonts w:ascii="Arial" w:hAnsi="Arial" w:cs="Arial"/>
+          <w:color w:val="212121"/>
+          <w:sz w:val="22"/>
+          <w:szCs w:val="22"/>
+          <w:shd w:val="clear" w:color="auto" w:fill="FFFFFF"/>
+        </w:rPr>
+        <w:t xml:space="preserve">Spahic, A., </w:t>
       </w:r>
       <w:r>
         <w:rPr>
@@ -6646,79 +5899,7 @@
           <w:szCs w:val="22"/>
           <w:shd w:val="clear" w:color="auto" w:fill="FFFFFF"/>
         </w:rPr>
-        <w:t xml:space="preserve">, Wolfson, T., Harris, D., </w:t>
-      </w:r>
-      <w:proofErr w:type="spellStart"/>
-      <w:r>
-        <w:rPr>
-          <w:rStyle w:val="authors"/>
-          <w:rFonts w:ascii="Arial" w:hAnsi="Arial" w:cs="Arial"/>
-          <w:color w:val="212121"/>
-          <w:sz w:val="22"/>
-          <w:szCs w:val="22"/>
-          <w:shd w:val="clear" w:color="auto" w:fill="FFFFFF"/>
-        </w:rPr>
-        <w:t>Panagiotopoulos</w:t>
-      </w:r>
-      <w:proofErr w:type="spellEnd"/>
-      <w:r>
-        <w:rPr>
-          <w:rStyle w:val="authors"/>
-          <w:rFonts w:ascii="Arial" w:hAnsi="Arial" w:cs="Arial"/>
-          <w:color w:val="212121"/>
-          <w:sz w:val="22"/>
-          <w:szCs w:val="22"/>
-          <w:shd w:val="clear" w:color="auto" w:fill="FFFFFF"/>
-        </w:rPr>
-        <w:t>, N., Roldan-</w:t>
-      </w:r>
-      <w:proofErr w:type="spellStart"/>
-      <w:r>
-        <w:rPr>
-          <w:rStyle w:val="authors"/>
-          <w:rFonts w:ascii="Arial" w:hAnsi="Arial" w:cs="Arial"/>
-          <w:color w:val="212121"/>
-          <w:sz w:val="22"/>
-          <w:szCs w:val="22"/>
-          <w:shd w:val="clear" w:color="auto" w:fill="FFFFFF"/>
-        </w:rPr>
-        <w:t>Alzate</w:t>
-      </w:r>
-      <w:proofErr w:type="spellEnd"/>
-      <w:r>
-        <w:rPr>
-          <w:rStyle w:val="authors"/>
-          <w:rFonts w:ascii="Arial" w:hAnsi="Arial" w:cs="Arial"/>
-          <w:color w:val="212121"/>
-          <w:sz w:val="22"/>
-          <w:szCs w:val="22"/>
-          <w:shd w:val="clear" w:color="auto" w:fill="FFFFFF"/>
-        </w:rPr>
-        <w:t xml:space="preserve">, A., Johnson, K. M., Wieben, O., Sirlin, C. B., Reeder, S. B., &amp; </w:t>
-      </w:r>
-      <w:proofErr w:type="spellStart"/>
-      <w:r>
-        <w:rPr>
-          <w:rStyle w:val="authors"/>
-          <w:rFonts w:ascii="Arial" w:hAnsi="Arial" w:cs="Arial"/>
-          <w:color w:val="212121"/>
-          <w:sz w:val="22"/>
-          <w:szCs w:val="22"/>
-          <w:shd w:val="clear" w:color="auto" w:fill="FFFFFF"/>
-        </w:rPr>
-        <w:t>Oechtering</w:t>
-      </w:r>
-      <w:proofErr w:type="spellEnd"/>
-      <w:r>
-        <w:rPr>
-          <w:rStyle w:val="authors"/>
-          <w:rFonts w:ascii="Arial" w:hAnsi="Arial" w:cs="Arial"/>
-          <w:color w:val="212121"/>
-          <w:sz w:val="22"/>
-          <w:szCs w:val="22"/>
-          <w:shd w:val="clear" w:color="auto" w:fill="FFFFFF"/>
-        </w:rPr>
-        <w:t xml:space="preserve">, T. H. Portal Venous 4D Flow MRI in Obese Patients Without Known Liver Disease Undergoing Weight Loss Surgery. </w:t>
+        <w:t xml:space="preserve">, Wolfson, T., Harris, D., Panagiotopoulos, N., Roldan-Alzate, A., Johnson, K. M., Wieben, O., Sirlin, C. B., Reeder, S. B., &amp; Oechtering, T. H. Portal Venous 4D Flow MRI in Obese Patients Without Known Liver Disease Undergoing Weight Loss Surgery. </w:t>
       </w:r>
       <w:r>
         <w:rPr>
@@ -6748,7 +5929,6 @@
           <w:shd w:val="clear" w:color="auto" w:fill="FFFFFF"/>
         </w:rPr>
       </w:pPr>
-      <w:proofErr w:type="spellStart"/>
       <w:r>
         <w:rPr>
           <w:rStyle w:val="authors"/>
@@ -6760,7 +5940,6 @@
         </w:rPr>
         <w:t>Spahic</w:t>
       </w:r>
-      <w:proofErr w:type="spellEnd"/>
       <w:r>
         <w:rPr>
           <w:rStyle w:val="authors"/>
@@ -6803,21 +5982,8 @@
           <w:szCs w:val="22"/>
           <w:shd w:val="clear" w:color="auto" w:fill="FFFFFF"/>
         </w:rPr>
-        <w:t xml:space="preserve">, </w:t>
-      </w:r>
-      <w:proofErr w:type="spellStart"/>
-      <w:r>
-        <w:rPr>
-          <w:rStyle w:val="authors"/>
-          <w:rFonts w:ascii="Arial" w:hAnsi="Arial" w:cs="Arial"/>
-          <w:color w:val="212121"/>
-          <w:sz w:val="22"/>
-          <w:szCs w:val="22"/>
-          <w:shd w:val="clear" w:color="auto" w:fill="FFFFFF"/>
-        </w:rPr>
-        <w:t>Oechtering</w:t>
-      </w:r>
-      <w:proofErr w:type="spellEnd"/>
+        <w:t>, Oechtering</w:t>
+      </w:r>
       <w:r>
         <w:rPr>
           <w:rStyle w:val="authors"/>
@@ -6906,21 +6072,8 @@
           <w:szCs w:val="22"/>
           <w:shd w:val="clear" w:color="auto" w:fill="FFFFFF"/>
         </w:rPr>
-        <w:t>, Roldan-</w:t>
-      </w:r>
-      <w:proofErr w:type="spellStart"/>
-      <w:r>
-        <w:rPr>
-          <w:rStyle w:val="authors"/>
-          <w:rFonts w:ascii="Arial" w:hAnsi="Arial" w:cs="Arial"/>
-          <w:color w:val="212121"/>
-          <w:sz w:val="22"/>
-          <w:szCs w:val="22"/>
-          <w:shd w:val="clear" w:color="auto" w:fill="FFFFFF"/>
-        </w:rPr>
-        <w:t>Alzate</w:t>
-      </w:r>
-      <w:proofErr w:type="spellEnd"/>
+        <w:t>, Roldan-Alzate</w:t>
+      </w:r>
       <w:r>
         <w:rPr>
           <w:rStyle w:val="authors"/>
@@ -9326,31 +8479,7 @@
           <w:szCs w:val="22"/>
           <w:shd w:val="clear" w:color="auto" w:fill="FFFFFF"/>
         </w:rPr>
-        <w:t xml:space="preserve">A., </w:t>
-      </w:r>
-      <w:proofErr w:type="spellStart"/>
-      <w:r>
-        <w:rPr>
-          <w:rStyle w:val="authors"/>
-          <w:rFonts w:ascii="Arial" w:hAnsi="Arial" w:cs="Arial"/>
-          <w:color w:val="212121"/>
-          <w:sz w:val="22"/>
-          <w:szCs w:val="22"/>
-          <w:shd w:val="clear" w:color="auto" w:fill="FFFFFF"/>
-        </w:rPr>
-        <w:t>Kecskemeti</w:t>
-      </w:r>
-      <w:proofErr w:type="spellEnd"/>
-      <w:r>
-        <w:rPr>
-          <w:rStyle w:val="authors"/>
-          <w:rFonts w:ascii="Arial" w:hAnsi="Arial" w:cs="Arial"/>
-          <w:color w:val="212121"/>
-          <w:sz w:val="22"/>
-          <w:szCs w:val="22"/>
-          <w:shd w:val="clear" w:color="auto" w:fill="FFFFFF"/>
-        </w:rPr>
-        <w:t>, S.</w:t>
+        <w:t>A., Kecskemeti, S.</w:t>
       </w:r>
       <w:r>
         <w:rPr>
@@ -9733,21 +8862,8 @@
           <w:szCs w:val="22"/>
           <w:shd w:val="clear" w:color="auto" w:fill="FFFFFF"/>
         </w:rPr>
-        <w:t xml:space="preserve">, </w:t>
-      </w:r>
-      <w:proofErr w:type="spellStart"/>
-      <w:r>
-        <w:rPr>
-          <w:rStyle w:val="authors"/>
-          <w:rFonts w:ascii="Arial" w:hAnsi="Arial" w:cs="Arial"/>
-          <w:color w:val="212121"/>
-          <w:sz w:val="22"/>
-          <w:szCs w:val="22"/>
-          <w:shd w:val="clear" w:color="auto" w:fill="FFFFFF"/>
-        </w:rPr>
-        <w:t>Turski</w:t>
-      </w:r>
-      <w:proofErr w:type="spellEnd"/>
+        <w:t>, Turski</w:t>
+      </w:r>
       <w:r>
         <w:rPr>
           <w:rStyle w:val="authors"/>
@@ -10118,21 +9234,8 @@
           <w:szCs w:val="22"/>
           <w:shd w:val="clear" w:color="auto" w:fill="FFFFFF"/>
         </w:rPr>
-        <w:t xml:space="preserve">, </w:t>
-      </w:r>
-      <w:proofErr w:type="spellStart"/>
-      <w:r>
-        <w:rPr>
-          <w:rStyle w:val="authors"/>
-          <w:rFonts w:ascii="Arial" w:hAnsi="Arial" w:cs="Arial"/>
-          <w:color w:val="212121"/>
-          <w:sz w:val="22"/>
-          <w:szCs w:val="22"/>
-          <w:shd w:val="clear" w:color="auto" w:fill="FFFFFF"/>
-        </w:rPr>
-        <w:t>Kecskemeti</w:t>
-      </w:r>
-      <w:proofErr w:type="spellEnd"/>
+        <w:t>, Kecskemeti</w:t>
+      </w:r>
       <w:r>
         <w:rPr>
           <w:rStyle w:val="authors"/>
@@ -10734,21 +9837,8 @@
           <w:szCs w:val="22"/>
           <w:shd w:val="clear" w:color="auto" w:fill="FFFFFF"/>
         </w:rPr>
-        <w:t xml:space="preserve">, </w:t>
-      </w:r>
-      <w:proofErr w:type="spellStart"/>
-      <w:r>
-        <w:rPr>
-          <w:rStyle w:val="authors"/>
-          <w:rFonts w:ascii="Arial" w:hAnsi="Arial" w:cs="Arial"/>
-          <w:color w:val="212121"/>
-          <w:sz w:val="22"/>
-          <w:szCs w:val="22"/>
-          <w:shd w:val="clear" w:color="auto" w:fill="FFFFFF"/>
-        </w:rPr>
-        <w:t>Turski</w:t>
-      </w:r>
-      <w:proofErr w:type="spellEnd"/>
+        <w:t>, Turski</w:t>
+      </w:r>
       <w:r>
         <w:rPr>
           <w:rStyle w:val="authors"/>
@@ -11163,21 +10253,8 @@
           <w:szCs w:val="22"/>
           <w:shd w:val="clear" w:color="auto" w:fill="FFFFFF"/>
         </w:rPr>
-        <w:t xml:space="preserve">, </w:t>
-      </w:r>
-      <w:proofErr w:type="spellStart"/>
-      <w:r>
-        <w:rPr>
-          <w:rStyle w:val="authors"/>
-          <w:rFonts w:ascii="Arial" w:hAnsi="Arial" w:cs="Arial"/>
-          <w:color w:val="212121"/>
-          <w:sz w:val="22"/>
-          <w:szCs w:val="22"/>
-          <w:shd w:val="clear" w:color="auto" w:fill="FFFFFF"/>
-        </w:rPr>
-        <w:t>Turski</w:t>
-      </w:r>
-      <w:proofErr w:type="spellEnd"/>
+        <w:t>, Turski</w:t>
+      </w:r>
       <w:r>
         <w:rPr>
           <w:rStyle w:val="authors"/>
@@ -12325,21 +11402,8 @@
           <w:szCs w:val="22"/>
           <w:shd w:val="clear" w:color="auto" w:fill="FFFFFF"/>
         </w:rPr>
-        <w:t xml:space="preserve">, </w:t>
-      </w:r>
-      <w:proofErr w:type="spellStart"/>
-      <w:r>
-        <w:rPr>
-          <w:rStyle w:val="authors"/>
-          <w:rFonts w:ascii="Arial" w:hAnsi="Arial" w:cs="Arial"/>
-          <w:color w:val="212121"/>
-          <w:sz w:val="22"/>
-          <w:szCs w:val="22"/>
-          <w:shd w:val="clear" w:color="auto" w:fill="FFFFFF"/>
-        </w:rPr>
-        <w:t>Meram</w:t>
-      </w:r>
-      <w:proofErr w:type="spellEnd"/>
+        <w:t>, Meram</w:t>
+      </w:r>
       <w:r>
         <w:rPr>
           <w:rStyle w:val="authors"/>
@@ -12382,21 +11446,8 @@
           <w:szCs w:val="22"/>
           <w:shd w:val="clear" w:color="auto" w:fill="FFFFFF"/>
         </w:rPr>
-        <w:t xml:space="preserve">, </w:t>
-      </w:r>
-      <w:proofErr w:type="spellStart"/>
-      <w:r>
-        <w:rPr>
-          <w:rStyle w:val="authors"/>
-          <w:rFonts w:ascii="Arial" w:hAnsi="Arial" w:cs="Arial"/>
-          <w:color w:val="212121"/>
-          <w:sz w:val="22"/>
-          <w:szCs w:val="22"/>
-          <w:shd w:val="clear" w:color="auto" w:fill="FFFFFF"/>
-        </w:rPr>
-        <w:t>Medero</w:t>
-      </w:r>
-      <w:proofErr w:type="spellEnd"/>
+        <w:t>, Medero</w:t>
+      </w:r>
       <w:r>
         <w:rPr>
           <w:rStyle w:val="authors"/>
@@ -12505,21 +11556,8 @@
           <w:szCs w:val="22"/>
           <w:shd w:val="clear" w:color="auto" w:fill="FFFFFF"/>
         </w:rPr>
-        <w:t xml:space="preserve">, </w:t>
-      </w:r>
-      <w:proofErr w:type="spellStart"/>
-      <w:r>
-        <w:rPr>
-          <w:rStyle w:val="authors"/>
-          <w:rFonts w:ascii="Arial" w:hAnsi="Arial" w:cs="Arial"/>
-          <w:color w:val="212121"/>
-          <w:sz w:val="22"/>
-          <w:szCs w:val="22"/>
-          <w:shd w:val="clear" w:color="auto" w:fill="FFFFFF"/>
-        </w:rPr>
-        <w:t>Laeseke</w:t>
-      </w:r>
-      <w:proofErr w:type="spellEnd"/>
+        <w:t>, Laeseke</w:t>
+      </w:r>
       <w:r>
         <w:rPr>
           <w:rStyle w:val="authors"/>
@@ -13569,21 +12607,8 @@
           <w:szCs w:val="22"/>
           <w:shd w:val="clear" w:color="auto" w:fill="FFFFFF"/>
         </w:rPr>
-        <w:t>, Roldan-</w:t>
-      </w:r>
-      <w:proofErr w:type="spellStart"/>
-      <w:r>
-        <w:rPr>
-          <w:rStyle w:val="authors"/>
-          <w:rFonts w:ascii="Arial" w:hAnsi="Arial" w:cs="Arial"/>
-          <w:color w:val="212121"/>
-          <w:sz w:val="22"/>
-          <w:szCs w:val="22"/>
-          <w:shd w:val="clear" w:color="auto" w:fill="FFFFFF"/>
-        </w:rPr>
-        <w:t>Alzate</w:t>
-      </w:r>
-      <w:proofErr w:type="spellEnd"/>
+        <w:t>, Roldan-Alzate</w:t>
+      </w:r>
       <w:r>
         <w:rPr>
           <w:rStyle w:val="authors"/>
@@ -13822,21 +12847,8 @@
           <w:szCs w:val="22"/>
           <w:shd w:val="clear" w:color="auto" w:fill="FFFFFF"/>
         </w:rPr>
-        <w:t>, Roldan-</w:t>
-      </w:r>
-      <w:proofErr w:type="spellStart"/>
-      <w:r>
-        <w:rPr>
-          <w:rStyle w:val="authors"/>
-          <w:rFonts w:ascii="Arial" w:hAnsi="Arial" w:cs="Arial"/>
-          <w:color w:val="212121"/>
-          <w:sz w:val="22"/>
-          <w:szCs w:val="22"/>
-          <w:shd w:val="clear" w:color="auto" w:fill="FFFFFF"/>
-        </w:rPr>
-        <w:t>Alzate</w:t>
-      </w:r>
-      <w:proofErr w:type="spellEnd"/>
+        <w:t>, Roldan-Alzate</w:t>
+      </w:r>
       <w:r>
         <w:rPr>
           <w:rStyle w:val="authors"/>
@@ -13957,7 +12969,18 @@
           <w:szCs w:val="22"/>
           <w:shd w:val="clear" w:color="auto" w:fill="FFFFFF"/>
         </w:rPr>
-        <w:t>Joint Annual Meeting ISMRM-ESMRMB; </w:t>
+        <w:t>ISMRM 27th Annual Meeting &amp; Exhibition</w:t>
+      </w:r>
+      <w:r>
+        <w:rPr>
+          <w:rStyle w:val="conferencetitle"/>
+          <w:rFonts w:ascii="Arial" w:hAnsi="Arial" w:cs="Arial"/>
+          <w:color w:val="212121"/>
+          <w:sz w:val="22"/>
+          <w:szCs w:val="22"/>
+          <w:shd w:val="clear" w:color="auto" w:fill="FFFFFF"/>
+        </w:rPr>
+        <w:t>; </w:t>
       </w:r>
       <w:r>
         <w:rPr>
@@ -14212,9 +13235,8 @@
           <w:szCs w:val="22"/>
           <w:shd w:val="clear" w:color="auto" w:fill="FFFFFF"/>
         </w:rPr>
-        <w:t xml:space="preserve">; Paris, </w:t>
-      </w:r>
-      <w:proofErr w:type="spellStart"/>
+        <w:t>; Paris, France.</w:t>
+      </w:r>
       <w:r>
         <w:rPr>
           <w:rStyle w:val="confloc"/>
@@ -14224,20 +13246,8 @@
           <w:szCs w:val="22"/>
           <w:shd w:val="clear" w:color="auto" w:fill="FFFFFF"/>
         </w:rPr>
-        <w:t>France.</w:t>
-      </w:r>
-      <w:r>
-        <w:rPr>
-          <w:rStyle w:val="confloc"/>
-          <w:rFonts w:ascii="Arial" w:hAnsi="Arial" w:cs="Arial"/>
-          <w:color w:val="212121"/>
-          <w:sz w:val="22"/>
-          <w:szCs w:val="22"/>
-          <w:shd w:val="clear" w:color="auto" w:fill="FFFFFF"/>
-        </w:rPr>
         <w:t>s</w:t>
       </w:r>
-      <w:proofErr w:type="spellEnd"/>
     </w:p>
     <w:p>
       <w:pPr>
@@ -14277,21 +13287,8 @@
           <w:szCs w:val="22"/>
           <w:shd w:val="clear" w:color="auto" w:fill="FFFFFF"/>
         </w:rPr>
-        <w:t>, Roldan-</w:t>
-      </w:r>
-      <w:proofErr w:type="spellStart"/>
-      <w:r>
-        <w:rPr>
-          <w:rStyle w:val="authors"/>
-          <w:rFonts w:ascii="Arial" w:hAnsi="Arial" w:cs="Arial"/>
-          <w:color w:val="212121"/>
-          <w:sz w:val="22"/>
-          <w:szCs w:val="22"/>
-          <w:shd w:val="clear" w:color="auto" w:fill="FFFFFF"/>
-        </w:rPr>
-        <w:t>Alzate</w:t>
-      </w:r>
-      <w:proofErr w:type="spellEnd"/>
+        <w:t>, Roldan-Alzate</w:t>
+      </w:r>
       <w:r>
         <w:rPr>
           <w:rStyle w:val="authors"/>
@@ -14956,25 +13953,7 @@
           <w:sz w:val="22"/>
           <w:szCs w:val="22"/>
         </w:rPr>
-        <w:t xml:space="preserve">Jennifer </w:t>
-      </w:r>
-      <w:proofErr w:type="spellStart"/>
-      <w:r>
-        <w:rPr>
-          <w:rFonts w:ascii="Arial" w:hAnsi="Arial" w:cs="Arial"/>
-          <w:sz w:val="22"/>
-          <w:szCs w:val="22"/>
-        </w:rPr>
-        <w:t>Fondakowski</w:t>
-      </w:r>
-      <w:proofErr w:type="spellEnd"/>
-      <w:r>
-        <w:rPr>
-          <w:rFonts w:ascii="Arial" w:hAnsi="Arial" w:cs="Arial"/>
-          <w:sz w:val="22"/>
-          <w:szCs w:val="22"/>
-        </w:rPr>
-        <w:t xml:space="preserve"> – Undergraduate Student in Biology (Okonkwo Lab)</w:t>
+        <w:t>Jennifer Fondakowski – Undergraduate Student in Biology (Okonkwo Lab)</w:t>
       </w:r>
     </w:p>
     <w:p>
@@ -14995,25 +13974,7 @@
           <w:sz w:val="22"/>
           <w:szCs w:val="22"/>
         </w:rPr>
-        <w:t xml:space="preserve">Mackenzie </w:t>
-      </w:r>
-      <w:proofErr w:type="spellStart"/>
-      <w:r>
-        <w:rPr>
-          <w:rFonts w:ascii="Arial" w:hAnsi="Arial" w:cs="Arial"/>
-          <w:sz w:val="22"/>
-          <w:szCs w:val="22"/>
-        </w:rPr>
-        <w:t>Jarchow</w:t>
-      </w:r>
-      <w:proofErr w:type="spellEnd"/>
-      <w:r>
-        <w:rPr>
-          <w:rFonts w:ascii="Arial" w:hAnsi="Arial" w:cs="Arial"/>
-          <w:sz w:val="22"/>
-          <w:szCs w:val="22"/>
-        </w:rPr>
-        <w:t xml:space="preserve"> - Undergraduate Student in Neurobiology (Okonkwo Lab)</w:t>
+        <w:t>Mackenzie Jarchow - Undergraduate Student in Neurobiology (Okonkwo Lab)</w:t>
       </w:r>
     </w:p>
     <w:p>
@@ -15028,41 +13989,13 @@
           <w:szCs w:val="22"/>
         </w:rPr>
       </w:pPr>
-      <w:proofErr w:type="spellStart"/>
-      <w:r>
-        <w:rPr>
-          <w:rFonts w:ascii="Arial" w:hAnsi="Arial" w:cs="Arial"/>
-          <w:sz w:val="22"/>
-          <w:szCs w:val="22"/>
-        </w:rPr>
-        <w:t>Tarun</w:t>
-      </w:r>
-      <w:proofErr w:type="spellEnd"/>
-      <w:r>
-        <w:rPr>
-          <w:rFonts w:ascii="Arial" w:hAnsi="Arial" w:cs="Arial"/>
-          <w:sz w:val="22"/>
-          <w:szCs w:val="22"/>
-        </w:rPr>
-        <w:t xml:space="preserve"> </w:t>
-      </w:r>
-      <w:proofErr w:type="spellStart"/>
-      <w:r>
-        <w:rPr>
-          <w:rFonts w:ascii="Arial" w:hAnsi="Arial" w:cs="Arial"/>
-          <w:sz w:val="22"/>
-          <w:szCs w:val="22"/>
-        </w:rPr>
-        <w:t>Naren</w:t>
-      </w:r>
-      <w:proofErr w:type="spellEnd"/>
-      <w:r>
-        <w:rPr>
-          <w:rFonts w:ascii="Arial" w:hAnsi="Arial" w:cs="Arial"/>
-          <w:sz w:val="22"/>
-          <w:szCs w:val="22"/>
-        </w:rPr>
-        <w:t xml:space="preserve"> – Graduate student in Medical Physics</w:t>
+      <w:r>
+        <w:rPr>
+          <w:rFonts w:ascii="Arial" w:hAnsi="Arial" w:cs="Arial"/>
+          <w:sz w:val="22"/>
+          <w:szCs w:val="22"/>
+        </w:rPr>
+        <w:t>Tarun Naren – Graduate student in Medical Physics</w:t>
       </w:r>
     </w:p>
     <w:p>
@@ -15083,25 +14016,7 @@
           <w:sz w:val="22"/>
           <w:szCs w:val="22"/>
         </w:rPr>
-        <w:t xml:space="preserve">Alma </w:t>
-      </w:r>
-      <w:proofErr w:type="spellStart"/>
-      <w:r>
-        <w:rPr>
-          <w:rFonts w:ascii="Arial" w:hAnsi="Arial" w:cs="Arial"/>
-          <w:sz w:val="22"/>
-          <w:szCs w:val="22"/>
-        </w:rPr>
-        <w:t>Spahic</w:t>
-      </w:r>
-      <w:proofErr w:type="spellEnd"/>
-      <w:r>
-        <w:rPr>
-          <w:rFonts w:ascii="Arial" w:hAnsi="Arial" w:cs="Arial"/>
-          <w:sz w:val="22"/>
-          <w:szCs w:val="22"/>
-        </w:rPr>
-        <w:t xml:space="preserve"> – Graduate student in Medical Physics</w:t>
+        <w:t>Alma Spahic – Graduate student in Medical Physics</w:t>
       </w:r>
     </w:p>
     <w:p>

</xml_diff>

<commit_message>
Thu Feb  2 08:13:56 CST 2023
</commit_message>
<xml_diff>
--- a/files/CV_GrantRoberts.docx
+++ b/files/CV_GrantRoberts.docx
@@ -3840,7 +3840,23 @@
           <w:sz w:val="22"/>
           <w:szCs w:val="22"/>
         </w:rPr>
-        <w:t>, Johnson, K. M., Spahic, A., Turski, P. A., Eisenmenger, L. B., &amp; Wieben, O. (</w:t>
+        <w:t xml:space="preserve">, </w:t>
+      </w:r>
+      <w:r>
+        <w:rPr>
+          <w:rFonts w:ascii="Arial" w:hAnsi="Arial" w:cs="Arial"/>
+          <w:sz w:val="22"/>
+          <w:szCs w:val="22"/>
+        </w:rPr>
+        <w:t xml:space="preserve">Spahic, A., </w:t>
+      </w:r>
+      <w:r>
+        <w:rPr>
+          <w:rFonts w:ascii="Arial" w:hAnsi="Arial" w:cs="Arial"/>
+          <w:sz w:val="22"/>
+          <w:szCs w:val="22"/>
+        </w:rPr>
+        <w:t>Johnson, K. M., Turski, P. A., Eisenmenger, L. B., &amp; Wieben, O. (</w:t>
       </w:r>
       <w:r>
         <w:rPr>

</xml_diff>

<commit_message>
Thu Feb  2 08:21:57 CST 2023
</commit_message>
<xml_diff>
--- a/files/CV_GrantRoberts.docx
+++ b/files/CV_GrantRoberts.docx
@@ -3482,7 +3482,51 @@
           <w:sz w:val="22"/>
           <w:szCs w:val="22"/>
         </w:rPr>
-        <w:t xml:space="preserve">B.*, Peret, A.*, Famakin, B. M., Spahic, A., </w:t>
+        <w:t xml:space="preserve">B.*, Peret, A.*, </w:t>
+      </w:r>
+      <w:proofErr w:type="spellStart"/>
+      <w:r>
+        <w:rPr>
+          <w:rFonts w:ascii="Arial" w:hAnsi="Arial" w:cs="Arial"/>
+          <w:snapToGrid/>
+          <w:color w:val="000000"/>
+          <w:sz w:val="22"/>
+          <w:szCs w:val="22"/>
+        </w:rPr>
+        <w:t>Famakin</w:t>
+      </w:r>
+      <w:proofErr w:type="spellEnd"/>
+      <w:r>
+        <w:rPr>
+          <w:rFonts w:ascii="Arial" w:hAnsi="Arial" w:cs="Arial"/>
+          <w:snapToGrid/>
+          <w:color w:val="000000"/>
+          <w:sz w:val="22"/>
+          <w:szCs w:val="22"/>
+        </w:rPr>
+        <w:t xml:space="preserve">, B. M., </w:t>
+      </w:r>
+      <w:proofErr w:type="spellStart"/>
+      <w:r>
+        <w:rPr>
+          <w:rFonts w:ascii="Arial" w:hAnsi="Arial" w:cs="Arial"/>
+          <w:snapToGrid/>
+          <w:color w:val="000000"/>
+          <w:sz w:val="22"/>
+          <w:szCs w:val="22"/>
+        </w:rPr>
+        <w:t>Spahic</w:t>
+      </w:r>
+      <w:proofErr w:type="spellEnd"/>
+      <w:r>
+        <w:rPr>
+          <w:rFonts w:ascii="Arial" w:hAnsi="Arial" w:cs="Arial"/>
+          <w:snapToGrid/>
+          <w:color w:val="000000"/>
+          <w:sz w:val="22"/>
+          <w:szCs w:val="22"/>
+        </w:rPr>
+        <w:t xml:space="preserve">, A., </w:t>
       </w:r>
       <w:r>
         <w:rPr>
@@ -3504,7 +3548,29 @@
           <w:sz w:val="22"/>
           <w:szCs w:val="22"/>
         </w:rPr>
-        <w:t>, Bockholt, H. J., John</w:t>
+        <w:t xml:space="preserve">, </w:t>
+      </w:r>
+      <w:proofErr w:type="spellStart"/>
+      <w:r>
+        <w:rPr>
+          <w:rFonts w:ascii="Arial" w:hAnsi="Arial" w:cs="Arial"/>
+          <w:snapToGrid/>
+          <w:color w:val="000000"/>
+          <w:sz w:val="22"/>
+          <w:szCs w:val="22"/>
+        </w:rPr>
+        <w:t>Bockholt</w:t>
+      </w:r>
+      <w:proofErr w:type="spellEnd"/>
+      <w:r>
+        <w:rPr>
+          <w:rFonts w:ascii="Arial" w:hAnsi="Arial" w:cs="Arial"/>
+          <w:snapToGrid/>
+          <w:color w:val="000000"/>
+          <w:sz w:val="22"/>
+          <w:szCs w:val="22"/>
+        </w:rPr>
+        <w:t>, H. J., John</w:t>
       </w:r>
       <w:r>
         <w:rPr>
@@ -3602,7 +3668,27 @@
           <w:szCs w:val="22"/>
           <w:highlight w:val="yellow"/>
         </w:rPr>
-        <w:t xml:space="preserve">, Kuner, A. D., Manunga, J., Chang, W., Spahic, A., Peret, A., Wieben, O., Johnson, K. M., &amp; Eisenmenger, L. B. </w:t>
+        <w:t xml:space="preserve">, Kuner, A. D., Manunga, J., Chang, W., </w:t>
+      </w:r>
+      <w:proofErr w:type="spellStart"/>
+      <w:r>
+        <w:rPr>
+          <w:rFonts w:ascii="Arial" w:hAnsi="Arial" w:cs="Arial"/>
+          <w:sz w:val="22"/>
+          <w:szCs w:val="22"/>
+          <w:highlight w:val="yellow"/>
+        </w:rPr>
+        <w:t>Spahic</w:t>
+      </w:r>
+      <w:proofErr w:type="spellEnd"/>
+      <w:r>
+        <w:rPr>
+          <w:rFonts w:ascii="Arial" w:hAnsi="Arial" w:cs="Arial"/>
+          <w:sz w:val="22"/>
+          <w:szCs w:val="22"/>
+          <w:highlight w:val="yellow"/>
+        </w:rPr>
+        <w:t xml:space="preserve">, A., Peret, A., Wieben, O., Johnson, K. M., &amp; Eisenmenger, L. B. </w:t>
       </w:r>
       <w:r>
         <w:rPr>
@@ -3626,7 +3712,35 @@
           <w:szCs w:val="22"/>
           <w:highlight w:val="yellow"/>
         </w:rPr>
-        <w:t>Accepted to Neurographics.</w:t>
+        <w:t xml:space="preserve">Accepted to </w:t>
+      </w:r>
+      <w:proofErr w:type="spellStart"/>
+      <w:r>
+        <w:rPr>
+          <w:rFonts w:ascii="Arial" w:hAnsi="Arial" w:cs="Arial"/>
+          <w:i/>
+          <w:iCs/>
+          <w:snapToGrid/>
+          <w:color w:val="000000"/>
+          <w:sz w:val="22"/>
+          <w:szCs w:val="22"/>
+          <w:highlight w:val="yellow"/>
+        </w:rPr>
+        <w:t>Neurographics</w:t>
+      </w:r>
+      <w:proofErr w:type="spellEnd"/>
+      <w:r>
+        <w:rPr>
+          <w:rFonts w:ascii="Arial" w:hAnsi="Arial" w:cs="Arial"/>
+          <w:i/>
+          <w:iCs/>
+          <w:snapToGrid/>
+          <w:color w:val="000000"/>
+          <w:sz w:val="22"/>
+          <w:szCs w:val="22"/>
+          <w:highlight w:val="yellow"/>
+        </w:rPr>
+        <w:t>.</w:t>
       </w:r>
     </w:p>
     <w:p>
@@ -3672,7 +3786,27 @@
           <w:szCs w:val="22"/>
           <w:highlight w:val="yellow"/>
         </w:rPr>
-        <w:t xml:space="preserve">, Spahic, A., Tang, C., Kuner, A., Grayev, A., Field, A., Rowley, H. A., &amp; Kennedy, T. When Less is More: FAST MR Protocols for Neuroradiology. </w:t>
+        <w:t xml:space="preserve">, </w:t>
+      </w:r>
+      <w:proofErr w:type="spellStart"/>
+      <w:r>
+        <w:rPr>
+          <w:rFonts w:ascii="Arial" w:hAnsi="Arial" w:cs="Arial"/>
+          <w:sz w:val="22"/>
+          <w:szCs w:val="22"/>
+          <w:highlight w:val="yellow"/>
+        </w:rPr>
+        <w:t>Spahic</w:t>
+      </w:r>
+      <w:proofErr w:type="spellEnd"/>
+      <w:r>
+        <w:rPr>
+          <w:rFonts w:ascii="Arial" w:hAnsi="Arial" w:cs="Arial"/>
+          <w:sz w:val="22"/>
+          <w:szCs w:val="22"/>
+          <w:highlight w:val="yellow"/>
+        </w:rPr>
+        <w:t xml:space="preserve">, A., Tang, C., Kuner, A., Grayev, A., Field, A., Rowley, H. A., &amp; Kennedy, T. When Less is More: FAST MR Protocols for Neuroradiology. </w:t>
       </w:r>
       <w:r>
         <w:rPr>
@@ -3683,7 +3817,31 @@
           <w:szCs w:val="22"/>
           <w:highlight w:val="yellow"/>
         </w:rPr>
-        <w:t>Accepted in Radiographics.</w:t>
+        <w:t xml:space="preserve">Accepted in </w:t>
+      </w:r>
+      <w:proofErr w:type="spellStart"/>
+      <w:r>
+        <w:rPr>
+          <w:rFonts w:ascii="Arial" w:hAnsi="Arial" w:cs="Arial"/>
+          <w:i/>
+          <w:iCs/>
+          <w:sz w:val="22"/>
+          <w:szCs w:val="22"/>
+          <w:highlight w:val="yellow"/>
+        </w:rPr>
+        <w:t>Radiographics</w:t>
+      </w:r>
+      <w:proofErr w:type="spellEnd"/>
+      <w:r>
+        <w:rPr>
+          <w:rFonts w:ascii="Arial" w:hAnsi="Arial" w:cs="Arial"/>
+          <w:i/>
+          <w:iCs/>
+          <w:sz w:val="22"/>
+          <w:szCs w:val="22"/>
+          <w:highlight w:val="yellow"/>
+        </w:rPr>
+        <w:t>.</w:t>
       </w:r>
       <w:r>
         <w:rPr>
@@ -3709,6 +3867,7 @@
           <w:szCs w:val="22"/>
         </w:rPr>
       </w:pPr>
+      <w:proofErr w:type="spellStart"/>
       <w:r>
         <w:rPr>
           <w:rFonts w:ascii="Arial" w:hAnsi="Arial" w:cs="Arial"/>
@@ -3716,7 +3875,17 @@
           <w:sz w:val="22"/>
           <w:szCs w:val="22"/>
         </w:rPr>
-        <w:t xml:space="preserve">Oechtering, T. H., </w:t>
+        <w:t>Oechtering</w:t>
+      </w:r>
+      <w:proofErr w:type="spellEnd"/>
+      <w:r>
+        <w:rPr>
+          <w:rFonts w:ascii="Arial" w:hAnsi="Arial" w:cs="Arial"/>
+          <w:iCs/>
+          <w:sz w:val="22"/>
+          <w:szCs w:val="22"/>
+        </w:rPr>
+        <w:t xml:space="preserve">, T. H., </w:t>
       </w:r>
       <w:r>
         <w:rPr>
@@ -3736,7 +3905,47 @@
           <w:sz w:val="22"/>
           <w:szCs w:val="22"/>
         </w:rPr>
-        <w:t>, Panagiotopoulos, N., Wieben, O., Reeder, S.B., &amp; Roldan-Alzate, A. (</w:t>
+        <w:t xml:space="preserve">, </w:t>
+      </w:r>
+      <w:proofErr w:type="spellStart"/>
+      <w:r>
+        <w:rPr>
+          <w:rFonts w:ascii="Arial" w:hAnsi="Arial" w:cs="Arial"/>
+          <w:iCs/>
+          <w:sz w:val="22"/>
+          <w:szCs w:val="22"/>
+        </w:rPr>
+        <w:t>Panagiotopoulos</w:t>
+      </w:r>
+      <w:proofErr w:type="spellEnd"/>
+      <w:r>
+        <w:rPr>
+          <w:rFonts w:ascii="Arial" w:hAnsi="Arial" w:cs="Arial"/>
+          <w:iCs/>
+          <w:sz w:val="22"/>
+          <w:szCs w:val="22"/>
+        </w:rPr>
+        <w:t>, N., Wieben, O., Reeder, S.B., &amp; Roldan-</w:t>
+      </w:r>
+      <w:proofErr w:type="spellStart"/>
+      <w:r>
+        <w:rPr>
+          <w:rFonts w:ascii="Arial" w:hAnsi="Arial" w:cs="Arial"/>
+          <w:iCs/>
+          <w:sz w:val="22"/>
+          <w:szCs w:val="22"/>
+        </w:rPr>
+        <w:t>Alzate</w:t>
+      </w:r>
+      <w:proofErr w:type="spellEnd"/>
+      <w:r>
+        <w:rPr>
+          <w:rFonts w:ascii="Arial" w:hAnsi="Arial" w:cs="Arial"/>
+          <w:iCs/>
+          <w:sz w:val="22"/>
+          <w:szCs w:val="22"/>
+        </w:rPr>
+        <w:t>, A. (</w:t>
       </w:r>
       <w:r>
         <w:rPr>
@@ -3842,21 +4051,49 @@
         </w:rPr>
         <w:t xml:space="preserve">, </w:t>
       </w:r>
-      <w:r>
-        <w:rPr>
-          <w:rFonts w:ascii="Arial" w:hAnsi="Arial" w:cs="Arial"/>
-          <w:sz w:val="22"/>
-          <w:szCs w:val="22"/>
-        </w:rPr>
-        <w:t xml:space="preserve">Spahic, A., </w:t>
-      </w:r>
-      <w:r>
-        <w:rPr>
-          <w:rFonts w:ascii="Arial" w:hAnsi="Arial" w:cs="Arial"/>
-          <w:sz w:val="22"/>
-          <w:szCs w:val="22"/>
-        </w:rPr>
-        <w:t>Johnson, K. M., Turski, P. A., Eisenmenger, L. B., &amp; Wieben, O. (</w:t>
+      <w:proofErr w:type="spellStart"/>
+      <w:r>
+        <w:rPr>
+          <w:rFonts w:ascii="Arial" w:hAnsi="Arial" w:cs="Arial"/>
+          <w:sz w:val="22"/>
+          <w:szCs w:val="22"/>
+        </w:rPr>
+        <w:t>Spahic</w:t>
+      </w:r>
+      <w:proofErr w:type="spellEnd"/>
+      <w:r>
+        <w:rPr>
+          <w:rFonts w:ascii="Arial" w:hAnsi="Arial" w:cs="Arial"/>
+          <w:sz w:val="22"/>
+          <w:szCs w:val="22"/>
+        </w:rPr>
+        <w:t xml:space="preserve">, A., </w:t>
+      </w:r>
+      <w:r>
+        <w:rPr>
+          <w:rFonts w:ascii="Arial" w:hAnsi="Arial" w:cs="Arial"/>
+          <w:sz w:val="22"/>
+          <w:szCs w:val="22"/>
+        </w:rPr>
+        <w:t xml:space="preserve">Johnson, K. M., </w:t>
+      </w:r>
+      <w:proofErr w:type="spellStart"/>
+      <w:r>
+        <w:rPr>
+          <w:rFonts w:ascii="Arial" w:hAnsi="Arial" w:cs="Arial"/>
+          <w:sz w:val="22"/>
+          <w:szCs w:val="22"/>
+        </w:rPr>
+        <w:t>Turski</w:t>
+      </w:r>
+      <w:proofErr w:type="spellEnd"/>
+      <w:r>
+        <w:rPr>
+          <w:rFonts w:ascii="Arial" w:hAnsi="Arial" w:cs="Arial"/>
+          <w:sz w:val="22"/>
+          <w:szCs w:val="22"/>
+        </w:rPr>
+        <w:t>, P. A., Eisenmenger, L. B., &amp; Wieben, O. (</w:t>
       </w:r>
       <w:r>
         <w:rPr>
@@ -3951,6 +4188,7 @@
           <w:szCs w:val="22"/>
         </w:rPr>
       </w:pPr>
+      <w:proofErr w:type="spellStart"/>
       <w:r>
         <w:rPr>
           <w:rFonts w:ascii="Arial" w:hAnsi="Arial" w:cs="Arial"/>
@@ -3958,7 +4196,17 @@
           <w:sz w:val="22"/>
           <w:szCs w:val="22"/>
         </w:rPr>
-        <w:t xml:space="preserve">Oechtering, T. H., </w:t>
+        <w:t>Oechtering</w:t>
+      </w:r>
+      <w:proofErr w:type="spellEnd"/>
+      <w:r>
+        <w:rPr>
+          <w:rFonts w:ascii="Arial" w:hAnsi="Arial" w:cs="Arial"/>
+          <w:iCs/>
+          <w:sz w:val="22"/>
+          <w:szCs w:val="22"/>
+        </w:rPr>
+        <w:t xml:space="preserve">, T. H., </w:t>
       </w:r>
       <w:r>
         <w:rPr>
@@ -3978,7 +4226,47 @@
           <w:sz w:val="22"/>
           <w:szCs w:val="22"/>
         </w:rPr>
-        <w:t>, Panagiotopoulos, N., Wieben, O., Roldan-Alzate, A., &amp; Reeder, S. B. (</w:t>
+        <w:t xml:space="preserve">, </w:t>
+      </w:r>
+      <w:proofErr w:type="spellStart"/>
+      <w:r>
+        <w:rPr>
+          <w:rFonts w:ascii="Arial" w:hAnsi="Arial" w:cs="Arial"/>
+          <w:iCs/>
+          <w:sz w:val="22"/>
+          <w:szCs w:val="22"/>
+        </w:rPr>
+        <w:t>Panagiotopoulos</w:t>
+      </w:r>
+      <w:proofErr w:type="spellEnd"/>
+      <w:r>
+        <w:rPr>
+          <w:rFonts w:ascii="Arial" w:hAnsi="Arial" w:cs="Arial"/>
+          <w:iCs/>
+          <w:sz w:val="22"/>
+          <w:szCs w:val="22"/>
+        </w:rPr>
+        <w:t>, N., Wieben, O., Roldan-</w:t>
+      </w:r>
+      <w:proofErr w:type="spellStart"/>
+      <w:r>
+        <w:rPr>
+          <w:rFonts w:ascii="Arial" w:hAnsi="Arial" w:cs="Arial"/>
+          <w:iCs/>
+          <w:sz w:val="22"/>
+          <w:szCs w:val="22"/>
+        </w:rPr>
+        <w:t>Alzate</w:t>
+      </w:r>
+      <w:proofErr w:type="spellEnd"/>
+      <w:r>
+        <w:rPr>
+          <w:rFonts w:ascii="Arial" w:hAnsi="Arial" w:cs="Arial"/>
+          <w:iCs/>
+          <w:sz w:val="22"/>
+          <w:szCs w:val="22"/>
+        </w:rPr>
+        <w:t>, A., &amp; Reeder, S. B. (</w:t>
       </w:r>
       <w:r>
         <w:rPr>
@@ -4322,7 +4610,47 @@
           <w:szCs w:val="22"/>
           <w:shd w:val="clear" w:color="auto" w:fill="FFFFFF"/>
         </w:rPr>
-        <w:t xml:space="preserve"> François, C. J., Starekova, J., Roldán-Alzate, A., &amp; Wieben, O. (2021). Non-invasive assessment of mesenteric hemodynamics in patients with suspected chronic mesenteric ischemia using 4D flow MRI. </w:t>
+        <w:t xml:space="preserve"> François, C. J., </w:t>
+      </w:r>
+      <w:proofErr w:type="spellStart"/>
+      <w:r>
+        <w:rPr>
+          <w:rFonts w:ascii="Arial" w:hAnsi="Arial" w:cs="Arial"/>
+          <w:sz w:val="22"/>
+          <w:szCs w:val="22"/>
+          <w:shd w:val="clear" w:color="auto" w:fill="FFFFFF"/>
+        </w:rPr>
+        <w:t>Starekova</w:t>
+      </w:r>
+      <w:proofErr w:type="spellEnd"/>
+      <w:r>
+        <w:rPr>
+          <w:rFonts w:ascii="Arial" w:hAnsi="Arial" w:cs="Arial"/>
+          <w:sz w:val="22"/>
+          <w:szCs w:val="22"/>
+          <w:shd w:val="clear" w:color="auto" w:fill="FFFFFF"/>
+        </w:rPr>
+        <w:t xml:space="preserve">, J., </w:t>
+      </w:r>
+      <w:proofErr w:type="spellStart"/>
+      <w:r>
+        <w:rPr>
+          <w:rFonts w:ascii="Arial" w:hAnsi="Arial" w:cs="Arial"/>
+          <w:sz w:val="22"/>
+          <w:szCs w:val="22"/>
+          <w:shd w:val="clear" w:color="auto" w:fill="FFFFFF"/>
+        </w:rPr>
+        <w:t>Roldán-Alzate</w:t>
+      </w:r>
+      <w:proofErr w:type="spellEnd"/>
+      <w:r>
+        <w:rPr>
+          <w:rFonts w:ascii="Arial" w:hAnsi="Arial" w:cs="Arial"/>
+          <w:sz w:val="22"/>
+          <w:szCs w:val="22"/>
+          <w:shd w:val="clear" w:color="auto" w:fill="FFFFFF"/>
+        </w:rPr>
+        <w:t>, A., &amp; Wieben, O. (2021). Non-invasive assessment of mesenteric hemodynamics in patients with suspected chronic mesenteric ischemia using 4D flow MRI. </w:t>
       </w:r>
       <w:r>
         <w:rPr>
@@ -4436,7 +4764,25 @@
           <w:sz w:val="22"/>
           <w:szCs w:val="22"/>
         </w:rPr>
-        <w:t xml:space="preserve">, Reeder, S. B., &amp; Oechtering, T. H. Reference Values for 4D Flow Magnetic Resonance Imaging of the Portal Venous System. </w:t>
+        <w:t xml:space="preserve">, Reeder, S. B., &amp; </w:t>
+      </w:r>
+      <w:proofErr w:type="spellStart"/>
+      <w:r>
+        <w:rPr>
+          <w:rFonts w:ascii="Arial" w:hAnsi="Arial" w:cs="Arial"/>
+          <w:sz w:val="22"/>
+          <w:szCs w:val="22"/>
+        </w:rPr>
+        <w:t>Oechtering</w:t>
+      </w:r>
+      <w:proofErr w:type="spellEnd"/>
+      <w:r>
+        <w:rPr>
+          <w:rFonts w:ascii="Arial" w:hAnsi="Arial" w:cs="Arial"/>
+          <w:sz w:val="22"/>
+          <w:szCs w:val="22"/>
+        </w:rPr>
+        <w:t xml:space="preserve">, T. H. Reference Values for 4D Flow Magnetic Resonance Imaging of the Portal Venous System. </w:t>
       </w:r>
       <w:r>
         <w:rPr>
@@ -4480,7 +4826,25 @@
           <w:sz w:val="22"/>
           <w:szCs w:val="22"/>
         </w:rPr>
-        <w:t xml:space="preserve">Carter, K. J., Ward, A. T., Kellawan, J. M., Harrell, J. W., Peltonen, G. L., </w:t>
+        <w:t xml:space="preserve">Carter, K. J., Ward, A. T., </w:t>
+      </w:r>
+      <w:proofErr w:type="spellStart"/>
+      <w:r>
+        <w:rPr>
+          <w:rFonts w:ascii="Arial" w:hAnsi="Arial" w:cs="Arial"/>
+          <w:sz w:val="22"/>
+          <w:szCs w:val="22"/>
+        </w:rPr>
+        <w:t>Kellawan</w:t>
+      </w:r>
+      <w:proofErr w:type="spellEnd"/>
+      <w:r>
+        <w:rPr>
+          <w:rFonts w:ascii="Arial" w:hAnsi="Arial" w:cs="Arial"/>
+          <w:sz w:val="22"/>
+          <w:szCs w:val="22"/>
+        </w:rPr>
+        <w:t xml:space="preserve">, J. M., Harrell, J. W., Peltonen, G. L., </w:t>
       </w:r>
       <w:r>
         <w:rPr>
@@ -4498,7 +4862,43 @@
           <w:sz w:val="22"/>
           <w:szCs w:val="22"/>
         </w:rPr>
-        <w:t xml:space="preserve">, Al-Subu, A., Hagen, S. A., Serlin, R. C., Eldridge, M., Wieben, O., &amp; Schrage, W. G. Reduced Resting Macrovascular and Microvascular Cerebral Blood Flow in Young Adults with Metabolic Syndrome: Exploring Mechanisms. </w:t>
+        <w:t>, Al-</w:t>
+      </w:r>
+      <w:proofErr w:type="spellStart"/>
+      <w:r>
+        <w:rPr>
+          <w:rFonts w:ascii="Arial" w:hAnsi="Arial" w:cs="Arial"/>
+          <w:sz w:val="22"/>
+          <w:szCs w:val="22"/>
+        </w:rPr>
+        <w:t>Subu</w:t>
+      </w:r>
+      <w:proofErr w:type="spellEnd"/>
+      <w:r>
+        <w:rPr>
+          <w:rFonts w:ascii="Arial" w:hAnsi="Arial" w:cs="Arial"/>
+          <w:sz w:val="22"/>
+          <w:szCs w:val="22"/>
+        </w:rPr>
+        <w:t xml:space="preserve">, A., Hagen, S. A., </w:t>
+      </w:r>
+      <w:proofErr w:type="spellStart"/>
+      <w:r>
+        <w:rPr>
+          <w:rFonts w:ascii="Arial" w:hAnsi="Arial" w:cs="Arial"/>
+          <w:sz w:val="22"/>
+          <w:szCs w:val="22"/>
+        </w:rPr>
+        <w:t>Serlin</w:t>
+      </w:r>
+      <w:proofErr w:type="spellEnd"/>
+      <w:r>
+        <w:rPr>
+          <w:rFonts w:ascii="Arial" w:hAnsi="Arial" w:cs="Arial"/>
+          <w:sz w:val="22"/>
+          <w:szCs w:val="22"/>
+        </w:rPr>
+        <w:t xml:space="preserve">, R. C., Eldridge, M., Wieben, O., &amp; Schrage, W. G. Reduced Resting Macrovascular and Microvascular Cerebral Blood Flow in Young Adults with Metabolic Syndrome: Exploring Mechanisms. </w:t>
       </w:r>
       <w:r>
         <w:rPr>
@@ -4639,7 +5039,115 @@
           <w:sz w:val="22"/>
           <w:szCs w:val="22"/>
         </w:rPr>
-        <w:t xml:space="preserve">, Naren, T., Bernhardt, Z. S., Fondakowski, J. F., Jarchow, M., Lose, S., Pandos, A., Kecskemeti, S., Eisenmenger, L. B., Johnson, K. M., Okonkwo, O., &amp; Wieben, O. Feasibility of Free-Breathing 2D Phase Contrast MRI for Aortic Pulse Wave Velocity Measurements. </w:t>
+        <w:t xml:space="preserve">, </w:t>
+      </w:r>
+      <w:proofErr w:type="spellStart"/>
+      <w:r>
+        <w:rPr>
+          <w:rFonts w:ascii="Arial" w:hAnsi="Arial" w:cs="Arial"/>
+          <w:sz w:val="22"/>
+          <w:szCs w:val="22"/>
+        </w:rPr>
+        <w:t>Naren</w:t>
+      </w:r>
+      <w:proofErr w:type="spellEnd"/>
+      <w:r>
+        <w:rPr>
+          <w:rFonts w:ascii="Arial" w:hAnsi="Arial" w:cs="Arial"/>
+          <w:sz w:val="22"/>
+          <w:szCs w:val="22"/>
+        </w:rPr>
+        <w:t xml:space="preserve">, T., Bernhardt, Z. S., </w:t>
+      </w:r>
+      <w:proofErr w:type="spellStart"/>
+      <w:r>
+        <w:rPr>
+          <w:rFonts w:ascii="Arial" w:hAnsi="Arial" w:cs="Arial"/>
+          <w:sz w:val="22"/>
+          <w:szCs w:val="22"/>
+        </w:rPr>
+        <w:t>Fondakowski</w:t>
+      </w:r>
+      <w:proofErr w:type="spellEnd"/>
+      <w:r>
+        <w:rPr>
+          <w:rFonts w:ascii="Arial" w:hAnsi="Arial" w:cs="Arial"/>
+          <w:sz w:val="22"/>
+          <w:szCs w:val="22"/>
+        </w:rPr>
+        <w:t xml:space="preserve">, J. F., </w:t>
+      </w:r>
+      <w:proofErr w:type="spellStart"/>
+      <w:r>
+        <w:rPr>
+          <w:rFonts w:ascii="Arial" w:hAnsi="Arial" w:cs="Arial"/>
+          <w:sz w:val="22"/>
+          <w:szCs w:val="22"/>
+        </w:rPr>
+        <w:t>Jarchow</w:t>
+      </w:r>
+      <w:proofErr w:type="spellEnd"/>
+      <w:r>
+        <w:rPr>
+          <w:rFonts w:ascii="Arial" w:hAnsi="Arial" w:cs="Arial"/>
+          <w:sz w:val="22"/>
+          <w:szCs w:val="22"/>
+        </w:rPr>
+        <w:t xml:space="preserve">, M., Lose, S., </w:t>
+      </w:r>
+      <w:proofErr w:type="spellStart"/>
+      <w:r>
+        <w:rPr>
+          <w:rFonts w:ascii="Arial" w:hAnsi="Arial" w:cs="Arial"/>
+          <w:sz w:val="22"/>
+          <w:szCs w:val="22"/>
+        </w:rPr>
+        <w:t>Pandos</w:t>
+      </w:r>
+      <w:proofErr w:type="spellEnd"/>
+      <w:r>
+        <w:rPr>
+          <w:rFonts w:ascii="Arial" w:hAnsi="Arial" w:cs="Arial"/>
+          <w:sz w:val="22"/>
+          <w:szCs w:val="22"/>
+        </w:rPr>
+        <w:t xml:space="preserve">, A., </w:t>
+      </w:r>
+      <w:proofErr w:type="spellStart"/>
+      <w:r>
+        <w:rPr>
+          <w:rFonts w:ascii="Arial" w:hAnsi="Arial" w:cs="Arial"/>
+          <w:sz w:val="22"/>
+          <w:szCs w:val="22"/>
+        </w:rPr>
+        <w:t>Kecskemeti</w:t>
+      </w:r>
+      <w:proofErr w:type="spellEnd"/>
+      <w:r>
+        <w:rPr>
+          <w:rFonts w:ascii="Arial" w:hAnsi="Arial" w:cs="Arial"/>
+          <w:sz w:val="22"/>
+          <w:szCs w:val="22"/>
+        </w:rPr>
+        <w:t xml:space="preserve">, S., Eisenmenger, L. B., Johnson, K. M., Okonkwo, O., &amp; Wieben, O. Feasibility of </w:t>
+      </w:r>
+      <w:proofErr w:type="gramStart"/>
+      <w:r>
+        <w:rPr>
+          <w:rFonts w:ascii="Arial" w:hAnsi="Arial" w:cs="Arial"/>
+          <w:sz w:val="22"/>
+          <w:szCs w:val="22"/>
+        </w:rPr>
+        <w:t>Free-Breathing</w:t>
+      </w:r>
+      <w:proofErr w:type="gramEnd"/>
+      <w:r>
+        <w:rPr>
+          <w:rFonts w:ascii="Arial" w:hAnsi="Arial" w:cs="Arial"/>
+          <w:sz w:val="22"/>
+          <w:szCs w:val="22"/>
+        </w:rPr>
+        <w:t xml:space="preserve"> 2D Phase Contrast MRI for Aortic Pulse Wave Velocity Measurements. </w:t>
       </w:r>
       <w:r>
         <w:rPr>
@@ -4665,13 +5173,23 @@
           <w:szCs w:val="22"/>
         </w:rPr>
       </w:pPr>
-      <w:r>
-        <w:rPr>
-          <w:rFonts w:ascii="Arial" w:hAnsi="Arial" w:cs="Arial"/>
-          <w:sz w:val="22"/>
-          <w:szCs w:val="22"/>
-        </w:rPr>
-        <w:t>Spahic, A.,</w:t>
+      <w:proofErr w:type="spellStart"/>
+      <w:r>
+        <w:rPr>
+          <w:rFonts w:ascii="Arial" w:hAnsi="Arial" w:cs="Arial"/>
+          <w:sz w:val="22"/>
+          <w:szCs w:val="22"/>
+        </w:rPr>
+        <w:t>Spahic</w:t>
+      </w:r>
+      <w:proofErr w:type="spellEnd"/>
+      <w:r>
+        <w:rPr>
+          <w:rFonts w:ascii="Arial" w:hAnsi="Arial" w:cs="Arial"/>
+          <w:sz w:val="22"/>
+          <w:szCs w:val="22"/>
+        </w:rPr>
+        <w:t>, A.,</w:t>
       </w:r>
       <w:r>
         <w:rPr>
@@ -4894,18 +5412,16 @@
           <w:color w:val="212121"/>
           <w:sz w:val="22"/>
           <w:szCs w:val="22"/>
-          <w:highlight w:val="yellow"/>
-          <w:shd w:val="clear" w:color="auto" w:fill="FFFFFF"/>
-        </w:rPr>
-      </w:pPr>
-      <w:r>
-        <w:rPr>
-          <w:rStyle w:val="authors"/>
-          <w:rFonts w:ascii="Arial" w:hAnsi="Arial" w:cs="Arial"/>
-          <w:color w:val="212121"/>
-          <w:sz w:val="22"/>
-          <w:szCs w:val="22"/>
-          <w:highlight w:val="yellow"/>
+          <w:shd w:val="clear" w:color="auto" w:fill="FFFFFF"/>
+        </w:rPr>
+      </w:pPr>
+      <w:r>
+        <w:rPr>
+          <w:rStyle w:val="authors"/>
+          <w:rFonts w:ascii="Arial" w:hAnsi="Arial" w:cs="Arial"/>
+          <w:color w:val="212121"/>
+          <w:sz w:val="22"/>
+          <w:szCs w:val="22"/>
           <w:shd w:val="clear" w:color="auto" w:fill="FFFFFF"/>
         </w:rPr>
         <w:t xml:space="preserve">Huang, A. P., </w:t>
@@ -4919,7 +5435,6 @@
           <w:color w:val="212121"/>
           <w:sz w:val="22"/>
           <w:szCs w:val="22"/>
-          <w:highlight w:val="yellow"/>
           <w:shd w:val="clear" w:color="auto" w:fill="FFFFFF"/>
         </w:rPr>
         <w:t>Roberts, G. S.,</w:t>
@@ -4931,10 +5446,57 @@
           <w:color w:val="212121"/>
           <w:sz w:val="22"/>
           <w:szCs w:val="22"/>
-          <w:highlight w:val="yellow"/>
-          <w:shd w:val="clear" w:color="auto" w:fill="FFFFFF"/>
-        </w:rPr>
-        <w:t xml:space="preserve"> Roldan-Alzate, A., Wieben, O., Reeder, S. B., &amp; Oechtering, T. 4D Flow MRI Reference Values of the Portal Venous System. 2023 ISMRM and ISMRT Annual Meeting &amp; Exhibition; 2023 June 3; Toronto, ON, Canada.</w:t>
+          <w:shd w:val="clear" w:color="auto" w:fill="FFFFFF"/>
+        </w:rPr>
+        <w:t xml:space="preserve"> Roldan-</w:t>
+      </w:r>
+      <w:proofErr w:type="spellStart"/>
+      <w:r>
+        <w:rPr>
+          <w:rStyle w:val="authors"/>
+          <w:rFonts w:ascii="Arial" w:hAnsi="Arial" w:cs="Arial"/>
+          <w:color w:val="212121"/>
+          <w:sz w:val="22"/>
+          <w:szCs w:val="22"/>
+          <w:shd w:val="clear" w:color="auto" w:fill="FFFFFF"/>
+        </w:rPr>
+        <w:t>Alzate</w:t>
+      </w:r>
+      <w:proofErr w:type="spellEnd"/>
+      <w:r>
+        <w:rPr>
+          <w:rStyle w:val="authors"/>
+          <w:rFonts w:ascii="Arial" w:hAnsi="Arial" w:cs="Arial"/>
+          <w:color w:val="212121"/>
+          <w:sz w:val="22"/>
+          <w:szCs w:val="22"/>
+          <w:shd w:val="clear" w:color="auto" w:fill="FFFFFF"/>
+        </w:rPr>
+        <w:t xml:space="preserve">, A., Wieben, O., Reeder, S. B., &amp; </w:t>
+      </w:r>
+      <w:proofErr w:type="spellStart"/>
+      <w:r>
+        <w:rPr>
+          <w:rStyle w:val="authors"/>
+          <w:rFonts w:ascii="Arial" w:hAnsi="Arial" w:cs="Arial"/>
+          <w:color w:val="212121"/>
+          <w:sz w:val="22"/>
+          <w:szCs w:val="22"/>
+          <w:shd w:val="clear" w:color="auto" w:fill="FFFFFF"/>
+        </w:rPr>
+        <w:t>Oechtering</w:t>
+      </w:r>
+      <w:proofErr w:type="spellEnd"/>
+      <w:r>
+        <w:rPr>
+          <w:rStyle w:val="authors"/>
+          <w:rFonts w:ascii="Arial" w:hAnsi="Arial" w:cs="Arial"/>
+          <w:color w:val="212121"/>
+          <w:sz w:val="22"/>
+          <w:szCs w:val="22"/>
+          <w:shd w:val="clear" w:color="auto" w:fill="FFFFFF"/>
+        </w:rPr>
+        <w:t>, T. 4D Flow MRI Reference Values of the Portal Venous System. 2023 ISMRM and ISMRT Annual Meeting &amp; Exhibition; 2023 June 3; Toronto, ON, Canada.</w:t>
       </w:r>
     </w:p>
     <w:p>
@@ -4951,21 +5513,32 @@
           <w:color w:val="212121"/>
           <w:sz w:val="22"/>
           <w:szCs w:val="22"/>
-          <w:highlight w:val="yellow"/>
-          <w:shd w:val="clear" w:color="auto" w:fill="FFFFFF"/>
-        </w:rPr>
-      </w:pPr>
-      <w:r>
-        <w:rPr>
-          <w:rStyle w:val="authors"/>
-          <w:rFonts w:ascii="Arial" w:hAnsi="Arial" w:cs="Arial"/>
-          <w:color w:val="212121"/>
-          <w:sz w:val="22"/>
-          <w:szCs w:val="22"/>
-          <w:highlight w:val="yellow"/>
-          <w:shd w:val="clear" w:color="auto" w:fill="FFFFFF"/>
-        </w:rPr>
-        <w:t xml:space="preserve">Spahic, A., </w:t>
+          <w:shd w:val="clear" w:color="auto" w:fill="FFFFFF"/>
+        </w:rPr>
+      </w:pPr>
+      <w:proofErr w:type="spellStart"/>
+      <w:r>
+        <w:rPr>
+          <w:rStyle w:val="authors"/>
+          <w:rFonts w:ascii="Arial" w:hAnsi="Arial" w:cs="Arial"/>
+          <w:color w:val="212121"/>
+          <w:sz w:val="22"/>
+          <w:szCs w:val="22"/>
+          <w:shd w:val="clear" w:color="auto" w:fill="FFFFFF"/>
+        </w:rPr>
+        <w:t>Spahic</w:t>
+      </w:r>
+      <w:proofErr w:type="spellEnd"/>
+      <w:r>
+        <w:rPr>
+          <w:rStyle w:val="authors"/>
+          <w:rFonts w:ascii="Arial" w:hAnsi="Arial" w:cs="Arial"/>
+          <w:color w:val="212121"/>
+          <w:sz w:val="22"/>
+          <w:szCs w:val="22"/>
+          <w:shd w:val="clear" w:color="auto" w:fill="FFFFFF"/>
+        </w:rPr>
+        <w:t xml:space="preserve">, A., </w:t>
       </w:r>
       <w:r>
         <w:rPr>
@@ -4976,7 +5549,6 @@
           <w:color w:val="212121"/>
           <w:sz w:val="22"/>
           <w:szCs w:val="22"/>
-          <w:highlight w:val="yellow"/>
           <w:shd w:val="clear" w:color="auto" w:fill="FFFFFF"/>
         </w:rPr>
         <w:t>Roberts, G. S.</w:t>
@@ -4988,7 +5560,6 @@
           <w:color w:val="212121"/>
           <w:sz w:val="22"/>
           <w:szCs w:val="22"/>
-          <w:highlight w:val="yellow"/>
           <w:shd w:val="clear" w:color="auto" w:fill="FFFFFF"/>
         </w:rPr>
         <w:t>, Peret, A., Koscik, R. L., Jonaitis, E. M., Hoffman, C. A., Rivera-Rivera, L. A., Cody, K. A., Rowley, H. A., Johnson, S. C., Wieben, O., Johnson, K. M., &amp; Eisenmenger, L. B. Sex Differences Between Total Cerebral Blood Flow and Age-Related Changes in the Brain Using 4D Flow MRI. 2023 ISMRM and ISMRT Annual Meeting &amp; Exhibition; 2023 June 3; Toronto, ON, Canada.</w:t>
@@ -5008,18 +5579,16 @@
           <w:color w:val="212121"/>
           <w:sz w:val="22"/>
           <w:szCs w:val="22"/>
-          <w:highlight w:val="yellow"/>
-          <w:shd w:val="clear" w:color="auto" w:fill="FFFFFF"/>
-        </w:rPr>
-      </w:pPr>
-      <w:r>
-        <w:rPr>
-          <w:rStyle w:val="authors"/>
-          <w:rFonts w:ascii="Arial" w:hAnsi="Arial" w:cs="Arial"/>
-          <w:color w:val="212121"/>
-          <w:sz w:val="22"/>
-          <w:szCs w:val="22"/>
-          <w:highlight w:val="yellow"/>
+          <w:shd w:val="clear" w:color="auto" w:fill="FFFFFF"/>
+        </w:rPr>
+      </w:pPr>
+      <w:r>
+        <w:rPr>
+          <w:rStyle w:val="authors"/>
+          <w:rFonts w:ascii="Arial" w:hAnsi="Arial" w:cs="Arial"/>
+          <w:color w:val="212121"/>
+          <w:sz w:val="22"/>
+          <w:szCs w:val="22"/>
           <w:shd w:val="clear" w:color="auto" w:fill="FFFFFF"/>
         </w:rPr>
         <w:t>Rivera-Rivera, L. A.,</w:t>
@@ -5033,7 +5602,6 @@
           <w:color w:val="212121"/>
           <w:sz w:val="22"/>
           <w:szCs w:val="22"/>
-          <w:highlight w:val="yellow"/>
           <w:shd w:val="clear" w:color="auto" w:fill="FFFFFF"/>
         </w:rPr>
         <w:t xml:space="preserve"> Roberts, G. S.</w:t>
@@ -5045,7 +5613,6 @@
           <w:color w:val="212121"/>
           <w:sz w:val="22"/>
           <w:szCs w:val="22"/>
-          <w:highlight w:val="yellow"/>
           <w:shd w:val="clear" w:color="auto" w:fill="FFFFFF"/>
         </w:rPr>
         <w:t>, Peret, A., Johnson, S. C., Wieben, O., Eisenmenger, L. B., &amp; Johnson, K. M. Diurnal Changes in Cerebrovascular Dynamics Measured from 4D-Flow. 2023 ISMRM and ISMRT Annual Meeting &amp; Exhibition; 2023 June 3; Toronto, ON, Canada.</w:t>
@@ -5065,21 +5632,32 @@
           <w:color w:val="212121"/>
           <w:sz w:val="22"/>
           <w:szCs w:val="22"/>
-          <w:highlight w:val="yellow"/>
-          <w:shd w:val="clear" w:color="auto" w:fill="FFFFFF"/>
-        </w:rPr>
-      </w:pPr>
-      <w:r>
-        <w:rPr>
-          <w:rStyle w:val="authors"/>
-          <w:rFonts w:ascii="Arial" w:hAnsi="Arial" w:cs="Arial"/>
-          <w:color w:val="212121"/>
-          <w:sz w:val="22"/>
-          <w:szCs w:val="22"/>
-          <w:highlight w:val="yellow"/>
-          <w:shd w:val="clear" w:color="auto" w:fill="FFFFFF"/>
-        </w:rPr>
-        <w:t xml:space="preserve">Jolicoeur, B. W., Rivera-Rivera, L. A., </w:t>
+          <w:shd w:val="clear" w:color="auto" w:fill="FFFFFF"/>
+        </w:rPr>
+      </w:pPr>
+      <w:proofErr w:type="spellStart"/>
+      <w:r>
+        <w:rPr>
+          <w:rStyle w:val="authors"/>
+          <w:rFonts w:ascii="Arial" w:hAnsi="Arial" w:cs="Arial"/>
+          <w:color w:val="212121"/>
+          <w:sz w:val="22"/>
+          <w:szCs w:val="22"/>
+          <w:shd w:val="clear" w:color="auto" w:fill="FFFFFF"/>
+        </w:rPr>
+        <w:t>Jolicoeur</w:t>
+      </w:r>
+      <w:proofErr w:type="spellEnd"/>
+      <w:r>
+        <w:rPr>
+          <w:rStyle w:val="authors"/>
+          <w:rFonts w:ascii="Arial" w:hAnsi="Arial" w:cs="Arial"/>
+          <w:color w:val="212121"/>
+          <w:sz w:val="22"/>
+          <w:szCs w:val="22"/>
+          <w:shd w:val="clear" w:color="auto" w:fill="FFFFFF"/>
+        </w:rPr>
+        <w:t xml:space="preserve">, B. W., Rivera-Rivera, L. A., </w:t>
       </w:r>
       <w:r>
         <w:rPr>
@@ -5090,7 +5668,6 @@
           <w:color w:val="212121"/>
           <w:sz w:val="22"/>
           <w:szCs w:val="22"/>
-          <w:highlight w:val="yellow"/>
           <w:shd w:val="clear" w:color="auto" w:fill="FFFFFF"/>
         </w:rPr>
         <w:t>Roberts, G. S.</w:t>
@@ -5102,7 +5679,6 @@
           <w:color w:val="212121"/>
           <w:sz w:val="22"/>
           <w:szCs w:val="22"/>
-          <w:highlight w:val="yellow"/>
           <w:shd w:val="clear" w:color="auto" w:fill="FFFFFF"/>
         </w:rPr>
         <w:t xml:space="preserve">, Eisenmenger, L. B., &amp; Johnson, K. M. </w:t>
@@ -5114,7 +5690,6 @@
           <w:color w:val="212121"/>
           <w:sz w:val="22"/>
           <w:szCs w:val="22"/>
-          <w:highlight w:val="yellow"/>
           <w:shd w:val="clear" w:color="auto" w:fill="FFFFFF"/>
         </w:rPr>
         <w:t>Denoising 4D-Flow using Self-Supervised Deep Learning and Its Effect on Test-Retest Reproducibility</w:t>
@@ -5126,22 +5701,9 @@
           <w:color w:val="212121"/>
           <w:sz w:val="22"/>
           <w:szCs w:val="22"/>
-          <w:highlight w:val="yellow"/>
-          <w:shd w:val="clear" w:color="auto" w:fill="FFFFFF"/>
-        </w:rPr>
-        <w:t xml:space="preserve">. </w:t>
-      </w:r>
-      <w:r>
-        <w:rPr>
-          <w:rStyle w:val="authors"/>
-          <w:rFonts w:ascii="Arial" w:hAnsi="Arial" w:cs="Arial"/>
-          <w:color w:val="212121"/>
-          <w:sz w:val="22"/>
-          <w:szCs w:val="22"/>
-          <w:highlight w:val="yellow"/>
-          <w:shd w:val="clear" w:color="auto" w:fill="FFFFFF"/>
-        </w:rPr>
-        <w:t>2023 ISMRM and ISMRT Annual Meeting &amp; Exhibition; 2023 June 3; Toronto, ON, Canada.</w:t>
+          <w:shd w:val="clear" w:color="auto" w:fill="FFFFFF"/>
+        </w:rPr>
+        <w:t>. 2023 ISMRM and ISMRT Annual Meeting &amp; Exhibition; 2023 June 3; Toronto, ON, Canada.</w:t>
       </w:r>
     </w:p>
     <w:p>
@@ -5158,18 +5720,16 @@
           <w:color w:val="212121"/>
           <w:sz w:val="22"/>
           <w:szCs w:val="22"/>
-          <w:highlight w:val="yellow"/>
-          <w:shd w:val="clear" w:color="auto" w:fill="FFFFFF"/>
-        </w:rPr>
-      </w:pPr>
-      <w:r>
-        <w:rPr>
-          <w:rStyle w:val="authors"/>
-          <w:rFonts w:ascii="Arial" w:hAnsi="Arial" w:cs="Arial"/>
-          <w:color w:val="212121"/>
-          <w:sz w:val="22"/>
-          <w:szCs w:val="22"/>
-          <w:highlight w:val="yellow"/>
+          <w:shd w:val="clear" w:color="auto" w:fill="FFFFFF"/>
+        </w:rPr>
+      </w:pPr>
+      <w:r>
+        <w:rPr>
+          <w:rStyle w:val="authors"/>
+          <w:rFonts w:ascii="Arial" w:hAnsi="Arial" w:cs="Arial"/>
+          <w:color w:val="212121"/>
+          <w:sz w:val="22"/>
+          <w:szCs w:val="22"/>
           <w:shd w:val="clear" w:color="auto" w:fill="FFFFFF"/>
         </w:rPr>
         <w:lastRenderedPageBreak/>
@@ -5184,7 +5744,6 @@
           <w:color w:val="212121"/>
           <w:sz w:val="22"/>
           <w:szCs w:val="22"/>
-          <w:highlight w:val="yellow"/>
           <w:shd w:val="clear" w:color="auto" w:fill="FFFFFF"/>
         </w:rPr>
         <w:t>Roberts, G. S.</w:t>
@@ -5196,22 +5755,33 @@
           <w:color w:val="212121"/>
           <w:sz w:val="22"/>
           <w:szCs w:val="22"/>
-          <w:highlight w:val="yellow"/>
-          <w:shd w:val="clear" w:color="auto" w:fill="FFFFFF"/>
-        </w:rPr>
-        <w:t xml:space="preserve">, Laluzerne, M., Frank, J., Williams, J., Ludwig, K., &amp; Johnson, K. M. Evaluation of Relationship Between Trigeminal Nerve Stimulation and Hemodynamics using 4D-Flow MRI: A Pilot Study in Swine Model. </w:t>
-      </w:r>
-      <w:r>
-        <w:rPr>
-          <w:rStyle w:val="authors"/>
-          <w:rFonts w:ascii="Arial" w:hAnsi="Arial" w:cs="Arial"/>
-          <w:color w:val="212121"/>
-          <w:sz w:val="22"/>
-          <w:szCs w:val="22"/>
-          <w:highlight w:val="yellow"/>
-          <w:shd w:val="clear" w:color="auto" w:fill="FFFFFF"/>
-        </w:rPr>
-        <w:t>2023 ISMRM and ISMRT Annual Meeting &amp; Exhibition; 2023 June 3; Toronto, ON, Canada.</w:t>
+          <w:shd w:val="clear" w:color="auto" w:fill="FFFFFF"/>
+        </w:rPr>
+        <w:t xml:space="preserve">, </w:t>
+      </w:r>
+      <w:proofErr w:type="spellStart"/>
+      <w:r>
+        <w:rPr>
+          <w:rStyle w:val="authors"/>
+          <w:rFonts w:ascii="Arial" w:hAnsi="Arial" w:cs="Arial"/>
+          <w:color w:val="212121"/>
+          <w:sz w:val="22"/>
+          <w:szCs w:val="22"/>
+          <w:shd w:val="clear" w:color="auto" w:fill="FFFFFF"/>
+        </w:rPr>
+        <w:t>Laluzerne</w:t>
+      </w:r>
+      <w:proofErr w:type="spellEnd"/>
+      <w:r>
+        <w:rPr>
+          <w:rStyle w:val="authors"/>
+          <w:rFonts w:ascii="Arial" w:hAnsi="Arial" w:cs="Arial"/>
+          <w:color w:val="212121"/>
+          <w:sz w:val="22"/>
+          <w:szCs w:val="22"/>
+          <w:shd w:val="clear" w:color="auto" w:fill="FFFFFF"/>
+        </w:rPr>
+        <w:t>, M., Frank, J., Williams, J., Ludwig, K., &amp; Johnson, K. M. Evaluation of Relationship Between Trigeminal Nerve Stimulation and Hemodynamics using 4D-Flow MRI: A Pilot Study in Swine Model. 2023 ISMRM and ISMRT Annual Meeting &amp; Exhibition; 2023 June 3; Toronto, ON, Canada.</w:t>
       </w:r>
     </w:p>
     <w:p>
@@ -5398,7 +5968,31 @@
           <w:szCs w:val="22"/>
           <w:shd w:val="clear" w:color="auto" w:fill="FFFFFF"/>
         </w:rPr>
-        <w:t xml:space="preserve">. Diurnal Changes in Cerebrovascular Dynamics Measured from 4D-Flow. ISMRM Workshop on Neurofluids: Anatomy, Physiology &amp; Imaging. 2022 September 21.  </w:t>
+        <w:t xml:space="preserve">. Diurnal Changes in Cerebrovascular Dynamics Measured from 4D-Flow. ISMRM Workshop on </w:t>
+      </w:r>
+      <w:proofErr w:type="spellStart"/>
+      <w:r>
+        <w:rPr>
+          <w:rStyle w:val="authors"/>
+          <w:rFonts w:ascii="Arial" w:hAnsi="Arial" w:cs="Arial"/>
+          <w:color w:val="212121"/>
+          <w:sz w:val="22"/>
+          <w:szCs w:val="22"/>
+          <w:shd w:val="clear" w:color="auto" w:fill="FFFFFF"/>
+        </w:rPr>
+        <w:t>Neurofluids</w:t>
+      </w:r>
+      <w:proofErr w:type="spellEnd"/>
+      <w:r>
+        <w:rPr>
+          <w:rStyle w:val="authors"/>
+          <w:rFonts w:ascii="Arial" w:hAnsi="Arial" w:cs="Arial"/>
+          <w:color w:val="212121"/>
+          <w:sz w:val="22"/>
+          <w:szCs w:val="22"/>
+          <w:shd w:val="clear" w:color="auto" w:fill="FFFFFF"/>
+        </w:rPr>
+        <w:t xml:space="preserve">: Anatomy, Physiology &amp; Imaging. 2022 September 21.  </w:t>
       </w:r>
     </w:p>
     <w:p>
@@ -5495,7 +6089,31 @@
           <w:szCs w:val="22"/>
           <w:shd w:val="clear" w:color="auto" w:fill="FFFFFF"/>
         </w:rPr>
-        <w:t>ISMRM Workshop on Neurofluids: Anatomy, Physiology &amp; Imaging. 2022 September 21.</w:t>
+        <w:t xml:space="preserve">ISMRM Workshop on </w:t>
+      </w:r>
+      <w:proofErr w:type="spellStart"/>
+      <w:r>
+        <w:rPr>
+          <w:rStyle w:val="authors"/>
+          <w:rFonts w:ascii="Arial" w:hAnsi="Arial" w:cs="Arial"/>
+          <w:color w:val="212121"/>
+          <w:sz w:val="22"/>
+          <w:szCs w:val="22"/>
+          <w:shd w:val="clear" w:color="auto" w:fill="FFFFFF"/>
+        </w:rPr>
+        <w:t>Neurofluids</w:t>
+      </w:r>
+      <w:proofErr w:type="spellEnd"/>
+      <w:r>
+        <w:rPr>
+          <w:rStyle w:val="authors"/>
+          <w:rFonts w:ascii="Arial" w:hAnsi="Arial" w:cs="Arial"/>
+          <w:color w:val="212121"/>
+          <w:sz w:val="22"/>
+          <w:szCs w:val="22"/>
+          <w:shd w:val="clear" w:color="auto" w:fill="FFFFFF"/>
+        </w:rPr>
+        <w:t>: Anatomy, Physiology &amp; Imaging. 2022 September 21.</w:t>
       </w:r>
     </w:p>
     <w:p>
@@ -5789,7 +6407,31 @@
           <w:szCs w:val="22"/>
           <w:shd w:val="clear" w:color="auto" w:fill="FFFFFF"/>
         </w:rPr>
-        <w:t xml:space="preserve">, Bernhardt, Z. S., Lose, S., Pandos, A., Johnson, K. M., Eisenmenger, L. B., Okonkwo, O., &amp; Wieben, O. Effects of Respiration on Aortic Pulse Wave Velocity using Retrospective Respiratory Gated Radial 2D Phase Contrast MRI. </w:t>
+        <w:t xml:space="preserve">, Bernhardt, Z. S., Lose, S., </w:t>
+      </w:r>
+      <w:proofErr w:type="spellStart"/>
+      <w:r>
+        <w:rPr>
+          <w:rStyle w:val="authors"/>
+          <w:rFonts w:ascii="Arial" w:hAnsi="Arial" w:cs="Arial"/>
+          <w:color w:val="212121"/>
+          <w:sz w:val="22"/>
+          <w:szCs w:val="22"/>
+          <w:shd w:val="clear" w:color="auto" w:fill="FFFFFF"/>
+        </w:rPr>
+        <w:t>Pandos</w:t>
+      </w:r>
+      <w:proofErr w:type="spellEnd"/>
+      <w:r>
+        <w:rPr>
+          <w:rStyle w:val="authors"/>
+          <w:rFonts w:ascii="Arial" w:hAnsi="Arial" w:cs="Arial"/>
+          <w:color w:val="212121"/>
+          <w:sz w:val="22"/>
+          <w:szCs w:val="22"/>
+          <w:shd w:val="clear" w:color="auto" w:fill="FFFFFF"/>
+        </w:rPr>
+        <w:t xml:space="preserve">, A., Johnson, K. M., Eisenmenger, L. B., Okonkwo, O., &amp; Wieben, O. Effects of Respiration on Aortic Pulse Wave Velocity using Retrospective Respiratory Gated Radial 2D Phase Contrast MRI. </w:t>
       </w:r>
       <w:r>
         <w:rPr>
@@ -5819,16 +6461,29 @@
           <w:shd w:val="clear" w:color="auto" w:fill="FFFFFF"/>
         </w:rPr>
       </w:pPr>
-      <w:r>
-        <w:rPr>
-          <w:rStyle w:val="authors"/>
-          <w:rFonts w:ascii="Arial" w:hAnsi="Arial" w:cs="Arial"/>
-          <w:color w:val="212121"/>
-          <w:sz w:val="22"/>
-          <w:szCs w:val="22"/>
-          <w:shd w:val="clear" w:color="auto" w:fill="FFFFFF"/>
-        </w:rPr>
-        <w:t xml:space="preserve">Naren, T., </w:t>
+      <w:proofErr w:type="spellStart"/>
+      <w:r>
+        <w:rPr>
+          <w:rStyle w:val="authors"/>
+          <w:rFonts w:ascii="Arial" w:hAnsi="Arial" w:cs="Arial"/>
+          <w:color w:val="212121"/>
+          <w:sz w:val="22"/>
+          <w:szCs w:val="22"/>
+          <w:shd w:val="clear" w:color="auto" w:fill="FFFFFF"/>
+        </w:rPr>
+        <w:t>Naren</w:t>
+      </w:r>
+      <w:proofErr w:type="spellEnd"/>
+      <w:r>
+        <w:rPr>
+          <w:rStyle w:val="authors"/>
+          <w:rFonts w:ascii="Arial" w:hAnsi="Arial" w:cs="Arial"/>
+          <w:color w:val="212121"/>
+          <w:sz w:val="22"/>
+          <w:szCs w:val="22"/>
+          <w:shd w:val="clear" w:color="auto" w:fill="FFFFFF"/>
+        </w:rPr>
+        <w:t xml:space="preserve">, T., </w:t>
       </w:r>
       <w:r>
         <w:rPr>
@@ -5882,16 +6537,29 @@
           <w:shd w:val="clear" w:color="auto" w:fill="FFFFFF"/>
         </w:rPr>
       </w:pPr>
-      <w:r>
-        <w:rPr>
-          <w:rStyle w:val="authors"/>
-          <w:rFonts w:ascii="Arial" w:hAnsi="Arial" w:cs="Arial"/>
-          <w:color w:val="212121"/>
-          <w:sz w:val="22"/>
-          <w:szCs w:val="22"/>
-          <w:shd w:val="clear" w:color="auto" w:fill="FFFFFF"/>
-        </w:rPr>
-        <w:t xml:space="preserve">Spahic, A., </w:t>
+      <w:proofErr w:type="spellStart"/>
+      <w:r>
+        <w:rPr>
+          <w:rStyle w:val="authors"/>
+          <w:rFonts w:ascii="Arial" w:hAnsi="Arial" w:cs="Arial"/>
+          <w:color w:val="212121"/>
+          <w:sz w:val="22"/>
+          <w:szCs w:val="22"/>
+          <w:shd w:val="clear" w:color="auto" w:fill="FFFFFF"/>
+        </w:rPr>
+        <w:t>Spahic</w:t>
+      </w:r>
+      <w:proofErr w:type="spellEnd"/>
+      <w:r>
+        <w:rPr>
+          <w:rStyle w:val="authors"/>
+          <w:rFonts w:ascii="Arial" w:hAnsi="Arial" w:cs="Arial"/>
+          <w:color w:val="212121"/>
+          <w:sz w:val="22"/>
+          <w:szCs w:val="22"/>
+          <w:shd w:val="clear" w:color="auto" w:fill="FFFFFF"/>
+        </w:rPr>
+        <w:t xml:space="preserve">, A., </w:t>
       </w:r>
       <w:r>
         <w:rPr>
@@ -5915,7 +6583,79 @@
           <w:szCs w:val="22"/>
           <w:shd w:val="clear" w:color="auto" w:fill="FFFFFF"/>
         </w:rPr>
-        <w:t xml:space="preserve">, Wolfson, T., Harris, D., Panagiotopoulos, N., Roldan-Alzate, A., Johnson, K. M., Wieben, O., Sirlin, C. B., Reeder, S. B., &amp; Oechtering, T. H. Portal Venous 4D Flow MRI in Obese Patients Without Known Liver Disease Undergoing Weight Loss Surgery. </w:t>
+        <w:t xml:space="preserve">, Wolfson, T., Harris, D., </w:t>
+      </w:r>
+      <w:proofErr w:type="spellStart"/>
+      <w:r>
+        <w:rPr>
+          <w:rStyle w:val="authors"/>
+          <w:rFonts w:ascii="Arial" w:hAnsi="Arial" w:cs="Arial"/>
+          <w:color w:val="212121"/>
+          <w:sz w:val="22"/>
+          <w:szCs w:val="22"/>
+          <w:shd w:val="clear" w:color="auto" w:fill="FFFFFF"/>
+        </w:rPr>
+        <w:t>Panagiotopoulos</w:t>
+      </w:r>
+      <w:proofErr w:type="spellEnd"/>
+      <w:r>
+        <w:rPr>
+          <w:rStyle w:val="authors"/>
+          <w:rFonts w:ascii="Arial" w:hAnsi="Arial" w:cs="Arial"/>
+          <w:color w:val="212121"/>
+          <w:sz w:val="22"/>
+          <w:szCs w:val="22"/>
+          <w:shd w:val="clear" w:color="auto" w:fill="FFFFFF"/>
+        </w:rPr>
+        <w:t>, N., Roldan-</w:t>
+      </w:r>
+      <w:proofErr w:type="spellStart"/>
+      <w:r>
+        <w:rPr>
+          <w:rStyle w:val="authors"/>
+          <w:rFonts w:ascii="Arial" w:hAnsi="Arial" w:cs="Arial"/>
+          <w:color w:val="212121"/>
+          <w:sz w:val="22"/>
+          <w:szCs w:val="22"/>
+          <w:shd w:val="clear" w:color="auto" w:fill="FFFFFF"/>
+        </w:rPr>
+        <w:t>Alzate</w:t>
+      </w:r>
+      <w:proofErr w:type="spellEnd"/>
+      <w:r>
+        <w:rPr>
+          <w:rStyle w:val="authors"/>
+          <w:rFonts w:ascii="Arial" w:hAnsi="Arial" w:cs="Arial"/>
+          <w:color w:val="212121"/>
+          <w:sz w:val="22"/>
+          <w:szCs w:val="22"/>
+          <w:shd w:val="clear" w:color="auto" w:fill="FFFFFF"/>
+        </w:rPr>
+        <w:t xml:space="preserve">, A., Johnson, K. M., Wieben, O., Sirlin, C. B., Reeder, S. B., &amp; </w:t>
+      </w:r>
+      <w:proofErr w:type="spellStart"/>
+      <w:r>
+        <w:rPr>
+          <w:rStyle w:val="authors"/>
+          <w:rFonts w:ascii="Arial" w:hAnsi="Arial" w:cs="Arial"/>
+          <w:color w:val="212121"/>
+          <w:sz w:val="22"/>
+          <w:szCs w:val="22"/>
+          <w:shd w:val="clear" w:color="auto" w:fill="FFFFFF"/>
+        </w:rPr>
+        <w:t>Oechtering</w:t>
+      </w:r>
+      <w:proofErr w:type="spellEnd"/>
+      <w:r>
+        <w:rPr>
+          <w:rStyle w:val="authors"/>
+          <w:rFonts w:ascii="Arial" w:hAnsi="Arial" w:cs="Arial"/>
+          <w:color w:val="212121"/>
+          <w:sz w:val="22"/>
+          <w:szCs w:val="22"/>
+          <w:shd w:val="clear" w:color="auto" w:fill="FFFFFF"/>
+        </w:rPr>
+        <w:t xml:space="preserve">, T. H. Portal Venous 4D Flow MRI in Obese Patients Without Known Liver Disease Undergoing Weight Loss Surgery. </w:t>
       </w:r>
       <w:r>
         <w:rPr>
@@ -5945,6 +6685,7 @@
           <w:shd w:val="clear" w:color="auto" w:fill="FFFFFF"/>
         </w:rPr>
       </w:pPr>
+      <w:proofErr w:type="spellStart"/>
       <w:r>
         <w:rPr>
           <w:rStyle w:val="authors"/>
@@ -5956,6 +6697,7 @@
         </w:rPr>
         <w:t>Spahic</w:t>
       </w:r>
+      <w:proofErr w:type="spellEnd"/>
       <w:r>
         <w:rPr>
           <w:rStyle w:val="authors"/>
@@ -5998,8 +6740,21 @@
           <w:szCs w:val="22"/>
           <w:shd w:val="clear" w:color="auto" w:fill="FFFFFF"/>
         </w:rPr>
-        <w:t>, Oechtering</w:t>
-      </w:r>
+        <w:t xml:space="preserve">, </w:t>
+      </w:r>
+      <w:proofErr w:type="spellStart"/>
+      <w:r>
+        <w:rPr>
+          <w:rStyle w:val="authors"/>
+          <w:rFonts w:ascii="Arial" w:hAnsi="Arial" w:cs="Arial"/>
+          <w:color w:val="212121"/>
+          <w:sz w:val="22"/>
+          <w:szCs w:val="22"/>
+          <w:shd w:val="clear" w:color="auto" w:fill="FFFFFF"/>
+        </w:rPr>
+        <w:t>Oechtering</w:t>
+      </w:r>
+      <w:proofErr w:type="spellEnd"/>
       <w:r>
         <w:rPr>
           <w:rStyle w:val="authors"/>
@@ -6088,8 +6843,21 @@
           <w:szCs w:val="22"/>
           <w:shd w:val="clear" w:color="auto" w:fill="FFFFFF"/>
         </w:rPr>
-        <w:t>, Roldan-Alzate</w:t>
-      </w:r>
+        <w:t>, Roldan-</w:t>
+      </w:r>
+      <w:proofErr w:type="spellStart"/>
+      <w:r>
+        <w:rPr>
+          <w:rStyle w:val="authors"/>
+          <w:rFonts w:ascii="Arial" w:hAnsi="Arial" w:cs="Arial"/>
+          <w:color w:val="212121"/>
+          <w:sz w:val="22"/>
+          <w:szCs w:val="22"/>
+          <w:shd w:val="clear" w:color="auto" w:fill="FFFFFF"/>
+        </w:rPr>
+        <w:t>Alzate</w:t>
+      </w:r>
+      <w:proofErr w:type="spellEnd"/>
       <w:r>
         <w:rPr>
           <w:rStyle w:val="authors"/>
@@ -8495,7 +9263,31 @@
           <w:szCs w:val="22"/>
           <w:shd w:val="clear" w:color="auto" w:fill="FFFFFF"/>
         </w:rPr>
-        <w:t>A., Kecskemeti, S.</w:t>
+        <w:t xml:space="preserve">A., </w:t>
+      </w:r>
+      <w:proofErr w:type="spellStart"/>
+      <w:r>
+        <w:rPr>
+          <w:rStyle w:val="authors"/>
+          <w:rFonts w:ascii="Arial" w:hAnsi="Arial" w:cs="Arial"/>
+          <w:color w:val="212121"/>
+          <w:sz w:val="22"/>
+          <w:szCs w:val="22"/>
+          <w:shd w:val="clear" w:color="auto" w:fill="FFFFFF"/>
+        </w:rPr>
+        <w:t>Kecskemeti</w:t>
+      </w:r>
+      <w:proofErr w:type="spellEnd"/>
+      <w:r>
+        <w:rPr>
+          <w:rStyle w:val="authors"/>
+          <w:rFonts w:ascii="Arial" w:hAnsi="Arial" w:cs="Arial"/>
+          <w:color w:val="212121"/>
+          <w:sz w:val="22"/>
+          <w:szCs w:val="22"/>
+          <w:shd w:val="clear" w:color="auto" w:fill="FFFFFF"/>
+        </w:rPr>
+        <w:t>, S.</w:t>
       </w:r>
       <w:r>
         <w:rPr>
@@ -8878,8 +9670,21 @@
           <w:szCs w:val="22"/>
           <w:shd w:val="clear" w:color="auto" w:fill="FFFFFF"/>
         </w:rPr>
-        <w:t>, Turski</w:t>
-      </w:r>
+        <w:t xml:space="preserve">, </w:t>
+      </w:r>
+      <w:proofErr w:type="spellStart"/>
+      <w:r>
+        <w:rPr>
+          <w:rStyle w:val="authors"/>
+          <w:rFonts w:ascii="Arial" w:hAnsi="Arial" w:cs="Arial"/>
+          <w:color w:val="212121"/>
+          <w:sz w:val="22"/>
+          <w:szCs w:val="22"/>
+          <w:shd w:val="clear" w:color="auto" w:fill="FFFFFF"/>
+        </w:rPr>
+        <w:t>Turski</w:t>
+      </w:r>
+      <w:proofErr w:type="spellEnd"/>
       <w:r>
         <w:rPr>
           <w:rStyle w:val="authors"/>
@@ -9250,8 +10055,21 @@
           <w:szCs w:val="22"/>
           <w:shd w:val="clear" w:color="auto" w:fill="FFFFFF"/>
         </w:rPr>
-        <w:t>, Kecskemeti</w:t>
-      </w:r>
+        <w:t xml:space="preserve">, </w:t>
+      </w:r>
+      <w:proofErr w:type="spellStart"/>
+      <w:r>
+        <w:rPr>
+          <w:rStyle w:val="authors"/>
+          <w:rFonts w:ascii="Arial" w:hAnsi="Arial" w:cs="Arial"/>
+          <w:color w:val="212121"/>
+          <w:sz w:val="22"/>
+          <w:szCs w:val="22"/>
+          <w:shd w:val="clear" w:color="auto" w:fill="FFFFFF"/>
+        </w:rPr>
+        <w:t>Kecskemeti</w:t>
+      </w:r>
+      <w:proofErr w:type="spellEnd"/>
       <w:r>
         <w:rPr>
           <w:rStyle w:val="authors"/>
@@ -9525,7 +10343,31 @@
           <w:szCs w:val="22"/>
           <w:shd w:val="clear" w:color="auto" w:fill="FFFFFF"/>
         </w:rPr>
-        <w:t>Feasibility of a Free-Breathing 2D Phase Contrast MRI for Aortic Pulse Wave Velocity Measurements. </w:t>
+        <w:t xml:space="preserve">Feasibility of a </w:t>
+      </w:r>
+      <w:proofErr w:type="gramStart"/>
+      <w:r>
+        <w:rPr>
+          <w:rStyle w:val="Title1"/>
+          <w:rFonts w:ascii="Arial" w:hAnsi="Arial" w:cs="Arial"/>
+          <w:color w:val="212121"/>
+          <w:sz w:val="22"/>
+          <w:szCs w:val="22"/>
+          <w:shd w:val="clear" w:color="auto" w:fill="FFFFFF"/>
+        </w:rPr>
+        <w:t>Free-Breathing</w:t>
+      </w:r>
+      <w:proofErr w:type="gramEnd"/>
+      <w:r>
+        <w:rPr>
+          <w:rStyle w:val="Title1"/>
+          <w:rFonts w:ascii="Arial" w:hAnsi="Arial" w:cs="Arial"/>
+          <w:color w:val="212121"/>
+          <w:sz w:val="22"/>
+          <w:szCs w:val="22"/>
+          <w:shd w:val="clear" w:color="auto" w:fill="FFFFFF"/>
+        </w:rPr>
+        <w:t xml:space="preserve"> 2D Phase Contrast MRI for Aortic Pulse Wave Velocity Measurements. </w:t>
       </w:r>
       <w:r>
         <w:rPr>
@@ -9853,8 +10695,21 @@
           <w:szCs w:val="22"/>
           <w:shd w:val="clear" w:color="auto" w:fill="FFFFFF"/>
         </w:rPr>
-        <w:t>, Turski</w:t>
-      </w:r>
+        <w:t xml:space="preserve">, </w:t>
+      </w:r>
+      <w:proofErr w:type="spellStart"/>
+      <w:r>
+        <w:rPr>
+          <w:rStyle w:val="authors"/>
+          <w:rFonts w:ascii="Arial" w:hAnsi="Arial" w:cs="Arial"/>
+          <w:color w:val="212121"/>
+          <w:sz w:val="22"/>
+          <w:szCs w:val="22"/>
+          <w:shd w:val="clear" w:color="auto" w:fill="FFFFFF"/>
+        </w:rPr>
+        <w:t>Turski</w:t>
+      </w:r>
+      <w:proofErr w:type="spellEnd"/>
       <w:r>
         <w:rPr>
           <w:rStyle w:val="authors"/>
@@ -10269,8 +11124,21 @@
           <w:szCs w:val="22"/>
           <w:shd w:val="clear" w:color="auto" w:fill="FFFFFF"/>
         </w:rPr>
-        <w:t>, Turski</w:t>
-      </w:r>
+        <w:t xml:space="preserve">, </w:t>
+      </w:r>
+      <w:proofErr w:type="spellStart"/>
+      <w:r>
+        <w:rPr>
+          <w:rStyle w:val="authors"/>
+          <w:rFonts w:ascii="Arial" w:hAnsi="Arial" w:cs="Arial"/>
+          <w:color w:val="212121"/>
+          <w:sz w:val="22"/>
+          <w:szCs w:val="22"/>
+          <w:shd w:val="clear" w:color="auto" w:fill="FFFFFF"/>
+        </w:rPr>
+        <w:t>Turski</w:t>
+      </w:r>
+      <w:proofErr w:type="spellEnd"/>
       <w:r>
         <w:rPr>
           <w:rStyle w:val="authors"/>
@@ -11418,8 +12286,21 @@
           <w:szCs w:val="22"/>
           <w:shd w:val="clear" w:color="auto" w:fill="FFFFFF"/>
         </w:rPr>
-        <w:t>, Meram</w:t>
-      </w:r>
+        <w:t xml:space="preserve">, </w:t>
+      </w:r>
+      <w:proofErr w:type="spellStart"/>
+      <w:r>
+        <w:rPr>
+          <w:rStyle w:val="authors"/>
+          <w:rFonts w:ascii="Arial" w:hAnsi="Arial" w:cs="Arial"/>
+          <w:color w:val="212121"/>
+          <w:sz w:val="22"/>
+          <w:szCs w:val="22"/>
+          <w:shd w:val="clear" w:color="auto" w:fill="FFFFFF"/>
+        </w:rPr>
+        <w:t>Meram</w:t>
+      </w:r>
+      <w:proofErr w:type="spellEnd"/>
       <w:r>
         <w:rPr>
           <w:rStyle w:val="authors"/>
@@ -11462,8 +12343,21 @@
           <w:szCs w:val="22"/>
           <w:shd w:val="clear" w:color="auto" w:fill="FFFFFF"/>
         </w:rPr>
-        <w:t>, Medero</w:t>
-      </w:r>
+        <w:t xml:space="preserve">, </w:t>
+      </w:r>
+      <w:proofErr w:type="spellStart"/>
+      <w:r>
+        <w:rPr>
+          <w:rStyle w:val="authors"/>
+          <w:rFonts w:ascii="Arial" w:hAnsi="Arial" w:cs="Arial"/>
+          <w:color w:val="212121"/>
+          <w:sz w:val="22"/>
+          <w:szCs w:val="22"/>
+          <w:shd w:val="clear" w:color="auto" w:fill="FFFFFF"/>
+        </w:rPr>
+        <w:t>Medero</w:t>
+      </w:r>
+      <w:proofErr w:type="spellEnd"/>
       <w:r>
         <w:rPr>
           <w:rStyle w:val="authors"/>
@@ -11572,8 +12466,21 @@
           <w:szCs w:val="22"/>
           <w:shd w:val="clear" w:color="auto" w:fill="FFFFFF"/>
         </w:rPr>
-        <w:t>, Laeseke</w:t>
-      </w:r>
+        <w:t xml:space="preserve">, </w:t>
+      </w:r>
+      <w:proofErr w:type="spellStart"/>
+      <w:r>
+        <w:rPr>
+          <w:rStyle w:val="authors"/>
+          <w:rFonts w:ascii="Arial" w:hAnsi="Arial" w:cs="Arial"/>
+          <w:color w:val="212121"/>
+          <w:sz w:val="22"/>
+          <w:szCs w:val="22"/>
+          <w:shd w:val="clear" w:color="auto" w:fill="FFFFFF"/>
+        </w:rPr>
+        <w:t>Laeseke</w:t>
+      </w:r>
+      <w:proofErr w:type="spellEnd"/>
       <w:r>
         <w:rPr>
           <w:rStyle w:val="authors"/>
@@ -12623,8 +13530,21 @@
           <w:szCs w:val="22"/>
           <w:shd w:val="clear" w:color="auto" w:fill="FFFFFF"/>
         </w:rPr>
-        <w:t>, Roldan-Alzate</w:t>
-      </w:r>
+        <w:t>, Roldan-</w:t>
+      </w:r>
+      <w:proofErr w:type="spellStart"/>
+      <w:r>
+        <w:rPr>
+          <w:rStyle w:val="authors"/>
+          <w:rFonts w:ascii="Arial" w:hAnsi="Arial" w:cs="Arial"/>
+          <w:color w:val="212121"/>
+          <w:sz w:val="22"/>
+          <w:szCs w:val="22"/>
+          <w:shd w:val="clear" w:color="auto" w:fill="FFFFFF"/>
+        </w:rPr>
+        <w:t>Alzate</w:t>
+      </w:r>
+      <w:proofErr w:type="spellEnd"/>
       <w:r>
         <w:rPr>
           <w:rStyle w:val="authors"/>
@@ -12863,8 +13783,21 @@
           <w:szCs w:val="22"/>
           <w:shd w:val="clear" w:color="auto" w:fill="FFFFFF"/>
         </w:rPr>
-        <w:t>, Roldan-Alzate</w:t>
-      </w:r>
+        <w:t>, Roldan-</w:t>
+      </w:r>
+      <w:proofErr w:type="spellStart"/>
+      <w:r>
+        <w:rPr>
+          <w:rStyle w:val="authors"/>
+          <w:rFonts w:ascii="Arial" w:hAnsi="Arial" w:cs="Arial"/>
+          <w:color w:val="212121"/>
+          <w:sz w:val="22"/>
+          <w:szCs w:val="22"/>
+          <w:shd w:val="clear" w:color="auto" w:fill="FFFFFF"/>
+        </w:rPr>
+        <w:t>Alzate</w:t>
+      </w:r>
+      <w:proofErr w:type="spellEnd"/>
       <w:r>
         <w:rPr>
           <w:rStyle w:val="authors"/>
@@ -13251,8 +14184,9 @@
           <w:szCs w:val="22"/>
           <w:shd w:val="clear" w:color="auto" w:fill="FFFFFF"/>
         </w:rPr>
-        <w:t>; Paris, France.</w:t>
-      </w:r>
+        <w:t xml:space="preserve">; Paris, </w:t>
+      </w:r>
+      <w:proofErr w:type="spellStart"/>
       <w:r>
         <w:rPr>
           <w:rStyle w:val="confloc"/>
@@ -13262,8 +14196,20 @@
           <w:szCs w:val="22"/>
           <w:shd w:val="clear" w:color="auto" w:fill="FFFFFF"/>
         </w:rPr>
+        <w:t>France.</w:t>
+      </w:r>
+      <w:r>
+        <w:rPr>
+          <w:rStyle w:val="confloc"/>
+          <w:rFonts w:ascii="Arial" w:hAnsi="Arial" w:cs="Arial"/>
+          <w:color w:val="212121"/>
+          <w:sz w:val="22"/>
+          <w:szCs w:val="22"/>
+          <w:shd w:val="clear" w:color="auto" w:fill="FFFFFF"/>
+        </w:rPr>
         <w:t>s</w:t>
       </w:r>
+      <w:proofErr w:type="spellEnd"/>
     </w:p>
     <w:p>
       <w:pPr>
@@ -13303,8 +14249,21 @@
           <w:szCs w:val="22"/>
           <w:shd w:val="clear" w:color="auto" w:fill="FFFFFF"/>
         </w:rPr>
-        <w:t>, Roldan-Alzate</w:t>
-      </w:r>
+        <w:t>, Roldan-</w:t>
+      </w:r>
+      <w:proofErr w:type="spellStart"/>
+      <w:r>
+        <w:rPr>
+          <w:rStyle w:val="authors"/>
+          <w:rFonts w:ascii="Arial" w:hAnsi="Arial" w:cs="Arial"/>
+          <w:color w:val="212121"/>
+          <w:sz w:val="22"/>
+          <w:szCs w:val="22"/>
+          <w:shd w:val="clear" w:color="auto" w:fill="FFFFFF"/>
+        </w:rPr>
+        <w:t>Alzate</w:t>
+      </w:r>
+      <w:proofErr w:type="spellEnd"/>
       <w:r>
         <w:rPr>
           <w:rStyle w:val="authors"/>
@@ -13969,7 +14928,25 @@
           <w:sz w:val="22"/>
           <w:szCs w:val="22"/>
         </w:rPr>
-        <w:t>Jennifer Fondakowski – Undergraduate Student in Biology (Okonkwo Lab)</w:t>
+        <w:t xml:space="preserve">Jennifer </w:t>
+      </w:r>
+      <w:proofErr w:type="spellStart"/>
+      <w:r>
+        <w:rPr>
+          <w:rFonts w:ascii="Arial" w:hAnsi="Arial" w:cs="Arial"/>
+          <w:sz w:val="22"/>
+          <w:szCs w:val="22"/>
+        </w:rPr>
+        <w:t>Fondakowski</w:t>
+      </w:r>
+      <w:proofErr w:type="spellEnd"/>
+      <w:r>
+        <w:rPr>
+          <w:rFonts w:ascii="Arial" w:hAnsi="Arial" w:cs="Arial"/>
+          <w:sz w:val="22"/>
+          <w:szCs w:val="22"/>
+        </w:rPr>
+        <w:t xml:space="preserve"> – Undergraduate Student in Biology (Okonkwo Lab)</w:t>
       </w:r>
     </w:p>
     <w:p>
@@ -13990,7 +14967,25 @@
           <w:sz w:val="22"/>
           <w:szCs w:val="22"/>
         </w:rPr>
-        <w:t>Mackenzie Jarchow - Undergraduate Student in Neurobiology (Okonkwo Lab)</w:t>
+        <w:t xml:space="preserve">Mackenzie </w:t>
+      </w:r>
+      <w:proofErr w:type="spellStart"/>
+      <w:r>
+        <w:rPr>
+          <w:rFonts w:ascii="Arial" w:hAnsi="Arial" w:cs="Arial"/>
+          <w:sz w:val="22"/>
+          <w:szCs w:val="22"/>
+        </w:rPr>
+        <w:t>Jarchow</w:t>
+      </w:r>
+      <w:proofErr w:type="spellEnd"/>
+      <w:r>
+        <w:rPr>
+          <w:rFonts w:ascii="Arial" w:hAnsi="Arial" w:cs="Arial"/>
+          <w:sz w:val="22"/>
+          <w:szCs w:val="22"/>
+        </w:rPr>
+        <w:t xml:space="preserve"> - Undergraduate Student in Neurobiology (Okonkwo Lab)</w:t>
       </w:r>
     </w:p>
     <w:p>
@@ -14005,13 +15000,41 @@
           <w:szCs w:val="22"/>
         </w:rPr>
       </w:pPr>
-      <w:r>
-        <w:rPr>
-          <w:rFonts w:ascii="Arial" w:hAnsi="Arial" w:cs="Arial"/>
-          <w:sz w:val="22"/>
-          <w:szCs w:val="22"/>
-        </w:rPr>
-        <w:t>Tarun Naren – Graduate student in Medical Physics</w:t>
+      <w:proofErr w:type="spellStart"/>
+      <w:r>
+        <w:rPr>
+          <w:rFonts w:ascii="Arial" w:hAnsi="Arial" w:cs="Arial"/>
+          <w:sz w:val="22"/>
+          <w:szCs w:val="22"/>
+        </w:rPr>
+        <w:t>Tarun</w:t>
+      </w:r>
+      <w:proofErr w:type="spellEnd"/>
+      <w:r>
+        <w:rPr>
+          <w:rFonts w:ascii="Arial" w:hAnsi="Arial" w:cs="Arial"/>
+          <w:sz w:val="22"/>
+          <w:szCs w:val="22"/>
+        </w:rPr>
+        <w:t xml:space="preserve"> </w:t>
+      </w:r>
+      <w:proofErr w:type="spellStart"/>
+      <w:r>
+        <w:rPr>
+          <w:rFonts w:ascii="Arial" w:hAnsi="Arial" w:cs="Arial"/>
+          <w:sz w:val="22"/>
+          <w:szCs w:val="22"/>
+        </w:rPr>
+        <w:t>Naren</w:t>
+      </w:r>
+      <w:proofErr w:type="spellEnd"/>
+      <w:r>
+        <w:rPr>
+          <w:rFonts w:ascii="Arial" w:hAnsi="Arial" w:cs="Arial"/>
+          <w:sz w:val="22"/>
+          <w:szCs w:val="22"/>
+        </w:rPr>
+        <w:t xml:space="preserve"> – Graduate student in Medical Physics</w:t>
       </w:r>
     </w:p>
     <w:p>
@@ -14032,7 +15055,25 @@
           <w:sz w:val="22"/>
           <w:szCs w:val="22"/>
         </w:rPr>
-        <w:t>Alma Spahic – Graduate student in Medical Physics</w:t>
+        <w:t xml:space="preserve">Alma </w:t>
+      </w:r>
+      <w:proofErr w:type="spellStart"/>
+      <w:r>
+        <w:rPr>
+          <w:rFonts w:ascii="Arial" w:hAnsi="Arial" w:cs="Arial"/>
+          <w:sz w:val="22"/>
+          <w:szCs w:val="22"/>
+        </w:rPr>
+        <w:t>Spahic</w:t>
+      </w:r>
+      <w:proofErr w:type="spellEnd"/>
+      <w:r>
+        <w:rPr>
+          <w:rFonts w:ascii="Arial" w:hAnsi="Arial" w:cs="Arial"/>
+          <w:sz w:val="22"/>
+          <w:szCs w:val="22"/>
+        </w:rPr>
+        <w:t xml:space="preserve"> – Graduate student in Medical Physics</w:t>
       </w:r>
     </w:p>
     <w:p>

</xml_diff>

<commit_message>
updates and added publications
</commit_message>
<xml_diff>
--- a/files/CV_GrantRoberts.docx
+++ b/files/CV_GrantRoberts.docx
@@ -137,7 +137,39 @@
           <w:sz w:val="22"/>
           <w:szCs w:val="22"/>
         </w:rPr>
-        <w:t>816)-863-8282</w:t>
+        <w:t>xxx</w:t>
+      </w:r>
+      <w:r>
+        <w:rPr>
+          <w:rFonts w:ascii="Arial" w:hAnsi="Arial" w:cs="Arial"/>
+          <w:sz w:val="22"/>
+          <w:szCs w:val="22"/>
+        </w:rPr>
+        <w:t>)-</w:t>
+      </w:r>
+      <w:r>
+        <w:rPr>
+          <w:rFonts w:ascii="Arial" w:hAnsi="Arial" w:cs="Arial"/>
+          <w:sz w:val="22"/>
+          <w:szCs w:val="22"/>
+        </w:rPr>
+        <w:t>xxx</w:t>
+      </w:r>
+      <w:r>
+        <w:rPr>
+          <w:rFonts w:ascii="Arial" w:hAnsi="Arial" w:cs="Arial"/>
+          <w:sz w:val="22"/>
+          <w:szCs w:val="22"/>
+        </w:rPr>
+        <w:t>-</w:t>
+      </w:r>
+      <w:r>
+        <w:rPr>
+          <w:rFonts w:ascii="Arial" w:hAnsi="Arial" w:cs="Arial"/>
+          <w:sz w:val="22"/>
+          <w:szCs w:val="22"/>
+        </w:rPr>
+        <w:t>xxxx</w:t>
       </w:r>
     </w:p>
     <w:p>
@@ -179,7 +211,23 @@
           <w:szCs w:val="22"/>
         </w:rPr>
         <w:tab/>
-        <w:t>Email: gsroberts@wisc.edu</w:t>
+        <w:t xml:space="preserve">Email: </w:t>
+      </w:r>
+      <w:r>
+        <w:rPr>
+          <w:rFonts w:ascii="Arial" w:hAnsi="Arial" w:cs="Arial"/>
+          <w:sz w:val="22"/>
+          <w:szCs w:val="22"/>
+        </w:rPr>
+        <w:t>xxxxxxxxx</w:t>
+      </w:r>
+      <w:r>
+        <w:rPr>
+          <w:rFonts w:ascii="Arial" w:hAnsi="Arial" w:cs="Arial"/>
+          <w:sz w:val="22"/>
+          <w:szCs w:val="22"/>
+        </w:rPr>
+        <w:t>@wisc.edu</w:t>
       </w:r>
     </w:p>
     <w:p>
@@ -1194,7 +1242,7 @@
           <w:sz w:val="22"/>
           <w:szCs w:val="22"/>
         </w:rPr>
-        <w:t>2023</w:t>
+        <w:t>2023–present</w:t>
       </w:r>
       <w:r>
         <w:rPr>
@@ -1203,7 +1251,7 @@
           <w:sz w:val="22"/>
           <w:szCs w:val="22"/>
         </w:rPr>
-        <w:t>–</w:t>
+        <w:tab/>
       </w:r>
       <w:r>
         <w:rPr>
@@ -1212,27 +1260,8 @@
           <w:sz w:val="22"/>
           <w:szCs w:val="22"/>
         </w:rPr>
-        <w:t>present</w:t>
-      </w:r>
-      <w:r>
-        <w:rPr>
-          <w:rFonts w:ascii="Arial" w:hAnsi="Arial" w:cs="Arial"/>
-          <w:i/>
-          <w:sz w:val="22"/>
-          <w:szCs w:val="22"/>
-        </w:rPr>
         <w:tab/>
       </w:r>
-      <w:r>
-        <w:rPr>
-          <w:rFonts w:ascii="Arial" w:hAnsi="Arial" w:cs="Arial"/>
-          <w:i/>
-          <w:sz w:val="22"/>
-          <w:szCs w:val="22"/>
-        </w:rPr>
-        <w:tab/>
-      </w:r>
-      <w:proofErr w:type="spellStart"/>
       <w:r>
         <w:rPr>
           <w:rFonts w:ascii="Arial" w:hAnsi="Arial" w:cs="Arial"/>
@@ -1242,19 +1271,7 @@
           <w:sz w:val="22"/>
           <w:szCs w:val="22"/>
         </w:rPr>
-        <w:t>NeoSoft</w:t>
-      </w:r>
-      <w:proofErr w:type="spellEnd"/>
-      <w:r>
-        <w:rPr>
-          <w:rFonts w:ascii="Arial" w:hAnsi="Arial" w:cs="Arial"/>
-          <w:b/>
-          <w:bCs/>
-          <w:iCs/>
-          <w:sz w:val="22"/>
-          <w:szCs w:val="22"/>
-        </w:rPr>
-        <w:t>, LLC</w:t>
+        <w:t>NeoSoft, LLC</w:t>
       </w:r>
       <w:r>
         <w:rPr>
@@ -3493,7 +3510,71 @@
           <w:sz w:val="22"/>
           <w:szCs w:val="22"/>
         </w:rPr>
-        <w:t xml:space="preserve">, Peret, A., Hoffman, C. A., Koscik, R. L., Jonaitis, E. M., Rivera-Rivera, L. A., Cody, K. A., Rowley, H. A., Johnson, S. C., Wieben, O., Johnson, K. M., &amp; Eisenmenger, L. B. Normative Cerebral Blood Flow and Pulsatility in Cognitively Unimpaired Older Adults using 4D Flow MRI. </w:t>
+        <w:t xml:space="preserve">, Peret, A., Koscik, R. L., Jonaitis, E. M., </w:t>
+      </w:r>
+      <w:r>
+        <w:rPr>
+          <w:rFonts w:ascii="Arial" w:hAnsi="Arial" w:cs="Arial"/>
+          <w:sz w:val="22"/>
+          <w:szCs w:val="22"/>
+        </w:rPr>
+        <w:t xml:space="preserve">Hoffman, C. A., </w:t>
+      </w:r>
+      <w:r>
+        <w:rPr>
+          <w:rFonts w:ascii="Arial" w:hAnsi="Arial" w:cs="Arial"/>
+          <w:sz w:val="22"/>
+          <w:szCs w:val="22"/>
+        </w:rPr>
+        <w:t xml:space="preserve">Rivera-Rivera, L. A., Cody, K. A., Rowley, H. A., Johnson, S. C., Wieben, O., Johnson, K. M., &amp; Eisenmenger, L. B. Normative Cerebral </w:t>
+      </w:r>
+      <w:r>
+        <w:rPr>
+          <w:rFonts w:ascii="Arial" w:hAnsi="Arial" w:cs="Arial"/>
+          <w:sz w:val="22"/>
+          <w:szCs w:val="22"/>
+        </w:rPr>
+        <w:t>Hemodynamics</w:t>
+      </w:r>
+      <w:r>
+        <w:rPr>
+          <w:rFonts w:ascii="Arial" w:hAnsi="Arial" w:cs="Arial"/>
+          <w:sz w:val="22"/>
+          <w:szCs w:val="22"/>
+        </w:rPr>
+        <w:t xml:space="preserve"> in </w:t>
+      </w:r>
+      <w:r>
+        <w:rPr>
+          <w:rFonts w:ascii="Arial" w:hAnsi="Arial" w:cs="Arial"/>
+          <w:sz w:val="22"/>
+          <w:szCs w:val="22"/>
+        </w:rPr>
+        <w:t>Middle-Aged and</w:t>
+      </w:r>
+      <w:r>
+        <w:rPr>
+          <w:rFonts w:ascii="Arial" w:hAnsi="Arial" w:cs="Arial"/>
+          <w:sz w:val="22"/>
+          <w:szCs w:val="22"/>
+        </w:rPr>
+        <w:t xml:space="preserve"> Older Adults using 4D Flow MRI</w:t>
+      </w:r>
+      <w:r>
+        <w:rPr>
+          <w:rFonts w:ascii="Arial" w:hAnsi="Arial" w:cs="Arial"/>
+          <w:sz w:val="22"/>
+          <w:szCs w:val="22"/>
+        </w:rPr>
+        <w:t>: Initial Analysis of Vascular Aging</w:t>
+      </w:r>
+      <w:r>
+        <w:rPr>
+          <w:rFonts w:ascii="Arial" w:hAnsi="Arial" w:cs="Arial"/>
+          <w:sz w:val="22"/>
+          <w:szCs w:val="22"/>
+        </w:rPr>
+        <w:t xml:space="preserve">. </w:t>
       </w:r>
       <w:r>
         <w:rPr>
@@ -3638,51 +3719,7 @@
           <w:sz w:val="22"/>
           <w:szCs w:val="22"/>
         </w:rPr>
-        <w:t xml:space="preserve">B.*, Peret, A.*, </w:t>
-      </w:r>
-      <w:proofErr w:type="spellStart"/>
-      <w:r>
-        <w:rPr>
-          <w:rFonts w:ascii="Arial" w:hAnsi="Arial" w:cs="Arial"/>
-          <w:snapToGrid/>
-          <w:color w:val="000000"/>
-          <w:sz w:val="22"/>
-          <w:szCs w:val="22"/>
-        </w:rPr>
-        <w:t>Famakin</w:t>
-      </w:r>
-      <w:proofErr w:type="spellEnd"/>
-      <w:r>
-        <w:rPr>
-          <w:rFonts w:ascii="Arial" w:hAnsi="Arial" w:cs="Arial"/>
-          <w:snapToGrid/>
-          <w:color w:val="000000"/>
-          <w:sz w:val="22"/>
-          <w:szCs w:val="22"/>
-        </w:rPr>
-        <w:t xml:space="preserve">, B. M., </w:t>
-      </w:r>
-      <w:proofErr w:type="spellStart"/>
-      <w:r>
-        <w:rPr>
-          <w:rFonts w:ascii="Arial" w:hAnsi="Arial" w:cs="Arial"/>
-          <w:snapToGrid/>
-          <w:color w:val="000000"/>
-          <w:sz w:val="22"/>
-          <w:szCs w:val="22"/>
-        </w:rPr>
-        <w:t>Spahic</w:t>
-      </w:r>
-      <w:proofErr w:type="spellEnd"/>
-      <w:r>
-        <w:rPr>
-          <w:rFonts w:ascii="Arial" w:hAnsi="Arial" w:cs="Arial"/>
-          <w:snapToGrid/>
-          <w:color w:val="000000"/>
-          <w:sz w:val="22"/>
-          <w:szCs w:val="22"/>
-        </w:rPr>
-        <w:t xml:space="preserve">, A., </w:t>
+        <w:t xml:space="preserve">B.*, Peret, A.*, Famakin, B. M., Spahic, A., </w:t>
       </w:r>
       <w:r>
         <w:rPr>
@@ -3704,29 +3741,7 @@
           <w:sz w:val="22"/>
           <w:szCs w:val="22"/>
         </w:rPr>
-        <w:t xml:space="preserve">, </w:t>
-      </w:r>
-      <w:proofErr w:type="spellStart"/>
-      <w:r>
-        <w:rPr>
-          <w:rFonts w:ascii="Arial" w:hAnsi="Arial" w:cs="Arial"/>
-          <w:snapToGrid/>
-          <w:color w:val="000000"/>
-          <w:sz w:val="22"/>
-          <w:szCs w:val="22"/>
-        </w:rPr>
-        <w:t>Bockholt</w:t>
-      </w:r>
-      <w:proofErr w:type="spellEnd"/>
-      <w:r>
-        <w:rPr>
-          <w:rFonts w:ascii="Arial" w:hAnsi="Arial" w:cs="Arial"/>
-          <w:snapToGrid/>
-          <w:color w:val="000000"/>
-          <w:sz w:val="22"/>
-          <w:szCs w:val="22"/>
-        </w:rPr>
-        <w:t xml:space="preserve">, H. J., Johnson, K. M., &amp; Paulsen, J. S. (2022). Vascular Contributions to Alzheimer’s Disease. </w:t>
+        <w:t xml:space="preserve">, Bockholt, H. J., Johnson, K. M., &amp; Paulsen, J. S. (2022). Vascular Contributions to Alzheimer’s Disease. </w:t>
       </w:r>
       <w:r>
         <w:rPr>
@@ -3801,25 +3816,7 @@
           <w:sz w:val="22"/>
           <w:szCs w:val="22"/>
         </w:rPr>
-        <w:t xml:space="preserve">, Kuner, A. D., Manunga, J., Chang, W., </w:t>
-      </w:r>
-      <w:proofErr w:type="spellStart"/>
-      <w:r>
-        <w:rPr>
-          <w:rFonts w:ascii="Arial" w:hAnsi="Arial" w:cs="Arial"/>
-          <w:sz w:val="22"/>
-          <w:szCs w:val="22"/>
-        </w:rPr>
-        <w:t>Spahic</w:t>
-      </w:r>
-      <w:proofErr w:type="spellEnd"/>
-      <w:r>
-        <w:rPr>
-          <w:rFonts w:ascii="Arial" w:hAnsi="Arial" w:cs="Arial"/>
-          <w:sz w:val="22"/>
-          <w:szCs w:val="22"/>
-        </w:rPr>
-        <w:t xml:space="preserve">, A., Peret, A., Wieben, O., Johnson, K. M., &amp; Eisenmenger, L. B. </w:t>
+        <w:t xml:space="preserve">, Kuner, A. D., Manunga, J., Chang, W., Spahic, A., Peret, A., Wieben, O., Johnson, K. M., &amp; Eisenmenger, L. B. </w:t>
       </w:r>
       <w:r>
         <w:rPr>
@@ -3841,33 +3838,7 @@
           <w:sz w:val="22"/>
           <w:szCs w:val="22"/>
         </w:rPr>
-        <w:t xml:space="preserve">Accepted to </w:t>
-      </w:r>
-      <w:proofErr w:type="spellStart"/>
-      <w:r>
-        <w:rPr>
-          <w:rFonts w:ascii="Arial" w:hAnsi="Arial" w:cs="Arial"/>
-          <w:i/>
-          <w:iCs/>
-          <w:snapToGrid/>
-          <w:color w:val="000000"/>
-          <w:sz w:val="22"/>
-          <w:szCs w:val="22"/>
-        </w:rPr>
-        <w:t>Neurographics</w:t>
-      </w:r>
-      <w:proofErr w:type="spellEnd"/>
-      <w:r>
-        <w:rPr>
-          <w:rFonts w:ascii="Arial" w:hAnsi="Arial" w:cs="Arial"/>
-          <w:i/>
-          <w:iCs/>
-          <w:snapToGrid/>
-          <w:color w:val="000000"/>
-          <w:sz w:val="22"/>
-          <w:szCs w:val="22"/>
-        </w:rPr>
-        <w:t>.</w:t>
+        <w:t>Accepted to Neurographics.</w:t>
       </w:r>
     </w:p>
     <w:p>
@@ -3909,25 +3880,7 @@
           <w:sz w:val="22"/>
           <w:szCs w:val="22"/>
         </w:rPr>
-        <w:t xml:space="preserve">, </w:t>
-      </w:r>
-      <w:proofErr w:type="spellStart"/>
-      <w:r>
-        <w:rPr>
-          <w:rFonts w:ascii="Arial" w:hAnsi="Arial" w:cs="Arial"/>
-          <w:sz w:val="22"/>
-          <w:szCs w:val="22"/>
-        </w:rPr>
-        <w:t>Spahic</w:t>
-      </w:r>
-      <w:proofErr w:type="spellEnd"/>
-      <w:r>
-        <w:rPr>
-          <w:rFonts w:ascii="Arial" w:hAnsi="Arial" w:cs="Arial"/>
-          <w:sz w:val="22"/>
-          <w:szCs w:val="22"/>
-        </w:rPr>
-        <w:t xml:space="preserve">, A., Tang, C., Kuner, A., Grayev, A., Field, A., Rowley, H. A., &amp; Kennedy, T. When Less is More: FAST MR Protocols for Neuroradiology. </w:t>
+        <w:t xml:space="preserve">, Spahic, A., Tang, C., Kuner, A., Grayev, A., Field, A., Rowley, H. A., &amp; Kennedy, T. When Less is More: FAST MR Protocols for Neuroradiology. </w:t>
       </w:r>
       <w:r>
         <w:rPr>
@@ -3947,29 +3900,7 @@
           <w:sz w:val="22"/>
           <w:szCs w:val="22"/>
         </w:rPr>
-        <w:t xml:space="preserve"> </w:t>
-      </w:r>
-      <w:proofErr w:type="spellStart"/>
-      <w:r>
-        <w:rPr>
-          <w:rFonts w:ascii="Arial" w:hAnsi="Arial" w:cs="Arial"/>
-          <w:i/>
-          <w:iCs/>
-          <w:sz w:val="22"/>
-          <w:szCs w:val="22"/>
-        </w:rPr>
-        <w:t>Radiographics</w:t>
-      </w:r>
-      <w:proofErr w:type="spellEnd"/>
-      <w:r>
-        <w:rPr>
-          <w:rFonts w:ascii="Arial" w:hAnsi="Arial" w:cs="Arial"/>
-          <w:i/>
-          <w:iCs/>
-          <w:sz w:val="22"/>
-          <w:szCs w:val="22"/>
-        </w:rPr>
-        <w:t>.</w:t>
+        <w:t xml:space="preserve"> Radiographics.</w:t>
       </w:r>
       <w:r>
         <w:rPr>
@@ -4021,47 +3952,7 @@
           <w:sz w:val="22"/>
           <w:szCs w:val="22"/>
         </w:rPr>
-        <w:t xml:space="preserve">, </w:t>
-      </w:r>
-      <w:proofErr w:type="spellStart"/>
-      <w:r>
-        <w:rPr>
-          <w:rFonts w:ascii="Arial" w:hAnsi="Arial" w:cs="Arial"/>
-          <w:iCs/>
-          <w:sz w:val="22"/>
-          <w:szCs w:val="22"/>
-        </w:rPr>
-        <w:t>Panagiotopoulos</w:t>
-      </w:r>
-      <w:proofErr w:type="spellEnd"/>
-      <w:r>
-        <w:rPr>
-          <w:rFonts w:ascii="Arial" w:hAnsi="Arial" w:cs="Arial"/>
-          <w:iCs/>
-          <w:sz w:val="22"/>
-          <w:szCs w:val="22"/>
-        </w:rPr>
-        <w:t>, N., Wieben, O., Reeder, S.B., &amp; Roldan-</w:t>
-      </w:r>
-      <w:proofErr w:type="spellStart"/>
-      <w:r>
-        <w:rPr>
-          <w:rFonts w:ascii="Arial" w:hAnsi="Arial" w:cs="Arial"/>
-          <w:iCs/>
-          <w:sz w:val="22"/>
-          <w:szCs w:val="22"/>
-        </w:rPr>
-        <w:t>Alzate</w:t>
-      </w:r>
-      <w:proofErr w:type="spellEnd"/>
-      <w:r>
-        <w:rPr>
-          <w:rFonts w:ascii="Arial" w:hAnsi="Arial" w:cs="Arial"/>
-          <w:iCs/>
-          <w:sz w:val="22"/>
-          <w:szCs w:val="22"/>
-        </w:rPr>
-        <w:t>, A. (</w:t>
+        <w:t>, Panagiotopoulos, N., Wieben, O., Reeder, S.B., &amp; Roldan-Alzate, A. (</w:t>
       </w:r>
       <w:r>
         <w:rPr>
@@ -4167,49 +4058,21 @@
         </w:rPr>
         <w:t xml:space="preserve">, </w:t>
       </w:r>
-      <w:proofErr w:type="spellStart"/>
-      <w:r>
-        <w:rPr>
-          <w:rFonts w:ascii="Arial" w:hAnsi="Arial" w:cs="Arial"/>
-          <w:sz w:val="22"/>
-          <w:szCs w:val="22"/>
-        </w:rPr>
-        <w:t>Spahic</w:t>
-      </w:r>
-      <w:proofErr w:type="spellEnd"/>
-      <w:r>
-        <w:rPr>
-          <w:rFonts w:ascii="Arial" w:hAnsi="Arial" w:cs="Arial"/>
-          <w:sz w:val="22"/>
-          <w:szCs w:val="22"/>
-        </w:rPr>
-        <w:t xml:space="preserve">, A., </w:t>
-      </w:r>
-      <w:r>
-        <w:rPr>
-          <w:rFonts w:ascii="Arial" w:hAnsi="Arial" w:cs="Arial"/>
-          <w:sz w:val="22"/>
-          <w:szCs w:val="22"/>
-        </w:rPr>
-        <w:t xml:space="preserve">Johnson, K. M., </w:t>
-      </w:r>
-      <w:proofErr w:type="spellStart"/>
-      <w:r>
-        <w:rPr>
-          <w:rFonts w:ascii="Arial" w:hAnsi="Arial" w:cs="Arial"/>
-          <w:sz w:val="22"/>
-          <w:szCs w:val="22"/>
-        </w:rPr>
-        <w:t>Turski</w:t>
-      </w:r>
-      <w:proofErr w:type="spellEnd"/>
-      <w:r>
-        <w:rPr>
-          <w:rFonts w:ascii="Arial" w:hAnsi="Arial" w:cs="Arial"/>
-          <w:sz w:val="22"/>
-          <w:szCs w:val="22"/>
-        </w:rPr>
-        <w:t>, P. A., Eisenmenger, L. B., &amp; Wieben, O. (</w:t>
+      <w:r>
+        <w:rPr>
+          <w:rFonts w:ascii="Arial" w:hAnsi="Arial" w:cs="Arial"/>
+          <w:sz w:val="22"/>
+          <w:szCs w:val="22"/>
+        </w:rPr>
+        <w:t xml:space="preserve">Spahic, A., </w:t>
+      </w:r>
+      <w:r>
+        <w:rPr>
+          <w:rFonts w:ascii="Arial" w:hAnsi="Arial" w:cs="Arial"/>
+          <w:sz w:val="22"/>
+          <w:szCs w:val="22"/>
+        </w:rPr>
+        <w:t>Johnson, K. M., Turski, P. A., Eisenmenger, L. B., &amp; Wieben, O. (</w:t>
       </w:r>
       <w:r>
         <w:rPr>
@@ -4331,47 +4194,7 @@
           <w:sz w:val="22"/>
           <w:szCs w:val="22"/>
         </w:rPr>
-        <w:t xml:space="preserve">, </w:t>
-      </w:r>
-      <w:proofErr w:type="spellStart"/>
-      <w:r>
-        <w:rPr>
-          <w:rFonts w:ascii="Arial" w:hAnsi="Arial" w:cs="Arial"/>
-          <w:iCs/>
-          <w:sz w:val="22"/>
-          <w:szCs w:val="22"/>
-        </w:rPr>
-        <w:t>Panagiotopoulos</w:t>
-      </w:r>
-      <w:proofErr w:type="spellEnd"/>
-      <w:r>
-        <w:rPr>
-          <w:rFonts w:ascii="Arial" w:hAnsi="Arial" w:cs="Arial"/>
-          <w:iCs/>
-          <w:sz w:val="22"/>
-          <w:szCs w:val="22"/>
-        </w:rPr>
-        <w:t>, N., Wieben, O., Roldan-</w:t>
-      </w:r>
-      <w:proofErr w:type="spellStart"/>
-      <w:r>
-        <w:rPr>
-          <w:rFonts w:ascii="Arial" w:hAnsi="Arial" w:cs="Arial"/>
-          <w:iCs/>
-          <w:sz w:val="22"/>
-          <w:szCs w:val="22"/>
-        </w:rPr>
-        <w:t>Alzate</w:t>
-      </w:r>
-      <w:proofErr w:type="spellEnd"/>
-      <w:r>
-        <w:rPr>
-          <w:rFonts w:ascii="Arial" w:hAnsi="Arial" w:cs="Arial"/>
-          <w:iCs/>
-          <w:sz w:val="22"/>
-          <w:szCs w:val="22"/>
-        </w:rPr>
-        <w:t>, A., &amp; Reeder, S. B. (</w:t>
+        <w:t>, Panagiotopoulos, N., Wieben, O., Roldan-Alzate, A., &amp; Reeder, S. B. (</w:t>
       </w:r>
       <w:r>
         <w:rPr>
@@ -4708,47 +4531,7 @@
           <w:szCs w:val="22"/>
           <w:shd w:val="clear" w:color="auto" w:fill="FFFFFF"/>
         </w:rPr>
-        <w:t xml:space="preserve"> François, C. J., </w:t>
-      </w:r>
-      <w:proofErr w:type="spellStart"/>
-      <w:r>
-        <w:rPr>
-          <w:rFonts w:ascii="Arial" w:hAnsi="Arial" w:cs="Arial"/>
-          <w:sz w:val="22"/>
-          <w:szCs w:val="22"/>
-          <w:shd w:val="clear" w:color="auto" w:fill="FFFFFF"/>
-        </w:rPr>
-        <w:t>Starekova</w:t>
-      </w:r>
-      <w:proofErr w:type="spellEnd"/>
-      <w:r>
-        <w:rPr>
-          <w:rFonts w:ascii="Arial" w:hAnsi="Arial" w:cs="Arial"/>
-          <w:sz w:val="22"/>
-          <w:szCs w:val="22"/>
-          <w:shd w:val="clear" w:color="auto" w:fill="FFFFFF"/>
-        </w:rPr>
-        <w:t xml:space="preserve">, J., </w:t>
-      </w:r>
-      <w:proofErr w:type="spellStart"/>
-      <w:r>
-        <w:rPr>
-          <w:rFonts w:ascii="Arial" w:hAnsi="Arial" w:cs="Arial"/>
-          <w:sz w:val="22"/>
-          <w:szCs w:val="22"/>
-          <w:shd w:val="clear" w:color="auto" w:fill="FFFFFF"/>
-        </w:rPr>
-        <w:t>Roldán-Alzate</w:t>
-      </w:r>
-      <w:proofErr w:type="spellEnd"/>
-      <w:r>
-        <w:rPr>
-          <w:rFonts w:ascii="Arial" w:hAnsi="Arial" w:cs="Arial"/>
-          <w:sz w:val="22"/>
-          <w:szCs w:val="22"/>
-          <w:shd w:val="clear" w:color="auto" w:fill="FFFFFF"/>
-        </w:rPr>
-        <w:t>, A., &amp; Wieben, O. (2021). Non-invasive assessment of mesenteric hemodynamics in patients with suspected chronic mesenteric ischemia using 4D flow MRI. </w:t>
+        <w:t xml:space="preserve"> François, C. J., Starekova, J., Roldán-Alzate, A., &amp; Wieben, O. (2021). Non-invasive assessment of mesenteric hemodynamics in patients with suspected chronic mesenteric ischemia using 4D flow MRI. </w:t>
       </w:r>
       <w:r>
         <w:rPr>
@@ -4906,25 +4689,7 @@
           <w:sz w:val="22"/>
           <w:szCs w:val="22"/>
         </w:rPr>
-        <w:t xml:space="preserve">Carter, K. J., Ward, A. T., </w:t>
-      </w:r>
-      <w:proofErr w:type="spellStart"/>
-      <w:r>
-        <w:rPr>
-          <w:rFonts w:ascii="Arial" w:hAnsi="Arial" w:cs="Arial"/>
-          <w:sz w:val="22"/>
-          <w:szCs w:val="22"/>
-        </w:rPr>
-        <w:t>Kellawan</w:t>
-      </w:r>
-      <w:proofErr w:type="spellEnd"/>
-      <w:r>
-        <w:rPr>
-          <w:rFonts w:ascii="Arial" w:hAnsi="Arial" w:cs="Arial"/>
-          <w:sz w:val="22"/>
-          <w:szCs w:val="22"/>
-        </w:rPr>
-        <w:t xml:space="preserve">, J. M., Harrell, J. W., Peltonen, G. L., </w:t>
+        <w:t xml:space="preserve">Carter, K. J., Ward, A. T., Kellawan, J. M., Harrell, J. W., Peltonen, G. L., </w:t>
       </w:r>
       <w:r>
         <w:rPr>
@@ -4942,43 +4707,7 @@
           <w:sz w:val="22"/>
           <w:szCs w:val="22"/>
         </w:rPr>
-        <w:t>, Al-</w:t>
-      </w:r>
-      <w:proofErr w:type="spellStart"/>
-      <w:r>
-        <w:rPr>
-          <w:rFonts w:ascii="Arial" w:hAnsi="Arial" w:cs="Arial"/>
-          <w:sz w:val="22"/>
-          <w:szCs w:val="22"/>
-        </w:rPr>
-        <w:t>Subu</w:t>
-      </w:r>
-      <w:proofErr w:type="spellEnd"/>
-      <w:r>
-        <w:rPr>
-          <w:rFonts w:ascii="Arial" w:hAnsi="Arial" w:cs="Arial"/>
-          <w:sz w:val="22"/>
-          <w:szCs w:val="22"/>
-        </w:rPr>
-        <w:t xml:space="preserve">, A., Hagen, S. A., </w:t>
-      </w:r>
-      <w:proofErr w:type="spellStart"/>
-      <w:r>
-        <w:rPr>
-          <w:rFonts w:ascii="Arial" w:hAnsi="Arial" w:cs="Arial"/>
-          <w:sz w:val="22"/>
-          <w:szCs w:val="22"/>
-        </w:rPr>
-        <w:t>Serlin</w:t>
-      </w:r>
-      <w:proofErr w:type="spellEnd"/>
-      <w:r>
-        <w:rPr>
-          <w:rFonts w:ascii="Arial" w:hAnsi="Arial" w:cs="Arial"/>
-          <w:sz w:val="22"/>
-          <w:szCs w:val="22"/>
-        </w:rPr>
-        <w:t xml:space="preserve">, R. C., Eldridge, M., Wieben, O., &amp; Schrage, W. G. Reduced Resting Macrovascular and Microvascular Cerebral Blood Flow in Young Adults with Metabolic Syndrome: Exploring Mechanisms. </w:t>
+        <w:t xml:space="preserve">, Al-Subu, A., Hagen, S. A., Serlin, R. C., Eldridge, M., Wieben, O., &amp; Schrage, W. G. Reduced Resting Macrovascular and Microvascular Cerebral Blood Flow in Young Adults with Metabolic Syndrome: Exploring Mechanisms. </w:t>
       </w:r>
       <w:r>
         <w:rPr>
@@ -5079,23 +4808,13 @@
           <w:szCs w:val="22"/>
         </w:rPr>
       </w:pPr>
-      <w:proofErr w:type="spellStart"/>
-      <w:r>
-        <w:rPr>
-          <w:rFonts w:ascii="Arial" w:hAnsi="Arial" w:cs="Arial"/>
-          <w:sz w:val="22"/>
-          <w:szCs w:val="22"/>
-        </w:rPr>
-        <w:t>Spahic</w:t>
-      </w:r>
-      <w:proofErr w:type="spellEnd"/>
-      <w:r>
-        <w:rPr>
-          <w:rFonts w:ascii="Arial" w:hAnsi="Arial" w:cs="Arial"/>
-          <w:sz w:val="22"/>
-          <w:szCs w:val="22"/>
-        </w:rPr>
-        <w:t>, A.,</w:t>
+      <w:r>
+        <w:rPr>
+          <w:rFonts w:ascii="Arial" w:hAnsi="Arial" w:cs="Arial"/>
+          <w:sz w:val="22"/>
+          <w:szCs w:val="22"/>
+        </w:rPr>
+        <w:t>Spahic, A.,</w:t>
       </w:r>
       <w:r>
         <w:rPr>
@@ -5354,31 +5073,7 @@
           <w:szCs w:val="22"/>
           <w:shd w:val="clear" w:color="auto" w:fill="FFFFFF"/>
         </w:rPr>
-        <w:t xml:space="preserve"> Roldan-</w:t>
-      </w:r>
-      <w:proofErr w:type="spellStart"/>
-      <w:r>
-        <w:rPr>
-          <w:rStyle w:val="authors"/>
-          <w:rFonts w:ascii="Arial" w:hAnsi="Arial" w:cs="Arial"/>
-          <w:color w:val="212121"/>
-          <w:sz w:val="22"/>
-          <w:szCs w:val="22"/>
-          <w:shd w:val="clear" w:color="auto" w:fill="FFFFFF"/>
-        </w:rPr>
-        <w:t>Alzate</w:t>
-      </w:r>
-      <w:proofErr w:type="spellEnd"/>
-      <w:r>
-        <w:rPr>
-          <w:rStyle w:val="authors"/>
-          <w:rFonts w:ascii="Arial" w:hAnsi="Arial" w:cs="Arial"/>
-          <w:color w:val="212121"/>
-          <w:sz w:val="22"/>
-          <w:szCs w:val="22"/>
-          <w:shd w:val="clear" w:color="auto" w:fill="FFFFFF"/>
-        </w:rPr>
-        <w:t>, A., Wieben, O., Reeder, S. B., &amp; Oechtering, T. 4D Flow MRI Reference Values of the Portal Venous System. 2023 ISMRM and ISMRT Annual Meeting &amp; Exhibition; 2023 June 3; Toronto, ON, Canada.</w:t>
+        <w:t xml:space="preserve"> Roldan-Alzate, A., Wieben, O., Reeder, S. B., &amp; Oechtering, T. 4D Flow MRI Reference Values of the Portal Venous System. 2023 ISMRM and ISMRT Annual Meeting &amp; Exhibition; 2023 June 3; Toronto, ON, Canada.</w:t>
       </w:r>
     </w:p>
     <w:p>
@@ -5398,29 +5093,16 @@
           <w:shd w:val="clear" w:color="auto" w:fill="FFFFFF"/>
         </w:rPr>
       </w:pPr>
-      <w:proofErr w:type="spellStart"/>
-      <w:r>
-        <w:rPr>
-          <w:rStyle w:val="authors"/>
-          <w:rFonts w:ascii="Arial" w:hAnsi="Arial" w:cs="Arial"/>
-          <w:color w:val="212121"/>
-          <w:sz w:val="22"/>
-          <w:szCs w:val="22"/>
-          <w:shd w:val="clear" w:color="auto" w:fill="FFFFFF"/>
-        </w:rPr>
-        <w:t>Spahic</w:t>
-      </w:r>
-      <w:proofErr w:type="spellEnd"/>
-      <w:r>
-        <w:rPr>
-          <w:rStyle w:val="authors"/>
-          <w:rFonts w:ascii="Arial" w:hAnsi="Arial" w:cs="Arial"/>
-          <w:color w:val="212121"/>
-          <w:sz w:val="22"/>
-          <w:szCs w:val="22"/>
-          <w:shd w:val="clear" w:color="auto" w:fill="FFFFFF"/>
-        </w:rPr>
-        <w:t xml:space="preserve">, A., </w:t>
+      <w:r>
+        <w:rPr>
+          <w:rStyle w:val="authors"/>
+          <w:rFonts w:ascii="Arial" w:hAnsi="Arial" w:cs="Arial"/>
+          <w:color w:val="212121"/>
+          <w:sz w:val="22"/>
+          <w:szCs w:val="22"/>
+          <w:shd w:val="clear" w:color="auto" w:fill="FFFFFF"/>
+        </w:rPr>
+        <w:t xml:space="preserve">Spahic, A., </w:t>
       </w:r>
       <w:r>
         <w:rPr>
@@ -5517,29 +5199,16 @@
           <w:shd w:val="clear" w:color="auto" w:fill="FFFFFF"/>
         </w:rPr>
       </w:pPr>
-      <w:proofErr w:type="spellStart"/>
-      <w:r>
-        <w:rPr>
-          <w:rStyle w:val="authors"/>
-          <w:rFonts w:ascii="Arial" w:hAnsi="Arial" w:cs="Arial"/>
-          <w:color w:val="212121"/>
-          <w:sz w:val="22"/>
-          <w:szCs w:val="22"/>
-          <w:shd w:val="clear" w:color="auto" w:fill="FFFFFF"/>
-        </w:rPr>
-        <w:t>Jolicoeur</w:t>
-      </w:r>
-      <w:proofErr w:type="spellEnd"/>
-      <w:r>
-        <w:rPr>
-          <w:rStyle w:val="authors"/>
-          <w:rFonts w:ascii="Arial" w:hAnsi="Arial" w:cs="Arial"/>
-          <w:color w:val="212121"/>
-          <w:sz w:val="22"/>
-          <w:szCs w:val="22"/>
-          <w:shd w:val="clear" w:color="auto" w:fill="FFFFFF"/>
-        </w:rPr>
-        <w:t xml:space="preserve">, B. W., Rivera-Rivera, L. A., </w:t>
+      <w:r>
+        <w:rPr>
+          <w:rStyle w:val="authors"/>
+          <w:rFonts w:ascii="Arial" w:hAnsi="Arial" w:cs="Arial"/>
+          <w:color w:val="212121"/>
+          <w:sz w:val="22"/>
+          <w:szCs w:val="22"/>
+          <w:shd w:val="clear" w:color="auto" w:fill="FFFFFF"/>
+        </w:rPr>
+        <w:t xml:space="preserve">Jolicoeur, B. W., Rivera-Rivera, L. A., </w:t>
       </w:r>
       <w:r>
         <w:rPr>
@@ -5638,31 +5307,7 @@
           <w:szCs w:val="22"/>
           <w:shd w:val="clear" w:color="auto" w:fill="FFFFFF"/>
         </w:rPr>
-        <w:t xml:space="preserve">, </w:t>
-      </w:r>
-      <w:proofErr w:type="spellStart"/>
-      <w:r>
-        <w:rPr>
-          <w:rStyle w:val="authors"/>
-          <w:rFonts w:ascii="Arial" w:hAnsi="Arial" w:cs="Arial"/>
-          <w:color w:val="212121"/>
-          <w:sz w:val="22"/>
-          <w:szCs w:val="22"/>
-          <w:shd w:val="clear" w:color="auto" w:fill="FFFFFF"/>
-        </w:rPr>
-        <w:t>Laluzerne</w:t>
-      </w:r>
-      <w:proofErr w:type="spellEnd"/>
-      <w:r>
-        <w:rPr>
-          <w:rStyle w:val="authors"/>
-          <w:rFonts w:ascii="Arial" w:hAnsi="Arial" w:cs="Arial"/>
-          <w:color w:val="212121"/>
-          <w:sz w:val="22"/>
-          <w:szCs w:val="22"/>
-          <w:shd w:val="clear" w:color="auto" w:fill="FFFFFF"/>
-        </w:rPr>
-        <w:t xml:space="preserve">, M., Frank, J., Williams, J., Ludwig, K., &amp; Johnson, K. M. Evaluation of Relationship Between Trigeminal Nerve Stimulation and Hemodynamics using 4D-Flow MRI: A Pilot Study in Swine Model. 2023 </w:t>
+        <w:t xml:space="preserve">, Laluzerne, M., Frank, J., Williams, J., Ludwig, K., &amp; Johnson, K. M. Evaluation of Relationship Between Trigeminal Nerve Stimulation and Hemodynamics using 4D-Flow MRI: A Pilot Study in Swine Model. 2023 </w:t>
       </w:r>
       <w:r>
         <w:rPr>
@@ -5861,31 +5506,7 @@
           <w:szCs w:val="22"/>
           <w:shd w:val="clear" w:color="auto" w:fill="FFFFFF"/>
         </w:rPr>
-        <w:t xml:space="preserve">. Diurnal Changes in Cerebrovascular Dynamics Measured from 4D-Flow. ISMRM Workshop on </w:t>
-      </w:r>
-      <w:proofErr w:type="spellStart"/>
-      <w:r>
-        <w:rPr>
-          <w:rStyle w:val="authors"/>
-          <w:rFonts w:ascii="Arial" w:hAnsi="Arial" w:cs="Arial"/>
-          <w:color w:val="212121"/>
-          <w:sz w:val="22"/>
-          <w:szCs w:val="22"/>
-          <w:shd w:val="clear" w:color="auto" w:fill="FFFFFF"/>
-        </w:rPr>
-        <w:t>Neurofluids</w:t>
-      </w:r>
-      <w:proofErr w:type="spellEnd"/>
-      <w:r>
-        <w:rPr>
-          <w:rStyle w:val="authors"/>
-          <w:rFonts w:ascii="Arial" w:hAnsi="Arial" w:cs="Arial"/>
-          <w:color w:val="212121"/>
-          <w:sz w:val="22"/>
-          <w:szCs w:val="22"/>
-          <w:shd w:val="clear" w:color="auto" w:fill="FFFFFF"/>
-        </w:rPr>
-        <w:t xml:space="preserve">: Anatomy, Physiology &amp; Imaging. 2022 September 21.  </w:t>
+        <w:t xml:space="preserve">. Diurnal Changes in Cerebrovascular Dynamics Measured from 4D-Flow. ISMRM Workshop on Neurofluids: Anatomy, Physiology &amp; Imaging. 2022 September 21.  </w:t>
       </w:r>
     </w:p>
     <w:p>
@@ -5982,31 +5603,7 @@
           <w:szCs w:val="22"/>
           <w:shd w:val="clear" w:color="auto" w:fill="FFFFFF"/>
         </w:rPr>
-        <w:t xml:space="preserve">ISMRM Workshop on </w:t>
-      </w:r>
-      <w:proofErr w:type="spellStart"/>
-      <w:r>
-        <w:rPr>
-          <w:rStyle w:val="authors"/>
-          <w:rFonts w:ascii="Arial" w:hAnsi="Arial" w:cs="Arial"/>
-          <w:color w:val="212121"/>
-          <w:sz w:val="22"/>
-          <w:szCs w:val="22"/>
-          <w:shd w:val="clear" w:color="auto" w:fill="FFFFFF"/>
-        </w:rPr>
-        <w:t>Neurofluids</w:t>
-      </w:r>
-      <w:proofErr w:type="spellEnd"/>
-      <w:r>
-        <w:rPr>
-          <w:rStyle w:val="authors"/>
-          <w:rFonts w:ascii="Arial" w:hAnsi="Arial" w:cs="Arial"/>
-          <w:color w:val="212121"/>
-          <w:sz w:val="22"/>
-          <w:szCs w:val="22"/>
-          <w:shd w:val="clear" w:color="auto" w:fill="FFFFFF"/>
-        </w:rPr>
-        <w:t>: Anatomy, Physiology &amp; Imaging. 2022 September 21.</w:t>
+        <w:t>ISMRM Workshop on Neurofluids: Anatomy, Physiology &amp; Imaging. 2022 September 21.</w:t>
       </w:r>
     </w:p>
     <w:p>
@@ -6300,31 +5897,7 @@
           <w:szCs w:val="22"/>
           <w:shd w:val="clear" w:color="auto" w:fill="FFFFFF"/>
         </w:rPr>
-        <w:t xml:space="preserve">, Bernhardt, Z. S., Lose, S., </w:t>
-      </w:r>
-      <w:proofErr w:type="spellStart"/>
-      <w:r>
-        <w:rPr>
-          <w:rStyle w:val="authors"/>
-          <w:rFonts w:ascii="Arial" w:hAnsi="Arial" w:cs="Arial"/>
-          <w:color w:val="212121"/>
-          <w:sz w:val="22"/>
-          <w:szCs w:val="22"/>
-          <w:shd w:val="clear" w:color="auto" w:fill="FFFFFF"/>
-        </w:rPr>
-        <w:t>Pandos</w:t>
-      </w:r>
-      <w:proofErr w:type="spellEnd"/>
-      <w:r>
-        <w:rPr>
-          <w:rStyle w:val="authors"/>
-          <w:rFonts w:ascii="Arial" w:hAnsi="Arial" w:cs="Arial"/>
-          <w:color w:val="212121"/>
-          <w:sz w:val="22"/>
-          <w:szCs w:val="22"/>
-          <w:shd w:val="clear" w:color="auto" w:fill="FFFFFF"/>
-        </w:rPr>
-        <w:t xml:space="preserve">, A., Johnson, K. M., Eisenmenger, L. B., Okonkwo, O., &amp; Wieben, O. Effects of Respiration on Aortic Pulse Wave Velocity using Retrospective Respiratory Gated Radial 2D Phase Contrast MRI. </w:t>
+        <w:t xml:space="preserve">, Bernhardt, Z. S., Lose, S., Pandos, A., Johnson, K. M., Eisenmenger, L. B., Okonkwo, O., &amp; Wieben, O. Effects of Respiration on Aortic Pulse Wave Velocity using Retrospective Respiratory Gated Radial 2D Phase Contrast MRI. </w:t>
       </w:r>
       <w:r>
         <w:rPr>
@@ -6417,29 +5990,16 @@
           <w:shd w:val="clear" w:color="auto" w:fill="FFFFFF"/>
         </w:rPr>
       </w:pPr>
-      <w:proofErr w:type="spellStart"/>
-      <w:r>
-        <w:rPr>
-          <w:rStyle w:val="authors"/>
-          <w:rFonts w:ascii="Arial" w:hAnsi="Arial" w:cs="Arial"/>
-          <w:color w:val="212121"/>
-          <w:sz w:val="22"/>
-          <w:szCs w:val="22"/>
-          <w:shd w:val="clear" w:color="auto" w:fill="FFFFFF"/>
-        </w:rPr>
-        <w:t>Spahic</w:t>
-      </w:r>
-      <w:proofErr w:type="spellEnd"/>
-      <w:r>
-        <w:rPr>
-          <w:rStyle w:val="authors"/>
-          <w:rFonts w:ascii="Arial" w:hAnsi="Arial" w:cs="Arial"/>
-          <w:color w:val="212121"/>
-          <w:sz w:val="22"/>
-          <w:szCs w:val="22"/>
-          <w:shd w:val="clear" w:color="auto" w:fill="FFFFFF"/>
-        </w:rPr>
-        <w:t xml:space="preserve">, A., </w:t>
+      <w:r>
+        <w:rPr>
+          <w:rStyle w:val="authors"/>
+          <w:rFonts w:ascii="Arial" w:hAnsi="Arial" w:cs="Arial"/>
+          <w:color w:val="212121"/>
+          <w:sz w:val="22"/>
+          <w:szCs w:val="22"/>
+          <w:shd w:val="clear" w:color="auto" w:fill="FFFFFF"/>
+        </w:rPr>
+        <w:t xml:space="preserve">Spahic, A., </w:t>
       </w:r>
       <w:r>
         <w:rPr>
@@ -6463,55 +6023,7 @@
           <w:szCs w:val="22"/>
           <w:shd w:val="clear" w:color="auto" w:fill="FFFFFF"/>
         </w:rPr>
-        <w:t xml:space="preserve">, Wolfson, T., Harris, D., </w:t>
-      </w:r>
-      <w:proofErr w:type="spellStart"/>
-      <w:r>
-        <w:rPr>
-          <w:rStyle w:val="authors"/>
-          <w:rFonts w:ascii="Arial" w:hAnsi="Arial" w:cs="Arial"/>
-          <w:color w:val="212121"/>
-          <w:sz w:val="22"/>
-          <w:szCs w:val="22"/>
-          <w:shd w:val="clear" w:color="auto" w:fill="FFFFFF"/>
-        </w:rPr>
-        <w:t>Panagiotopoulos</w:t>
-      </w:r>
-      <w:proofErr w:type="spellEnd"/>
-      <w:r>
-        <w:rPr>
-          <w:rStyle w:val="authors"/>
-          <w:rFonts w:ascii="Arial" w:hAnsi="Arial" w:cs="Arial"/>
-          <w:color w:val="212121"/>
-          <w:sz w:val="22"/>
-          <w:szCs w:val="22"/>
-          <w:shd w:val="clear" w:color="auto" w:fill="FFFFFF"/>
-        </w:rPr>
-        <w:t>, N., Roldan-</w:t>
-      </w:r>
-      <w:proofErr w:type="spellStart"/>
-      <w:r>
-        <w:rPr>
-          <w:rStyle w:val="authors"/>
-          <w:rFonts w:ascii="Arial" w:hAnsi="Arial" w:cs="Arial"/>
-          <w:color w:val="212121"/>
-          <w:sz w:val="22"/>
-          <w:szCs w:val="22"/>
-          <w:shd w:val="clear" w:color="auto" w:fill="FFFFFF"/>
-        </w:rPr>
-        <w:t>Alzate</w:t>
-      </w:r>
-      <w:proofErr w:type="spellEnd"/>
-      <w:r>
-        <w:rPr>
-          <w:rStyle w:val="authors"/>
-          <w:rFonts w:ascii="Arial" w:hAnsi="Arial" w:cs="Arial"/>
-          <w:color w:val="212121"/>
-          <w:sz w:val="22"/>
-          <w:szCs w:val="22"/>
-          <w:shd w:val="clear" w:color="auto" w:fill="FFFFFF"/>
-        </w:rPr>
-        <w:t xml:space="preserve">, A., Johnson, K. M., Wieben, O., Sirlin, C. B., Reeder, S. B., &amp; Oechtering, T. H. Portal Venous 4D Flow MRI in Obese Patients Without Known Liver Disease Undergoing Weight Loss Surgery. </w:t>
+        <w:t xml:space="preserve">, Wolfson, T., Harris, D., Panagiotopoulos, N., Roldan-Alzate, A., Johnson, K. M., Wieben, O., Sirlin, C. B., Reeder, S. B., &amp; Oechtering, T. H. Portal Venous 4D Flow MRI in Obese Patients Without Known Liver Disease Undergoing Weight Loss Surgery. </w:t>
       </w:r>
       <w:r>
         <w:rPr>
@@ -6541,7 +6053,6 @@
           <w:shd w:val="clear" w:color="auto" w:fill="FFFFFF"/>
         </w:rPr>
       </w:pPr>
-      <w:proofErr w:type="spellStart"/>
       <w:r>
         <w:rPr>
           <w:rStyle w:val="authors"/>
@@ -6553,7 +6064,6 @@
         </w:rPr>
         <w:t>Spahic</w:t>
       </w:r>
-      <w:proofErr w:type="spellEnd"/>
       <w:r>
         <w:rPr>
           <w:rStyle w:val="authors"/>
@@ -6686,21 +6196,8 @@
           <w:szCs w:val="22"/>
           <w:shd w:val="clear" w:color="auto" w:fill="FFFFFF"/>
         </w:rPr>
-        <w:t>, Roldan-</w:t>
-      </w:r>
-      <w:proofErr w:type="spellStart"/>
-      <w:r>
-        <w:rPr>
-          <w:rStyle w:val="authors"/>
-          <w:rFonts w:ascii="Arial" w:hAnsi="Arial" w:cs="Arial"/>
-          <w:color w:val="212121"/>
-          <w:sz w:val="22"/>
-          <w:szCs w:val="22"/>
-          <w:shd w:val="clear" w:color="auto" w:fill="FFFFFF"/>
-        </w:rPr>
-        <w:t>Alzate</w:t>
-      </w:r>
-      <w:proofErr w:type="spellEnd"/>
+        <w:t>, Roldan-Alzate</w:t>
+      </w:r>
       <w:r>
         <w:rPr>
           <w:rStyle w:val="authors"/>
@@ -9500,21 +8997,8 @@
           <w:szCs w:val="22"/>
           <w:shd w:val="clear" w:color="auto" w:fill="FFFFFF"/>
         </w:rPr>
-        <w:t xml:space="preserve">, </w:t>
-      </w:r>
-      <w:proofErr w:type="spellStart"/>
-      <w:r>
-        <w:rPr>
-          <w:rStyle w:val="authors"/>
-          <w:rFonts w:ascii="Arial" w:hAnsi="Arial" w:cs="Arial"/>
-          <w:color w:val="212121"/>
-          <w:sz w:val="22"/>
-          <w:szCs w:val="22"/>
-          <w:shd w:val="clear" w:color="auto" w:fill="FFFFFF"/>
-        </w:rPr>
-        <w:t>Turski</w:t>
-      </w:r>
-      <w:proofErr w:type="spellEnd"/>
+        <w:t>, Turski</w:t>
+      </w:r>
       <w:r>
         <w:rPr>
           <w:rStyle w:val="authors"/>
@@ -10488,21 +9972,8 @@
           <w:szCs w:val="22"/>
           <w:shd w:val="clear" w:color="auto" w:fill="FFFFFF"/>
         </w:rPr>
-        <w:t xml:space="preserve">, </w:t>
-      </w:r>
-      <w:proofErr w:type="spellStart"/>
-      <w:r>
-        <w:rPr>
-          <w:rStyle w:val="authors"/>
-          <w:rFonts w:ascii="Arial" w:hAnsi="Arial" w:cs="Arial"/>
-          <w:color w:val="212121"/>
-          <w:sz w:val="22"/>
-          <w:szCs w:val="22"/>
-          <w:shd w:val="clear" w:color="auto" w:fill="FFFFFF"/>
-        </w:rPr>
-        <w:t>Turski</w:t>
-      </w:r>
-      <w:proofErr w:type="spellEnd"/>
+        <w:t>, Turski</w:t>
+      </w:r>
       <w:r>
         <w:rPr>
           <w:rStyle w:val="authors"/>
@@ -10917,21 +10388,8 @@
           <w:szCs w:val="22"/>
           <w:shd w:val="clear" w:color="auto" w:fill="FFFFFF"/>
         </w:rPr>
-        <w:t xml:space="preserve">, </w:t>
-      </w:r>
-      <w:proofErr w:type="spellStart"/>
-      <w:r>
-        <w:rPr>
-          <w:rStyle w:val="authors"/>
-          <w:rFonts w:ascii="Arial" w:hAnsi="Arial" w:cs="Arial"/>
-          <w:color w:val="212121"/>
-          <w:sz w:val="22"/>
-          <w:szCs w:val="22"/>
-          <w:shd w:val="clear" w:color="auto" w:fill="FFFFFF"/>
-        </w:rPr>
-        <w:t>Turski</w:t>
-      </w:r>
-      <w:proofErr w:type="spellEnd"/>
+        <w:t>, Turski</w:t>
+      </w:r>
       <w:r>
         <w:rPr>
           <w:rStyle w:val="authors"/>
@@ -12079,21 +11537,8 @@
           <w:szCs w:val="22"/>
           <w:shd w:val="clear" w:color="auto" w:fill="FFFFFF"/>
         </w:rPr>
-        <w:t xml:space="preserve">, </w:t>
-      </w:r>
-      <w:proofErr w:type="spellStart"/>
-      <w:r>
-        <w:rPr>
-          <w:rStyle w:val="authors"/>
-          <w:rFonts w:ascii="Arial" w:hAnsi="Arial" w:cs="Arial"/>
-          <w:color w:val="212121"/>
-          <w:sz w:val="22"/>
-          <w:szCs w:val="22"/>
-          <w:shd w:val="clear" w:color="auto" w:fill="FFFFFF"/>
-        </w:rPr>
-        <w:t>Meram</w:t>
-      </w:r>
-      <w:proofErr w:type="spellEnd"/>
+        <w:t>, Meram</w:t>
+      </w:r>
       <w:r>
         <w:rPr>
           <w:rStyle w:val="authors"/>
@@ -12136,21 +11581,8 @@
           <w:szCs w:val="22"/>
           <w:shd w:val="clear" w:color="auto" w:fill="FFFFFF"/>
         </w:rPr>
-        <w:t xml:space="preserve">, </w:t>
-      </w:r>
-      <w:proofErr w:type="spellStart"/>
-      <w:r>
-        <w:rPr>
-          <w:rStyle w:val="authors"/>
-          <w:rFonts w:ascii="Arial" w:hAnsi="Arial" w:cs="Arial"/>
-          <w:color w:val="212121"/>
-          <w:sz w:val="22"/>
-          <w:szCs w:val="22"/>
-          <w:shd w:val="clear" w:color="auto" w:fill="FFFFFF"/>
-        </w:rPr>
-        <w:t>Medero</w:t>
-      </w:r>
-      <w:proofErr w:type="spellEnd"/>
+        <w:t>, Medero</w:t>
+      </w:r>
       <w:r>
         <w:rPr>
           <w:rStyle w:val="authors"/>
@@ -12259,21 +11691,8 @@
           <w:szCs w:val="22"/>
           <w:shd w:val="clear" w:color="auto" w:fill="FFFFFF"/>
         </w:rPr>
-        <w:t xml:space="preserve">, </w:t>
-      </w:r>
-      <w:proofErr w:type="spellStart"/>
-      <w:r>
-        <w:rPr>
-          <w:rStyle w:val="authors"/>
-          <w:rFonts w:ascii="Arial" w:hAnsi="Arial" w:cs="Arial"/>
-          <w:color w:val="212121"/>
-          <w:sz w:val="22"/>
-          <w:szCs w:val="22"/>
-          <w:shd w:val="clear" w:color="auto" w:fill="FFFFFF"/>
-        </w:rPr>
-        <w:t>Laeseke</w:t>
-      </w:r>
-      <w:proofErr w:type="spellEnd"/>
+        <w:t>, Laeseke</w:t>
+      </w:r>
       <w:r>
         <w:rPr>
           <w:rStyle w:val="authors"/>
@@ -13323,21 +12742,8 @@
           <w:szCs w:val="22"/>
           <w:shd w:val="clear" w:color="auto" w:fill="FFFFFF"/>
         </w:rPr>
-        <w:t>, Roldan-</w:t>
-      </w:r>
-      <w:proofErr w:type="spellStart"/>
-      <w:r>
-        <w:rPr>
-          <w:rStyle w:val="authors"/>
-          <w:rFonts w:ascii="Arial" w:hAnsi="Arial" w:cs="Arial"/>
-          <w:color w:val="212121"/>
-          <w:sz w:val="22"/>
-          <w:szCs w:val="22"/>
-          <w:shd w:val="clear" w:color="auto" w:fill="FFFFFF"/>
-        </w:rPr>
-        <w:t>Alzate</w:t>
-      </w:r>
-      <w:proofErr w:type="spellEnd"/>
+        <w:t>, Roldan-Alzate</w:t>
+      </w:r>
       <w:r>
         <w:rPr>
           <w:rStyle w:val="authors"/>
@@ -13576,21 +12982,8 @@
           <w:szCs w:val="22"/>
           <w:shd w:val="clear" w:color="auto" w:fill="FFFFFF"/>
         </w:rPr>
-        <w:t>, Roldan-</w:t>
-      </w:r>
-      <w:proofErr w:type="spellStart"/>
-      <w:r>
-        <w:rPr>
-          <w:rStyle w:val="authors"/>
-          <w:rFonts w:ascii="Arial" w:hAnsi="Arial" w:cs="Arial"/>
-          <w:color w:val="212121"/>
-          <w:sz w:val="22"/>
-          <w:szCs w:val="22"/>
-          <w:shd w:val="clear" w:color="auto" w:fill="FFFFFF"/>
-        </w:rPr>
-        <w:t>Alzate</w:t>
-      </w:r>
-      <w:proofErr w:type="spellEnd"/>
+        <w:t>, Roldan-Alzate</w:t>
+      </w:r>
       <w:r>
         <w:rPr>
           <w:rStyle w:val="authors"/>
@@ -13966,9 +13359,8 @@
           <w:szCs w:val="22"/>
           <w:shd w:val="clear" w:color="auto" w:fill="FFFFFF"/>
         </w:rPr>
-        <w:t xml:space="preserve">; Paris, </w:t>
-      </w:r>
-      <w:proofErr w:type="spellStart"/>
+        <w:t>; Paris, France.</w:t>
+      </w:r>
       <w:r>
         <w:rPr>
           <w:rStyle w:val="confloc"/>
@@ -13978,20 +13370,8 @@
           <w:szCs w:val="22"/>
           <w:shd w:val="clear" w:color="auto" w:fill="FFFFFF"/>
         </w:rPr>
-        <w:t>France.</w:t>
-      </w:r>
-      <w:r>
-        <w:rPr>
-          <w:rStyle w:val="confloc"/>
-          <w:rFonts w:ascii="Arial" w:hAnsi="Arial" w:cs="Arial"/>
-          <w:color w:val="212121"/>
-          <w:sz w:val="22"/>
-          <w:szCs w:val="22"/>
-          <w:shd w:val="clear" w:color="auto" w:fill="FFFFFF"/>
-        </w:rPr>
         <w:t>s</w:t>
       </w:r>
-      <w:proofErr w:type="spellEnd"/>
     </w:p>
     <w:p>
       <w:pPr>
@@ -14031,21 +13411,8 @@
           <w:szCs w:val="22"/>
           <w:shd w:val="clear" w:color="auto" w:fill="FFFFFF"/>
         </w:rPr>
-        <w:t>, Roldan-</w:t>
-      </w:r>
-      <w:proofErr w:type="spellStart"/>
-      <w:r>
-        <w:rPr>
-          <w:rStyle w:val="authors"/>
-          <w:rFonts w:ascii="Arial" w:hAnsi="Arial" w:cs="Arial"/>
-          <w:color w:val="212121"/>
-          <w:sz w:val="22"/>
-          <w:szCs w:val="22"/>
-          <w:shd w:val="clear" w:color="auto" w:fill="FFFFFF"/>
-        </w:rPr>
-        <w:t>Alzate</w:t>
-      </w:r>
-      <w:proofErr w:type="spellEnd"/>
+        <w:t>, Roldan-Alzate</w:t>
+      </w:r>
       <w:r>
         <w:rPr>
           <w:rStyle w:val="authors"/>
@@ -14710,25 +14077,7 @@
           <w:sz w:val="22"/>
           <w:szCs w:val="22"/>
         </w:rPr>
-        <w:t xml:space="preserve">Jennifer </w:t>
-      </w:r>
-      <w:proofErr w:type="spellStart"/>
-      <w:r>
-        <w:rPr>
-          <w:rFonts w:ascii="Arial" w:hAnsi="Arial" w:cs="Arial"/>
-          <w:sz w:val="22"/>
-          <w:szCs w:val="22"/>
-        </w:rPr>
-        <w:t>Fondakowski</w:t>
-      </w:r>
-      <w:proofErr w:type="spellEnd"/>
-      <w:r>
-        <w:rPr>
-          <w:rFonts w:ascii="Arial" w:hAnsi="Arial" w:cs="Arial"/>
-          <w:sz w:val="22"/>
-          <w:szCs w:val="22"/>
-        </w:rPr>
-        <w:t xml:space="preserve"> – Undergraduate Student in Biology (Okonkwo Lab)</w:t>
+        <w:t>Jennifer Fondakowski – Undergraduate Student in Biology (Okonkwo Lab)</w:t>
       </w:r>
     </w:p>
     <w:p>
@@ -14749,25 +14098,7 @@
           <w:sz w:val="22"/>
           <w:szCs w:val="22"/>
         </w:rPr>
-        <w:t xml:space="preserve">Mackenzie </w:t>
-      </w:r>
-      <w:proofErr w:type="spellStart"/>
-      <w:r>
-        <w:rPr>
-          <w:rFonts w:ascii="Arial" w:hAnsi="Arial" w:cs="Arial"/>
-          <w:sz w:val="22"/>
-          <w:szCs w:val="22"/>
-        </w:rPr>
-        <w:t>Jarchow</w:t>
-      </w:r>
-      <w:proofErr w:type="spellEnd"/>
-      <w:r>
-        <w:rPr>
-          <w:rFonts w:ascii="Arial" w:hAnsi="Arial" w:cs="Arial"/>
-          <w:sz w:val="22"/>
-          <w:szCs w:val="22"/>
-        </w:rPr>
-        <w:t xml:space="preserve"> - Undergraduate Student in Neurobiology (Okonkwo Lab)</w:t>
+        <w:t>Mackenzie Jarchow - Undergraduate Student in Neurobiology (Okonkwo Lab)</w:t>
       </w:r>
     </w:p>
     <w:p>
@@ -14809,25 +14140,7 @@
           <w:sz w:val="22"/>
           <w:szCs w:val="22"/>
         </w:rPr>
-        <w:t xml:space="preserve">Alma </w:t>
-      </w:r>
-      <w:proofErr w:type="spellStart"/>
-      <w:r>
-        <w:rPr>
-          <w:rFonts w:ascii="Arial" w:hAnsi="Arial" w:cs="Arial"/>
-          <w:sz w:val="22"/>
-          <w:szCs w:val="22"/>
-        </w:rPr>
-        <w:t>Spahic</w:t>
-      </w:r>
-      <w:proofErr w:type="spellEnd"/>
-      <w:r>
-        <w:rPr>
-          <w:rFonts w:ascii="Arial" w:hAnsi="Arial" w:cs="Arial"/>
-          <w:sz w:val="22"/>
-          <w:szCs w:val="22"/>
-        </w:rPr>
-        <w:t xml:space="preserve"> – Graduate student in Medical Physics</w:t>
+        <w:t>Alma Spahic – Graduate student in Medical Physics</w:t>
       </w:r>
     </w:p>
     <w:p>

</xml_diff>

<commit_message>
update about me and last changes to images
</commit_message>
<xml_diff>
--- a/files/CV_GrantRoberts.docx
+++ b/files/CV_GrantRoberts.docx
@@ -163,6 +163,7 @@
         </w:rPr>
         <w:t>-</w:t>
       </w:r>
+      <w:proofErr w:type="spellStart"/>
       <w:r>
         <w:rPr>
           <w:rFonts w:ascii="Arial" w:hAnsi="Arial" w:cs="Arial"/>
@@ -171,6 +172,7 @@
         </w:rPr>
         <w:t>xxxx</w:t>
       </w:r>
+      <w:proofErr w:type="spellEnd"/>
     </w:p>
     <w:p>
       <w:pPr>
@@ -1262,6 +1264,7 @@
         </w:rPr>
         <w:tab/>
       </w:r>
+      <w:proofErr w:type="spellStart"/>
       <w:r>
         <w:rPr>
           <w:rFonts w:ascii="Arial" w:hAnsi="Arial" w:cs="Arial"/>
@@ -1271,7 +1274,19 @@
           <w:sz w:val="22"/>
           <w:szCs w:val="22"/>
         </w:rPr>
-        <w:t>NeoSoft, LLC</w:t>
+        <w:t>NeoSoft</w:t>
+      </w:r>
+      <w:proofErr w:type="spellEnd"/>
+      <w:r>
+        <w:rPr>
+          <w:rFonts w:ascii="Arial" w:hAnsi="Arial" w:cs="Arial"/>
+          <w:b/>
+          <w:bCs/>
+          <w:iCs/>
+          <w:sz w:val="22"/>
+          <w:szCs w:val="22"/>
+        </w:rPr>
+        <w:t>, LLC</w:t>
       </w:r>
       <w:r>
         <w:rPr>
@@ -3719,7 +3734,51 @@
           <w:sz w:val="22"/>
           <w:szCs w:val="22"/>
         </w:rPr>
-        <w:t xml:space="preserve">B.*, Peret, A.*, Famakin, B. M., Spahic, A., </w:t>
+        <w:t xml:space="preserve">B.*, Peret, A.*, </w:t>
+      </w:r>
+      <w:proofErr w:type="spellStart"/>
+      <w:r>
+        <w:rPr>
+          <w:rFonts w:ascii="Arial" w:hAnsi="Arial" w:cs="Arial"/>
+          <w:snapToGrid/>
+          <w:color w:val="000000"/>
+          <w:sz w:val="22"/>
+          <w:szCs w:val="22"/>
+        </w:rPr>
+        <w:t>Famakin</w:t>
+      </w:r>
+      <w:proofErr w:type="spellEnd"/>
+      <w:r>
+        <w:rPr>
+          <w:rFonts w:ascii="Arial" w:hAnsi="Arial" w:cs="Arial"/>
+          <w:snapToGrid/>
+          <w:color w:val="000000"/>
+          <w:sz w:val="22"/>
+          <w:szCs w:val="22"/>
+        </w:rPr>
+        <w:t xml:space="preserve">, B. M., </w:t>
+      </w:r>
+      <w:proofErr w:type="spellStart"/>
+      <w:r>
+        <w:rPr>
+          <w:rFonts w:ascii="Arial" w:hAnsi="Arial" w:cs="Arial"/>
+          <w:snapToGrid/>
+          <w:color w:val="000000"/>
+          <w:sz w:val="22"/>
+          <w:szCs w:val="22"/>
+        </w:rPr>
+        <w:t>Spahic</w:t>
+      </w:r>
+      <w:proofErr w:type="spellEnd"/>
+      <w:r>
+        <w:rPr>
+          <w:rFonts w:ascii="Arial" w:hAnsi="Arial" w:cs="Arial"/>
+          <w:snapToGrid/>
+          <w:color w:val="000000"/>
+          <w:sz w:val="22"/>
+          <w:szCs w:val="22"/>
+        </w:rPr>
+        <w:t xml:space="preserve">, A., </w:t>
       </w:r>
       <w:r>
         <w:rPr>
@@ -3741,7 +3800,29 @@
           <w:sz w:val="22"/>
           <w:szCs w:val="22"/>
         </w:rPr>
-        <w:t xml:space="preserve">, Bockholt, H. J., Johnson, K. M., &amp; Paulsen, J. S. (2022). Vascular Contributions to Alzheimer’s Disease. </w:t>
+        <w:t xml:space="preserve">, </w:t>
+      </w:r>
+      <w:proofErr w:type="spellStart"/>
+      <w:r>
+        <w:rPr>
+          <w:rFonts w:ascii="Arial" w:hAnsi="Arial" w:cs="Arial"/>
+          <w:snapToGrid/>
+          <w:color w:val="000000"/>
+          <w:sz w:val="22"/>
+          <w:szCs w:val="22"/>
+        </w:rPr>
+        <w:t>Bockholt</w:t>
+      </w:r>
+      <w:proofErr w:type="spellEnd"/>
+      <w:r>
+        <w:rPr>
+          <w:rFonts w:ascii="Arial" w:hAnsi="Arial" w:cs="Arial"/>
+          <w:snapToGrid/>
+          <w:color w:val="000000"/>
+          <w:sz w:val="22"/>
+          <w:szCs w:val="22"/>
+        </w:rPr>
+        <w:t xml:space="preserve">, H. J., Johnson, K. M., &amp; Paulsen, J. S. (2022). Vascular Contributions to Alzheimer’s Disease. </w:t>
       </w:r>
       <w:r>
         <w:rPr>
@@ -3816,7 +3897,25 @@
           <w:sz w:val="22"/>
           <w:szCs w:val="22"/>
         </w:rPr>
-        <w:t xml:space="preserve">, Kuner, A. D., Manunga, J., Chang, W., Spahic, A., Peret, A., Wieben, O., Johnson, K. M., &amp; Eisenmenger, L. B. </w:t>
+        <w:t xml:space="preserve">, Kuner, A. D., Manunga, J., Chang, W., </w:t>
+      </w:r>
+      <w:proofErr w:type="spellStart"/>
+      <w:r>
+        <w:rPr>
+          <w:rFonts w:ascii="Arial" w:hAnsi="Arial" w:cs="Arial"/>
+          <w:sz w:val="22"/>
+          <w:szCs w:val="22"/>
+        </w:rPr>
+        <w:t>Spahic</w:t>
+      </w:r>
+      <w:proofErr w:type="spellEnd"/>
+      <w:r>
+        <w:rPr>
+          <w:rFonts w:ascii="Arial" w:hAnsi="Arial" w:cs="Arial"/>
+          <w:sz w:val="22"/>
+          <w:szCs w:val="22"/>
+        </w:rPr>
+        <w:t xml:space="preserve">, A., Peret, A., Wieben, O., Johnson, K. M., &amp; Eisenmenger, L. B. </w:t>
       </w:r>
       <w:r>
         <w:rPr>
@@ -3838,7 +3937,33 @@
           <w:sz w:val="22"/>
           <w:szCs w:val="22"/>
         </w:rPr>
-        <w:t>Accepted to Neurographics.</w:t>
+        <w:t xml:space="preserve">Accepted to </w:t>
+      </w:r>
+      <w:proofErr w:type="spellStart"/>
+      <w:r>
+        <w:rPr>
+          <w:rFonts w:ascii="Arial" w:hAnsi="Arial" w:cs="Arial"/>
+          <w:i/>
+          <w:iCs/>
+          <w:snapToGrid/>
+          <w:color w:val="000000"/>
+          <w:sz w:val="22"/>
+          <w:szCs w:val="22"/>
+        </w:rPr>
+        <w:t>Neurographics</w:t>
+      </w:r>
+      <w:proofErr w:type="spellEnd"/>
+      <w:r>
+        <w:rPr>
+          <w:rFonts w:ascii="Arial" w:hAnsi="Arial" w:cs="Arial"/>
+          <w:i/>
+          <w:iCs/>
+          <w:snapToGrid/>
+          <w:color w:val="000000"/>
+          <w:sz w:val="22"/>
+          <w:szCs w:val="22"/>
+        </w:rPr>
+        <w:t>.</w:t>
       </w:r>
     </w:p>
     <w:p>
@@ -3880,7 +4005,25 @@
           <w:sz w:val="22"/>
           <w:szCs w:val="22"/>
         </w:rPr>
-        <w:t xml:space="preserve">, Spahic, A., Tang, C., Kuner, A., Grayev, A., Field, A., Rowley, H. A., &amp; Kennedy, T. When Less is More: FAST MR Protocols for Neuroradiology. </w:t>
+        <w:t xml:space="preserve">, </w:t>
+      </w:r>
+      <w:proofErr w:type="spellStart"/>
+      <w:r>
+        <w:rPr>
+          <w:rFonts w:ascii="Arial" w:hAnsi="Arial" w:cs="Arial"/>
+          <w:sz w:val="22"/>
+          <w:szCs w:val="22"/>
+        </w:rPr>
+        <w:t>Spahic</w:t>
+      </w:r>
+      <w:proofErr w:type="spellEnd"/>
+      <w:r>
+        <w:rPr>
+          <w:rFonts w:ascii="Arial" w:hAnsi="Arial" w:cs="Arial"/>
+          <w:sz w:val="22"/>
+          <w:szCs w:val="22"/>
+        </w:rPr>
+        <w:t xml:space="preserve">, A., Tang, C., Kuner, A., Grayev, A., Field, A., Rowley, H. A., &amp; Kennedy, T. When Less is More: FAST MR Protocols for Neuroradiology. </w:t>
       </w:r>
       <w:r>
         <w:rPr>
@@ -3900,7 +4043,29 @@
           <w:sz w:val="22"/>
           <w:szCs w:val="22"/>
         </w:rPr>
-        <w:t xml:space="preserve"> Radiographics.</w:t>
+        <w:t xml:space="preserve"> </w:t>
+      </w:r>
+      <w:proofErr w:type="spellStart"/>
+      <w:r>
+        <w:rPr>
+          <w:rFonts w:ascii="Arial" w:hAnsi="Arial" w:cs="Arial"/>
+          <w:i/>
+          <w:iCs/>
+          <w:sz w:val="22"/>
+          <w:szCs w:val="22"/>
+        </w:rPr>
+        <w:t>Radiographics</w:t>
+      </w:r>
+      <w:proofErr w:type="spellEnd"/>
+      <w:r>
+        <w:rPr>
+          <w:rFonts w:ascii="Arial" w:hAnsi="Arial" w:cs="Arial"/>
+          <w:i/>
+          <w:iCs/>
+          <w:sz w:val="22"/>
+          <w:szCs w:val="22"/>
+        </w:rPr>
+        <w:t>.</w:t>
       </w:r>
       <w:r>
         <w:rPr>
@@ -3952,7 +4117,47 @@
           <w:sz w:val="22"/>
           <w:szCs w:val="22"/>
         </w:rPr>
-        <w:t>, Panagiotopoulos, N., Wieben, O., Reeder, S.B., &amp; Roldan-Alzate, A. (</w:t>
+        <w:t xml:space="preserve">, </w:t>
+      </w:r>
+      <w:proofErr w:type="spellStart"/>
+      <w:r>
+        <w:rPr>
+          <w:rFonts w:ascii="Arial" w:hAnsi="Arial" w:cs="Arial"/>
+          <w:iCs/>
+          <w:sz w:val="22"/>
+          <w:szCs w:val="22"/>
+        </w:rPr>
+        <w:t>Panagiotopoulos</w:t>
+      </w:r>
+      <w:proofErr w:type="spellEnd"/>
+      <w:r>
+        <w:rPr>
+          <w:rFonts w:ascii="Arial" w:hAnsi="Arial" w:cs="Arial"/>
+          <w:iCs/>
+          <w:sz w:val="22"/>
+          <w:szCs w:val="22"/>
+        </w:rPr>
+        <w:t>, N., Wieben, O., Reeder, S.B., &amp; Roldan-</w:t>
+      </w:r>
+      <w:proofErr w:type="spellStart"/>
+      <w:r>
+        <w:rPr>
+          <w:rFonts w:ascii="Arial" w:hAnsi="Arial" w:cs="Arial"/>
+          <w:iCs/>
+          <w:sz w:val="22"/>
+          <w:szCs w:val="22"/>
+        </w:rPr>
+        <w:t>Alzate</w:t>
+      </w:r>
+      <w:proofErr w:type="spellEnd"/>
+      <w:r>
+        <w:rPr>
+          <w:rFonts w:ascii="Arial" w:hAnsi="Arial" w:cs="Arial"/>
+          <w:iCs/>
+          <w:sz w:val="22"/>
+          <w:szCs w:val="22"/>
+        </w:rPr>
+        <w:t>, A. (</w:t>
       </w:r>
       <w:r>
         <w:rPr>
@@ -4058,21 +4263,49 @@
         </w:rPr>
         <w:t xml:space="preserve">, </w:t>
       </w:r>
-      <w:r>
-        <w:rPr>
-          <w:rFonts w:ascii="Arial" w:hAnsi="Arial" w:cs="Arial"/>
-          <w:sz w:val="22"/>
-          <w:szCs w:val="22"/>
-        </w:rPr>
-        <w:t xml:space="preserve">Spahic, A., </w:t>
-      </w:r>
-      <w:r>
-        <w:rPr>
-          <w:rFonts w:ascii="Arial" w:hAnsi="Arial" w:cs="Arial"/>
-          <w:sz w:val="22"/>
-          <w:szCs w:val="22"/>
-        </w:rPr>
-        <w:t>Johnson, K. M., Turski, P. A., Eisenmenger, L. B., &amp; Wieben, O. (</w:t>
+      <w:proofErr w:type="spellStart"/>
+      <w:r>
+        <w:rPr>
+          <w:rFonts w:ascii="Arial" w:hAnsi="Arial" w:cs="Arial"/>
+          <w:sz w:val="22"/>
+          <w:szCs w:val="22"/>
+        </w:rPr>
+        <w:t>Spahic</w:t>
+      </w:r>
+      <w:proofErr w:type="spellEnd"/>
+      <w:r>
+        <w:rPr>
+          <w:rFonts w:ascii="Arial" w:hAnsi="Arial" w:cs="Arial"/>
+          <w:sz w:val="22"/>
+          <w:szCs w:val="22"/>
+        </w:rPr>
+        <w:t xml:space="preserve">, A., </w:t>
+      </w:r>
+      <w:r>
+        <w:rPr>
+          <w:rFonts w:ascii="Arial" w:hAnsi="Arial" w:cs="Arial"/>
+          <w:sz w:val="22"/>
+          <w:szCs w:val="22"/>
+        </w:rPr>
+        <w:t xml:space="preserve">Johnson, K. M., </w:t>
+      </w:r>
+      <w:proofErr w:type="spellStart"/>
+      <w:r>
+        <w:rPr>
+          <w:rFonts w:ascii="Arial" w:hAnsi="Arial" w:cs="Arial"/>
+          <w:sz w:val="22"/>
+          <w:szCs w:val="22"/>
+        </w:rPr>
+        <w:t>Turski</w:t>
+      </w:r>
+      <w:proofErr w:type="spellEnd"/>
+      <w:r>
+        <w:rPr>
+          <w:rFonts w:ascii="Arial" w:hAnsi="Arial" w:cs="Arial"/>
+          <w:sz w:val="22"/>
+          <w:szCs w:val="22"/>
+        </w:rPr>
+        <w:t>, P. A., Eisenmenger, L. B., &amp; Wieben, O. (</w:t>
       </w:r>
       <w:r>
         <w:rPr>
@@ -4194,7 +4427,47 @@
           <w:sz w:val="22"/>
           <w:szCs w:val="22"/>
         </w:rPr>
-        <w:t>, Panagiotopoulos, N., Wieben, O., Roldan-Alzate, A., &amp; Reeder, S. B. (</w:t>
+        <w:t xml:space="preserve">, </w:t>
+      </w:r>
+      <w:proofErr w:type="spellStart"/>
+      <w:r>
+        <w:rPr>
+          <w:rFonts w:ascii="Arial" w:hAnsi="Arial" w:cs="Arial"/>
+          <w:iCs/>
+          <w:sz w:val="22"/>
+          <w:szCs w:val="22"/>
+        </w:rPr>
+        <w:t>Panagiotopoulos</w:t>
+      </w:r>
+      <w:proofErr w:type="spellEnd"/>
+      <w:r>
+        <w:rPr>
+          <w:rFonts w:ascii="Arial" w:hAnsi="Arial" w:cs="Arial"/>
+          <w:iCs/>
+          <w:sz w:val="22"/>
+          <w:szCs w:val="22"/>
+        </w:rPr>
+        <w:t>, N., Wieben, O., Roldan-</w:t>
+      </w:r>
+      <w:proofErr w:type="spellStart"/>
+      <w:r>
+        <w:rPr>
+          <w:rFonts w:ascii="Arial" w:hAnsi="Arial" w:cs="Arial"/>
+          <w:iCs/>
+          <w:sz w:val="22"/>
+          <w:szCs w:val="22"/>
+        </w:rPr>
+        <w:t>Alzate</w:t>
+      </w:r>
+      <w:proofErr w:type="spellEnd"/>
+      <w:r>
+        <w:rPr>
+          <w:rFonts w:ascii="Arial" w:hAnsi="Arial" w:cs="Arial"/>
+          <w:iCs/>
+          <w:sz w:val="22"/>
+          <w:szCs w:val="22"/>
+        </w:rPr>
+        <w:t>, A., &amp; Reeder, S. B. (</w:t>
       </w:r>
       <w:r>
         <w:rPr>
@@ -4531,7 +4804,47 @@
           <w:szCs w:val="22"/>
           <w:shd w:val="clear" w:color="auto" w:fill="FFFFFF"/>
         </w:rPr>
-        <w:t xml:space="preserve"> François, C. J., Starekova, J., Roldán-Alzate, A., &amp; Wieben, O. (2021). Non-invasive assessment of mesenteric hemodynamics in patients with suspected chronic mesenteric ischemia using 4D flow MRI. </w:t>
+        <w:t xml:space="preserve"> François, C. J., </w:t>
+      </w:r>
+      <w:proofErr w:type="spellStart"/>
+      <w:r>
+        <w:rPr>
+          <w:rFonts w:ascii="Arial" w:hAnsi="Arial" w:cs="Arial"/>
+          <w:sz w:val="22"/>
+          <w:szCs w:val="22"/>
+          <w:shd w:val="clear" w:color="auto" w:fill="FFFFFF"/>
+        </w:rPr>
+        <w:t>Starekova</w:t>
+      </w:r>
+      <w:proofErr w:type="spellEnd"/>
+      <w:r>
+        <w:rPr>
+          <w:rFonts w:ascii="Arial" w:hAnsi="Arial" w:cs="Arial"/>
+          <w:sz w:val="22"/>
+          <w:szCs w:val="22"/>
+          <w:shd w:val="clear" w:color="auto" w:fill="FFFFFF"/>
+        </w:rPr>
+        <w:t xml:space="preserve">, J., </w:t>
+      </w:r>
+      <w:proofErr w:type="spellStart"/>
+      <w:r>
+        <w:rPr>
+          <w:rFonts w:ascii="Arial" w:hAnsi="Arial" w:cs="Arial"/>
+          <w:sz w:val="22"/>
+          <w:szCs w:val="22"/>
+          <w:shd w:val="clear" w:color="auto" w:fill="FFFFFF"/>
+        </w:rPr>
+        <w:t>Roldán-Alzate</w:t>
+      </w:r>
+      <w:proofErr w:type="spellEnd"/>
+      <w:r>
+        <w:rPr>
+          <w:rFonts w:ascii="Arial" w:hAnsi="Arial" w:cs="Arial"/>
+          <w:sz w:val="22"/>
+          <w:szCs w:val="22"/>
+          <w:shd w:val="clear" w:color="auto" w:fill="FFFFFF"/>
+        </w:rPr>
+        <w:t>, A., &amp; Wieben, O. (2021). Non-invasive assessment of mesenteric hemodynamics in patients with suspected chronic mesenteric ischemia using 4D flow MRI. </w:t>
       </w:r>
       <w:r>
         <w:rPr>
@@ -4689,7 +5002,25 @@
           <w:sz w:val="22"/>
           <w:szCs w:val="22"/>
         </w:rPr>
-        <w:t xml:space="preserve">Carter, K. J., Ward, A. T., Kellawan, J. M., Harrell, J. W., Peltonen, G. L., </w:t>
+        <w:t xml:space="preserve">Carter, K. J., Ward, A. T., </w:t>
+      </w:r>
+      <w:proofErr w:type="spellStart"/>
+      <w:r>
+        <w:rPr>
+          <w:rFonts w:ascii="Arial" w:hAnsi="Arial" w:cs="Arial"/>
+          <w:sz w:val="22"/>
+          <w:szCs w:val="22"/>
+        </w:rPr>
+        <w:t>Kellawan</w:t>
+      </w:r>
+      <w:proofErr w:type="spellEnd"/>
+      <w:r>
+        <w:rPr>
+          <w:rFonts w:ascii="Arial" w:hAnsi="Arial" w:cs="Arial"/>
+          <w:sz w:val="22"/>
+          <w:szCs w:val="22"/>
+        </w:rPr>
+        <w:t xml:space="preserve">, J. M., Harrell, J. W., Peltonen, G. L., </w:t>
       </w:r>
       <w:r>
         <w:rPr>
@@ -4707,7 +5038,43 @@
           <w:sz w:val="22"/>
           <w:szCs w:val="22"/>
         </w:rPr>
-        <w:t xml:space="preserve">, Al-Subu, A., Hagen, S. A., Serlin, R. C., Eldridge, M., Wieben, O., &amp; Schrage, W. G. Reduced Resting Macrovascular and Microvascular Cerebral Blood Flow in Young Adults with Metabolic Syndrome: Exploring Mechanisms. </w:t>
+        <w:t>, Al-</w:t>
+      </w:r>
+      <w:proofErr w:type="spellStart"/>
+      <w:r>
+        <w:rPr>
+          <w:rFonts w:ascii="Arial" w:hAnsi="Arial" w:cs="Arial"/>
+          <w:sz w:val="22"/>
+          <w:szCs w:val="22"/>
+        </w:rPr>
+        <w:t>Subu</w:t>
+      </w:r>
+      <w:proofErr w:type="spellEnd"/>
+      <w:r>
+        <w:rPr>
+          <w:rFonts w:ascii="Arial" w:hAnsi="Arial" w:cs="Arial"/>
+          <w:sz w:val="22"/>
+          <w:szCs w:val="22"/>
+        </w:rPr>
+        <w:t xml:space="preserve">, A., Hagen, S. A., </w:t>
+      </w:r>
+      <w:proofErr w:type="spellStart"/>
+      <w:r>
+        <w:rPr>
+          <w:rFonts w:ascii="Arial" w:hAnsi="Arial" w:cs="Arial"/>
+          <w:sz w:val="22"/>
+          <w:szCs w:val="22"/>
+        </w:rPr>
+        <w:t>Serlin</w:t>
+      </w:r>
+      <w:proofErr w:type="spellEnd"/>
+      <w:r>
+        <w:rPr>
+          <w:rFonts w:ascii="Arial" w:hAnsi="Arial" w:cs="Arial"/>
+          <w:sz w:val="22"/>
+          <w:szCs w:val="22"/>
+        </w:rPr>
+        <w:t xml:space="preserve">, R. C., Eldridge, M., Wieben, O., &amp; Schrage, W. G. Reduced Resting Macrovascular and Microvascular Cerebral Blood Flow in Young Adults with Metabolic Syndrome: Exploring Mechanisms. </w:t>
       </w:r>
       <w:r>
         <w:rPr>
@@ -4808,13 +5175,23 @@
           <w:szCs w:val="22"/>
         </w:rPr>
       </w:pPr>
-      <w:r>
-        <w:rPr>
-          <w:rFonts w:ascii="Arial" w:hAnsi="Arial" w:cs="Arial"/>
-          <w:sz w:val="22"/>
-          <w:szCs w:val="22"/>
-        </w:rPr>
-        <w:t>Spahic, A.,</w:t>
+      <w:proofErr w:type="spellStart"/>
+      <w:r>
+        <w:rPr>
+          <w:rFonts w:ascii="Arial" w:hAnsi="Arial" w:cs="Arial"/>
+          <w:sz w:val="22"/>
+          <w:szCs w:val="22"/>
+        </w:rPr>
+        <w:t>Spahic</w:t>
+      </w:r>
+      <w:proofErr w:type="spellEnd"/>
+      <w:r>
+        <w:rPr>
+          <w:rFonts w:ascii="Arial" w:hAnsi="Arial" w:cs="Arial"/>
+          <w:sz w:val="22"/>
+          <w:szCs w:val="22"/>
+        </w:rPr>
+        <w:t>, A.,</w:t>
       </w:r>
       <w:r>
         <w:rPr>
@@ -5073,7 +5450,31 @@
           <w:szCs w:val="22"/>
           <w:shd w:val="clear" w:color="auto" w:fill="FFFFFF"/>
         </w:rPr>
-        <w:t xml:space="preserve"> Roldan-Alzate, A., Wieben, O., Reeder, S. B., &amp; Oechtering, T. 4D Flow MRI Reference Values of the Portal Venous System. 2023 ISMRM and ISMRT Annual Meeting &amp; Exhibition; 2023 June 3; Toronto, ON, Canada.</w:t>
+        <w:t xml:space="preserve"> Roldan-</w:t>
+      </w:r>
+      <w:proofErr w:type="spellStart"/>
+      <w:r>
+        <w:rPr>
+          <w:rStyle w:val="authors"/>
+          <w:rFonts w:ascii="Arial" w:hAnsi="Arial" w:cs="Arial"/>
+          <w:color w:val="212121"/>
+          <w:sz w:val="22"/>
+          <w:szCs w:val="22"/>
+          <w:shd w:val="clear" w:color="auto" w:fill="FFFFFF"/>
+        </w:rPr>
+        <w:t>Alzate</w:t>
+      </w:r>
+      <w:proofErr w:type="spellEnd"/>
+      <w:r>
+        <w:rPr>
+          <w:rStyle w:val="authors"/>
+          <w:rFonts w:ascii="Arial" w:hAnsi="Arial" w:cs="Arial"/>
+          <w:color w:val="212121"/>
+          <w:sz w:val="22"/>
+          <w:szCs w:val="22"/>
+          <w:shd w:val="clear" w:color="auto" w:fill="FFFFFF"/>
+        </w:rPr>
+        <w:t>, A., Wieben, O., Reeder, S. B., &amp; Oechtering, T. 4D Flow MRI Reference Values of the Portal Venous System. 2023 ISMRM and ISMRT Annual Meeting &amp; Exhibition; 2023 June 3; Toronto, ON, Canada.</w:t>
       </w:r>
     </w:p>
     <w:p>
@@ -5093,16 +5494,29 @@
           <w:shd w:val="clear" w:color="auto" w:fill="FFFFFF"/>
         </w:rPr>
       </w:pPr>
-      <w:r>
-        <w:rPr>
-          <w:rStyle w:val="authors"/>
-          <w:rFonts w:ascii="Arial" w:hAnsi="Arial" w:cs="Arial"/>
-          <w:color w:val="212121"/>
-          <w:sz w:val="22"/>
-          <w:szCs w:val="22"/>
-          <w:shd w:val="clear" w:color="auto" w:fill="FFFFFF"/>
-        </w:rPr>
-        <w:t xml:space="preserve">Spahic, A., </w:t>
+      <w:proofErr w:type="spellStart"/>
+      <w:r>
+        <w:rPr>
+          <w:rStyle w:val="authors"/>
+          <w:rFonts w:ascii="Arial" w:hAnsi="Arial" w:cs="Arial"/>
+          <w:color w:val="212121"/>
+          <w:sz w:val="22"/>
+          <w:szCs w:val="22"/>
+          <w:shd w:val="clear" w:color="auto" w:fill="FFFFFF"/>
+        </w:rPr>
+        <w:t>Spahic</w:t>
+      </w:r>
+      <w:proofErr w:type="spellEnd"/>
+      <w:r>
+        <w:rPr>
+          <w:rStyle w:val="authors"/>
+          <w:rFonts w:ascii="Arial" w:hAnsi="Arial" w:cs="Arial"/>
+          <w:color w:val="212121"/>
+          <w:sz w:val="22"/>
+          <w:szCs w:val="22"/>
+          <w:shd w:val="clear" w:color="auto" w:fill="FFFFFF"/>
+        </w:rPr>
+        <w:t xml:space="preserve">, A., </w:t>
       </w:r>
       <w:r>
         <w:rPr>
@@ -5199,16 +5613,29 @@
           <w:shd w:val="clear" w:color="auto" w:fill="FFFFFF"/>
         </w:rPr>
       </w:pPr>
-      <w:r>
-        <w:rPr>
-          <w:rStyle w:val="authors"/>
-          <w:rFonts w:ascii="Arial" w:hAnsi="Arial" w:cs="Arial"/>
-          <w:color w:val="212121"/>
-          <w:sz w:val="22"/>
-          <w:szCs w:val="22"/>
-          <w:shd w:val="clear" w:color="auto" w:fill="FFFFFF"/>
-        </w:rPr>
-        <w:t xml:space="preserve">Jolicoeur, B. W., Rivera-Rivera, L. A., </w:t>
+      <w:proofErr w:type="spellStart"/>
+      <w:r>
+        <w:rPr>
+          <w:rStyle w:val="authors"/>
+          <w:rFonts w:ascii="Arial" w:hAnsi="Arial" w:cs="Arial"/>
+          <w:color w:val="212121"/>
+          <w:sz w:val="22"/>
+          <w:szCs w:val="22"/>
+          <w:shd w:val="clear" w:color="auto" w:fill="FFFFFF"/>
+        </w:rPr>
+        <w:t>Jolicoeur</w:t>
+      </w:r>
+      <w:proofErr w:type="spellEnd"/>
+      <w:r>
+        <w:rPr>
+          <w:rStyle w:val="authors"/>
+          <w:rFonts w:ascii="Arial" w:hAnsi="Arial" w:cs="Arial"/>
+          <w:color w:val="212121"/>
+          <w:sz w:val="22"/>
+          <w:szCs w:val="22"/>
+          <w:shd w:val="clear" w:color="auto" w:fill="FFFFFF"/>
+        </w:rPr>
+        <w:t xml:space="preserve">, B. W., Rivera-Rivera, L. A., </w:t>
       </w:r>
       <w:r>
         <w:rPr>
@@ -5307,7 +5734,31 @@
           <w:szCs w:val="22"/>
           <w:shd w:val="clear" w:color="auto" w:fill="FFFFFF"/>
         </w:rPr>
-        <w:t xml:space="preserve">, Laluzerne, M., Frank, J., Williams, J., Ludwig, K., &amp; Johnson, K. M. Evaluation of Relationship Between Trigeminal Nerve Stimulation and Hemodynamics using 4D-Flow MRI: A Pilot Study in Swine Model. 2023 </w:t>
+        <w:t xml:space="preserve">, </w:t>
+      </w:r>
+      <w:proofErr w:type="spellStart"/>
+      <w:r>
+        <w:rPr>
+          <w:rStyle w:val="authors"/>
+          <w:rFonts w:ascii="Arial" w:hAnsi="Arial" w:cs="Arial"/>
+          <w:color w:val="212121"/>
+          <w:sz w:val="22"/>
+          <w:szCs w:val="22"/>
+          <w:shd w:val="clear" w:color="auto" w:fill="FFFFFF"/>
+        </w:rPr>
+        <w:t>Laluzerne</w:t>
+      </w:r>
+      <w:proofErr w:type="spellEnd"/>
+      <w:r>
+        <w:rPr>
+          <w:rStyle w:val="authors"/>
+          <w:rFonts w:ascii="Arial" w:hAnsi="Arial" w:cs="Arial"/>
+          <w:color w:val="212121"/>
+          <w:sz w:val="22"/>
+          <w:szCs w:val="22"/>
+          <w:shd w:val="clear" w:color="auto" w:fill="FFFFFF"/>
+        </w:rPr>
+        <w:t xml:space="preserve">, M., Frank, J., Williams, J., Ludwig, K., &amp; Johnson, K. M. Evaluation of Relationship Between Trigeminal Nerve Stimulation and Hemodynamics using 4D-Flow MRI: A Pilot Study in Swine Model. 2023 </w:t>
       </w:r>
       <w:r>
         <w:rPr>
@@ -5506,7 +5957,31 @@
           <w:szCs w:val="22"/>
           <w:shd w:val="clear" w:color="auto" w:fill="FFFFFF"/>
         </w:rPr>
-        <w:t xml:space="preserve">. Diurnal Changes in Cerebrovascular Dynamics Measured from 4D-Flow. ISMRM Workshop on Neurofluids: Anatomy, Physiology &amp; Imaging. 2022 September 21.  </w:t>
+        <w:t xml:space="preserve">. Diurnal Changes in Cerebrovascular Dynamics Measured from 4D-Flow. ISMRM Workshop on </w:t>
+      </w:r>
+      <w:proofErr w:type="spellStart"/>
+      <w:r>
+        <w:rPr>
+          <w:rStyle w:val="authors"/>
+          <w:rFonts w:ascii="Arial" w:hAnsi="Arial" w:cs="Arial"/>
+          <w:color w:val="212121"/>
+          <w:sz w:val="22"/>
+          <w:szCs w:val="22"/>
+          <w:shd w:val="clear" w:color="auto" w:fill="FFFFFF"/>
+        </w:rPr>
+        <w:t>Neurofluids</w:t>
+      </w:r>
+      <w:proofErr w:type="spellEnd"/>
+      <w:r>
+        <w:rPr>
+          <w:rStyle w:val="authors"/>
+          <w:rFonts w:ascii="Arial" w:hAnsi="Arial" w:cs="Arial"/>
+          <w:color w:val="212121"/>
+          <w:sz w:val="22"/>
+          <w:szCs w:val="22"/>
+          <w:shd w:val="clear" w:color="auto" w:fill="FFFFFF"/>
+        </w:rPr>
+        <w:t xml:space="preserve">: Anatomy, Physiology &amp; Imaging. 2022 September 21.  </w:t>
       </w:r>
     </w:p>
     <w:p>
@@ -5603,7 +6078,31 @@
           <w:szCs w:val="22"/>
           <w:shd w:val="clear" w:color="auto" w:fill="FFFFFF"/>
         </w:rPr>
-        <w:t>ISMRM Workshop on Neurofluids: Anatomy, Physiology &amp; Imaging. 2022 September 21.</w:t>
+        <w:t xml:space="preserve">ISMRM Workshop on </w:t>
+      </w:r>
+      <w:proofErr w:type="spellStart"/>
+      <w:r>
+        <w:rPr>
+          <w:rStyle w:val="authors"/>
+          <w:rFonts w:ascii="Arial" w:hAnsi="Arial" w:cs="Arial"/>
+          <w:color w:val="212121"/>
+          <w:sz w:val="22"/>
+          <w:szCs w:val="22"/>
+          <w:shd w:val="clear" w:color="auto" w:fill="FFFFFF"/>
+        </w:rPr>
+        <w:t>Neurofluids</w:t>
+      </w:r>
+      <w:proofErr w:type="spellEnd"/>
+      <w:r>
+        <w:rPr>
+          <w:rStyle w:val="authors"/>
+          <w:rFonts w:ascii="Arial" w:hAnsi="Arial" w:cs="Arial"/>
+          <w:color w:val="212121"/>
+          <w:sz w:val="22"/>
+          <w:szCs w:val="22"/>
+          <w:shd w:val="clear" w:color="auto" w:fill="FFFFFF"/>
+        </w:rPr>
+        <w:t>: Anatomy, Physiology &amp; Imaging. 2022 September 21.</w:t>
       </w:r>
     </w:p>
     <w:p>
@@ -5897,7 +6396,31 @@
           <w:szCs w:val="22"/>
           <w:shd w:val="clear" w:color="auto" w:fill="FFFFFF"/>
         </w:rPr>
-        <w:t xml:space="preserve">, Bernhardt, Z. S., Lose, S., Pandos, A., Johnson, K. M., Eisenmenger, L. B., Okonkwo, O., &amp; Wieben, O. Effects of Respiration on Aortic Pulse Wave Velocity using Retrospective Respiratory Gated Radial 2D Phase Contrast MRI. </w:t>
+        <w:t xml:space="preserve">, Bernhardt, Z. S., Lose, S., </w:t>
+      </w:r>
+      <w:proofErr w:type="spellStart"/>
+      <w:r>
+        <w:rPr>
+          <w:rStyle w:val="authors"/>
+          <w:rFonts w:ascii="Arial" w:hAnsi="Arial" w:cs="Arial"/>
+          <w:color w:val="212121"/>
+          <w:sz w:val="22"/>
+          <w:szCs w:val="22"/>
+          <w:shd w:val="clear" w:color="auto" w:fill="FFFFFF"/>
+        </w:rPr>
+        <w:t>Pandos</w:t>
+      </w:r>
+      <w:proofErr w:type="spellEnd"/>
+      <w:r>
+        <w:rPr>
+          <w:rStyle w:val="authors"/>
+          <w:rFonts w:ascii="Arial" w:hAnsi="Arial" w:cs="Arial"/>
+          <w:color w:val="212121"/>
+          <w:sz w:val="22"/>
+          <w:szCs w:val="22"/>
+          <w:shd w:val="clear" w:color="auto" w:fill="FFFFFF"/>
+        </w:rPr>
+        <w:t xml:space="preserve">, A., Johnson, K. M., Eisenmenger, L. B., Okonkwo, O., &amp; Wieben, O. Effects of Respiration on Aortic Pulse Wave Velocity using Retrospective Respiratory Gated Radial 2D Phase Contrast MRI. </w:t>
       </w:r>
       <w:r>
         <w:rPr>
@@ -5990,16 +6513,29 @@
           <w:shd w:val="clear" w:color="auto" w:fill="FFFFFF"/>
         </w:rPr>
       </w:pPr>
-      <w:r>
-        <w:rPr>
-          <w:rStyle w:val="authors"/>
-          <w:rFonts w:ascii="Arial" w:hAnsi="Arial" w:cs="Arial"/>
-          <w:color w:val="212121"/>
-          <w:sz w:val="22"/>
-          <w:szCs w:val="22"/>
-          <w:shd w:val="clear" w:color="auto" w:fill="FFFFFF"/>
-        </w:rPr>
-        <w:t xml:space="preserve">Spahic, A., </w:t>
+      <w:proofErr w:type="spellStart"/>
+      <w:r>
+        <w:rPr>
+          <w:rStyle w:val="authors"/>
+          <w:rFonts w:ascii="Arial" w:hAnsi="Arial" w:cs="Arial"/>
+          <w:color w:val="212121"/>
+          <w:sz w:val="22"/>
+          <w:szCs w:val="22"/>
+          <w:shd w:val="clear" w:color="auto" w:fill="FFFFFF"/>
+        </w:rPr>
+        <w:t>Spahic</w:t>
+      </w:r>
+      <w:proofErr w:type="spellEnd"/>
+      <w:r>
+        <w:rPr>
+          <w:rStyle w:val="authors"/>
+          <w:rFonts w:ascii="Arial" w:hAnsi="Arial" w:cs="Arial"/>
+          <w:color w:val="212121"/>
+          <w:sz w:val="22"/>
+          <w:szCs w:val="22"/>
+          <w:shd w:val="clear" w:color="auto" w:fill="FFFFFF"/>
+        </w:rPr>
+        <w:t xml:space="preserve">, A., </w:t>
       </w:r>
       <w:r>
         <w:rPr>
@@ -6023,7 +6559,55 @@
           <w:szCs w:val="22"/>
           <w:shd w:val="clear" w:color="auto" w:fill="FFFFFF"/>
         </w:rPr>
-        <w:t xml:space="preserve">, Wolfson, T., Harris, D., Panagiotopoulos, N., Roldan-Alzate, A., Johnson, K. M., Wieben, O., Sirlin, C. B., Reeder, S. B., &amp; Oechtering, T. H. Portal Venous 4D Flow MRI in Obese Patients Without Known Liver Disease Undergoing Weight Loss Surgery. </w:t>
+        <w:t xml:space="preserve">, Wolfson, T., Harris, D., </w:t>
+      </w:r>
+      <w:proofErr w:type="spellStart"/>
+      <w:r>
+        <w:rPr>
+          <w:rStyle w:val="authors"/>
+          <w:rFonts w:ascii="Arial" w:hAnsi="Arial" w:cs="Arial"/>
+          <w:color w:val="212121"/>
+          <w:sz w:val="22"/>
+          <w:szCs w:val="22"/>
+          <w:shd w:val="clear" w:color="auto" w:fill="FFFFFF"/>
+        </w:rPr>
+        <w:t>Panagiotopoulos</w:t>
+      </w:r>
+      <w:proofErr w:type="spellEnd"/>
+      <w:r>
+        <w:rPr>
+          <w:rStyle w:val="authors"/>
+          <w:rFonts w:ascii="Arial" w:hAnsi="Arial" w:cs="Arial"/>
+          <w:color w:val="212121"/>
+          <w:sz w:val="22"/>
+          <w:szCs w:val="22"/>
+          <w:shd w:val="clear" w:color="auto" w:fill="FFFFFF"/>
+        </w:rPr>
+        <w:t>, N., Roldan-</w:t>
+      </w:r>
+      <w:proofErr w:type="spellStart"/>
+      <w:r>
+        <w:rPr>
+          <w:rStyle w:val="authors"/>
+          <w:rFonts w:ascii="Arial" w:hAnsi="Arial" w:cs="Arial"/>
+          <w:color w:val="212121"/>
+          <w:sz w:val="22"/>
+          <w:szCs w:val="22"/>
+          <w:shd w:val="clear" w:color="auto" w:fill="FFFFFF"/>
+        </w:rPr>
+        <w:t>Alzate</w:t>
+      </w:r>
+      <w:proofErr w:type="spellEnd"/>
+      <w:r>
+        <w:rPr>
+          <w:rStyle w:val="authors"/>
+          <w:rFonts w:ascii="Arial" w:hAnsi="Arial" w:cs="Arial"/>
+          <w:color w:val="212121"/>
+          <w:sz w:val="22"/>
+          <w:szCs w:val="22"/>
+          <w:shd w:val="clear" w:color="auto" w:fill="FFFFFF"/>
+        </w:rPr>
+        <w:t xml:space="preserve">, A., Johnson, K. M., Wieben, O., Sirlin, C. B., Reeder, S. B., &amp; Oechtering, T. H. Portal Venous 4D Flow MRI in Obese Patients Without Known Liver Disease Undergoing Weight Loss Surgery. </w:t>
       </w:r>
       <w:r>
         <w:rPr>
@@ -6053,6 +6637,7 @@
           <w:shd w:val="clear" w:color="auto" w:fill="FFFFFF"/>
         </w:rPr>
       </w:pPr>
+      <w:proofErr w:type="spellStart"/>
       <w:r>
         <w:rPr>
           <w:rStyle w:val="authors"/>
@@ -6064,6 +6649,7 @@
         </w:rPr>
         <w:t>Spahic</w:t>
       </w:r>
+      <w:proofErr w:type="spellEnd"/>
       <w:r>
         <w:rPr>
           <w:rStyle w:val="authors"/>
@@ -6196,8 +6782,21 @@
           <w:szCs w:val="22"/>
           <w:shd w:val="clear" w:color="auto" w:fill="FFFFFF"/>
         </w:rPr>
-        <w:t>, Roldan-Alzate</w:t>
-      </w:r>
+        <w:t>, Roldan-</w:t>
+      </w:r>
+      <w:proofErr w:type="spellStart"/>
+      <w:r>
+        <w:rPr>
+          <w:rStyle w:val="authors"/>
+          <w:rFonts w:ascii="Arial" w:hAnsi="Arial" w:cs="Arial"/>
+          <w:color w:val="212121"/>
+          <w:sz w:val="22"/>
+          <w:szCs w:val="22"/>
+          <w:shd w:val="clear" w:color="auto" w:fill="FFFFFF"/>
+        </w:rPr>
+        <w:t>Alzate</w:t>
+      </w:r>
+      <w:proofErr w:type="spellEnd"/>
       <w:r>
         <w:rPr>
           <w:rStyle w:val="authors"/>
@@ -8997,8 +9596,21 @@
           <w:szCs w:val="22"/>
           <w:shd w:val="clear" w:color="auto" w:fill="FFFFFF"/>
         </w:rPr>
-        <w:t>, Turski</w:t>
-      </w:r>
+        <w:t xml:space="preserve">, </w:t>
+      </w:r>
+      <w:proofErr w:type="spellStart"/>
+      <w:r>
+        <w:rPr>
+          <w:rStyle w:val="authors"/>
+          <w:rFonts w:ascii="Arial" w:hAnsi="Arial" w:cs="Arial"/>
+          <w:color w:val="212121"/>
+          <w:sz w:val="22"/>
+          <w:szCs w:val="22"/>
+          <w:shd w:val="clear" w:color="auto" w:fill="FFFFFF"/>
+        </w:rPr>
+        <w:t>Turski</w:t>
+      </w:r>
+      <w:proofErr w:type="spellEnd"/>
       <w:r>
         <w:rPr>
           <w:rStyle w:val="authors"/>
@@ -9972,8 +10584,21 @@
           <w:szCs w:val="22"/>
           <w:shd w:val="clear" w:color="auto" w:fill="FFFFFF"/>
         </w:rPr>
-        <w:t>, Turski</w:t>
-      </w:r>
+        <w:t xml:space="preserve">, </w:t>
+      </w:r>
+      <w:proofErr w:type="spellStart"/>
+      <w:r>
+        <w:rPr>
+          <w:rStyle w:val="authors"/>
+          <w:rFonts w:ascii="Arial" w:hAnsi="Arial" w:cs="Arial"/>
+          <w:color w:val="212121"/>
+          <w:sz w:val="22"/>
+          <w:szCs w:val="22"/>
+          <w:shd w:val="clear" w:color="auto" w:fill="FFFFFF"/>
+        </w:rPr>
+        <w:t>Turski</w:t>
+      </w:r>
+      <w:proofErr w:type="spellEnd"/>
       <w:r>
         <w:rPr>
           <w:rStyle w:val="authors"/>
@@ -10388,8 +11013,21 @@
           <w:szCs w:val="22"/>
           <w:shd w:val="clear" w:color="auto" w:fill="FFFFFF"/>
         </w:rPr>
-        <w:t>, Turski</w:t>
-      </w:r>
+        <w:t xml:space="preserve">, </w:t>
+      </w:r>
+      <w:proofErr w:type="spellStart"/>
+      <w:r>
+        <w:rPr>
+          <w:rStyle w:val="authors"/>
+          <w:rFonts w:ascii="Arial" w:hAnsi="Arial" w:cs="Arial"/>
+          <w:color w:val="212121"/>
+          <w:sz w:val="22"/>
+          <w:szCs w:val="22"/>
+          <w:shd w:val="clear" w:color="auto" w:fill="FFFFFF"/>
+        </w:rPr>
+        <w:t>Turski</w:t>
+      </w:r>
+      <w:proofErr w:type="spellEnd"/>
       <w:r>
         <w:rPr>
           <w:rStyle w:val="authors"/>
@@ -11537,8 +12175,21 @@
           <w:szCs w:val="22"/>
           <w:shd w:val="clear" w:color="auto" w:fill="FFFFFF"/>
         </w:rPr>
-        <w:t>, Meram</w:t>
-      </w:r>
+        <w:t xml:space="preserve">, </w:t>
+      </w:r>
+      <w:proofErr w:type="spellStart"/>
+      <w:r>
+        <w:rPr>
+          <w:rStyle w:val="authors"/>
+          <w:rFonts w:ascii="Arial" w:hAnsi="Arial" w:cs="Arial"/>
+          <w:color w:val="212121"/>
+          <w:sz w:val="22"/>
+          <w:szCs w:val="22"/>
+          <w:shd w:val="clear" w:color="auto" w:fill="FFFFFF"/>
+        </w:rPr>
+        <w:t>Meram</w:t>
+      </w:r>
+      <w:proofErr w:type="spellEnd"/>
       <w:r>
         <w:rPr>
           <w:rStyle w:val="authors"/>
@@ -11581,8 +12232,21 @@
           <w:szCs w:val="22"/>
           <w:shd w:val="clear" w:color="auto" w:fill="FFFFFF"/>
         </w:rPr>
-        <w:t>, Medero</w:t>
-      </w:r>
+        <w:t xml:space="preserve">, </w:t>
+      </w:r>
+      <w:proofErr w:type="spellStart"/>
+      <w:r>
+        <w:rPr>
+          <w:rStyle w:val="authors"/>
+          <w:rFonts w:ascii="Arial" w:hAnsi="Arial" w:cs="Arial"/>
+          <w:color w:val="212121"/>
+          <w:sz w:val="22"/>
+          <w:szCs w:val="22"/>
+          <w:shd w:val="clear" w:color="auto" w:fill="FFFFFF"/>
+        </w:rPr>
+        <w:t>Medero</w:t>
+      </w:r>
+      <w:proofErr w:type="spellEnd"/>
       <w:r>
         <w:rPr>
           <w:rStyle w:val="authors"/>
@@ -11691,8 +12355,21 @@
           <w:szCs w:val="22"/>
           <w:shd w:val="clear" w:color="auto" w:fill="FFFFFF"/>
         </w:rPr>
-        <w:t>, Laeseke</w:t>
-      </w:r>
+        <w:t xml:space="preserve">, </w:t>
+      </w:r>
+      <w:proofErr w:type="spellStart"/>
+      <w:r>
+        <w:rPr>
+          <w:rStyle w:val="authors"/>
+          <w:rFonts w:ascii="Arial" w:hAnsi="Arial" w:cs="Arial"/>
+          <w:color w:val="212121"/>
+          <w:sz w:val="22"/>
+          <w:szCs w:val="22"/>
+          <w:shd w:val="clear" w:color="auto" w:fill="FFFFFF"/>
+        </w:rPr>
+        <w:t>Laeseke</w:t>
+      </w:r>
+      <w:proofErr w:type="spellEnd"/>
       <w:r>
         <w:rPr>
           <w:rStyle w:val="authors"/>
@@ -12742,8 +13419,21 @@
           <w:szCs w:val="22"/>
           <w:shd w:val="clear" w:color="auto" w:fill="FFFFFF"/>
         </w:rPr>
-        <w:t>, Roldan-Alzate</w:t>
-      </w:r>
+        <w:t>, Roldan-</w:t>
+      </w:r>
+      <w:proofErr w:type="spellStart"/>
+      <w:r>
+        <w:rPr>
+          <w:rStyle w:val="authors"/>
+          <w:rFonts w:ascii="Arial" w:hAnsi="Arial" w:cs="Arial"/>
+          <w:color w:val="212121"/>
+          <w:sz w:val="22"/>
+          <w:szCs w:val="22"/>
+          <w:shd w:val="clear" w:color="auto" w:fill="FFFFFF"/>
+        </w:rPr>
+        <w:t>Alzate</w:t>
+      </w:r>
+      <w:proofErr w:type="spellEnd"/>
       <w:r>
         <w:rPr>
           <w:rStyle w:val="authors"/>
@@ -12982,8 +13672,21 @@
           <w:szCs w:val="22"/>
           <w:shd w:val="clear" w:color="auto" w:fill="FFFFFF"/>
         </w:rPr>
-        <w:t>, Roldan-Alzate</w:t>
-      </w:r>
+        <w:t>, Roldan-</w:t>
+      </w:r>
+      <w:proofErr w:type="spellStart"/>
+      <w:r>
+        <w:rPr>
+          <w:rStyle w:val="authors"/>
+          <w:rFonts w:ascii="Arial" w:hAnsi="Arial" w:cs="Arial"/>
+          <w:color w:val="212121"/>
+          <w:sz w:val="22"/>
+          <w:szCs w:val="22"/>
+          <w:shd w:val="clear" w:color="auto" w:fill="FFFFFF"/>
+        </w:rPr>
+        <w:t>Alzate</w:t>
+      </w:r>
+      <w:proofErr w:type="spellEnd"/>
       <w:r>
         <w:rPr>
           <w:rStyle w:val="authors"/>
@@ -13359,8 +14062,9 @@
           <w:szCs w:val="22"/>
           <w:shd w:val="clear" w:color="auto" w:fill="FFFFFF"/>
         </w:rPr>
-        <w:t>; Paris, France.</w:t>
-      </w:r>
+        <w:t xml:space="preserve">; Paris, </w:t>
+      </w:r>
+      <w:proofErr w:type="spellStart"/>
       <w:r>
         <w:rPr>
           <w:rStyle w:val="confloc"/>
@@ -13370,8 +14074,20 @@
           <w:szCs w:val="22"/>
           <w:shd w:val="clear" w:color="auto" w:fill="FFFFFF"/>
         </w:rPr>
+        <w:t>France.</w:t>
+      </w:r>
+      <w:r>
+        <w:rPr>
+          <w:rStyle w:val="confloc"/>
+          <w:rFonts w:ascii="Arial" w:hAnsi="Arial" w:cs="Arial"/>
+          <w:color w:val="212121"/>
+          <w:sz w:val="22"/>
+          <w:szCs w:val="22"/>
+          <w:shd w:val="clear" w:color="auto" w:fill="FFFFFF"/>
+        </w:rPr>
         <w:t>s</w:t>
       </w:r>
+      <w:proofErr w:type="spellEnd"/>
     </w:p>
     <w:p>
       <w:pPr>
@@ -13411,8 +14127,21 @@
           <w:szCs w:val="22"/>
           <w:shd w:val="clear" w:color="auto" w:fill="FFFFFF"/>
         </w:rPr>
-        <w:t>, Roldan-Alzate</w:t>
-      </w:r>
+        <w:t>, Roldan-</w:t>
+      </w:r>
+      <w:proofErr w:type="spellStart"/>
+      <w:r>
+        <w:rPr>
+          <w:rStyle w:val="authors"/>
+          <w:rFonts w:ascii="Arial" w:hAnsi="Arial" w:cs="Arial"/>
+          <w:color w:val="212121"/>
+          <w:sz w:val="22"/>
+          <w:szCs w:val="22"/>
+          <w:shd w:val="clear" w:color="auto" w:fill="FFFFFF"/>
+        </w:rPr>
+        <w:t>Alzate</w:t>
+      </w:r>
+      <w:proofErr w:type="spellEnd"/>
       <w:r>
         <w:rPr>
           <w:rStyle w:val="authors"/>
@@ -14077,7 +14806,25 @@
           <w:sz w:val="22"/>
           <w:szCs w:val="22"/>
         </w:rPr>
-        <w:t>Jennifer Fondakowski – Undergraduate Student in Biology (Okonkwo Lab)</w:t>
+        <w:t xml:space="preserve">Jennifer </w:t>
+      </w:r>
+      <w:proofErr w:type="spellStart"/>
+      <w:r>
+        <w:rPr>
+          <w:rFonts w:ascii="Arial" w:hAnsi="Arial" w:cs="Arial"/>
+          <w:sz w:val="22"/>
+          <w:szCs w:val="22"/>
+        </w:rPr>
+        <w:t>Fondakowski</w:t>
+      </w:r>
+      <w:proofErr w:type="spellEnd"/>
+      <w:r>
+        <w:rPr>
+          <w:rFonts w:ascii="Arial" w:hAnsi="Arial" w:cs="Arial"/>
+          <w:sz w:val="22"/>
+          <w:szCs w:val="22"/>
+        </w:rPr>
+        <w:t xml:space="preserve"> – Undergraduate Student in Biology (Okonkwo Lab)</w:t>
       </w:r>
     </w:p>
     <w:p>
@@ -14098,7 +14845,25 @@
           <w:sz w:val="22"/>
           <w:szCs w:val="22"/>
         </w:rPr>
-        <w:t>Mackenzie Jarchow - Undergraduate Student in Neurobiology (Okonkwo Lab)</w:t>
+        <w:t xml:space="preserve">Mackenzie </w:t>
+      </w:r>
+      <w:proofErr w:type="spellStart"/>
+      <w:r>
+        <w:rPr>
+          <w:rFonts w:ascii="Arial" w:hAnsi="Arial" w:cs="Arial"/>
+          <w:sz w:val="22"/>
+          <w:szCs w:val="22"/>
+        </w:rPr>
+        <w:t>Jarchow</w:t>
+      </w:r>
+      <w:proofErr w:type="spellEnd"/>
+      <w:r>
+        <w:rPr>
+          <w:rFonts w:ascii="Arial" w:hAnsi="Arial" w:cs="Arial"/>
+          <w:sz w:val="22"/>
+          <w:szCs w:val="22"/>
+        </w:rPr>
+        <w:t xml:space="preserve"> - Undergraduate Student in Neurobiology (Okonkwo Lab)</w:t>
       </w:r>
     </w:p>
     <w:p>
@@ -14140,7 +14905,25 @@
           <w:sz w:val="22"/>
           <w:szCs w:val="22"/>
         </w:rPr>
-        <w:t>Alma Spahic – Graduate student in Medical Physics</w:t>
+        <w:t xml:space="preserve">Alma </w:t>
+      </w:r>
+      <w:proofErr w:type="spellStart"/>
+      <w:r>
+        <w:rPr>
+          <w:rFonts w:ascii="Arial" w:hAnsi="Arial" w:cs="Arial"/>
+          <w:sz w:val="22"/>
+          <w:szCs w:val="22"/>
+        </w:rPr>
+        <w:t>Spahic</w:t>
+      </w:r>
+      <w:proofErr w:type="spellEnd"/>
+      <w:r>
+        <w:rPr>
+          <w:rFonts w:ascii="Arial" w:hAnsi="Arial" w:cs="Arial"/>
+          <w:sz w:val="22"/>
+          <w:szCs w:val="22"/>
+        </w:rPr>
+        <w:t xml:space="preserve"> – Graduate student in Medical Physics</w:t>
       </w:r>
     </w:p>
     <w:p>

</xml_diff>

<commit_message>
Wed Nov  8 18:13:41 CST 2023
</commit_message>
<xml_diff>
--- a/files/CV_GrantRoberts.docx
+++ b/files/CV_GrantRoberts.docx
@@ -163,7 +163,6 @@
         </w:rPr>
         <w:t>-</w:t>
       </w:r>
-      <w:proofErr w:type="spellStart"/>
       <w:r>
         <w:rPr>
           <w:rFonts w:ascii="Arial" w:hAnsi="Arial" w:cs="Arial"/>
@@ -172,7 +171,6 @@
         </w:rPr>
         <w:t>xxxx</w:t>
       </w:r>
-      <w:proofErr w:type="spellEnd"/>
     </w:p>
     <w:p>
       <w:pPr>
@@ -1224,7 +1222,6 @@
         </w:rPr>
         <w:tab/>
       </w:r>
-      <w:proofErr w:type="spellStart"/>
       <w:r>
         <w:rPr>
           <w:rFonts w:ascii="Arial" w:hAnsi="Arial" w:cs="Arial"/>
@@ -1234,19 +1231,7 @@
           <w:sz w:val="22"/>
           <w:szCs w:val="22"/>
         </w:rPr>
-        <w:t>NeoSoft</w:t>
-      </w:r>
-      <w:proofErr w:type="spellEnd"/>
-      <w:r>
-        <w:rPr>
-          <w:rFonts w:ascii="Arial" w:hAnsi="Arial" w:cs="Arial"/>
-          <w:b/>
-          <w:bCs/>
-          <w:iCs/>
-          <w:sz w:val="22"/>
-          <w:szCs w:val="22"/>
-        </w:rPr>
-        <w:t>, LLC</w:t>
+        <w:t>NeoSoft, LLC</w:t>
       </w:r>
       <w:r>
         <w:rPr>
@@ -3347,23 +3332,13 @@
           <w:szCs w:val="22"/>
         </w:rPr>
       </w:pPr>
-      <w:proofErr w:type="spellStart"/>
-      <w:r>
-        <w:rPr>
-          <w:rFonts w:ascii="Arial" w:hAnsi="Arial" w:cs="Arial"/>
-          <w:sz w:val="22"/>
-          <w:szCs w:val="22"/>
-        </w:rPr>
-        <w:t>Wieben</w:t>
-      </w:r>
-      <w:proofErr w:type="spellEnd"/>
-      <w:r>
-        <w:rPr>
-          <w:rFonts w:ascii="Arial" w:hAnsi="Arial" w:cs="Arial"/>
-          <w:sz w:val="22"/>
-          <w:szCs w:val="22"/>
-        </w:rPr>
-        <w:t xml:space="preserve">, O., </w:t>
+      <w:r>
+        <w:rPr>
+          <w:rFonts w:ascii="Arial" w:hAnsi="Arial" w:cs="Arial"/>
+          <w:sz w:val="22"/>
+          <w:szCs w:val="22"/>
+        </w:rPr>
+        <w:t xml:space="preserve">Wieben, O., </w:t>
       </w:r>
       <w:r>
         <w:rPr>
@@ -3500,25 +3475,7 @@
           <w:sz w:val="22"/>
           <w:szCs w:val="22"/>
         </w:rPr>
-        <w:t>, Al-</w:t>
-      </w:r>
-      <w:proofErr w:type="spellStart"/>
-      <w:r>
-        <w:rPr>
-          <w:rFonts w:ascii="Arial" w:hAnsi="Arial" w:cs="Arial"/>
-          <w:sz w:val="22"/>
-          <w:szCs w:val="22"/>
-        </w:rPr>
-        <w:t>Subu</w:t>
-      </w:r>
-      <w:proofErr w:type="spellEnd"/>
-      <w:r>
-        <w:rPr>
-          <w:rFonts w:ascii="Arial" w:hAnsi="Arial" w:cs="Arial"/>
-          <w:sz w:val="22"/>
-          <w:szCs w:val="22"/>
-        </w:rPr>
-        <w:t xml:space="preserve">, A., Hagen, S. A., Serlin, R. C., Eldridge, M., Wieben, O., &amp; Schrage, W. G. (2023). Reduced Resting Macrovascular and Microvascular Cerebral Blood Flow in Young Adults with Metabolic Syndrome: Exploring Mechanisms. </w:t>
+        <w:t xml:space="preserve">, Al-Subu, A., Hagen, S. A., Serlin, R. C., Eldridge, M., Wieben, O., &amp; Schrage, W. G. (2023). Reduced Resting Macrovascular and Microvascular Cerebral Blood Flow in Young Adults with Metabolic Syndrome: Exploring Mechanisms. </w:t>
       </w:r>
       <w:r>
         <w:rPr>
@@ -3808,7 +3765,6 @@
         </w:rPr>
         <w:t xml:space="preserve">, Spahic, A., Tang, C., Kuner, A., Grayev, A., Field, A., Rowley, H. A., &amp; Kennedy, T. (2023). When Less is More: FAST MR Protocols for Neuroradiology. </w:t>
       </w:r>
-      <w:proofErr w:type="spellStart"/>
       <w:r>
         <w:rPr>
           <w:rFonts w:ascii="Arial" w:hAnsi="Arial" w:cs="Arial"/>
@@ -3817,18 +3773,7 @@
           <w:sz w:val="22"/>
           <w:szCs w:val="22"/>
         </w:rPr>
-        <w:t>Radiographics</w:t>
-      </w:r>
-      <w:proofErr w:type="spellEnd"/>
-      <w:r>
-        <w:rPr>
-          <w:rFonts w:ascii="Arial" w:hAnsi="Arial" w:cs="Arial"/>
-          <w:i/>
-          <w:iCs/>
-          <w:sz w:val="22"/>
-          <w:szCs w:val="22"/>
-        </w:rPr>
-        <w:t>.</w:t>
+        <w:t>Radiographics.</w:t>
       </w:r>
       <w:r>
         <w:rPr>
@@ -3905,27 +3850,7 @@
           <w:sz w:val="22"/>
           <w:szCs w:val="22"/>
         </w:rPr>
-        <w:t xml:space="preserve">B.*, Peret, A.*, </w:t>
-      </w:r>
-      <w:proofErr w:type="spellStart"/>
-      <w:r>
-        <w:rPr>
-          <w:rFonts w:ascii="Arial" w:hAnsi="Arial" w:cs="Arial"/>
-          <w:snapToGrid/>
-          <w:sz w:val="22"/>
-          <w:szCs w:val="22"/>
-        </w:rPr>
-        <w:t>Famakin</w:t>
-      </w:r>
-      <w:proofErr w:type="spellEnd"/>
-      <w:r>
-        <w:rPr>
-          <w:rFonts w:ascii="Arial" w:hAnsi="Arial" w:cs="Arial"/>
-          <w:snapToGrid/>
-          <w:sz w:val="22"/>
-          <w:szCs w:val="22"/>
-        </w:rPr>
-        <w:t xml:space="preserve">, B. M., Spahic, A., </w:t>
+        <w:t xml:space="preserve">B.*, Peret, A.*, Famakin, B. M., Spahic, A., </w:t>
       </w:r>
       <w:r>
         <w:rPr>
@@ -4039,31 +3964,7 @@
           <w:sz w:val="22"/>
           <w:szCs w:val="22"/>
         </w:rPr>
-        <w:t xml:space="preserve">Accepted to </w:t>
-      </w:r>
-      <w:proofErr w:type="spellStart"/>
-      <w:r>
-        <w:rPr>
-          <w:rFonts w:ascii="Arial" w:hAnsi="Arial" w:cs="Arial"/>
-          <w:i/>
-          <w:iCs/>
-          <w:snapToGrid/>
-          <w:sz w:val="22"/>
-          <w:szCs w:val="22"/>
-        </w:rPr>
-        <w:t>Neurographics</w:t>
-      </w:r>
-      <w:proofErr w:type="spellEnd"/>
-      <w:r>
-        <w:rPr>
-          <w:rFonts w:ascii="Arial" w:hAnsi="Arial" w:cs="Arial"/>
-          <w:i/>
-          <w:iCs/>
-          <w:snapToGrid/>
-          <w:sz w:val="22"/>
-          <w:szCs w:val="22"/>
-        </w:rPr>
-        <w:t>.</w:t>
+        <w:t>Accepted to Neurographics.</w:t>
       </w:r>
     </w:p>
     <w:p>
@@ -4107,27 +4008,7 @@
           <w:sz w:val="22"/>
           <w:szCs w:val="22"/>
         </w:rPr>
-        <w:t>, Panagiotopoulos, N., Wieben, O., Reeder, S.B., &amp; Roldan-</w:t>
-      </w:r>
-      <w:proofErr w:type="spellStart"/>
-      <w:r>
-        <w:rPr>
-          <w:rFonts w:ascii="Arial" w:hAnsi="Arial" w:cs="Arial"/>
-          <w:iCs/>
-          <w:sz w:val="22"/>
-          <w:szCs w:val="22"/>
-        </w:rPr>
-        <w:t>Alzate</w:t>
-      </w:r>
-      <w:proofErr w:type="spellEnd"/>
-      <w:r>
-        <w:rPr>
-          <w:rFonts w:ascii="Arial" w:hAnsi="Arial" w:cs="Arial"/>
-          <w:iCs/>
-          <w:sz w:val="22"/>
-          <w:szCs w:val="22"/>
-        </w:rPr>
-        <w:t xml:space="preserve">, A. (2022). </w:t>
+        <w:t xml:space="preserve">, Panagiotopoulos, N., Wieben, O., Reeder, S.B., &amp; Roldan-Alzate, A. (2022). </w:t>
       </w:r>
       <w:r>
         <w:rPr>
@@ -4317,27 +4198,7 @@
           <w:sz w:val="22"/>
           <w:szCs w:val="22"/>
         </w:rPr>
-        <w:t>, Panagiotopoulos, N., Wieben, O., Roldan-</w:t>
-      </w:r>
-      <w:proofErr w:type="spellStart"/>
-      <w:r>
-        <w:rPr>
-          <w:rFonts w:ascii="Arial" w:hAnsi="Arial" w:cs="Arial"/>
-          <w:iCs/>
-          <w:sz w:val="22"/>
-          <w:szCs w:val="22"/>
-        </w:rPr>
-        <w:t>Alzate</w:t>
-      </w:r>
-      <w:proofErr w:type="spellEnd"/>
-      <w:r>
-        <w:rPr>
-          <w:rFonts w:ascii="Arial" w:hAnsi="Arial" w:cs="Arial"/>
-          <w:iCs/>
-          <w:sz w:val="22"/>
-          <w:szCs w:val="22"/>
-        </w:rPr>
-        <w:t xml:space="preserve">, A., &amp; Reeder, S. B. (2021). Abdominal Applications of Quantitative 4D Flow MRI. </w:t>
+        <w:t xml:space="preserve">, Panagiotopoulos, N., Wieben, O., Roldan-Alzate, A., &amp; Reeder, S. B. (2021). Abdominal Applications of Quantitative 4D Flow MRI. </w:t>
       </w:r>
       <w:r>
         <w:rPr>
@@ -4462,47 +4323,7 @@
           <w:szCs w:val="22"/>
           <w:shd w:val="clear" w:color="auto" w:fill="FFFFFF"/>
         </w:rPr>
-        <w:t xml:space="preserve"> François, C. J., </w:t>
-      </w:r>
-      <w:proofErr w:type="spellStart"/>
-      <w:r>
-        <w:rPr>
-          <w:rFonts w:ascii="Arial" w:hAnsi="Arial" w:cs="Arial"/>
-          <w:sz w:val="22"/>
-          <w:szCs w:val="22"/>
-          <w:shd w:val="clear" w:color="auto" w:fill="FFFFFF"/>
-        </w:rPr>
-        <w:t>Starekova</w:t>
-      </w:r>
-      <w:proofErr w:type="spellEnd"/>
-      <w:r>
-        <w:rPr>
-          <w:rFonts w:ascii="Arial" w:hAnsi="Arial" w:cs="Arial"/>
-          <w:sz w:val="22"/>
-          <w:szCs w:val="22"/>
-          <w:shd w:val="clear" w:color="auto" w:fill="FFFFFF"/>
-        </w:rPr>
-        <w:t>, J., Roldán-</w:t>
-      </w:r>
-      <w:proofErr w:type="spellStart"/>
-      <w:r>
-        <w:rPr>
-          <w:rFonts w:ascii="Arial" w:hAnsi="Arial" w:cs="Arial"/>
-          <w:sz w:val="22"/>
-          <w:szCs w:val="22"/>
-          <w:shd w:val="clear" w:color="auto" w:fill="FFFFFF"/>
-        </w:rPr>
-        <w:t>Alzate</w:t>
-      </w:r>
-      <w:proofErr w:type="spellEnd"/>
-      <w:r>
-        <w:rPr>
-          <w:rFonts w:ascii="Arial" w:hAnsi="Arial" w:cs="Arial"/>
-          <w:sz w:val="22"/>
-          <w:szCs w:val="22"/>
-          <w:shd w:val="clear" w:color="auto" w:fill="FFFFFF"/>
-        </w:rPr>
-        <w:t>, A., &amp; Wieben, O. (2021). Non-invasive assessment of mesenteric hemodynamics in patients with suspected chronic mesenteric ischemia using 4D flow MRI. </w:t>
+        <w:t xml:space="preserve"> François, C. J., Starekova, J., Roldán-Alzate, A., &amp; Wieben, O. (2021). Non-invasive assessment of mesenteric hemodynamics in patients with suspected chronic mesenteric ischemia using 4D flow MRI. </w:t>
       </w:r>
       <w:r>
         <w:rPr>
@@ -4618,25 +4439,7 @@
           <w:sz w:val="22"/>
           <w:szCs w:val="22"/>
         </w:rPr>
-        <w:t xml:space="preserve">Rivera-Rivera, L. A., Roberts, G. S., Peret A., </w:t>
-      </w:r>
-      <w:proofErr w:type="spellStart"/>
-      <w:r>
-        <w:rPr>
-          <w:rFonts w:ascii="Arial" w:hAnsi="Arial" w:cs="Arial"/>
-          <w:sz w:val="22"/>
-          <w:szCs w:val="22"/>
-        </w:rPr>
-        <w:t>Langhough</w:t>
-      </w:r>
-      <w:proofErr w:type="spellEnd"/>
-      <w:r>
-        <w:rPr>
-          <w:rFonts w:ascii="Arial" w:hAnsi="Arial" w:cs="Arial"/>
-          <w:sz w:val="22"/>
-          <w:szCs w:val="22"/>
-        </w:rPr>
-        <w:t xml:space="preserve">, R., Jonaitis, E. M., Du, L., Field, A., Eisenmenger, L. B., Johnson, S. C., &amp; Johnson, K. M. </w:t>
+        <w:t xml:space="preserve">Rivera-Rivera, L. A., Roberts, G. S., Peret A., Langhough, R., Jonaitis, E. M., Du, L., Field, A., Eisenmenger, L. B., Johnson, S. C., &amp; Johnson, K. M. </w:t>
       </w:r>
       <w:r>
         <w:rPr>
@@ -4654,7 +4457,27 @@
           <w:sz w:val="22"/>
           <w:szCs w:val="22"/>
         </w:rPr>
-        <w:t xml:space="preserve"> To Submit to JCBFM</w:t>
+        <w:t xml:space="preserve"> </w:t>
+      </w:r>
+      <w:r>
+        <w:rPr>
+          <w:rFonts w:ascii="Arial" w:hAnsi="Arial" w:cs="Arial"/>
+          <w:i/>
+          <w:iCs/>
+          <w:sz w:val="22"/>
+          <w:szCs w:val="22"/>
+        </w:rPr>
+        <w:t>Under Revisions with</w:t>
+      </w:r>
+      <w:r>
+        <w:rPr>
+          <w:rFonts w:ascii="Arial" w:hAnsi="Arial" w:cs="Arial"/>
+          <w:i/>
+          <w:iCs/>
+          <w:sz w:val="22"/>
+          <w:szCs w:val="22"/>
+        </w:rPr>
+        <w:t xml:space="preserve"> JCBFM</w:t>
       </w:r>
       <w:r>
         <w:rPr>
@@ -4835,6 +4658,178 @@
           <w:szCs w:val="24"/>
         </w:rPr>
         <w:t>CONFERENCE ABSTRACTS</w:t>
+      </w:r>
+    </w:p>
+    <w:p>
+      <w:pPr>
+        <w:numPr>
+          <w:ilvl w:val="0"/>
+          <w:numId w:val="36"/>
+        </w:numPr>
+        <w:spacing w:after="90"/>
+        <w:jc w:val="both"/>
+        <w:rPr>
+          <w:rStyle w:val="authors"/>
+          <w:rFonts w:ascii="Arial" w:hAnsi="Arial" w:cs="Arial"/>
+          <w:sz w:val="22"/>
+          <w:szCs w:val="22"/>
+          <w:highlight w:val="yellow"/>
+          <w:shd w:val="clear" w:color="auto" w:fill="FFFFFF"/>
+        </w:rPr>
+      </w:pPr>
+      <w:r>
+        <w:rPr>
+          <w:rStyle w:val="authors"/>
+          <w:rFonts w:ascii="Arial" w:hAnsi="Arial" w:cs="Arial"/>
+          <w:sz w:val="22"/>
+          <w:szCs w:val="22"/>
+          <w:highlight w:val="yellow"/>
+          <w:shd w:val="clear" w:color="auto" w:fill="FFFFFF"/>
+        </w:rPr>
+        <w:t xml:space="preserve">Spahic, A., </w:t>
+      </w:r>
+      <w:r>
+        <w:rPr>
+          <w:rStyle w:val="authors"/>
+          <w:rFonts w:ascii="Arial" w:hAnsi="Arial" w:cs="Arial"/>
+          <w:b/>
+          <w:bCs/>
+          <w:sz w:val="22"/>
+          <w:szCs w:val="22"/>
+          <w:highlight w:val="yellow"/>
+          <w:shd w:val="clear" w:color="auto" w:fill="FFFFFF"/>
+        </w:rPr>
+        <w:t>Roberts, G. S.</w:t>
+      </w:r>
+      <w:r>
+        <w:rPr>
+          <w:rStyle w:val="authors"/>
+          <w:rFonts w:ascii="Arial" w:hAnsi="Arial" w:cs="Arial"/>
+          <w:sz w:val="22"/>
+          <w:szCs w:val="22"/>
+          <w:highlight w:val="yellow"/>
+          <w:shd w:val="clear" w:color="auto" w:fill="FFFFFF"/>
+        </w:rPr>
+        <w:t xml:space="preserve">, Peret, A., Rivera-Rivera, L. A., Dean, D., Johnson, K. M., Eisenmenger, L. B., &amp; Wieben, O. Cerebrovascular Flow and White Matter Microstructural Integrity in the Presence of Amyloid and Tau Biomarkers. 2024 ISMRM and ISMRT Annual Meeting and Exhibition; 2024 May 4; Singapore. </w:t>
+      </w:r>
+    </w:p>
+    <w:p>
+      <w:pPr>
+        <w:numPr>
+          <w:ilvl w:val="0"/>
+          <w:numId w:val="36"/>
+        </w:numPr>
+        <w:spacing w:after="90"/>
+        <w:jc w:val="both"/>
+        <w:rPr>
+          <w:rStyle w:val="authors"/>
+          <w:rFonts w:ascii="Arial" w:hAnsi="Arial" w:cs="Arial"/>
+          <w:sz w:val="22"/>
+          <w:szCs w:val="22"/>
+          <w:highlight w:val="yellow"/>
+          <w:shd w:val="clear" w:color="auto" w:fill="FFFFFF"/>
+        </w:rPr>
+      </w:pPr>
+      <w:r>
+        <w:rPr>
+          <w:rStyle w:val="authors"/>
+          <w:rFonts w:ascii="Arial" w:hAnsi="Arial" w:cs="Arial"/>
+          <w:sz w:val="22"/>
+          <w:szCs w:val="22"/>
+          <w:highlight w:val="yellow"/>
+          <w:shd w:val="clear" w:color="auto" w:fill="FFFFFF"/>
+        </w:rPr>
+        <w:t xml:space="preserve">Naren, T., </w:t>
+      </w:r>
+      <w:r>
+        <w:rPr>
+          <w:rStyle w:val="authors"/>
+          <w:rFonts w:ascii="Arial" w:hAnsi="Arial" w:cs="Arial"/>
+          <w:b/>
+          <w:bCs/>
+          <w:sz w:val="22"/>
+          <w:szCs w:val="22"/>
+          <w:highlight w:val="yellow"/>
+          <w:shd w:val="clear" w:color="auto" w:fill="FFFFFF"/>
+        </w:rPr>
+        <w:t>Roberts, G. S.</w:t>
+      </w:r>
+      <w:r>
+        <w:rPr>
+          <w:rStyle w:val="authors"/>
+          <w:rFonts w:ascii="Arial" w:hAnsi="Arial" w:cs="Arial"/>
+          <w:sz w:val="22"/>
+          <w:szCs w:val="22"/>
+          <w:highlight w:val="yellow"/>
+          <w:shd w:val="clear" w:color="auto" w:fill="FFFFFF"/>
+        </w:rPr>
+        <w:t>,</w:t>
+      </w:r>
+      <w:r>
+        <w:rPr>
+          <w:rStyle w:val="authors"/>
+          <w:rFonts w:ascii="Arial" w:hAnsi="Arial" w:cs="Arial"/>
+          <w:sz w:val="22"/>
+          <w:szCs w:val="22"/>
+          <w:highlight w:val="yellow"/>
+          <w:shd w:val="clear" w:color="auto" w:fill="FFFFFF"/>
+        </w:rPr>
+        <w:t xml:space="preserve"> </w:t>
+      </w:r>
+      <w:r>
+        <w:rPr>
+          <w:rStyle w:val="authors"/>
+          <w:rFonts w:ascii="Arial" w:hAnsi="Arial" w:cs="Arial"/>
+          <w:sz w:val="22"/>
+          <w:szCs w:val="22"/>
+          <w:highlight w:val="yellow"/>
+          <w:shd w:val="clear" w:color="auto" w:fill="FFFFFF"/>
+        </w:rPr>
+        <w:t>Johnson, K. M.,</w:t>
+      </w:r>
+      <w:r>
+        <w:rPr>
+          <w:rStyle w:val="authors"/>
+          <w:rFonts w:ascii="Arial" w:hAnsi="Arial" w:cs="Arial"/>
+          <w:sz w:val="22"/>
+          <w:szCs w:val="22"/>
+          <w:highlight w:val="yellow"/>
+          <w:shd w:val="clear" w:color="auto" w:fill="FFFFFF"/>
+        </w:rPr>
+        <w:t xml:space="preserve"> Breidenbach, B., Jarchow, M. Lose, S., Pandos, A., Okonkwo, O., &amp; Wieben, O</w:t>
+      </w:r>
+      <w:r>
+        <w:rPr>
+          <w:rStyle w:val="authors"/>
+          <w:rFonts w:ascii="Arial" w:hAnsi="Arial" w:cs="Arial"/>
+          <w:sz w:val="22"/>
+          <w:szCs w:val="22"/>
+          <w:highlight w:val="yellow"/>
+          <w:shd w:val="clear" w:color="auto" w:fill="FFFFFF"/>
+        </w:rPr>
+        <w:t xml:space="preserve">. </w:t>
+      </w:r>
+      <w:r>
+        <w:rPr>
+          <w:rStyle w:val="authors"/>
+          <w:rFonts w:ascii="Arial" w:hAnsi="Arial" w:cs="Arial"/>
+          <w:sz w:val="22"/>
+          <w:szCs w:val="22"/>
+          <w:highlight w:val="yellow"/>
+          <w:shd w:val="clear" w:color="auto" w:fill="FFFFFF"/>
+        </w:rPr>
+        <w:t xml:space="preserve">Feasibility of a 2D Radial Simultaneous Multi-Slice Phase Contrast MRI Sequence for Aortic Pulse Wave Velocity Measurements. </w:t>
+      </w:r>
+      <w:r>
+        <w:rPr>
+          <w:rStyle w:val="authors"/>
+          <w:rFonts w:ascii="Arial" w:hAnsi="Arial" w:cs="Arial"/>
+          <w:sz w:val="22"/>
+          <w:szCs w:val="22"/>
+          <w:highlight w:val="yellow"/>
+          <w:shd w:val="clear" w:color="auto" w:fill="FFFFFF"/>
+        </w:rPr>
+        <w:t>2024 ISMRM and ISMRT Annual Meeting and Exhibition; 2024 May 4; Singapore.</w:t>
       </w:r>
     </w:p>
     <w:p>
@@ -4860,6 +4855,7 @@
           <w:szCs w:val="22"/>
           <w:shd w:val="clear" w:color="auto" w:fill="FFFFFF"/>
         </w:rPr>
+        <w:lastRenderedPageBreak/>
         <w:t xml:space="preserve">Naren, T., </w:t>
       </w:r>
       <w:r>
@@ -4882,51 +4878,7 @@
           <w:szCs w:val="22"/>
           <w:shd w:val="clear" w:color="auto" w:fill="FFFFFF"/>
         </w:rPr>
-        <w:t xml:space="preserve">, Breidenbach, B., Bernhardt, Z. S., </w:t>
-      </w:r>
-      <w:proofErr w:type="spellStart"/>
-      <w:r>
-        <w:rPr>
-          <w:rStyle w:val="authors"/>
-          <w:rFonts w:ascii="Arial" w:hAnsi="Arial" w:cs="Arial"/>
-          <w:sz w:val="22"/>
-          <w:szCs w:val="22"/>
-          <w:shd w:val="clear" w:color="auto" w:fill="FFFFFF"/>
-        </w:rPr>
-        <w:t>Fondakowski</w:t>
-      </w:r>
-      <w:proofErr w:type="spellEnd"/>
-      <w:r>
-        <w:rPr>
-          <w:rStyle w:val="authors"/>
-          <w:rFonts w:ascii="Arial" w:hAnsi="Arial" w:cs="Arial"/>
-          <w:sz w:val="22"/>
-          <w:szCs w:val="22"/>
-          <w:shd w:val="clear" w:color="auto" w:fill="FFFFFF"/>
-        </w:rPr>
-        <w:t xml:space="preserve">, J., Jarchow, M. Lose, S., </w:t>
-      </w:r>
-      <w:proofErr w:type="spellStart"/>
-      <w:r>
-        <w:rPr>
-          <w:rStyle w:val="authors"/>
-          <w:rFonts w:ascii="Arial" w:hAnsi="Arial" w:cs="Arial"/>
-          <w:sz w:val="22"/>
-          <w:szCs w:val="22"/>
-          <w:shd w:val="clear" w:color="auto" w:fill="FFFFFF"/>
-        </w:rPr>
-        <w:t>Pandos</w:t>
-      </w:r>
-      <w:proofErr w:type="spellEnd"/>
-      <w:r>
-        <w:rPr>
-          <w:rStyle w:val="authors"/>
-          <w:rFonts w:ascii="Arial" w:hAnsi="Arial" w:cs="Arial"/>
-          <w:sz w:val="22"/>
-          <w:szCs w:val="22"/>
-          <w:shd w:val="clear" w:color="auto" w:fill="FFFFFF"/>
-        </w:rPr>
-        <w:t xml:space="preserve">, A., Johnson, K. M., Okonkwo, O., &amp; Wieben, O. </w:t>
+        <w:t xml:space="preserve">, Breidenbach, B., Bernhardt, Z. S., Fondakowski, J., Jarchow, M. Lose, S., Pandos, A., Johnson, K. M., Okonkwo, O., &amp; Wieben, O. </w:t>
       </w:r>
       <w:r>
         <w:rPr>
@@ -4959,23 +4911,7 @@
           <w:sz w:val="22"/>
           <w:szCs w:val="22"/>
         </w:rPr>
-        <w:t xml:space="preserve"> Annual Conference; 2023 October 17</w:t>
-      </w:r>
-      <w:r>
-        <w:rPr>
-          <w:rFonts w:ascii="Arial" w:hAnsi="Arial" w:cs="Arial"/>
-          <w:sz w:val="22"/>
-          <w:szCs w:val="22"/>
-        </w:rPr>
-        <w:t>;</w:t>
-      </w:r>
-      <w:r>
-        <w:rPr>
-          <w:rFonts w:ascii="Arial" w:hAnsi="Arial" w:cs="Arial"/>
-          <w:sz w:val="22"/>
-          <w:szCs w:val="22"/>
-        </w:rPr>
-        <w:t xml:space="preserve"> Sendai, Japan.</w:t>
+        <w:t xml:space="preserve"> Annual Conference; 2023 October 17; Sendai, Japan.</w:t>
       </w:r>
     </w:p>
     <w:p>
@@ -5024,29 +4960,7 @@
           <w:szCs w:val="22"/>
           <w:shd w:val="clear" w:color="auto" w:fill="FFFFFF"/>
         </w:rPr>
-        <w:t xml:space="preserve"> Roldan-</w:t>
-      </w:r>
-      <w:proofErr w:type="spellStart"/>
-      <w:r>
-        <w:rPr>
-          <w:rStyle w:val="authors"/>
-          <w:rFonts w:ascii="Arial" w:hAnsi="Arial" w:cs="Arial"/>
-          <w:sz w:val="22"/>
-          <w:szCs w:val="22"/>
-          <w:shd w:val="clear" w:color="auto" w:fill="FFFFFF"/>
-        </w:rPr>
-        <w:t>Alzate</w:t>
-      </w:r>
-      <w:proofErr w:type="spellEnd"/>
-      <w:r>
-        <w:rPr>
-          <w:rStyle w:val="authors"/>
-          <w:rFonts w:ascii="Arial" w:hAnsi="Arial" w:cs="Arial"/>
-          <w:sz w:val="22"/>
-          <w:szCs w:val="22"/>
-          <w:shd w:val="clear" w:color="auto" w:fill="FFFFFF"/>
-        </w:rPr>
-        <w:t>, A., Wieben, O., Reeder, S. B., &amp; Oechtering, T. 4D Flow MRI Reference Values of the Portal Venous System. 2023 ISMRM and ISMRT Annual Meeting &amp; Exhibition; 2023 June 3; Toronto, ON, Canada.</w:t>
+        <w:t xml:space="preserve"> Roldan-Alzate, A., Wieben, O., Reeder, S. B., &amp; Oechtering, T. 4D Flow MRI Reference Values of the Portal Venous System. 2023 ISMRM and ISMRT Annual Meeting &amp; Exhibition; 2023 June 3; Toronto, ON, Canada.</w:t>
       </w:r>
     </w:p>
     <w:p>
@@ -5073,7 +4987,6 @@
           <w:szCs w:val="22"/>
           <w:shd w:val="clear" w:color="auto" w:fill="FFFFFF"/>
         </w:rPr>
-        <w:lastRenderedPageBreak/>
         <w:t xml:space="preserve">Spahic, A., </w:t>
       </w:r>
       <w:r>
@@ -5312,29 +5225,7 @@
           <w:szCs w:val="22"/>
           <w:shd w:val="clear" w:color="auto" w:fill="FFFFFF"/>
         </w:rPr>
-        <w:t xml:space="preserve">, Peret, A., Johnson, S. C., Wieben, O., Eisenmenger, L. B., &amp; Johnson, K. M. Diurnal Changes in Cerebrovascular Dynamics Measured from 4D-Flow. ISMRM Workshop on </w:t>
-      </w:r>
-      <w:proofErr w:type="spellStart"/>
-      <w:r>
-        <w:rPr>
-          <w:rStyle w:val="authors"/>
-          <w:rFonts w:ascii="Arial" w:hAnsi="Arial" w:cs="Arial"/>
-          <w:sz w:val="22"/>
-          <w:szCs w:val="22"/>
-          <w:shd w:val="clear" w:color="auto" w:fill="FFFFFF"/>
-        </w:rPr>
-        <w:t>Neurofluids</w:t>
-      </w:r>
-      <w:proofErr w:type="spellEnd"/>
-      <w:r>
-        <w:rPr>
-          <w:rStyle w:val="authors"/>
-          <w:rFonts w:ascii="Arial" w:hAnsi="Arial" w:cs="Arial"/>
-          <w:sz w:val="22"/>
-          <w:szCs w:val="22"/>
-          <w:shd w:val="clear" w:color="auto" w:fill="FFFFFF"/>
-        </w:rPr>
-        <w:t xml:space="preserve">: Anatomy, Physiology &amp; Imaging. 2022 September 21.  </w:t>
+        <w:t xml:space="preserve">, Peret, A., Johnson, S. C., Wieben, O., Eisenmenger, L. B., &amp; Johnson, K. M. Diurnal Changes in Cerebrovascular Dynamics Measured from 4D-Flow. ISMRM Workshop on Neurofluids: Anatomy, Physiology &amp; Imaging. 2022 September 21.  </w:t>
       </w:r>
     </w:p>
     <w:p>
@@ -5393,29 +5284,7 @@
           <w:szCs w:val="22"/>
           <w:shd w:val="clear" w:color="auto" w:fill="FFFFFF"/>
         </w:rPr>
-        <w:t xml:space="preserve">ISMRM Workshop on </w:t>
-      </w:r>
-      <w:proofErr w:type="spellStart"/>
-      <w:r>
-        <w:rPr>
-          <w:rStyle w:val="authors"/>
-          <w:rFonts w:ascii="Arial" w:hAnsi="Arial" w:cs="Arial"/>
-          <w:sz w:val="22"/>
-          <w:szCs w:val="22"/>
-          <w:shd w:val="clear" w:color="auto" w:fill="FFFFFF"/>
-        </w:rPr>
-        <w:t>Neurofluids</w:t>
-      </w:r>
-      <w:proofErr w:type="spellEnd"/>
-      <w:r>
-        <w:rPr>
-          <w:rStyle w:val="authors"/>
-          <w:rFonts w:ascii="Arial" w:hAnsi="Arial" w:cs="Arial"/>
-          <w:sz w:val="22"/>
-          <w:szCs w:val="22"/>
-          <w:shd w:val="clear" w:color="auto" w:fill="FFFFFF"/>
-        </w:rPr>
-        <w:t>: Anatomy, Physiology &amp; Imaging. 2022 September 21.</w:t>
+        <w:t>ISMRM Workshop on Neurofluids: Anatomy, Physiology &amp; Imaging. 2022 September 21.</w:t>
       </w:r>
     </w:p>
     <w:p>
@@ -5599,29 +5468,7 @@
           <w:szCs w:val="22"/>
           <w:shd w:val="clear" w:color="auto" w:fill="FFFFFF"/>
         </w:rPr>
-        <w:t xml:space="preserve">, Bernhardt, Z. S., Lose, S., </w:t>
-      </w:r>
-      <w:proofErr w:type="spellStart"/>
-      <w:r>
-        <w:rPr>
-          <w:rStyle w:val="authors"/>
-          <w:rFonts w:ascii="Arial" w:hAnsi="Arial" w:cs="Arial"/>
-          <w:sz w:val="22"/>
-          <w:szCs w:val="22"/>
-          <w:shd w:val="clear" w:color="auto" w:fill="FFFFFF"/>
-        </w:rPr>
-        <w:t>Pandos</w:t>
-      </w:r>
-      <w:proofErr w:type="spellEnd"/>
-      <w:r>
-        <w:rPr>
-          <w:rStyle w:val="authors"/>
-          <w:rFonts w:ascii="Arial" w:hAnsi="Arial" w:cs="Arial"/>
-          <w:sz w:val="22"/>
-          <w:szCs w:val="22"/>
-          <w:shd w:val="clear" w:color="auto" w:fill="FFFFFF"/>
-        </w:rPr>
-        <w:t xml:space="preserve">, A., Johnson, K. M., Eisenmenger, L. B., Okonkwo, O., &amp; Wieben, O. Effects of Respiration on Aortic Pulse Wave Velocity using Retrospective Respiratory Gated Radial 2D Phase Contrast MRI. </w:t>
+        <w:t xml:space="preserve">, Bernhardt, Z. S., Lose, S., Pandos, A., Johnson, K. M., Eisenmenger, L. B., Okonkwo, O., &amp; Wieben, O. Effects of Respiration on Aortic Pulse Wave Velocity using Retrospective Respiratory Gated Radial 2D Phase Contrast MRI. </w:t>
       </w:r>
       <w:r>
         <w:rPr>
@@ -5679,7 +5526,18 @@
           <w:szCs w:val="22"/>
           <w:shd w:val="clear" w:color="auto" w:fill="FFFFFF"/>
         </w:rPr>
-        <w:t xml:space="preserve">, &amp; Wieben, O. Effect of Temporal Resolution on Flow-Area Aortic Pulse Wave Velocity Measures Using Phase Contrast and Balanced SSFP MRI: A Preliminary Study. </w:t>
+        <w:t xml:space="preserve">, &amp; Wieben, O. Effect of Temporal Resolution on Flow-Area Aortic </w:t>
+      </w:r>
+      <w:r>
+        <w:rPr>
+          <w:rStyle w:val="authors"/>
+          <w:rFonts w:ascii="Arial" w:hAnsi="Arial" w:cs="Arial"/>
+          <w:sz w:val="22"/>
+          <w:szCs w:val="22"/>
+          <w:shd w:val="clear" w:color="auto" w:fill="FFFFFF"/>
+        </w:rPr>
+        <w:lastRenderedPageBreak/>
+        <w:t xml:space="preserve">Pulse Wave Velocity Measures Using Phase Contrast and Balanced SSFP MRI: A Preliminary Study. </w:t>
       </w:r>
       <w:r>
         <w:rPr>
@@ -5737,29 +5595,7 @@
           <w:szCs w:val="22"/>
           <w:shd w:val="clear" w:color="auto" w:fill="FFFFFF"/>
         </w:rPr>
-        <w:t>, Wolfson, T., Harris, D., Panagiotopoulos, N., Roldan-</w:t>
-      </w:r>
-      <w:proofErr w:type="spellStart"/>
-      <w:r>
-        <w:rPr>
-          <w:rStyle w:val="authors"/>
-          <w:rFonts w:ascii="Arial" w:hAnsi="Arial" w:cs="Arial"/>
-          <w:sz w:val="22"/>
-          <w:szCs w:val="22"/>
-          <w:shd w:val="clear" w:color="auto" w:fill="FFFFFF"/>
-        </w:rPr>
-        <w:t>Alzate</w:t>
-      </w:r>
-      <w:proofErr w:type="spellEnd"/>
-      <w:r>
-        <w:rPr>
-          <w:rStyle w:val="authors"/>
-          <w:rFonts w:ascii="Arial" w:hAnsi="Arial" w:cs="Arial"/>
-          <w:sz w:val="22"/>
-          <w:szCs w:val="22"/>
-          <w:shd w:val="clear" w:color="auto" w:fill="FFFFFF"/>
-        </w:rPr>
-        <w:t xml:space="preserve">, A., Johnson, K. M., Wieben, O., Sirlin, C. B., Reeder, S. B., &amp; Oechtering, T. H. Portal Venous 4D Flow MRI in Obese Patients Without Known Liver Disease Undergoing Weight Loss Surgery. </w:t>
+        <w:t xml:space="preserve">, Wolfson, T., Harris, D., Panagiotopoulos, N., Roldan-Alzate, A., Johnson, K. M., Wieben, O., Sirlin, C. B., Reeder, S. B., &amp; Oechtering, T. H. Portal Venous 4D Flow MRI in Obese Patients Without Known Liver Disease Undergoing Weight Loss Surgery. </w:t>
       </w:r>
       <w:r>
         <w:rPr>
@@ -5817,29 +5653,7 @@
           <w:szCs w:val="22"/>
           <w:shd w:val="clear" w:color="auto" w:fill="FFFFFF"/>
         </w:rPr>
-        <w:t>, Roldan-</w:t>
-      </w:r>
-      <w:proofErr w:type="spellStart"/>
-      <w:r>
-        <w:rPr>
-          <w:rStyle w:val="authors"/>
-          <w:rFonts w:ascii="Arial" w:hAnsi="Arial" w:cs="Arial"/>
-          <w:sz w:val="22"/>
-          <w:szCs w:val="22"/>
-          <w:shd w:val="clear" w:color="auto" w:fill="FFFFFF"/>
-        </w:rPr>
-        <w:t>Alzate</w:t>
-      </w:r>
-      <w:proofErr w:type="spellEnd"/>
-      <w:r>
-        <w:rPr>
-          <w:rStyle w:val="authors"/>
-          <w:rFonts w:ascii="Arial" w:hAnsi="Arial" w:cs="Arial"/>
-          <w:sz w:val="22"/>
-          <w:szCs w:val="22"/>
-          <w:shd w:val="clear" w:color="auto" w:fill="FFFFFF"/>
-        </w:rPr>
-        <w:t>, A., Reeder, S. B., Wieben, O., &amp; Johnson, K. M. </w:t>
+        <w:t>, Roldan-Alzate, A., Reeder, S. B., Wieben, O., &amp; Johnson, K. M. </w:t>
       </w:r>
       <w:r>
         <w:rPr>
@@ -5859,18 +5673,7 @@
           <w:szCs w:val="22"/>
           <w:shd w:val="clear" w:color="auto" w:fill="FFFFFF"/>
         </w:rPr>
-        <w:t xml:space="preserve">Society for </w:t>
-      </w:r>
-      <w:r>
-        <w:rPr>
-          <w:rStyle w:val="journalname"/>
-          <w:rFonts w:ascii="Arial" w:hAnsi="Arial" w:cs="Arial"/>
-          <w:sz w:val="22"/>
-          <w:szCs w:val="22"/>
-          <w:shd w:val="clear" w:color="auto" w:fill="FFFFFF"/>
-        </w:rPr>
-        <w:lastRenderedPageBreak/>
-        <w:t>Magnetic Resonance Angiography (SMRA) 33</w:t>
+        <w:t>Society for Magnetic Resonance Angiography (SMRA) 33</w:t>
       </w:r>
       <w:r>
         <w:rPr>
@@ -6781,7 +6584,18 @@
           <w:szCs w:val="22"/>
           <w:shd w:val="clear" w:color="auto" w:fill="FFFFFF"/>
         </w:rPr>
-        <w:t>, Eisenmenger, L. B., Wieben, O., Johnson, S. C., &amp; Johnson, K. M. </w:t>
+        <w:t xml:space="preserve">, Eisenmenger, L. B., Wieben, O., Johnson, S. C., &amp; </w:t>
+      </w:r>
+      <w:r>
+        <w:rPr>
+          <w:rStyle w:val="authors"/>
+          <w:rFonts w:ascii="Arial" w:hAnsi="Arial" w:cs="Arial"/>
+          <w:sz w:val="22"/>
+          <w:szCs w:val="22"/>
+          <w:shd w:val="clear" w:color="auto" w:fill="FFFFFF"/>
+        </w:rPr>
+        <w:lastRenderedPageBreak/>
+        <w:t>Johnson, K. M. </w:t>
       </w:r>
       <w:r>
         <w:rPr>
@@ -6959,29 +6773,7 @@
           <w:szCs w:val="22"/>
           <w:shd w:val="clear" w:color="auto" w:fill="FFFFFF"/>
         </w:rPr>
-        <w:t xml:space="preserve">, Meram, E., Medero, R., Eisenmenger, L. B., </w:t>
-      </w:r>
-      <w:proofErr w:type="spellStart"/>
-      <w:r>
-        <w:rPr>
-          <w:rStyle w:val="authors"/>
-          <w:rFonts w:ascii="Arial" w:hAnsi="Arial" w:cs="Arial"/>
-          <w:sz w:val="22"/>
-          <w:szCs w:val="22"/>
-          <w:shd w:val="clear" w:color="auto" w:fill="FFFFFF"/>
-        </w:rPr>
-        <w:t>Laeseke</w:t>
-      </w:r>
-      <w:proofErr w:type="spellEnd"/>
-      <w:r>
-        <w:rPr>
-          <w:rStyle w:val="authors"/>
-          <w:rFonts w:ascii="Arial" w:hAnsi="Arial" w:cs="Arial"/>
-          <w:sz w:val="22"/>
-          <w:szCs w:val="22"/>
-          <w:shd w:val="clear" w:color="auto" w:fill="FFFFFF"/>
-        </w:rPr>
-        <w:t>, P. F., Korosec, F. R., &amp; Wieben, O. </w:t>
+        <w:t>, Meram, E., Medero, R., Eisenmenger, L. B., Laeseke, P. F., Korosec, F. R., &amp; Wieben, O. </w:t>
       </w:r>
       <w:r>
         <w:rPr>
@@ -6991,18 +6783,7 @@
           <w:szCs w:val="22"/>
           <w:shd w:val="clear" w:color="auto" w:fill="FFFFFF"/>
         </w:rPr>
-        <w:t xml:space="preserve">MR Alphabet Soup: Understanding the Principles of Common </w:t>
-      </w:r>
-      <w:r>
-        <w:rPr>
-          <w:rStyle w:val="Title1"/>
-          <w:rFonts w:ascii="Arial" w:hAnsi="Arial" w:cs="Arial"/>
-          <w:sz w:val="22"/>
-          <w:szCs w:val="22"/>
-          <w:shd w:val="clear" w:color="auto" w:fill="FFFFFF"/>
-        </w:rPr>
-        <w:lastRenderedPageBreak/>
-        <w:t>Magnetic Resonance Abbreviations. </w:t>
+        <w:t>MR Alphabet Soup: Understanding the Principles of Common Magnetic Resonance Abbreviations. </w:t>
       </w:r>
       <w:r>
         <w:rPr>
@@ -7239,29 +7020,7 @@
           <w:szCs w:val="22"/>
           <w:shd w:val="clear" w:color="auto" w:fill="FFFFFF"/>
         </w:rPr>
-        <w:t>, Francois, C. J., Roldan-</w:t>
-      </w:r>
-      <w:proofErr w:type="spellStart"/>
-      <w:r>
-        <w:rPr>
-          <w:rStyle w:val="authors"/>
-          <w:rFonts w:ascii="Arial" w:hAnsi="Arial" w:cs="Arial"/>
-          <w:sz w:val="22"/>
-          <w:szCs w:val="22"/>
-          <w:shd w:val="clear" w:color="auto" w:fill="FFFFFF"/>
-        </w:rPr>
-        <w:t>Alzate</w:t>
-      </w:r>
-      <w:proofErr w:type="spellEnd"/>
-      <w:r>
-        <w:rPr>
-          <w:rStyle w:val="authors"/>
-          <w:rFonts w:ascii="Arial" w:hAnsi="Arial" w:cs="Arial"/>
-          <w:sz w:val="22"/>
-          <w:szCs w:val="22"/>
-          <w:shd w:val="clear" w:color="auto" w:fill="FFFFFF"/>
-        </w:rPr>
-        <w:t>, A., &amp; Wieben, O. </w:t>
+        <w:t>, Francois, C. J., Roldan-Alzate, A., &amp; Wieben, O. </w:t>
       </w:r>
       <w:r>
         <w:rPr>
@@ -7340,29 +7099,7 @@
           <w:szCs w:val="22"/>
           <w:shd w:val="clear" w:color="auto" w:fill="FFFFFF"/>
         </w:rPr>
-        <w:t>, Francois, C. J., Roldan-</w:t>
-      </w:r>
-      <w:proofErr w:type="spellStart"/>
-      <w:r>
-        <w:rPr>
-          <w:rStyle w:val="authors"/>
-          <w:rFonts w:ascii="Arial" w:hAnsi="Arial" w:cs="Arial"/>
-          <w:sz w:val="22"/>
-          <w:szCs w:val="22"/>
-          <w:shd w:val="clear" w:color="auto" w:fill="FFFFFF"/>
-        </w:rPr>
-        <w:t>Alzate</w:t>
-      </w:r>
-      <w:proofErr w:type="spellEnd"/>
-      <w:r>
-        <w:rPr>
-          <w:rStyle w:val="authors"/>
-          <w:rFonts w:ascii="Arial" w:hAnsi="Arial" w:cs="Arial"/>
-          <w:sz w:val="22"/>
-          <w:szCs w:val="22"/>
-          <w:shd w:val="clear" w:color="auto" w:fill="FFFFFF"/>
-        </w:rPr>
-        <w:t>, A., &amp; Wieben, O. </w:t>
+        <w:t>, Francois, C. J., Roldan-Alzate, A., &amp; Wieben, O. </w:t>
       </w:r>
       <w:r>
         <w:rPr>
@@ -7501,9 +7238,8 @@
           <w:szCs w:val="22"/>
           <w:shd w:val="clear" w:color="auto" w:fill="FFFFFF"/>
         </w:rPr>
-        <w:t xml:space="preserve">; Paris, </w:t>
-      </w:r>
-      <w:proofErr w:type="spellStart"/>
+        <w:t>; Paris, France.</w:t>
+      </w:r>
       <w:r>
         <w:rPr>
           <w:rStyle w:val="confloc"/>
@@ -7512,19 +7248,8 @@
           <w:szCs w:val="22"/>
           <w:shd w:val="clear" w:color="auto" w:fill="FFFFFF"/>
         </w:rPr>
-        <w:t>France.</w:t>
-      </w:r>
-      <w:r>
-        <w:rPr>
-          <w:rStyle w:val="confloc"/>
-          <w:rFonts w:ascii="Arial" w:hAnsi="Arial" w:cs="Arial"/>
-          <w:sz w:val="22"/>
-          <w:szCs w:val="22"/>
-          <w:shd w:val="clear" w:color="auto" w:fill="FFFFFF"/>
-        </w:rPr>
         <w:t>s</w:t>
       </w:r>
-      <w:proofErr w:type="spellEnd"/>
     </w:p>
     <w:p>
       <w:pPr>
@@ -7561,29 +7286,7 @@
           <w:szCs w:val="22"/>
           <w:shd w:val="clear" w:color="auto" w:fill="FFFFFF"/>
         </w:rPr>
-        <w:t>, Roldan-</w:t>
-      </w:r>
-      <w:proofErr w:type="spellStart"/>
-      <w:r>
-        <w:rPr>
-          <w:rStyle w:val="authors"/>
-          <w:rFonts w:ascii="Arial" w:hAnsi="Arial" w:cs="Arial"/>
-          <w:sz w:val="22"/>
-          <w:szCs w:val="22"/>
-          <w:shd w:val="clear" w:color="auto" w:fill="FFFFFF"/>
-        </w:rPr>
-        <w:t>Alzate</w:t>
-      </w:r>
-      <w:proofErr w:type="spellEnd"/>
-      <w:r>
-        <w:rPr>
-          <w:rStyle w:val="authors"/>
-          <w:rFonts w:ascii="Arial" w:hAnsi="Arial" w:cs="Arial"/>
-          <w:sz w:val="22"/>
-          <w:szCs w:val="22"/>
-          <w:shd w:val="clear" w:color="auto" w:fill="FFFFFF"/>
-        </w:rPr>
-        <w:t>, A., Francois, C. J., &amp; Wieben, O. </w:t>
+        <w:t>, Roldan-Alzate, A., Francois, C. J., &amp; Wieben, O. </w:t>
       </w:r>
       <w:r>
         <w:rPr>
@@ -7976,7 +7679,16 @@
           <w:sz w:val="22"/>
           <w:szCs w:val="22"/>
         </w:rPr>
-        <w:t>Alzheimer’s Association International Society to Advance Alzheimer’s Research and Treatment (ISTAART)</w:t>
+        <w:t xml:space="preserve">Alzheimer’s Association International Society to Advance Alzheimer’s Research and </w:t>
+      </w:r>
+      <w:r>
+        <w:rPr>
+          <w:rFonts w:ascii="Arial" w:hAnsi="Arial" w:cs="Arial"/>
+          <w:sz w:val="22"/>
+          <w:szCs w:val="22"/>
+        </w:rPr>
+        <w:lastRenderedPageBreak/>
+        <w:t>Treatment (ISTAART)</w:t>
       </w:r>
     </w:p>
     <w:p>
@@ -8091,25 +7803,7 @@
           <w:sz w:val="22"/>
           <w:szCs w:val="22"/>
         </w:rPr>
-        <w:t xml:space="preserve">Jennifer </w:t>
-      </w:r>
-      <w:proofErr w:type="spellStart"/>
-      <w:r>
-        <w:rPr>
-          <w:rFonts w:ascii="Arial" w:hAnsi="Arial" w:cs="Arial"/>
-          <w:sz w:val="22"/>
-          <w:szCs w:val="22"/>
-        </w:rPr>
-        <w:t>Fondakowski</w:t>
-      </w:r>
-      <w:proofErr w:type="spellEnd"/>
-      <w:r>
-        <w:rPr>
-          <w:rFonts w:ascii="Arial" w:hAnsi="Arial" w:cs="Arial"/>
-          <w:sz w:val="22"/>
-          <w:szCs w:val="22"/>
-        </w:rPr>
-        <w:t xml:space="preserve"> – Undergraduate Student in Biology (Okonkwo Lab)</w:t>
+        <w:t>Jennifer Fondakowski – Undergraduate Student in Biology (Okonkwo Lab)</w:t>
       </w:r>
     </w:p>
     <w:p>
@@ -8172,7 +7866,6 @@
           <w:sz w:val="22"/>
           <w:szCs w:val="22"/>
         </w:rPr>
-        <w:lastRenderedPageBreak/>
         <w:t>Alma Spahic – Graduate student in Medical Physics</w:t>
       </w:r>
     </w:p>

</xml_diff>

<commit_message>
Sat Jan 13 17:39:30 CST 2024
</commit_message>
<xml_diff>
--- a/files/CV_GrantRoberts.docx
+++ b/files/CV_GrantRoberts.docx
@@ -163,6 +163,7 @@
         </w:rPr>
         <w:t>-</w:t>
       </w:r>
+      <w:proofErr w:type="spellStart"/>
       <w:r>
         <w:rPr>
           <w:rFonts w:ascii="Arial" w:hAnsi="Arial" w:cs="Arial"/>
@@ -171,6 +172,7 @@
         </w:rPr>
         <w:t>xxxx</w:t>
       </w:r>
+      <w:proofErr w:type="spellEnd"/>
     </w:p>
     <w:p>
       <w:pPr>
@@ -951,7 +953,25 @@
           <w:szCs w:val="22"/>
         </w:rPr>
         <w:tab/>
-        <w:t>Co-advisor: Fred Leibsle, PhD</w:t>
+        <w:t xml:space="preserve">Co-advisor: Fred </w:t>
+      </w:r>
+      <w:proofErr w:type="spellStart"/>
+      <w:r>
+        <w:rPr>
+          <w:rFonts w:ascii="Arial" w:hAnsi="Arial" w:cs="Arial"/>
+          <w:sz w:val="22"/>
+          <w:szCs w:val="22"/>
+        </w:rPr>
+        <w:t>Leibsle</w:t>
+      </w:r>
+      <w:proofErr w:type="spellEnd"/>
+      <w:r>
+        <w:rPr>
+          <w:rFonts w:ascii="Arial" w:hAnsi="Arial" w:cs="Arial"/>
+          <w:sz w:val="22"/>
+          <w:szCs w:val="22"/>
+        </w:rPr>
+        <w:t>, PhD</w:t>
       </w:r>
     </w:p>
     <w:p>
@@ -1222,6 +1242,7 @@
         </w:rPr>
         <w:tab/>
       </w:r>
+      <w:proofErr w:type="spellStart"/>
       <w:r>
         <w:rPr>
           <w:rFonts w:ascii="Arial" w:hAnsi="Arial" w:cs="Arial"/>
@@ -1231,7 +1252,19 @@
           <w:sz w:val="22"/>
           <w:szCs w:val="22"/>
         </w:rPr>
-        <w:t>NeoSoft, LLC</w:t>
+        <w:t>NeoSoft</w:t>
+      </w:r>
+      <w:proofErr w:type="spellEnd"/>
+      <w:r>
+        <w:rPr>
+          <w:rFonts w:ascii="Arial" w:hAnsi="Arial" w:cs="Arial"/>
+          <w:b/>
+          <w:bCs/>
+          <w:iCs/>
+          <w:sz w:val="22"/>
+          <w:szCs w:val="22"/>
+        </w:rPr>
+        <w:t>, LLC</w:t>
       </w:r>
       <w:r>
         <w:rPr>
@@ -3338,7 +3371,7 @@
           <w:sz w:val="22"/>
           <w:szCs w:val="22"/>
         </w:rPr>
-        <w:t xml:space="preserve">Wieben, O., </w:t>
+        <w:t xml:space="preserve">Rivera-Rivera, L. A., </w:t>
       </w:r>
       <w:r>
         <w:rPr>
@@ -3348,15 +3381,41 @@
           <w:sz w:val="22"/>
           <w:szCs w:val="22"/>
         </w:rPr>
-        <w:t>Roberts, G. S.</w:t>
-      </w:r>
-      <w:r>
-        <w:rPr>
-          <w:rFonts w:ascii="Arial" w:hAnsi="Arial" w:cs="Arial"/>
-          <w:sz w:val="22"/>
-          <w:szCs w:val="22"/>
-        </w:rPr>
-        <w:t xml:space="preserve">, Corrado, P. A., &amp; Johnson, K. M (2023). Four-Dimensional Flow MR Imaging: Technique and Advances. </w:t>
+        <w:t>Roberts, G. S</w:t>
+      </w:r>
+      <w:r>
+        <w:rPr>
+          <w:rFonts w:ascii="Arial" w:hAnsi="Arial" w:cs="Arial"/>
+          <w:sz w:val="22"/>
+          <w:szCs w:val="22"/>
+        </w:rPr>
+        <w:t xml:space="preserve">., Peret A., </w:t>
+      </w:r>
+      <w:proofErr w:type="spellStart"/>
+      <w:r>
+        <w:rPr>
+          <w:rFonts w:ascii="Arial" w:hAnsi="Arial" w:cs="Arial"/>
+          <w:sz w:val="22"/>
+          <w:szCs w:val="22"/>
+        </w:rPr>
+        <w:t>Langhough</w:t>
+      </w:r>
+      <w:proofErr w:type="spellEnd"/>
+      <w:r>
+        <w:rPr>
+          <w:rFonts w:ascii="Arial" w:hAnsi="Arial" w:cs="Arial"/>
+          <w:sz w:val="22"/>
+          <w:szCs w:val="22"/>
+        </w:rPr>
+        <w:t xml:space="preserve">, R., Jonaitis, E. M., Du, L., Field, A., Eisenmenger, L. B., Johnson, S. C., &amp; Johnson, K. M. </w:t>
+      </w:r>
+      <w:r>
+        <w:rPr>
+          <w:rFonts w:ascii="Arial" w:hAnsi="Arial" w:cs="Arial"/>
+          <w:sz w:val="22"/>
+          <w:szCs w:val="22"/>
+        </w:rPr>
+        <w:t>Unraveling Diurnal and Technical Variability in Cerebral Hemodynamics from Neurovascular 4D-Flow MRI.</w:t>
       </w:r>
       <w:r>
         <w:rPr>
@@ -3366,15 +3425,35 @@
           <w:sz w:val="22"/>
           <w:szCs w:val="22"/>
         </w:rPr>
-        <w:t>Magnetic Resonance Imaging Clinics</w:t>
-      </w:r>
-      <w:r>
-        <w:rPr>
-          <w:rFonts w:ascii="Arial" w:hAnsi="Arial" w:cs="Arial"/>
-          <w:sz w:val="22"/>
-          <w:szCs w:val="22"/>
-        </w:rPr>
-        <w:t>. 10.1016/j.mric.2023.05.003.</w:t>
+        <w:t xml:space="preserve"> </w:t>
+      </w:r>
+      <w:r>
+        <w:rPr>
+          <w:rFonts w:ascii="Arial" w:hAnsi="Arial" w:cs="Arial"/>
+          <w:i/>
+          <w:iCs/>
+          <w:sz w:val="22"/>
+          <w:szCs w:val="22"/>
+        </w:rPr>
+        <w:t>Accepted in</w:t>
+      </w:r>
+      <w:r>
+        <w:rPr>
+          <w:rFonts w:ascii="Arial" w:hAnsi="Arial" w:cs="Arial"/>
+          <w:i/>
+          <w:iCs/>
+          <w:sz w:val="22"/>
+          <w:szCs w:val="22"/>
+        </w:rPr>
+        <w:t xml:space="preserve"> JCBFM</w:t>
+      </w:r>
+      <w:r>
+        <w:rPr>
+          <w:rFonts w:ascii="Arial" w:hAnsi="Arial" w:cs="Arial"/>
+          <w:sz w:val="22"/>
+          <w:szCs w:val="22"/>
+        </w:rPr>
+        <w:t xml:space="preserve">. </w:t>
       </w:r>
     </w:p>
     <w:p>
@@ -3396,7 +3475,7 @@
           <w:sz w:val="22"/>
           <w:szCs w:val="22"/>
         </w:rPr>
-        <w:t xml:space="preserve">Huang, A., </w:t>
+        <w:t xml:space="preserve">Wieben, O., </w:t>
       </w:r>
       <w:r>
         <w:rPr>
@@ -3414,7 +3493,83 @@
           <w:sz w:val="22"/>
           <w:szCs w:val="22"/>
         </w:rPr>
-        <w:t xml:space="preserve">, Reeder, S. B., &amp; Oechtering, T. H. (2023). Reference Values for 4D Flow Magnetic Resonance Imaging of the Portal Venous System. </w:t>
+        <w:t xml:space="preserve">, Corrado, P. A., &amp; Johnson, K. M (2023). Four-Dimensional Flow MR Imaging: Technique and Advances. </w:t>
+      </w:r>
+      <w:r>
+        <w:rPr>
+          <w:rFonts w:ascii="Arial" w:hAnsi="Arial" w:cs="Arial"/>
+          <w:i/>
+          <w:iCs/>
+          <w:sz w:val="22"/>
+          <w:szCs w:val="22"/>
+        </w:rPr>
+        <w:t>Magnetic Resonance Imaging Clinics</w:t>
+      </w:r>
+      <w:r>
+        <w:rPr>
+          <w:rFonts w:ascii="Arial" w:hAnsi="Arial" w:cs="Arial"/>
+          <w:sz w:val="22"/>
+          <w:szCs w:val="22"/>
+        </w:rPr>
+        <w:t>. 10.1016/j.mric.2023.05.003.</w:t>
+      </w:r>
+    </w:p>
+    <w:p>
+      <w:pPr>
+        <w:numPr>
+          <w:ilvl w:val="0"/>
+          <w:numId w:val="41"/>
+        </w:numPr>
+        <w:spacing w:after="90"/>
+        <w:rPr>
+          <w:rFonts w:ascii="Arial" w:hAnsi="Arial" w:cs="Arial"/>
+          <w:sz w:val="22"/>
+          <w:szCs w:val="22"/>
+        </w:rPr>
+      </w:pPr>
+      <w:r>
+        <w:rPr>
+          <w:rFonts w:ascii="Arial" w:hAnsi="Arial" w:cs="Arial"/>
+          <w:sz w:val="22"/>
+          <w:szCs w:val="22"/>
+        </w:rPr>
+        <w:t xml:space="preserve">Huang, A., </w:t>
+      </w:r>
+      <w:r>
+        <w:rPr>
+          <w:rFonts w:ascii="Arial" w:hAnsi="Arial" w:cs="Arial"/>
+          <w:b/>
+          <w:bCs/>
+          <w:sz w:val="22"/>
+          <w:szCs w:val="22"/>
+        </w:rPr>
+        <w:t>Roberts, G. S.</w:t>
+      </w:r>
+      <w:r>
+        <w:rPr>
+          <w:rFonts w:ascii="Arial" w:hAnsi="Arial" w:cs="Arial"/>
+          <w:sz w:val="22"/>
+          <w:szCs w:val="22"/>
+        </w:rPr>
+        <w:t xml:space="preserve">, Reeder, S. B., &amp; </w:t>
+      </w:r>
+      <w:proofErr w:type="spellStart"/>
+      <w:r>
+        <w:rPr>
+          <w:rFonts w:ascii="Arial" w:hAnsi="Arial" w:cs="Arial"/>
+          <w:sz w:val="22"/>
+          <w:szCs w:val="22"/>
+        </w:rPr>
+        <w:t>Oechtering</w:t>
+      </w:r>
+      <w:proofErr w:type="spellEnd"/>
+      <w:r>
+        <w:rPr>
+          <w:rFonts w:ascii="Arial" w:hAnsi="Arial" w:cs="Arial"/>
+          <w:sz w:val="22"/>
+          <w:szCs w:val="22"/>
+        </w:rPr>
+        <w:t xml:space="preserve">, T. H. (2023). Reference Values for 4D Flow Magnetic Resonance Imaging of the Portal Venous System. </w:t>
       </w:r>
       <w:r>
         <w:rPr>
@@ -3475,7 +3630,25 @@
           <w:sz w:val="22"/>
           <w:szCs w:val="22"/>
         </w:rPr>
-        <w:t xml:space="preserve">, Al-Subu, A., Hagen, S. A., Serlin, R. C., Eldridge, M., Wieben, O., &amp; Schrage, W. G. (2023). Reduced Resting Macrovascular and Microvascular Cerebral Blood Flow in Young Adults with Metabolic Syndrome: Exploring Mechanisms. </w:t>
+        <w:t>, Al-</w:t>
+      </w:r>
+      <w:proofErr w:type="spellStart"/>
+      <w:r>
+        <w:rPr>
+          <w:rFonts w:ascii="Arial" w:hAnsi="Arial" w:cs="Arial"/>
+          <w:sz w:val="22"/>
+          <w:szCs w:val="22"/>
+        </w:rPr>
+        <w:t>Subu</w:t>
+      </w:r>
+      <w:proofErr w:type="spellEnd"/>
+      <w:r>
+        <w:rPr>
+          <w:rFonts w:ascii="Arial" w:hAnsi="Arial" w:cs="Arial"/>
+          <w:sz w:val="22"/>
+          <w:szCs w:val="22"/>
+        </w:rPr>
+        <w:t xml:space="preserve">, A., Hagen, S. A., Serlin, R. C., Eldridge, M., Wieben, O., &amp; Schrage, W. G. (2023). Reduced Resting Macrovascular and Microvascular Cerebral Blood Flow in Young Adults with Metabolic Syndrome: Exploring Mechanisms. </w:t>
       </w:r>
       <w:r>
         <w:rPr>
@@ -3763,8 +3936,27 @@
           <w:sz w:val="22"/>
           <w:szCs w:val="22"/>
         </w:rPr>
-        <w:t xml:space="preserve">, Spahic, A., Tang, C., Kuner, A., Grayev, A., Field, A., Rowley, H. A., &amp; Kennedy, T. (2023). When Less is More: FAST MR Protocols for Neuroradiology. </w:t>
-      </w:r>
+        <w:t xml:space="preserve">, Spahic, A., Tang, C., Kuner, A., </w:t>
+      </w:r>
+      <w:proofErr w:type="spellStart"/>
+      <w:r>
+        <w:rPr>
+          <w:rFonts w:ascii="Arial" w:hAnsi="Arial" w:cs="Arial"/>
+          <w:sz w:val="22"/>
+          <w:szCs w:val="22"/>
+        </w:rPr>
+        <w:t>Grayev</w:t>
+      </w:r>
+      <w:proofErr w:type="spellEnd"/>
+      <w:r>
+        <w:rPr>
+          <w:rFonts w:ascii="Arial" w:hAnsi="Arial" w:cs="Arial"/>
+          <w:sz w:val="22"/>
+          <w:szCs w:val="22"/>
+        </w:rPr>
+        <w:t xml:space="preserve">, A., Field, A., Rowley, H. A., &amp; Kennedy, T. (2023). When Less is More: FAST MR Protocols for Neuroradiology. </w:t>
+      </w:r>
+      <w:proofErr w:type="spellStart"/>
       <w:r>
         <w:rPr>
           <w:rFonts w:ascii="Arial" w:hAnsi="Arial" w:cs="Arial"/>
@@ -3773,7 +3965,18 @@
           <w:sz w:val="22"/>
           <w:szCs w:val="22"/>
         </w:rPr>
-        <w:t>Radiographics.</w:t>
+        <w:t>Radiographics</w:t>
+      </w:r>
+      <w:proofErr w:type="spellEnd"/>
+      <w:r>
+        <w:rPr>
+          <w:rFonts w:ascii="Arial" w:hAnsi="Arial" w:cs="Arial"/>
+          <w:i/>
+          <w:iCs/>
+          <w:sz w:val="22"/>
+          <w:szCs w:val="22"/>
+        </w:rPr>
+        <w:t>.</w:t>
       </w:r>
       <w:r>
         <w:rPr>
@@ -3830,6 +4033,7 @@
           <w:sz w:val="22"/>
           <w:szCs w:val="22"/>
         </w:rPr>
+        <w:lastRenderedPageBreak/>
         <w:t>Eisenmenger, L.</w:t>
       </w:r>
       <w:r>
@@ -3850,7 +4054,27 @@
           <w:sz w:val="22"/>
           <w:szCs w:val="22"/>
         </w:rPr>
-        <w:t xml:space="preserve">B.*, Peret, A.*, Famakin, B. M., Spahic, A., </w:t>
+        <w:t xml:space="preserve">B.*, Peret, A.*, </w:t>
+      </w:r>
+      <w:proofErr w:type="spellStart"/>
+      <w:r>
+        <w:rPr>
+          <w:rFonts w:ascii="Arial" w:hAnsi="Arial" w:cs="Arial"/>
+          <w:snapToGrid/>
+          <w:sz w:val="22"/>
+          <w:szCs w:val="22"/>
+        </w:rPr>
+        <w:t>Famakin</w:t>
+      </w:r>
+      <w:proofErr w:type="spellEnd"/>
+      <w:r>
+        <w:rPr>
+          <w:rFonts w:ascii="Arial" w:hAnsi="Arial" w:cs="Arial"/>
+          <w:snapToGrid/>
+          <w:sz w:val="22"/>
+          <w:szCs w:val="22"/>
+        </w:rPr>
+        <w:t xml:space="preserve">, B. M., Spahic, A., </w:t>
       </w:r>
       <w:r>
         <w:rPr>
@@ -3916,7 +4140,6 @@
           <w:sz w:val="22"/>
           <w:szCs w:val="22"/>
         </w:rPr>
-        <w:lastRenderedPageBreak/>
         <w:t>Capel, K. W.,</w:t>
       </w:r>
       <w:r>
@@ -3944,7 +4167,25 @@
           <w:sz w:val="22"/>
           <w:szCs w:val="22"/>
         </w:rPr>
-        <w:t xml:space="preserve">, Kuner, A. D., Manunga, J., Chang, W., Spahic, A., Peret, A., Wieben, O., Johnson, K. M., &amp; Eisenmenger, L. B. </w:t>
+        <w:t xml:space="preserve">, Kuner, A. D., </w:t>
+      </w:r>
+      <w:proofErr w:type="spellStart"/>
+      <w:r>
+        <w:rPr>
+          <w:rFonts w:ascii="Arial" w:hAnsi="Arial" w:cs="Arial"/>
+          <w:sz w:val="22"/>
+          <w:szCs w:val="22"/>
+        </w:rPr>
+        <w:t>Manunga</w:t>
+      </w:r>
+      <w:proofErr w:type="spellEnd"/>
+      <w:r>
+        <w:rPr>
+          <w:rFonts w:ascii="Arial" w:hAnsi="Arial" w:cs="Arial"/>
+          <w:sz w:val="22"/>
+          <w:szCs w:val="22"/>
+        </w:rPr>
+        <w:t xml:space="preserve">, J., Chang, W., Spahic, A., Peret, A., Wieben, O., Johnson, K. M., &amp; Eisenmenger, L. B. </w:t>
       </w:r>
       <w:r>
         <w:rPr>
@@ -3964,7 +4205,31 @@
           <w:sz w:val="22"/>
           <w:szCs w:val="22"/>
         </w:rPr>
-        <w:t>Accepted to Neurographics.</w:t>
+        <w:t xml:space="preserve">Accepted to </w:t>
+      </w:r>
+      <w:proofErr w:type="spellStart"/>
+      <w:r>
+        <w:rPr>
+          <w:rFonts w:ascii="Arial" w:hAnsi="Arial" w:cs="Arial"/>
+          <w:i/>
+          <w:iCs/>
+          <w:snapToGrid/>
+          <w:sz w:val="22"/>
+          <w:szCs w:val="22"/>
+        </w:rPr>
+        <w:t>Neurographics</w:t>
+      </w:r>
+      <w:proofErr w:type="spellEnd"/>
+      <w:r>
+        <w:rPr>
+          <w:rFonts w:ascii="Arial" w:hAnsi="Arial" w:cs="Arial"/>
+          <w:i/>
+          <w:iCs/>
+          <w:snapToGrid/>
+          <w:sz w:val="22"/>
+          <w:szCs w:val="22"/>
+        </w:rPr>
+        <w:t>.</w:t>
       </w:r>
     </w:p>
     <w:p>
@@ -3981,6 +4246,7 @@
           <w:szCs w:val="22"/>
         </w:rPr>
       </w:pPr>
+      <w:proofErr w:type="spellStart"/>
       <w:r>
         <w:rPr>
           <w:rFonts w:ascii="Arial" w:hAnsi="Arial" w:cs="Arial"/>
@@ -3988,7 +4254,17 @@
           <w:sz w:val="22"/>
           <w:szCs w:val="22"/>
         </w:rPr>
-        <w:t xml:space="preserve">Oechtering, T. H., </w:t>
+        <w:t>Oechtering</w:t>
+      </w:r>
+      <w:proofErr w:type="spellEnd"/>
+      <w:r>
+        <w:rPr>
+          <w:rFonts w:ascii="Arial" w:hAnsi="Arial" w:cs="Arial"/>
+          <w:iCs/>
+          <w:sz w:val="22"/>
+          <w:szCs w:val="22"/>
+        </w:rPr>
+        <w:t xml:space="preserve">, T. H., </w:t>
       </w:r>
       <w:r>
         <w:rPr>
@@ -4171,6 +4447,7 @@
           <w:szCs w:val="22"/>
         </w:rPr>
       </w:pPr>
+      <w:proofErr w:type="spellStart"/>
       <w:r>
         <w:rPr>
           <w:rFonts w:ascii="Arial" w:hAnsi="Arial" w:cs="Arial"/>
@@ -4178,7 +4455,17 @@
           <w:sz w:val="22"/>
           <w:szCs w:val="22"/>
         </w:rPr>
-        <w:t xml:space="preserve">Oechtering, T. H., </w:t>
+        <w:t>Oechtering</w:t>
+      </w:r>
+      <w:proofErr w:type="spellEnd"/>
+      <w:r>
+        <w:rPr>
+          <w:rFonts w:ascii="Arial" w:hAnsi="Arial" w:cs="Arial"/>
+          <w:iCs/>
+          <w:sz w:val="22"/>
+          <w:szCs w:val="22"/>
+        </w:rPr>
+        <w:t xml:space="preserve">, T. H., </w:t>
       </w:r>
       <w:r>
         <w:rPr>
@@ -4260,7 +4547,25 @@
           <w:sz w:val="22"/>
           <w:szCs w:val="22"/>
         </w:rPr>
-        <w:t xml:space="preserve">, Corrado, P. A., Beshish, A. G., Barton, G. P., Goss, K. N., Eldridge, M. W., Francois, C. J., &amp; Wieben, O. (2021). Irregular Right Heart Flow Dynamics in Children and Young Adults Born Preterm. </w:t>
+        <w:t xml:space="preserve">, Corrado, P. A., </w:t>
+      </w:r>
+      <w:proofErr w:type="spellStart"/>
+      <w:r>
+        <w:rPr>
+          <w:color w:val="auto"/>
+          <w:sz w:val="22"/>
+          <w:szCs w:val="22"/>
+        </w:rPr>
+        <w:t>Beshish</w:t>
+      </w:r>
+      <w:proofErr w:type="spellEnd"/>
+      <w:r>
+        <w:rPr>
+          <w:color w:val="auto"/>
+          <w:sz w:val="22"/>
+          <w:szCs w:val="22"/>
+        </w:rPr>
+        <w:t xml:space="preserve">, A. G., Barton, G. P., Goss, K. N., Eldridge, M. W., Francois, C. J., &amp; Wieben, O. (2021). Irregular Right Heart Flow Dynamics in Children and Young Adults Born Preterm. </w:t>
       </w:r>
       <w:r>
         <w:rPr>
@@ -4323,7 +4628,27 @@
           <w:szCs w:val="22"/>
           <w:shd w:val="clear" w:color="auto" w:fill="FFFFFF"/>
         </w:rPr>
-        <w:t xml:space="preserve"> François, C. J., Starekova, J., Roldán-Alzate, A., &amp; Wieben, O. (2021). Non-invasive assessment of mesenteric hemodynamics in patients with suspected chronic mesenteric ischemia using 4D flow MRI. </w:t>
+        <w:t xml:space="preserve"> François, C. J., </w:t>
+      </w:r>
+      <w:proofErr w:type="spellStart"/>
+      <w:r>
+        <w:rPr>
+          <w:rFonts w:ascii="Arial" w:hAnsi="Arial" w:cs="Arial"/>
+          <w:sz w:val="22"/>
+          <w:szCs w:val="22"/>
+          <w:shd w:val="clear" w:color="auto" w:fill="FFFFFF"/>
+        </w:rPr>
+        <w:t>Starekova</w:t>
+      </w:r>
+      <w:proofErr w:type="spellEnd"/>
+      <w:r>
+        <w:rPr>
+          <w:rFonts w:ascii="Arial" w:hAnsi="Arial" w:cs="Arial"/>
+          <w:sz w:val="22"/>
+          <w:szCs w:val="22"/>
+          <w:shd w:val="clear" w:color="auto" w:fill="FFFFFF"/>
+        </w:rPr>
+        <w:t>, J., Roldán-Alzate, A., &amp; Wieben, O. (2021). Non-invasive assessment of mesenteric hemodynamics in patients with suspected chronic mesenteric ischemia using 4D flow MRI. </w:t>
       </w:r>
       <w:r>
         <w:rPr>
@@ -4439,74 +4764,6 @@
           <w:sz w:val="22"/>
           <w:szCs w:val="22"/>
         </w:rPr>
-        <w:t xml:space="preserve">Rivera-Rivera, L. A., Roberts, G. S., Peret A., Langhough, R., Jonaitis, E. M., Du, L., Field, A., Eisenmenger, L. B., Johnson, S. C., &amp; Johnson, K. M. </w:t>
-      </w:r>
-      <w:r>
-        <w:rPr>
-          <w:rFonts w:ascii="Arial" w:hAnsi="Arial" w:cs="Arial"/>
-          <w:sz w:val="22"/>
-          <w:szCs w:val="22"/>
-        </w:rPr>
-        <w:t>Unraveling Diurnal and Technical Variability in Cerebral Hemodynamics from Neurovascular 4D-Flow MRI.</w:t>
-      </w:r>
-      <w:r>
-        <w:rPr>
-          <w:rFonts w:ascii="Arial" w:hAnsi="Arial" w:cs="Arial"/>
-          <w:i/>
-          <w:iCs/>
-          <w:sz w:val="22"/>
-          <w:szCs w:val="22"/>
-        </w:rPr>
-        <w:t xml:space="preserve"> </w:t>
-      </w:r>
-      <w:r>
-        <w:rPr>
-          <w:rFonts w:ascii="Arial" w:hAnsi="Arial" w:cs="Arial"/>
-          <w:i/>
-          <w:iCs/>
-          <w:sz w:val="22"/>
-          <w:szCs w:val="22"/>
-        </w:rPr>
-        <w:t>Under Revisions with</w:t>
-      </w:r>
-      <w:r>
-        <w:rPr>
-          <w:rFonts w:ascii="Arial" w:hAnsi="Arial" w:cs="Arial"/>
-          <w:i/>
-          <w:iCs/>
-          <w:sz w:val="22"/>
-          <w:szCs w:val="22"/>
-        </w:rPr>
-        <w:t xml:space="preserve"> JCBFM</w:t>
-      </w:r>
-      <w:r>
-        <w:rPr>
-          <w:rFonts w:ascii="Arial" w:hAnsi="Arial" w:cs="Arial"/>
-          <w:sz w:val="22"/>
-          <w:szCs w:val="22"/>
-        </w:rPr>
-        <w:t xml:space="preserve">. </w:t>
-      </w:r>
-    </w:p>
-    <w:p>
-      <w:pPr>
-        <w:numPr>
-          <w:ilvl w:val="0"/>
-          <w:numId w:val="38"/>
-        </w:numPr>
-        <w:spacing w:after="90"/>
-        <w:rPr>
-          <w:rFonts w:ascii="Arial" w:hAnsi="Arial" w:cs="Arial"/>
-          <w:sz w:val="22"/>
-          <w:szCs w:val="22"/>
-        </w:rPr>
-      </w:pPr>
-      <w:r>
-        <w:rPr>
-          <w:rFonts w:ascii="Arial" w:hAnsi="Arial" w:cs="Arial"/>
-          <w:sz w:val="22"/>
-          <w:szCs w:val="22"/>
-        </w:rPr>
         <w:t>Spahic, A.,</w:t>
       </w:r>
       <w:r>
@@ -4774,7 +5031,7 @@
           <w:highlight w:val="yellow"/>
           <w:shd w:val="clear" w:color="auto" w:fill="FFFFFF"/>
         </w:rPr>
-        <w:t xml:space="preserve"> </w:t>
+        <w:t xml:space="preserve"> Johnson, K. M.,</w:t>
       </w:r>
       <w:r>
         <w:rPr>
@@ -4785,8 +5042,9 @@
           <w:highlight w:val="yellow"/>
           <w:shd w:val="clear" w:color="auto" w:fill="FFFFFF"/>
         </w:rPr>
-        <w:t>Johnson, K. M.,</w:t>
-      </w:r>
+        <w:t xml:space="preserve"> Breidenbach, B., Jarchow, M. Lose, S., </w:t>
+      </w:r>
+      <w:proofErr w:type="spellStart"/>
       <w:r>
         <w:rPr>
           <w:rStyle w:val="authors"/>
@@ -4796,8 +5054,9 @@
           <w:highlight w:val="yellow"/>
           <w:shd w:val="clear" w:color="auto" w:fill="FFFFFF"/>
         </w:rPr>
-        <w:t xml:space="preserve"> Breidenbach, B., Jarchow, M. Lose, S., Pandos, A., Okonkwo, O., &amp; Wieben, O</w:t>
-      </w:r>
+        <w:t>Pandos</w:t>
+      </w:r>
+      <w:proofErr w:type="spellEnd"/>
       <w:r>
         <w:rPr>
           <w:rStyle w:val="authors"/>
@@ -4807,7 +5066,7 @@
           <w:highlight w:val="yellow"/>
           <w:shd w:val="clear" w:color="auto" w:fill="FFFFFF"/>
         </w:rPr>
-        <w:t xml:space="preserve">. </w:t>
+        <w:t xml:space="preserve">, A., Okonkwo, O., &amp; Wieben, O. </w:t>
       </w:r>
       <w:r>
         <w:rPr>
@@ -4818,18 +5077,7 @@
           <w:highlight w:val="yellow"/>
           <w:shd w:val="clear" w:color="auto" w:fill="FFFFFF"/>
         </w:rPr>
-        <w:t xml:space="preserve">Feasibility of a 2D Radial Simultaneous Multi-Slice Phase Contrast MRI Sequence for Aortic Pulse Wave Velocity Measurements. </w:t>
-      </w:r>
-      <w:r>
-        <w:rPr>
-          <w:rStyle w:val="authors"/>
-          <w:rFonts w:ascii="Arial" w:hAnsi="Arial" w:cs="Arial"/>
-          <w:sz w:val="22"/>
-          <w:szCs w:val="22"/>
-          <w:highlight w:val="yellow"/>
-          <w:shd w:val="clear" w:color="auto" w:fill="FFFFFF"/>
-        </w:rPr>
-        <w:t>2024 ISMRM and ISMRT Annual Meeting and Exhibition; 2024 May 4; Singapore.</w:t>
+        <w:t>Feasibility of a 2D Radial Simultaneous Multi-Slice Phase Contrast MRI Sequence for Aortic Pulse Wave Velocity Measurements. 2024 ISMRM and ISMRT Annual Meeting and Exhibition; 2024 May 4; Singapore.</w:t>
       </w:r>
     </w:p>
     <w:p>
@@ -4878,7 +5126,51 @@
           <w:szCs w:val="22"/>
           <w:shd w:val="clear" w:color="auto" w:fill="FFFFFF"/>
         </w:rPr>
-        <w:t xml:space="preserve">, Breidenbach, B., Bernhardt, Z. S., Fondakowski, J., Jarchow, M. Lose, S., Pandos, A., Johnson, K. M., Okonkwo, O., &amp; Wieben, O. </w:t>
+        <w:t xml:space="preserve">, Breidenbach, B., Bernhardt, Z. S., </w:t>
+      </w:r>
+      <w:proofErr w:type="spellStart"/>
+      <w:r>
+        <w:rPr>
+          <w:rStyle w:val="authors"/>
+          <w:rFonts w:ascii="Arial" w:hAnsi="Arial" w:cs="Arial"/>
+          <w:sz w:val="22"/>
+          <w:szCs w:val="22"/>
+          <w:shd w:val="clear" w:color="auto" w:fill="FFFFFF"/>
+        </w:rPr>
+        <w:t>Fondakowski</w:t>
+      </w:r>
+      <w:proofErr w:type="spellEnd"/>
+      <w:r>
+        <w:rPr>
+          <w:rStyle w:val="authors"/>
+          <w:rFonts w:ascii="Arial" w:hAnsi="Arial" w:cs="Arial"/>
+          <w:sz w:val="22"/>
+          <w:szCs w:val="22"/>
+          <w:shd w:val="clear" w:color="auto" w:fill="FFFFFF"/>
+        </w:rPr>
+        <w:t xml:space="preserve">, J., Jarchow, M. Lose, S., </w:t>
+      </w:r>
+      <w:proofErr w:type="spellStart"/>
+      <w:r>
+        <w:rPr>
+          <w:rStyle w:val="authors"/>
+          <w:rFonts w:ascii="Arial" w:hAnsi="Arial" w:cs="Arial"/>
+          <w:sz w:val="22"/>
+          <w:szCs w:val="22"/>
+          <w:shd w:val="clear" w:color="auto" w:fill="FFFFFF"/>
+        </w:rPr>
+        <w:t>Pandos</w:t>
+      </w:r>
+      <w:proofErr w:type="spellEnd"/>
+      <w:r>
+        <w:rPr>
+          <w:rStyle w:val="authors"/>
+          <w:rFonts w:ascii="Arial" w:hAnsi="Arial" w:cs="Arial"/>
+          <w:sz w:val="22"/>
+          <w:szCs w:val="22"/>
+          <w:shd w:val="clear" w:color="auto" w:fill="FFFFFF"/>
+        </w:rPr>
+        <w:t xml:space="preserve">, A., Johnson, K. M., Okonkwo, O., &amp; Wieben, O. </w:t>
       </w:r>
       <w:r>
         <w:rPr>
@@ -4960,7 +5252,29 @@
           <w:szCs w:val="22"/>
           <w:shd w:val="clear" w:color="auto" w:fill="FFFFFF"/>
         </w:rPr>
-        <w:t xml:space="preserve"> Roldan-Alzate, A., Wieben, O., Reeder, S. B., &amp; Oechtering, T. 4D Flow MRI Reference Values of the Portal Venous System. 2023 ISMRM and ISMRT Annual Meeting &amp; Exhibition; 2023 June 3; Toronto, ON, Canada.</w:t>
+        <w:t xml:space="preserve"> Roldan-Alzate, A., Wieben, O., Reeder, S. B., &amp; </w:t>
+      </w:r>
+      <w:proofErr w:type="spellStart"/>
+      <w:r>
+        <w:rPr>
+          <w:rStyle w:val="authors"/>
+          <w:rFonts w:ascii="Arial" w:hAnsi="Arial" w:cs="Arial"/>
+          <w:sz w:val="22"/>
+          <w:szCs w:val="22"/>
+          <w:shd w:val="clear" w:color="auto" w:fill="FFFFFF"/>
+        </w:rPr>
+        <w:t>Oechtering</w:t>
+      </w:r>
+      <w:proofErr w:type="spellEnd"/>
+      <w:r>
+        <w:rPr>
+          <w:rStyle w:val="authors"/>
+          <w:rFonts w:ascii="Arial" w:hAnsi="Arial" w:cs="Arial"/>
+          <w:sz w:val="22"/>
+          <w:szCs w:val="22"/>
+          <w:shd w:val="clear" w:color="auto" w:fill="FFFFFF"/>
+        </w:rPr>
+        <w:t>, T. 4D Flow MRI Reference Values of the Portal Venous System. 2023 ISMRM and ISMRT Annual Meeting &amp; Exhibition; 2023 June 3; Toronto, ON, Canada.</w:t>
       </w:r>
     </w:p>
     <w:p>
@@ -5225,7 +5539,29 @@
           <w:szCs w:val="22"/>
           <w:shd w:val="clear" w:color="auto" w:fill="FFFFFF"/>
         </w:rPr>
-        <w:t xml:space="preserve">, Peret, A., Johnson, S. C., Wieben, O., Eisenmenger, L. B., &amp; Johnson, K. M. Diurnal Changes in Cerebrovascular Dynamics Measured from 4D-Flow. ISMRM Workshop on Neurofluids: Anatomy, Physiology &amp; Imaging. 2022 September 21.  </w:t>
+        <w:t xml:space="preserve">, Peret, A., Johnson, S. C., Wieben, O., Eisenmenger, L. B., &amp; Johnson, K. M. Diurnal Changes in Cerebrovascular Dynamics Measured from 4D-Flow. ISMRM Workshop on </w:t>
+      </w:r>
+      <w:proofErr w:type="spellStart"/>
+      <w:r>
+        <w:rPr>
+          <w:rStyle w:val="authors"/>
+          <w:rFonts w:ascii="Arial" w:hAnsi="Arial" w:cs="Arial"/>
+          <w:sz w:val="22"/>
+          <w:szCs w:val="22"/>
+          <w:shd w:val="clear" w:color="auto" w:fill="FFFFFF"/>
+        </w:rPr>
+        <w:t>Neurofluids</w:t>
+      </w:r>
+      <w:proofErr w:type="spellEnd"/>
+      <w:r>
+        <w:rPr>
+          <w:rStyle w:val="authors"/>
+          <w:rFonts w:ascii="Arial" w:hAnsi="Arial" w:cs="Arial"/>
+          <w:sz w:val="22"/>
+          <w:szCs w:val="22"/>
+          <w:shd w:val="clear" w:color="auto" w:fill="FFFFFF"/>
+        </w:rPr>
+        <w:t xml:space="preserve">: Anatomy, Physiology &amp; Imaging. 2022 September 21.  </w:t>
       </w:r>
     </w:p>
     <w:p>
@@ -5284,7 +5620,29 @@
           <w:szCs w:val="22"/>
           <w:shd w:val="clear" w:color="auto" w:fill="FFFFFF"/>
         </w:rPr>
-        <w:t>ISMRM Workshop on Neurofluids: Anatomy, Physiology &amp; Imaging. 2022 September 21.</w:t>
+        <w:t xml:space="preserve">ISMRM Workshop on </w:t>
+      </w:r>
+      <w:proofErr w:type="spellStart"/>
+      <w:r>
+        <w:rPr>
+          <w:rStyle w:val="authors"/>
+          <w:rFonts w:ascii="Arial" w:hAnsi="Arial" w:cs="Arial"/>
+          <w:sz w:val="22"/>
+          <w:szCs w:val="22"/>
+          <w:shd w:val="clear" w:color="auto" w:fill="FFFFFF"/>
+        </w:rPr>
+        <w:t>Neurofluids</w:t>
+      </w:r>
+      <w:proofErr w:type="spellEnd"/>
+      <w:r>
+        <w:rPr>
+          <w:rStyle w:val="authors"/>
+          <w:rFonts w:ascii="Arial" w:hAnsi="Arial" w:cs="Arial"/>
+          <w:sz w:val="22"/>
+          <w:szCs w:val="22"/>
+          <w:shd w:val="clear" w:color="auto" w:fill="FFFFFF"/>
+        </w:rPr>
+        <w:t>: Anatomy, Physiology &amp; Imaging. 2022 September 21.</w:t>
       </w:r>
     </w:p>
     <w:p>
@@ -5468,7 +5826,29 @@
           <w:szCs w:val="22"/>
           <w:shd w:val="clear" w:color="auto" w:fill="FFFFFF"/>
         </w:rPr>
-        <w:t xml:space="preserve">, Bernhardt, Z. S., Lose, S., Pandos, A., Johnson, K. M., Eisenmenger, L. B., Okonkwo, O., &amp; Wieben, O. Effects of Respiration on Aortic Pulse Wave Velocity using Retrospective Respiratory Gated Radial 2D Phase Contrast MRI. </w:t>
+        <w:t xml:space="preserve">, Bernhardt, Z. S., Lose, S., </w:t>
+      </w:r>
+      <w:proofErr w:type="spellStart"/>
+      <w:r>
+        <w:rPr>
+          <w:rStyle w:val="authors"/>
+          <w:rFonts w:ascii="Arial" w:hAnsi="Arial" w:cs="Arial"/>
+          <w:sz w:val="22"/>
+          <w:szCs w:val="22"/>
+          <w:shd w:val="clear" w:color="auto" w:fill="FFFFFF"/>
+        </w:rPr>
+        <w:t>Pandos</w:t>
+      </w:r>
+      <w:proofErr w:type="spellEnd"/>
+      <w:r>
+        <w:rPr>
+          <w:rStyle w:val="authors"/>
+          <w:rFonts w:ascii="Arial" w:hAnsi="Arial" w:cs="Arial"/>
+          <w:sz w:val="22"/>
+          <w:szCs w:val="22"/>
+          <w:shd w:val="clear" w:color="auto" w:fill="FFFFFF"/>
+        </w:rPr>
+        <w:t xml:space="preserve">, A., Johnson, K. M., Eisenmenger, L. B., Okonkwo, O., &amp; Wieben, O. Effects of Respiration on Aortic Pulse Wave Velocity using Retrospective Respiratory Gated Radial 2D Phase Contrast MRI. </w:t>
       </w:r>
       <w:r>
         <w:rPr>
@@ -5595,7 +5975,29 @@
           <w:szCs w:val="22"/>
           <w:shd w:val="clear" w:color="auto" w:fill="FFFFFF"/>
         </w:rPr>
-        <w:t xml:space="preserve">, Wolfson, T., Harris, D., Panagiotopoulos, N., Roldan-Alzate, A., Johnson, K. M., Wieben, O., Sirlin, C. B., Reeder, S. B., &amp; Oechtering, T. H. Portal Venous 4D Flow MRI in Obese Patients Without Known Liver Disease Undergoing Weight Loss Surgery. </w:t>
+        <w:t xml:space="preserve">, Wolfson, T., Harris, D., Panagiotopoulos, N., Roldan-Alzate, A., Johnson, K. M., Wieben, O., Sirlin, C. B., Reeder, S. B., &amp; </w:t>
+      </w:r>
+      <w:proofErr w:type="spellStart"/>
+      <w:r>
+        <w:rPr>
+          <w:rStyle w:val="authors"/>
+          <w:rFonts w:ascii="Arial" w:hAnsi="Arial" w:cs="Arial"/>
+          <w:sz w:val="22"/>
+          <w:szCs w:val="22"/>
+          <w:shd w:val="clear" w:color="auto" w:fill="FFFFFF"/>
+        </w:rPr>
+        <w:t>Oechtering</w:t>
+      </w:r>
+      <w:proofErr w:type="spellEnd"/>
+      <w:r>
+        <w:rPr>
+          <w:rStyle w:val="authors"/>
+          <w:rFonts w:ascii="Arial" w:hAnsi="Arial" w:cs="Arial"/>
+          <w:sz w:val="22"/>
+          <w:szCs w:val="22"/>
+          <w:shd w:val="clear" w:color="auto" w:fill="FFFFFF"/>
+        </w:rPr>
+        <w:t xml:space="preserve">, T. H. Portal Venous 4D Flow MRI in Obese Patients Without Known Liver Disease Undergoing Weight Loss Surgery. </w:t>
       </w:r>
       <w:r>
         <w:rPr>
@@ -5631,7 +6033,29 @@
           <w:szCs w:val="22"/>
           <w:shd w:val="clear" w:color="auto" w:fill="FFFFFF"/>
         </w:rPr>
-        <w:t xml:space="preserve">Spahic, A., Oechtering, T. H., </w:t>
+        <w:t xml:space="preserve">Spahic, A., </w:t>
+      </w:r>
+      <w:proofErr w:type="spellStart"/>
+      <w:r>
+        <w:rPr>
+          <w:rStyle w:val="authors"/>
+          <w:rFonts w:ascii="Arial" w:hAnsi="Arial" w:cs="Arial"/>
+          <w:sz w:val="22"/>
+          <w:szCs w:val="22"/>
+          <w:shd w:val="clear" w:color="auto" w:fill="FFFFFF"/>
+        </w:rPr>
+        <w:t>Oechtering</w:t>
+      </w:r>
+      <w:proofErr w:type="spellEnd"/>
+      <w:r>
+        <w:rPr>
+          <w:rStyle w:val="authors"/>
+          <w:rFonts w:ascii="Arial" w:hAnsi="Arial" w:cs="Arial"/>
+          <w:sz w:val="22"/>
+          <w:szCs w:val="22"/>
+          <w:shd w:val="clear" w:color="auto" w:fill="FFFFFF"/>
+        </w:rPr>
+        <w:t xml:space="preserve">, T. H., </w:t>
       </w:r>
       <w:r>
         <w:rPr>
@@ -5980,7 +6404,29 @@
           <w:szCs w:val="22"/>
           <w:shd w:val="clear" w:color="auto" w:fill="FFFFFF"/>
         </w:rPr>
-        <w:t>, Kuner, A., Manunga, J., Wieben, O., Johnson, K. M., &amp; Eisenmenger, L. B. </w:t>
+        <w:t xml:space="preserve">, Kuner, A., </w:t>
+      </w:r>
+      <w:proofErr w:type="spellStart"/>
+      <w:r>
+        <w:rPr>
+          <w:rStyle w:val="authors"/>
+          <w:rFonts w:ascii="Arial" w:hAnsi="Arial" w:cs="Arial"/>
+          <w:sz w:val="22"/>
+          <w:szCs w:val="22"/>
+          <w:shd w:val="clear" w:color="auto" w:fill="FFFFFF"/>
+        </w:rPr>
+        <w:t>Manunga</w:t>
+      </w:r>
+      <w:proofErr w:type="spellEnd"/>
+      <w:r>
+        <w:rPr>
+          <w:rStyle w:val="authors"/>
+          <w:rFonts w:ascii="Arial" w:hAnsi="Arial" w:cs="Arial"/>
+          <w:sz w:val="22"/>
+          <w:szCs w:val="22"/>
+          <w:shd w:val="clear" w:color="auto" w:fill="FFFFFF"/>
+        </w:rPr>
+        <w:t>, J., Wieben, O., Johnson, K. M., &amp; Eisenmenger, L. B. </w:t>
       </w:r>
       <w:r>
         <w:rPr>
@@ -6773,7 +7219,29 @@
           <w:szCs w:val="22"/>
           <w:shd w:val="clear" w:color="auto" w:fill="FFFFFF"/>
         </w:rPr>
-        <w:t>, Meram, E., Medero, R., Eisenmenger, L. B., Laeseke, P. F., Korosec, F. R., &amp; Wieben, O. </w:t>
+        <w:t xml:space="preserve">, Meram, E., Medero, R., Eisenmenger, L. B., </w:t>
+      </w:r>
+      <w:proofErr w:type="spellStart"/>
+      <w:r>
+        <w:rPr>
+          <w:rStyle w:val="authors"/>
+          <w:rFonts w:ascii="Arial" w:hAnsi="Arial" w:cs="Arial"/>
+          <w:sz w:val="22"/>
+          <w:szCs w:val="22"/>
+          <w:shd w:val="clear" w:color="auto" w:fill="FFFFFF"/>
+        </w:rPr>
+        <w:t>Laeseke</w:t>
+      </w:r>
+      <w:proofErr w:type="spellEnd"/>
+      <w:r>
+        <w:rPr>
+          <w:rStyle w:val="authors"/>
+          <w:rFonts w:ascii="Arial" w:hAnsi="Arial" w:cs="Arial"/>
+          <w:sz w:val="22"/>
+          <w:szCs w:val="22"/>
+          <w:shd w:val="clear" w:color="auto" w:fill="FFFFFF"/>
+        </w:rPr>
+        <w:t>, P. F., Korosec, F. R., &amp; Wieben, O. </w:t>
       </w:r>
       <w:r>
         <w:rPr>
@@ -7238,8 +7706,9 @@
           <w:szCs w:val="22"/>
           <w:shd w:val="clear" w:color="auto" w:fill="FFFFFF"/>
         </w:rPr>
-        <w:t>; Paris, France.</w:t>
-      </w:r>
+        <w:t xml:space="preserve">; Paris, </w:t>
+      </w:r>
+      <w:proofErr w:type="spellStart"/>
       <w:r>
         <w:rPr>
           <w:rStyle w:val="confloc"/>
@@ -7248,8 +7717,19 @@
           <w:szCs w:val="22"/>
           <w:shd w:val="clear" w:color="auto" w:fill="FFFFFF"/>
         </w:rPr>
+        <w:t>France.</w:t>
+      </w:r>
+      <w:r>
+        <w:rPr>
+          <w:rStyle w:val="confloc"/>
+          <w:rFonts w:ascii="Arial" w:hAnsi="Arial" w:cs="Arial"/>
+          <w:sz w:val="22"/>
+          <w:szCs w:val="22"/>
+          <w:shd w:val="clear" w:color="auto" w:fill="FFFFFF"/>
+        </w:rPr>
         <w:t>s</w:t>
       </w:r>
+      <w:proofErr w:type="spellEnd"/>
     </w:p>
     <w:p>
       <w:pPr>
@@ -7568,7 +8048,6 @@
     </w:p>
     <w:p>
       <w:pPr>
-        <w:ind w:left="360"/>
         <w:jc w:val="both"/>
         <w:rPr>
           <w:rFonts w:ascii="Arial" w:hAnsi="Arial" w:cs="Arial"/>
@@ -7584,6 +8063,7 @@
         <w:jc w:val="both"/>
         <w:rPr>
           <w:rFonts w:ascii="Arial" w:hAnsi="Arial" w:cs="Arial"/>
+          <w:b/>
           <w:i/>
           <w:szCs w:val="24"/>
         </w:rPr>
@@ -7595,7 +8075,16 @@
           <w:i/>
           <w:szCs w:val="24"/>
         </w:rPr>
-        <w:t>PROFESSIONAL SOCIETY MEMBERSHIPS</w:t>
+        <w:t>P</w:t>
+      </w:r>
+      <w:r>
+        <w:rPr>
+          <w:rFonts w:ascii="Arial" w:hAnsi="Arial" w:cs="Arial"/>
+          <w:b/>
+          <w:i/>
+          <w:szCs w:val="24"/>
+        </w:rPr>
+        <w:t>EER REVIEW</w:t>
       </w:r>
     </w:p>
     <w:p>
@@ -7613,10 +8102,65 @@
       <w:r>
         <w:rPr>
           <w:rFonts w:ascii="Arial" w:hAnsi="Arial" w:cs="Arial"/>
-          <w:sz w:val="22"/>
-          <w:szCs w:val="22"/>
-        </w:rPr>
-        <w:t>International Society for Magnetic Resonance in Medicine (ISMRM)</w:t>
+          <w:i/>
+          <w:iCs/>
+          <w:sz w:val="22"/>
+          <w:szCs w:val="22"/>
+        </w:rPr>
+        <w:t xml:space="preserve">Quantitative Imaging in Medicine and Surgery(2), </w:t>
+      </w:r>
+      <w:proofErr w:type="spellStart"/>
+      <w:r>
+        <w:rPr>
+          <w:rFonts w:ascii="Arial" w:hAnsi="Arial" w:cs="Arial"/>
+          <w:i/>
+          <w:iCs/>
+          <w:sz w:val="22"/>
+          <w:szCs w:val="22"/>
+        </w:rPr>
+        <w:t>NeuroImage</w:t>
+      </w:r>
+      <w:proofErr w:type="spellEnd"/>
+      <w:r>
+        <w:rPr>
+          <w:rFonts w:ascii="Arial" w:hAnsi="Arial" w:cs="Arial"/>
+          <w:i/>
+          <w:iCs/>
+          <w:sz w:val="22"/>
+          <w:szCs w:val="22"/>
+        </w:rPr>
+        <w:t>(1)</w:t>
+      </w:r>
+    </w:p>
+    <w:p>
+      <w:pPr>
+        <w:jc w:val="both"/>
+        <w:rPr>
+          <w:rFonts w:ascii="Arial" w:hAnsi="Arial" w:cs="Arial"/>
+          <w:bCs/>
+          <w:iCs/>
+          <w:sz w:val="22"/>
+          <w:szCs w:val="22"/>
+        </w:rPr>
+      </w:pPr>
+    </w:p>
+    <w:p>
+      <w:pPr>
+        <w:jc w:val="both"/>
+        <w:rPr>
+          <w:rFonts w:ascii="Arial" w:hAnsi="Arial" w:cs="Arial"/>
+          <w:i/>
+          <w:szCs w:val="24"/>
+        </w:rPr>
+      </w:pPr>
+      <w:r>
+        <w:rPr>
+          <w:rFonts w:ascii="Arial" w:hAnsi="Arial" w:cs="Arial"/>
+          <w:b/>
+          <w:i/>
+          <w:szCs w:val="24"/>
+        </w:rPr>
+        <w:t>PROFESSIONAL SOCIETY MEMBERSHIPS</w:t>
       </w:r>
     </w:p>
     <w:p>
@@ -7637,7 +8181,7 @@
           <w:sz w:val="22"/>
           <w:szCs w:val="22"/>
         </w:rPr>
-        <w:t>Society for Magnetic Resonance Angiography (SMRA)</w:t>
+        <w:t>International Society for Magnetic Resonance in Medicine (ISMRM)</w:t>
       </w:r>
     </w:p>
     <w:p>
@@ -7658,7 +8202,8 @@
           <w:sz w:val="22"/>
           <w:szCs w:val="22"/>
         </w:rPr>
-        <w:t>American Heart Association (AHA)</w:t>
+        <w:lastRenderedPageBreak/>
+        <w:t>Society for Magnetic Resonance Angiography (SMRA)</w:t>
       </w:r>
     </w:p>
     <w:p>
@@ -7679,16 +8224,28 @@
           <w:sz w:val="22"/>
           <w:szCs w:val="22"/>
         </w:rPr>
-        <w:t xml:space="preserve">Alzheimer’s Association International Society to Advance Alzheimer’s Research and </w:t>
-      </w:r>
-      <w:r>
-        <w:rPr>
-          <w:rFonts w:ascii="Arial" w:hAnsi="Arial" w:cs="Arial"/>
-          <w:sz w:val="22"/>
-          <w:szCs w:val="22"/>
-        </w:rPr>
-        <w:lastRenderedPageBreak/>
-        <w:t>Treatment (ISTAART)</w:t>
+        <w:t>American Heart Association (AHA)</w:t>
+      </w:r>
+    </w:p>
+    <w:p>
+      <w:pPr>
+        <w:numPr>
+          <w:ilvl w:val="0"/>
+          <w:numId w:val="35"/>
+        </w:numPr>
+        <w:rPr>
+          <w:rFonts w:ascii="Arial" w:hAnsi="Arial" w:cs="Arial"/>
+          <w:sz w:val="22"/>
+          <w:szCs w:val="22"/>
+        </w:rPr>
+      </w:pPr>
+      <w:r>
+        <w:rPr>
+          <w:rFonts w:ascii="Arial" w:hAnsi="Arial" w:cs="Arial"/>
+          <w:sz w:val="22"/>
+          <w:szCs w:val="22"/>
+        </w:rPr>
+        <w:t>Alzheimer’s Association International Society to Advance Alzheimer’s Research and Treatment (ISTAART)</w:t>
       </w:r>
     </w:p>
     <w:p>
@@ -7803,7 +8360,25 @@
           <w:sz w:val="22"/>
           <w:szCs w:val="22"/>
         </w:rPr>
-        <w:t>Jennifer Fondakowski – Undergraduate Student in Biology (Okonkwo Lab)</w:t>
+        <w:t xml:space="preserve">Jennifer </w:t>
+      </w:r>
+      <w:proofErr w:type="spellStart"/>
+      <w:r>
+        <w:rPr>
+          <w:rFonts w:ascii="Arial" w:hAnsi="Arial" w:cs="Arial"/>
+          <w:sz w:val="22"/>
+          <w:szCs w:val="22"/>
+        </w:rPr>
+        <w:t>Fondakowski</w:t>
+      </w:r>
+      <w:proofErr w:type="spellEnd"/>
+      <w:r>
+        <w:rPr>
+          <w:rFonts w:ascii="Arial" w:hAnsi="Arial" w:cs="Arial"/>
+          <w:sz w:val="22"/>
+          <w:szCs w:val="22"/>
+        </w:rPr>
+        <w:t xml:space="preserve"> – Undergraduate Student in Biology (Okonkwo Lab)</w:t>
       </w:r>
     </w:p>
     <w:p>

</xml_diff>

<commit_message>
Fri, Jan 26, 2024  8:52:26 AM
</commit_message>
<xml_diff>
--- a/files/CV_GrantRoberts.docx
+++ b/files/CV_GrantRoberts.docx
@@ -163,7 +163,6 @@
         </w:rPr>
         <w:t>-</w:t>
       </w:r>
-      <w:proofErr w:type="spellStart"/>
       <w:r>
         <w:rPr>
           <w:rFonts w:ascii="Arial" w:hAnsi="Arial" w:cs="Arial"/>
@@ -172,7 +171,6 @@
         </w:rPr>
         <w:t>xxxx</w:t>
       </w:r>
-      <w:proofErr w:type="spellEnd"/>
     </w:p>
     <w:p>
       <w:pPr>
@@ -953,25 +951,7 @@
           <w:szCs w:val="22"/>
         </w:rPr>
         <w:tab/>
-        <w:t xml:space="preserve">Co-advisor: Fred </w:t>
-      </w:r>
-      <w:proofErr w:type="spellStart"/>
-      <w:r>
-        <w:rPr>
-          <w:rFonts w:ascii="Arial" w:hAnsi="Arial" w:cs="Arial"/>
-          <w:sz w:val="22"/>
-          <w:szCs w:val="22"/>
-        </w:rPr>
-        <w:t>Leibsle</w:t>
-      </w:r>
-      <w:proofErr w:type="spellEnd"/>
-      <w:r>
-        <w:rPr>
-          <w:rFonts w:ascii="Arial" w:hAnsi="Arial" w:cs="Arial"/>
-          <w:sz w:val="22"/>
-          <w:szCs w:val="22"/>
-        </w:rPr>
-        <w:t>, PhD</w:t>
+        <w:t>Co-advisor: Fred Leibsle, PhD</w:t>
       </w:r>
     </w:p>
     <w:p>
@@ -1242,7 +1222,6 @@
         </w:rPr>
         <w:tab/>
       </w:r>
-      <w:proofErr w:type="spellStart"/>
       <w:r>
         <w:rPr>
           <w:rFonts w:ascii="Arial" w:hAnsi="Arial" w:cs="Arial"/>
@@ -1252,19 +1231,7 @@
           <w:sz w:val="22"/>
           <w:szCs w:val="22"/>
         </w:rPr>
-        <w:t>NeoSoft</w:t>
-      </w:r>
-      <w:proofErr w:type="spellEnd"/>
-      <w:r>
-        <w:rPr>
-          <w:rFonts w:ascii="Arial" w:hAnsi="Arial" w:cs="Arial"/>
-          <w:b/>
-          <w:bCs/>
-          <w:iCs/>
-          <w:sz w:val="22"/>
-          <w:szCs w:val="22"/>
-        </w:rPr>
-        <w:t>, LLC</w:t>
+        <w:t>NeoSoft, LLC</w:t>
       </w:r>
       <w:r>
         <w:rPr>
@@ -3389,25 +3356,7 @@
           <w:sz w:val="22"/>
           <w:szCs w:val="22"/>
         </w:rPr>
-        <w:t xml:space="preserve">., Peret A., </w:t>
-      </w:r>
-      <w:proofErr w:type="spellStart"/>
-      <w:r>
-        <w:rPr>
-          <w:rFonts w:ascii="Arial" w:hAnsi="Arial" w:cs="Arial"/>
-          <w:sz w:val="22"/>
-          <w:szCs w:val="22"/>
-        </w:rPr>
-        <w:t>Langhough</w:t>
-      </w:r>
-      <w:proofErr w:type="spellEnd"/>
-      <w:r>
-        <w:rPr>
-          <w:rFonts w:ascii="Arial" w:hAnsi="Arial" w:cs="Arial"/>
-          <w:sz w:val="22"/>
-          <w:szCs w:val="22"/>
-        </w:rPr>
-        <w:t xml:space="preserve">, R., Jonaitis, E. M., Du, L., Field, A., Eisenmenger, L. B., Johnson, S. C., &amp; Johnson, K. M. </w:t>
+        <w:t xml:space="preserve">., Peret A., Langhough, R., Jonaitis, E. M., Du, L., Field, A., Eisenmenger, L. B., Johnson, S. C., &amp; Johnson, K. M. </w:t>
       </w:r>
       <w:r>
         <w:rPr>
@@ -3425,27 +3374,7 @@
           <w:sz w:val="22"/>
           <w:szCs w:val="22"/>
         </w:rPr>
-        <w:t xml:space="preserve"> </w:t>
-      </w:r>
-      <w:r>
-        <w:rPr>
-          <w:rFonts w:ascii="Arial" w:hAnsi="Arial" w:cs="Arial"/>
-          <w:i/>
-          <w:iCs/>
-          <w:sz w:val="22"/>
-          <w:szCs w:val="22"/>
-        </w:rPr>
-        <w:t>Accepted in</w:t>
-      </w:r>
-      <w:r>
-        <w:rPr>
-          <w:rFonts w:ascii="Arial" w:hAnsi="Arial" w:cs="Arial"/>
-          <w:i/>
-          <w:iCs/>
-          <w:sz w:val="22"/>
-          <w:szCs w:val="22"/>
-        </w:rPr>
-        <w:t xml:space="preserve"> JCBFM</w:t>
+        <w:t xml:space="preserve"> Accepted in JCBFM</w:t>
       </w:r>
       <w:r>
         <w:rPr>
@@ -3551,25 +3480,7 @@
           <w:sz w:val="22"/>
           <w:szCs w:val="22"/>
         </w:rPr>
-        <w:t xml:space="preserve">, Reeder, S. B., &amp; </w:t>
-      </w:r>
-      <w:proofErr w:type="spellStart"/>
-      <w:r>
-        <w:rPr>
-          <w:rFonts w:ascii="Arial" w:hAnsi="Arial" w:cs="Arial"/>
-          <w:sz w:val="22"/>
-          <w:szCs w:val="22"/>
-        </w:rPr>
-        <w:t>Oechtering</w:t>
-      </w:r>
-      <w:proofErr w:type="spellEnd"/>
-      <w:r>
-        <w:rPr>
-          <w:rFonts w:ascii="Arial" w:hAnsi="Arial" w:cs="Arial"/>
-          <w:sz w:val="22"/>
-          <w:szCs w:val="22"/>
-        </w:rPr>
-        <w:t xml:space="preserve">, T. H. (2023). Reference Values for 4D Flow Magnetic Resonance Imaging of the Portal Venous System. </w:t>
+        <w:t xml:space="preserve">, Reeder, S. B., &amp; Oechtering, T. H. (2023). Reference Values for 4D Flow Magnetic Resonance Imaging of the Portal Venous System. </w:t>
       </w:r>
       <w:r>
         <w:rPr>
@@ -3630,25 +3541,7 @@
           <w:sz w:val="22"/>
           <w:szCs w:val="22"/>
         </w:rPr>
-        <w:t>, Al-</w:t>
-      </w:r>
-      <w:proofErr w:type="spellStart"/>
-      <w:r>
-        <w:rPr>
-          <w:rFonts w:ascii="Arial" w:hAnsi="Arial" w:cs="Arial"/>
-          <w:sz w:val="22"/>
-          <w:szCs w:val="22"/>
-        </w:rPr>
-        <w:t>Subu</w:t>
-      </w:r>
-      <w:proofErr w:type="spellEnd"/>
-      <w:r>
-        <w:rPr>
-          <w:rFonts w:ascii="Arial" w:hAnsi="Arial" w:cs="Arial"/>
-          <w:sz w:val="22"/>
-          <w:szCs w:val="22"/>
-        </w:rPr>
-        <w:t xml:space="preserve">, A., Hagen, S. A., Serlin, R. C., Eldridge, M., Wieben, O., &amp; Schrage, W. G. (2023). Reduced Resting Macrovascular and Microvascular Cerebral Blood Flow in Young Adults with Metabolic Syndrome: Exploring Mechanisms. </w:t>
+        <w:t xml:space="preserve">, Al-Subu, A., Hagen, S. A., Serlin, R. C., Eldridge, M., Wieben, O., &amp; Schrage, W. G. (2023). Reduced Resting Macrovascular and Microvascular Cerebral Blood Flow in Young Adults with Metabolic Syndrome: Exploring Mechanisms. </w:t>
       </w:r>
       <w:r>
         <w:rPr>
@@ -3936,27 +3829,8 @@
           <w:sz w:val="22"/>
           <w:szCs w:val="22"/>
         </w:rPr>
-        <w:t xml:space="preserve">, Spahic, A., Tang, C., Kuner, A., </w:t>
-      </w:r>
-      <w:proofErr w:type="spellStart"/>
-      <w:r>
-        <w:rPr>
-          <w:rFonts w:ascii="Arial" w:hAnsi="Arial" w:cs="Arial"/>
-          <w:sz w:val="22"/>
-          <w:szCs w:val="22"/>
-        </w:rPr>
-        <w:t>Grayev</w:t>
-      </w:r>
-      <w:proofErr w:type="spellEnd"/>
-      <w:r>
-        <w:rPr>
-          <w:rFonts w:ascii="Arial" w:hAnsi="Arial" w:cs="Arial"/>
-          <w:sz w:val="22"/>
-          <w:szCs w:val="22"/>
-        </w:rPr>
-        <w:t xml:space="preserve">, A., Field, A., Rowley, H. A., &amp; Kennedy, T. (2023). When Less is More: FAST MR Protocols for Neuroradiology. </w:t>
-      </w:r>
-      <w:proofErr w:type="spellStart"/>
+        <w:t xml:space="preserve">, Spahic, A., Tang, C., Kuner, A., Grayev, A., Field, A., Rowley, H. A., &amp; Kennedy, T. (2023). When Less is More: FAST MR Protocols for Neuroradiology. </w:t>
+      </w:r>
       <w:r>
         <w:rPr>
           <w:rFonts w:ascii="Arial" w:hAnsi="Arial" w:cs="Arial"/>
@@ -3965,18 +3839,7 @@
           <w:sz w:val="22"/>
           <w:szCs w:val="22"/>
         </w:rPr>
-        <w:t>Radiographics</w:t>
-      </w:r>
-      <w:proofErr w:type="spellEnd"/>
-      <w:r>
-        <w:rPr>
-          <w:rFonts w:ascii="Arial" w:hAnsi="Arial" w:cs="Arial"/>
-          <w:i/>
-          <w:iCs/>
-          <w:sz w:val="22"/>
-          <w:szCs w:val="22"/>
-        </w:rPr>
-        <w:t>.</w:t>
+        <w:t>Radiographics.</w:t>
       </w:r>
       <w:r>
         <w:rPr>
@@ -4054,27 +3917,7 @@
           <w:sz w:val="22"/>
           <w:szCs w:val="22"/>
         </w:rPr>
-        <w:t xml:space="preserve">B.*, Peret, A.*, </w:t>
-      </w:r>
-      <w:proofErr w:type="spellStart"/>
-      <w:r>
-        <w:rPr>
-          <w:rFonts w:ascii="Arial" w:hAnsi="Arial" w:cs="Arial"/>
-          <w:snapToGrid/>
-          <w:sz w:val="22"/>
-          <w:szCs w:val="22"/>
-        </w:rPr>
-        <w:t>Famakin</w:t>
-      </w:r>
-      <w:proofErr w:type="spellEnd"/>
-      <w:r>
-        <w:rPr>
-          <w:rFonts w:ascii="Arial" w:hAnsi="Arial" w:cs="Arial"/>
-          <w:snapToGrid/>
-          <w:sz w:val="22"/>
-          <w:szCs w:val="22"/>
-        </w:rPr>
-        <w:t xml:space="preserve">, B. M., Spahic, A., </w:t>
+        <w:t xml:space="preserve">B.*, Peret, A.*, Famakin, B. M., Spahic, A., </w:t>
       </w:r>
       <w:r>
         <w:rPr>
@@ -4167,25 +4010,7 @@
           <w:sz w:val="22"/>
           <w:szCs w:val="22"/>
         </w:rPr>
-        <w:t xml:space="preserve">, Kuner, A. D., </w:t>
-      </w:r>
-      <w:proofErr w:type="spellStart"/>
-      <w:r>
-        <w:rPr>
-          <w:rFonts w:ascii="Arial" w:hAnsi="Arial" w:cs="Arial"/>
-          <w:sz w:val="22"/>
-          <w:szCs w:val="22"/>
-        </w:rPr>
-        <w:t>Manunga</w:t>
-      </w:r>
-      <w:proofErr w:type="spellEnd"/>
-      <w:r>
-        <w:rPr>
-          <w:rFonts w:ascii="Arial" w:hAnsi="Arial" w:cs="Arial"/>
-          <w:sz w:val="22"/>
-          <w:szCs w:val="22"/>
-        </w:rPr>
-        <w:t xml:space="preserve">, J., Chang, W., Spahic, A., Peret, A., Wieben, O., Johnson, K. M., &amp; Eisenmenger, L. B. </w:t>
+        <w:t xml:space="preserve">, Kuner, A. D., Manunga, J., Chang, W., Spahic, A., Peret, A., Wieben, O., Johnson, K. M., &amp; Eisenmenger, L. B. </w:t>
       </w:r>
       <w:r>
         <w:rPr>
@@ -4194,42 +4019,23 @@
           <w:sz w:val="22"/>
           <w:szCs w:val="22"/>
         </w:rPr>
-        <w:t xml:space="preserve">Beyond Time-of-Flight MRA: Review of Flow Imaging Techniques. </w:t>
-      </w:r>
-      <w:r>
-        <w:rPr>
-          <w:rFonts w:ascii="Arial" w:hAnsi="Arial" w:cs="Arial"/>
-          <w:i/>
-          <w:iCs/>
-          <w:snapToGrid/>
-          <w:sz w:val="22"/>
-          <w:szCs w:val="22"/>
-        </w:rPr>
-        <w:t xml:space="preserve">Accepted to </w:t>
-      </w:r>
-      <w:proofErr w:type="spellStart"/>
-      <w:r>
-        <w:rPr>
-          <w:rFonts w:ascii="Arial" w:hAnsi="Arial" w:cs="Arial"/>
-          <w:i/>
-          <w:iCs/>
-          <w:snapToGrid/>
-          <w:sz w:val="22"/>
-          <w:szCs w:val="22"/>
-        </w:rPr>
-        <w:t>Neurographics</w:t>
-      </w:r>
-      <w:proofErr w:type="spellEnd"/>
-      <w:r>
-        <w:rPr>
-          <w:rFonts w:ascii="Arial" w:hAnsi="Arial" w:cs="Arial"/>
-          <w:i/>
-          <w:iCs/>
-          <w:snapToGrid/>
-          <w:sz w:val="22"/>
-          <w:szCs w:val="22"/>
-        </w:rPr>
-        <w:t>.</w:t>
+        <w:t>Beyond Time-of-Flight MRA: Review of Flow Imaging Techniques</w:t>
+      </w:r>
+      <w:r>
+        <w:rPr>
+          <w:rFonts w:ascii="Arial" w:hAnsi="Arial" w:cs="Arial"/>
+          <w:sz w:val="22"/>
+          <w:szCs w:val="22"/>
+        </w:rPr>
+        <w:t xml:space="preserve">. </w:t>
+      </w:r>
+      <w:r>
+        <w:rPr>
+          <w:rFonts w:ascii="Arial" w:hAnsi="Arial" w:cs="Arial"/>
+          <w:sz w:val="22"/>
+          <w:szCs w:val="22"/>
+        </w:rPr>
+        <w:t>doi.org/10.3174/ng.2100057</w:t>
       </w:r>
     </w:p>
     <w:p>
@@ -4246,7 +4052,6 @@
           <w:szCs w:val="22"/>
         </w:rPr>
       </w:pPr>
-      <w:proofErr w:type="spellStart"/>
       <w:r>
         <w:rPr>
           <w:rFonts w:ascii="Arial" w:hAnsi="Arial" w:cs="Arial"/>
@@ -4254,17 +4059,7 @@
           <w:sz w:val="22"/>
           <w:szCs w:val="22"/>
         </w:rPr>
-        <w:t>Oechtering</w:t>
-      </w:r>
-      <w:proofErr w:type="spellEnd"/>
-      <w:r>
-        <w:rPr>
-          <w:rFonts w:ascii="Arial" w:hAnsi="Arial" w:cs="Arial"/>
-          <w:iCs/>
-          <w:sz w:val="22"/>
-          <w:szCs w:val="22"/>
-        </w:rPr>
-        <w:t xml:space="preserve">, T. H., </w:t>
+        <w:t xml:space="preserve">Oechtering, T. H., </w:t>
       </w:r>
       <w:r>
         <w:rPr>
@@ -4447,7 +4242,6 @@
           <w:szCs w:val="22"/>
         </w:rPr>
       </w:pPr>
-      <w:proofErr w:type="spellStart"/>
       <w:r>
         <w:rPr>
           <w:rFonts w:ascii="Arial" w:hAnsi="Arial" w:cs="Arial"/>
@@ -4455,17 +4249,7 @@
           <w:sz w:val="22"/>
           <w:szCs w:val="22"/>
         </w:rPr>
-        <w:t>Oechtering</w:t>
-      </w:r>
-      <w:proofErr w:type="spellEnd"/>
-      <w:r>
-        <w:rPr>
-          <w:rFonts w:ascii="Arial" w:hAnsi="Arial" w:cs="Arial"/>
-          <w:iCs/>
-          <w:sz w:val="22"/>
-          <w:szCs w:val="22"/>
-        </w:rPr>
-        <w:t xml:space="preserve">, T. H., </w:t>
+        <w:t xml:space="preserve">Oechtering, T. H., </w:t>
       </w:r>
       <w:r>
         <w:rPr>
@@ -4547,25 +4331,7 @@
           <w:sz w:val="22"/>
           <w:szCs w:val="22"/>
         </w:rPr>
-        <w:t xml:space="preserve">, Corrado, P. A., </w:t>
-      </w:r>
-      <w:proofErr w:type="spellStart"/>
-      <w:r>
-        <w:rPr>
-          <w:color w:val="auto"/>
-          <w:sz w:val="22"/>
-          <w:szCs w:val="22"/>
-        </w:rPr>
-        <w:t>Beshish</w:t>
-      </w:r>
-      <w:proofErr w:type="spellEnd"/>
-      <w:r>
-        <w:rPr>
-          <w:color w:val="auto"/>
-          <w:sz w:val="22"/>
-          <w:szCs w:val="22"/>
-        </w:rPr>
-        <w:t xml:space="preserve">, A. G., Barton, G. P., Goss, K. N., Eldridge, M. W., Francois, C. J., &amp; Wieben, O. (2021). Irregular Right Heart Flow Dynamics in Children and Young Adults Born Preterm. </w:t>
+        <w:t xml:space="preserve">, Corrado, P. A., Beshish, A. G., Barton, G. P., Goss, K. N., Eldridge, M. W., Francois, C. J., &amp; Wieben, O. (2021). Irregular Right Heart Flow Dynamics in Children and Young Adults Born Preterm. </w:t>
       </w:r>
       <w:r>
         <w:rPr>
@@ -4628,27 +4394,7 @@
           <w:szCs w:val="22"/>
           <w:shd w:val="clear" w:color="auto" w:fill="FFFFFF"/>
         </w:rPr>
-        <w:t xml:space="preserve"> François, C. J., </w:t>
-      </w:r>
-      <w:proofErr w:type="spellStart"/>
-      <w:r>
-        <w:rPr>
-          <w:rFonts w:ascii="Arial" w:hAnsi="Arial" w:cs="Arial"/>
-          <w:sz w:val="22"/>
-          <w:szCs w:val="22"/>
-          <w:shd w:val="clear" w:color="auto" w:fill="FFFFFF"/>
-        </w:rPr>
-        <w:t>Starekova</w:t>
-      </w:r>
-      <w:proofErr w:type="spellEnd"/>
-      <w:r>
-        <w:rPr>
-          <w:rFonts w:ascii="Arial" w:hAnsi="Arial" w:cs="Arial"/>
-          <w:sz w:val="22"/>
-          <w:szCs w:val="22"/>
-          <w:shd w:val="clear" w:color="auto" w:fill="FFFFFF"/>
-        </w:rPr>
-        <w:t>, J., Roldán-Alzate, A., &amp; Wieben, O. (2021). Non-invasive assessment of mesenteric hemodynamics in patients with suspected chronic mesenteric ischemia using 4D flow MRI. </w:t>
+        <w:t xml:space="preserve"> François, C. J., Starekova, J., Roldán-Alzate, A., &amp; Wieben, O. (2021). Non-invasive assessment of mesenteric hemodynamics in patients with suspected chronic mesenteric ischemia using 4D flow MRI. </w:t>
       </w:r>
       <w:r>
         <w:rPr>
@@ -5042,31 +4788,7 @@
           <w:highlight w:val="yellow"/>
           <w:shd w:val="clear" w:color="auto" w:fill="FFFFFF"/>
         </w:rPr>
-        <w:t xml:space="preserve"> Breidenbach, B., Jarchow, M. Lose, S., </w:t>
-      </w:r>
-      <w:proofErr w:type="spellStart"/>
-      <w:r>
-        <w:rPr>
-          <w:rStyle w:val="authors"/>
-          <w:rFonts w:ascii="Arial" w:hAnsi="Arial" w:cs="Arial"/>
-          <w:sz w:val="22"/>
-          <w:szCs w:val="22"/>
-          <w:highlight w:val="yellow"/>
-          <w:shd w:val="clear" w:color="auto" w:fill="FFFFFF"/>
-        </w:rPr>
-        <w:t>Pandos</w:t>
-      </w:r>
-      <w:proofErr w:type="spellEnd"/>
-      <w:r>
-        <w:rPr>
-          <w:rStyle w:val="authors"/>
-          <w:rFonts w:ascii="Arial" w:hAnsi="Arial" w:cs="Arial"/>
-          <w:sz w:val="22"/>
-          <w:szCs w:val="22"/>
-          <w:highlight w:val="yellow"/>
-          <w:shd w:val="clear" w:color="auto" w:fill="FFFFFF"/>
-        </w:rPr>
-        <w:t xml:space="preserve">, A., Okonkwo, O., &amp; Wieben, O. </w:t>
+        <w:t xml:space="preserve"> Breidenbach, B., Jarchow, M. Lose, S., Pandos, A., Okonkwo, O., &amp; Wieben, O. </w:t>
       </w:r>
       <w:r>
         <w:rPr>
@@ -5126,51 +4848,7 @@
           <w:szCs w:val="22"/>
           <w:shd w:val="clear" w:color="auto" w:fill="FFFFFF"/>
         </w:rPr>
-        <w:t xml:space="preserve">, Breidenbach, B., Bernhardt, Z. S., </w:t>
-      </w:r>
-      <w:proofErr w:type="spellStart"/>
-      <w:r>
-        <w:rPr>
-          <w:rStyle w:val="authors"/>
-          <w:rFonts w:ascii="Arial" w:hAnsi="Arial" w:cs="Arial"/>
-          <w:sz w:val="22"/>
-          <w:szCs w:val="22"/>
-          <w:shd w:val="clear" w:color="auto" w:fill="FFFFFF"/>
-        </w:rPr>
-        <w:t>Fondakowski</w:t>
-      </w:r>
-      <w:proofErr w:type="spellEnd"/>
-      <w:r>
-        <w:rPr>
-          <w:rStyle w:val="authors"/>
-          <w:rFonts w:ascii="Arial" w:hAnsi="Arial" w:cs="Arial"/>
-          <w:sz w:val="22"/>
-          <w:szCs w:val="22"/>
-          <w:shd w:val="clear" w:color="auto" w:fill="FFFFFF"/>
-        </w:rPr>
-        <w:t xml:space="preserve">, J., Jarchow, M. Lose, S., </w:t>
-      </w:r>
-      <w:proofErr w:type="spellStart"/>
-      <w:r>
-        <w:rPr>
-          <w:rStyle w:val="authors"/>
-          <w:rFonts w:ascii="Arial" w:hAnsi="Arial" w:cs="Arial"/>
-          <w:sz w:val="22"/>
-          <w:szCs w:val="22"/>
-          <w:shd w:val="clear" w:color="auto" w:fill="FFFFFF"/>
-        </w:rPr>
-        <w:t>Pandos</w:t>
-      </w:r>
-      <w:proofErr w:type="spellEnd"/>
-      <w:r>
-        <w:rPr>
-          <w:rStyle w:val="authors"/>
-          <w:rFonts w:ascii="Arial" w:hAnsi="Arial" w:cs="Arial"/>
-          <w:sz w:val="22"/>
-          <w:szCs w:val="22"/>
-          <w:shd w:val="clear" w:color="auto" w:fill="FFFFFF"/>
-        </w:rPr>
-        <w:t xml:space="preserve">, A., Johnson, K. M., Okonkwo, O., &amp; Wieben, O. </w:t>
+        <w:t xml:space="preserve">, Breidenbach, B., Bernhardt, Z. S., Fondakowski, J., Jarchow, M. Lose, S., Pandos, A., Johnson, K. M., Okonkwo, O., &amp; Wieben, O. </w:t>
       </w:r>
       <w:r>
         <w:rPr>
@@ -5252,29 +4930,7 @@
           <w:szCs w:val="22"/>
           <w:shd w:val="clear" w:color="auto" w:fill="FFFFFF"/>
         </w:rPr>
-        <w:t xml:space="preserve"> Roldan-Alzate, A., Wieben, O., Reeder, S. B., &amp; </w:t>
-      </w:r>
-      <w:proofErr w:type="spellStart"/>
-      <w:r>
-        <w:rPr>
-          <w:rStyle w:val="authors"/>
-          <w:rFonts w:ascii="Arial" w:hAnsi="Arial" w:cs="Arial"/>
-          <w:sz w:val="22"/>
-          <w:szCs w:val="22"/>
-          <w:shd w:val="clear" w:color="auto" w:fill="FFFFFF"/>
-        </w:rPr>
-        <w:t>Oechtering</w:t>
-      </w:r>
-      <w:proofErr w:type="spellEnd"/>
-      <w:r>
-        <w:rPr>
-          <w:rStyle w:val="authors"/>
-          <w:rFonts w:ascii="Arial" w:hAnsi="Arial" w:cs="Arial"/>
-          <w:sz w:val="22"/>
-          <w:szCs w:val="22"/>
-          <w:shd w:val="clear" w:color="auto" w:fill="FFFFFF"/>
-        </w:rPr>
-        <w:t>, T. 4D Flow MRI Reference Values of the Portal Venous System. 2023 ISMRM and ISMRT Annual Meeting &amp; Exhibition; 2023 June 3; Toronto, ON, Canada.</w:t>
+        <w:t xml:space="preserve"> Roldan-Alzate, A., Wieben, O., Reeder, S. B., &amp; Oechtering, T. 4D Flow MRI Reference Values of the Portal Venous System. 2023 ISMRM and ISMRT Annual Meeting &amp; Exhibition; 2023 June 3; Toronto, ON, Canada.</w:t>
       </w:r>
     </w:p>
     <w:p>
@@ -5539,29 +5195,7 @@
           <w:szCs w:val="22"/>
           <w:shd w:val="clear" w:color="auto" w:fill="FFFFFF"/>
         </w:rPr>
-        <w:t xml:space="preserve">, Peret, A., Johnson, S. C., Wieben, O., Eisenmenger, L. B., &amp; Johnson, K. M. Diurnal Changes in Cerebrovascular Dynamics Measured from 4D-Flow. ISMRM Workshop on </w:t>
-      </w:r>
-      <w:proofErr w:type="spellStart"/>
-      <w:r>
-        <w:rPr>
-          <w:rStyle w:val="authors"/>
-          <w:rFonts w:ascii="Arial" w:hAnsi="Arial" w:cs="Arial"/>
-          <w:sz w:val="22"/>
-          <w:szCs w:val="22"/>
-          <w:shd w:val="clear" w:color="auto" w:fill="FFFFFF"/>
-        </w:rPr>
-        <w:t>Neurofluids</w:t>
-      </w:r>
-      <w:proofErr w:type="spellEnd"/>
-      <w:r>
-        <w:rPr>
-          <w:rStyle w:val="authors"/>
-          <w:rFonts w:ascii="Arial" w:hAnsi="Arial" w:cs="Arial"/>
-          <w:sz w:val="22"/>
-          <w:szCs w:val="22"/>
-          <w:shd w:val="clear" w:color="auto" w:fill="FFFFFF"/>
-        </w:rPr>
-        <w:t xml:space="preserve">: Anatomy, Physiology &amp; Imaging. 2022 September 21.  </w:t>
+        <w:t xml:space="preserve">, Peret, A., Johnson, S. C., Wieben, O., Eisenmenger, L. B., &amp; Johnson, K. M. Diurnal Changes in Cerebrovascular Dynamics Measured from 4D-Flow. ISMRM Workshop on Neurofluids: Anatomy, Physiology &amp; Imaging. 2022 September 21.  </w:t>
       </w:r>
     </w:p>
     <w:p>
@@ -5620,29 +5254,7 @@
           <w:szCs w:val="22"/>
           <w:shd w:val="clear" w:color="auto" w:fill="FFFFFF"/>
         </w:rPr>
-        <w:t xml:space="preserve">ISMRM Workshop on </w:t>
-      </w:r>
-      <w:proofErr w:type="spellStart"/>
-      <w:r>
-        <w:rPr>
-          <w:rStyle w:val="authors"/>
-          <w:rFonts w:ascii="Arial" w:hAnsi="Arial" w:cs="Arial"/>
-          <w:sz w:val="22"/>
-          <w:szCs w:val="22"/>
-          <w:shd w:val="clear" w:color="auto" w:fill="FFFFFF"/>
-        </w:rPr>
-        <w:t>Neurofluids</w:t>
-      </w:r>
-      <w:proofErr w:type="spellEnd"/>
-      <w:r>
-        <w:rPr>
-          <w:rStyle w:val="authors"/>
-          <w:rFonts w:ascii="Arial" w:hAnsi="Arial" w:cs="Arial"/>
-          <w:sz w:val="22"/>
-          <w:szCs w:val="22"/>
-          <w:shd w:val="clear" w:color="auto" w:fill="FFFFFF"/>
-        </w:rPr>
-        <w:t>: Anatomy, Physiology &amp; Imaging. 2022 September 21.</w:t>
+        <w:t>ISMRM Workshop on Neurofluids: Anatomy, Physiology &amp; Imaging. 2022 September 21.</w:t>
       </w:r>
     </w:p>
     <w:p>
@@ -5826,29 +5438,7 @@
           <w:szCs w:val="22"/>
           <w:shd w:val="clear" w:color="auto" w:fill="FFFFFF"/>
         </w:rPr>
-        <w:t xml:space="preserve">, Bernhardt, Z. S., Lose, S., </w:t>
-      </w:r>
-      <w:proofErr w:type="spellStart"/>
-      <w:r>
-        <w:rPr>
-          <w:rStyle w:val="authors"/>
-          <w:rFonts w:ascii="Arial" w:hAnsi="Arial" w:cs="Arial"/>
-          <w:sz w:val="22"/>
-          <w:szCs w:val="22"/>
-          <w:shd w:val="clear" w:color="auto" w:fill="FFFFFF"/>
-        </w:rPr>
-        <w:t>Pandos</w:t>
-      </w:r>
-      <w:proofErr w:type="spellEnd"/>
-      <w:r>
-        <w:rPr>
-          <w:rStyle w:val="authors"/>
-          <w:rFonts w:ascii="Arial" w:hAnsi="Arial" w:cs="Arial"/>
-          <w:sz w:val="22"/>
-          <w:szCs w:val="22"/>
-          <w:shd w:val="clear" w:color="auto" w:fill="FFFFFF"/>
-        </w:rPr>
-        <w:t xml:space="preserve">, A., Johnson, K. M., Eisenmenger, L. B., Okonkwo, O., &amp; Wieben, O. Effects of Respiration on Aortic Pulse Wave Velocity using Retrospective Respiratory Gated Radial 2D Phase Contrast MRI. </w:t>
+        <w:t xml:space="preserve">, Bernhardt, Z. S., Lose, S., Pandos, A., Johnson, K. M., Eisenmenger, L. B., Okonkwo, O., &amp; Wieben, O. Effects of Respiration on Aortic Pulse Wave Velocity using Retrospective Respiratory Gated Radial 2D Phase Contrast MRI. </w:t>
       </w:r>
       <w:r>
         <w:rPr>
@@ -5975,29 +5565,7 @@
           <w:szCs w:val="22"/>
           <w:shd w:val="clear" w:color="auto" w:fill="FFFFFF"/>
         </w:rPr>
-        <w:t xml:space="preserve">, Wolfson, T., Harris, D., Panagiotopoulos, N., Roldan-Alzate, A., Johnson, K. M., Wieben, O., Sirlin, C. B., Reeder, S. B., &amp; </w:t>
-      </w:r>
-      <w:proofErr w:type="spellStart"/>
-      <w:r>
-        <w:rPr>
-          <w:rStyle w:val="authors"/>
-          <w:rFonts w:ascii="Arial" w:hAnsi="Arial" w:cs="Arial"/>
-          <w:sz w:val="22"/>
-          <w:szCs w:val="22"/>
-          <w:shd w:val="clear" w:color="auto" w:fill="FFFFFF"/>
-        </w:rPr>
-        <w:t>Oechtering</w:t>
-      </w:r>
-      <w:proofErr w:type="spellEnd"/>
-      <w:r>
-        <w:rPr>
-          <w:rStyle w:val="authors"/>
-          <w:rFonts w:ascii="Arial" w:hAnsi="Arial" w:cs="Arial"/>
-          <w:sz w:val="22"/>
-          <w:szCs w:val="22"/>
-          <w:shd w:val="clear" w:color="auto" w:fill="FFFFFF"/>
-        </w:rPr>
-        <w:t xml:space="preserve">, T. H. Portal Venous 4D Flow MRI in Obese Patients Without Known Liver Disease Undergoing Weight Loss Surgery. </w:t>
+        <w:t xml:space="preserve">, Wolfson, T., Harris, D., Panagiotopoulos, N., Roldan-Alzate, A., Johnson, K. M., Wieben, O., Sirlin, C. B., Reeder, S. B., &amp; Oechtering, T. H. Portal Venous 4D Flow MRI in Obese Patients Without Known Liver Disease Undergoing Weight Loss Surgery. </w:t>
       </w:r>
       <w:r>
         <w:rPr>
@@ -6033,29 +5601,7 @@
           <w:szCs w:val="22"/>
           <w:shd w:val="clear" w:color="auto" w:fill="FFFFFF"/>
         </w:rPr>
-        <w:t xml:space="preserve">Spahic, A., </w:t>
-      </w:r>
-      <w:proofErr w:type="spellStart"/>
-      <w:r>
-        <w:rPr>
-          <w:rStyle w:val="authors"/>
-          <w:rFonts w:ascii="Arial" w:hAnsi="Arial" w:cs="Arial"/>
-          <w:sz w:val="22"/>
-          <w:szCs w:val="22"/>
-          <w:shd w:val="clear" w:color="auto" w:fill="FFFFFF"/>
-        </w:rPr>
-        <w:t>Oechtering</w:t>
-      </w:r>
-      <w:proofErr w:type="spellEnd"/>
-      <w:r>
-        <w:rPr>
-          <w:rStyle w:val="authors"/>
-          <w:rFonts w:ascii="Arial" w:hAnsi="Arial" w:cs="Arial"/>
-          <w:sz w:val="22"/>
-          <w:szCs w:val="22"/>
-          <w:shd w:val="clear" w:color="auto" w:fill="FFFFFF"/>
-        </w:rPr>
-        <w:t xml:space="preserve">, T. H., </w:t>
+        <w:t xml:space="preserve">Spahic, A., Oechtering, T. H., </w:t>
       </w:r>
       <w:r>
         <w:rPr>
@@ -6404,29 +5950,7 @@
           <w:szCs w:val="22"/>
           <w:shd w:val="clear" w:color="auto" w:fill="FFFFFF"/>
         </w:rPr>
-        <w:t xml:space="preserve">, Kuner, A., </w:t>
-      </w:r>
-      <w:proofErr w:type="spellStart"/>
-      <w:r>
-        <w:rPr>
-          <w:rStyle w:val="authors"/>
-          <w:rFonts w:ascii="Arial" w:hAnsi="Arial" w:cs="Arial"/>
-          <w:sz w:val="22"/>
-          <w:szCs w:val="22"/>
-          <w:shd w:val="clear" w:color="auto" w:fill="FFFFFF"/>
-        </w:rPr>
-        <w:t>Manunga</w:t>
-      </w:r>
-      <w:proofErr w:type="spellEnd"/>
-      <w:r>
-        <w:rPr>
-          <w:rStyle w:val="authors"/>
-          <w:rFonts w:ascii="Arial" w:hAnsi="Arial" w:cs="Arial"/>
-          <w:sz w:val="22"/>
-          <w:szCs w:val="22"/>
-          <w:shd w:val="clear" w:color="auto" w:fill="FFFFFF"/>
-        </w:rPr>
-        <w:t>, J., Wieben, O., Johnson, K. M., &amp; Eisenmenger, L. B. </w:t>
+        <w:t>, Kuner, A., Manunga, J., Wieben, O., Johnson, K. M., &amp; Eisenmenger, L. B. </w:t>
       </w:r>
       <w:r>
         <w:rPr>
@@ -7219,29 +6743,7 @@
           <w:szCs w:val="22"/>
           <w:shd w:val="clear" w:color="auto" w:fill="FFFFFF"/>
         </w:rPr>
-        <w:t xml:space="preserve">, Meram, E., Medero, R., Eisenmenger, L. B., </w:t>
-      </w:r>
-      <w:proofErr w:type="spellStart"/>
-      <w:r>
-        <w:rPr>
-          <w:rStyle w:val="authors"/>
-          <w:rFonts w:ascii="Arial" w:hAnsi="Arial" w:cs="Arial"/>
-          <w:sz w:val="22"/>
-          <w:szCs w:val="22"/>
-          <w:shd w:val="clear" w:color="auto" w:fill="FFFFFF"/>
-        </w:rPr>
-        <w:t>Laeseke</w:t>
-      </w:r>
-      <w:proofErr w:type="spellEnd"/>
-      <w:r>
-        <w:rPr>
-          <w:rStyle w:val="authors"/>
-          <w:rFonts w:ascii="Arial" w:hAnsi="Arial" w:cs="Arial"/>
-          <w:sz w:val="22"/>
-          <w:szCs w:val="22"/>
-          <w:shd w:val="clear" w:color="auto" w:fill="FFFFFF"/>
-        </w:rPr>
-        <w:t>, P. F., Korosec, F. R., &amp; Wieben, O. </w:t>
+        <w:t>, Meram, E., Medero, R., Eisenmenger, L. B., Laeseke, P. F., Korosec, F. R., &amp; Wieben, O. </w:t>
       </w:r>
       <w:r>
         <w:rPr>
@@ -7706,9 +7208,8 @@
           <w:szCs w:val="22"/>
           <w:shd w:val="clear" w:color="auto" w:fill="FFFFFF"/>
         </w:rPr>
-        <w:t xml:space="preserve">; Paris, </w:t>
-      </w:r>
-      <w:proofErr w:type="spellStart"/>
+        <w:t>; Paris, France.</w:t>
+      </w:r>
       <w:r>
         <w:rPr>
           <w:rStyle w:val="confloc"/>
@@ -7717,19 +7218,8 @@
           <w:szCs w:val="22"/>
           <w:shd w:val="clear" w:color="auto" w:fill="FFFFFF"/>
         </w:rPr>
-        <w:t>France.</w:t>
-      </w:r>
-      <w:r>
-        <w:rPr>
-          <w:rStyle w:val="confloc"/>
-          <w:rFonts w:ascii="Arial" w:hAnsi="Arial" w:cs="Arial"/>
-          <w:sz w:val="22"/>
-          <w:szCs w:val="22"/>
-          <w:shd w:val="clear" w:color="auto" w:fill="FFFFFF"/>
-        </w:rPr>
         <w:t>s</w:t>
       </w:r>
-      <w:proofErr w:type="spellEnd"/>
     </w:p>
     <w:p>
       <w:pPr>
@@ -8109,7 +7599,6 @@
         </w:rPr>
         <w:t xml:space="preserve">Quantitative Imaging in Medicine and Surgery(2), </w:t>
       </w:r>
-      <w:proofErr w:type="spellStart"/>
       <w:r>
         <w:rPr>
           <w:rFonts w:ascii="Arial" w:hAnsi="Arial" w:cs="Arial"/>
@@ -8120,7 +7609,6 @@
         </w:rPr>
         <w:t>NeuroImage</w:t>
       </w:r>
-      <w:proofErr w:type="spellEnd"/>
       <w:r>
         <w:rPr>
           <w:rFonts w:ascii="Arial" w:hAnsi="Arial" w:cs="Arial"/>
@@ -8360,25 +7848,7 @@
           <w:sz w:val="22"/>
           <w:szCs w:val="22"/>
         </w:rPr>
-        <w:t xml:space="preserve">Jennifer </w:t>
-      </w:r>
-      <w:proofErr w:type="spellStart"/>
-      <w:r>
-        <w:rPr>
-          <w:rFonts w:ascii="Arial" w:hAnsi="Arial" w:cs="Arial"/>
-          <w:sz w:val="22"/>
-          <w:szCs w:val="22"/>
-        </w:rPr>
-        <w:t>Fondakowski</w:t>
-      </w:r>
-      <w:proofErr w:type="spellEnd"/>
-      <w:r>
-        <w:rPr>
-          <w:rFonts w:ascii="Arial" w:hAnsi="Arial" w:cs="Arial"/>
-          <w:sz w:val="22"/>
-          <w:szCs w:val="22"/>
-        </w:rPr>
-        <w:t xml:space="preserve"> – Undergraduate Student in Biology (Okonkwo Lab)</w:t>
+        <w:t>Jennifer Fondakowski – Undergraduate Student in Biology (Okonkwo Lab)</w:t>
       </w:r>
     </w:p>
     <w:p>

</xml_diff>

<commit_message>
Sat, Sep 28, 2024  7:20:25 AM
</commit_message>
<xml_diff>
--- a/files/CV_GrantRoberts.docx
+++ b/files/CV_GrantRoberts.docx
@@ -1,6 +1,6 @@
 
 <file path=word/document.xml><?xml version="1.0" encoding="utf-8"?>
-<w:document xmlns:wpc="http://schemas.microsoft.com/office/word/2010/wordprocessingCanvas" xmlns:cx="http://schemas.microsoft.com/office/drawing/2014/chartex" xmlns:cx1="http://schemas.microsoft.com/office/drawing/2015/9/8/chartex" xmlns:cx2="http://schemas.microsoft.com/office/drawing/2015/10/21/chartex" xmlns:cx3="http://schemas.microsoft.com/office/drawing/2016/5/9/chartex" xmlns:cx4="http://schemas.microsoft.com/office/drawing/2016/5/10/chartex" xmlns:cx5="http://schemas.microsoft.com/office/drawing/2016/5/11/chartex" xmlns:cx6="http://schemas.microsoft.com/office/drawing/2016/5/12/chartex" xmlns:cx7="http://schemas.microsoft.com/office/drawing/2016/5/13/chartex" xmlns:cx8="http://schemas.microsoft.com/office/drawing/2016/5/14/chartex" xmlns:mc="http://schemas.openxmlformats.org/markup-compatibility/2006" xmlns:aink="http://schemas.microsoft.com/office/drawing/2016/ink" xmlns:am3d="http://schemas.microsoft.com/office/drawing/2017/model3d" xmlns:o="urn:schemas-microsoft-com:office:office" xmlns:oel="http://schemas.microsoft.com/office/2019/extlst" xmlns:r="http://schemas.openxmlformats.org/officeDocument/2006/relationships" xmlns:m="http://schemas.openxmlformats.org/officeDocument/2006/math" xmlns:v="urn:schemas-microsoft-com:vml" xmlns:wp14="http://schemas.microsoft.com/office/word/2010/wordprocessingDrawing" xmlns:wp="http://schemas.openxmlformats.org/drawingml/2006/wordprocessingDrawing" xmlns:w10="urn:schemas-microsoft-com:office:word" xmlns:w="http://schemas.openxmlformats.org/wordprocessingml/2006/main" xmlns:w14="http://schemas.microsoft.com/office/word/2010/wordml" xmlns:w15="http://schemas.microsoft.com/office/word/2012/wordml" xmlns:w16cex="http://schemas.microsoft.com/office/word/2018/wordml/cex" xmlns:w16cid="http://schemas.microsoft.com/office/word/2016/wordml/cid" xmlns:w16="http://schemas.microsoft.com/office/word/2018/wordml" xmlns:w16sdtdh="http://schemas.microsoft.com/office/word/2020/wordml/sdtdatahash" xmlns:w16se="http://schemas.microsoft.com/office/word/2015/wordml/symex" xmlns:wpg="http://schemas.microsoft.com/office/word/2010/wordprocessingGroup" xmlns:wpi="http://schemas.microsoft.com/office/word/2010/wordprocessingInk" xmlns:wne="http://schemas.microsoft.com/office/word/2006/wordml" xmlns:wps="http://schemas.microsoft.com/office/word/2010/wordprocessingShape" mc:Ignorable="w14 w15 w16se w16cid w16 w16cex w16sdtdh wp14">
+<w:document xmlns:wpc="http://schemas.microsoft.com/office/word/2010/wordprocessingCanvas" xmlns:cx="http://schemas.microsoft.com/office/drawing/2014/chartex" xmlns:cx1="http://schemas.microsoft.com/office/drawing/2015/9/8/chartex" xmlns:cx2="http://schemas.microsoft.com/office/drawing/2015/10/21/chartex" xmlns:cx3="http://schemas.microsoft.com/office/drawing/2016/5/9/chartex" xmlns:cx4="http://schemas.microsoft.com/office/drawing/2016/5/10/chartex" xmlns:cx5="http://schemas.microsoft.com/office/drawing/2016/5/11/chartex" xmlns:cx6="http://schemas.microsoft.com/office/drawing/2016/5/12/chartex" xmlns:cx7="http://schemas.microsoft.com/office/drawing/2016/5/13/chartex" xmlns:cx8="http://schemas.microsoft.com/office/drawing/2016/5/14/chartex" xmlns:mc="http://schemas.openxmlformats.org/markup-compatibility/2006" xmlns:aink="http://schemas.microsoft.com/office/drawing/2016/ink" xmlns:am3d="http://schemas.microsoft.com/office/drawing/2017/model3d" xmlns:o="urn:schemas-microsoft-com:office:office" xmlns:oel="http://schemas.microsoft.com/office/2019/extlst" xmlns:r="http://schemas.openxmlformats.org/officeDocument/2006/relationships" xmlns:m="http://schemas.openxmlformats.org/officeDocument/2006/math" xmlns:v="urn:schemas-microsoft-com:vml" xmlns:wp14="http://schemas.microsoft.com/office/word/2010/wordprocessingDrawing" xmlns:wp="http://schemas.openxmlformats.org/drawingml/2006/wordprocessingDrawing" xmlns:w10="urn:schemas-microsoft-com:office:word" xmlns:w="http://schemas.openxmlformats.org/wordprocessingml/2006/main" xmlns:w14="http://schemas.microsoft.com/office/word/2010/wordml" xmlns:w15="http://schemas.microsoft.com/office/word/2012/wordml" xmlns:w16cex="http://schemas.microsoft.com/office/word/2018/wordml/cex" xmlns:w16cid="http://schemas.microsoft.com/office/word/2016/wordml/cid" xmlns:w16="http://schemas.microsoft.com/office/word/2018/wordml" xmlns:w16du="http://schemas.microsoft.com/office/word/2023/wordml/word16du" xmlns:w16sdtdh="http://schemas.microsoft.com/office/word/2020/wordml/sdtdatahash" xmlns:w16se="http://schemas.microsoft.com/office/word/2015/wordml/symex" xmlns:wpg="http://schemas.microsoft.com/office/word/2010/wordprocessingGroup" xmlns:wpi="http://schemas.microsoft.com/office/word/2010/wordprocessingInk" xmlns:wne="http://schemas.microsoft.com/office/word/2006/wordml" xmlns:wps="http://schemas.microsoft.com/office/word/2010/wordprocessingShape" mc:Ignorable="w14 w15 w16se w16cid w16 w16cex w16sdtdh w16du wp14">
   <w:body>
     <w:p>
       <w:pPr>
@@ -163,6 +163,7 @@
         </w:rPr>
         <w:t>-</w:t>
       </w:r>
+      <w:proofErr w:type="spellStart"/>
       <w:r>
         <w:rPr>
           <w:rFonts w:ascii="Arial" w:hAnsi="Arial" w:cs="Arial"/>
@@ -171,6 +172,7 @@
         </w:rPr>
         <w:t>xxxx</w:t>
       </w:r>
+      <w:proofErr w:type="spellEnd"/>
     </w:p>
     <w:p>
       <w:pPr>
@@ -1222,6 +1224,7 @@
         </w:rPr>
         <w:tab/>
       </w:r>
+      <w:proofErr w:type="spellStart"/>
       <w:r>
         <w:rPr>
           <w:rFonts w:ascii="Arial" w:hAnsi="Arial" w:cs="Arial"/>
@@ -1231,7 +1234,19 @@
           <w:sz w:val="22"/>
           <w:szCs w:val="22"/>
         </w:rPr>
-        <w:t>NeoSoft, LLC</w:t>
+        <w:t>NeoSoft</w:t>
+      </w:r>
+      <w:proofErr w:type="spellEnd"/>
+      <w:r>
+        <w:rPr>
+          <w:rFonts w:ascii="Arial" w:hAnsi="Arial" w:cs="Arial"/>
+          <w:b/>
+          <w:bCs/>
+          <w:iCs/>
+          <w:sz w:val="22"/>
+          <w:szCs w:val="22"/>
+        </w:rPr>
+        <w:t>, LLC</w:t>
       </w:r>
       <w:r>
         <w:rPr>
@@ -3541,7 +3556,25 @@
           <w:sz w:val="22"/>
           <w:szCs w:val="22"/>
         </w:rPr>
-        <w:t xml:space="preserve">, Al-Subu, A., Hagen, S. A., Serlin, R. C., Eldridge, M., Wieben, O., &amp; Schrage, W. G. (2023). Reduced Resting Macrovascular and Microvascular Cerebral Blood Flow in Young Adults with Metabolic Syndrome: Exploring Mechanisms. </w:t>
+        <w:t>, Al-</w:t>
+      </w:r>
+      <w:proofErr w:type="spellStart"/>
+      <w:r>
+        <w:rPr>
+          <w:rFonts w:ascii="Arial" w:hAnsi="Arial" w:cs="Arial"/>
+          <w:sz w:val="22"/>
+          <w:szCs w:val="22"/>
+        </w:rPr>
+        <w:t>Subu</w:t>
+      </w:r>
+      <w:proofErr w:type="spellEnd"/>
+      <w:r>
+        <w:rPr>
+          <w:rFonts w:ascii="Arial" w:hAnsi="Arial" w:cs="Arial"/>
+          <w:sz w:val="22"/>
+          <w:szCs w:val="22"/>
+        </w:rPr>
+        <w:t xml:space="preserve">, A., Hagen, S. A., Serlin, R. C., Eldridge, M., Wieben, O., &amp; Schrage, W. G. (2023). Reduced Resting Macrovascular and Microvascular Cerebral Blood Flow in Young Adults with Metabolic Syndrome: Exploring Mechanisms. </w:t>
       </w:r>
       <w:r>
         <w:rPr>
@@ -3829,8 +3862,27 @@
           <w:sz w:val="22"/>
           <w:szCs w:val="22"/>
         </w:rPr>
-        <w:t xml:space="preserve">, Spahic, A., Tang, C., Kuner, A., Grayev, A., Field, A., Rowley, H. A., &amp; Kennedy, T. (2023). When Less is More: FAST MR Protocols for Neuroradiology. </w:t>
-      </w:r>
+        <w:t xml:space="preserve">, </w:t>
+      </w:r>
+      <w:proofErr w:type="spellStart"/>
+      <w:r>
+        <w:rPr>
+          <w:rFonts w:ascii="Arial" w:hAnsi="Arial" w:cs="Arial"/>
+          <w:sz w:val="22"/>
+          <w:szCs w:val="22"/>
+        </w:rPr>
+        <w:t>Spahic</w:t>
+      </w:r>
+      <w:proofErr w:type="spellEnd"/>
+      <w:r>
+        <w:rPr>
+          <w:rFonts w:ascii="Arial" w:hAnsi="Arial" w:cs="Arial"/>
+          <w:sz w:val="22"/>
+          <w:szCs w:val="22"/>
+        </w:rPr>
+        <w:t xml:space="preserve">, A., Tang, C., Kuner, A., Grayev, A., Field, A., Rowley, H. A., &amp; Kennedy, T. (2023). When Less is More: FAST MR Protocols for Neuroradiology. </w:t>
+      </w:r>
+      <w:proofErr w:type="spellStart"/>
       <w:r>
         <w:rPr>
           <w:rFonts w:ascii="Arial" w:hAnsi="Arial" w:cs="Arial"/>
@@ -3839,7 +3891,18 @@
           <w:sz w:val="22"/>
           <w:szCs w:val="22"/>
         </w:rPr>
-        <w:t>Radiographics.</w:t>
+        <w:t>Radiographics</w:t>
+      </w:r>
+      <w:proofErr w:type="spellEnd"/>
+      <w:r>
+        <w:rPr>
+          <w:rFonts w:ascii="Arial" w:hAnsi="Arial" w:cs="Arial"/>
+          <w:i/>
+          <w:iCs/>
+          <w:sz w:val="22"/>
+          <w:szCs w:val="22"/>
+        </w:rPr>
+        <w:t>.</w:t>
       </w:r>
       <w:r>
         <w:rPr>
@@ -3917,7 +3980,47 @@
           <w:sz w:val="22"/>
           <w:szCs w:val="22"/>
         </w:rPr>
-        <w:t xml:space="preserve">B.*, Peret, A.*, Famakin, B. M., Spahic, A., </w:t>
+        <w:t xml:space="preserve">B.*, Peret, A.*, </w:t>
+      </w:r>
+      <w:proofErr w:type="spellStart"/>
+      <w:r>
+        <w:rPr>
+          <w:rFonts w:ascii="Arial" w:hAnsi="Arial" w:cs="Arial"/>
+          <w:snapToGrid/>
+          <w:sz w:val="22"/>
+          <w:szCs w:val="22"/>
+        </w:rPr>
+        <w:t>Famakin</w:t>
+      </w:r>
+      <w:proofErr w:type="spellEnd"/>
+      <w:r>
+        <w:rPr>
+          <w:rFonts w:ascii="Arial" w:hAnsi="Arial" w:cs="Arial"/>
+          <w:snapToGrid/>
+          <w:sz w:val="22"/>
+          <w:szCs w:val="22"/>
+        </w:rPr>
+        <w:t xml:space="preserve">, B. M., </w:t>
+      </w:r>
+      <w:proofErr w:type="spellStart"/>
+      <w:r>
+        <w:rPr>
+          <w:rFonts w:ascii="Arial" w:hAnsi="Arial" w:cs="Arial"/>
+          <w:snapToGrid/>
+          <w:sz w:val="22"/>
+          <w:szCs w:val="22"/>
+        </w:rPr>
+        <w:t>Spahic</w:t>
+      </w:r>
+      <w:proofErr w:type="spellEnd"/>
+      <w:r>
+        <w:rPr>
+          <w:rFonts w:ascii="Arial" w:hAnsi="Arial" w:cs="Arial"/>
+          <w:snapToGrid/>
+          <w:sz w:val="22"/>
+          <w:szCs w:val="22"/>
+        </w:rPr>
+        <w:t xml:space="preserve">, A., </w:t>
       </w:r>
       <w:r>
         <w:rPr>
@@ -4010,7 +4113,25 @@
           <w:sz w:val="22"/>
           <w:szCs w:val="22"/>
         </w:rPr>
-        <w:t xml:space="preserve">, Kuner, A. D., Manunga, J., Chang, W., Spahic, A., Peret, A., Wieben, O., Johnson, K. M., &amp; Eisenmenger, L. B. </w:t>
+        <w:t xml:space="preserve">, Kuner, A. D., Manunga, J., Chang, W., </w:t>
+      </w:r>
+      <w:proofErr w:type="spellStart"/>
+      <w:r>
+        <w:rPr>
+          <w:rFonts w:ascii="Arial" w:hAnsi="Arial" w:cs="Arial"/>
+          <w:sz w:val="22"/>
+          <w:szCs w:val="22"/>
+        </w:rPr>
+        <w:t>Spahic</w:t>
+      </w:r>
+      <w:proofErr w:type="spellEnd"/>
+      <w:r>
+        <w:rPr>
+          <w:rFonts w:ascii="Arial" w:hAnsi="Arial" w:cs="Arial"/>
+          <w:sz w:val="22"/>
+          <w:szCs w:val="22"/>
+        </w:rPr>
+        <w:t xml:space="preserve">, A., Peret, A., Wieben, O., Johnson, K. M., &amp; Eisenmenger, L. B. </w:t>
       </w:r>
       <w:r>
         <w:rPr>
@@ -4079,7 +4200,47 @@
           <w:sz w:val="22"/>
           <w:szCs w:val="22"/>
         </w:rPr>
-        <w:t xml:space="preserve">, Panagiotopoulos, N., Wieben, O., Reeder, S.B., &amp; Roldan-Alzate, A. (2022). </w:t>
+        <w:t xml:space="preserve">, </w:t>
+      </w:r>
+      <w:proofErr w:type="spellStart"/>
+      <w:r>
+        <w:rPr>
+          <w:rFonts w:ascii="Arial" w:hAnsi="Arial" w:cs="Arial"/>
+          <w:iCs/>
+          <w:sz w:val="22"/>
+          <w:szCs w:val="22"/>
+        </w:rPr>
+        <w:t>Panagiotopoulos</w:t>
+      </w:r>
+      <w:proofErr w:type="spellEnd"/>
+      <w:r>
+        <w:rPr>
+          <w:rFonts w:ascii="Arial" w:hAnsi="Arial" w:cs="Arial"/>
+          <w:iCs/>
+          <w:sz w:val="22"/>
+          <w:szCs w:val="22"/>
+        </w:rPr>
+        <w:t>, N., Wieben, O., Reeder, S.B., &amp; Roldan-</w:t>
+      </w:r>
+      <w:proofErr w:type="spellStart"/>
+      <w:r>
+        <w:rPr>
+          <w:rFonts w:ascii="Arial" w:hAnsi="Arial" w:cs="Arial"/>
+          <w:iCs/>
+          <w:sz w:val="22"/>
+          <w:szCs w:val="22"/>
+        </w:rPr>
+        <w:t>Alzate</w:t>
+      </w:r>
+      <w:proofErr w:type="spellEnd"/>
+      <w:r>
+        <w:rPr>
+          <w:rFonts w:ascii="Arial" w:hAnsi="Arial" w:cs="Arial"/>
+          <w:iCs/>
+          <w:sz w:val="22"/>
+          <w:szCs w:val="22"/>
+        </w:rPr>
+        <w:t xml:space="preserve">, A. (2022). </w:t>
       </w:r>
       <w:r>
         <w:rPr>
@@ -4167,13 +4328,23 @@
         </w:rPr>
         <w:t xml:space="preserve">, </w:t>
       </w:r>
-      <w:r>
-        <w:rPr>
-          <w:rFonts w:ascii="Arial" w:hAnsi="Arial" w:cs="Arial"/>
-          <w:sz w:val="22"/>
-          <w:szCs w:val="22"/>
-        </w:rPr>
-        <w:t xml:space="preserve">Spahic, A., </w:t>
+      <w:proofErr w:type="spellStart"/>
+      <w:r>
+        <w:rPr>
+          <w:rFonts w:ascii="Arial" w:hAnsi="Arial" w:cs="Arial"/>
+          <w:sz w:val="22"/>
+          <w:szCs w:val="22"/>
+        </w:rPr>
+        <w:t>Spahic</w:t>
+      </w:r>
+      <w:proofErr w:type="spellEnd"/>
+      <w:r>
+        <w:rPr>
+          <w:rFonts w:ascii="Arial" w:hAnsi="Arial" w:cs="Arial"/>
+          <w:sz w:val="22"/>
+          <w:szCs w:val="22"/>
+        </w:rPr>
+        <w:t xml:space="preserve">, A., </w:t>
       </w:r>
       <w:r>
         <w:rPr>
@@ -4269,7 +4440,47 @@
           <w:sz w:val="22"/>
           <w:szCs w:val="22"/>
         </w:rPr>
-        <w:t xml:space="preserve">, Panagiotopoulos, N., Wieben, O., Roldan-Alzate, A., &amp; Reeder, S. B. (2021). Abdominal Applications of Quantitative 4D Flow MRI. </w:t>
+        <w:t xml:space="preserve">, </w:t>
+      </w:r>
+      <w:proofErr w:type="spellStart"/>
+      <w:r>
+        <w:rPr>
+          <w:rFonts w:ascii="Arial" w:hAnsi="Arial" w:cs="Arial"/>
+          <w:iCs/>
+          <w:sz w:val="22"/>
+          <w:szCs w:val="22"/>
+        </w:rPr>
+        <w:t>Panagiotopoulos</w:t>
+      </w:r>
+      <w:proofErr w:type="spellEnd"/>
+      <w:r>
+        <w:rPr>
+          <w:rFonts w:ascii="Arial" w:hAnsi="Arial" w:cs="Arial"/>
+          <w:iCs/>
+          <w:sz w:val="22"/>
+          <w:szCs w:val="22"/>
+        </w:rPr>
+        <w:t>, N., Wieben, O., Roldan-</w:t>
+      </w:r>
+      <w:proofErr w:type="spellStart"/>
+      <w:r>
+        <w:rPr>
+          <w:rFonts w:ascii="Arial" w:hAnsi="Arial" w:cs="Arial"/>
+          <w:iCs/>
+          <w:sz w:val="22"/>
+          <w:szCs w:val="22"/>
+        </w:rPr>
+        <w:t>Alzate</w:t>
+      </w:r>
+      <w:proofErr w:type="spellEnd"/>
+      <w:r>
+        <w:rPr>
+          <w:rFonts w:ascii="Arial" w:hAnsi="Arial" w:cs="Arial"/>
+          <w:iCs/>
+          <w:sz w:val="22"/>
+          <w:szCs w:val="22"/>
+        </w:rPr>
+        <w:t xml:space="preserve">, A., &amp; Reeder, S. B. (2021). Abdominal Applications of Quantitative 4D Flow MRI. </w:t>
       </w:r>
       <w:r>
         <w:rPr>
@@ -4394,7 +4605,47 @@
           <w:szCs w:val="22"/>
           <w:shd w:val="clear" w:color="auto" w:fill="FFFFFF"/>
         </w:rPr>
-        <w:t xml:space="preserve"> François, C. J., Starekova, J., Roldán-Alzate, A., &amp; Wieben, O. (2021). Non-invasive assessment of mesenteric hemodynamics in patients with suspected chronic mesenteric ischemia using 4D flow MRI. </w:t>
+        <w:t xml:space="preserve"> François, C. J., </w:t>
+      </w:r>
+      <w:proofErr w:type="spellStart"/>
+      <w:r>
+        <w:rPr>
+          <w:rFonts w:ascii="Arial" w:hAnsi="Arial" w:cs="Arial"/>
+          <w:sz w:val="22"/>
+          <w:szCs w:val="22"/>
+          <w:shd w:val="clear" w:color="auto" w:fill="FFFFFF"/>
+        </w:rPr>
+        <w:t>Starekova</w:t>
+      </w:r>
+      <w:proofErr w:type="spellEnd"/>
+      <w:r>
+        <w:rPr>
+          <w:rFonts w:ascii="Arial" w:hAnsi="Arial" w:cs="Arial"/>
+          <w:sz w:val="22"/>
+          <w:szCs w:val="22"/>
+          <w:shd w:val="clear" w:color="auto" w:fill="FFFFFF"/>
+        </w:rPr>
+        <w:t>, J., Roldán-</w:t>
+      </w:r>
+      <w:proofErr w:type="spellStart"/>
+      <w:r>
+        <w:rPr>
+          <w:rFonts w:ascii="Arial" w:hAnsi="Arial" w:cs="Arial"/>
+          <w:sz w:val="22"/>
+          <w:szCs w:val="22"/>
+          <w:shd w:val="clear" w:color="auto" w:fill="FFFFFF"/>
+        </w:rPr>
+        <w:t>Alzate</w:t>
+      </w:r>
+      <w:proofErr w:type="spellEnd"/>
+      <w:r>
+        <w:rPr>
+          <w:rFonts w:ascii="Arial" w:hAnsi="Arial" w:cs="Arial"/>
+          <w:sz w:val="22"/>
+          <w:szCs w:val="22"/>
+          <w:shd w:val="clear" w:color="auto" w:fill="FFFFFF"/>
+        </w:rPr>
+        <w:t>, A., &amp; Wieben, O. (2021). Non-invasive assessment of mesenteric hemodynamics in patients with suspected chronic mesenteric ischemia using 4D flow MRI. </w:t>
       </w:r>
       <w:r>
         <w:rPr>
@@ -4504,13 +4755,23 @@
           <w:szCs w:val="22"/>
         </w:rPr>
       </w:pPr>
-      <w:r>
-        <w:rPr>
-          <w:rFonts w:ascii="Arial" w:hAnsi="Arial" w:cs="Arial"/>
-          <w:sz w:val="22"/>
-          <w:szCs w:val="22"/>
-        </w:rPr>
-        <w:t>Spahic, A.,</w:t>
+      <w:proofErr w:type="spellStart"/>
+      <w:r>
+        <w:rPr>
+          <w:rFonts w:ascii="Arial" w:hAnsi="Arial" w:cs="Arial"/>
+          <w:sz w:val="22"/>
+          <w:szCs w:val="22"/>
+        </w:rPr>
+        <w:t>Spahic</w:t>
+      </w:r>
+      <w:proofErr w:type="spellEnd"/>
+      <w:r>
+        <w:rPr>
+          <w:rFonts w:ascii="Arial" w:hAnsi="Arial" w:cs="Arial"/>
+          <w:sz w:val="22"/>
+          <w:szCs w:val="22"/>
+        </w:rPr>
+        <w:t>, A.,</w:t>
       </w:r>
       <w:r>
         <w:rPr>
@@ -4589,13 +4850,23 @@
         </w:rPr>
         <w:t xml:space="preserve">Peret, A., </w:t>
       </w:r>
-      <w:r>
-        <w:rPr>
-          <w:rFonts w:ascii="Arial" w:hAnsi="Arial" w:cs="Arial"/>
-          <w:sz w:val="22"/>
-          <w:szCs w:val="22"/>
-        </w:rPr>
-        <w:t xml:space="preserve">Spahic, A., </w:t>
+      <w:proofErr w:type="spellStart"/>
+      <w:r>
+        <w:rPr>
+          <w:rFonts w:ascii="Arial" w:hAnsi="Arial" w:cs="Arial"/>
+          <w:sz w:val="22"/>
+          <w:szCs w:val="22"/>
+        </w:rPr>
+        <w:t>Spahic</w:t>
+      </w:r>
+      <w:proofErr w:type="spellEnd"/>
+      <w:r>
+        <w:rPr>
+          <w:rFonts w:ascii="Arial" w:hAnsi="Arial" w:cs="Arial"/>
+          <w:sz w:val="22"/>
+          <w:szCs w:val="22"/>
+        </w:rPr>
+        <w:t xml:space="preserve">, A., </w:t>
       </w:r>
       <w:r>
         <w:rPr>
@@ -4676,20 +4947,33 @@
           <w:rFonts w:ascii="Arial" w:hAnsi="Arial" w:cs="Arial"/>
           <w:sz w:val="22"/>
           <w:szCs w:val="22"/>
-          <w:highlight w:val="yellow"/>
-          <w:shd w:val="clear" w:color="auto" w:fill="FFFFFF"/>
-        </w:rPr>
-      </w:pPr>
-      <w:r>
-        <w:rPr>
-          <w:rStyle w:val="authors"/>
-          <w:rFonts w:ascii="Arial" w:hAnsi="Arial" w:cs="Arial"/>
-          <w:sz w:val="22"/>
-          <w:szCs w:val="22"/>
-          <w:highlight w:val="yellow"/>
-          <w:shd w:val="clear" w:color="auto" w:fill="FFFFFF"/>
-        </w:rPr>
-        <w:t xml:space="preserve">Spahic, A., </w:t>
+          <w:highlight w:val="lightGray"/>
+          <w:shd w:val="clear" w:color="auto" w:fill="FFFFFF"/>
+        </w:rPr>
+      </w:pPr>
+      <w:proofErr w:type="spellStart"/>
+      <w:r>
+        <w:rPr>
+          <w:rStyle w:val="authors"/>
+          <w:rFonts w:ascii="Arial" w:hAnsi="Arial" w:cs="Arial"/>
+          <w:sz w:val="22"/>
+          <w:szCs w:val="22"/>
+          <w:highlight w:val="lightGray"/>
+          <w:shd w:val="clear" w:color="auto" w:fill="FFFFFF"/>
+        </w:rPr>
+        <w:t>Spahic</w:t>
+      </w:r>
+      <w:proofErr w:type="spellEnd"/>
+      <w:r>
+        <w:rPr>
+          <w:rStyle w:val="authors"/>
+          <w:rFonts w:ascii="Arial" w:hAnsi="Arial" w:cs="Arial"/>
+          <w:sz w:val="22"/>
+          <w:szCs w:val="22"/>
+          <w:highlight w:val="lightGray"/>
+          <w:shd w:val="clear" w:color="auto" w:fill="FFFFFF"/>
+        </w:rPr>
+        <w:t xml:space="preserve">, A., </w:t>
       </w:r>
       <w:r>
         <w:rPr>
@@ -4699,7 +4983,7 @@
           <w:bCs/>
           <w:sz w:val="22"/>
           <w:szCs w:val="22"/>
-          <w:highlight w:val="yellow"/>
+          <w:highlight w:val="lightGray"/>
           <w:shd w:val="clear" w:color="auto" w:fill="FFFFFF"/>
         </w:rPr>
         <w:t>Roberts, G. S.</w:t>
@@ -4710,7 +4994,7 @@
           <w:rFonts w:ascii="Arial" w:hAnsi="Arial" w:cs="Arial"/>
           <w:sz w:val="22"/>
           <w:szCs w:val="22"/>
-          <w:highlight w:val="yellow"/>
+          <w:highlight w:val="lightGray"/>
           <w:shd w:val="clear" w:color="auto" w:fill="FFFFFF"/>
         </w:rPr>
         <w:t xml:space="preserve">, Peret, A., Rivera-Rivera, L. A., Dean, D., Johnson, K. M., Eisenmenger, L. B., &amp; Wieben, O. Cerebrovascular Flow and White Matter Microstructural Integrity in the Presence of Amyloid and Tau Biomarkers. 2024 ISMRM and ISMRT Annual Meeting and Exhibition; 2024 May 4; Singapore. </w:t>
@@ -4729,17 +5013,17 @@
           <w:rFonts w:ascii="Arial" w:hAnsi="Arial" w:cs="Arial"/>
           <w:sz w:val="22"/>
           <w:szCs w:val="22"/>
-          <w:highlight w:val="yellow"/>
-          <w:shd w:val="clear" w:color="auto" w:fill="FFFFFF"/>
-        </w:rPr>
-      </w:pPr>
-      <w:r>
-        <w:rPr>
-          <w:rStyle w:val="authors"/>
-          <w:rFonts w:ascii="Arial" w:hAnsi="Arial" w:cs="Arial"/>
-          <w:sz w:val="22"/>
-          <w:szCs w:val="22"/>
-          <w:highlight w:val="yellow"/>
+          <w:highlight w:val="lightGray"/>
+          <w:shd w:val="clear" w:color="auto" w:fill="FFFFFF"/>
+        </w:rPr>
+      </w:pPr>
+      <w:r>
+        <w:rPr>
+          <w:rStyle w:val="authors"/>
+          <w:rFonts w:ascii="Arial" w:hAnsi="Arial" w:cs="Arial"/>
+          <w:sz w:val="22"/>
+          <w:szCs w:val="22"/>
+          <w:highlight w:val="lightGray"/>
           <w:shd w:val="clear" w:color="auto" w:fill="FFFFFF"/>
         </w:rPr>
         <w:t xml:space="preserve">Naren, T., </w:t>
@@ -4752,7 +5036,7 @@
           <w:bCs/>
           <w:sz w:val="22"/>
           <w:szCs w:val="22"/>
-          <w:highlight w:val="yellow"/>
+          <w:highlight w:val="lightGray"/>
           <w:shd w:val="clear" w:color="auto" w:fill="FFFFFF"/>
         </w:rPr>
         <w:t>Roberts, G. S.</w:t>
@@ -4763,7 +5047,7 @@
           <w:rFonts w:ascii="Arial" w:hAnsi="Arial" w:cs="Arial"/>
           <w:sz w:val="22"/>
           <w:szCs w:val="22"/>
-          <w:highlight w:val="yellow"/>
+          <w:highlight w:val="lightGray"/>
           <w:shd w:val="clear" w:color="auto" w:fill="FFFFFF"/>
         </w:rPr>
         <w:t>,</w:t>
@@ -4774,7 +5058,7 @@
           <w:rFonts w:ascii="Arial" w:hAnsi="Arial" w:cs="Arial"/>
           <w:sz w:val="22"/>
           <w:szCs w:val="22"/>
-          <w:highlight w:val="yellow"/>
+          <w:highlight w:val="lightGray"/>
           <w:shd w:val="clear" w:color="auto" w:fill="FFFFFF"/>
         </w:rPr>
         <w:t xml:space="preserve"> Johnson, K. M.,</w:t>
@@ -4785,18 +5069,66 @@
           <w:rFonts w:ascii="Arial" w:hAnsi="Arial" w:cs="Arial"/>
           <w:sz w:val="22"/>
           <w:szCs w:val="22"/>
-          <w:highlight w:val="yellow"/>
-          <w:shd w:val="clear" w:color="auto" w:fill="FFFFFF"/>
-        </w:rPr>
-        <w:t xml:space="preserve"> Breidenbach, B., Jarchow, M. Lose, S., Pandos, A., Okonkwo, O., &amp; Wieben, O. </w:t>
-      </w:r>
-      <w:r>
-        <w:rPr>
-          <w:rStyle w:val="authors"/>
-          <w:rFonts w:ascii="Arial" w:hAnsi="Arial" w:cs="Arial"/>
-          <w:sz w:val="22"/>
-          <w:szCs w:val="22"/>
-          <w:highlight w:val="yellow"/>
+          <w:highlight w:val="lightGray"/>
+          <w:shd w:val="clear" w:color="auto" w:fill="FFFFFF"/>
+        </w:rPr>
+        <w:t xml:space="preserve"> Breidenbach, B., </w:t>
+      </w:r>
+      <w:proofErr w:type="spellStart"/>
+      <w:r>
+        <w:rPr>
+          <w:rStyle w:val="authors"/>
+          <w:rFonts w:ascii="Arial" w:hAnsi="Arial" w:cs="Arial"/>
+          <w:sz w:val="22"/>
+          <w:szCs w:val="22"/>
+          <w:highlight w:val="lightGray"/>
+          <w:shd w:val="clear" w:color="auto" w:fill="FFFFFF"/>
+        </w:rPr>
+        <w:t>Jarchow</w:t>
+      </w:r>
+      <w:proofErr w:type="spellEnd"/>
+      <w:r>
+        <w:rPr>
+          <w:rStyle w:val="authors"/>
+          <w:rFonts w:ascii="Arial" w:hAnsi="Arial" w:cs="Arial"/>
+          <w:sz w:val="22"/>
+          <w:szCs w:val="22"/>
+          <w:highlight w:val="lightGray"/>
+          <w:shd w:val="clear" w:color="auto" w:fill="FFFFFF"/>
+        </w:rPr>
+        <w:t xml:space="preserve">, M. Lose, S., </w:t>
+      </w:r>
+      <w:proofErr w:type="spellStart"/>
+      <w:r>
+        <w:rPr>
+          <w:rStyle w:val="authors"/>
+          <w:rFonts w:ascii="Arial" w:hAnsi="Arial" w:cs="Arial"/>
+          <w:sz w:val="22"/>
+          <w:szCs w:val="22"/>
+          <w:highlight w:val="lightGray"/>
+          <w:shd w:val="clear" w:color="auto" w:fill="FFFFFF"/>
+        </w:rPr>
+        <w:t>Pandos</w:t>
+      </w:r>
+      <w:proofErr w:type="spellEnd"/>
+      <w:r>
+        <w:rPr>
+          <w:rStyle w:val="authors"/>
+          <w:rFonts w:ascii="Arial" w:hAnsi="Arial" w:cs="Arial"/>
+          <w:sz w:val="22"/>
+          <w:szCs w:val="22"/>
+          <w:highlight w:val="lightGray"/>
+          <w:shd w:val="clear" w:color="auto" w:fill="FFFFFF"/>
+        </w:rPr>
+        <w:t xml:space="preserve">, A., Okonkwo, O., &amp; Wieben, O. </w:t>
+      </w:r>
+      <w:r>
+        <w:rPr>
+          <w:rStyle w:val="authors"/>
+          <w:rFonts w:ascii="Arial" w:hAnsi="Arial" w:cs="Arial"/>
+          <w:sz w:val="22"/>
+          <w:szCs w:val="22"/>
+          <w:highlight w:val="lightGray"/>
           <w:shd w:val="clear" w:color="auto" w:fill="FFFFFF"/>
         </w:rPr>
         <w:t>Feasibility of a 2D Radial Simultaneous Multi-Slice Phase Contrast MRI Sequence for Aortic Pulse Wave Velocity Measurements. 2024 ISMRM and ISMRT Annual Meeting and Exhibition; 2024 May 4; Singapore.</w:t>
@@ -4848,7 +5180,73 @@
           <w:szCs w:val="22"/>
           <w:shd w:val="clear" w:color="auto" w:fill="FFFFFF"/>
         </w:rPr>
-        <w:t xml:space="preserve">, Breidenbach, B., Bernhardt, Z. S., Fondakowski, J., Jarchow, M. Lose, S., Pandos, A., Johnson, K. M., Okonkwo, O., &amp; Wieben, O. </w:t>
+        <w:t xml:space="preserve">, Breidenbach, B., Bernhardt, Z. S., </w:t>
+      </w:r>
+      <w:proofErr w:type="spellStart"/>
+      <w:r>
+        <w:rPr>
+          <w:rStyle w:val="authors"/>
+          <w:rFonts w:ascii="Arial" w:hAnsi="Arial" w:cs="Arial"/>
+          <w:sz w:val="22"/>
+          <w:szCs w:val="22"/>
+          <w:shd w:val="clear" w:color="auto" w:fill="FFFFFF"/>
+        </w:rPr>
+        <w:t>Fondakowski</w:t>
+      </w:r>
+      <w:proofErr w:type="spellEnd"/>
+      <w:r>
+        <w:rPr>
+          <w:rStyle w:val="authors"/>
+          <w:rFonts w:ascii="Arial" w:hAnsi="Arial" w:cs="Arial"/>
+          <w:sz w:val="22"/>
+          <w:szCs w:val="22"/>
+          <w:shd w:val="clear" w:color="auto" w:fill="FFFFFF"/>
+        </w:rPr>
+        <w:t xml:space="preserve">, J., </w:t>
+      </w:r>
+      <w:proofErr w:type="spellStart"/>
+      <w:r>
+        <w:rPr>
+          <w:rStyle w:val="authors"/>
+          <w:rFonts w:ascii="Arial" w:hAnsi="Arial" w:cs="Arial"/>
+          <w:sz w:val="22"/>
+          <w:szCs w:val="22"/>
+          <w:shd w:val="clear" w:color="auto" w:fill="FFFFFF"/>
+        </w:rPr>
+        <w:t>Jarchow</w:t>
+      </w:r>
+      <w:proofErr w:type="spellEnd"/>
+      <w:r>
+        <w:rPr>
+          <w:rStyle w:val="authors"/>
+          <w:rFonts w:ascii="Arial" w:hAnsi="Arial" w:cs="Arial"/>
+          <w:sz w:val="22"/>
+          <w:szCs w:val="22"/>
+          <w:shd w:val="clear" w:color="auto" w:fill="FFFFFF"/>
+        </w:rPr>
+        <w:t xml:space="preserve">, M. Lose, S., </w:t>
+      </w:r>
+      <w:proofErr w:type="spellStart"/>
+      <w:r>
+        <w:rPr>
+          <w:rStyle w:val="authors"/>
+          <w:rFonts w:ascii="Arial" w:hAnsi="Arial" w:cs="Arial"/>
+          <w:sz w:val="22"/>
+          <w:szCs w:val="22"/>
+          <w:shd w:val="clear" w:color="auto" w:fill="FFFFFF"/>
+        </w:rPr>
+        <w:t>Pandos</w:t>
+      </w:r>
+      <w:proofErr w:type="spellEnd"/>
+      <w:r>
+        <w:rPr>
+          <w:rStyle w:val="authors"/>
+          <w:rFonts w:ascii="Arial" w:hAnsi="Arial" w:cs="Arial"/>
+          <w:sz w:val="22"/>
+          <w:szCs w:val="22"/>
+          <w:shd w:val="clear" w:color="auto" w:fill="FFFFFF"/>
+        </w:rPr>
+        <w:t xml:space="preserve">, A., Johnson, K. M., Okonkwo, O., &amp; Wieben, O. </w:t>
       </w:r>
       <w:r>
         <w:rPr>
@@ -4930,7 +5328,29 @@
           <w:szCs w:val="22"/>
           <w:shd w:val="clear" w:color="auto" w:fill="FFFFFF"/>
         </w:rPr>
-        <w:t xml:space="preserve"> Roldan-Alzate, A., Wieben, O., Reeder, S. B., &amp; Oechtering, T. 4D Flow MRI Reference Values of the Portal Venous System. 2023 ISMRM and ISMRT Annual Meeting &amp; Exhibition; 2023 June 3; Toronto, ON, Canada.</w:t>
+        <w:t xml:space="preserve"> Roldan-</w:t>
+      </w:r>
+      <w:proofErr w:type="spellStart"/>
+      <w:r>
+        <w:rPr>
+          <w:rStyle w:val="authors"/>
+          <w:rFonts w:ascii="Arial" w:hAnsi="Arial" w:cs="Arial"/>
+          <w:sz w:val="22"/>
+          <w:szCs w:val="22"/>
+          <w:shd w:val="clear" w:color="auto" w:fill="FFFFFF"/>
+        </w:rPr>
+        <w:t>Alzate</w:t>
+      </w:r>
+      <w:proofErr w:type="spellEnd"/>
+      <w:r>
+        <w:rPr>
+          <w:rStyle w:val="authors"/>
+          <w:rFonts w:ascii="Arial" w:hAnsi="Arial" w:cs="Arial"/>
+          <w:sz w:val="22"/>
+          <w:szCs w:val="22"/>
+          <w:shd w:val="clear" w:color="auto" w:fill="FFFFFF"/>
+        </w:rPr>
+        <w:t>, A., Wieben, O., Reeder, S. B., &amp; Oechtering, T. 4D Flow MRI Reference Values of the Portal Venous System. 2023 ISMRM and ISMRT Annual Meeting &amp; Exhibition; 2023 June 3; Toronto, ON, Canada.</w:t>
       </w:r>
     </w:p>
     <w:p>
@@ -4949,15 +5369,27 @@
           <w:shd w:val="clear" w:color="auto" w:fill="FFFFFF"/>
         </w:rPr>
       </w:pPr>
-      <w:r>
-        <w:rPr>
-          <w:rStyle w:val="authors"/>
-          <w:rFonts w:ascii="Arial" w:hAnsi="Arial" w:cs="Arial"/>
-          <w:sz w:val="22"/>
-          <w:szCs w:val="22"/>
-          <w:shd w:val="clear" w:color="auto" w:fill="FFFFFF"/>
-        </w:rPr>
-        <w:t xml:space="preserve">Spahic, A., </w:t>
+      <w:proofErr w:type="spellStart"/>
+      <w:r>
+        <w:rPr>
+          <w:rStyle w:val="authors"/>
+          <w:rFonts w:ascii="Arial" w:hAnsi="Arial" w:cs="Arial"/>
+          <w:sz w:val="22"/>
+          <w:szCs w:val="22"/>
+          <w:shd w:val="clear" w:color="auto" w:fill="FFFFFF"/>
+        </w:rPr>
+        <w:t>Spahic</w:t>
+      </w:r>
+      <w:proofErr w:type="spellEnd"/>
+      <w:r>
+        <w:rPr>
+          <w:rStyle w:val="authors"/>
+          <w:rFonts w:ascii="Arial" w:hAnsi="Arial" w:cs="Arial"/>
+          <w:sz w:val="22"/>
+          <w:szCs w:val="22"/>
+          <w:shd w:val="clear" w:color="auto" w:fill="FFFFFF"/>
+        </w:rPr>
+        <w:t xml:space="preserve">, A., </w:t>
       </w:r>
       <w:r>
         <w:rPr>
@@ -5195,7 +5627,29 @@
           <w:szCs w:val="22"/>
           <w:shd w:val="clear" w:color="auto" w:fill="FFFFFF"/>
         </w:rPr>
-        <w:t xml:space="preserve">, Peret, A., Johnson, S. C., Wieben, O., Eisenmenger, L. B., &amp; Johnson, K. M. Diurnal Changes in Cerebrovascular Dynamics Measured from 4D-Flow. ISMRM Workshop on Neurofluids: Anatomy, Physiology &amp; Imaging. 2022 September 21.  </w:t>
+        <w:t xml:space="preserve">, Peret, A., Johnson, S. C., Wieben, O., Eisenmenger, L. B., &amp; Johnson, K. M. Diurnal Changes in Cerebrovascular Dynamics Measured from 4D-Flow. ISMRM Workshop on </w:t>
+      </w:r>
+      <w:proofErr w:type="spellStart"/>
+      <w:r>
+        <w:rPr>
+          <w:rStyle w:val="authors"/>
+          <w:rFonts w:ascii="Arial" w:hAnsi="Arial" w:cs="Arial"/>
+          <w:sz w:val="22"/>
+          <w:szCs w:val="22"/>
+          <w:shd w:val="clear" w:color="auto" w:fill="FFFFFF"/>
+        </w:rPr>
+        <w:t>Neurofluids</w:t>
+      </w:r>
+      <w:proofErr w:type="spellEnd"/>
+      <w:r>
+        <w:rPr>
+          <w:rStyle w:val="authors"/>
+          <w:rFonts w:ascii="Arial" w:hAnsi="Arial" w:cs="Arial"/>
+          <w:sz w:val="22"/>
+          <w:szCs w:val="22"/>
+          <w:shd w:val="clear" w:color="auto" w:fill="FFFFFF"/>
+        </w:rPr>
+        <w:t xml:space="preserve">: Anatomy, Physiology &amp; Imaging. 2022 September 21.  </w:t>
       </w:r>
     </w:p>
     <w:p>
@@ -5254,7 +5708,29 @@
           <w:szCs w:val="22"/>
           <w:shd w:val="clear" w:color="auto" w:fill="FFFFFF"/>
         </w:rPr>
-        <w:t>ISMRM Workshop on Neurofluids: Anatomy, Physiology &amp; Imaging. 2022 September 21.</w:t>
+        <w:t xml:space="preserve">ISMRM Workshop on </w:t>
+      </w:r>
+      <w:proofErr w:type="spellStart"/>
+      <w:r>
+        <w:rPr>
+          <w:rStyle w:val="authors"/>
+          <w:rFonts w:ascii="Arial" w:hAnsi="Arial" w:cs="Arial"/>
+          <w:sz w:val="22"/>
+          <w:szCs w:val="22"/>
+          <w:shd w:val="clear" w:color="auto" w:fill="FFFFFF"/>
+        </w:rPr>
+        <w:t>Neurofluids</w:t>
+      </w:r>
+      <w:proofErr w:type="spellEnd"/>
+      <w:r>
+        <w:rPr>
+          <w:rStyle w:val="authors"/>
+          <w:rFonts w:ascii="Arial" w:hAnsi="Arial" w:cs="Arial"/>
+          <w:sz w:val="22"/>
+          <w:szCs w:val="22"/>
+          <w:shd w:val="clear" w:color="auto" w:fill="FFFFFF"/>
+        </w:rPr>
+        <w:t>: Anatomy, Physiology &amp; Imaging. 2022 September 21.</w:t>
       </w:r>
     </w:p>
     <w:p>
@@ -5438,7 +5914,29 @@
           <w:szCs w:val="22"/>
           <w:shd w:val="clear" w:color="auto" w:fill="FFFFFF"/>
         </w:rPr>
-        <w:t xml:space="preserve">, Bernhardt, Z. S., Lose, S., Pandos, A., Johnson, K. M., Eisenmenger, L. B., Okonkwo, O., &amp; Wieben, O. Effects of Respiration on Aortic Pulse Wave Velocity using Retrospective Respiratory Gated Radial 2D Phase Contrast MRI. </w:t>
+        <w:t xml:space="preserve">, Bernhardt, Z. S., Lose, S., </w:t>
+      </w:r>
+      <w:proofErr w:type="spellStart"/>
+      <w:r>
+        <w:rPr>
+          <w:rStyle w:val="authors"/>
+          <w:rFonts w:ascii="Arial" w:hAnsi="Arial" w:cs="Arial"/>
+          <w:sz w:val="22"/>
+          <w:szCs w:val="22"/>
+          <w:shd w:val="clear" w:color="auto" w:fill="FFFFFF"/>
+        </w:rPr>
+        <w:t>Pandos</w:t>
+      </w:r>
+      <w:proofErr w:type="spellEnd"/>
+      <w:r>
+        <w:rPr>
+          <w:rStyle w:val="authors"/>
+          <w:rFonts w:ascii="Arial" w:hAnsi="Arial" w:cs="Arial"/>
+          <w:sz w:val="22"/>
+          <w:szCs w:val="22"/>
+          <w:shd w:val="clear" w:color="auto" w:fill="FFFFFF"/>
+        </w:rPr>
+        <w:t xml:space="preserve">, A., Johnson, K. M., Eisenmenger, L. B., Okonkwo, O., &amp; Wieben, O. Effects of Respiration on Aortic Pulse Wave Velocity using Retrospective Respiratory Gated Radial 2D Phase Contrast MRI. </w:t>
       </w:r>
       <w:r>
         <w:rPr>
@@ -5535,15 +6033,27 @@
           <w:shd w:val="clear" w:color="auto" w:fill="FFFFFF"/>
         </w:rPr>
       </w:pPr>
-      <w:r>
-        <w:rPr>
-          <w:rStyle w:val="authors"/>
-          <w:rFonts w:ascii="Arial" w:hAnsi="Arial" w:cs="Arial"/>
-          <w:sz w:val="22"/>
-          <w:szCs w:val="22"/>
-          <w:shd w:val="clear" w:color="auto" w:fill="FFFFFF"/>
-        </w:rPr>
-        <w:t xml:space="preserve">Spahic, A., </w:t>
+      <w:proofErr w:type="spellStart"/>
+      <w:r>
+        <w:rPr>
+          <w:rStyle w:val="authors"/>
+          <w:rFonts w:ascii="Arial" w:hAnsi="Arial" w:cs="Arial"/>
+          <w:sz w:val="22"/>
+          <w:szCs w:val="22"/>
+          <w:shd w:val="clear" w:color="auto" w:fill="FFFFFF"/>
+        </w:rPr>
+        <w:t>Spahic</w:t>
+      </w:r>
+      <w:proofErr w:type="spellEnd"/>
+      <w:r>
+        <w:rPr>
+          <w:rStyle w:val="authors"/>
+          <w:rFonts w:ascii="Arial" w:hAnsi="Arial" w:cs="Arial"/>
+          <w:sz w:val="22"/>
+          <w:szCs w:val="22"/>
+          <w:shd w:val="clear" w:color="auto" w:fill="FFFFFF"/>
+        </w:rPr>
+        <w:t xml:space="preserve">, A., </w:t>
       </w:r>
       <w:r>
         <w:rPr>
@@ -5565,7 +6075,51 @@
           <w:szCs w:val="22"/>
           <w:shd w:val="clear" w:color="auto" w:fill="FFFFFF"/>
         </w:rPr>
-        <w:t xml:space="preserve">, Wolfson, T., Harris, D., Panagiotopoulos, N., Roldan-Alzate, A., Johnson, K. M., Wieben, O., Sirlin, C. B., Reeder, S. B., &amp; Oechtering, T. H. Portal Venous 4D Flow MRI in Obese Patients Without Known Liver Disease Undergoing Weight Loss Surgery. </w:t>
+        <w:t xml:space="preserve">, Wolfson, T., Harris, D., </w:t>
+      </w:r>
+      <w:proofErr w:type="spellStart"/>
+      <w:r>
+        <w:rPr>
+          <w:rStyle w:val="authors"/>
+          <w:rFonts w:ascii="Arial" w:hAnsi="Arial" w:cs="Arial"/>
+          <w:sz w:val="22"/>
+          <w:szCs w:val="22"/>
+          <w:shd w:val="clear" w:color="auto" w:fill="FFFFFF"/>
+        </w:rPr>
+        <w:t>Panagiotopoulos</w:t>
+      </w:r>
+      <w:proofErr w:type="spellEnd"/>
+      <w:r>
+        <w:rPr>
+          <w:rStyle w:val="authors"/>
+          <w:rFonts w:ascii="Arial" w:hAnsi="Arial" w:cs="Arial"/>
+          <w:sz w:val="22"/>
+          <w:szCs w:val="22"/>
+          <w:shd w:val="clear" w:color="auto" w:fill="FFFFFF"/>
+        </w:rPr>
+        <w:t>, N., Roldan-</w:t>
+      </w:r>
+      <w:proofErr w:type="spellStart"/>
+      <w:r>
+        <w:rPr>
+          <w:rStyle w:val="authors"/>
+          <w:rFonts w:ascii="Arial" w:hAnsi="Arial" w:cs="Arial"/>
+          <w:sz w:val="22"/>
+          <w:szCs w:val="22"/>
+          <w:shd w:val="clear" w:color="auto" w:fill="FFFFFF"/>
+        </w:rPr>
+        <w:t>Alzate</w:t>
+      </w:r>
+      <w:proofErr w:type="spellEnd"/>
+      <w:r>
+        <w:rPr>
+          <w:rStyle w:val="authors"/>
+          <w:rFonts w:ascii="Arial" w:hAnsi="Arial" w:cs="Arial"/>
+          <w:sz w:val="22"/>
+          <w:szCs w:val="22"/>
+          <w:shd w:val="clear" w:color="auto" w:fill="FFFFFF"/>
+        </w:rPr>
+        <w:t xml:space="preserve">, A., Johnson, K. M., Wieben, O., Sirlin, C. B., Reeder, S. B., &amp; Oechtering, T. H. Portal Venous 4D Flow MRI in Obese Patients Without Known Liver Disease Undergoing Weight Loss Surgery. </w:t>
       </w:r>
       <w:r>
         <w:rPr>
@@ -5593,15 +6147,27 @@
           <w:shd w:val="clear" w:color="auto" w:fill="FFFFFF"/>
         </w:rPr>
       </w:pPr>
-      <w:r>
-        <w:rPr>
-          <w:rStyle w:val="authors"/>
-          <w:rFonts w:ascii="Arial" w:hAnsi="Arial" w:cs="Arial"/>
-          <w:sz w:val="22"/>
-          <w:szCs w:val="22"/>
-          <w:shd w:val="clear" w:color="auto" w:fill="FFFFFF"/>
-        </w:rPr>
-        <w:t xml:space="preserve">Spahic, A., Oechtering, T. H., </w:t>
+      <w:proofErr w:type="spellStart"/>
+      <w:r>
+        <w:rPr>
+          <w:rStyle w:val="authors"/>
+          <w:rFonts w:ascii="Arial" w:hAnsi="Arial" w:cs="Arial"/>
+          <w:sz w:val="22"/>
+          <w:szCs w:val="22"/>
+          <w:shd w:val="clear" w:color="auto" w:fill="FFFFFF"/>
+        </w:rPr>
+        <w:t>Spahic</w:t>
+      </w:r>
+      <w:proofErr w:type="spellEnd"/>
+      <w:r>
+        <w:rPr>
+          <w:rStyle w:val="authors"/>
+          <w:rFonts w:ascii="Arial" w:hAnsi="Arial" w:cs="Arial"/>
+          <w:sz w:val="22"/>
+          <w:szCs w:val="22"/>
+          <w:shd w:val="clear" w:color="auto" w:fill="FFFFFF"/>
+        </w:rPr>
+        <w:t xml:space="preserve">, A., Oechtering, T. H., </w:t>
       </w:r>
       <w:r>
         <w:rPr>
@@ -5623,7 +6189,29 @@
           <w:szCs w:val="22"/>
           <w:shd w:val="clear" w:color="auto" w:fill="FFFFFF"/>
         </w:rPr>
-        <w:t>, Roldan-Alzate, A., Reeder, S. B., Wieben, O., &amp; Johnson, K. M. </w:t>
+        <w:t>, Roldan-</w:t>
+      </w:r>
+      <w:proofErr w:type="spellStart"/>
+      <w:r>
+        <w:rPr>
+          <w:rStyle w:val="authors"/>
+          <w:rFonts w:ascii="Arial" w:hAnsi="Arial" w:cs="Arial"/>
+          <w:sz w:val="22"/>
+          <w:szCs w:val="22"/>
+          <w:shd w:val="clear" w:color="auto" w:fill="FFFFFF"/>
+        </w:rPr>
+        <w:t>Alzate</w:t>
+      </w:r>
+      <w:proofErr w:type="spellEnd"/>
+      <w:r>
+        <w:rPr>
+          <w:rStyle w:val="authors"/>
+          <w:rFonts w:ascii="Arial" w:hAnsi="Arial" w:cs="Arial"/>
+          <w:sz w:val="22"/>
+          <w:szCs w:val="22"/>
+          <w:shd w:val="clear" w:color="auto" w:fill="FFFFFF"/>
+        </w:rPr>
+        <w:t>, A., Reeder, S. B., Wieben, O., &amp; Johnson, K. M. </w:t>
       </w:r>
       <w:r>
         <w:rPr>
@@ -6129,7 +6717,29 @@
           <w:szCs w:val="22"/>
           <w:shd w:val="clear" w:color="auto" w:fill="FFFFFF"/>
         </w:rPr>
-        <w:t>, Johnson, K. M., Rivera-Rivera, L. A., Kecskemeti, S. R., Okonkwo, O. C., Eisenmenger, L. B., &amp; Wieben, O. </w:t>
+        <w:t xml:space="preserve">, Johnson, K. M., Rivera-Rivera, L. A., </w:t>
+      </w:r>
+      <w:proofErr w:type="spellStart"/>
+      <w:r>
+        <w:rPr>
+          <w:rStyle w:val="authors"/>
+          <w:rFonts w:ascii="Arial" w:hAnsi="Arial" w:cs="Arial"/>
+          <w:sz w:val="22"/>
+          <w:szCs w:val="22"/>
+          <w:shd w:val="clear" w:color="auto" w:fill="FFFFFF"/>
+        </w:rPr>
+        <w:t>Kecskemeti</w:t>
+      </w:r>
+      <w:proofErr w:type="spellEnd"/>
+      <w:r>
+        <w:rPr>
+          <w:rStyle w:val="authors"/>
+          <w:rFonts w:ascii="Arial" w:hAnsi="Arial" w:cs="Arial"/>
+          <w:sz w:val="22"/>
+          <w:szCs w:val="22"/>
+          <w:shd w:val="clear" w:color="auto" w:fill="FFFFFF"/>
+        </w:rPr>
+        <w:t>, S. R., Okonkwo, O. C., Eisenmenger, L. B., &amp; Wieben, O. </w:t>
       </w:r>
       <w:r>
         <w:rPr>
@@ -6297,7 +6907,29 @@
           <w:szCs w:val="22"/>
           <w:shd w:val="clear" w:color="auto" w:fill="FFFFFF"/>
         </w:rPr>
-        <w:t>, Johnson, K. M., Kecskemeti, S. R., Okonkwo, O., Lose, S., Eisenmenger, L. B., &amp; Wieben, O. </w:t>
+        <w:t xml:space="preserve">, Johnson, K. M., </w:t>
+      </w:r>
+      <w:proofErr w:type="spellStart"/>
+      <w:r>
+        <w:rPr>
+          <w:rStyle w:val="authors"/>
+          <w:rFonts w:ascii="Arial" w:hAnsi="Arial" w:cs="Arial"/>
+          <w:sz w:val="22"/>
+          <w:szCs w:val="22"/>
+          <w:shd w:val="clear" w:color="auto" w:fill="FFFFFF"/>
+        </w:rPr>
+        <w:t>Kecskemeti</w:t>
+      </w:r>
+      <w:proofErr w:type="spellEnd"/>
+      <w:r>
+        <w:rPr>
+          <w:rStyle w:val="authors"/>
+          <w:rFonts w:ascii="Arial" w:hAnsi="Arial" w:cs="Arial"/>
+          <w:sz w:val="22"/>
+          <w:szCs w:val="22"/>
+          <w:shd w:val="clear" w:color="auto" w:fill="FFFFFF"/>
+        </w:rPr>
+        <w:t>, S. R., Okonkwo, O., Lose, S., Eisenmenger, L. B., &amp; Wieben, O. </w:t>
       </w:r>
       <w:r>
         <w:rPr>
@@ -6743,7 +7375,29 @@
           <w:szCs w:val="22"/>
           <w:shd w:val="clear" w:color="auto" w:fill="FFFFFF"/>
         </w:rPr>
-        <w:t>, Meram, E., Medero, R., Eisenmenger, L. B., Laeseke, P. F., Korosec, F. R., &amp; Wieben, O. </w:t>
+        <w:t xml:space="preserve">, Meram, E., Medero, R., Eisenmenger, L. B., </w:t>
+      </w:r>
+      <w:proofErr w:type="spellStart"/>
+      <w:r>
+        <w:rPr>
+          <w:rStyle w:val="authors"/>
+          <w:rFonts w:ascii="Arial" w:hAnsi="Arial" w:cs="Arial"/>
+          <w:sz w:val="22"/>
+          <w:szCs w:val="22"/>
+          <w:shd w:val="clear" w:color="auto" w:fill="FFFFFF"/>
+        </w:rPr>
+        <w:t>Laeseke</w:t>
+      </w:r>
+      <w:proofErr w:type="spellEnd"/>
+      <w:r>
+        <w:rPr>
+          <w:rStyle w:val="authors"/>
+          <w:rFonts w:ascii="Arial" w:hAnsi="Arial" w:cs="Arial"/>
+          <w:sz w:val="22"/>
+          <w:szCs w:val="22"/>
+          <w:shd w:val="clear" w:color="auto" w:fill="FFFFFF"/>
+        </w:rPr>
+        <w:t>, P. F., Korosec, F. R., &amp; Wieben, O. </w:t>
       </w:r>
       <w:r>
         <w:rPr>
@@ -6990,7 +7644,29 @@
           <w:szCs w:val="22"/>
           <w:shd w:val="clear" w:color="auto" w:fill="FFFFFF"/>
         </w:rPr>
-        <w:t>, Francois, C. J., Roldan-Alzate, A., &amp; Wieben, O. </w:t>
+        <w:t>, Francois, C. J., Roldan-</w:t>
+      </w:r>
+      <w:proofErr w:type="spellStart"/>
+      <w:r>
+        <w:rPr>
+          <w:rStyle w:val="authors"/>
+          <w:rFonts w:ascii="Arial" w:hAnsi="Arial" w:cs="Arial"/>
+          <w:sz w:val="22"/>
+          <w:szCs w:val="22"/>
+          <w:shd w:val="clear" w:color="auto" w:fill="FFFFFF"/>
+        </w:rPr>
+        <w:t>Alzate</w:t>
+      </w:r>
+      <w:proofErr w:type="spellEnd"/>
+      <w:r>
+        <w:rPr>
+          <w:rStyle w:val="authors"/>
+          <w:rFonts w:ascii="Arial" w:hAnsi="Arial" w:cs="Arial"/>
+          <w:sz w:val="22"/>
+          <w:szCs w:val="22"/>
+          <w:shd w:val="clear" w:color="auto" w:fill="FFFFFF"/>
+        </w:rPr>
+        <w:t>, A., &amp; Wieben, O. </w:t>
       </w:r>
       <w:r>
         <w:rPr>
@@ -7069,7 +7745,29 @@
           <w:szCs w:val="22"/>
           <w:shd w:val="clear" w:color="auto" w:fill="FFFFFF"/>
         </w:rPr>
-        <w:t>, Francois, C. J., Roldan-Alzate, A., &amp; Wieben, O. </w:t>
+        <w:t>, Francois, C. J., Roldan-</w:t>
+      </w:r>
+      <w:proofErr w:type="spellStart"/>
+      <w:r>
+        <w:rPr>
+          <w:rStyle w:val="authors"/>
+          <w:rFonts w:ascii="Arial" w:hAnsi="Arial" w:cs="Arial"/>
+          <w:sz w:val="22"/>
+          <w:szCs w:val="22"/>
+          <w:shd w:val="clear" w:color="auto" w:fill="FFFFFF"/>
+        </w:rPr>
+        <w:t>Alzate</w:t>
+      </w:r>
+      <w:proofErr w:type="spellEnd"/>
+      <w:r>
+        <w:rPr>
+          <w:rStyle w:val="authors"/>
+          <w:rFonts w:ascii="Arial" w:hAnsi="Arial" w:cs="Arial"/>
+          <w:sz w:val="22"/>
+          <w:szCs w:val="22"/>
+          <w:shd w:val="clear" w:color="auto" w:fill="FFFFFF"/>
+        </w:rPr>
+        <w:t>, A., &amp; Wieben, O. </w:t>
       </w:r>
       <w:r>
         <w:rPr>
@@ -7208,8 +7906,9 @@
           <w:szCs w:val="22"/>
           <w:shd w:val="clear" w:color="auto" w:fill="FFFFFF"/>
         </w:rPr>
-        <w:t>; Paris, France.</w:t>
-      </w:r>
+        <w:t xml:space="preserve">; Paris, </w:t>
+      </w:r>
+      <w:proofErr w:type="spellStart"/>
       <w:r>
         <w:rPr>
           <w:rStyle w:val="confloc"/>
@@ -7218,8 +7917,19 @@
           <w:szCs w:val="22"/>
           <w:shd w:val="clear" w:color="auto" w:fill="FFFFFF"/>
         </w:rPr>
+        <w:t>France.</w:t>
+      </w:r>
+      <w:r>
+        <w:rPr>
+          <w:rStyle w:val="confloc"/>
+          <w:rFonts w:ascii="Arial" w:hAnsi="Arial" w:cs="Arial"/>
+          <w:sz w:val="22"/>
+          <w:szCs w:val="22"/>
+          <w:shd w:val="clear" w:color="auto" w:fill="FFFFFF"/>
+        </w:rPr>
         <w:t>s</w:t>
       </w:r>
+      <w:proofErr w:type="spellEnd"/>
     </w:p>
     <w:p>
       <w:pPr>
@@ -7256,7 +7966,29 @@
           <w:szCs w:val="22"/>
           <w:shd w:val="clear" w:color="auto" w:fill="FFFFFF"/>
         </w:rPr>
-        <w:t>, Roldan-Alzate, A., Francois, C. J., &amp; Wieben, O. </w:t>
+        <w:t>, Roldan-</w:t>
+      </w:r>
+      <w:proofErr w:type="spellStart"/>
+      <w:r>
+        <w:rPr>
+          <w:rStyle w:val="authors"/>
+          <w:rFonts w:ascii="Arial" w:hAnsi="Arial" w:cs="Arial"/>
+          <w:sz w:val="22"/>
+          <w:szCs w:val="22"/>
+          <w:shd w:val="clear" w:color="auto" w:fill="FFFFFF"/>
+        </w:rPr>
+        <w:t>Alzate</w:t>
+      </w:r>
+      <w:proofErr w:type="spellEnd"/>
+      <w:r>
+        <w:rPr>
+          <w:rStyle w:val="authors"/>
+          <w:rFonts w:ascii="Arial" w:hAnsi="Arial" w:cs="Arial"/>
+          <w:sz w:val="22"/>
+          <w:szCs w:val="22"/>
+          <w:shd w:val="clear" w:color="auto" w:fill="FFFFFF"/>
+        </w:rPr>
+        <w:t>, A., Francois, C. J., &amp; Wieben, O. </w:t>
       </w:r>
       <w:r>
         <w:rPr>
@@ -7597,8 +8329,9 @@
           <w:sz w:val="22"/>
           <w:szCs w:val="22"/>
         </w:rPr>
-        <w:t xml:space="preserve">Quantitative Imaging in Medicine and Surgery(2), </w:t>
-      </w:r>
+        <w:t xml:space="preserve">Quantitative Imaging in Medicine and </w:t>
+      </w:r>
+      <w:proofErr w:type="gramStart"/>
       <w:r>
         <w:rPr>
           <w:rFonts w:ascii="Arial" w:hAnsi="Arial" w:cs="Arial"/>
@@ -7607,8 +8340,31 @@
           <w:sz w:val="22"/>
           <w:szCs w:val="22"/>
         </w:rPr>
+        <w:t>Surgery(</w:t>
+      </w:r>
+      <w:proofErr w:type="gramEnd"/>
+      <w:r>
+        <w:rPr>
+          <w:rFonts w:ascii="Arial" w:hAnsi="Arial" w:cs="Arial"/>
+          <w:i/>
+          <w:iCs/>
+          <w:sz w:val="22"/>
+          <w:szCs w:val="22"/>
+        </w:rPr>
+        <w:t xml:space="preserve">2), </w:t>
+      </w:r>
+      <w:proofErr w:type="spellStart"/>
+      <w:r>
+        <w:rPr>
+          <w:rFonts w:ascii="Arial" w:hAnsi="Arial" w:cs="Arial"/>
+          <w:i/>
+          <w:iCs/>
+          <w:sz w:val="22"/>
+          <w:szCs w:val="22"/>
+        </w:rPr>
         <w:t>NeuroImage</w:t>
       </w:r>
+      <w:proofErr w:type="spellEnd"/>
       <w:r>
         <w:rPr>
           <w:rFonts w:ascii="Arial" w:hAnsi="Arial" w:cs="Arial"/>
@@ -7848,7 +8604,25 @@
           <w:sz w:val="22"/>
           <w:szCs w:val="22"/>
         </w:rPr>
-        <w:t>Jennifer Fondakowski – Undergraduate Student in Biology (Okonkwo Lab)</w:t>
+        <w:t xml:space="preserve">Jennifer </w:t>
+      </w:r>
+      <w:proofErr w:type="spellStart"/>
+      <w:r>
+        <w:rPr>
+          <w:rFonts w:ascii="Arial" w:hAnsi="Arial" w:cs="Arial"/>
+          <w:sz w:val="22"/>
+          <w:szCs w:val="22"/>
+        </w:rPr>
+        <w:t>Fondakowski</w:t>
+      </w:r>
+      <w:proofErr w:type="spellEnd"/>
+      <w:r>
+        <w:rPr>
+          <w:rFonts w:ascii="Arial" w:hAnsi="Arial" w:cs="Arial"/>
+          <w:sz w:val="22"/>
+          <w:szCs w:val="22"/>
+        </w:rPr>
+        <w:t xml:space="preserve"> – Undergraduate Student in Biology (Okonkwo Lab)</w:t>
       </w:r>
     </w:p>
     <w:p>
@@ -7869,7 +8643,25 @@
           <w:sz w:val="22"/>
           <w:szCs w:val="22"/>
         </w:rPr>
-        <w:t>Mackenzie Jarchow - Undergraduate Student in Neurobiology (Okonkwo Lab)</w:t>
+        <w:t xml:space="preserve">Mackenzie </w:t>
+      </w:r>
+      <w:proofErr w:type="spellStart"/>
+      <w:r>
+        <w:rPr>
+          <w:rFonts w:ascii="Arial" w:hAnsi="Arial" w:cs="Arial"/>
+          <w:sz w:val="22"/>
+          <w:szCs w:val="22"/>
+        </w:rPr>
+        <w:t>Jarchow</w:t>
+      </w:r>
+      <w:proofErr w:type="spellEnd"/>
+      <w:r>
+        <w:rPr>
+          <w:rFonts w:ascii="Arial" w:hAnsi="Arial" w:cs="Arial"/>
+          <w:sz w:val="22"/>
+          <w:szCs w:val="22"/>
+        </w:rPr>
+        <w:t xml:space="preserve"> - Undergraduate Student in Neurobiology (Okonkwo Lab)</w:t>
       </w:r>
     </w:p>
     <w:p>
@@ -7911,7 +8703,25 @@
           <w:sz w:val="22"/>
           <w:szCs w:val="22"/>
         </w:rPr>
-        <w:t>Alma Spahic – Graduate student in Medical Physics</w:t>
+        <w:t xml:space="preserve">Alma </w:t>
+      </w:r>
+      <w:proofErr w:type="spellStart"/>
+      <w:r>
+        <w:rPr>
+          <w:rFonts w:ascii="Arial" w:hAnsi="Arial" w:cs="Arial"/>
+          <w:sz w:val="22"/>
+          <w:szCs w:val="22"/>
+        </w:rPr>
+        <w:t>Spahic</w:t>
+      </w:r>
+      <w:proofErr w:type="spellEnd"/>
+      <w:r>
+        <w:rPr>
+          <w:rFonts w:ascii="Arial" w:hAnsi="Arial" w:cs="Arial"/>
+          <w:sz w:val="22"/>
+          <w:szCs w:val="22"/>
+        </w:rPr>
+        <w:t xml:space="preserve"> – Graduate student in Medical Physics</w:t>
       </w:r>
     </w:p>
     <w:p>
@@ -7955,7 +8765,7 @@
 </file>
 
 <file path=word/endnotes.xml><?xml version="1.0" encoding="utf-8"?>
-<w:endnotes xmlns:wpc="http://schemas.microsoft.com/office/word/2010/wordprocessingCanvas" xmlns:cx="http://schemas.microsoft.com/office/drawing/2014/chartex" xmlns:cx1="http://schemas.microsoft.com/office/drawing/2015/9/8/chartex" xmlns:cx2="http://schemas.microsoft.com/office/drawing/2015/10/21/chartex" xmlns:cx3="http://schemas.microsoft.com/office/drawing/2016/5/9/chartex" xmlns:cx4="http://schemas.microsoft.com/office/drawing/2016/5/10/chartex" xmlns:cx5="http://schemas.microsoft.com/office/drawing/2016/5/11/chartex" xmlns:cx6="http://schemas.microsoft.com/office/drawing/2016/5/12/chartex" xmlns:cx7="http://schemas.microsoft.com/office/drawing/2016/5/13/chartex" xmlns:cx8="http://schemas.microsoft.com/office/drawing/2016/5/14/chartex" xmlns:mc="http://schemas.openxmlformats.org/markup-compatibility/2006" xmlns:aink="http://schemas.microsoft.com/office/drawing/2016/ink" xmlns:am3d="http://schemas.microsoft.com/office/drawing/2017/model3d" xmlns:o="urn:schemas-microsoft-com:office:office" xmlns:oel="http://schemas.microsoft.com/office/2019/extlst" xmlns:r="http://schemas.openxmlformats.org/officeDocument/2006/relationships" xmlns:m="http://schemas.openxmlformats.org/officeDocument/2006/math" xmlns:v="urn:schemas-microsoft-com:vml" xmlns:wp14="http://schemas.microsoft.com/office/word/2010/wordprocessingDrawing" xmlns:wp="http://schemas.openxmlformats.org/drawingml/2006/wordprocessingDrawing" xmlns:w10="urn:schemas-microsoft-com:office:word" xmlns:w="http://schemas.openxmlformats.org/wordprocessingml/2006/main" xmlns:w14="http://schemas.microsoft.com/office/word/2010/wordml" xmlns:w15="http://schemas.microsoft.com/office/word/2012/wordml" xmlns:w16cex="http://schemas.microsoft.com/office/word/2018/wordml/cex" xmlns:w16cid="http://schemas.microsoft.com/office/word/2016/wordml/cid" xmlns:w16="http://schemas.microsoft.com/office/word/2018/wordml" xmlns:w16sdtdh="http://schemas.microsoft.com/office/word/2020/wordml/sdtdatahash" xmlns:w16se="http://schemas.microsoft.com/office/word/2015/wordml/symex" xmlns:wpg="http://schemas.microsoft.com/office/word/2010/wordprocessingGroup" xmlns:wpi="http://schemas.microsoft.com/office/word/2010/wordprocessingInk" xmlns:wne="http://schemas.microsoft.com/office/word/2006/wordml" xmlns:wps="http://schemas.microsoft.com/office/word/2010/wordprocessingShape" mc:Ignorable="w14 w15 w16se w16cid w16 w16cex w16sdtdh wp14">
+<w:endnotes xmlns:wpc="http://schemas.microsoft.com/office/word/2010/wordprocessingCanvas" xmlns:cx="http://schemas.microsoft.com/office/drawing/2014/chartex" xmlns:cx1="http://schemas.microsoft.com/office/drawing/2015/9/8/chartex" xmlns:cx2="http://schemas.microsoft.com/office/drawing/2015/10/21/chartex" xmlns:cx3="http://schemas.microsoft.com/office/drawing/2016/5/9/chartex" xmlns:cx4="http://schemas.microsoft.com/office/drawing/2016/5/10/chartex" xmlns:cx5="http://schemas.microsoft.com/office/drawing/2016/5/11/chartex" xmlns:cx6="http://schemas.microsoft.com/office/drawing/2016/5/12/chartex" xmlns:cx7="http://schemas.microsoft.com/office/drawing/2016/5/13/chartex" xmlns:cx8="http://schemas.microsoft.com/office/drawing/2016/5/14/chartex" xmlns:mc="http://schemas.openxmlformats.org/markup-compatibility/2006" xmlns:aink="http://schemas.microsoft.com/office/drawing/2016/ink" xmlns:am3d="http://schemas.microsoft.com/office/drawing/2017/model3d" xmlns:o="urn:schemas-microsoft-com:office:office" xmlns:oel="http://schemas.microsoft.com/office/2019/extlst" xmlns:r="http://schemas.openxmlformats.org/officeDocument/2006/relationships" xmlns:m="http://schemas.openxmlformats.org/officeDocument/2006/math" xmlns:v="urn:schemas-microsoft-com:vml" xmlns:wp14="http://schemas.microsoft.com/office/word/2010/wordprocessingDrawing" xmlns:wp="http://schemas.openxmlformats.org/drawingml/2006/wordprocessingDrawing" xmlns:w10="urn:schemas-microsoft-com:office:word" xmlns:w="http://schemas.openxmlformats.org/wordprocessingml/2006/main" xmlns:w14="http://schemas.microsoft.com/office/word/2010/wordml" xmlns:w15="http://schemas.microsoft.com/office/word/2012/wordml" xmlns:w16cex="http://schemas.microsoft.com/office/word/2018/wordml/cex" xmlns:w16cid="http://schemas.microsoft.com/office/word/2016/wordml/cid" xmlns:w16="http://schemas.microsoft.com/office/word/2018/wordml" xmlns:w16du="http://schemas.microsoft.com/office/word/2023/wordml/word16du" xmlns:w16sdtdh="http://schemas.microsoft.com/office/word/2020/wordml/sdtdatahash" xmlns:w16se="http://schemas.microsoft.com/office/word/2015/wordml/symex" xmlns:wpg="http://schemas.microsoft.com/office/word/2010/wordprocessingGroup" xmlns:wpi="http://schemas.microsoft.com/office/word/2010/wordprocessingInk" xmlns:wne="http://schemas.microsoft.com/office/word/2006/wordml" xmlns:wps="http://schemas.microsoft.com/office/word/2010/wordprocessingShape" mc:Ignorable="w14 w15 w16se w16cid w16 w16cex w16sdtdh w16du wp14">
   <w:endnote w:type="separator" w:id="-1">
     <w:p>
       <w:r>
@@ -7974,7 +8784,7 @@
 </file>
 
 <file path=word/footer1.xml><?xml version="1.0" encoding="utf-8"?>
-<w:ftr xmlns:wpc="http://schemas.microsoft.com/office/word/2010/wordprocessingCanvas" xmlns:cx="http://schemas.microsoft.com/office/drawing/2014/chartex" xmlns:cx1="http://schemas.microsoft.com/office/drawing/2015/9/8/chartex" xmlns:cx2="http://schemas.microsoft.com/office/drawing/2015/10/21/chartex" xmlns:cx3="http://schemas.microsoft.com/office/drawing/2016/5/9/chartex" xmlns:cx4="http://schemas.microsoft.com/office/drawing/2016/5/10/chartex" xmlns:cx5="http://schemas.microsoft.com/office/drawing/2016/5/11/chartex" xmlns:cx6="http://schemas.microsoft.com/office/drawing/2016/5/12/chartex" xmlns:cx7="http://schemas.microsoft.com/office/drawing/2016/5/13/chartex" xmlns:cx8="http://schemas.microsoft.com/office/drawing/2016/5/14/chartex" xmlns:mc="http://schemas.openxmlformats.org/markup-compatibility/2006" xmlns:aink="http://schemas.microsoft.com/office/drawing/2016/ink" xmlns:am3d="http://schemas.microsoft.com/office/drawing/2017/model3d" xmlns:o="urn:schemas-microsoft-com:office:office" xmlns:oel="http://schemas.microsoft.com/office/2019/extlst" xmlns:r="http://schemas.openxmlformats.org/officeDocument/2006/relationships" xmlns:m="http://schemas.openxmlformats.org/officeDocument/2006/math" xmlns:v="urn:schemas-microsoft-com:vml" xmlns:wp14="http://schemas.microsoft.com/office/word/2010/wordprocessingDrawing" xmlns:wp="http://schemas.openxmlformats.org/drawingml/2006/wordprocessingDrawing" xmlns:w10="urn:schemas-microsoft-com:office:word" xmlns:w="http://schemas.openxmlformats.org/wordprocessingml/2006/main" xmlns:w14="http://schemas.microsoft.com/office/word/2010/wordml" xmlns:w15="http://schemas.microsoft.com/office/word/2012/wordml" xmlns:w16cex="http://schemas.microsoft.com/office/word/2018/wordml/cex" xmlns:w16cid="http://schemas.microsoft.com/office/word/2016/wordml/cid" xmlns:w16="http://schemas.microsoft.com/office/word/2018/wordml" xmlns:w16sdtdh="http://schemas.microsoft.com/office/word/2020/wordml/sdtdatahash" xmlns:w16se="http://schemas.microsoft.com/office/word/2015/wordml/symex" xmlns:wpg="http://schemas.microsoft.com/office/word/2010/wordprocessingGroup" xmlns:wpi="http://schemas.microsoft.com/office/word/2010/wordprocessingInk" xmlns:wne="http://schemas.microsoft.com/office/word/2006/wordml" xmlns:wps="http://schemas.microsoft.com/office/word/2010/wordprocessingShape" mc:Ignorable="w14 w15 w16se w16cid w16 w16cex w16sdtdh wp14">
+<w:ftr xmlns:wpc="http://schemas.microsoft.com/office/word/2010/wordprocessingCanvas" xmlns:cx="http://schemas.microsoft.com/office/drawing/2014/chartex" xmlns:cx1="http://schemas.microsoft.com/office/drawing/2015/9/8/chartex" xmlns:cx2="http://schemas.microsoft.com/office/drawing/2015/10/21/chartex" xmlns:cx3="http://schemas.microsoft.com/office/drawing/2016/5/9/chartex" xmlns:cx4="http://schemas.microsoft.com/office/drawing/2016/5/10/chartex" xmlns:cx5="http://schemas.microsoft.com/office/drawing/2016/5/11/chartex" xmlns:cx6="http://schemas.microsoft.com/office/drawing/2016/5/12/chartex" xmlns:cx7="http://schemas.microsoft.com/office/drawing/2016/5/13/chartex" xmlns:cx8="http://schemas.microsoft.com/office/drawing/2016/5/14/chartex" xmlns:mc="http://schemas.openxmlformats.org/markup-compatibility/2006" xmlns:aink="http://schemas.microsoft.com/office/drawing/2016/ink" xmlns:am3d="http://schemas.microsoft.com/office/drawing/2017/model3d" xmlns:o="urn:schemas-microsoft-com:office:office" xmlns:oel="http://schemas.microsoft.com/office/2019/extlst" xmlns:r="http://schemas.openxmlformats.org/officeDocument/2006/relationships" xmlns:m="http://schemas.openxmlformats.org/officeDocument/2006/math" xmlns:v="urn:schemas-microsoft-com:vml" xmlns:wp14="http://schemas.microsoft.com/office/word/2010/wordprocessingDrawing" xmlns:wp="http://schemas.openxmlformats.org/drawingml/2006/wordprocessingDrawing" xmlns:w10="urn:schemas-microsoft-com:office:word" xmlns:w="http://schemas.openxmlformats.org/wordprocessingml/2006/main" xmlns:w14="http://schemas.microsoft.com/office/word/2010/wordml" xmlns:w15="http://schemas.microsoft.com/office/word/2012/wordml" xmlns:w16cex="http://schemas.microsoft.com/office/word/2018/wordml/cex" xmlns:w16cid="http://schemas.microsoft.com/office/word/2016/wordml/cid" xmlns:w16="http://schemas.microsoft.com/office/word/2018/wordml" xmlns:w16du="http://schemas.microsoft.com/office/word/2023/wordml/word16du" xmlns:w16sdtdh="http://schemas.microsoft.com/office/word/2020/wordml/sdtdatahash" xmlns:w16se="http://schemas.microsoft.com/office/word/2015/wordml/symex" xmlns:wpg="http://schemas.microsoft.com/office/word/2010/wordprocessingGroup" xmlns:wpi="http://schemas.microsoft.com/office/word/2010/wordprocessingInk" xmlns:wne="http://schemas.microsoft.com/office/word/2006/wordml" xmlns:wps="http://schemas.microsoft.com/office/word/2010/wordprocessingShape" mc:Ignorable="w14 w15 w16se w16cid w16 w16cex w16sdtdh w16du wp14">
   <w:p>
     <w:pPr>
       <w:pStyle w:val="Footer"/>
@@ -8025,7 +8835,7 @@
 </file>
 
 <file path=word/footer2.xml><?xml version="1.0" encoding="utf-8"?>
-<w:ftr xmlns:wpc="http://schemas.microsoft.com/office/word/2010/wordprocessingCanvas" xmlns:cx="http://schemas.microsoft.com/office/drawing/2014/chartex" xmlns:cx1="http://schemas.microsoft.com/office/drawing/2015/9/8/chartex" xmlns:cx2="http://schemas.microsoft.com/office/drawing/2015/10/21/chartex" xmlns:cx3="http://schemas.microsoft.com/office/drawing/2016/5/9/chartex" xmlns:cx4="http://schemas.microsoft.com/office/drawing/2016/5/10/chartex" xmlns:cx5="http://schemas.microsoft.com/office/drawing/2016/5/11/chartex" xmlns:cx6="http://schemas.microsoft.com/office/drawing/2016/5/12/chartex" xmlns:cx7="http://schemas.microsoft.com/office/drawing/2016/5/13/chartex" xmlns:cx8="http://schemas.microsoft.com/office/drawing/2016/5/14/chartex" xmlns:mc="http://schemas.openxmlformats.org/markup-compatibility/2006" xmlns:aink="http://schemas.microsoft.com/office/drawing/2016/ink" xmlns:am3d="http://schemas.microsoft.com/office/drawing/2017/model3d" xmlns:o="urn:schemas-microsoft-com:office:office" xmlns:oel="http://schemas.microsoft.com/office/2019/extlst" xmlns:r="http://schemas.openxmlformats.org/officeDocument/2006/relationships" xmlns:m="http://schemas.openxmlformats.org/officeDocument/2006/math" xmlns:v="urn:schemas-microsoft-com:vml" xmlns:wp14="http://schemas.microsoft.com/office/word/2010/wordprocessingDrawing" xmlns:wp="http://schemas.openxmlformats.org/drawingml/2006/wordprocessingDrawing" xmlns:w10="urn:schemas-microsoft-com:office:word" xmlns:w="http://schemas.openxmlformats.org/wordprocessingml/2006/main" xmlns:w14="http://schemas.microsoft.com/office/word/2010/wordml" xmlns:w15="http://schemas.microsoft.com/office/word/2012/wordml" xmlns:w16cex="http://schemas.microsoft.com/office/word/2018/wordml/cex" xmlns:w16cid="http://schemas.microsoft.com/office/word/2016/wordml/cid" xmlns:w16="http://schemas.microsoft.com/office/word/2018/wordml" xmlns:w16sdtdh="http://schemas.microsoft.com/office/word/2020/wordml/sdtdatahash" xmlns:w16se="http://schemas.microsoft.com/office/word/2015/wordml/symex" xmlns:wpg="http://schemas.microsoft.com/office/word/2010/wordprocessingGroup" xmlns:wpi="http://schemas.microsoft.com/office/word/2010/wordprocessingInk" xmlns:wne="http://schemas.microsoft.com/office/word/2006/wordml" xmlns:wps="http://schemas.microsoft.com/office/word/2010/wordprocessingShape" mc:Ignorable="w14 w15 w16se w16cid w16 w16cex w16sdtdh wp14">
+<w:ftr xmlns:wpc="http://schemas.microsoft.com/office/word/2010/wordprocessingCanvas" xmlns:cx="http://schemas.microsoft.com/office/drawing/2014/chartex" xmlns:cx1="http://schemas.microsoft.com/office/drawing/2015/9/8/chartex" xmlns:cx2="http://schemas.microsoft.com/office/drawing/2015/10/21/chartex" xmlns:cx3="http://schemas.microsoft.com/office/drawing/2016/5/9/chartex" xmlns:cx4="http://schemas.microsoft.com/office/drawing/2016/5/10/chartex" xmlns:cx5="http://schemas.microsoft.com/office/drawing/2016/5/11/chartex" xmlns:cx6="http://schemas.microsoft.com/office/drawing/2016/5/12/chartex" xmlns:cx7="http://schemas.microsoft.com/office/drawing/2016/5/13/chartex" xmlns:cx8="http://schemas.microsoft.com/office/drawing/2016/5/14/chartex" xmlns:mc="http://schemas.openxmlformats.org/markup-compatibility/2006" xmlns:aink="http://schemas.microsoft.com/office/drawing/2016/ink" xmlns:am3d="http://schemas.microsoft.com/office/drawing/2017/model3d" xmlns:o="urn:schemas-microsoft-com:office:office" xmlns:oel="http://schemas.microsoft.com/office/2019/extlst" xmlns:r="http://schemas.openxmlformats.org/officeDocument/2006/relationships" xmlns:m="http://schemas.openxmlformats.org/officeDocument/2006/math" xmlns:v="urn:schemas-microsoft-com:vml" xmlns:wp14="http://schemas.microsoft.com/office/word/2010/wordprocessingDrawing" xmlns:wp="http://schemas.openxmlformats.org/drawingml/2006/wordprocessingDrawing" xmlns:w10="urn:schemas-microsoft-com:office:word" xmlns:w="http://schemas.openxmlformats.org/wordprocessingml/2006/main" xmlns:w14="http://schemas.microsoft.com/office/word/2010/wordml" xmlns:w15="http://schemas.microsoft.com/office/word/2012/wordml" xmlns:w16cex="http://schemas.microsoft.com/office/word/2018/wordml/cex" xmlns:w16cid="http://schemas.microsoft.com/office/word/2016/wordml/cid" xmlns:w16="http://schemas.microsoft.com/office/word/2018/wordml" xmlns:w16du="http://schemas.microsoft.com/office/word/2023/wordml/word16du" xmlns:w16sdtdh="http://schemas.microsoft.com/office/word/2020/wordml/sdtdatahash" xmlns:w16se="http://schemas.microsoft.com/office/word/2015/wordml/symex" xmlns:wpg="http://schemas.microsoft.com/office/word/2010/wordprocessingGroup" xmlns:wpi="http://schemas.microsoft.com/office/word/2010/wordprocessingInk" xmlns:wne="http://schemas.microsoft.com/office/word/2006/wordml" xmlns:wps="http://schemas.microsoft.com/office/word/2010/wordprocessingShape" mc:Ignorable="w14 w15 w16se w16cid w16 w16cex w16sdtdh w16du wp14">
   <w:p>
     <w:pPr>
       <w:tabs>
@@ -8044,7 +8854,7 @@
 </file>
 
 <file path=word/footnotes.xml><?xml version="1.0" encoding="utf-8"?>
-<w:footnotes xmlns:wpc="http://schemas.microsoft.com/office/word/2010/wordprocessingCanvas" xmlns:cx="http://schemas.microsoft.com/office/drawing/2014/chartex" xmlns:cx1="http://schemas.microsoft.com/office/drawing/2015/9/8/chartex" xmlns:cx2="http://schemas.microsoft.com/office/drawing/2015/10/21/chartex" xmlns:cx3="http://schemas.microsoft.com/office/drawing/2016/5/9/chartex" xmlns:cx4="http://schemas.microsoft.com/office/drawing/2016/5/10/chartex" xmlns:cx5="http://schemas.microsoft.com/office/drawing/2016/5/11/chartex" xmlns:cx6="http://schemas.microsoft.com/office/drawing/2016/5/12/chartex" xmlns:cx7="http://schemas.microsoft.com/office/drawing/2016/5/13/chartex" xmlns:cx8="http://schemas.microsoft.com/office/drawing/2016/5/14/chartex" xmlns:mc="http://schemas.openxmlformats.org/markup-compatibility/2006" xmlns:aink="http://schemas.microsoft.com/office/drawing/2016/ink" xmlns:am3d="http://schemas.microsoft.com/office/drawing/2017/model3d" xmlns:o="urn:schemas-microsoft-com:office:office" xmlns:oel="http://schemas.microsoft.com/office/2019/extlst" xmlns:r="http://schemas.openxmlformats.org/officeDocument/2006/relationships" xmlns:m="http://schemas.openxmlformats.org/officeDocument/2006/math" xmlns:v="urn:schemas-microsoft-com:vml" xmlns:wp14="http://schemas.microsoft.com/office/word/2010/wordprocessingDrawing" xmlns:wp="http://schemas.openxmlformats.org/drawingml/2006/wordprocessingDrawing" xmlns:w10="urn:schemas-microsoft-com:office:word" xmlns:w="http://schemas.openxmlformats.org/wordprocessingml/2006/main" xmlns:w14="http://schemas.microsoft.com/office/word/2010/wordml" xmlns:w15="http://schemas.microsoft.com/office/word/2012/wordml" xmlns:w16cex="http://schemas.microsoft.com/office/word/2018/wordml/cex" xmlns:w16cid="http://schemas.microsoft.com/office/word/2016/wordml/cid" xmlns:w16="http://schemas.microsoft.com/office/word/2018/wordml" xmlns:w16sdtdh="http://schemas.microsoft.com/office/word/2020/wordml/sdtdatahash" xmlns:w16se="http://schemas.microsoft.com/office/word/2015/wordml/symex" xmlns:wpg="http://schemas.microsoft.com/office/word/2010/wordprocessingGroup" xmlns:wpi="http://schemas.microsoft.com/office/word/2010/wordprocessingInk" xmlns:wne="http://schemas.microsoft.com/office/word/2006/wordml" xmlns:wps="http://schemas.microsoft.com/office/word/2010/wordprocessingShape" mc:Ignorable="w14 w15 w16se w16cid w16 w16cex w16sdtdh wp14">
+<w:footnotes xmlns:wpc="http://schemas.microsoft.com/office/word/2010/wordprocessingCanvas" xmlns:cx="http://schemas.microsoft.com/office/drawing/2014/chartex" xmlns:cx1="http://schemas.microsoft.com/office/drawing/2015/9/8/chartex" xmlns:cx2="http://schemas.microsoft.com/office/drawing/2015/10/21/chartex" xmlns:cx3="http://schemas.microsoft.com/office/drawing/2016/5/9/chartex" xmlns:cx4="http://schemas.microsoft.com/office/drawing/2016/5/10/chartex" xmlns:cx5="http://schemas.microsoft.com/office/drawing/2016/5/11/chartex" xmlns:cx6="http://schemas.microsoft.com/office/drawing/2016/5/12/chartex" xmlns:cx7="http://schemas.microsoft.com/office/drawing/2016/5/13/chartex" xmlns:cx8="http://schemas.microsoft.com/office/drawing/2016/5/14/chartex" xmlns:mc="http://schemas.openxmlformats.org/markup-compatibility/2006" xmlns:aink="http://schemas.microsoft.com/office/drawing/2016/ink" xmlns:am3d="http://schemas.microsoft.com/office/drawing/2017/model3d" xmlns:o="urn:schemas-microsoft-com:office:office" xmlns:oel="http://schemas.microsoft.com/office/2019/extlst" xmlns:r="http://schemas.openxmlformats.org/officeDocument/2006/relationships" xmlns:m="http://schemas.openxmlformats.org/officeDocument/2006/math" xmlns:v="urn:schemas-microsoft-com:vml" xmlns:wp14="http://schemas.microsoft.com/office/word/2010/wordprocessingDrawing" xmlns:wp="http://schemas.openxmlformats.org/drawingml/2006/wordprocessingDrawing" xmlns:w10="urn:schemas-microsoft-com:office:word" xmlns:w="http://schemas.openxmlformats.org/wordprocessingml/2006/main" xmlns:w14="http://schemas.microsoft.com/office/word/2010/wordml" xmlns:w15="http://schemas.microsoft.com/office/word/2012/wordml" xmlns:w16cex="http://schemas.microsoft.com/office/word/2018/wordml/cex" xmlns:w16cid="http://schemas.microsoft.com/office/word/2016/wordml/cid" xmlns:w16="http://schemas.microsoft.com/office/word/2018/wordml" xmlns:w16du="http://schemas.microsoft.com/office/word/2023/wordml/word16du" xmlns:w16sdtdh="http://schemas.microsoft.com/office/word/2020/wordml/sdtdatahash" xmlns:w16se="http://schemas.microsoft.com/office/word/2015/wordml/symex" xmlns:wpg="http://schemas.microsoft.com/office/word/2010/wordprocessingGroup" xmlns:wpi="http://schemas.microsoft.com/office/word/2010/wordprocessingInk" xmlns:wne="http://schemas.microsoft.com/office/word/2006/wordml" xmlns:wps="http://schemas.microsoft.com/office/word/2010/wordprocessingShape" mc:Ignorable="w14 w15 w16se w16cid w16 w16cex w16sdtdh w16du wp14">
   <w:footnote w:type="separator" w:id="-1">
     <w:p>
       <w:r>
@@ -8063,7 +8873,7 @@
 </file>
 
 <file path=word/header1.xml><?xml version="1.0" encoding="utf-8"?>
-<w:hdr xmlns:wpc="http://schemas.microsoft.com/office/word/2010/wordprocessingCanvas" xmlns:cx="http://schemas.microsoft.com/office/drawing/2014/chartex" xmlns:cx1="http://schemas.microsoft.com/office/drawing/2015/9/8/chartex" xmlns:cx2="http://schemas.microsoft.com/office/drawing/2015/10/21/chartex" xmlns:cx3="http://schemas.microsoft.com/office/drawing/2016/5/9/chartex" xmlns:cx4="http://schemas.microsoft.com/office/drawing/2016/5/10/chartex" xmlns:cx5="http://schemas.microsoft.com/office/drawing/2016/5/11/chartex" xmlns:cx6="http://schemas.microsoft.com/office/drawing/2016/5/12/chartex" xmlns:cx7="http://schemas.microsoft.com/office/drawing/2016/5/13/chartex" xmlns:cx8="http://schemas.microsoft.com/office/drawing/2016/5/14/chartex" xmlns:mc="http://schemas.openxmlformats.org/markup-compatibility/2006" xmlns:aink="http://schemas.microsoft.com/office/drawing/2016/ink" xmlns:am3d="http://schemas.microsoft.com/office/drawing/2017/model3d" xmlns:o="urn:schemas-microsoft-com:office:office" xmlns:oel="http://schemas.microsoft.com/office/2019/extlst" xmlns:r="http://schemas.openxmlformats.org/officeDocument/2006/relationships" xmlns:m="http://schemas.openxmlformats.org/officeDocument/2006/math" xmlns:v="urn:schemas-microsoft-com:vml" xmlns:wp14="http://schemas.microsoft.com/office/word/2010/wordprocessingDrawing" xmlns:wp="http://schemas.openxmlformats.org/drawingml/2006/wordprocessingDrawing" xmlns:w10="urn:schemas-microsoft-com:office:word" xmlns:w="http://schemas.openxmlformats.org/wordprocessingml/2006/main" xmlns:w14="http://schemas.microsoft.com/office/word/2010/wordml" xmlns:w15="http://schemas.microsoft.com/office/word/2012/wordml" xmlns:w16cex="http://schemas.microsoft.com/office/word/2018/wordml/cex" xmlns:w16cid="http://schemas.microsoft.com/office/word/2016/wordml/cid" xmlns:w16="http://schemas.microsoft.com/office/word/2018/wordml" xmlns:w16sdtdh="http://schemas.microsoft.com/office/word/2020/wordml/sdtdatahash" xmlns:w16se="http://schemas.microsoft.com/office/word/2015/wordml/symex" xmlns:wpg="http://schemas.microsoft.com/office/word/2010/wordprocessingGroup" xmlns:wpi="http://schemas.microsoft.com/office/word/2010/wordprocessingInk" xmlns:wne="http://schemas.microsoft.com/office/word/2006/wordml" xmlns:wps="http://schemas.microsoft.com/office/word/2010/wordprocessingShape" mc:Ignorable="w14 w15 w16se w16cid w16 w16cex w16sdtdh wp14">
+<w:hdr xmlns:wpc="http://schemas.microsoft.com/office/word/2010/wordprocessingCanvas" xmlns:cx="http://schemas.microsoft.com/office/drawing/2014/chartex" xmlns:cx1="http://schemas.microsoft.com/office/drawing/2015/9/8/chartex" xmlns:cx2="http://schemas.microsoft.com/office/drawing/2015/10/21/chartex" xmlns:cx3="http://schemas.microsoft.com/office/drawing/2016/5/9/chartex" xmlns:cx4="http://schemas.microsoft.com/office/drawing/2016/5/10/chartex" xmlns:cx5="http://schemas.microsoft.com/office/drawing/2016/5/11/chartex" xmlns:cx6="http://schemas.microsoft.com/office/drawing/2016/5/12/chartex" xmlns:cx7="http://schemas.microsoft.com/office/drawing/2016/5/13/chartex" xmlns:cx8="http://schemas.microsoft.com/office/drawing/2016/5/14/chartex" xmlns:mc="http://schemas.openxmlformats.org/markup-compatibility/2006" xmlns:aink="http://schemas.microsoft.com/office/drawing/2016/ink" xmlns:am3d="http://schemas.microsoft.com/office/drawing/2017/model3d" xmlns:o="urn:schemas-microsoft-com:office:office" xmlns:oel="http://schemas.microsoft.com/office/2019/extlst" xmlns:r="http://schemas.openxmlformats.org/officeDocument/2006/relationships" xmlns:m="http://schemas.openxmlformats.org/officeDocument/2006/math" xmlns:v="urn:schemas-microsoft-com:vml" xmlns:wp14="http://schemas.microsoft.com/office/word/2010/wordprocessingDrawing" xmlns:wp="http://schemas.openxmlformats.org/drawingml/2006/wordprocessingDrawing" xmlns:w10="urn:schemas-microsoft-com:office:word" xmlns:w="http://schemas.openxmlformats.org/wordprocessingml/2006/main" xmlns:w14="http://schemas.microsoft.com/office/word/2010/wordml" xmlns:w15="http://schemas.microsoft.com/office/word/2012/wordml" xmlns:w16cex="http://schemas.microsoft.com/office/word/2018/wordml/cex" xmlns:w16cid="http://schemas.microsoft.com/office/word/2016/wordml/cid" xmlns:w16="http://schemas.microsoft.com/office/word/2018/wordml" xmlns:w16du="http://schemas.microsoft.com/office/word/2023/wordml/word16du" xmlns:w16sdtdh="http://schemas.microsoft.com/office/word/2020/wordml/sdtdatahash" xmlns:w16se="http://schemas.microsoft.com/office/word/2015/wordml/symex" xmlns:wpg="http://schemas.microsoft.com/office/word/2010/wordprocessingGroup" xmlns:wpi="http://schemas.microsoft.com/office/word/2010/wordprocessingInk" xmlns:wne="http://schemas.microsoft.com/office/word/2006/wordml" xmlns:wps="http://schemas.microsoft.com/office/word/2010/wordprocessingShape" mc:Ignorable="w14 w15 w16se w16cid w16 w16cex w16sdtdh w16du wp14">
   <w:p>
     <w:pPr>
       <w:pStyle w:val="Header"/>
@@ -8145,7 +8955,7 @@
 </file>
 
 <file path=word/header2.xml><?xml version="1.0" encoding="utf-8"?>
-<w:hdr xmlns:wpc="http://schemas.microsoft.com/office/word/2010/wordprocessingCanvas" xmlns:cx="http://schemas.microsoft.com/office/drawing/2014/chartex" xmlns:cx1="http://schemas.microsoft.com/office/drawing/2015/9/8/chartex" xmlns:cx2="http://schemas.microsoft.com/office/drawing/2015/10/21/chartex" xmlns:cx3="http://schemas.microsoft.com/office/drawing/2016/5/9/chartex" xmlns:cx4="http://schemas.microsoft.com/office/drawing/2016/5/10/chartex" xmlns:cx5="http://schemas.microsoft.com/office/drawing/2016/5/11/chartex" xmlns:cx6="http://schemas.microsoft.com/office/drawing/2016/5/12/chartex" xmlns:cx7="http://schemas.microsoft.com/office/drawing/2016/5/13/chartex" xmlns:cx8="http://schemas.microsoft.com/office/drawing/2016/5/14/chartex" xmlns:mc="http://schemas.openxmlformats.org/markup-compatibility/2006" xmlns:aink="http://schemas.microsoft.com/office/drawing/2016/ink" xmlns:am3d="http://schemas.microsoft.com/office/drawing/2017/model3d" xmlns:o="urn:schemas-microsoft-com:office:office" xmlns:oel="http://schemas.microsoft.com/office/2019/extlst" xmlns:r="http://schemas.openxmlformats.org/officeDocument/2006/relationships" xmlns:m="http://schemas.openxmlformats.org/officeDocument/2006/math" xmlns:v="urn:schemas-microsoft-com:vml" xmlns:wp14="http://schemas.microsoft.com/office/word/2010/wordprocessingDrawing" xmlns:wp="http://schemas.openxmlformats.org/drawingml/2006/wordprocessingDrawing" xmlns:w10="urn:schemas-microsoft-com:office:word" xmlns:w="http://schemas.openxmlformats.org/wordprocessingml/2006/main" xmlns:w14="http://schemas.microsoft.com/office/word/2010/wordml" xmlns:w15="http://schemas.microsoft.com/office/word/2012/wordml" xmlns:w16cex="http://schemas.microsoft.com/office/word/2018/wordml/cex" xmlns:w16cid="http://schemas.microsoft.com/office/word/2016/wordml/cid" xmlns:w16="http://schemas.microsoft.com/office/word/2018/wordml" xmlns:w16sdtdh="http://schemas.microsoft.com/office/word/2020/wordml/sdtdatahash" xmlns:w16se="http://schemas.microsoft.com/office/word/2015/wordml/symex" xmlns:wpg="http://schemas.microsoft.com/office/word/2010/wordprocessingGroup" xmlns:wpi="http://schemas.microsoft.com/office/word/2010/wordprocessingInk" xmlns:wne="http://schemas.microsoft.com/office/word/2006/wordml" xmlns:wps="http://schemas.microsoft.com/office/word/2010/wordprocessingShape" mc:Ignorable="w14 w15 w16se w16cid w16 w16cex w16sdtdh wp14">
+<w:hdr xmlns:wpc="http://schemas.microsoft.com/office/word/2010/wordprocessingCanvas" xmlns:cx="http://schemas.microsoft.com/office/drawing/2014/chartex" xmlns:cx1="http://schemas.microsoft.com/office/drawing/2015/9/8/chartex" xmlns:cx2="http://schemas.microsoft.com/office/drawing/2015/10/21/chartex" xmlns:cx3="http://schemas.microsoft.com/office/drawing/2016/5/9/chartex" xmlns:cx4="http://schemas.microsoft.com/office/drawing/2016/5/10/chartex" xmlns:cx5="http://schemas.microsoft.com/office/drawing/2016/5/11/chartex" xmlns:cx6="http://schemas.microsoft.com/office/drawing/2016/5/12/chartex" xmlns:cx7="http://schemas.microsoft.com/office/drawing/2016/5/13/chartex" xmlns:cx8="http://schemas.microsoft.com/office/drawing/2016/5/14/chartex" xmlns:mc="http://schemas.openxmlformats.org/markup-compatibility/2006" xmlns:aink="http://schemas.microsoft.com/office/drawing/2016/ink" xmlns:am3d="http://schemas.microsoft.com/office/drawing/2017/model3d" xmlns:o="urn:schemas-microsoft-com:office:office" xmlns:oel="http://schemas.microsoft.com/office/2019/extlst" xmlns:r="http://schemas.openxmlformats.org/officeDocument/2006/relationships" xmlns:m="http://schemas.openxmlformats.org/officeDocument/2006/math" xmlns:v="urn:schemas-microsoft-com:vml" xmlns:wp14="http://schemas.microsoft.com/office/word/2010/wordprocessingDrawing" xmlns:wp="http://schemas.openxmlformats.org/drawingml/2006/wordprocessingDrawing" xmlns:w10="urn:schemas-microsoft-com:office:word" xmlns:w="http://schemas.openxmlformats.org/wordprocessingml/2006/main" xmlns:w14="http://schemas.microsoft.com/office/word/2010/wordml" xmlns:w15="http://schemas.microsoft.com/office/word/2012/wordml" xmlns:w16cex="http://schemas.microsoft.com/office/word/2018/wordml/cex" xmlns:w16cid="http://schemas.microsoft.com/office/word/2016/wordml/cid" xmlns:w16="http://schemas.microsoft.com/office/word/2018/wordml" xmlns:w16du="http://schemas.microsoft.com/office/word/2023/wordml/word16du" xmlns:w16sdtdh="http://schemas.microsoft.com/office/word/2020/wordml/sdtdatahash" xmlns:w16se="http://schemas.microsoft.com/office/word/2015/wordml/symex" xmlns:wpg="http://schemas.microsoft.com/office/word/2010/wordprocessingGroup" xmlns:wpi="http://schemas.microsoft.com/office/word/2010/wordprocessingInk" xmlns:wne="http://schemas.microsoft.com/office/word/2006/wordml" xmlns:wps="http://schemas.microsoft.com/office/word/2010/wordprocessingShape" mc:Ignorable="w14 w15 w16se w16cid w16 w16cex w16sdtdh w16du wp14">
   <w:p>
     <w:pPr>
       <w:pStyle w:val="Header"/>
@@ -8195,7 +9005,7 @@
 </file>
 
 <file path=word/numbering.xml><?xml version="1.0" encoding="utf-8"?>
-<w:numbering xmlns:wpc="http://schemas.microsoft.com/office/word/2010/wordprocessingCanvas" xmlns:cx="http://schemas.microsoft.com/office/drawing/2014/chartex" xmlns:cx1="http://schemas.microsoft.com/office/drawing/2015/9/8/chartex" xmlns:cx2="http://schemas.microsoft.com/office/drawing/2015/10/21/chartex" xmlns:cx3="http://schemas.microsoft.com/office/drawing/2016/5/9/chartex" xmlns:cx4="http://schemas.microsoft.com/office/drawing/2016/5/10/chartex" xmlns:cx5="http://schemas.microsoft.com/office/drawing/2016/5/11/chartex" xmlns:cx6="http://schemas.microsoft.com/office/drawing/2016/5/12/chartex" xmlns:cx7="http://schemas.microsoft.com/office/drawing/2016/5/13/chartex" xmlns:cx8="http://schemas.microsoft.com/office/drawing/2016/5/14/chartex" xmlns:mc="http://schemas.openxmlformats.org/markup-compatibility/2006" xmlns:aink="http://schemas.microsoft.com/office/drawing/2016/ink" xmlns:am3d="http://schemas.microsoft.com/office/drawing/2017/model3d" xmlns:o="urn:schemas-microsoft-com:office:office" xmlns:oel="http://schemas.microsoft.com/office/2019/extlst" xmlns:r="http://schemas.openxmlformats.org/officeDocument/2006/relationships" xmlns:m="http://schemas.openxmlformats.org/officeDocument/2006/math" xmlns:v="urn:schemas-microsoft-com:vml" xmlns:wp14="http://schemas.microsoft.com/office/word/2010/wordprocessingDrawing" xmlns:wp="http://schemas.openxmlformats.org/drawingml/2006/wordprocessingDrawing" xmlns:w10="urn:schemas-microsoft-com:office:word" xmlns:w="http://schemas.openxmlformats.org/wordprocessingml/2006/main" xmlns:w14="http://schemas.microsoft.com/office/word/2010/wordml" xmlns:w15="http://schemas.microsoft.com/office/word/2012/wordml" xmlns:w16cex="http://schemas.microsoft.com/office/word/2018/wordml/cex" xmlns:w16cid="http://schemas.microsoft.com/office/word/2016/wordml/cid" xmlns:w16="http://schemas.microsoft.com/office/word/2018/wordml" xmlns:w16sdtdh="http://schemas.microsoft.com/office/word/2020/wordml/sdtdatahash" xmlns:w16se="http://schemas.microsoft.com/office/word/2015/wordml/symex" xmlns:wpg="http://schemas.microsoft.com/office/word/2010/wordprocessingGroup" xmlns:wpi="http://schemas.microsoft.com/office/word/2010/wordprocessingInk" xmlns:wne="http://schemas.microsoft.com/office/word/2006/wordml" xmlns:wps="http://schemas.microsoft.com/office/word/2010/wordprocessingShape" mc:Ignorable="w14 w15 w16se w16cid w16 w16cex w16sdtdh wp14">
+<w:numbering xmlns:wpc="http://schemas.microsoft.com/office/word/2010/wordprocessingCanvas" xmlns:cx="http://schemas.microsoft.com/office/drawing/2014/chartex" xmlns:cx1="http://schemas.microsoft.com/office/drawing/2015/9/8/chartex" xmlns:cx2="http://schemas.microsoft.com/office/drawing/2015/10/21/chartex" xmlns:cx3="http://schemas.microsoft.com/office/drawing/2016/5/9/chartex" xmlns:cx4="http://schemas.microsoft.com/office/drawing/2016/5/10/chartex" xmlns:cx5="http://schemas.microsoft.com/office/drawing/2016/5/11/chartex" xmlns:cx6="http://schemas.microsoft.com/office/drawing/2016/5/12/chartex" xmlns:cx7="http://schemas.microsoft.com/office/drawing/2016/5/13/chartex" xmlns:cx8="http://schemas.microsoft.com/office/drawing/2016/5/14/chartex" xmlns:mc="http://schemas.openxmlformats.org/markup-compatibility/2006" xmlns:aink="http://schemas.microsoft.com/office/drawing/2016/ink" xmlns:am3d="http://schemas.microsoft.com/office/drawing/2017/model3d" xmlns:o="urn:schemas-microsoft-com:office:office" xmlns:oel="http://schemas.microsoft.com/office/2019/extlst" xmlns:r="http://schemas.openxmlformats.org/officeDocument/2006/relationships" xmlns:m="http://schemas.openxmlformats.org/officeDocument/2006/math" xmlns:v="urn:schemas-microsoft-com:vml" xmlns:wp14="http://schemas.microsoft.com/office/word/2010/wordprocessingDrawing" xmlns:wp="http://schemas.openxmlformats.org/drawingml/2006/wordprocessingDrawing" xmlns:w10="urn:schemas-microsoft-com:office:word" xmlns:w="http://schemas.openxmlformats.org/wordprocessingml/2006/main" xmlns:w14="http://schemas.microsoft.com/office/word/2010/wordml" xmlns:w15="http://schemas.microsoft.com/office/word/2012/wordml" xmlns:w16cex="http://schemas.microsoft.com/office/word/2018/wordml/cex" xmlns:w16cid="http://schemas.microsoft.com/office/word/2016/wordml/cid" xmlns:w16="http://schemas.microsoft.com/office/word/2018/wordml" xmlns:w16du="http://schemas.microsoft.com/office/word/2023/wordml/word16du" xmlns:w16sdtdh="http://schemas.microsoft.com/office/word/2020/wordml/sdtdatahash" xmlns:w16se="http://schemas.microsoft.com/office/word/2015/wordml/symex" xmlns:wpg="http://schemas.microsoft.com/office/word/2010/wordprocessingGroup" xmlns:wpi="http://schemas.microsoft.com/office/word/2010/wordprocessingInk" xmlns:wne="http://schemas.microsoft.com/office/word/2006/wordml" xmlns:wps="http://schemas.microsoft.com/office/word/2010/wordprocessingShape" mc:Ignorable="w14 w15 w16se w16cid w16 w16cex w16sdtdh w16du wp14">
   <w:abstractNum w:abstractNumId="0" w15:restartNumberingAfterBreak="0">
     <w:nsid w:val="00C83135"/>
     <w:multiLevelType w:val="singleLevel"/>
@@ -10113,7 +10923,7 @@
 </file>
 
 <file path=word/styles.xml><?xml version="1.0" encoding="utf-8"?>
-<w:styles xmlns:mc="http://schemas.openxmlformats.org/markup-compatibility/2006" xmlns:r="http://schemas.openxmlformats.org/officeDocument/2006/relationships" xmlns:w="http://schemas.openxmlformats.org/wordprocessingml/2006/main" xmlns:w14="http://schemas.microsoft.com/office/word/2010/wordml" xmlns:w15="http://schemas.microsoft.com/office/word/2012/wordml" xmlns:w16cex="http://schemas.microsoft.com/office/word/2018/wordml/cex" xmlns:w16cid="http://schemas.microsoft.com/office/word/2016/wordml/cid" xmlns:w16="http://schemas.microsoft.com/office/word/2018/wordml" xmlns:w16sdtdh="http://schemas.microsoft.com/office/word/2020/wordml/sdtdatahash" xmlns:w16se="http://schemas.microsoft.com/office/word/2015/wordml/symex" mc:Ignorable="w14 w15 w16se w16cid w16 w16cex w16sdtdh">
+<w:styles xmlns:mc="http://schemas.openxmlformats.org/markup-compatibility/2006" xmlns:r="http://schemas.openxmlformats.org/officeDocument/2006/relationships" xmlns:w="http://schemas.openxmlformats.org/wordprocessingml/2006/main" xmlns:w14="http://schemas.microsoft.com/office/word/2010/wordml" xmlns:w15="http://schemas.microsoft.com/office/word/2012/wordml" xmlns:w16cex="http://schemas.microsoft.com/office/word/2018/wordml/cex" xmlns:w16cid="http://schemas.microsoft.com/office/word/2016/wordml/cid" xmlns:w16="http://schemas.microsoft.com/office/word/2018/wordml" xmlns:w16du="http://schemas.microsoft.com/office/word/2023/wordml/word16du" xmlns:w16sdtdh="http://schemas.microsoft.com/office/word/2020/wordml/sdtdatahash" xmlns:w16se="http://schemas.microsoft.com/office/word/2015/wordml/symex" mc:Ignorable="w14 w15 w16se w16cid w16 w16cex w16sdtdh w16du">
   <w:docDefaults>
     <w:rPrDefault>
       <w:rPr>

</xml_diff>